<commit_message>
Dorađen je Sprint BackLog, dodani su opisi i slike artefakata u tehničku dokumentaciju te su u projektnoj dokumentaciji dodani opisi održanih sastanaka, kao i slika burndown charta za prvi sprint.
</commit_message>
<xml_diff>
--- a/Dokumentacija/PillCare - Brkić_Danzante_Ergović_Hranj - Tehnička.docx
+++ b/Dokumentacija/PillCare - Brkić_Danzante_Ergović_Hranj - Tehnička.docx
@@ -90,53 +90,101 @@
         </w:rPr>
         <w:t>Antonio Brkić</w:t>
       </w:r>
-    </w:p>
-    <w:p>
-      <w:pPr>
-        <w:spacing w:line="360" w:lineRule="auto"/>
+      <w:r>
         <w:rPr>
           <w:sz w:val="28"/>
           <w:szCs w:val="32"/>
         </w:rPr>
-      </w:pPr>
-      <w:r>
+        <w:t>, 46322/17-R</w:t>
+      </w:r>
+    </w:p>
+    <w:p>
+      <w:pPr>
+        <w:spacing w:line="360" w:lineRule="auto"/>
         <w:rPr>
           <w:sz w:val="28"/>
           <w:szCs w:val="32"/>
         </w:rPr>
-        <w:t>Andrea Danzante</w:t>
-      </w:r>
-    </w:p>
-    <w:p>
-      <w:pPr>
-        <w:spacing w:line="360" w:lineRule="auto"/>
+      </w:pPr>
+      <w:r>
         <w:rPr>
           <w:sz w:val="28"/>
           <w:szCs w:val="32"/>
         </w:rPr>
-      </w:pPr>
+        <w:t xml:space="preserve">Andrea </w:t>
+      </w:r>
+      <w:proofErr w:type="spellStart"/>
       <w:r>
         <w:rPr>
           <w:sz w:val="28"/>
           <w:szCs w:val="32"/>
         </w:rPr>
-        <w:t>Domagoj Ergović</w:t>
-      </w:r>
-    </w:p>
-    <w:p>
-      <w:pPr>
-        <w:spacing w:line="360" w:lineRule="auto"/>
-        <w:rPr>
-          <w:sz w:val="22"/>
-        </w:rPr>
-      </w:pPr>
+        <w:t>Danzante</w:t>
+      </w:r>
+      <w:proofErr w:type="spellEnd"/>
       <w:r>
         <w:rPr>
           <w:sz w:val="28"/>
           <w:szCs w:val="32"/>
         </w:rPr>
-        <w:t>Marijan Hranj</w:t>
-      </w:r>
+        <w:t>, 46341/17-R</w:t>
+      </w:r>
+    </w:p>
+    <w:p>
+      <w:pPr>
+        <w:spacing w:line="360" w:lineRule="auto"/>
+        <w:rPr>
+          <w:sz w:val="28"/>
+          <w:szCs w:val="32"/>
+        </w:rPr>
+      </w:pPr>
+      <w:r>
+        <w:rPr>
+          <w:sz w:val="28"/>
+          <w:szCs w:val="32"/>
+        </w:rPr>
+        <w:t xml:space="preserve">Domagoj </w:t>
+      </w:r>
+      <w:proofErr w:type="spellStart"/>
+      <w:r>
+        <w:rPr>
+          <w:sz w:val="28"/>
+          <w:szCs w:val="32"/>
+        </w:rPr>
+        <w:t>Ergović</w:t>
+      </w:r>
+      <w:proofErr w:type="spellEnd"/>
+      <w:r>
+        <w:rPr>
+          <w:sz w:val="28"/>
+          <w:szCs w:val="32"/>
+        </w:rPr>
+        <w:t>, 46340/17-R</w:t>
+      </w:r>
+    </w:p>
+    <w:p>
+      <w:pPr>
+        <w:spacing w:line="360" w:lineRule="auto"/>
+        <w:rPr>
+          <w:sz w:val="22"/>
+        </w:rPr>
+      </w:pPr>
+      <w:r>
+        <w:rPr>
+          <w:sz w:val="28"/>
+          <w:szCs w:val="32"/>
+        </w:rPr>
+        <w:t xml:space="preserve">Marijan </w:t>
+      </w:r>
+      <w:proofErr w:type="spellStart"/>
+      <w:r>
+        <w:rPr>
+          <w:sz w:val="28"/>
+          <w:szCs w:val="32"/>
+        </w:rPr>
+        <w:t>Hranj</w:t>
+      </w:r>
+      <w:proofErr w:type="spellEnd"/>
     </w:p>
     <w:p>
       <w:pPr>
@@ -206,7 +254,36 @@
           <w:sz w:val="48"/>
           <w:szCs w:val="48"/>
         </w:rPr>
-        <w:t>AIR1715 - PillCare – Tehnička dokumentacija</w:t>
+        <w:t xml:space="preserve">AIR1715 - </w:t>
+      </w:r>
+      <w:proofErr w:type="spellStart"/>
+      <w:r>
+        <w:rPr>
+          <w:rFonts w:ascii="Arial" w:eastAsia="Arial" w:hAnsi="Arial" w:cs="Arial"/>
+          <w:b/>
+          <w:sz w:val="48"/>
+          <w:szCs w:val="48"/>
+        </w:rPr>
+        <w:t>PillCare</w:t>
+      </w:r>
+      <w:proofErr w:type="spellEnd"/>
+      <w:r>
+        <w:rPr>
+          <w:rFonts w:ascii="Arial" w:eastAsia="Arial" w:hAnsi="Arial" w:cs="Arial"/>
+          <w:b/>
+          <w:sz w:val="48"/>
+          <w:szCs w:val="48"/>
+        </w:rPr>
+        <w:t xml:space="preserve"> – </w:t>
+      </w:r>
+      <w:r>
+        <w:rPr>
+          <w:rFonts w:ascii="Arial" w:eastAsia="Arial" w:hAnsi="Arial" w:cs="Arial"/>
+          <w:b/>
+          <w:sz w:val="48"/>
+          <w:szCs w:val="48"/>
+        </w:rPr>
+        <w:t>Tehnička dokumentacija</w:t>
       </w:r>
     </w:p>
     <w:p>
@@ -422,13 +499,8 @@
       <w:r>
         <w:t xml:space="preserve">Matični broj: </w:t>
       </w:r>
-      <w:commentRangeStart w:id="0"/>
-      <w:r>
-        <w:t>35918/07–R</w:t>
-      </w:r>
-      <w:commentRangeEnd w:id="0"/>
-      <w:r>
-        <w:commentReference w:id="0"/>
+      <w:r>
+        <w:t>46322/17-R</w:t>
       </w:r>
     </w:p>
     <w:p>
@@ -445,23 +517,23 @@
         <w:spacing w:before="120"/>
       </w:pPr>
       <w:r>
-        <w:t>Andrea Danzante</w:t>
-      </w:r>
+        <w:t xml:space="preserve">Andrea </w:t>
+      </w:r>
+      <w:proofErr w:type="spellStart"/>
+      <w:r>
+        <w:t>Danzante</w:t>
+      </w:r>
+      <w:proofErr w:type="spellEnd"/>
     </w:p>
     <w:p>
       <w:pPr>
         <w:spacing w:before="120"/>
       </w:pPr>
       <w:r>
-        <w:t>Matični broj:</w:t>
-      </w:r>
-      <w:commentRangeStart w:id="1"/>
-      <w:r>
-        <w:t xml:space="preserve"> 35918/07–R</w:t>
-      </w:r>
-      <w:commentRangeEnd w:id="1"/>
-      <w:r>
-        <w:commentReference w:id="1"/>
+        <w:t xml:space="preserve">Matični broj: </w:t>
+      </w:r>
+      <w:r>
+        <w:t>46341/17-R</w:t>
       </w:r>
     </w:p>
     <w:p>
@@ -469,8 +541,13 @@
         <w:spacing w:before="120"/>
       </w:pPr>
       <w:r>
-        <w:t>Domagoj Ergović</w:t>
-      </w:r>
+        <w:t xml:space="preserve">Domagoj </w:t>
+      </w:r>
+      <w:proofErr w:type="spellStart"/>
+      <w:r>
+        <w:t>Ergović</w:t>
+      </w:r>
+      <w:proofErr w:type="spellEnd"/>
     </w:p>
     <w:p>
       <w:pPr>
@@ -479,13 +556,8 @@
       <w:r>
         <w:t xml:space="preserve">Matični broj: </w:t>
       </w:r>
-      <w:commentRangeStart w:id="2"/>
-      <w:r>
-        <w:t>35918/07–R</w:t>
-      </w:r>
-      <w:commentRangeEnd w:id="2"/>
-      <w:r>
-        <w:commentReference w:id="2"/>
+      <w:r>
+        <w:t>46340/17.R</w:t>
       </w:r>
     </w:p>
     <w:p>
@@ -493,8 +565,13 @@
         <w:spacing w:before="120"/>
       </w:pPr>
       <w:r>
-        <w:t>Marijan Hranj</w:t>
-      </w:r>
+        <w:t xml:space="preserve">Marijan </w:t>
+      </w:r>
+      <w:proofErr w:type="spellStart"/>
+      <w:r>
+        <w:t>Hranj</w:t>
+      </w:r>
+      <w:proofErr w:type="spellEnd"/>
     </w:p>
     <w:p>
       <w:pPr>
@@ -502,14 +579,6 @@
       </w:pPr>
       <w:r>
         <w:t xml:space="preserve">Matični broj: </w:t>
-      </w:r>
-      <w:commentRangeStart w:id="3"/>
-      <w:r>
-        <w:t>35918/07–R</w:t>
-      </w:r>
-      <w:commentRangeEnd w:id="3"/>
-      <w:r>
-        <w:commentReference w:id="3"/>
       </w:r>
     </w:p>
     <w:p>
@@ -543,8 +612,9 @@
           <w:sz w:val="48"/>
           <w:szCs w:val="48"/>
         </w:rPr>
-        <w:t xml:space="preserve">AIR1715 - PillCare </w:t>
-      </w:r>
+        <w:t xml:space="preserve">AIR1715 - </w:t>
+      </w:r>
+      <w:proofErr w:type="spellStart"/>
       <w:r>
         <w:rPr>
           <w:rFonts w:ascii="Arial" w:eastAsia="Arial" w:hAnsi="Arial" w:cs="Arial"/>
@@ -552,8 +622,9 @@
           <w:sz w:val="48"/>
           <w:szCs w:val="48"/>
         </w:rPr>
-        <w:t>–</w:t>
-      </w:r>
+        <w:t>PillCare</w:t>
+      </w:r>
+      <w:proofErr w:type="spellEnd"/>
       <w:r>
         <w:rPr>
           <w:rFonts w:ascii="Arial" w:eastAsia="Arial" w:hAnsi="Arial" w:cs="Arial"/>
@@ -570,8 +641,77 @@
           <w:sz w:val="48"/>
           <w:szCs w:val="48"/>
         </w:rPr>
-        <w:t>Tehnička dokumentacija</w:t>
-      </w:r>
+        <w:t>–</w:t>
+      </w:r>
+      <w:r>
+        <w:rPr>
+          <w:rFonts w:ascii="Arial" w:eastAsia="Arial" w:hAnsi="Arial" w:cs="Arial"/>
+          <w:b/>
+          <w:sz w:val="48"/>
+          <w:szCs w:val="48"/>
+        </w:rPr>
+        <w:t xml:space="preserve"> </w:t>
+      </w:r>
+      <w:r>
+        <w:rPr>
+          <w:rFonts w:ascii="Arial" w:eastAsia="Arial" w:hAnsi="Arial" w:cs="Arial"/>
+          <w:b/>
+          <w:sz w:val="48"/>
+          <w:szCs w:val="48"/>
+        </w:rPr>
+        <w:t xml:space="preserve">Brkić, </w:t>
+      </w:r>
+      <w:proofErr w:type="spellStart"/>
+      <w:r>
+        <w:rPr>
+          <w:rFonts w:ascii="Arial" w:eastAsia="Arial" w:hAnsi="Arial" w:cs="Arial"/>
+          <w:b/>
+          <w:sz w:val="48"/>
+          <w:szCs w:val="48"/>
+        </w:rPr>
+        <w:t>Danzante</w:t>
+      </w:r>
+      <w:proofErr w:type="spellEnd"/>
+      <w:r>
+        <w:rPr>
+          <w:rFonts w:ascii="Arial" w:eastAsia="Arial" w:hAnsi="Arial" w:cs="Arial"/>
+          <w:b/>
+          <w:sz w:val="48"/>
+          <w:szCs w:val="48"/>
+        </w:rPr>
+        <w:t xml:space="preserve">, </w:t>
+      </w:r>
+      <w:proofErr w:type="spellStart"/>
+      <w:r>
+        <w:rPr>
+          <w:rFonts w:ascii="Arial" w:eastAsia="Arial" w:hAnsi="Arial" w:cs="Arial"/>
+          <w:b/>
+          <w:sz w:val="48"/>
+          <w:szCs w:val="48"/>
+        </w:rPr>
+        <w:t>Ergović</w:t>
+      </w:r>
+      <w:proofErr w:type="spellEnd"/>
+      <w:r>
+        <w:rPr>
+          <w:rFonts w:ascii="Arial" w:eastAsia="Arial" w:hAnsi="Arial" w:cs="Arial"/>
+          <w:b/>
+          <w:sz w:val="48"/>
+          <w:szCs w:val="48"/>
+        </w:rPr>
+        <w:t xml:space="preserve">, </w:t>
+      </w:r>
+      <w:proofErr w:type="spellStart"/>
+      <w:r>
+        <w:rPr>
+          <w:rFonts w:ascii="Arial" w:eastAsia="Arial" w:hAnsi="Arial" w:cs="Arial"/>
+          <w:b/>
+          <w:sz w:val="48"/>
+          <w:szCs w:val="48"/>
+        </w:rPr>
+        <w:t>Hranj</w:t>
+      </w:r>
+      <w:proofErr w:type="spellEnd"/>
     </w:p>
     <w:p>
       <w:pPr>
@@ -582,14 +722,23 @@
           <w:szCs w:val="44"/>
         </w:rPr>
       </w:pPr>
-      <w:bookmarkStart w:id="4" w:name="_gjdgxs" w:colFirst="0" w:colLast="0"/>
-      <w:bookmarkEnd w:id="4"/>
+      <w:bookmarkStart w:id="0" w:name="_gjdgxs" w:colFirst="0" w:colLast="0"/>
+      <w:bookmarkEnd w:id="0"/>
+      <w:proofErr w:type="spellStart"/>
       <w:r>
         <w:rPr>
           <w:b/>
           <w:sz w:val="28"/>
         </w:rPr>
-        <w:t xml:space="preserve">GitHub: </w:t>
+        <w:t>GitHub</w:t>
+      </w:r>
+      <w:proofErr w:type="spellEnd"/>
+      <w:r>
+        <w:rPr>
+          <w:b/>
+          <w:sz w:val="28"/>
+        </w:rPr>
+        <w:t xml:space="preserve">: </w:t>
       </w:r>
       <w:r>
         <w:rPr>
@@ -625,8 +774,13 @@
         <w:jc w:val="both"/>
       </w:pPr>
       <w:r>
-        <w:t>Dr. Sc. Zlatko Stapić</w:t>
-      </w:r>
+        <w:t xml:space="preserve">Dr. Sc. Zlatko </w:t>
+      </w:r>
+      <w:proofErr w:type="spellStart"/>
+      <w:r>
+        <w:t>Stapić</w:t>
+      </w:r>
+      <w:proofErr w:type="spellEnd"/>
     </w:p>
     <w:p>
       <w:pPr>
@@ -716,8 +870,8 @@
           <w:szCs w:val="28"/>
         </w:rPr>
         <w:sectPr>
-          <w:headerReference w:type="default" r:id="rId10"/>
-          <w:footerReference w:type="default" r:id="rId11"/>
+          <w:headerReference w:type="default" r:id="rId8"/>
+          <w:footerReference w:type="default" r:id="rId9"/>
           <w:pgSz w:w="11906" w:h="16838"/>
           <w:pgMar w:top="1440" w:right="1440" w:bottom="1440" w:left="1440" w:header="708" w:footer="708" w:gutter="0"/>
           <w:pgNumType w:fmt="upperRoman" w:start="1" w:chapStyle="1"/>
@@ -776,7 +930,7 @@
       <w:r>
         <w:fldChar w:fldCharType="separate"/>
       </w:r>
-      <w:hyperlink w:anchor="_Toc496980876" w:history="1">
+      <w:hyperlink w:anchor="_Toc497252614" w:history="1">
         <w:r>
           <w:rPr>
             <w:rStyle w:val="Hyperlink"/>
@@ -819,7 +973,7 @@
             <w:noProof/>
             <w:webHidden/>
           </w:rPr>
-          <w:instrText xml:space="preserve"> PAGEREF _Toc496980876 \h </w:instrText>
+          <w:instrText xml:space="preserve"> PAGEREF _Toc497252614 \h </w:instrText>
         </w:r>
         <w:r>
           <w:rPr>
@@ -860,7 +1014,7 @@
           <w:szCs w:val="22"/>
         </w:rPr>
       </w:pPr>
-      <w:hyperlink w:anchor="_Toc496980877" w:history="1">
+      <w:hyperlink w:anchor="_Toc497252615" w:history="1">
         <w:r>
           <w:rPr>
             <w:rStyle w:val="Hyperlink"/>
@@ -903,7 +1057,7 @@
             <w:noProof/>
             <w:webHidden/>
           </w:rPr>
-          <w:instrText xml:space="preserve"> PAGEREF _Toc496980877 \h </w:instrText>
+          <w:instrText xml:space="preserve"> PAGEREF _Toc497252615 \h </w:instrText>
         </w:r>
         <w:r>
           <w:rPr>
@@ -944,7 +1098,7 @@
           <w:szCs w:val="22"/>
         </w:rPr>
       </w:pPr>
-      <w:hyperlink w:anchor="_Toc496980878" w:history="1">
+      <w:hyperlink w:anchor="_Toc497252616" w:history="1">
         <w:r>
           <w:rPr>
             <w:rStyle w:val="Hyperlink"/>
@@ -987,7 +1141,7 @@
             <w:noProof/>
             <w:webHidden/>
           </w:rPr>
-          <w:instrText xml:space="preserve"> PAGEREF _Toc496980878 \h </w:instrText>
+          <w:instrText xml:space="preserve"> PAGEREF _Toc497252616 \h </w:instrText>
         </w:r>
         <w:r>
           <w:rPr>
@@ -1028,7 +1182,7 @@
           <w:szCs w:val="22"/>
         </w:rPr>
       </w:pPr>
-      <w:hyperlink w:anchor="_Toc496980879" w:history="1">
+      <w:hyperlink w:anchor="_Toc497252617" w:history="1">
         <w:r>
           <w:rPr>
             <w:rStyle w:val="Hyperlink"/>
@@ -1071,7 +1225,7 @@
             <w:noProof/>
             <w:webHidden/>
           </w:rPr>
-          <w:instrText xml:space="preserve"> PAGEREF _Toc496980879 \h </w:instrText>
+          <w:instrText xml:space="preserve"> PAGEREF _Toc497252617 \h </w:instrText>
         </w:r>
         <w:r>
           <w:rPr>
@@ -1112,7 +1266,7 @@
           <w:szCs w:val="22"/>
         </w:rPr>
       </w:pPr>
-      <w:hyperlink w:anchor="_Toc496980880" w:history="1">
+      <w:hyperlink w:anchor="_Toc497252618" w:history="1">
         <w:r>
           <w:rPr>
             <w:rStyle w:val="Hyperlink"/>
@@ -1155,7 +1309,7 @@
             <w:noProof/>
             <w:webHidden/>
           </w:rPr>
-          <w:instrText xml:space="preserve"> PAGEREF _Toc496980880 \h </w:instrText>
+          <w:instrText xml:space="preserve"> PAGEREF _Toc497252618 \h </w:instrText>
         </w:r>
         <w:r>
           <w:rPr>
@@ -1196,7 +1350,7 @@
           <w:szCs w:val="22"/>
         </w:rPr>
       </w:pPr>
-      <w:hyperlink w:anchor="_Toc496980881" w:history="1">
+      <w:hyperlink w:anchor="_Toc497252619" w:history="1">
         <w:r>
           <w:rPr>
             <w:rStyle w:val="Hyperlink"/>
@@ -1239,7 +1393,7 @@
             <w:noProof/>
             <w:webHidden/>
           </w:rPr>
-          <w:instrText xml:space="preserve"> PAGEREF _Toc496980881 \h </w:instrText>
+          <w:instrText xml:space="preserve"> PAGEREF _Toc497252619 \h </w:instrText>
         </w:r>
         <w:r>
           <w:rPr>
@@ -1280,7 +1434,7 @@
           <w:szCs w:val="22"/>
         </w:rPr>
       </w:pPr>
-      <w:hyperlink w:anchor="_Toc496980882" w:history="1">
+      <w:hyperlink w:anchor="_Toc497252620" w:history="1">
         <w:r>
           <w:rPr>
             <w:rStyle w:val="Hyperlink"/>
@@ -1323,7 +1477,7 @@
             <w:noProof/>
             <w:webHidden/>
           </w:rPr>
-          <w:instrText xml:space="preserve"> PAGEREF _Toc496980882 \h </w:instrText>
+          <w:instrText xml:space="preserve"> PAGEREF _Toc497252620 \h </w:instrText>
         </w:r>
         <w:r>
           <w:rPr>
@@ -1364,7 +1518,7 @@
           <w:szCs w:val="22"/>
         </w:rPr>
       </w:pPr>
-      <w:hyperlink w:anchor="_Toc496980883" w:history="1">
+      <w:hyperlink w:anchor="_Toc497252621" w:history="1">
         <w:r>
           <w:rPr>
             <w:rStyle w:val="Hyperlink"/>
@@ -1407,7 +1561,7 @@
             <w:noProof/>
             <w:webHidden/>
           </w:rPr>
-          <w:instrText xml:space="preserve"> PAGEREF _Toc496980883 \h </w:instrText>
+          <w:instrText xml:space="preserve"> PAGEREF _Toc497252621 \h </w:instrText>
         </w:r>
         <w:r>
           <w:rPr>
@@ -1448,7 +1602,7 @@
           <w:szCs w:val="22"/>
         </w:rPr>
       </w:pPr>
-      <w:hyperlink w:anchor="_Toc496980884" w:history="1">
+      <w:hyperlink w:anchor="_Toc497252622" w:history="1">
         <w:r>
           <w:rPr>
             <w:rStyle w:val="Hyperlink"/>
@@ -1491,7 +1645,7 @@
             <w:noProof/>
             <w:webHidden/>
           </w:rPr>
-          <w:instrText xml:space="preserve"> PAGEREF _Toc496980884 \h </w:instrText>
+          <w:instrText xml:space="preserve"> PAGEREF _Toc497252622 \h </w:instrText>
         </w:r>
         <w:r>
           <w:rPr>
@@ -1532,7 +1686,7 @@
           <w:szCs w:val="22"/>
         </w:rPr>
       </w:pPr>
-      <w:hyperlink w:anchor="_Toc496980885" w:history="1">
+      <w:hyperlink w:anchor="_Toc497252623" w:history="1">
         <w:r>
           <w:rPr>
             <w:rStyle w:val="Hyperlink"/>
@@ -1575,7 +1729,7 @@
             <w:noProof/>
             <w:webHidden/>
           </w:rPr>
-          <w:instrText xml:space="preserve"> PAGEREF _Toc496980885 \h </w:instrText>
+          <w:instrText xml:space="preserve"> PAGEREF _Toc497252623 \h </w:instrText>
         </w:r>
         <w:r>
           <w:rPr>
@@ -1616,7 +1770,7 @@
           <w:szCs w:val="22"/>
         </w:rPr>
       </w:pPr>
-      <w:hyperlink w:anchor="_Toc496980886" w:history="1">
+      <w:hyperlink w:anchor="_Toc497252624" w:history="1">
         <w:r>
           <w:rPr>
             <w:rStyle w:val="Hyperlink"/>
@@ -1659,7 +1813,7 @@
             <w:noProof/>
             <w:webHidden/>
           </w:rPr>
-          <w:instrText xml:space="preserve"> PAGEREF _Toc496980886 \h </w:instrText>
+          <w:instrText xml:space="preserve"> PAGEREF _Toc497252624 \h </w:instrText>
         </w:r>
         <w:r>
           <w:rPr>
@@ -1700,7 +1854,7 @@
           <w:szCs w:val="22"/>
         </w:rPr>
       </w:pPr>
-      <w:hyperlink w:anchor="_Toc496980887" w:history="1">
+      <w:hyperlink w:anchor="_Toc497252625" w:history="1">
         <w:r>
           <w:rPr>
             <w:rStyle w:val="Hyperlink"/>
@@ -1743,7 +1897,7 @@
             <w:noProof/>
             <w:webHidden/>
           </w:rPr>
-          <w:instrText xml:space="preserve"> PAGEREF _Toc496980887 \h </w:instrText>
+          <w:instrText xml:space="preserve"> PAGEREF _Toc497252625 \h </w:instrText>
         </w:r>
         <w:r>
           <w:rPr>
@@ -1763,7 +1917,7 @@
             <w:noProof/>
             <w:webHidden/>
           </w:rPr>
-          <w:t>3</w:t>
+          <w:t>4</w:t>
         </w:r>
         <w:r>
           <w:rPr>
@@ -1784,7 +1938,7 @@
           <w:szCs w:val="22"/>
         </w:rPr>
       </w:pPr>
-      <w:hyperlink w:anchor="_Toc496980888" w:history="1">
+      <w:hyperlink w:anchor="_Toc497252626" w:history="1">
         <w:r>
           <w:rPr>
             <w:rStyle w:val="Hyperlink"/>
@@ -1827,7 +1981,7 @@
             <w:noProof/>
             <w:webHidden/>
           </w:rPr>
-          <w:instrText xml:space="preserve"> PAGEREF _Toc496980888 \h </w:instrText>
+          <w:instrText xml:space="preserve"> PAGEREF _Toc497252626 \h </w:instrText>
         </w:r>
         <w:r>
           <w:rPr>
@@ -1847,7 +2001,7 @@
             <w:noProof/>
             <w:webHidden/>
           </w:rPr>
-          <w:t>4</w:t>
+          <w:t>5</w:t>
         </w:r>
         <w:r>
           <w:rPr>
@@ -1868,7 +2022,7 @@
           <w:szCs w:val="22"/>
         </w:rPr>
       </w:pPr>
-      <w:hyperlink w:anchor="_Toc496980889" w:history="1">
+      <w:hyperlink w:anchor="_Toc497252627" w:history="1">
         <w:r>
           <w:rPr>
             <w:rStyle w:val="Hyperlink"/>
@@ -1911,7 +2065,7 @@
             <w:noProof/>
             <w:webHidden/>
           </w:rPr>
-          <w:instrText xml:space="preserve"> PAGEREF _Toc496980889 \h </w:instrText>
+          <w:instrText xml:space="preserve"> PAGEREF _Toc497252627 \h </w:instrText>
         </w:r>
         <w:r>
           <w:rPr>
@@ -1952,7 +2106,7 @@
           <w:szCs w:val="22"/>
         </w:rPr>
       </w:pPr>
-      <w:hyperlink w:anchor="_Toc496980890" w:history="1">
+      <w:hyperlink w:anchor="_Toc497252628" w:history="1">
         <w:r>
           <w:rPr>
             <w:rStyle w:val="Hyperlink"/>
@@ -1995,7 +2149,7 @@
             <w:noProof/>
             <w:webHidden/>
           </w:rPr>
-          <w:instrText xml:space="preserve"> PAGEREF _Toc496980890 \h </w:instrText>
+          <w:instrText xml:space="preserve"> PAGEREF _Toc497252628 \h </w:instrText>
         </w:r>
         <w:r>
           <w:rPr>
@@ -2015,7 +2169,7 @@
             <w:noProof/>
             <w:webHidden/>
           </w:rPr>
-          <w:t>5</w:t>
+          <w:t>7</w:t>
         </w:r>
         <w:r>
           <w:rPr>
@@ -2036,7 +2190,7 @@
           <w:szCs w:val="22"/>
         </w:rPr>
       </w:pPr>
-      <w:hyperlink w:anchor="_Toc496980891" w:history="1">
+      <w:hyperlink w:anchor="_Toc497252629" w:history="1">
         <w:r>
           <w:rPr>
             <w:rStyle w:val="Hyperlink"/>
@@ -2079,7 +2233,7 @@
             <w:noProof/>
             <w:webHidden/>
           </w:rPr>
-          <w:instrText xml:space="preserve"> PAGEREF _Toc496980891 \h </w:instrText>
+          <w:instrText xml:space="preserve"> PAGEREF _Toc497252629 \h </w:instrText>
         </w:r>
         <w:r>
           <w:rPr>
@@ -2099,7 +2253,7 @@
             <w:noProof/>
             <w:webHidden/>
           </w:rPr>
-          <w:t>6</w:t>
+          <w:t>8</w:t>
         </w:r>
         <w:r>
           <w:rPr>
@@ -2120,7 +2274,7 @@
           <w:szCs w:val="22"/>
         </w:rPr>
       </w:pPr>
-      <w:hyperlink w:anchor="_Toc496980892" w:history="1">
+      <w:hyperlink w:anchor="_Toc497252630" w:history="1">
         <w:r>
           <w:rPr>
             <w:rStyle w:val="Hyperlink"/>
@@ -2163,7 +2317,7 @@
             <w:noProof/>
             <w:webHidden/>
           </w:rPr>
-          <w:instrText xml:space="preserve"> PAGEREF _Toc496980892 \h </w:instrText>
+          <w:instrText xml:space="preserve"> PAGEREF _Toc497252630 \h </w:instrText>
         </w:r>
         <w:r>
           <w:rPr>
@@ -2183,7 +2337,7 @@
             <w:noProof/>
             <w:webHidden/>
           </w:rPr>
-          <w:t>7</w:t>
+          <w:t>9</w:t>
         </w:r>
         <w:r>
           <w:rPr>
@@ -2196,7 +2350,7 @@
     </w:p>
     <w:p>
       <w:pPr>
-        <w:pStyle w:val="TOC2"/>
+        <w:pStyle w:val="TOC3"/>
         <w:rPr>
           <w:rFonts w:asciiTheme="minorHAnsi" w:eastAsiaTheme="minorEastAsia" w:hAnsiTheme="minorHAnsi" w:cstheme="minorBidi"/>
           <w:noProof/>
@@ -2204,13 +2358,13 @@
           <w:szCs w:val="22"/>
         </w:rPr>
       </w:pPr>
-      <w:hyperlink w:anchor="_Toc496980893" w:history="1">
+      <w:hyperlink w:anchor="_Toc497252631" w:history="1">
         <w:r>
           <w:rPr>
             <w:rStyle w:val="Hyperlink"/>
             <w:noProof/>
           </w:rPr>
-          <w:t>3.5.</w:t>
+          <w:t>3.4.1.</w:t>
         </w:r>
         <w:r>
           <w:rPr>
@@ -2226,6 +2380,342 @@
             <w:rStyle w:val="Hyperlink"/>
             <w:noProof/>
           </w:rPr>
+          <w:t>Sprint 1</w:t>
+        </w:r>
+        <w:r>
+          <w:rPr>
+            <w:noProof/>
+            <w:webHidden/>
+          </w:rPr>
+          <w:tab/>
+        </w:r>
+        <w:r>
+          <w:rPr>
+            <w:noProof/>
+            <w:webHidden/>
+          </w:rPr>
+          <w:fldChar w:fldCharType="begin"/>
+        </w:r>
+        <w:r>
+          <w:rPr>
+            <w:noProof/>
+            <w:webHidden/>
+          </w:rPr>
+          <w:instrText xml:space="preserve"> PAGEREF _Toc497252631 \h </w:instrText>
+        </w:r>
+        <w:r>
+          <w:rPr>
+            <w:noProof/>
+            <w:webHidden/>
+          </w:rPr>
+        </w:r>
+        <w:r>
+          <w:rPr>
+            <w:noProof/>
+            <w:webHidden/>
+          </w:rPr>
+          <w:fldChar w:fldCharType="separate"/>
+        </w:r>
+        <w:r>
+          <w:rPr>
+            <w:noProof/>
+            <w:webHidden/>
+          </w:rPr>
+          <w:t>9</w:t>
+        </w:r>
+        <w:r>
+          <w:rPr>
+            <w:noProof/>
+            <w:webHidden/>
+          </w:rPr>
+          <w:fldChar w:fldCharType="end"/>
+        </w:r>
+      </w:hyperlink>
+    </w:p>
+    <w:p>
+      <w:pPr>
+        <w:pStyle w:val="TOC2"/>
+        <w:rPr>
+          <w:rFonts w:asciiTheme="minorHAnsi" w:eastAsiaTheme="minorEastAsia" w:hAnsiTheme="minorHAnsi" w:cstheme="minorBidi"/>
+          <w:noProof/>
+          <w:sz w:val="22"/>
+          <w:szCs w:val="22"/>
+        </w:rPr>
+      </w:pPr>
+      <w:hyperlink w:anchor="_Toc497252632" w:history="1">
+        <w:r>
+          <w:rPr>
+            <w:rStyle w:val="Hyperlink"/>
+            <w:noProof/>
+          </w:rPr>
+          <w:t>3.5.</w:t>
+        </w:r>
+        <w:r>
+          <w:rPr>
+            <w:rFonts w:asciiTheme="minorHAnsi" w:eastAsiaTheme="minorEastAsia" w:hAnsiTheme="minorHAnsi" w:cstheme="minorBidi"/>
+            <w:noProof/>
+            <w:sz w:val="22"/>
+            <w:szCs w:val="22"/>
+          </w:rPr>
+          <w:tab/>
+        </w:r>
+        <w:r>
+          <w:rPr>
+            <w:rStyle w:val="Hyperlink"/>
+            <w:noProof/>
+          </w:rPr>
+          <w:t>Dijagram slijeda</w:t>
+        </w:r>
+        <w:r>
+          <w:rPr>
+            <w:noProof/>
+            <w:webHidden/>
+          </w:rPr>
+          <w:tab/>
+        </w:r>
+        <w:r>
+          <w:rPr>
+            <w:noProof/>
+            <w:webHidden/>
+          </w:rPr>
+          <w:fldChar w:fldCharType="begin"/>
+        </w:r>
+        <w:r>
+          <w:rPr>
+            <w:noProof/>
+            <w:webHidden/>
+          </w:rPr>
+          <w:instrText xml:space="preserve"> PAGEREF _Toc497252632 \h </w:instrText>
+        </w:r>
+        <w:r>
+          <w:rPr>
+            <w:noProof/>
+            <w:webHidden/>
+          </w:rPr>
+        </w:r>
+        <w:r>
+          <w:rPr>
+            <w:noProof/>
+            <w:webHidden/>
+          </w:rPr>
+          <w:fldChar w:fldCharType="separate"/>
+        </w:r>
+        <w:r>
+          <w:rPr>
+            <w:noProof/>
+            <w:webHidden/>
+          </w:rPr>
+          <w:t>10</w:t>
+        </w:r>
+        <w:r>
+          <w:rPr>
+            <w:noProof/>
+            <w:webHidden/>
+          </w:rPr>
+          <w:fldChar w:fldCharType="end"/>
+        </w:r>
+      </w:hyperlink>
+    </w:p>
+    <w:p>
+      <w:pPr>
+        <w:pStyle w:val="TOC3"/>
+        <w:rPr>
+          <w:rFonts w:asciiTheme="minorHAnsi" w:eastAsiaTheme="minorEastAsia" w:hAnsiTheme="minorHAnsi" w:cstheme="minorBidi"/>
+          <w:noProof/>
+          <w:sz w:val="22"/>
+          <w:szCs w:val="22"/>
+        </w:rPr>
+      </w:pPr>
+      <w:hyperlink w:anchor="_Toc497252633" w:history="1">
+        <w:r>
+          <w:rPr>
+            <w:rStyle w:val="Hyperlink"/>
+            <w:noProof/>
+          </w:rPr>
+          <w:t>3.5.1.</w:t>
+        </w:r>
+        <w:r>
+          <w:rPr>
+            <w:rFonts w:asciiTheme="minorHAnsi" w:eastAsiaTheme="minorEastAsia" w:hAnsiTheme="minorHAnsi" w:cstheme="minorBidi"/>
+            <w:noProof/>
+            <w:sz w:val="22"/>
+            <w:szCs w:val="22"/>
+          </w:rPr>
+          <w:tab/>
+        </w:r>
+        <w:r>
+          <w:rPr>
+            <w:rStyle w:val="Hyperlink"/>
+            <w:noProof/>
+          </w:rPr>
+          <w:t>Registracija</w:t>
+        </w:r>
+        <w:r>
+          <w:rPr>
+            <w:noProof/>
+            <w:webHidden/>
+          </w:rPr>
+          <w:tab/>
+        </w:r>
+        <w:r>
+          <w:rPr>
+            <w:noProof/>
+            <w:webHidden/>
+          </w:rPr>
+          <w:fldChar w:fldCharType="begin"/>
+        </w:r>
+        <w:r>
+          <w:rPr>
+            <w:noProof/>
+            <w:webHidden/>
+          </w:rPr>
+          <w:instrText xml:space="preserve"> PAGEREF _Toc497252633 \h </w:instrText>
+        </w:r>
+        <w:r>
+          <w:rPr>
+            <w:noProof/>
+            <w:webHidden/>
+          </w:rPr>
+        </w:r>
+        <w:r>
+          <w:rPr>
+            <w:noProof/>
+            <w:webHidden/>
+          </w:rPr>
+          <w:fldChar w:fldCharType="separate"/>
+        </w:r>
+        <w:r>
+          <w:rPr>
+            <w:noProof/>
+            <w:webHidden/>
+          </w:rPr>
+          <w:t>10</w:t>
+        </w:r>
+        <w:r>
+          <w:rPr>
+            <w:noProof/>
+            <w:webHidden/>
+          </w:rPr>
+          <w:fldChar w:fldCharType="end"/>
+        </w:r>
+      </w:hyperlink>
+    </w:p>
+    <w:p>
+      <w:pPr>
+        <w:pStyle w:val="TOC3"/>
+        <w:rPr>
+          <w:rFonts w:asciiTheme="minorHAnsi" w:eastAsiaTheme="minorEastAsia" w:hAnsiTheme="minorHAnsi" w:cstheme="minorBidi"/>
+          <w:noProof/>
+          <w:sz w:val="22"/>
+          <w:szCs w:val="22"/>
+        </w:rPr>
+      </w:pPr>
+      <w:hyperlink w:anchor="_Toc497252634" w:history="1">
+        <w:r>
+          <w:rPr>
+            <w:rStyle w:val="Hyperlink"/>
+            <w:noProof/>
+          </w:rPr>
+          <w:t>3.5.2.</w:t>
+        </w:r>
+        <w:r>
+          <w:rPr>
+            <w:rFonts w:asciiTheme="minorHAnsi" w:eastAsiaTheme="minorEastAsia" w:hAnsiTheme="minorHAnsi" w:cstheme="minorBidi"/>
+            <w:noProof/>
+            <w:sz w:val="22"/>
+            <w:szCs w:val="22"/>
+          </w:rPr>
+          <w:tab/>
+        </w:r>
+        <w:r>
+          <w:rPr>
+            <w:rStyle w:val="Hyperlink"/>
+            <w:noProof/>
+          </w:rPr>
+          <w:t>Prijava</w:t>
+        </w:r>
+        <w:r>
+          <w:rPr>
+            <w:noProof/>
+            <w:webHidden/>
+          </w:rPr>
+          <w:tab/>
+        </w:r>
+        <w:r>
+          <w:rPr>
+            <w:noProof/>
+            <w:webHidden/>
+          </w:rPr>
+          <w:fldChar w:fldCharType="begin"/>
+        </w:r>
+        <w:r>
+          <w:rPr>
+            <w:noProof/>
+            <w:webHidden/>
+          </w:rPr>
+          <w:instrText xml:space="preserve"> PAGEREF _Toc497252634 \h </w:instrText>
+        </w:r>
+        <w:r>
+          <w:rPr>
+            <w:noProof/>
+            <w:webHidden/>
+          </w:rPr>
+        </w:r>
+        <w:r>
+          <w:rPr>
+            <w:noProof/>
+            <w:webHidden/>
+          </w:rPr>
+          <w:fldChar w:fldCharType="separate"/>
+        </w:r>
+        <w:r>
+          <w:rPr>
+            <w:noProof/>
+            <w:webHidden/>
+          </w:rPr>
+          <w:t>11</w:t>
+        </w:r>
+        <w:r>
+          <w:rPr>
+            <w:noProof/>
+            <w:webHidden/>
+          </w:rPr>
+          <w:fldChar w:fldCharType="end"/>
+        </w:r>
+      </w:hyperlink>
+    </w:p>
+    <w:p>
+      <w:pPr>
+        <w:pStyle w:val="TOC1"/>
+        <w:rPr>
+          <w:rFonts w:asciiTheme="minorHAnsi" w:eastAsiaTheme="minorEastAsia" w:hAnsiTheme="minorHAnsi" w:cstheme="minorBidi"/>
+          <w:noProof/>
+          <w:sz w:val="22"/>
+          <w:szCs w:val="22"/>
+        </w:rPr>
+      </w:pPr>
+      <w:hyperlink w:anchor="_Toc497252635" w:history="1">
+        <w:r>
+          <w:rPr>
+            <w:rStyle w:val="Hyperlink"/>
+            <w:noProof/>
+          </w:rPr>
+          <w:t>4.</w:t>
+        </w:r>
+        <w:r>
+          <w:rPr>
+            <w:rFonts w:asciiTheme="minorHAnsi" w:eastAsiaTheme="minorEastAsia" w:hAnsiTheme="minorHAnsi" w:cstheme="minorBidi"/>
+            <w:noProof/>
+            <w:sz w:val="22"/>
+            <w:szCs w:val="22"/>
+          </w:rPr>
+          <w:tab/>
+        </w:r>
+        <w:r>
+          <w:rPr>
+            <w:rStyle w:val="Hyperlink"/>
+            <w:noProof/>
+          </w:rPr>
           <w:t>Web Servis</w:t>
         </w:r>
         <w:r>
@@ -2247,7 +2737,7 @@
             <w:noProof/>
             <w:webHidden/>
           </w:rPr>
-          <w:instrText xml:space="preserve"> PAGEREF _Toc496980893 \h </w:instrText>
+          <w:instrText xml:space="preserve"> PAGEREF _Toc497252635 \h </w:instrText>
         </w:r>
         <w:r>
           <w:rPr>
@@ -2267,7 +2757,7 @@
             <w:noProof/>
             <w:webHidden/>
           </w:rPr>
-          <w:t>8</w:t>
+          <w:t>12</w:t>
         </w:r>
         <w:r>
           <w:rPr>
@@ -2280,17 +2770,103 @@
     </w:p>
     <w:p>
       <w:pPr>
+        <w:pStyle w:val="TOC2"/>
+        <w:rPr>
+          <w:rFonts w:asciiTheme="minorHAnsi" w:eastAsiaTheme="minorEastAsia" w:hAnsiTheme="minorHAnsi" w:cstheme="minorBidi"/>
+          <w:noProof/>
+          <w:sz w:val="22"/>
+          <w:szCs w:val="22"/>
+        </w:rPr>
+      </w:pPr>
+      <w:hyperlink w:anchor="_Toc497252636" w:history="1">
+        <w:r>
+          <w:rPr>
+            <w:rStyle w:val="Hyperlink"/>
+            <w:noProof/>
+          </w:rPr>
+          <w:t>4.1.</w:t>
+        </w:r>
+        <w:r>
+          <w:rPr>
+            <w:rFonts w:asciiTheme="minorHAnsi" w:eastAsiaTheme="minorEastAsia" w:hAnsiTheme="minorHAnsi" w:cstheme="minorBidi"/>
+            <w:noProof/>
+            <w:sz w:val="22"/>
+            <w:szCs w:val="22"/>
+          </w:rPr>
+          <w:tab/>
+        </w:r>
+        <w:r>
+          <w:rPr>
+            <w:rStyle w:val="Hyperlink"/>
+            <w:noProof/>
+          </w:rPr>
+          <w:t>Korisnici web servisa</w:t>
+        </w:r>
+        <w:r>
+          <w:rPr>
+            <w:noProof/>
+            <w:webHidden/>
+          </w:rPr>
+          <w:tab/>
+        </w:r>
+        <w:r>
+          <w:rPr>
+            <w:noProof/>
+            <w:webHidden/>
+          </w:rPr>
+          <w:fldChar w:fldCharType="begin"/>
+        </w:r>
+        <w:r>
+          <w:rPr>
+            <w:noProof/>
+            <w:webHidden/>
+          </w:rPr>
+          <w:instrText xml:space="preserve"> PAGEREF _Toc497252636 \h </w:instrText>
+        </w:r>
+        <w:r>
+          <w:rPr>
+            <w:noProof/>
+            <w:webHidden/>
+          </w:rPr>
+        </w:r>
+        <w:r>
+          <w:rPr>
+            <w:noProof/>
+            <w:webHidden/>
+          </w:rPr>
+          <w:fldChar w:fldCharType="separate"/>
+        </w:r>
+        <w:r>
+          <w:rPr>
+            <w:noProof/>
+            <w:webHidden/>
+          </w:rPr>
+          <w:t>13</w:t>
+        </w:r>
+        <w:r>
+          <w:rPr>
+            <w:noProof/>
+            <w:webHidden/>
+          </w:rPr>
+          <w:fldChar w:fldCharType="end"/>
+        </w:r>
+      </w:hyperlink>
+    </w:p>
+    <w:p>
+      <w:pPr>
         <w:pStyle w:val="TOC1"/>
       </w:pPr>
       <w:r>
         <w:fldChar w:fldCharType="end"/>
       </w:r>
+      <w:bookmarkStart w:id="1" w:name="_GoBack"/>
+      <w:bookmarkEnd w:id="1"/>
     </w:p>
     <w:p>
       <w:pPr>
         <w:spacing w:after="200" w:line="276" w:lineRule="auto"/>
         <w:sectPr>
-          <w:footerReference w:type="default" r:id="rId12"/>
+          <w:footerReference w:type="default" r:id="rId10"/>
           <w:pgSz w:w="11906" w:h="16838"/>
           <w:pgMar w:top="1417" w:right="1417" w:bottom="1417" w:left="1417" w:header="708" w:footer="708" w:gutter="0"/>
           <w:pgNumType w:fmt="upperRoman" w:start="1"/>
@@ -2306,14 +2882,14 @@
       <w:pPr>
         <w:pStyle w:val="FOINaslov1"/>
       </w:pPr>
-      <w:bookmarkStart w:id="5" w:name="_Toc496118574"/>
-      <w:bookmarkStart w:id="6" w:name="_Toc496980876"/>
+      <w:bookmarkStart w:id="2" w:name="_Toc496118574"/>
+      <w:bookmarkStart w:id="3" w:name="_Toc497252614"/>
       <w:r>
         <w:lastRenderedPageBreak/>
         <w:t>Uvod</w:t>
       </w:r>
-      <w:bookmarkEnd w:id="5"/>
-      <w:bookmarkEnd w:id="6"/>
+      <w:bookmarkEnd w:id="2"/>
+      <w:bookmarkEnd w:id="3"/>
     </w:p>
     <w:p>
       <w:pPr>
@@ -2356,8 +2932,8 @@
         <w:spacing w:line="360" w:lineRule="auto"/>
         <w:jc w:val="both"/>
         <w:sectPr>
-          <w:headerReference w:type="default" r:id="rId13"/>
-          <w:footerReference w:type="default" r:id="rId14"/>
+          <w:headerReference w:type="default" r:id="rId11"/>
+          <w:footerReference w:type="default" r:id="rId12"/>
           <w:pgSz w:w="11906" w:h="16838"/>
           <w:pgMar w:top="1440" w:right="1440" w:bottom="1440" w:left="1440" w:header="708" w:footer="708" w:gutter="0"/>
           <w:pgNumType w:start="1"/>
@@ -2373,14 +2949,16 @@
       <w:pPr>
         <w:pStyle w:val="FOINaslov1"/>
       </w:pPr>
-      <w:bookmarkStart w:id="7" w:name="_Toc496118575"/>
-      <w:bookmarkStart w:id="8" w:name="_Toc496980877"/>
+      <w:bookmarkStart w:id="4" w:name="_Toc496118575"/>
+      <w:bookmarkStart w:id="5" w:name="_Toc497252615"/>
+      <w:proofErr w:type="spellStart"/>
       <w:r>
         <w:lastRenderedPageBreak/>
         <w:t>PillCare</w:t>
       </w:r>
-      <w:bookmarkEnd w:id="7"/>
-      <w:bookmarkEnd w:id="8"/>
+      <w:bookmarkEnd w:id="4"/>
+      <w:bookmarkEnd w:id="5"/>
+      <w:proofErr w:type="spellEnd"/>
     </w:p>
     <w:p>
       <w:pPr>
@@ -2394,13 +2972,13 @@
         <w:spacing w:line="360" w:lineRule="auto"/>
         <w:outlineLvl w:val="1"/>
       </w:pPr>
-      <w:bookmarkStart w:id="9" w:name="_Toc496118576"/>
-      <w:bookmarkStart w:id="10" w:name="_Toc496980878"/>
+      <w:bookmarkStart w:id="6" w:name="_Toc496118576"/>
+      <w:bookmarkStart w:id="7" w:name="_Toc497252616"/>
       <w:r>
         <w:t>Svrha aplikacije</w:t>
       </w:r>
-      <w:bookmarkEnd w:id="9"/>
-      <w:bookmarkEnd w:id="10"/>
+      <w:bookmarkEnd w:id="6"/>
+      <w:bookmarkEnd w:id="7"/>
     </w:p>
     <w:p>
       <w:pPr>
@@ -2423,11 +3001,11 @@
         <w:spacing w:line="360" w:lineRule="auto"/>
         <w:outlineLvl w:val="1"/>
       </w:pPr>
-      <w:bookmarkStart w:id="11" w:name="_Toc496980879"/>
+      <w:bookmarkStart w:id="8" w:name="_Toc497252617"/>
       <w:r>
         <w:t>Pojmovi korišteni u projektu</w:t>
       </w:r>
-      <w:bookmarkEnd w:id="11"/>
+      <w:bookmarkEnd w:id="8"/>
     </w:p>
     <w:p>
       <w:pPr>
@@ -2446,12 +3024,42 @@
       <w:r>
         <w:t>(</w:t>
       </w:r>
+      <w:proofErr w:type="spellStart"/>
       <w:r>
         <w:rPr>
           <w:i/>
         </w:rPr>
-        <w:t>Application Programming Interface</w:t>
-      </w:r>
+        <w:t>Application</w:t>
+      </w:r>
+      <w:proofErr w:type="spellEnd"/>
+      <w:r>
+        <w:rPr>
+          <w:i/>
+        </w:rPr>
+        <w:t xml:space="preserve"> </w:t>
+      </w:r>
+      <w:proofErr w:type="spellStart"/>
+      <w:r>
+        <w:rPr>
+          <w:i/>
+        </w:rPr>
+        <w:t>Programming</w:t>
+      </w:r>
+      <w:proofErr w:type="spellEnd"/>
+      <w:r>
+        <w:rPr>
+          <w:i/>
+        </w:rPr>
+        <w:t xml:space="preserve"> </w:t>
+      </w:r>
+      <w:proofErr w:type="spellStart"/>
+      <w:r>
+        <w:rPr>
+          <w:i/>
+        </w:rPr>
+        <w:t>Interface</w:t>
+      </w:r>
+      <w:proofErr w:type="spellEnd"/>
       <w:r>
         <w:t xml:space="preserve">) - </w:t>
       </w:r>
@@ -2486,8 +3094,30 @@
         <w:rPr>
           <w:i/>
         </w:rPr>
-        <w:t>Global Positioning Sysem</w:t>
-      </w:r>
+        <w:t xml:space="preserve">Global </w:t>
+      </w:r>
+      <w:proofErr w:type="spellStart"/>
+      <w:r>
+        <w:rPr>
+          <w:i/>
+        </w:rPr>
+        <w:t>Positioning</w:t>
+      </w:r>
+      <w:proofErr w:type="spellEnd"/>
+      <w:r>
+        <w:rPr>
+          <w:i/>
+        </w:rPr>
+        <w:t xml:space="preserve"> </w:t>
+      </w:r>
+      <w:proofErr w:type="spellStart"/>
+      <w:r>
+        <w:rPr>
+          <w:i/>
+        </w:rPr>
+        <w:t>Sysem</w:t>
+      </w:r>
+      <w:proofErr w:type="spellEnd"/>
       <w:r>
         <w:t xml:space="preserve">) - </w:t>
       </w:r>
@@ -2705,14 +3335,14 @@
         <w:spacing w:line="360" w:lineRule="auto"/>
         <w:outlineLvl w:val="1"/>
       </w:pPr>
-      <w:bookmarkStart w:id="12" w:name="_Toc496118578"/>
-      <w:bookmarkStart w:id="13" w:name="_Toc496980880"/>
+      <w:bookmarkStart w:id="9" w:name="_Toc496118578"/>
+      <w:bookmarkStart w:id="10" w:name="_Toc497252618"/>
       <w:r>
         <w:lastRenderedPageBreak/>
         <w:t>Reference</w:t>
       </w:r>
-      <w:bookmarkEnd w:id="12"/>
-      <w:bookmarkEnd w:id="13"/>
+      <w:bookmarkEnd w:id="9"/>
+      <w:bookmarkEnd w:id="10"/>
     </w:p>
     <w:p>
       <w:pPr>
@@ -2720,8 +3350,29 @@
         <w:jc w:val="both"/>
       </w:pPr>
       <w:r>
-        <w:t>IEEE Std 830-1998, Software Requirements Specifications</w:t>
-      </w:r>
+        <w:t xml:space="preserve">IEEE </w:t>
+      </w:r>
+      <w:proofErr w:type="spellStart"/>
+      <w:r>
+        <w:t>Std</w:t>
+      </w:r>
+      <w:proofErr w:type="spellEnd"/>
+      <w:r>
+        <w:t xml:space="preserve"> 830-1998, Software </w:t>
+      </w:r>
+      <w:proofErr w:type="spellStart"/>
+      <w:r>
+        <w:t>Requirements</w:t>
+      </w:r>
+      <w:proofErr w:type="spellEnd"/>
+      <w:r>
+        <w:t xml:space="preserve"> </w:t>
+      </w:r>
+      <w:proofErr w:type="spellStart"/>
+      <w:r>
+        <w:t>Specifications</w:t>
+      </w:r>
+      <w:proofErr w:type="spellEnd"/>
     </w:p>
     <w:p>
       <w:pPr>
@@ -2735,16 +3386,16 @@
         <w:spacing w:line="360" w:lineRule="auto"/>
         <w:outlineLvl w:val="1"/>
       </w:pPr>
-      <w:bookmarkStart w:id="14" w:name="_Toc496118579"/>
-      <w:bookmarkStart w:id="15" w:name="_Toc496980881"/>
+      <w:bookmarkStart w:id="11" w:name="_Toc496118579"/>
+      <w:bookmarkStart w:id="12" w:name="_Toc497252619"/>
       <w:r>
         <w:t>Sp</w:t>
       </w:r>
       <w:r>
         <w:t>ecifikacija funkcionalnih zahtjeva</w:t>
       </w:r>
-      <w:bookmarkEnd w:id="14"/>
-      <w:bookmarkEnd w:id="15"/>
+      <w:bookmarkEnd w:id="11"/>
+      <w:bookmarkEnd w:id="12"/>
     </w:p>
     <w:p>
       <w:pPr>
@@ -2954,11 +3605,19 @@
         <w:spacing w:line="360" w:lineRule="auto"/>
         <w:jc w:val="both"/>
       </w:pPr>
+      <w:proofErr w:type="spellStart"/>
       <w:r>
         <w:rPr>
           <w:b/>
         </w:rPr>
-        <w:t>Mapni prikaz ljekarni</w:t>
+        <w:t>Mapni</w:t>
+      </w:r>
+      <w:proofErr w:type="spellEnd"/>
+      <w:r>
+        <w:rPr>
+          <w:b/>
+        </w:rPr>
+        <w:t xml:space="preserve"> prikaz ljekarni</w:t>
       </w:r>
       <w:r>
         <w:t xml:space="preserve">- </w:t>
@@ -3101,12 +3760,21 @@
         <w:spacing w:line="360" w:lineRule="auto"/>
         <w:jc w:val="both"/>
       </w:pPr>
+      <w:proofErr w:type="spellStart"/>
       <w:r>
         <w:rPr>
           <w:b/>
           <w:color w:val="000000"/>
         </w:rPr>
-        <w:t>Barcode skener</w:t>
+        <w:t>Barcode</w:t>
+      </w:r>
+      <w:proofErr w:type="spellEnd"/>
+      <w:r>
+        <w:rPr>
+          <w:b/>
+          <w:color w:val="000000"/>
+        </w:rPr>
+        <w:t xml:space="preserve"> skener</w:t>
       </w:r>
       <w:r>
         <w:rPr>
@@ -3127,11 +3795,11 @@
         <w:spacing w:line="360" w:lineRule="auto"/>
         <w:outlineLvl w:val="1"/>
       </w:pPr>
-      <w:bookmarkStart w:id="16" w:name="_Toc496980882"/>
+      <w:bookmarkStart w:id="13" w:name="_Toc497252620"/>
       <w:r>
         <w:t>O proizvodu</w:t>
       </w:r>
-      <w:bookmarkEnd w:id="16"/>
+      <w:bookmarkEnd w:id="13"/>
     </w:p>
     <w:p>
       <w:pPr>
@@ -3139,11 +3807,11 @@
         <w:spacing w:line="360" w:lineRule="auto"/>
         <w:outlineLvl w:val="2"/>
       </w:pPr>
-      <w:bookmarkStart w:id="17" w:name="_Toc496980883"/>
+      <w:bookmarkStart w:id="14" w:name="_Toc497252621"/>
       <w:r>
         <w:t>Perspektiva proizvoda</w:t>
       </w:r>
-      <w:bookmarkEnd w:id="17"/>
+      <w:bookmarkEnd w:id="14"/>
     </w:p>
     <w:p>
       <w:pPr>
@@ -3154,7 +3822,15 @@
         </w:rPr>
       </w:pPr>
       <w:r>
-        <w:t>Aplikacija PillCare mobilna je aplikacija namijenjena korisnicima Android uređaja. Ciljani korisnici su sve osobe koje imaju problema s vođenjem evidencije uzimanja lijekova, informiranja o lijekovima te kontrolom terapije.</w:t>
+        <w:t xml:space="preserve">Aplikacija </w:t>
+      </w:r>
+      <w:proofErr w:type="spellStart"/>
+      <w:r>
+        <w:t>PillCare</w:t>
+      </w:r>
+      <w:proofErr w:type="spellEnd"/>
+      <w:r>
+        <w:t xml:space="preserve"> mobilna je aplikacija namijenjena korisnicima Android uređaja. Ciljani korisnici su sve osobe koje imaju problema s vođenjem evidencije uzimanja lijekova, informiranja o lijekovima te kontrolom terapije.</w:t>
       </w:r>
     </w:p>
     <w:p>
@@ -3177,11 +3853,11 @@
         <w:spacing w:line="360" w:lineRule="auto"/>
         <w:outlineLvl w:val="2"/>
       </w:pPr>
-      <w:bookmarkStart w:id="18" w:name="_Toc496980884"/>
+      <w:bookmarkStart w:id="15" w:name="_Toc497252622"/>
       <w:r>
         <w:t>Funkcija proizvoda</w:t>
       </w:r>
-      <w:bookmarkEnd w:id="18"/>
+      <w:bookmarkEnd w:id="15"/>
     </w:p>
     <w:p>
       <w:pPr>
@@ -3192,7 +3868,13 @@
         </w:rPr>
       </w:pPr>
       <w:r>
-        <w:t>Osnovna funkcionalnost proizvoda je obavještavanje korisnika o primjeni terapije (uzimanju lijeka) te pravovremeni obavijestima o stanju pakiranja lijeka te pregledima kod liječnika.</w:t>
+        <w:t>Osnovna funkcionalnost proizvoda je obavještavanje korisnika o primjeni terapije (</w:t>
+      </w:r>
+      <w:r>
+        <w:t>uzimanju lijeka) te pravovremene obavijesti</w:t>
+      </w:r>
+      <w:r>
+        <w:t xml:space="preserve"> o stanju pakiranja lijeka te pregledima kod liječnika.</w:t>
       </w:r>
     </w:p>
     <w:p>
@@ -3215,11 +3897,11 @@
         <w:spacing w:line="360" w:lineRule="auto"/>
         <w:outlineLvl w:val="2"/>
       </w:pPr>
-      <w:bookmarkStart w:id="19" w:name="_Toc496980885"/>
+      <w:bookmarkStart w:id="16" w:name="_Toc497252623"/>
       <w:r>
         <w:t>Korištene tehnologije</w:t>
       </w:r>
-      <w:bookmarkEnd w:id="19"/>
+      <w:bookmarkEnd w:id="16"/>
     </w:p>
     <w:p>
       <w:pPr>
@@ -3229,14 +3911,32 @@
           <w:b/>
         </w:rPr>
       </w:pPr>
+      <w:proofErr w:type="spellStart"/>
       <w:r>
         <w:rPr>
           <w:b/>
         </w:rPr>
         <w:t>GitHub</w:t>
       </w:r>
-      <w:r>
-        <w:t xml:space="preserve"> – sustav za verzioniranje koda (proveden kroz alat SourceTree)</w:t>
+      <w:proofErr w:type="spellEnd"/>
+      <w:r>
+        <w:t xml:space="preserve"> – sustav za </w:t>
+      </w:r>
+      <w:proofErr w:type="spellStart"/>
+      <w:r>
+        <w:t>verzioniranje</w:t>
+      </w:r>
+      <w:proofErr w:type="spellEnd"/>
+      <w:r>
+        <w:t xml:space="preserve"> koda (proveden kroz alat </w:t>
+      </w:r>
+      <w:proofErr w:type="spellStart"/>
+      <w:r>
+        <w:t>SourceTree</w:t>
+      </w:r>
+      <w:proofErr w:type="spellEnd"/>
+      <w:r>
+        <w:t>)</w:t>
       </w:r>
     </w:p>
     <w:p>
@@ -3254,13 +3954,45 @@
         <w:t>Web</w:t>
       </w:r>
       <w:r>
-        <w:t>: MySQL, PHP (izrada baz</w:t>
-      </w:r>
-      <w:r>
-        <w:t>e u alatima MySQL Workbench te phpMyA</w:t>
-      </w:r>
-      <w:r>
-        <w:t>dmin i izrada web servisa u jeziku PHP)</w:t>
+        <w:t xml:space="preserve">: </w:t>
+      </w:r>
+      <w:proofErr w:type="spellStart"/>
+      <w:r>
+        <w:t>MySQL</w:t>
+      </w:r>
+      <w:proofErr w:type="spellEnd"/>
+      <w:r>
+        <w:t>, PHP (izrada baz</w:t>
+      </w:r>
+      <w:r>
+        <w:t xml:space="preserve">e u alatima </w:t>
+      </w:r>
+      <w:proofErr w:type="spellStart"/>
+      <w:r>
+        <w:t>MySQL</w:t>
+      </w:r>
+      <w:proofErr w:type="spellEnd"/>
+      <w:r>
+        <w:t xml:space="preserve"> </w:t>
+      </w:r>
+      <w:proofErr w:type="spellStart"/>
+      <w:r>
+        <w:t>Workbench</w:t>
+      </w:r>
+      <w:proofErr w:type="spellEnd"/>
+      <w:r>
+        <w:t xml:space="preserve"> te </w:t>
+      </w:r>
+      <w:proofErr w:type="spellStart"/>
+      <w:r>
+        <w:t>phpMyA</w:t>
+      </w:r>
+      <w:r>
+        <w:t>dmin</w:t>
+      </w:r>
+      <w:proofErr w:type="spellEnd"/>
+      <w:r>
+        <w:t xml:space="preserve"> i izrada web servisa u jeziku PHP)</w:t>
       </w:r>
     </w:p>
     <w:p>
@@ -3278,7 +4010,23 @@
         <w:t>Mobilne</w:t>
       </w:r>
       <w:r>
-        <w:t>: Java, SQLite (aplikacija je rađena u Android Studiu, a sadrži uz online bazu i jednu lokalnu)</w:t>
+        <w:t xml:space="preserve">: Java, </w:t>
+      </w:r>
+      <w:proofErr w:type="spellStart"/>
+      <w:r>
+        <w:t>SQLite</w:t>
+      </w:r>
+      <w:proofErr w:type="spellEnd"/>
+      <w:r>
+        <w:t xml:space="preserve"> (aplikacija je rađena u Android </w:t>
+      </w:r>
+      <w:proofErr w:type="spellStart"/>
+      <w:r>
+        <w:t>Studiu</w:t>
+      </w:r>
+      <w:proofErr w:type="spellEnd"/>
+      <w:r>
+        <w:t>, a sadrži uz online bazu i jednu lokalnu)</w:t>
       </w:r>
     </w:p>
     <w:p>
@@ -3286,11 +4034,26 @@
         <w:pStyle w:val="FOINaslov2"/>
         <w:outlineLvl w:val="1"/>
       </w:pPr>
-      <w:bookmarkStart w:id="20" w:name="_Toc496980886"/>
+      <w:bookmarkStart w:id="17" w:name="_Toc497252624"/>
       <w:r>
         <w:t>Ograničenja</w:t>
       </w:r>
-      <w:bookmarkEnd w:id="20"/>
+      <w:bookmarkEnd w:id="17"/>
+    </w:p>
+    <w:p>
+      <w:pPr>
+        <w:spacing w:line="360" w:lineRule="auto"/>
+        <w:jc w:val="both"/>
+      </w:pPr>
+      <w:r>
+        <w:t>Ograničenja se prvenstveno odnose na pristup internetu koji je neophodan za izvođenje svih funkcionalnosti. Aplikacija može djelovati i bez interneta, no tada može raspolagati podacima koji su do tada prikupljeni bez da je omogućena izmjena</w:t>
+      </w:r>
+      <w:r>
+        <w:t xml:space="preserve"> postojećih</w:t>
+      </w:r>
+      <w:r>
+        <w:t xml:space="preserve"> ili dodavanje novih.</w:t>
+      </w:r>
     </w:p>
     <w:p>
       <w:pPr>
@@ -3308,53 +4071,14 @@
     <w:p>
       <w:pPr>
         <w:pStyle w:val="FOINaslov2"/>
-        <w:numPr>
-          <w:ilvl w:val="0"/>
-          <w:numId w:val="0"/>
-        </w:numPr>
-        <w:rPr>
-          <w:b w:val="0"/>
-          <w:sz w:val="24"/>
-        </w:rPr>
-      </w:pPr>
-    </w:p>
-    <w:p>
-      <w:pPr>
-        <w:pStyle w:val="FOINaslov2"/>
-        <w:numPr>
-          <w:ilvl w:val="0"/>
-          <w:numId w:val="0"/>
-        </w:numPr>
-        <w:rPr>
-          <w:b w:val="0"/>
-          <w:sz w:val="24"/>
-        </w:rPr>
-      </w:pPr>
-    </w:p>
-    <w:p>
-      <w:pPr>
-        <w:pStyle w:val="FOINaslov2"/>
-        <w:numPr>
-          <w:ilvl w:val="0"/>
-          <w:numId w:val="0"/>
-        </w:numPr>
-        <w:rPr>
-          <w:b w:val="0"/>
-          <w:sz w:val="24"/>
-        </w:rPr>
-      </w:pPr>
-    </w:p>
-    <w:p>
-      <w:pPr>
-        <w:pStyle w:val="FOINaslov2"/>
         <w:outlineLvl w:val="1"/>
       </w:pPr>
-      <w:bookmarkStart w:id="21" w:name="_Toc496980887"/>
+      <w:bookmarkStart w:id="18" w:name="_Toc497252625"/>
       <w:r>
         <w:lastRenderedPageBreak/>
         <w:t>Pretpostavke, zavisnosti i rješenja</w:t>
       </w:r>
-      <w:bookmarkEnd w:id="21"/>
+      <w:bookmarkEnd w:id="18"/>
     </w:p>
     <w:p>
       <w:pPr>
@@ -3755,21 +4479,21 @@
       <w:pPr>
         <w:pStyle w:val="FOINaslov1"/>
       </w:pPr>
-      <w:bookmarkStart w:id="22" w:name="_Toc496980888"/>
+      <w:bookmarkStart w:id="19" w:name="_Toc497252626"/>
       <w:r>
         <w:t>Artefakti</w:t>
       </w:r>
-      <w:bookmarkEnd w:id="22"/>
+      <w:bookmarkEnd w:id="19"/>
     </w:p>
     <w:p>
       <w:pPr>
         <w:pStyle w:val="FOINaslov2"/>
       </w:pPr>
-      <w:bookmarkStart w:id="23" w:name="_Toc496980889"/>
+      <w:bookmarkStart w:id="20" w:name="_Toc497252627"/>
       <w:r>
         <w:t>Arhitektura</w:t>
       </w:r>
-      <w:bookmarkEnd w:id="23"/>
+      <w:bookmarkEnd w:id="20"/>
     </w:p>
     <w:p/>
     <w:p/>
@@ -3945,7 +4669,7 @@
                     </pic:cNvPicPr>
                   </pic:nvPicPr>
                   <pic:blipFill>
-                    <a:blip r:embed="rId15" cstate="print">
+                    <a:blip r:embed="rId13" cstate="print">
                       <a:extLst>
                         <a:ext uri="{28A0092B-C50C-407E-A947-70E740481C1C}">
                           <a14:useLocalDpi xmlns:a14="http://schemas.microsoft.com/office/drawing/2010/main" val="0"/>
@@ -3998,7 +4722,7 @@
                     </pic:cNvPicPr>
                   </pic:nvPicPr>
                   <pic:blipFill>
-                    <a:blip r:embed="rId16">
+                    <a:blip r:embed="rId14">
                       <a:extLst>
                         <a:ext uri="{28A0092B-C50C-407E-A947-70E740481C1C}">
                           <a14:useLocalDpi xmlns:a14="http://schemas.microsoft.com/office/drawing/2010/main" val="0"/>
@@ -4033,10 +4757,7 @@
         <w:t xml:space="preserve"> </w:t>
       </w:r>
       <w:r>
-        <w:t xml:space="preserve">                                                            </w:t>
-      </w:r>
-      <w:r>
-        <w:t>Baza podataka</w:t>
+        <w:t xml:space="preserve">                                                            Baza podataka</w:t>
       </w:r>
     </w:p>
     <w:p>
@@ -4237,9 +4958,11 @@
                       <wps:txbx>
                         <w:txbxContent>
                           <w:p>
+                            <w:proofErr w:type="spellStart"/>
                             <w:r>
                               <w:t>phpMyAdmin</w:t>
                             </w:r>
+                            <w:proofErr w:type="spellEnd"/>
                           </w:p>
                         </w:txbxContent>
                       </wps:txbx>
@@ -4297,7 +5020,7 @@
         <mc:AlternateContent>
           <mc:Choice Requires="wps">
             <w:drawing>
-              <wp:anchor distT="0" distB="0" distL="114300" distR="114300" simplePos="0" relativeHeight="251707392" behindDoc="0" locked="0" layoutInCell="1" allowOverlap="1" wp14:anchorId="4EB7B152" wp14:editId="0B28B817">
+              <wp:anchor distT="0" distB="0" distL="114300" distR="114300" simplePos="0" relativeHeight="251707392" behindDoc="0" locked="0" layoutInCell="1" allowOverlap="1" wp14:anchorId="4EB7B152" wp14:editId="5D25C7B0">
                 <wp:simplePos x="0" y="0"/>
                 <wp:positionH relativeFrom="column">
                   <wp:posOffset>900430</wp:posOffset>
@@ -4380,7 +5103,7 @@
         <mc:AlternateContent>
           <mc:Choice Requires="wps">
             <w:drawing>
-              <wp:anchor distT="0" distB="0" distL="114300" distR="114300" simplePos="0" relativeHeight="251699200" behindDoc="0" locked="0" layoutInCell="1" allowOverlap="1" wp14:anchorId="5D28409A" wp14:editId="33456F7E">
+              <wp:anchor distT="0" distB="0" distL="114300" distR="114300" simplePos="0" relativeHeight="251699200" behindDoc="0" locked="0" layoutInCell="1" allowOverlap="1" wp14:anchorId="5D28409A" wp14:editId="716C778D">
                 <wp:simplePos x="0" y="0"/>
                 <wp:positionH relativeFrom="column">
                   <wp:posOffset>893379</wp:posOffset>
@@ -4427,12 +5150,22 @@
                     </wps:wsp>
                   </a:graphicData>
                 </a:graphic>
+                <wp14:sizeRelH relativeFrom="margin">
+                  <wp14:pctWidth>0</wp14:pctWidth>
+                </wp14:sizeRelH>
+                <wp14:sizeRelV relativeFrom="margin">
+                  <wp14:pctHeight>0</wp14:pctHeight>
+                </wp14:sizeRelV>
               </wp:anchor>
             </w:drawing>
           </mc:Choice>
           <mc:Fallback>
             <w:pict>
-              <v:shape w14:anchorId="43E79715" id="Straight Arrow Connector 43" o:spid="_x0000_s1026" type="#_x0000_t32" style="position:absolute;margin-left:70.35pt;margin-top:58.9pt;width:214.7pt;height:.95pt;flip:y;z-index:251699200;visibility:visible;mso-wrap-style:square;mso-wrap-distance-left:9pt;mso-wrap-distance-top:0;mso-wrap-distance-right:9pt;mso-wrap-distance-bottom:0;mso-position-horizontal:absolute;mso-position-horizontal-relative:text;mso-position-vertical:absolute;mso-position-vertical-relative:text" o:gfxdata="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" strokecolor="black [3040]">
+              <v:shapetype w14:anchorId="3350D476" id="_x0000_t32" coordsize="21600,21600" o:spt="32" o:oned="t" path="m,l21600,21600e" filled="f">
+                <v:path arrowok="t" fillok="f" o:connecttype="none"/>
+                <o:lock v:ext="edit" shapetype="t"/>
+              </v:shapetype>
+              <v:shape id="Straight Arrow Connector 43" o:spid="_x0000_s1026" type="#_x0000_t32" style="position:absolute;margin-left:70.35pt;margin-top:58.9pt;width:214.7pt;height:.95pt;flip:y;z-index:251699200;visibility:visible;mso-wrap-style:square;mso-width-percent:0;mso-height-percent:0;mso-wrap-distance-left:9pt;mso-wrap-distance-top:0;mso-wrap-distance-right:9pt;mso-wrap-distance-bottom:0;mso-position-horizontal:absolute;mso-position-horizontal-relative:text;mso-position-vertical:absolute;mso-position-vertical-relative:text;mso-width-percent:0;mso-height-percent:0;mso-width-relative:margin;mso-height-relative:margin" o:gfxdata="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" strokecolor="black [3040]">
                 <v:stroke endarrow="block"/>
               </v:shape>
             </w:pict>
@@ -4838,7 +5571,7 @@
                     </pic:cNvPicPr>
                   </pic:nvPicPr>
                   <pic:blipFill>
-                    <a:blip r:embed="rId17" cstate="print">
+                    <a:blip r:embed="rId15" cstate="print">
                       <a:extLst>
                         <a:ext uri="{28A0092B-C50C-407E-A947-70E740481C1C}">
                           <a14:useLocalDpi xmlns:a14="http://schemas.microsoft.com/office/drawing/2010/main" val="0"/>
@@ -4892,7 +5625,7 @@
                     <pic:cNvPicPr/>
                   </pic:nvPicPr>
                   <pic:blipFill>
-                    <a:blip r:embed="rId18">
+                    <a:blip r:embed="rId16">
                       <a:extLst>
                         <a:ext uri="{28A0092B-C50C-407E-A947-70E740481C1C}">
                           <a14:useLocalDpi xmlns:a14="http://schemas.microsoft.com/office/drawing/2010/main" val="0"/>
@@ -5069,7 +5802,7 @@
                     </pic:cNvPicPr>
                   </pic:nvPicPr>
                   <pic:blipFill>
-                    <a:blip r:embed="rId19" cstate="print">
+                    <a:blip r:embed="rId17" cstate="print">
                       <a:extLst>
                         <a:ext uri="{28A0092B-C50C-407E-A947-70E740481C1C}">
                           <a14:useLocalDpi xmlns:a14="http://schemas.microsoft.com/office/drawing/2010/main" val="0"/>
@@ -5141,7 +5874,7 @@
                     </pic:cNvPicPr>
                   </pic:nvPicPr>
                   <pic:blipFill>
-                    <a:blip r:embed="rId20" cstate="print">
+                    <a:blip r:embed="rId18" cstate="print">
                       <a:extLst>
                         <a:ext uri="{28A0092B-C50C-407E-A947-70E740481C1C}">
                           <a14:useLocalDpi xmlns:a14="http://schemas.microsoft.com/office/drawing/2010/main" val="0"/>
@@ -5188,8 +5921,13 @@
         </w:tabs>
       </w:pPr>
       <w:r>
-        <w:t xml:space="preserve">                                                                                               Google Maps</w:t>
-      </w:r>
+        <w:t xml:space="preserve">                                                                                               Google </w:t>
+      </w:r>
+      <w:proofErr w:type="spellStart"/>
+      <w:r>
+        <w:t>Maps</w:t>
+      </w:r>
+      <w:proofErr w:type="spellEnd"/>
     </w:p>
     <w:p/>
     <w:p/>
@@ -5234,7 +5972,31 @@
         <w:t xml:space="preserve"> </w:t>
       </w:r>
       <w:r>
-        <w:t>sučelju. Aplikacija komunicira sa Web Servisom čija je zadaća omogućiti pristup i CRUD operacije nad online bazom podataka, dok je lokalna baza podataka popunjena korisnikovim podacima potrebnim za rad bez internetske veze. Web servis podatke dostavlja iz baze u obliku JSON datoteke. Budući da aplikacija PillCare sadrži funkcionalnost mapnog prikaza najbližih ljekarni, uz pomoć Google Mapsa prikazati ćemo iste na karti</w:t>
+        <w:t xml:space="preserve">sučelju. Aplikacija komunicira sa Web Servisom čija je zadaća omogućiti pristup i CRUD operacije nad online bazom podataka, dok je lokalna baza podataka popunjena korisnikovim podacima potrebnim za rad bez internetske veze. Web servis podatke dostavlja iz baze u obliku JSON datoteke. Budući da aplikacija </w:t>
+      </w:r>
+      <w:proofErr w:type="spellStart"/>
+      <w:r>
+        <w:t>PillCare</w:t>
+      </w:r>
+      <w:proofErr w:type="spellEnd"/>
+      <w:r>
+        <w:t xml:space="preserve"> sadrži funkcionalnost </w:t>
+      </w:r>
+      <w:proofErr w:type="spellStart"/>
+      <w:r>
+        <w:t>mapnog</w:t>
+      </w:r>
+      <w:proofErr w:type="spellEnd"/>
+      <w:r>
+        <w:t xml:space="preserve"> prikaza najbližih ljekarni, uz pomoć Google </w:t>
+      </w:r>
+      <w:proofErr w:type="spellStart"/>
+      <w:r>
+        <w:t>Mapsa</w:t>
+      </w:r>
+      <w:proofErr w:type="spellEnd"/>
+      <w:r>
+        <w:t xml:space="preserve"> prikazati ćemo iste na karti</w:t>
       </w:r>
       <w:r>
         <w:t>.</w:t>
@@ -5520,19 +6282,23 @@
       <w:pPr>
         <w:pStyle w:val="FOINaslov2"/>
       </w:pPr>
-      <w:bookmarkStart w:id="24" w:name="_Toc496980890"/>
-      <w:bookmarkStart w:id="25" w:name="_GoBack"/>
-      <w:bookmarkEnd w:id="25"/>
+      <w:bookmarkStart w:id="21" w:name="_Toc497252628"/>
       <w:r>
         <w:lastRenderedPageBreak/>
-        <w:t>Use Case</w:t>
-      </w:r>
-      <w:bookmarkEnd w:id="24"/>
+        <w:t xml:space="preserve">Use </w:t>
+      </w:r>
+      <w:proofErr w:type="spellStart"/>
+      <w:r>
+        <w:t>Case</w:t>
+      </w:r>
+      <w:bookmarkEnd w:id="21"/>
+      <w:proofErr w:type="spellEnd"/>
     </w:p>
     <w:p/>
     <w:p>
       <w:pPr>
         <w:keepNext/>
+        <w:jc w:val="center"/>
       </w:pPr>
       <w:r>
         <w:rPr>
@@ -5554,7 +6320,7 @@
                     <pic:cNvPicPr/>
                   </pic:nvPicPr>
                   <pic:blipFill>
-                    <a:blip r:embed="rId21">
+                    <a:blip r:embed="rId19">
                       <a:extLst>
                         <a:ext uri="{28A0092B-C50C-407E-A947-70E740481C1C}">
                           <a14:useLocalDpi xmlns:a14="http://schemas.microsoft.com/office/drawing/2010/main" val="0"/>
@@ -5589,29 +6355,24 @@
       <w:r>
         <w:t xml:space="preserve">Slika </w:t>
       </w:r>
-      <w:r>
-        <w:fldChar w:fldCharType="begin"/>
-      </w:r>
-      <w:r>
-        <w:instrText xml:space="preserve"> SEQ Slika \* ARABIC </w:instrText>
-      </w:r>
-      <w:r>
-        <w:fldChar w:fldCharType="separate"/>
-      </w:r>
-      <w:r>
-        <w:rPr>
-          <w:noProof/>
-        </w:rPr>
-        <w:t>1</w:t>
-      </w:r>
-      <w:r>
-        <w:rPr>
-          <w:noProof/>
-        </w:rPr>
-        <w:fldChar w:fldCharType="end"/>
-      </w:r>
-      <w:r>
-        <w:t>. Use Case dijagram</w:t>
+      <w:fldSimple w:instr=" SEQ Slika \* ARABIC ">
+        <w:r>
+          <w:rPr>
+            <w:noProof/>
+          </w:rPr>
+          <w:t>1</w:t>
+        </w:r>
+      </w:fldSimple>
+      <w:r>
+        <w:t xml:space="preserve">. Use </w:t>
+      </w:r>
+      <w:proofErr w:type="spellStart"/>
+      <w:r>
+        <w:t>Case</w:t>
+      </w:r>
+      <w:proofErr w:type="spellEnd"/>
+      <w:r>
+        <w:t xml:space="preserve"> dijagram</w:t>
       </w:r>
     </w:p>
     <w:p/>
@@ -5629,23 +6390,36 @@
       <w:r>
         <w:t>oji mogućnost bar-</w:t>
       </w:r>
-      <w:r>
-        <w:t>code skenera te se željeni lijek skenira i nakon toga dodaje u bazu lijekova.</w:t>
-      </w:r>
-      <w:r>
-        <w:t xml:space="preserve"> Kako bi korisnik mogao kontrolirati odrađene i nove preglede, isti se mogu dodavati te će korisnik imati uvid u povijest pregleda kojima je prisustvovao. Također, korisniku će biti prikazana obavijest koja ga podsjeća na dogovoreni pregled za određeni dan. Prikaz dnevnog rasporeda odnosi se na same preglede odrađene taj isti dan te lijekove koje je korisnik konzumirao. Odabir samih funkcionalnosti moguće je odabrati u samom izborniku te se u istom nalazi mogućnost odabira ljekarni koji je zapravo mapni prikaz najbližih ljekarni kako bi korisnik mogao nabaviti potrebne lijekove i na taj način pratiti liječenje. Odabirom korisničkog profila, korisnik može mijenjati vlastite podatke kao što su korisničko ime, lozinka te e-mail.</w:t>
+      <w:proofErr w:type="spellStart"/>
+      <w:r>
+        <w:t>code</w:t>
+      </w:r>
+      <w:proofErr w:type="spellEnd"/>
+      <w:r>
+        <w:t xml:space="preserve"> skenera te se željeni lijek skenira i nakon toga dodaje u bazu lijekova.</w:t>
+      </w:r>
+      <w:r>
+        <w:t xml:space="preserve"> Kako bi korisnik mogao kontrolirati odrađene i nove preglede, isti se mogu dodavati te će korisnik imati uvid u povijest pregleda kojima je prisustvovao. Također, korisniku će biti prikazana obavijest koja ga podsjeća na dogovoreni pregled za određeni dan. Prikaz dnevnog rasporeda odnosi se na same preglede odrađene taj isti dan te lijekove koje je korisnik konzumirao. Odabir samih funkcionalnosti moguće je odabrati u samom izborniku te se u istom nalazi mogućnost odabira ljekarni koji je zapravo </w:t>
+      </w:r>
+      <w:proofErr w:type="spellStart"/>
+      <w:r>
+        <w:t>mapni</w:t>
+      </w:r>
+      <w:proofErr w:type="spellEnd"/>
+      <w:r>
+        <w:t xml:space="preserve"> prikaz najbližih ljekarni kako bi korisnik mogao nabaviti potrebne lijekove i na taj način pratiti liječenje. Odabirom korisničkog profila, korisnik može mijenjati vlastite podatke kao što su korisničko ime, lozinka te e-mail.</w:t>
       </w:r>
     </w:p>
     <w:p>
       <w:pPr>
         <w:pStyle w:val="FOINaslov2"/>
       </w:pPr>
-      <w:bookmarkStart w:id="26" w:name="_Toc496980891"/>
+      <w:bookmarkStart w:id="22" w:name="_Toc497252629"/>
       <w:r>
         <w:lastRenderedPageBreak/>
         <w:t>ERA model</w:t>
       </w:r>
-      <w:bookmarkEnd w:id="26"/>
+      <w:bookmarkEnd w:id="22"/>
     </w:p>
     <w:p/>
     <w:p/>
@@ -5658,10 +6432,10 @@
           <w:noProof/>
         </w:rPr>
         <w:drawing>
-          <wp:inline distT="0" distB="0" distL="0" distR="0" wp14:anchorId="25AF1418" wp14:editId="350227F8">
-            <wp:extent cx="5760720" cy="3195320"/>
-            <wp:effectExtent l="0" t="0" r="0" b="5080"/>
-            <wp:docPr id="2" name="Picture 2"/>
+          <wp:inline distT="0" distB="0" distL="0" distR="0" wp14:anchorId="2F90B00F" wp14:editId="4D3E51AC">
+            <wp:extent cx="5760720" cy="3491007"/>
+            <wp:effectExtent l="0" t="0" r="0" b="0"/>
+            <wp:docPr id="1" name="Picture 1" descr="https://scontent-waw1-1.xx.fbcdn.net/v/t34.0-12/23163794_10211087537209737_1271420742_n.png?oh=6640f55dc2589ec04d954deac22c9f7c&amp;oe=59FA76DC"/>
             <wp:cNvGraphicFramePr>
               <a:graphicFrameLocks xmlns:a="http://schemas.openxmlformats.org/drawingml/2006/main" noChangeAspect="1"/>
             </wp:cNvGraphicFramePr>
@@ -5669,29 +6443,36 @@
               <a:graphicData uri="http://schemas.openxmlformats.org/drawingml/2006/picture">
                 <pic:pic xmlns:pic="http://schemas.openxmlformats.org/drawingml/2006/picture">
                   <pic:nvPicPr>
-                    <pic:cNvPr id="2" name="era.png"/>
-                    <pic:cNvPicPr/>
+                    <pic:cNvPr id="0" name="Picture 1" descr="https://scontent-waw1-1.xx.fbcdn.net/v/t34.0-12/23163794_10211087537209737_1271420742_n.png?oh=6640f55dc2589ec04d954deac22c9f7c&amp;oe=59FA76DC"/>
+                    <pic:cNvPicPr>
+                      <a:picLocks noChangeAspect="1" noChangeArrowheads="1"/>
+                    </pic:cNvPicPr>
                   </pic:nvPicPr>
                   <pic:blipFill>
-                    <a:blip r:embed="rId22">
+                    <a:blip r:embed="rId20">
                       <a:extLst>
                         <a:ext uri="{28A0092B-C50C-407E-A947-70E740481C1C}">
                           <a14:useLocalDpi xmlns:a14="http://schemas.microsoft.com/office/drawing/2010/main" val="0"/>
                         </a:ext>
                       </a:extLst>
                     </a:blip>
+                    <a:srcRect/>
                     <a:stretch>
                       <a:fillRect/>
                     </a:stretch>
                   </pic:blipFill>
-                  <pic:spPr>
+                  <pic:spPr bwMode="auto">
                     <a:xfrm>
                       <a:off x="0" y="0"/>
-                      <a:ext cx="5760720" cy="3195320"/>
+                      <a:ext cx="5760720" cy="3491007"/>
                     </a:xfrm>
                     <a:prstGeom prst="rect">
                       <a:avLst/>
                     </a:prstGeom>
+                    <a:noFill/>
+                    <a:ln>
+                      <a:noFill/>
+                    </a:ln>
                   </pic:spPr>
                 </pic:pic>
               </a:graphicData>
@@ -5708,24 +6489,14 @@
       <w:r>
         <w:t xml:space="preserve">Slika </w:t>
       </w:r>
-      <w:r>
-        <w:fldChar w:fldCharType="begin"/>
-      </w:r>
-      <w:r>
-        <w:instrText xml:space="preserve"> SEQ Slika \* ARABIC </w:instrText>
-      </w:r>
-      <w:r>
-        <w:fldChar w:fldCharType="separate"/>
-      </w:r>
-      <w:r>
-        <w:rPr>
-          <w:noProof/>
-        </w:rPr>
-        <w:t>2</w:t>
-      </w:r>
-      <w:r>
-        <w:fldChar w:fldCharType="end"/>
-      </w:r>
+      <w:fldSimple w:instr=" SEQ Slika \* ARABIC ">
+        <w:r>
+          <w:rPr>
+            <w:noProof/>
+          </w:rPr>
+          <w:t>2</w:t>
+        </w:r>
+      </w:fldSimple>
       <w:r>
         <w:t>. ERA model</w:t>
       </w:r>
@@ -5738,19 +6509,40 @@
         <w:jc w:val="both"/>
       </w:pPr>
       <w:r>
-        <w:t>Na slici 2 je prikazan ERA model projekta PillCare</w:t>
-      </w:r>
-      <w:r>
-        <w:t xml:space="preserve"> koji je kreiran u WorkBenchu</w:t>
-      </w:r>
-      <w:r>
-        <w:t xml:space="preserve"> te je učitana u phpMyA</w:t>
-      </w:r>
-      <w:r>
-        <w:t>dmin gdje se administrira ili uređuje. V</w:t>
-      </w:r>
-      <w:r>
-        <w:t>idljivo je kako sam ERA model sadrži 4 tablice</w:t>
+        <w:t xml:space="preserve">Na slici 2 je prikazan ERA model projekta </w:t>
+      </w:r>
+      <w:proofErr w:type="spellStart"/>
+      <w:r>
+        <w:t>PillCare</w:t>
+      </w:r>
+      <w:proofErr w:type="spellEnd"/>
+      <w:r>
+        <w:t xml:space="preserve"> koji je kreiran u </w:t>
+      </w:r>
+      <w:proofErr w:type="spellStart"/>
+      <w:r>
+        <w:t>WorkBenchu</w:t>
+      </w:r>
+      <w:proofErr w:type="spellEnd"/>
+      <w:r>
+        <w:t xml:space="preserve"> te je učitana u </w:t>
+      </w:r>
+      <w:proofErr w:type="spellStart"/>
+      <w:r>
+        <w:t>phpMyA</w:t>
+      </w:r>
+      <w:r>
+        <w:t>dmin</w:t>
+      </w:r>
+      <w:proofErr w:type="spellEnd"/>
+      <w:r>
+        <w:t xml:space="preserve"> gdje se administrira ili uređuje. V</w:t>
+      </w:r>
+      <w:r>
+        <w:t>idljiv</w:t>
+      </w:r>
+      <w:r>
+        <w:t>o je kako sam ERA model sadrži 5 tablica</w:t>
       </w:r>
       <w:r>
         <w:rPr>
@@ -5759,12 +6551,26 @@
         <w:t>: lijekovi</w:t>
       </w:r>
       <w:r>
+        <w:rPr>
+          <w:i/>
+        </w:rPr>
         <w:t xml:space="preserve">, </w:t>
       </w:r>
+      <w:proofErr w:type="spellStart"/>
       <w:r>
         <w:rPr>
           <w:i/>
         </w:rPr>
+        <w:t>proizvodac</w:t>
+      </w:r>
+      <w:proofErr w:type="spellEnd"/>
+      <w:r>
+        <w:t xml:space="preserve">, </w:t>
+      </w:r>
+      <w:r>
+        <w:rPr>
+          <w:i/>
+        </w:rPr>
         <w:t>terapija</w:t>
       </w:r>
       <w:r>
@@ -5795,9 +6601,6 @@
         <w:t>pregled.</w:t>
       </w:r>
       <w:r>
-        <w:rPr>
-          <w:i/>
-        </w:rPr>
         <w:t xml:space="preserve"> </w:t>
       </w:r>
       <w:r>
@@ -5895,14 +6698,53 @@
       <w:r>
         <w:t xml:space="preserve"> (</w:t>
       </w:r>
+      <w:proofErr w:type="spellStart"/>
       <w:r>
         <w:rPr>
           <w:b/>
         </w:rPr>
         <w:t>id_lijekovi</w:t>
       </w:r>
-      <w:r>
-        <w:t>, naziv, proizvodac, jacina, broj_tableta, pakiranje, upute)</w:t>
+      <w:proofErr w:type="spellEnd"/>
+      <w:r>
+        <w:t>, naziv,</w:t>
+      </w:r>
+      <w:r>
+        <w:t xml:space="preserve"> </w:t>
+      </w:r>
+      <w:proofErr w:type="spellStart"/>
+      <w:r>
+        <w:t>jacina</w:t>
+      </w:r>
+      <w:proofErr w:type="spellEnd"/>
+      <w:r>
+        <w:t xml:space="preserve">, </w:t>
+      </w:r>
+      <w:proofErr w:type="spellStart"/>
+      <w:r>
+        <w:t>broj_tableta</w:t>
+      </w:r>
+      <w:proofErr w:type="spellEnd"/>
+      <w:r>
+        <w:t>, pakiranje, upute</w:t>
+      </w:r>
+      <w:r>
+        <w:t xml:space="preserve">, </w:t>
+      </w:r>
+      <w:proofErr w:type="spellStart"/>
+      <w:r>
+        <w:rPr>
+          <w:i/>
+          <w:color w:val="FF0000"/>
+        </w:rPr>
+        <w:t>proizvodac_id</w:t>
+      </w:r>
+      <w:proofErr w:type="spellEnd"/>
+      <w:r>
+        <w:rPr>
+          <w:color w:val="FF0000"/>
+        </w:rPr>
+        <w:t>)</w:t>
       </w:r>
     </w:p>
     <w:p>
@@ -5915,23 +6757,42 @@
         <w:spacing w:line="360" w:lineRule="auto"/>
         <w:jc w:val="both"/>
       </w:pPr>
+      <w:proofErr w:type="spellStart"/>
       <w:r>
         <w:rPr>
           <w:b/>
         </w:rPr>
-        <w:t>korisnik</w:t>
-      </w:r>
-      <w:r>
+        <w:t>proizvodac</w:t>
+      </w:r>
+      <w:proofErr w:type="spellEnd"/>
+      <w:r>
+        <w:rPr>
+          <w:b/>
+        </w:rPr>
         <w:t xml:space="preserve"> (</w:t>
       </w:r>
+      <w:proofErr w:type="spellStart"/>
       <w:r>
         <w:rPr>
           <w:b/>
         </w:rPr>
-        <w:t>korisnik_id,</w:t>
-      </w:r>
-      <w:r>
-        <w:t xml:space="preserve"> ime, prezime, email, korisnicko_ime, lozinka)</w:t>
+        <w:t>proizvodac_id</w:t>
+      </w:r>
+      <w:proofErr w:type="spellEnd"/>
+      <w:r>
+        <w:rPr>
+          <w:b/>
+        </w:rPr>
+        <w:t xml:space="preserve">, </w:t>
+      </w:r>
+      <w:r>
+        <w:t>naziv, slika</w:t>
+      </w:r>
+      <w:r>
+        <w:rPr>
+          <w:b/>
+        </w:rPr>
+        <w:t>)</w:t>
       </w:r>
     </w:p>
     <w:p>
@@ -5948,19 +6809,35 @@
         <w:rPr>
           <w:b/>
         </w:rPr>
-        <w:t>terapija</w:t>
-      </w:r>
-      <w:r>
-        <w:t xml:space="preserve"> (pocetak, kraj, pojedinacna_doza, broj_dnevnih_doza, aktivna, upozorenje, razmak_dnevnih_doza, </w:t>
-      </w:r>
-      <w:r>
-        <w:rPr>
-          <w:color w:val="FF0000"/>
-        </w:rPr>
-        <w:t>lijekovi_id, korisnik_id</w:t>
-      </w:r>
-      <w:r>
-        <w:t>)</w:t>
+        <w:t>korisnik</w:t>
+      </w:r>
+      <w:r>
+        <w:t xml:space="preserve"> (</w:t>
+      </w:r>
+      <w:proofErr w:type="spellStart"/>
+      <w:r>
+        <w:rPr>
+          <w:b/>
+        </w:rPr>
+        <w:t>korisnik_id</w:t>
+      </w:r>
+      <w:proofErr w:type="spellEnd"/>
+      <w:r>
+        <w:rPr>
+          <w:b/>
+        </w:rPr>
+        <w:t>,</w:t>
+      </w:r>
+      <w:r>
+        <w:t xml:space="preserve"> ime, prezime, email, </w:t>
+      </w:r>
+      <w:proofErr w:type="spellStart"/>
+      <w:r>
+        <w:t>korisnicko_ime</w:t>
+      </w:r>
+      <w:proofErr w:type="spellEnd"/>
+      <w:r>
+        <w:t>, lozinka)</w:t>
       </w:r>
     </w:p>
     <w:p>
@@ -5977,51 +6854,265 @@
         <w:rPr>
           <w:b/>
         </w:rPr>
+        <w:t>terapija</w:t>
+      </w:r>
+      <w:r>
+        <w:t xml:space="preserve"> (</w:t>
+      </w:r>
+      <w:proofErr w:type="spellStart"/>
+      <w:r>
+        <w:t>pocetak</w:t>
+      </w:r>
+      <w:proofErr w:type="spellEnd"/>
+      <w:r>
+        <w:t xml:space="preserve">, kraj, </w:t>
+      </w:r>
+      <w:proofErr w:type="spellStart"/>
+      <w:r>
+        <w:t>pojedinacna_doza</w:t>
+      </w:r>
+      <w:proofErr w:type="spellEnd"/>
+      <w:r>
+        <w:t xml:space="preserve">, </w:t>
+      </w:r>
+      <w:proofErr w:type="spellStart"/>
+      <w:r>
+        <w:t>broj_dnevnih_doza</w:t>
+      </w:r>
+      <w:proofErr w:type="spellEnd"/>
+      <w:r>
+        <w:t xml:space="preserve">, aktivna, upozorenje, </w:t>
+      </w:r>
+      <w:proofErr w:type="spellStart"/>
+      <w:r>
+        <w:t>razmak_dnevnih_doza</w:t>
+      </w:r>
+      <w:proofErr w:type="spellEnd"/>
+      <w:r>
+        <w:t xml:space="preserve">, </w:t>
+      </w:r>
+      <w:proofErr w:type="spellStart"/>
+      <w:r>
+        <w:rPr>
+          <w:color w:val="FF0000"/>
+        </w:rPr>
+        <w:t>lijekovi_id</w:t>
+      </w:r>
+      <w:proofErr w:type="spellEnd"/>
+      <w:r>
+        <w:rPr>
+          <w:color w:val="FF0000"/>
+        </w:rPr>
+        <w:t xml:space="preserve">, </w:t>
+      </w:r>
+      <w:proofErr w:type="spellStart"/>
+      <w:r>
+        <w:rPr>
+          <w:color w:val="FF0000"/>
+        </w:rPr>
+        <w:t>korisnik_id</w:t>
+      </w:r>
+      <w:proofErr w:type="spellEnd"/>
+      <w:r>
+        <w:t>)</w:t>
+      </w:r>
+    </w:p>
+    <w:p>
+      <w:pPr>
+        <w:pStyle w:val="ListParagraph"/>
+        <w:numPr>
+          <w:ilvl w:val="0"/>
+          <w:numId w:val="17"/>
+        </w:numPr>
+        <w:spacing w:line="360" w:lineRule="auto"/>
+        <w:jc w:val="both"/>
+      </w:pPr>
+      <w:r>
+        <w:rPr>
+          <w:b/>
+        </w:rPr>
         <w:t>pregled</w:t>
       </w:r>
       <w:r>
         <w:t xml:space="preserve"> (</w:t>
       </w:r>
+      <w:proofErr w:type="spellStart"/>
       <w:r>
         <w:rPr>
           <w:b/>
         </w:rPr>
         <w:t>pregled_id</w:t>
       </w:r>
-      <w:r>
-        <w:t xml:space="preserve">, termin, biljeska, vrijeme_upozorenja, aktivan, </w:t>
-      </w:r>
+      <w:proofErr w:type="spellEnd"/>
+      <w:r>
+        <w:t xml:space="preserve">, termin, </w:t>
+      </w:r>
+      <w:proofErr w:type="spellStart"/>
+      <w:r>
+        <w:t>biljeska</w:t>
+      </w:r>
+      <w:proofErr w:type="spellEnd"/>
+      <w:r>
+        <w:t xml:space="preserve">, </w:t>
+      </w:r>
+      <w:proofErr w:type="spellStart"/>
+      <w:r>
+        <w:t>vrijeme_upozorenja</w:t>
+      </w:r>
+      <w:proofErr w:type="spellEnd"/>
+      <w:r>
+        <w:t xml:space="preserve">, aktivan, </w:t>
+      </w:r>
+      <w:proofErr w:type="spellStart"/>
       <w:r>
         <w:rPr>
           <w:color w:val="FF0000"/>
         </w:rPr>
         <w:t>korisnik_id</w:t>
       </w:r>
+      <w:proofErr w:type="spellEnd"/>
       <w:r>
         <w:t>)</w:t>
       </w:r>
     </w:p>
     <w:p>
       <w:pPr>
-        <w:ind w:left="360"/>
-      </w:pPr>
-    </w:p>
-    <w:p/>
-    <w:p/>
-    <w:p>
-      <w:pPr>
         <w:pStyle w:val="FOINaslov2"/>
       </w:pPr>
-      <w:bookmarkStart w:id="27" w:name="_Toc496980892"/>
+      <w:bookmarkStart w:id="23" w:name="_Toc497252630"/>
       <w:r>
         <w:lastRenderedPageBreak/>
         <w:t>Dijagram klasa</w:t>
       </w:r>
-      <w:bookmarkEnd w:id="27"/>
+      <w:bookmarkEnd w:id="23"/>
     </w:p>
     <w:p>
       <w:pPr>
         <w:ind w:firstLine="708"/>
+      </w:pPr>
+    </w:p>
+    <w:p>
+      <w:pPr>
+        <w:pStyle w:val="FOINaslov3"/>
+      </w:pPr>
+      <w:bookmarkStart w:id="24" w:name="_Toc497252631"/>
+      <w:r>
+        <w:t>Sprint 1</w:t>
+      </w:r>
+      <w:bookmarkEnd w:id="24"/>
+    </w:p>
+    <w:p/>
+    <w:p>
+      <w:pPr>
+        <w:keepNext/>
+      </w:pPr>
+      <w:r>
+        <w:rPr>
+          <w:noProof/>
+        </w:rPr>
+        <w:t>s</w:t>
+      </w:r>
+      <w:r>
+        <w:rPr>
+          <w:noProof/>
+        </w:rPr>
+        <w:drawing>
+          <wp:inline distT="0" distB="0" distL="0" distR="0" wp14:anchorId="00D8276B" wp14:editId="21E4C3B7">
+            <wp:extent cx="5670491" cy="2373330"/>
+            <wp:effectExtent l="0" t="0" r="6985" b="8255"/>
+            <wp:docPr id="25" name="Picture 25" descr="https://scontent.fbud2-1.fna.fbcdn.net/v/t35.0-12/s2048x2048/23135025_10211088875323189_33510328_o.jpg?oh=8b8aa303ebaa076ae5310d1923f7fa73&amp;oe=59FA6130"/>
+            <wp:cNvGraphicFramePr>
+              <a:graphicFrameLocks xmlns:a="http://schemas.openxmlformats.org/drawingml/2006/main" noChangeAspect="1"/>
+            </wp:cNvGraphicFramePr>
+            <a:graphic xmlns:a="http://schemas.openxmlformats.org/drawingml/2006/main">
+              <a:graphicData uri="http://schemas.openxmlformats.org/drawingml/2006/picture">
+                <pic:pic xmlns:pic="http://schemas.openxmlformats.org/drawingml/2006/picture">
+                  <pic:nvPicPr>
+                    <pic:cNvPr id="0" name="Picture 5" descr="https://scontent.fbud2-1.fna.fbcdn.net/v/t35.0-12/s2048x2048/23135025_10211088875323189_33510328_o.jpg?oh=8b8aa303ebaa076ae5310d1923f7fa73&amp;oe=59FA6130"/>
+                    <pic:cNvPicPr>
+                      <a:picLocks noChangeAspect="1" noChangeArrowheads="1"/>
+                    </pic:cNvPicPr>
+                  </pic:nvPicPr>
+                  <pic:blipFill>
+                    <a:blip r:embed="rId21" cstate="print">
+                      <a:extLst>
+                        <a:ext uri="{28A0092B-C50C-407E-A947-70E740481C1C}">
+                          <a14:useLocalDpi xmlns:a14="http://schemas.microsoft.com/office/drawing/2010/main" val="0"/>
+                        </a:ext>
+                      </a:extLst>
+                    </a:blip>
+                    <a:srcRect/>
+                    <a:stretch>
+                      <a:fillRect/>
+                    </a:stretch>
+                  </pic:blipFill>
+                  <pic:spPr bwMode="auto">
+                    <a:xfrm>
+                      <a:off x="0" y="0"/>
+                      <a:ext cx="5684726" cy="2379288"/>
+                    </a:xfrm>
+                    <a:prstGeom prst="rect">
+                      <a:avLst/>
+                    </a:prstGeom>
+                    <a:noFill/>
+                    <a:ln>
+                      <a:noFill/>
+                    </a:ln>
+                  </pic:spPr>
+                </pic:pic>
+              </a:graphicData>
+            </a:graphic>
+          </wp:inline>
+        </w:drawing>
+      </w:r>
+    </w:p>
+    <w:p>
+      <w:pPr>
+        <w:pStyle w:val="Caption"/>
+        <w:jc w:val="center"/>
+      </w:pPr>
+    </w:p>
+    <w:p>
+      <w:pPr>
+        <w:pStyle w:val="Caption"/>
+        <w:jc w:val="center"/>
+      </w:pPr>
+      <w:r>
+        <w:t xml:space="preserve">Slika </w:t>
+      </w:r>
+      <w:fldSimple w:instr=" SEQ Slika \* ARABIC ">
+        <w:r>
+          <w:rPr>
+            <w:noProof/>
+          </w:rPr>
+          <w:t>3</w:t>
+        </w:r>
+      </w:fldSimple>
+      <w:r>
+        <w:t>. Dijagram klasa</w:t>
+      </w:r>
+    </w:p>
+    <w:p>
+      <w:pPr>
+        <w:spacing w:line="360" w:lineRule="auto"/>
+        <w:jc w:val="both"/>
+      </w:pPr>
+      <w:r>
+        <w:t xml:space="preserve">Slika 3 prikazuje dijagram klasa kreiran za prvi sprint. Dijagram klasa prikazuje dva modula koji u sebi sadrže pakete koji se sastoje od definiranih klasa. Vidljivo kako su klase povezane i ovisne o drugim klasama na način da su povezane vezama asocijacije, </w:t>
+      </w:r>
+      <w:proofErr w:type="spellStart"/>
+      <w:r>
+        <w:t>agregacije</w:t>
+      </w:r>
+      <w:proofErr w:type="spellEnd"/>
+      <w:r>
+        <w:t xml:space="preserve"> ili kompozicije.</w:t>
+      </w:r>
+    </w:p>
+    <w:p>
+      <w:pPr>
+        <w:spacing w:line="360" w:lineRule="auto"/>
+        <w:jc w:val="both"/>
       </w:pPr>
     </w:p>
     <w:p/>
@@ -6041,20 +7132,12 @@
     <w:p/>
     <w:p/>
     <w:p/>
-    <w:p/>
-    <w:p/>
-    <w:p/>
-    <w:p/>
-    <w:p/>
     <w:p>
       <w:pPr>
         <w:tabs>
           <w:tab w:val="left" w:pos="900"/>
         </w:tabs>
       </w:pPr>
-      <w:r>
-        <w:tab/>
-      </w:r>
     </w:p>
     <w:p>
       <w:pPr>
@@ -6065,6 +7148,17 @@
     </w:p>
     <w:p>
       <w:pPr>
+        <w:pStyle w:val="FOINaslov2"/>
+      </w:pPr>
+      <w:bookmarkStart w:id="25" w:name="_Toc497252632"/>
+      <w:r>
+        <w:lastRenderedPageBreak/>
+        <w:t>Dijagram slijeda</w:t>
+      </w:r>
+      <w:bookmarkEnd w:id="25"/>
+    </w:p>
+    <w:p>
+      <w:pPr>
         <w:tabs>
           <w:tab w:val="left" w:pos="900"/>
         </w:tabs>
@@ -6079,6 +7173,16 @@
     </w:p>
     <w:p>
       <w:pPr>
+        <w:pStyle w:val="FOINaslov3"/>
+      </w:pPr>
+      <w:bookmarkStart w:id="26" w:name="_Toc497252633"/>
+      <w:r>
+        <w:t>Registracija</w:t>
+      </w:r>
+      <w:bookmarkEnd w:id="26"/>
+    </w:p>
+    <w:p>
+      <w:pPr>
         <w:tabs>
           <w:tab w:val="left" w:pos="900"/>
         </w:tabs>
@@ -6086,10 +7190,90 @@
     </w:p>
     <w:p>
       <w:pPr>
+        <w:keepNext/>
         <w:tabs>
           <w:tab w:val="left" w:pos="900"/>
         </w:tabs>
       </w:pPr>
+      <w:r>
+        <w:rPr>
+          <w:noProof/>
+        </w:rPr>
+        <w:drawing>
+          <wp:inline distT="0" distB="0" distL="0" distR="0" wp14:anchorId="33286BF2" wp14:editId="334BFDAB">
+            <wp:extent cx="5760720" cy="3904837"/>
+            <wp:effectExtent l="0" t="0" r="0" b="635"/>
+            <wp:docPr id="2" name="Picture 2" descr="https://scontent.fbud2-1.fna.fbcdn.net/v/t34.0-12/23146231_10211088617796751_2005549662_n.jpg?oh=239c3e6378519dca25b575a1d74e30bc&amp;oe=59FBA2F7"/>
+            <wp:cNvGraphicFramePr>
+              <a:graphicFrameLocks xmlns:a="http://schemas.openxmlformats.org/drawingml/2006/main" noChangeAspect="1"/>
+            </wp:cNvGraphicFramePr>
+            <a:graphic xmlns:a="http://schemas.openxmlformats.org/drawingml/2006/main">
+              <a:graphicData uri="http://schemas.openxmlformats.org/drawingml/2006/picture">
+                <pic:pic xmlns:pic="http://schemas.openxmlformats.org/drawingml/2006/picture">
+                  <pic:nvPicPr>
+                    <pic:cNvPr id="0" name="Picture 1" descr="https://scontent.fbud2-1.fna.fbcdn.net/v/t34.0-12/23146231_10211088617796751_2005549662_n.jpg?oh=239c3e6378519dca25b575a1d74e30bc&amp;oe=59FBA2F7"/>
+                    <pic:cNvPicPr>
+                      <a:picLocks noChangeAspect="1" noChangeArrowheads="1"/>
+                    </pic:cNvPicPr>
+                  </pic:nvPicPr>
+                  <pic:blipFill>
+                    <a:blip r:embed="rId22">
+                      <a:extLst>
+                        <a:ext uri="{28A0092B-C50C-407E-A947-70E740481C1C}">
+                          <a14:useLocalDpi xmlns:a14="http://schemas.microsoft.com/office/drawing/2010/main" val="0"/>
+                        </a:ext>
+                      </a:extLst>
+                    </a:blip>
+                    <a:srcRect/>
+                    <a:stretch>
+                      <a:fillRect/>
+                    </a:stretch>
+                  </pic:blipFill>
+                  <pic:spPr bwMode="auto">
+                    <a:xfrm>
+                      <a:off x="0" y="0"/>
+                      <a:ext cx="5760720" cy="3904837"/>
+                    </a:xfrm>
+                    <a:prstGeom prst="rect">
+                      <a:avLst/>
+                    </a:prstGeom>
+                    <a:noFill/>
+                    <a:ln>
+                      <a:noFill/>
+                    </a:ln>
+                  </pic:spPr>
+                </pic:pic>
+              </a:graphicData>
+            </a:graphic>
+          </wp:inline>
+        </w:drawing>
+      </w:r>
+    </w:p>
+    <w:p>
+      <w:pPr>
+        <w:pStyle w:val="Caption"/>
+        <w:jc w:val="center"/>
+      </w:pPr>
+    </w:p>
+    <w:p>
+      <w:pPr>
+        <w:pStyle w:val="Caption"/>
+        <w:jc w:val="center"/>
+      </w:pPr>
+      <w:r>
+        <w:t xml:space="preserve">Slika </w:t>
+      </w:r>
+      <w:fldSimple w:instr=" SEQ Slika \* ARABIC ">
+        <w:r>
+          <w:rPr>
+            <w:noProof/>
+          </w:rPr>
+          <w:t>4</w:t>
+        </w:r>
+      </w:fldSimple>
+      <w:r>
+        <w:t>. Dijagram slijeda Registracija</w:t>
+      </w:r>
     </w:p>
     <w:p>
       <w:pPr>
@@ -6103,13 +7287,20 @@
         <w:tabs>
           <w:tab w:val="left" w:pos="900"/>
         </w:tabs>
-      </w:pPr>
+        <w:spacing w:line="360" w:lineRule="auto"/>
+        <w:jc w:val="both"/>
+      </w:pPr>
+      <w:r>
+        <w:t>Dijagram opisuje komunikaciju svih elemenata sustava i vanjskog elementa (korisnika). Korisnik najprije unosi podatke za registraciju, zatim se potvrđuje unos te se podaci provjeravaju. Ukoliko je unos neispravan ispisuje se poruka o neuspješnoj registraciji. S druge strane ukoliko je unos ispravan, generira se JSON datoteka te se podaci šalju dalje na Web servis gdje se generira upit te se podaci zapisuju u bazu i odakle se dalje šalju uspješno zapisani podaci.</w:t>
+      </w:r>
     </w:p>
     <w:p>
       <w:pPr>
         <w:tabs>
           <w:tab w:val="left" w:pos="900"/>
         </w:tabs>
+        <w:spacing w:line="360" w:lineRule="auto"/>
+        <w:jc w:val="both"/>
       </w:pPr>
     </w:p>
     <w:p>
@@ -6156,6 +7347,17 @@
     </w:p>
     <w:p>
       <w:pPr>
+        <w:pStyle w:val="FOINaslov3"/>
+      </w:pPr>
+      <w:bookmarkStart w:id="27" w:name="_Toc497252634"/>
+      <w:r>
+        <w:lastRenderedPageBreak/>
+        <w:t>Prijava</w:t>
+      </w:r>
+      <w:bookmarkEnd w:id="27"/>
+    </w:p>
+    <w:p>
+      <w:pPr>
         <w:tabs>
           <w:tab w:val="left" w:pos="900"/>
         </w:tabs>
@@ -6163,10 +7365,90 @@
     </w:p>
     <w:p>
       <w:pPr>
+        <w:keepNext/>
         <w:tabs>
           <w:tab w:val="left" w:pos="900"/>
         </w:tabs>
       </w:pPr>
+      <w:r>
+        <w:rPr>
+          <w:noProof/>
+        </w:rPr>
+        <w:drawing>
+          <wp:inline distT="0" distB="0" distL="0" distR="0" wp14:anchorId="01768CFB" wp14:editId="51BFD1D9">
+            <wp:extent cx="5760720" cy="4044421"/>
+            <wp:effectExtent l="0" t="0" r="0" b="0"/>
+            <wp:docPr id="6" name="Picture 6" descr="https://scontent.fbud2-1.fna.fbcdn.net/v/t34.0-12/23140439_10211088544594921_202774851_n.jpg?oh=70ef51e64b8d5e130d7edaa0ecda15f0&amp;oe=59FB64A1"/>
+            <wp:cNvGraphicFramePr>
+              <a:graphicFrameLocks xmlns:a="http://schemas.openxmlformats.org/drawingml/2006/main" noChangeAspect="1"/>
+            </wp:cNvGraphicFramePr>
+            <a:graphic xmlns:a="http://schemas.openxmlformats.org/drawingml/2006/main">
+              <a:graphicData uri="http://schemas.openxmlformats.org/drawingml/2006/picture">
+                <pic:pic xmlns:pic="http://schemas.openxmlformats.org/drawingml/2006/picture">
+                  <pic:nvPicPr>
+                    <pic:cNvPr id="0" name="Picture 3" descr="https://scontent.fbud2-1.fna.fbcdn.net/v/t34.0-12/23140439_10211088544594921_202774851_n.jpg?oh=70ef51e64b8d5e130d7edaa0ecda15f0&amp;oe=59FB64A1"/>
+                    <pic:cNvPicPr>
+                      <a:picLocks noChangeAspect="1" noChangeArrowheads="1"/>
+                    </pic:cNvPicPr>
+                  </pic:nvPicPr>
+                  <pic:blipFill>
+                    <a:blip r:embed="rId23">
+                      <a:extLst>
+                        <a:ext uri="{28A0092B-C50C-407E-A947-70E740481C1C}">
+                          <a14:useLocalDpi xmlns:a14="http://schemas.microsoft.com/office/drawing/2010/main" val="0"/>
+                        </a:ext>
+                      </a:extLst>
+                    </a:blip>
+                    <a:srcRect/>
+                    <a:stretch>
+                      <a:fillRect/>
+                    </a:stretch>
+                  </pic:blipFill>
+                  <pic:spPr bwMode="auto">
+                    <a:xfrm>
+                      <a:off x="0" y="0"/>
+                      <a:ext cx="5760720" cy="4044421"/>
+                    </a:xfrm>
+                    <a:prstGeom prst="rect">
+                      <a:avLst/>
+                    </a:prstGeom>
+                    <a:noFill/>
+                    <a:ln>
+                      <a:noFill/>
+                    </a:ln>
+                  </pic:spPr>
+                </pic:pic>
+              </a:graphicData>
+            </a:graphic>
+          </wp:inline>
+        </w:drawing>
+      </w:r>
+    </w:p>
+    <w:p>
+      <w:pPr>
+        <w:pStyle w:val="Caption"/>
+        <w:jc w:val="center"/>
+      </w:pPr>
+    </w:p>
+    <w:p>
+      <w:pPr>
+        <w:pStyle w:val="Caption"/>
+        <w:jc w:val="center"/>
+      </w:pPr>
+      <w:r>
+        <w:t xml:space="preserve">Slika </w:t>
+      </w:r>
+      <w:fldSimple w:instr=" SEQ Slika \* ARABIC ">
+        <w:r>
+          <w:rPr>
+            <w:noProof/>
+          </w:rPr>
+          <w:t>5</w:t>
+        </w:r>
+      </w:fldSimple>
+      <w:r>
+        <w:t>. Dijagram slijeda Prijava</w:t>
+      </w:r>
     </w:p>
     <w:p>
       <w:pPr>
@@ -6180,7 +7462,15 @@
         <w:tabs>
           <w:tab w:val="left" w:pos="900"/>
         </w:tabs>
-      </w:pPr>
+        <w:spacing w:line="360" w:lineRule="auto"/>
+        <w:jc w:val="both"/>
+      </w:pPr>
+      <w:r>
+        <w:t>Dijagram opisuje komunikaciju svih elemenata sustava i samog korisnika. Najprije se unose podaci za prijavu te se dalje šalju sami zahtjevi za podacima gdje se uz pomoć Web servisa čitaju iz baze te se generira i šalje JSON datoteka na temelju koje se provjeravaju dobiveni i uneseni podaci.</w:t>
+      </w:r>
+      <w:r>
+        <w:t xml:space="preserve"> Ukoliko je prijava uspješna, pokreće se nova aktivnost, no ukoliko je prijava neuspješna ispisuje se poruka o neuspješnoj prijavi.</w:t>
+      </w:r>
     </w:p>
     <w:p>
       <w:pPr>
@@ -6226,9 +7516,58 @@
     </w:p>
     <w:p>
       <w:pPr>
-        <w:pStyle w:val="FOINaslov2"/>
-      </w:pPr>
-      <w:bookmarkStart w:id="28" w:name="_Toc496980893"/>
+        <w:tabs>
+          <w:tab w:val="left" w:pos="900"/>
+        </w:tabs>
+      </w:pPr>
+    </w:p>
+    <w:p>
+      <w:pPr>
+        <w:tabs>
+          <w:tab w:val="left" w:pos="900"/>
+        </w:tabs>
+      </w:pPr>
+    </w:p>
+    <w:p>
+      <w:pPr>
+        <w:tabs>
+          <w:tab w:val="left" w:pos="900"/>
+        </w:tabs>
+      </w:pPr>
+    </w:p>
+    <w:p>
+      <w:pPr>
+        <w:tabs>
+          <w:tab w:val="left" w:pos="900"/>
+        </w:tabs>
+      </w:pPr>
+    </w:p>
+    <w:p>
+      <w:pPr>
+        <w:tabs>
+          <w:tab w:val="left" w:pos="900"/>
+        </w:tabs>
+      </w:pPr>
+    </w:p>
+    <w:p>
+      <w:pPr>
+        <w:tabs>
+          <w:tab w:val="left" w:pos="900"/>
+        </w:tabs>
+      </w:pPr>
+    </w:p>
+    <w:p>
+      <w:pPr>
+        <w:tabs>
+          <w:tab w:val="left" w:pos="900"/>
+        </w:tabs>
+      </w:pPr>
+    </w:p>
+    <w:p>
+      <w:pPr>
+        <w:pStyle w:val="FOINaslov1"/>
+      </w:pPr>
+      <w:bookmarkStart w:id="28" w:name="_Toc497252635"/>
       <w:r>
         <w:lastRenderedPageBreak/>
         <w:t>Web Servis</w:t>
@@ -6242,9 +7581,17 @@
         <w:jc w:val="both"/>
       </w:pPr>
       <w:r>
-        <w:t>Kako bi aplikacija PillCare radila u skladu sa potrebama korisnika, kreirali smo web servis. Na ovaj način aplikacija koristi vlastitu bazu podataka u kojoj se nalaze / će se nalaziti potrebni podaci, kao što su: korisnici, lijekovi, pregledi i terapije. Za potrebe rada ove aplikacije unajmili smo server na stranicama 000webhost-a (</w:t>
-      </w:r>
-      <w:hyperlink r:id="rId23" w:history="1">
+        <w:t xml:space="preserve">Kako bi aplikacija </w:t>
+      </w:r>
+      <w:proofErr w:type="spellStart"/>
+      <w:r>
+        <w:t>PillCare</w:t>
+      </w:r>
+      <w:proofErr w:type="spellEnd"/>
+      <w:r>
+        <w:t xml:space="preserve"> radila u skladu sa potrebama korisnika, kreirali smo web servis. Na ovaj način aplikacija koristi vlastitu bazu podataka u kojoj se nalaze / će se nalaziti potrebni podaci, kao što su: korisnici, lijekovi, pregledi i terapije. Za potrebe rada ove aplikacije unajmili smo server na stranicama 000webhost-a (</w:t>
+      </w:r>
+      <w:hyperlink r:id="rId24" w:history="1">
         <w:r>
           <w:rPr>
             <w:rStyle w:val="Hyperlink"/>
@@ -6253,7 +7600,15 @@
         </w:r>
       </w:hyperlink>
       <w:r>
-        <w:t>) na kojem je instaliran phpMyAdmin za lakši pristup i upravljanje bazom podataka. Za potrebe izrade aplikacije te njeno povezivanje sa bazom podataka kreirane su pripadne skripte koje služe za formatiranje podataka u JSON format, a iste se nalaze na već navedenom serveru. Kako nam za ispravno funkcioniranje aplikacije nije bila bitna web aplikacija, arhitekturu web servisa prikazali bi na sljedeći način:</w:t>
+        <w:t xml:space="preserve">) na kojem je instaliran </w:t>
+      </w:r>
+      <w:proofErr w:type="spellStart"/>
+      <w:r>
+        <w:t>phpMyAdmin</w:t>
+      </w:r>
+      <w:proofErr w:type="spellEnd"/>
+      <w:r>
+        <w:t xml:space="preserve"> za lakši pristup i upravljanje bazom podataka. Za potrebe izrade aplikacije te njeno povezivanje sa bazom podataka kreirane su pripadne skripte koje služe za formatiranje podataka u JSON format, a iste se nalaze na već navedenom serveru. Kako nam za ispravno funkcioniranje aplikacije nije bila bitna web aplikacija, arhitekturu web servisa prikazali bi na sljedeći način:</w:t>
       </w:r>
     </w:p>
     <w:p>
@@ -6285,7 +7640,7 @@
                     <pic:cNvPicPr/>
                   </pic:nvPicPr>
                   <pic:blipFill>
-                    <a:blip r:embed="rId24"/>
+                    <a:blip r:embed="rId25"/>
                     <a:stretch>
                       <a:fillRect/>
                     </a:stretch>
@@ -6443,9 +7798,11 @@
                             <w:pPr>
                               <w:jc w:val="center"/>
                             </w:pPr>
+                            <w:proofErr w:type="spellStart"/>
                             <w:r>
                               <w:t>phpMyAdmin</w:t>
                             </w:r>
+                            <w:proofErr w:type="spellEnd"/>
                           </w:p>
                         </w:txbxContent>
                       </wps:txbx>
@@ -7054,7 +8411,7 @@
                     </pic:cNvPicPr>
                   </pic:nvPicPr>
                   <pic:blipFill>
-                    <a:blip r:embed="rId25" cstate="print">
+                    <a:blip r:embed="rId26" cstate="print">
                       <a:extLst>
                         <a:ext uri="{28A0092B-C50C-407E-A947-70E740481C1C}">
                           <a14:useLocalDpi xmlns:a14="http://schemas.microsoft.com/office/drawing/2010/main" val="0"/>
@@ -7485,7 +8842,7 @@
                     <pic:cNvPicPr/>
                   </pic:nvPicPr>
                   <pic:blipFill>
-                    <a:blip r:embed="rId26" cstate="print">
+                    <a:blip r:embed="rId27" cstate="print">
                       <a:extLst>
                         <a:ext uri="{28A0092B-C50C-407E-A947-70E740481C1C}">
                           <a14:useLocalDpi xmlns:a14="http://schemas.microsoft.com/office/drawing/2010/main" val="0"/>
@@ -7533,7 +8890,7 @@
                     </pic:cNvPicPr>
                   </pic:nvPicPr>
                   <pic:blipFill>
-                    <a:blip r:embed="rId27" cstate="print">
+                    <a:blip r:embed="rId28" cstate="print">
                       <a:extLst>
                         <a:ext uri="{28A0092B-C50C-407E-A947-70E740481C1C}">
                           <a14:useLocalDpi xmlns:a14="http://schemas.microsoft.com/office/drawing/2010/main" val="0"/>
@@ -7602,35 +8959,33 @@
     <w:p/>
     <w:p>
       <w:pPr>
-        <w:jc w:val="center"/>
-      </w:pPr>
+        <w:pStyle w:val="FOINaslov2"/>
+      </w:pPr>
+      <w:bookmarkStart w:id="29" w:name="_Toc497252636"/>
+      <w:r>
+        <w:rPr>
+          <w:sz w:val="36"/>
+          <w:szCs w:val="36"/>
+        </w:rPr>
+        <w:t>Korisnici web servisa</w:t>
+      </w:r>
+      <w:bookmarkEnd w:id="29"/>
     </w:p>
     <w:p>
       <w:pPr>
         <w:spacing w:line="360" w:lineRule="auto"/>
         <w:jc w:val="both"/>
-        <w:rPr>
-          <w:b/>
-          <w:sz w:val="36"/>
-          <w:szCs w:val="36"/>
-        </w:rPr>
-      </w:pPr>
-      <w:r>
-        <w:rPr>
-          <w:b/>
-          <w:sz w:val="36"/>
-          <w:szCs w:val="36"/>
-        </w:rPr>
-        <w:t>Korisnici web servisa</w:t>
-      </w:r>
-    </w:p>
-    <w:p>
-      <w:pPr>
-        <w:spacing w:line="360" w:lineRule="auto"/>
-        <w:jc w:val="both"/>
-      </w:pPr>
-      <w:r>
-        <w:t>Kao što je prije napomenuto, za potrebe rada aplikacije nije bila potrebna izrada web aplikacije zbog čega su jedini korisnici web servisa, odnosno aplikacije PillCare korisnici mobilne aplikacije. Navedene osobe na indirektan način korištenjem mobilne aplikacije koriste skripte na web servisu kako bi dohvatili određene podatke ili ažurirali iste.</w:t>
+      </w:pPr>
+      <w:r>
+        <w:t xml:space="preserve">Kao što je prije napomenuto, za potrebe rada aplikacije nije bila potrebna izrada web aplikacije zbog čega su jedini korisnici web servisa, odnosno aplikacije </w:t>
+      </w:r>
+      <w:proofErr w:type="spellStart"/>
+      <w:r>
+        <w:t>PillCare</w:t>
+      </w:r>
+      <w:proofErr w:type="spellEnd"/>
+      <w:r>
+        <w:t xml:space="preserve"> korisnici mobilne aplikacije. Navedene osobe na indirektan način korištenjem mobilne aplikacije koriste skripte na web servisu kako bi dohvatili određene podatke ili ažurirali iste.</w:t>
       </w:r>
     </w:p>
     <w:p>
@@ -7665,7 +9020,7 @@
       <w:r>
         <w:t xml:space="preserve">Stranica Web servera: </w:t>
       </w:r>
-      <w:hyperlink r:id="rId28" w:history="1">
+      <w:hyperlink r:id="rId29" w:history="1">
         <w:r>
           <w:rPr>
             <w:rStyle w:val="Hyperlink"/>
@@ -7719,8 +9074,13 @@
         <w:jc w:val="both"/>
       </w:pPr>
       <w:r>
-        <w:t>Lozinka: airprojekt</w:t>
-      </w:r>
+        <w:t xml:space="preserve">Lozinka: </w:t>
+      </w:r>
+      <w:proofErr w:type="spellStart"/>
+      <w:r>
+        <w:t>airprojekt</w:t>
+      </w:r>
+      <w:proofErr w:type="spellEnd"/>
     </w:p>
     <w:p>
       <w:pPr>
@@ -7735,6 +9095,7 @@
       <w:r>
         <w:t xml:space="preserve">Projekt </w:t>
       </w:r>
+      <w:proofErr w:type="spellStart"/>
       <w:r>
         <w:rPr>
           <w:b/>
@@ -7747,6 +9108,7 @@
         </w:rPr>
         <w:t>illcare</w:t>
       </w:r>
+      <w:proofErr w:type="spellEnd"/>
     </w:p>
     <w:p>
       <w:pPr>
@@ -7761,7 +9123,7 @@
       <w:r>
         <w:t xml:space="preserve">Stranica: </w:t>
       </w:r>
-      <w:hyperlink r:id="rId29" w:history="1">
+      <w:hyperlink r:id="rId30" w:history="1">
         <w:r>
           <w:rPr>
             <w:rStyle w:val="Hyperlink"/>
@@ -7786,7 +9148,7 @@
       <w:r>
         <w:t xml:space="preserve">Stranica: </w:t>
       </w:r>
-      <w:hyperlink r:id="rId30" w:history="1">
+      <w:hyperlink r:id="rId31" w:history="1">
         <w:r>
           <w:rPr>
             <w:rStyle w:val="Hyperlink"/>
@@ -7811,7 +9173,7 @@
       <w:r>
         <w:t xml:space="preserve">Stranica: </w:t>
       </w:r>
-      <w:hyperlink r:id="rId31" w:history="1">
+      <w:hyperlink r:id="rId32" w:history="1">
         <w:r>
           <w:rPr>
             <w:rStyle w:val="Hyperlink"/>
@@ -7836,7 +9198,7 @@
       <w:r>
         <w:t xml:space="preserve">Stranica: </w:t>
       </w:r>
-      <w:hyperlink r:id="rId32" w:history="1">
+      <w:hyperlink r:id="rId33" w:history="1">
         <w:r>
           <w:rPr>
             <w:rStyle w:val="Hyperlink"/>
@@ -7858,8 +9220,13 @@
         <w:spacing w:after="160" w:line="360" w:lineRule="auto"/>
         <w:jc w:val="both"/>
       </w:pPr>
-      <w:r>
-        <w:t xml:space="preserve">PhpMyAdmin – automatski preko Web servera ili preko poveznice: </w:t>
+      <w:proofErr w:type="spellStart"/>
+      <w:r>
+        <w:t>PhpMyAdmin</w:t>
+      </w:r>
+      <w:proofErr w:type="spellEnd"/>
+      <w:r>
+        <w:t xml:space="preserve"> – automatski preko Web servera ili preko poveznice: </w:t>
       </w:r>
     </w:p>
     <w:p>
@@ -7872,7 +9239,7 @@
         <w:spacing w:after="160" w:line="360" w:lineRule="auto"/>
         <w:jc w:val="both"/>
       </w:pPr>
-      <w:hyperlink r:id="rId33" w:history="1">
+      <w:hyperlink r:id="rId34" w:history="1">
         <w:r>
           <w:rPr>
             <w:rStyle w:val="Hyperlink"/>
@@ -7915,8 +9282,13 @@
         <w:jc w:val="both"/>
       </w:pPr>
       <w:r>
-        <w:t>Lozinka: airprojekt</w:t>
-      </w:r>
+        <w:t xml:space="preserve">Lozinka: </w:t>
+      </w:r>
+      <w:proofErr w:type="spellStart"/>
+      <w:r>
+        <w:t>airprojekt</w:t>
+      </w:r>
+      <w:proofErr w:type="spellEnd"/>
     </w:p>
     <w:p>
       <w:pPr>
@@ -7924,7 +9296,7 @@
       </w:pPr>
     </w:p>
     <w:sectPr>
-      <w:footerReference w:type="default" r:id="rId34"/>
+      <w:footerReference w:type="default" r:id="rId35"/>
       <w:pgSz w:w="11906" w:h="16838"/>
       <w:pgMar w:top="1417" w:right="1417" w:bottom="1417" w:left="1417" w:header="708" w:footer="708" w:gutter="0"/>
       <w:pgNumType w:start="1"/>
@@ -7933,100 +9305,6 @@
     </w:sectPr>
   </w:body>
 </w:document>
-</file>
-
-<file path=word/comments.xml><?xml version="1.0" encoding="utf-8"?>
-<w:comments xmlns:wpc="http://schemas.microsoft.com/office/word/2010/wordprocessingCanvas" xmlns:mc="http://schemas.openxmlformats.org/markup-compatibility/2006" xmlns:o="urn:schemas-microsoft-com:office:office" xmlns:r="http://schemas.openxmlformats.org/officeDocument/2006/relationships" xmlns:m="http://schemas.openxmlformats.org/officeDocument/2006/math" xmlns:v="urn:schemas-microsoft-com:vml" xmlns:wp14="http://schemas.microsoft.com/office/word/2010/wordprocessingDrawing" xmlns:wp="http://schemas.openxmlformats.org/drawingml/2006/wordprocessingDrawing" xmlns:w10="urn:schemas-microsoft-com:office:word" xmlns:w="http://schemas.openxmlformats.org/wordprocessingml/2006/main" xmlns:w14="http://schemas.microsoft.com/office/word/2010/wordml" xmlns:w15="http://schemas.microsoft.com/office/word/2012/wordml" xmlns:wpg="http://schemas.microsoft.com/office/word/2010/wordprocessingGroup" xmlns:wpi="http://schemas.microsoft.com/office/word/2010/wordprocessingInk" xmlns:wne="http://schemas.microsoft.com/office/word/2006/wordml" xmlns:wps="http://schemas.microsoft.com/office/word/2010/wordprocessingShape" mc:Ignorable="w14 w15 wp14">
-  <w:comment w:id="0" w:author="Andrea Danzante" w:date="2017-10-17T23:11:00Z" w:initials="">
-    <w:p>
-      <w:pPr>
-        <w:widowControl w:val="0"/>
-        <w:rPr>
-          <w:rFonts w:ascii="Arial" w:eastAsia="Arial" w:hAnsi="Arial" w:cs="Arial"/>
-          <w:sz w:val="22"/>
-          <w:szCs w:val="22"/>
-        </w:rPr>
-      </w:pPr>
-      <w:r>
-        <w:rPr>
-          <w:rFonts w:ascii="Arial" w:eastAsia="Arial" w:hAnsi="Arial" w:cs="Arial"/>
-          <w:sz w:val="22"/>
-          <w:szCs w:val="22"/>
-        </w:rPr>
-        <w:t>Novi broj indeksa</w:t>
-      </w:r>
-    </w:p>
-  </w:comment>
-  <w:comment w:id="1" w:author="Andrea Danzante" w:date="2017-10-17T23:11:00Z" w:initials="">
-    <w:p>
-      <w:pPr>
-        <w:widowControl w:val="0"/>
-        <w:rPr>
-          <w:rFonts w:ascii="Arial" w:eastAsia="Arial" w:hAnsi="Arial" w:cs="Arial"/>
-          <w:sz w:val="22"/>
-          <w:szCs w:val="22"/>
-        </w:rPr>
-      </w:pPr>
-      <w:r>
-        <w:rPr>
-          <w:rFonts w:ascii="Arial" w:eastAsia="Arial" w:hAnsi="Arial" w:cs="Arial"/>
-          <w:sz w:val="22"/>
-          <w:szCs w:val="22"/>
-        </w:rPr>
-        <w:t>Novi broj indeksa</w:t>
-      </w:r>
-    </w:p>
-  </w:comment>
-  <w:comment w:id="2" w:author="Andrea Danzante" w:date="2017-10-17T23:11:00Z" w:initials="">
-    <w:p>
-      <w:pPr>
-        <w:widowControl w:val="0"/>
-        <w:rPr>
-          <w:rFonts w:ascii="Arial" w:eastAsia="Arial" w:hAnsi="Arial" w:cs="Arial"/>
-          <w:sz w:val="22"/>
-          <w:szCs w:val="22"/>
-        </w:rPr>
-      </w:pPr>
-      <w:r>
-        <w:rPr>
-          <w:rFonts w:ascii="Arial" w:eastAsia="Arial" w:hAnsi="Arial" w:cs="Arial"/>
-          <w:sz w:val="22"/>
-          <w:szCs w:val="22"/>
-        </w:rPr>
-        <w:t>Novi broj indeksa</w:t>
-      </w:r>
-    </w:p>
-  </w:comment>
-  <w:comment w:id="3" w:author="Andrea Danzante" w:date="2017-10-17T23:11:00Z" w:initials="">
-    <w:p>
-      <w:pPr>
-        <w:widowControl w:val="0"/>
-        <w:rPr>
-          <w:rFonts w:ascii="Arial" w:eastAsia="Arial" w:hAnsi="Arial" w:cs="Arial"/>
-          <w:sz w:val="22"/>
-          <w:szCs w:val="22"/>
-        </w:rPr>
-      </w:pPr>
-      <w:r>
-        <w:rPr>
-          <w:rFonts w:ascii="Arial" w:eastAsia="Arial" w:hAnsi="Arial" w:cs="Arial"/>
-          <w:sz w:val="22"/>
-          <w:szCs w:val="22"/>
-        </w:rPr>
-        <w:t>Novi broj indeksa</w:t>
-      </w:r>
-    </w:p>
-  </w:comment>
-</w:comments>
-</file>
-
-<file path=word/commentsExtended.xml><?xml version="1.0" encoding="utf-8"?>
-<w15:commentsEx xmlns:wpc="http://schemas.microsoft.com/office/word/2010/wordprocessingCanvas" xmlns:mc="http://schemas.openxmlformats.org/markup-compatibility/2006" xmlns:o="urn:schemas-microsoft-com:office:office" xmlns:r="http://schemas.openxmlformats.org/officeDocument/2006/relationships" xmlns:m="http://schemas.openxmlformats.org/officeDocument/2006/math" xmlns:v="urn:schemas-microsoft-com:vml" xmlns:wp14="http://schemas.microsoft.com/office/word/2010/wordprocessingDrawing" xmlns:wp="http://schemas.openxmlformats.org/drawingml/2006/wordprocessingDrawing" xmlns:w10="urn:schemas-microsoft-com:office:word" xmlns:w="http://schemas.openxmlformats.org/wordprocessingml/2006/main" xmlns:w14="http://schemas.microsoft.com/office/word/2010/wordml" xmlns:w15="http://schemas.microsoft.com/office/word/2012/wordml" xmlns:wpg="http://schemas.microsoft.com/office/word/2010/wordprocessingGroup" xmlns:wpi="http://schemas.microsoft.com/office/word/2010/wordprocessingInk" xmlns:wne="http://schemas.microsoft.com/office/word/2006/wordml" xmlns:wps="http://schemas.microsoft.com/office/word/2010/wordprocessingShape" mc:Ignorable="w14 w15 wp14">
-  <w15:commentEx w15:paraId="30CBD73C" w15:done="0"/>
-  <w15:commentEx w15:paraId="170CD604" w15:done="0"/>
-  <w15:commentEx w15:paraId="627B1A4A" w15:done="0"/>
-  <w15:commentEx w15:paraId="27AC639F" w15:done="0"/>
-</w15:commentsEx>
 </file>
 
 <file path=word/commentsIds.xml><?xml version="1.0" encoding="utf-8"?>
@@ -8206,7 +9484,7 @@
           <w:rPr>
             <w:noProof/>
           </w:rPr>
-          <w:t>11</w:t>
+          <w:t>13</w:t>
         </w:r>
         <w:r>
           <w:rPr>
@@ -9989,14 +11267,6 @@
     <w:abstractNumId w:val="7"/>
   </w:num>
 </w:numbering>
-</file>
-
-<file path=word/people.xml><?xml version="1.0" encoding="utf-8"?>
-<w15:people xmlns:wpc="http://schemas.microsoft.com/office/word/2010/wordprocessingCanvas" xmlns:mc="http://schemas.openxmlformats.org/markup-compatibility/2006" xmlns:o="urn:schemas-microsoft-com:office:office" xmlns:r="http://schemas.openxmlformats.org/officeDocument/2006/relationships" xmlns:m="http://schemas.openxmlformats.org/officeDocument/2006/math" xmlns:v="urn:schemas-microsoft-com:vml" xmlns:wp14="http://schemas.microsoft.com/office/word/2010/wordprocessingDrawing" xmlns:wp="http://schemas.openxmlformats.org/drawingml/2006/wordprocessingDrawing" xmlns:w10="urn:schemas-microsoft-com:office:word" xmlns:w="http://schemas.openxmlformats.org/wordprocessingml/2006/main" xmlns:w14="http://schemas.microsoft.com/office/word/2010/wordml" xmlns:w15="http://schemas.microsoft.com/office/word/2012/wordml" xmlns:wpg="http://schemas.microsoft.com/office/word/2010/wordprocessingGroup" xmlns:wpi="http://schemas.microsoft.com/office/word/2010/wordprocessingInk" xmlns:wne="http://schemas.microsoft.com/office/word/2006/wordml" xmlns:wps="http://schemas.microsoft.com/office/word/2010/wordprocessingShape" mc:Ignorable="w14 w15 wp14">
-  <w15:person w15:author="Andrea Danzante">
-    <w15:presenceInfo w15:providerId="None" w15:userId="Andrea Danzante"/>
-  </w15:person>
-</w15:people>
 </file>
 
 <file path=word/styles.xml><?xml version="1.0" encoding="utf-8"?>
@@ -10477,6 +11747,7 @@
   <w:style w:type="character" w:default="1" w:styleId="DefaultParagraphFont">
     <w:name w:val="Default Paragraph Font"/>
     <w:uiPriority w:val="1"/>
+    <w:semiHidden/>
     <w:unhideWhenUsed/>
   </w:style>
   <w:style w:type="table" w:default="1" w:styleId="TableNormal">
@@ -11439,7 +12710,7 @@
 </file>
 
 <file path=customXml/itemProps1.xml><?xml version="1.0" encoding="utf-8"?>
-<ds:datastoreItem xmlns:ds="http://schemas.openxmlformats.org/officeDocument/2006/customXml" ds:itemID="{F44B48EB-233D-4EF4-87F2-79DCDC7F912F}">
+<ds:datastoreItem xmlns:ds="http://schemas.openxmlformats.org/officeDocument/2006/customXml" ds:itemID="{3CF6227E-915F-449C-ABB4-7F2B646FB1C2}">
   <ds:schemaRefs>
     <ds:schemaRef ds:uri="http://schemas.openxmlformats.org/officeDocument/2006/bibliography"/>
   </ds:schemaRefs>

</xml_diff>

<commit_message>
U tehničku dokumentaciju je dodan dijagram aktivnosti za izmjenu podataka te je kreirana mapa VisualParadigm.
</commit_message>
<xml_diff>
--- a/Dokumentacija/PillCare - Brkić_Danzante_Ergović_Hranj - Tehnička.docx
+++ b/Dokumentacija/PillCare - Brkić_Danzante_Ergović_Hranj - Tehnička.docx
@@ -501,10 +501,16 @@
     <w:p/>
     <w:p>
       <w:pPr>
+        <w:tabs>
+          <w:tab w:val="left" w:pos="1065"/>
+        </w:tabs>
         <w:spacing w:before="120"/>
       </w:pPr>
       <w:r>
         <w:t>Antonio Brkić</w:t>
+      </w:r>
+      <w:r>
+        <w:tab/>
       </w:r>
     </w:p>
     <w:p>
@@ -953,7 +959,7 @@
       <w:r>
         <w:fldChar w:fldCharType="separate"/>
       </w:r>
-      <w:hyperlink w:anchor="_Toc500364432" w:history="1">
+      <w:hyperlink w:anchor="_Toc500524536" w:history="1">
         <w:r>
           <w:rPr>
             <w:rStyle w:val="Hyperlink"/>
@@ -996,7 +1002,7 @@
             <w:noProof/>
             <w:webHidden/>
           </w:rPr>
-          <w:instrText xml:space="preserve"> PAGEREF _Toc500364432 \h </w:instrText>
+          <w:instrText xml:space="preserve"> PAGEREF _Toc500524536 \h </w:instrText>
         </w:r>
         <w:r>
           <w:rPr>
@@ -1037,7 +1043,7 @@
           <w:szCs w:val="22"/>
         </w:rPr>
       </w:pPr>
-      <w:hyperlink w:anchor="_Toc500364433" w:history="1">
+      <w:hyperlink w:anchor="_Toc500524537" w:history="1">
         <w:r>
           <w:rPr>
             <w:rStyle w:val="Hyperlink"/>
@@ -1080,7 +1086,7 @@
             <w:noProof/>
             <w:webHidden/>
           </w:rPr>
-          <w:instrText xml:space="preserve"> PAGEREF _Toc500364433 \h </w:instrText>
+          <w:instrText xml:space="preserve"> PAGEREF _Toc500524537 \h </w:instrText>
         </w:r>
         <w:r>
           <w:rPr>
@@ -1121,7 +1127,7 @@
           <w:szCs w:val="22"/>
         </w:rPr>
       </w:pPr>
-      <w:hyperlink w:anchor="_Toc500364434" w:history="1">
+      <w:hyperlink w:anchor="_Toc500524538" w:history="1">
         <w:r>
           <w:rPr>
             <w:rStyle w:val="Hyperlink"/>
@@ -1164,7 +1170,7 @@
             <w:noProof/>
             <w:webHidden/>
           </w:rPr>
-          <w:instrText xml:space="preserve"> PAGEREF _Toc500364434 \h </w:instrText>
+          <w:instrText xml:space="preserve"> PAGEREF _Toc500524538 \h </w:instrText>
         </w:r>
         <w:r>
           <w:rPr>
@@ -1205,7 +1211,7 @@
           <w:szCs w:val="22"/>
         </w:rPr>
       </w:pPr>
-      <w:hyperlink w:anchor="_Toc500364435" w:history="1">
+      <w:hyperlink w:anchor="_Toc500524539" w:history="1">
         <w:r>
           <w:rPr>
             <w:rStyle w:val="Hyperlink"/>
@@ -1248,7 +1254,7 @@
             <w:noProof/>
             <w:webHidden/>
           </w:rPr>
-          <w:instrText xml:space="preserve"> PAGEREF _Toc500364435 \h </w:instrText>
+          <w:instrText xml:space="preserve"> PAGEREF _Toc500524539 \h </w:instrText>
         </w:r>
         <w:r>
           <w:rPr>
@@ -1289,7 +1295,7 @@
           <w:szCs w:val="22"/>
         </w:rPr>
       </w:pPr>
-      <w:hyperlink w:anchor="_Toc500364436" w:history="1">
+      <w:hyperlink w:anchor="_Toc500524540" w:history="1">
         <w:r>
           <w:rPr>
             <w:rStyle w:val="Hyperlink"/>
@@ -1332,7 +1338,7 @@
             <w:noProof/>
             <w:webHidden/>
           </w:rPr>
-          <w:instrText xml:space="preserve"> PAGEREF _Toc500364436 \h </w:instrText>
+          <w:instrText xml:space="preserve"> PAGEREF _Toc500524540 \h </w:instrText>
         </w:r>
         <w:r>
           <w:rPr>
@@ -1373,7 +1379,7 @@
           <w:szCs w:val="22"/>
         </w:rPr>
       </w:pPr>
-      <w:hyperlink w:anchor="_Toc500364437" w:history="1">
+      <w:hyperlink w:anchor="_Toc500524541" w:history="1">
         <w:r>
           <w:rPr>
             <w:rStyle w:val="Hyperlink"/>
@@ -1416,7 +1422,7 @@
             <w:noProof/>
             <w:webHidden/>
           </w:rPr>
-          <w:instrText xml:space="preserve"> PAGEREF _Toc500364437 \h </w:instrText>
+          <w:instrText xml:space="preserve"> PAGEREF _Toc500524541 \h </w:instrText>
         </w:r>
         <w:r>
           <w:rPr>
@@ -1457,7 +1463,7 @@
           <w:szCs w:val="22"/>
         </w:rPr>
       </w:pPr>
-      <w:hyperlink w:anchor="_Toc500364438" w:history="1">
+      <w:hyperlink w:anchor="_Toc500524542" w:history="1">
         <w:r>
           <w:rPr>
             <w:rStyle w:val="Hyperlink"/>
@@ -1500,7 +1506,7 @@
             <w:noProof/>
             <w:webHidden/>
           </w:rPr>
-          <w:instrText xml:space="preserve"> PAGEREF _Toc500364438 \h </w:instrText>
+          <w:instrText xml:space="preserve"> PAGEREF _Toc500524542 \h </w:instrText>
         </w:r>
         <w:r>
           <w:rPr>
@@ -1541,7 +1547,7 @@
           <w:szCs w:val="22"/>
         </w:rPr>
       </w:pPr>
-      <w:hyperlink w:anchor="_Toc500364439" w:history="1">
+      <w:hyperlink w:anchor="_Toc500524543" w:history="1">
         <w:r>
           <w:rPr>
             <w:rStyle w:val="Hyperlink"/>
@@ -1584,7 +1590,7 @@
             <w:noProof/>
             <w:webHidden/>
           </w:rPr>
-          <w:instrText xml:space="preserve"> PAGEREF _Toc500364439 \h </w:instrText>
+          <w:instrText xml:space="preserve"> PAGEREF _Toc500524543 \h </w:instrText>
         </w:r>
         <w:r>
           <w:rPr>
@@ -1625,7 +1631,7 @@
           <w:szCs w:val="22"/>
         </w:rPr>
       </w:pPr>
-      <w:hyperlink w:anchor="_Toc500364440" w:history="1">
+      <w:hyperlink w:anchor="_Toc500524544" w:history="1">
         <w:r>
           <w:rPr>
             <w:rStyle w:val="Hyperlink"/>
@@ -1668,7 +1674,7 @@
             <w:noProof/>
             <w:webHidden/>
           </w:rPr>
-          <w:instrText xml:space="preserve"> PAGEREF _Toc500364440 \h </w:instrText>
+          <w:instrText xml:space="preserve"> PAGEREF _Toc500524544 \h </w:instrText>
         </w:r>
         <w:r>
           <w:rPr>
@@ -1709,7 +1715,7 @@
           <w:szCs w:val="22"/>
         </w:rPr>
       </w:pPr>
-      <w:hyperlink w:anchor="_Toc500364441" w:history="1">
+      <w:hyperlink w:anchor="_Toc500524545" w:history="1">
         <w:r>
           <w:rPr>
             <w:rStyle w:val="Hyperlink"/>
@@ -1752,7 +1758,7 @@
             <w:noProof/>
             <w:webHidden/>
           </w:rPr>
-          <w:instrText xml:space="preserve"> PAGEREF _Toc500364441 \h </w:instrText>
+          <w:instrText xml:space="preserve"> PAGEREF _Toc500524545 \h </w:instrText>
         </w:r>
         <w:r>
           <w:rPr>
@@ -1793,7 +1799,7 @@
           <w:szCs w:val="22"/>
         </w:rPr>
       </w:pPr>
-      <w:hyperlink w:anchor="_Toc500364442" w:history="1">
+      <w:hyperlink w:anchor="_Toc500524546" w:history="1">
         <w:r>
           <w:rPr>
             <w:rStyle w:val="Hyperlink"/>
@@ -1836,7 +1842,7 @@
             <w:noProof/>
             <w:webHidden/>
           </w:rPr>
-          <w:instrText xml:space="preserve"> PAGEREF _Toc500364442 \h </w:instrText>
+          <w:instrText xml:space="preserve"> PAGEREF _Toc500524546 \h </w:instrText>
         </w:r>
         <w:r>
           <w:rPr>
@@ -1877,7 +1883,7 @@
           <w:szCs w:val="22"/>
         </w:rPr>
       </w:pPr>
-      <w:hyperlink w:anchor="_Toc500364443" w:history="1">
+      <w:hyperlink w:anchor="_Toc500524547" w:history="1">
         <w:r>
           <w:rPr>
             <w:rStyle w:val="Hyperlink"/>
@@ -1920,7 +1926,7 @@
             <w:noProof/>
             <w:webHidden/>
           </w:rPr>
-          <w:instrText xml:space="preserve"> PAGEREF _Toc500364443 \h </w:instrText>
+          <w:instrText xml:space="preserve"> PAGEREF _Toc500524547 \h </w:instrText>
         </w:r>
         <w:r>
           <w:rPr>
@@ -1961,7 +1967,7 @@
           <w:szCs w:val="22"/>
         </w:rPr>
       </w:pPr>
-      <w:hyperlink w:anchor="_Toc500364444" w:history="1">
+      <w:hyperlink w:anchor="_Toc500524548" w:history="1">
         <w:r>
           <w:rPr>
             <w:rStyle w:val="Hyperlink"/>
@@ -2004,7 +2010,7 @@
             <w:noProof/>
             <w:webHidden/>
           </w:rPr>
-          <w:instrText xml:space="preserve"> PAGEREF _Toc500364444 \h </w:instrText>
+          <w:instrText xml:space="preserve"> PAGEREF _Toc500524548 \h </w:instrText>
         </w:r>
         <w:r>
           <w:rPr>
@@ -2045,7 +2051,7 @@
           <w:szCs w:val="22"/>
         </w:rPr>
       </w:pPr>
-      <w:hyperlink w:anchor="_Toc500364445" w:history="1">
+      <w:hyperlink w:anchor="_Toc500524549" w:history="1">
         <w:r>
           <w:rPr>
             <w:rStyle w:val="Hyperlink"/>
@@ -2088,7 +2094,7 @@
             <w:noProof/>
             <w:webHidden/>
           </w:rPr>
-          <w:instrText xml:space="preserve"> PAGEREF _Toc500364445 \h </w:instrText>
+          <w:instrText xml:space="preserve"> PAGEREF _Toc500524549 \h </w:instrText>
         </w:r>
         <w:r>
           <w:rPr>
@@ -2129,7 +2135,7 @@
           <w:szCs w:val="22"/>
         </w:rPr>
       </w:pPr>
-      <w:hyperlink w:anchor="_Toc500364446" w:history="1">
+      <w:hyperlink w:anchor="_Toc500524550" w:history="1">
         <w:r>
           <w:rPr>
             <w:rStyle w:val="Hyperlink"/>
@@ -2172,7 +2178,7 @@
             <w:noProof/>
             <w:webHidden/>
           </w:rPr>
-          <w:instrText xml:space="preserve"> PAGEREF _Toc500364446 \h </w:instrText>
+          <w:instrText xml:space="preserve"> PAGEREF _Toc500524550 \h </w:instrText>
         </w:r>
         <w:r>
           <w:rPr>
@@ -2213,7 +2219,7 @@
           <w:szCs w:val="22"/>
         </w:rPr>
       </w:pPr>
-      <w:hyperlink w:anchor="_Toc500364447" w:history="1">
+      <w:hyperlink w:anchor="_Toc500524551" w:history="1">
         <w:r>
           <w:rPr>
             <w:rStyle w:val="Hyperlink"/>
@@ -2256,7 +2262,7 @@
             <w:noProof/>
             <w:webHidden/>
           </w:rPr>
-          <w:instrText xml:space="preserve"> PAGEREF _Toc500364447 \h </w:instrText>
+          <w:instrText xml:space="preserve"> PAGEREF _Toc500524551 \h </w:instrText>
         </w:r>
         <w:r>
           <w:rPr>
@@ -2297,7 +2303,7 @@
           <w:szCs w:val="22"/>
         </w:rPr>
       </w:pPr>
-      <w:hyperlink w:anchor="_Toc500364448" w:history="1">
+      <w:hyperlink w:anchor="_Toc500524552" w:history="1">
         <w:r>
           <w:rPr>
             <w:rStyle w:val="Hyperlink"/>
@@ -2340,7 +2346,7 @@
             <w:noProof/>
             <w:webHidden/>
           </w:rPr>
-          <w:instrText xml:space="preserve"> PAGEREF _Toc500364448 \h </w:instrText>
+          <w:instrText xml:space="preserve"> PAGEREF _Toc500524552 \h </w:instrText>
         </w:r>
         <w:r>
           <w:rPr>
@@ -2381,7 +2387,7 @@
           <w:szCs w:val="22"/>
         </w:rPr>
       </w:pPr>
-      <w:hyperlink w:anchor="_Toc500364449" w:history="1">
+      <w:hyperlink w:anchor="_Toc500524553" w:history="1">
         <w:r>
           <w:rPr>
             <w:rStyle w:val="Hyperlink"/>
@@ -2424,7 +2430,7 @@
             <w:noProof/>
             <w:webHidden/>
           </w:rPr>
-          <w:instrText xml:space="preserve"> PAGEREF _Toc500364449 \h </w:instrText>
+          <w:instrText xml:space="preserve"> PAGEREF _Toc500524553 \h </w:instrText>
         </w:r>
         <w:r>
           <w:rPr>
@@ -2465,7 +2471,7 @@
           <w:szCs w:val="22"/>
         </w:rPr>
       </w:pPr>
-      <w:hyperlink w:anchor="_Toc500364450" w:history="1">
+      <w:hyperlink w:anchor="_Toc500524554" w:history="1">
         <w:r>
           <w:rPr>
             <w:rStyle w:val="Hyperlink"/>
@@ -2508,7 +2514,7 @@
             <w:noProof/>
             <w:webHidden/>
           </w:rPr>
-          <w:instrText xml:space="preserve"> PAGEREF _Toc500364450 \h </w:instrText>
+          <w:instrText xml:space="preserve"> PAGEREF _Toc500524554 \h </w:instrText>
         </w:r>
         <w:r>
           <w:rPr>
@@ -2549,7 +2555,7 @@
           <w:szCs w:val="22"/>
         </w:rPr>
       </w:pPr>
-      <w:hyperlink w:anchor="_Toc500364451" w:history="1">
+      <w:hyperlink w:anchor="_Toc500524555" w:history="1">
         <w:r>
           <w:rPr>
             <w:rStyle w:val="Hyperlink"/>
@@ -2592,7 +2598,7 @@
             <w:noProof/>
             <w:webHidden/>
           </w:rPr>
-          <w:instrText xml:space="preserve"> PAGEREF _Toc500364451 \h </w:instrText>
+          <w:instrText xml:space="preserve"> PAGEREF _Toc500524555 \h </w:instrText>
         </w:r>
         <w:r>
           <w:rPr>
@@ -2633,7 +2639,7 @@
           <w:szCs w:val="22"/>
         </w:rPr>
       </w:pPr>
-      <w:hyperlink w:anchor="_Toc500364452" w:history="1">
+      <w:hyperlink w:anchor="_Toc500524556" w:history="1">
         <w:r>
           <w:rPr>
             <w:rStyle w:val="Hyperlink"/>
@@ -2676,7 +2682,7 @@
             <w:noProof/>
             <w:webHidden/>
           </w:rPr>
-          <w:instrText xml:space="preserve"> PAGEREF _Toc500364452 \h </w:instrText>
+          <w:instrText xml:space="preserve"> PAGEREF _Toc500524556 \h </w:instrText>
         </w:r>
         <w:r>
           <w:rPr>
@@ -2717,7 +2723,7 @@
           <w:szCs w:val="22"/>
         </w:rPr>
       </w:pPr>
-      <w:hyperlink w:anchor="_Toc500364453" w:history="1">
+      <w:hyperlink w:anchor="_Toc500524557" w:history="1">
         <w:r>
           <w:rPr>
             <w:rStyle w:val="Hyperlink"/>
@@ -2760,7 +2766,7 @@
             <w:noProof/>
             <w:webHidden/>
           </w:rPr>
-          <w:instrText xml:space="preserve"> PAGEREF _Toc500364453 \h </w:instrText>
+          <w:instrText xml:space="preserve"> PAGEREF _Toc500524557 \h </w:instrText>
         </w:r>
         <w:r>
           <w:rPr>
@@ -2801,7 +2807,7 @@
           <w:szCs w:val="22"/>
         </w:rPr>
       </w:pPr>
-      <w:hyperlink w:anchor="_Toc500364454" w:history="1">
+      <w:hyperlink w:anchor="_Toc500524558" w:history="1">
         <w:r>
           <w:rPr>
             <w:rStyle w:val="Hyperlink"/>
@@ -2844,7 +2850,7 @@
             <w:noProof/>
             <w:webHidden/>
           </w:rPr>
-          <w:instrText xml:space="preserve"> PAGEREF _Toc500364454 \h </w:instrText>
+          <w:instrText xml:space="preserve"> PAGEREF _Toc500524558 \h </w:instrText>
         </w:r>
         <w:r>
           <w:rPr>
@@ -2877,7 +2883,7 @@
     </w:p>
     <w:p>
       <w:pPr>
-        <w:pStyle w:val="TOC3"/>
+        <w:pStyle w:val="TOC2"/>
         <w:rPr>
           <w:rFonts w:asciiTheme="minorHAnsi" w:eastAsiaTheme="minorEastAsia" w:hAnsiTheme="minorHAnsi" w:cstheme="minorBidi"/>
           <w:noProof/>
@@ -2885,13 +2891,13 @@
           <w:szCs w:val="22"/>
         </w:rPr>
       </w:pPr>
-      <w:hyperlink w:anchor="_Toc500364455" w:history="1">
+      <w:hyperlink w:anchor="_Toc500524559" w:history="1">
         <w:r>
           <w:rPr>
             <w:rStyle w:val="Hyperlink"/>
             <w:noProof/>
           </w:rPr>
-          <w:t>3.6.3.</w:t>
+          <w:t>3.7.</w:t>
         </w:r>
         <w:r>
           <w:rPr>
@@ -2907,7 +2913,7 @@
             <w:rStyle w:val="Hyperlink"/>
             <w:noProof/>
           </w:rPr>
-          <w:t>Izmjena podataka</w:t>
+          <w:t>Dijagram aktivnosti</w:t>
         </w:r>
         <w:r>
           <w:rPr>
@@ -2928,7 +2934,7 @@
             <w:noProof/>
             <w:webHidden/>
           </w:rPr>
-          <w:instrText xml:space="preserve"> PAGEREF _Toc500364455 \h </w:instrText>
+          <w:instrText xml:space="preserve"> PAGEREF _Toc500524559 \h </w:instrText>
         </w:r>
         <w:r>
           <w:rPr>
@@ -2948,7 +2954,7 @@
             <w:noProof/>
             <w:webHidden/>
           </w:rPr>
-          <w:t>12</w:t>
+          <w:t>13</w:t>
         </w:r>
         <w:r>
           <w:rPr>
@@ -2961,7 +2967,7 @@
     </w:p>
     <w:p>
       <w:pPr>
-        <w:pStyle w:val="TOC1"/>
+        <w:pStyle w:val="TOC3"/>
         <w:rPr>
           <w:rFonts w:asciiTheme="minorHAnsi" w:eastAsiaTheme="minorEastAsia" w:hAnsiTheme="minorHAnsi" w:cstheme="minorBidi"/>
           <w:noProof/>
@@ -2969,13 +2975,13 @@
           <w:szCs w:val="22"/>
         </w:rPr>
       </w:pPr>
-      <w:hyperlink w:anchor="_Toc500364456" w:history="1">
+      <w:hyperlink w:anchor="_Toc500524560" w:history="1">
         <w:r>
           <w:rPr>
             <w:rStyle w:val="Hyperlink"/>
             <w:noProof/>
           </w:rPr>
-          <w:t>4.</w:t>
+          <w:t>3.7.1.</w:t>
         </w:r>
         <w:r>
           <w:rPr>
@@ -2991,7 +2997,7 @@
             <w:rStyle w:val="Hyperlink"/>
             <w:noProof/>
           </w:rPr>
-          <w:t>Web Servis</w:t>
+          <w:t>Izmjena podataka</w:t>
         </w:r>
         <w:r>
           <w:rPr>
@@ -3012,7 +3018,7 @@
             <w:noProof/>
             <w:webHidden/>
           </w:rPr>
-          <w:instrText xml:space="preserve"> PAGEREF _Toc500364456 \h </w:instrText>
+          <w:instrText xml:space="preserve"> PAGEREF _Toc500524560 \h </w:instrText>
         </w:r>
         <w:r>
           <w:rPr>
@@ -3045,7 +3051,7 @@
     </w:p>
     <w:p>
       <w:pPr>
-        <w:pStyle w:val="TOC2"/>
+        <w:pStyle w:val="TOC1"/>
         <w:rPr>
           <w:rFonts w:asciiTheme="minorHAnsi" w:eastAsiaTheme="minorEastAsia" w:hAnsiTheme="minorHAnsi" w:cstheme="minorBidi"/>
           <w:noProof/>
@@ -3053,13 +3059,13 @@
           <w:szCs w:val="22"/>
         </w:rPr>
       </w:pPr>
-      <w:hyperlink w:anchor="_Toc500364457" w:history="1">
+      <w:hyperlink w:anchor="_Toc500524561" w:history="1">
         <w:r>
           <w:rPr>
             <w:rStyle w:val="Hyperlink"/>
             <w:noProof/>
           </w:rPr>
-          <w:t>4.1.</w:t>
+          <w:t>4.</w:t>
         </w:r>
         <w:r>
           <w:rPr>
@@ -3075,7 +3081,7 @@
             <w:rStyle w:val="Hyperlink"/>
             <w:noProof/>
           </w:rPr>
-          <w:t>Korisnici web servisa</w:t>
+          <w:t>Web Servis</w:t>
         </w:r>
         <w:r>
           <w:rPr>
@@ -3096,7 +3102,7 @@
             <w:noProof/>
             <w:webHidden/>
           </w:rPr>
-          <w:instrText xml:space="preserve"> PAGEREF _Toc500364457 \h </w:instrText>
+          <w:instrText xml:space="preserve"> PAGEREF _Toc500524561 \h </w:instrText>
         </w:r>
         <w:r>
           <w:rPr>
@@ -3137,13 +3143,13 @@
           <w:szCs w:val="22"/>
         </w:rPr>
       </w:pPr>
-      <w:hyperlink w:anchor="_Toc500364458" w:history="1">
+      <w:hyperlink w:anchor="_Toc500524562" w:history="1">
         <w:r>
           <w:rPr>
             <w:rStyle w:val="Hyperlink"/>
             <w:noProof/>
           </w:rPr>
-          <w:t>4.2.</w:t>
+          <w:t>4.1.</w:t>
         </w:r>
         <w:r>
           <w:rPr>
@@ -3159,6 +3165,90 @@
             <w:rStyle w:val="Hyperlink"/>
             <w:noProof/>
           </w:rPr>
+          <w:t>Korisnici web servisa</w:t>
+        </w:r>
+        <w:r>
+          <w:rPr>
+            <w:noProof/>
+            <w:webHidden/>
+          </w:rPr>
+          <w:tab/>
+        </w:r>
+        <w:r>
+          <w:rPr>
+            <w:noProof/>
+            <w:webHidden/>
+          </w:rPr>
+          <w:fldChar w:fldCharType="begin"/>
+        </w:r>
+        <w:r>
+          <w:rPr>
+            <w:noProof/>
+            <w:webHidden/>
+          </w:rPr>
+          <w:instrText xml:space="preserve"> PAGEREF _Toc500524562 \h </w:instrText>
+        </w:r>
+        <w:r>
+          <w:rPr>
+            <w:noProof/>
+            <w:webHidden/>
+          </w:rPr>
+        </w:r>
+        <w:r>
+          <w:rPr>
+            <w:noProof/>
+            <w:webHidden/>
+          </w:rPr>
+          <w:fldChar w:fldCharType="separate"/>
+        </w:r>
+        <w:r>
+          <w:rPr>
+            <w:noProof/>
+            <w:webHidden/>
+          </w:rPr>
+          <w:t>15</w:t>
+        </w:r>
+        <w:r>
+          <w:rPr>
+            <w:noProof/>
+            <w:webHidden/>
+          </w:rPr>
+          <w:fldChar w:fldCharType="end"/>
+        </w:r>
+      </w:hyperlink>
+    </w:p>
+    <w:p>
+      <w:pPr>
+        <w:pStyle w:val="TOC2"/>
+        <w:rPr>
+          <w:rFonts w:asciiTheme="minorHAnsi" w:eastAsiaTheme="minorEastAsia" w:hAnsiTheme="minorHAnsi" w:cstheme="minorBidi"/>
+          <w:noProof/>
+          <w:sz w:val="22"/>
+          <w:szCs w:val="22"/>
+        </w:rPr>
+      </w:pPr>
+      <w:hyperlink w:anchor="_Toc500524563" w:history="1">
+        <w:r>
+          <w:rPr>
+            <w:rStyle w:val="Hyperlink"/>
+            <w:noProof/>
+          </w:rPr>
+          <w:t>4.2.</w:t>
+        </w:r>
+        <w:r>
+          <w:rPr>
+            <w:rFonts w:asciiTheme="minorHAnsi" w:eastAsiaTheme="minorEastAsia" w:hAnsiTheme="minorHAnsi" w:cstheme="minorBidi"/>
+            <w:noProof/>
+            <w:sz w:val="22"/>
+            <w:szCs w:val="22"/>
+          </w:rPr>
+          <w:tab/>
+        </w:r>
+        <w:r>
+          <w:rPr>
+            <w:rStyle w:val="Hyperlink"/>
+            <w:noProof/>
+          </w:rPr>
           <w:t>Specifikacija Web servisa</w:t>
         </w:r>
         <w:r>
@@ -3180,7 +3270,7 @@
             <w:noProof/>
             <w:webHidden/>
           </w:rPr>
-          <w:instrText xml:space="preserve"> PAGEREF _Toc500364458 \h </w:instrText>
+          <w:instrText xml:space="preserve"> PAGEREF _Toc500524563 \h </w:instrText>
         </w:r>
         <w:r>
           <w:rPr>
@@ -3200,7 +3290,7 @@
             <w:noProof/>
             <w:webHidden/>
           </w:rPr>
-          <w:t>14</w:t>
+          <w:t>15</w:t>
         </w:r>
         <w:r>
           <w:rPr>
@@ -3218,8 +3308,6 @@
       <w:r>
         <w:fldChar w:fldCharType="end"/>
       </w:r>
-      <w:bookmarkStart w:id="1" w:name="_GoBack"/>
-      <w:bookmarkEnd w:id="1"/>
     </w:p>
     <w:p>
       <w:pPr>
@@ -3236,13 +3324,15 @@
       <w:r>
         <w:br w:type="page"/>
       </w:r>
+      <w:bookmarkStart w:id="1" w:name="_GoBack"/>
+      <w:bookmarkEnd w:id="1"/>
     </w:p>
     <w:p>
       <w:pPr>
         <w:pStyle w:val="FOINaslov1"/>
       </w:pPr>
       <w:bookmarkStart w:id="2" w:name="_Toc496118574"/>
-      <w:bookmarkStart w:id="3" w:name="_Toc500364432"/>
+      <w:bookmarkStart w:id="3" w:name="_Toc500524536"/>
       <w:r>
         <w:lastRenderedPageBreak/>
         <w:t>Uvod</w:t>
@@ -3300,7 +3390,7 @@
         <w:pStyle w:val="FOINaslov1"/>
       </w:pPr>
       <w:bookmarkStart w:id="4" w:name="_Toc496118575"/>
-      <w:bookmarkStart w:id="5" w:name="_Toc500364433"/>
+      <w:bookmarkStart w:id="5" w:name="_Toc500524537"/>
       <w:proofErr w:type="spellStart"/>
       <w:r>
         <w:lastRenderedPageBreak/>
@@ -3323,7 +3413,7 @@
         <w:outlineLvl w:val="1"/>
       </w:pPr>
       <w:bookmarkStart w:id="6" w:name="_Toc496118576"/>
-      <w:bookmarkStart w:id="7" w:name="_Toc500364434"/>
+      <w:bookmarkStart w:id="7" w:name="_Toc500524538"/>
       <w:r>
         <w:t>Svrha aplikacije</w:t>
       </w:r>
@@ -3351,7 +3441,7 @@
         <w:spacing w:line="360" w:lineRule="auto"/>
         <w:outlineLvl w:val="1"/>
       </w:pPr>
-      <w:bookmarkStart w:id="8" w:name="_Toc500364435"/>
+      <w:bookmarkStart w:id="8" w:name="_Toc500524539"/>
       <w:r>
         <w:t>Pojmovi korišteni u projektu</w:t>
       </w:r>
@@ -3686,7 +3776,7 @@
         <w:outlineLvl w:val="1"/>
       </w:pPr>
       <w:bookmarkStart w:id="9" w:name="_Toc496118578"/>
-      <w:bookmarkStart w:id="10" w:name="_Toc500364436"/>
+      <w:bookmarkStart w:id="10" w:name="_Toc500524540"/>
       <w:r>
         <w:lastRenderedPageBreak/>
         <w:t>Reference</w:t>
@@ -3737,7 +3827,7 @@
         <w:outlineLvl w:val="1"/>
       </w:pPr>
       <w:bookmarkStart w:id="11" w:name="_Toc496118579"/>
-      <w:bookmarkStart w:id="12" w:name="_Toc500364437"/>
+      <w:bookmarkStart w:id="12" w:name="_Toc500524541"/>
       <w:r>
         <w:t>Sp</w:t>
       </w:r>
@@ -4145,7 +4235,7 @@
         <w:spacing w:line="360" w:lineRule="auto"/>
         <w:outlineLvl w:val="1"/>
       </w:pPr>
-      <w:bookmarkStart w:id="13" w:name="_Toc500364438"/>
+      <w:bookmarkStart w:id="13" w:name="_Toc500524542"/>
       <w:r>
         <w:t>O proizvodu</w:t>
       </w:r>
@@ -4157,7 +4247,7 @@
         <w:spacing w:line="360" w:lineRule="auto"/>
         <w:outlineLvl w:val="2"/>
       </w:pPr>
-      <w:bookmarkStart w:id="14" w:name="_Toc500364439"/>
+      <w:bookmarkStart w:id="14" w:name="_Toc500524543"/>
       <w:r>
         <w:t>Perspektiva proizvoda</w:t>
       </w:r>
@@ -4203,7 +4293,7 @@
         <w:spacing w:line="360" w:lineRule="auto"/>
         <w:outlineLvl w:val="2"/>
       </w:pPr>
-      <w:bookmarkStart w:id="15" w:name="_Toc500364440"/>
+      <w:bookmarkStart w:id="15" w:name="_Toc500524544"/>
       <w:r>
         <w:t>Funkcija proizvoda</w:t>
       </w:r>
@@ -4247,7 +4337,7 @@
         <w:spacing w:line="360" w:lineRule="auto"/>
         <w:outlineLvl w:val="2"/>
       </w:pPr>
-      <w:bookmarkStart w:id="16" w:name="_Toc500364441"/>
+      <w:bookmarkStart w:id="16" w:name="_Toc500524545"/>
       <w:r>
         <w:t>Korištene tehnologije</w:t>
       </w:r>
@@ -4384,7 +4474,7 @@
         <w:pStyle w:val="FOINaslov2"/>
         <w:outlineLvl w:val="1"/>
       </w:pPr>
-      <w:bookmarkStart w:id="17" w:name="_Toc500364442"/>
+      <w:bookmarkStart w:id="17" w:name="_Toc500524546"/>
       <w:r>
         <w:t>Ograničenja</w:t>
       </w:r>
@@ -4423,7 +4513,7 @@
         <w:pStyle w:val="FOINaslov2"/>
         <w:outlineLvl w:val="1"/>
       </w:pPr>
-      <w:bookmarkStart w:id="18" w:name="_Toc500364443"/>
+      <w:bookmarkStart w:id="18" w:name="_Toc500524547"/>
       <w:r>
         <w:lastRenderedPageBreak/>
         <w:t>Pretpostavke, zavisnosti i rješenja</w:t>
@@ -4829,7 +4919,7 @@
       <w:pPr>
         <w:pStyle w:val="FOINaslov1"/>
       </w:pPr>
-      <w:bookmarkStart w:id="19" w:name="_Toc500364444"/>
+      <w:bookmarkStart w:id="19" w:name="_Toc500524548"/>
       <w:r>
         <w:t>Artefakti</w:t>
       </w:r>
@@ -4839,7 +4929,7 @@
       <w:pPr>
         <w:pStyle w:val="FOINaslov2"/>
       </w:pPr>
-      <w:bookmarkStart w:id="20" w:name="_Toc500364445"/>
+      <w:bookmarkStart w:id="20" w:name="_Toc500524549"/>
       <w:r>
         <w:t>Arhitektura</w:t>
       </w:r>
@@ -4910,7 +5000,7 @@
               </wp:anchor>
             </w:drawing>
           </mc:Choice>
-          <mc:Fallback xmlns:cx="http://schemas.microsoft.com/office/drawing/2014/chartex" xmlns:cx1="http://schemas.microsoft.com/office/drawing/2015/9/8/chartex" xmlns:cx2="http://schemas.microsoft.com/office/drawing/2015/10/21/chartex" xmlns:cx3="http://schemas.microsoft.com/office/drawing/2016/5/9/chartex" xmlns:cx4="http://schemas.microsoft.com/office/drawing/2016/5/10/chartex" xmlns:cx5="http://schemas.microsoft.com/office/drawing/2016/5/11/chartex" xmlns:cx6="http://schemas.microsoft.com/office/drawing/2016/5/12/chartex" xmlns:cx7="http://schemas.microsoft.com/office/drawing/2016/5/13/chartex" xmlns:cx8="http://schemas.microsoft.com/office/drawing/2016/5/14/chartex" xmlns:aink="http://schemas.microsoft.com/office/drawing/2016/ink" xmlns:am3d="http://schemas.microsoft.com/office/drawing/2017/model3d" xmlns:w16cid="http://schemas.microsoft.com/office/word/2016/wordml/cid" xmlns:w16se="http://schemas.microsoft.com/office/word/2015/wordml/symex">
+          <mc:Fallback xmlns:w16se="http://schemas.microsoft.com/office/word/2015/wordml/symex" xmlns:w16cid="http://schemas.microsoft.com/office/word/2016/wordml/cid" xmlns:am3d="http://schemas.microsoft.com/office/drawing/2017/model3d" xmlns:aink="http://schemas.microsoft.com/office/drawing/2016/ink" xmlns:cx8="http://schemas.microsoft.com/office/drawing/2016/5/14/chartex" xmlns:cx7="http://schemas.microsoft.com/office/drawing/2016/5/13/chartex" xmlns:cx6="http://schemas.microsoft.com/office/drawing/2016/5/12/chartex" xmlns:cx5="http://schemas.microsoft.com/office/drawing/2016/5/11/chartex" xmlns:cx4="http://schemas.microsoft.com/office/drawing/2016/5/10/chartex" xmlns:cx3="http://schemas.microsoft.com/office/drawing/2016/5/9/chartex" xmlns:cx2="http://schemas.microsoft.com/office/drawing/2015/10/21/chartex" xmlns:cx1="http://schemas.microsoft.com/office/drawing/2015/9/8/chartex" xmlns:cx="http://schemas.microsoft.com/office/drawing/2014/chartex">
             <w:pict>
               <v:shapetype w14:anchorId="4E9A2ACE" id="_x0000_t32" coordsize="21600,21600" o:spt="32" o:oned="t" path="m,l21600,21600e" filled="f">
                 <v:path arrowok="t" fillok="f" o:connecttype="none"/>
@@ -4980,7 +5070,7 @@
               </wp:anchor>
             </w:drawing>
           </mc:Choice>
-          <mc:Fallback xmlns:cx="http://schemas.microsoft.com/office/drawing/2014/chartex" xmlns:cx1="http://schemas.microsoft.com/office/drawing/2015/9/8/chartex" xmlns:cx2="http://schemas.microsoft.com/office/drawing/2015/10/21/chartex" xmlns:cx3="http://schemas.microsoft.com/office/drawing/2016/5/9/chartex" xmlns:cx4="http://schemas.microsoft.com/office/drawing/2016/5/10/chartex" xmlns:cx5="http://schemas.microsoft.com/office/drawing/2016/5/11/chartex" xmlns:cx6="http://schemas.microsoft.com/office/drawing/2016/5/12/chartex" xmlns:cx7="http://schemas.microsoft.com/office/drawing/2016/5/13/chartex" xmlns:cx8="http://schemas.microsoft.com/office/drawing/2016/5/14/chartex" xmlns:aink="http://schemas.microsoft.com/office/drawing/2016/ink" xmlns:am3d="http://schemas.microsoft.com/office/drawing/2017/model3d" xmlns:w16cid="http://schemas.microsoft.com/office/word/2016/wordml/cid" xmlns:w16se="http://schemas.microsoft.com/office/word/2015/wordml/symex">
+          <mc:Fallback xmlns:w16se="http://schemas.microsoft.com/office/word/2015/wordml/symex" xmlns:w16cid="http://schemas.microsoft.com/office/word/2016/wordml/cid" xmlns:am3d="http://schemas.microsoft.com/office/drawing/2017/model3d" xmlns:aink="http://schemas.microsoft.com/office/drawing/2016/ink" xmlns:cx8="http://schemas.microsoft.com/office/drawing/2016/5/14/chartex" xmlns:cx7="http://schemas.microsoft.com/office/drawing/2016/5/13/chartex" xmlns:cx6="http://schemas.microsoft.com/office/drawing/2016/5/12/chartex" xmlns:cx5="http://schemas.microsoft.com/office/drawing/2016/5/11/chartex" xmlns:cx4="http://schemas.microsoft.com/office/drawing/2016/5/10/chartex" xmlns:cx3="http://schemas.microsoft.com/office/drawing/2016/5/9/chartex" xmlns:cx2="http://schemas.microsoft.com/office/drawing/2015/10/21/chartex" xmlns:cx1="http://schemas.microsoft.com/office/drawing/2015/9/8/chartex" xmlns:cx="http://schemas.microsoft.com/office/drawing/2014/chartex">
             <w:pict>
               <v:shape w14:anchorId="77808196" id="Straight Arrow Connector 44" o:spid="_x0000_s1026" type="#_x0000_t32" style="position:absolute;margin-left:33.9pt;margin-top:98.5pt;width:.95pt;height:103.8pt;flip:x;z-index:251700224;visibility:visible;mso-wrap-style:square;mso-wrap-distance-left:9pt;mso-wrap-distance-top:0;mso-wrap-distance-right:9pt;mso-wrap-distance-bottom:0;mso-position-horizontal:absolute;mso-position-horizontal-relative:text;mso-position-vertical:absolute;mso-position-vertical-relative:text" o:gfxdata="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" strokecolor="black [3040]">
                 <v:stroke endarrow="block"/>
@@ -5168,7 +5258,7 @@
               </wp:anchor>
             </w:drawing>
           </mc:Choice>
-          <mc:Fallback xmlns:cx="http://schemas.microsoft.com/office/drawing/2014/chartex" xmlns:cx1="http://schemas.microsoft.com/office/drawing/2015/9/8/chartex" xmlns:cx2="http://schemas.microsoft.com/office/drawing/2015/10/21/chartex" xmlns:cx3="http://schemas.microsoft.com/office/drawing/2016/5/9/chartex" xmlns:cx4="http://schemas.microsoft.com/office/drawing/2016/5/10/chartex" xmlns:cx5="http://schemas.microsoft.com/office/drawing/2016/5/11/chartex" xmlns:cx6="http://schemas.microsoft.com/office/drawing/2016/5/12/chartex" xmlns:cx7="http://schemas.microsoft.com/office/drawing/2016/5/13/chartex" xmlns:cx8="http://schemas.microsoft.com/office/drawing/2016/5/14/chartex" xmlns:aink="http://schemas.microsoft.com/office/drawing/2016/ink" xmlns:am3d="http://schemas.microsoft.com/office/drawing/2017/model3d" xmlns:w16cid="http://schemas.microsoft.com/office/word/2016/wordml/cid" xmlns:w16se="http://schemas.microsoft.com/office/word/2015/wordml/symex">
+          <mc:Fallback xmlns:w16se="http://schemas.microsoft.com/office/word/2015/wordml/symex" xmlns:w16cid="http://schemas.microsoft.com/office/word/2016/wordml/cid" xmlns:am3d="http://schemas.microsoft.com/office/drawing/2017/model3d" xmlns:aink="http://schemas.microsoft.com/office/drawing/2016/ink" xmlns:cx8="http://schemas.microsoft.com/office/drawing/2016/5/14/chartex" xmlns:cx7="http://schemas.microsoft.com/office/drawing/2016/5/13/chartex" xmlns:cx6="http://schemas.microsoft.com/office/drawing/2016/5/12/chartex" xmlns:cx5="http://schemas.microsoft.com/office/drawing/2016/5/11/chartex" xmlns:cx4="http://schemas.microsoft.com/office/drawing/2016/5/10/chartex" xmlns:cx3="http://schemas.microsoft.com/office/drawing/2016/5/9/chartex" xmlns:cx2="http://schemas.microsoft.com/office/drawing/2015/10/21/chartex" xmlns:cx1="http://schemas.microsoft.com/office/drawing/2015/9/8/chartex" xmlns:cx="http://schemas.microsoft.com/office/drawing/2014/chartex">
             <w:pict>
               <v:shape w14:anchorId="34E3549E" id="Straight Arrow Connector 46" o:spid="_x0000_s1026" type="#_x0000_t32" style="position:absolute;margin-left:334.45pt;margin-top:1.95pt;width:.9pt;height:111.25pt;flip:y;z-index:251702272;visibility:visible;mso-wrap-style:square;mso-wrap-distance-left:9pt;mso-wrap-distance-top:0;mso-wrap-distance-right:9pt;mso-wrap-distance-bottom:0;mso-position-horizontal:absolute;mso-position-horizontal-relative:text;mso-position-vertical:absolute;mso-position-vertical-relative:text" o:gfxdata="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" strokecolor="black [3040]">
                 <v:stroke endarrow="block"/>
@@ -5234,7 +5324,7 @@
               </wp:anchor>
             </w:drawing>
           </mc:Choice>
-          <mc:Fallback xmlns:cx="http://schemas.microsoft.com/office/drawing/2014/chartex" xmlns:cx1="http://schemas.microsoft.com/office/drawing/2015/9/8/chartex" xmlns:cx2="http://schemas.microsoft.com/office/drawing/2015/10/21/chartex" xmlns:cx3="http://schemas.microsoft.com/office/drawing/2016/5/9/chartex" xmlns:cx4="http://schemas.microsoft.com/office/drawing/2016/5/10/chartex" xmlns:cx5="http://schemas.microsoft.com/office/drawing/2016/5/11/chartex" xmlns:cx6="http://schemas.microsoft.com/office/drawing/2016/5/12/chartex" xmlns:cx7="http://schemas.microsoft.com/office/drawing/2016/5/13/chartex" xmlns:cx8="http://schemas.microsoft.com/office/drawing/2016/5/14/chartex" xmlns:aink="http://schemas.microsoft.com/office/drawing/2016/ink" xmlns:am3d="http://schemas.microsoft.com/office/drawing/2017/model3d" xmlns:w16cid="http://schemas.microsoft.com/office/word/2016/wordml/cid" xmlns:w16se="http://schemas.microsoft.com/office/word/2015/wordml/symex">
+          <mc:Fallback xmlns:w16se="http://schemas.microsoft.com/office/word/2015/wordml/symex" xmlns:w16cid="http://schemas.microsoft.com/office/word/2016/wordml/cid" xmlns:am3d="http://schemas.microsoft.com/office/drawing/2017/model3d" xmlns:aink="http://schemas.microsoft.com/office/drawing/2016/ink" xmlns:cx8="http://schemas.microsoft.com/office/drawing/2016/5/14/chartex" xmlns:cx7="http://schemas.microsoft.com/office/drawing/2016/5/13/chartex" xmlns:cx6="http://schemas.microsoft.com/office/drawing/2016/5/12/chartex" xmlns:cx5="http://schemas.microsoft.com/office/drawing/2016/5/11/chartex" xmlns:cx4="http://schemas.microsoft.com/office/drawing/2016/5/10/chartex" xmlns:cx3="http://schemas.microsoft.com/office/drawing/2016/5/9/chartex" xmlns:cx2="http://schemas.microsoft.com/office/drawing/2015/10/21/chartex" xmlns:cx1="http://schemas.microsoft.com/office/drawing/2015/9/8/chartex" xmlns:cx="http://schemas.microsoft.com/office/drawing/2014/chartex">
             <w:pict>
               <v:shape w14:anchorId="616FC6B8" id="Straight Arrow Connector 48" o:spid="_x0000_s1026" type="#_x0000_t32" style="position:absolute;margin-left:306.1pt;margin-top:4.95pt;width:.95pt;height:108.45pt;flip:x;z-index:251703296;visibility:visible;mso-wrap-style:square;mso-wrap-distance-left:9pt;mso-wrap-distance-top:0;mso-wrap-distance-right:9pt;mso-wrap-distance-bottom:0;mso-position-horizontal:absolute;mso-position-horizontal-relative:text;mso-position-vertical:absolute;mso-position-vertical-relative:text" o:gfxdata="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" strokecolor="black [3040]">
                 <v:stroke endarrow="block"/>
@@ -5331,7 +5421,7 @@
               </wp:anchor>
             </w:drawing>
           </mc:Choice>
-          <mc:Fallback xmlns:cx="http://schemas.microsoft.com/office/drawing/2014/chartex" xmlns:cx1="http://schemas.microsoft.com/office/drawing/2015/9/8/chartex" xmlns:cx2="http://schemas.microsoft.com/office/drawing/2015/10/21/chartex" xmlns:cx3="http://schemas.microsoft.com/office/drawing/2016/5/9/chartex" xmlns:cx4="http://schemas.microsoft.com/office/drawing/2016/5/10/chartex" xmlns:cx5="http://schemas.microsoft.com/office/drawing/2016/5/11/chartex" xmlns:cx6="http://schemas.microsoft.com/office/drawing/2016/5/12/chartex" xmlns:cx7="http://schemas.microsoft.com/office/drawing/2016/5/13/chartex" xmlns:cx8="http://schemas.microsoft.com/office/drawing/2016/5/14/chartex" xmlns:aink="http://schemas.microsoft.com/office/drawing/2016/ink" xmlns:am3d="http://schemas.microsoft.com/office/drawing/2017/model3d" xmlns:w16cid="http://schemas.microsoft.com/office/word/2016/wordml/cid" xmlns:w16se="http://schemas.microsoft.com/office/word/2015/wordml/symex">
+          <mc:Fallback xmlns:w16se="http://schemas.microsoft.com/office/word/2015/wordml/symex" xmlns:w16cid="http://schemas.microsoft.com/office/word/2016/wordml/cid" xmlns:am3d="http://schemas.microsoft.com/office/drawing/2017/model3d" xmlns:aink="http://schemas.microsoft.com/office/drawing/2016/ink" xmlns:cx8="http://schemas.microsoft.com/office/drawing/2016/5/14/chartex" xmlns:cx7="http://schemas.microsoft.com/office/drawing/2016/5/13/chartex" xmlns:cx6="http://schemas.microsoft.com/office/drawing/2016/5/12/chartex" xmlns:cx5="http://schemas.microsoft.com/office/drawing/2016/5/11/chartex" xmlns:cx4="http://schemas.microsoft.com/office/drawing/2016/5/10/chartex" xmlns:cx3="http://schemas.microsoft.com/office/drawing/2016/5/9/chartex" xmlns:cx2="http://schemas.microsoft.com/office/drawing/2015/10/21/chartex" xmlns:cx1="http://schemas.microsoft.com/office/drawing/2015/9/8/chartex" xmlns:cx="http://schemas.microsoft.com/office/drawing/2014/chartex">
             <w:pict>
               <v:shapetype w14:anchorId="25C4FD49" id="_x0000_t202" coordsize="21600,21600" o:spt="202" path="m,l,21600r21600,l21600,xe">
                 <v:stroke joinstyle="miter"/>
@@ -5426,7 +5516,7 @@
               </wp:anchor>
             </w:drawing>
           </mc:Choice>
-          <mc:Fallback xmlns:cx="http://schemas.microsoft.com/office/drawing/2014/chartex" xmlns:cx1="http://schemas.microsoft.com/office/drawing/2015/9/8/chartex" xmlns:cx2="http://schemas.microsoft.com/office/drawing/2015/10/21/chartex" xmlns:cx3="http://schemas.microsoft.com/office/drawing/2016/5/9/chartex" xmlns:cx4="http://schemas.microsoft.com/office/drawing/2016/5/10/chartex" xmlns:cx5="http://schemas.microsoft.com/office/drawing/2016/5/11/chartex" xmlns:cx6="http://schemas.microsoft.com/office/drawing/2016/5/12/chartex" xmlns:cx7="http://schemas.microsoft.com/office/drawing/2016/5/13/chartex" xmlns:cx8="http://schemas.microsoft.com/office/drawing/2016/5/14/chartex" xmlns:aink="http://schemas.microsoft.com/office/drawing/2016/ink" xmlns:am3d="http://schemas.microsoft.com/office/drawing/2017/model3d" xmlns:w16cid="http://schemas.microsoft.com/office/word/2016/wordml/cid" xmlns:w16se="http://schemas.microsoft.com/office/word/2015/wordml/symex">
+          <mc:Fallback xmlns:w16se="http://schemas.microsoft.com/office/word/2015/wordml/symex" xmlns:w16cid="http://schemas.microsoft.com/office/word/2016/wordml/cid" xmlns:am3d="http://schemas.microsoft.com/office/drawing/2017/model3d" xmlns:aink="http://schemas.microsoft.com/office/drawing/2016/ink" xmlns:cx8="http://schemas.microsoft.com/office/drawing/2016/5/14/chartex" xmlns:cx7="http://schemas.microsoft.com/office/drawing/2016/5/13/chartex" xmlns:cx6="http://schemas.microsoft.com/office/drawing/2016/5/12/chartex" xmlns:cx5="http://schemas.microsoft.com/office/drawing/2016/5/11/chartex" xmlns:cx4="http://schemas.microsoft.com/office/drawing/2016/5/10/chartex" xmlns:cx3="http://schemas.microsoft.com/office/drawing/2016/5/9/chartex" xmlns:cx2="http://schemas.microsoft.com/office/drawing/2015/10/21/chartex" xmlns:cx1="http://schemas.microsoft.com/office/drawing/2015/9/8/chartex" xmlns:cx="http://schemas.microsoft.com/office/drawing/2014/chartex">
             <w:pict>
               <v:shapetype w14:anchorId="7323774C" id="_x0000_t34" coordsize="21600,21600" o:spt="34" o:oned="t" adj="10800" path="m,l@0,0@0,21600,21600,21600e" filled="f">
                 <v:stroke joinstyle="miter"/>
@@ -5509,7 +5599,7 @@
               </wp:anchor>
             </w:drawing>
           </mc:Choice>
-          <mc:Fallback xmlns:cx="http://schemas.microsoft.com/office/drawing/2014/chartex" xmlns:cx1="http://schemas.microsoft.com/office/drawing/2015/9/8/chartex" xmlns:cx2="http://schemas.microsoft.com/office/drawing/2015/10/21/chartex" xmlns:cx3="http://schemas.microsoft.com/office/drawing/2016/5/9/chartex" xmlns:cx4="http://schemas.microsoft.com/office/drawing/2016/5/10/chartex" xmlns:cx5="http://schemas.microsoft.com/office/drawing/2016/5/11/chartex" xmlns:cx6="http://schemas.microsoft.com/office/drawing/2016/5/12/chartex" xmlns:cx7="http://schemas.microsoft.com/office/drawing/2016/5/13/chartex" xmlns:cx8="http://schemas.microsoft.com/office/drawing/2016/5/14/chartex" xmlns:aink="http://schemas.microsoft.com/office/drawing/2016/ink" xmlns:am3d="http://schemas.microsoft.com/office/drawing/2017/model3d" xmlns:w16cid="http://schemas.microsoft.com/office/word/2016/wordml/cid" xmlns:w16se="http://schemas.microsoft.com/office/word/2015/wordml/symex">
+          <mc:Fallback xmlns:w16se="http://schemas.microsoft.com/office/word/2015/wordml/symex" xmlns:w16cid="http://schemas.microsoft.com/office/word/2016/wordml/cid" xmlns:am3d="http://schemas.microsoft.com/office/drawing/2017/model3d" xmlns:aink="http://schemas.microsoft.com/office/drawing/2016/ink" xmlns:cx8="http://schemas.microsoft.com/office/drawing/2016/5/14/chartex" xmlns:cx7="http://schemas.microsoft.com/office/drawing/2016/5/13/chartex" xmlns:cx6="http://schemas.microsoft.com/office/drawing/2016/5/12/chartex" xmlns:cx5="http://schemas.microsoft.com/office/drawing/2016/5/11/chartex" xmlns:cx4="http://schemas.microsoft.com/office/drawing/2016/5/10/chartex" xmlns:cx3="http://schemas.microsoft.com/office/drawing/2016/5/9/chartex" xmlns:cx2="http://schemas.microsoft.com/office/drawing/2015/10/21/chartex" xmlns:cx1="http://schemas.microsoft.com/office/drawing/2015/9/8/chartex" xmlns:cx="http://schemas.microsoft.com/office/drawing/2014/chartex">
             <w:pict>
               <v:shapetype w14:anchorId="3350D476" id="_x0000_t32" coordsize="21600,21600" o:spt="32" o:oned="t" path="m,l21600,21600e" filled="f">
                 <v:path arrowok="t" fillok="f" o:connecttype="none"/>
@@ -5592,7 +5682,7 @@
               </wp:anchor>
             </w:drawing>
           </mc:Choice>
-          <mc:Fallback xmlns:cx="http://schemas.microsoft.com/office/drawing/2014/chartex" xmlns:cx1="http://schemas.microsoft.com/office/drawing/2015/9/8/chartex" xmlns:cx2="http://schemas.microsoft.com/office/drawing/2015/10/21/chartex" xmlns:cx3="http://schemas.microsoft.com/office/drawing/2016/5/9/chartex" xmlns:cx4="http://schemas.microsoft.com/office/drawing/2016/5/10/chartex" xmlns:cx5="http://schemas.microsoft.com/office/drawing/2016/5/11/chartex" xmlns:cx6="http://schemas.microsoft.com/office/drawing/2016/5/12/chartex" xmlns:cx7="http://schemas.microsoft.com/office/drawing/2016/5/13/chartex" xmlns:cx8="http://schemas.microsoft.com/office/drawing/2016/5/14/chartex" xmlns:aink="http://schemas.microsoft.com/office/drawing/2016/ink" xmlns:am3d="http://schemas.microsoft.com/office/drawing/2017/model3d" xmlns:w16cid="http://schemas.microsoft.com/office/word/2016/wordml/cid" xmlns:w16se="http://schemas.microsoft.com/office/word/2015/wordml/symex">
+          <mc:Fallback xmlns:w16se="http://schemas.microsoft.com/office/word/2015/wordml/symex" xmlns:w16cid="http://schemas.microsoft.com/office/word/2016/wordml/cid" xmlns:am3d="http://schemas.microsoft.com/office/drawing/2017/model3d" xmlns:aink="http://schemas.microsoft.com/office/drawing/2016/ink" xmlns:cx8="http://schemas.microsoft.com/office/drawing/2016/5/14/chartex" xmlns:cx7="http://schemas.microsoft.com/office/drawing/2016/5/13/chartex" xmlns:cx6="http://schemas.microsoft.com/office/drawing/2016/5/12/chartex" xmlns:cx5="http://schemas.microsoft.com/office/drawing/2016/5/11/chartex" xmlns:cx4="http://schemas.microsoft.com/office/drawing/2016/5/10/chartex" xmlns:cx3="http://schemas.microsoft.com/office/drawing/2016/5/9/chartex" xmlns:cx2="http://schemas.microsoft.com/office/drawing/2015/10/21/chartex" xmlns:cx1="http://schemas.microsoft.com/office/drawing/2015/9/8/chartex" xmlns:cx="http://schemas.microsoft.com/office/drawing/2014/chartex">
             <w:pict>
               <v:shape w14:anchorId="30733F83" id="_x0000_s1027" type="#_x0000_t202" style="position:absolute;margin-left:113.65pt;margin-top:9.2pt;width:94.5pt;height:21.8pt;z-index:251695104;visibility:visible;mso-wrap-style:square;mso-width-percent:0;mso-height-percent:0;mso-wrap-distance-left:9pt;mso-wrap-distance-top:3.6pt;mso-wrap-distance-right:9pt;mso-wrap-distance-bottom:3.6pt;mso-position-horizontal:absolute;mso-position-horizontal-relative:text;mso-position-vertical:absolute;mso-position-vertical-relative:text;mso-width-percent:0;mso-height-percent:0;mso-width-relative:margin;mso-height-relative:margin;v-text-anchor:top" o:gfxdata="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" stroked="f">
                 <v:textbox>
@@ -5667,7 +5757,7 @@
               </wp:anchor>
             </w:drawing>
           </mc:Choice>
-          <mc:Fallback xmlns:cx="http://schemas.microsoft.com/office/drawing/2014/chartex" xmlns:cx1="http://schemas.microsoft.com/office/drawing/2015/9/8/chartex" xmlns:cx2="http://schemas.microsoft.com/office/drawing/2015/10/21/chartex" xmlns:cx3="http://schemas.microsoft.com/office/drawing/2016/5/9/chartex" xmlns:cx4="http://schemas.microsoft.com/office/drawing/2016/5/10/chartex" xmlns:cx5="http://schemas.microsoft.com/office/drawing/2016/5/11/chartex" xmlns:cx6="http://schemas.microsoft.com/office/drawing/2016/5/12/chartex" xmlns:cx7="http://schemas.microsoft.com/office/drawing/2016/5/13/chartex" xmlns:cx8="http://schemas.microsoft.com/office/drawing/2016/5/14/chartex" xmlns:aink="http://schemas.microsoft.com/office/drawing/2016/ink" xmlns:am3d="http://schemas.microsoft.com/office/drawing/2017/model3d" xmlns:w16cid="http://schemas.microsoft.com/office/word/2016/wordml/cid" xmlns:w16se="http://schemas.microsoft.com/office/word/2015/wordml/symex">
+          <mc:Fallback xmlns:w16se="http://schemas.microsoft.com/office/word/2015/wordml/symex" xmlns:w16cid="http://schemas.microsoft.com/office/word/2016/wordml/cid" xmlns:am3d="http://schemas.microsoft.com/office/drawing/2017/model3d" xmlns:aink="http://schemas.microsoft.com/office/drawing/2016/ink" xmlns:cx8="http://schemas.microsoft.com/office/drawing/2016/5/14/chartex" xmlns:cx7="http://schemas.microsoft.com/office/drawing/2016/5/13/chartex" xmlns:cx6="http://schemas.microsoft.com/office/drawing/2016/5/12/chartex" xmlns:cx5="http://schemas.microsoft.com/office/drawing/2016/5/11/chartex" xmlns:cx4="http://schemas.microsoft.com/office/drawing/2016/5/10/chartex" xmlns:cx3="http://schemas.microsoft.com/office/drawing/2016/5/9/chartex" xmlns:cx2="http://schemas.microsoft.com/office/drawing/2015/10/21/chartex" xmlns:cx1="http://schemas.microsoft.com/office/drawing/2015/9/8/chartex" xmlns:cx="http://schemas.microsoft.com/office/drawing/2014/chartex">
             <w:pict>
               <v:shape w14:anchorId="67ABB6F3" id="Straight Arrow Connector 38" o:spid="_x0000_s1026" type="#_x0000_t32" style="position:absolute;margin-left:67.9pt;margin-top:33.2pt;width:217.5pt;height:0;flip:x;z-index:251693056;visibility:visible;mso-wrap-style:square;mso-wrap-distance-left:9pt;mso-wrap-distance-top:0;mso-wrap-distance-right:9pt;mso-wrap-distance-bottom:0;mso-position-horizontal:absolute;mso-position-horizontal-relative:text;mso-position-vertical:absolute;mso-position-vertical-relative:text" o:gfxdata="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" strokecolor="black [3040]">
                 <v:stroke endarrow="block"/>
@@ -5746,7 +5836,7 @@
               </wp:anchor>
             </w:drawing>
           </mc:Choice>
-          <mc:Fallback xmlns:cx="http://schemas.microsoft.com/office/drawing/2014/chartex" xmlns:cx1="http://schemas.microsoft.com/office/drawing/2015/9/8/chartex" xmlns:cx2="http://schemas.microsoft.com/office/drawing/2015/10/21/chartex" xmlns:cx3="http://schemas.microsoft.com/office/drawing/2016/5/9/chartex" xmlns:cx4="http://schemas.microsoft.com/office/drawing/2016/5/10/chartex" xmlns:cx5="http://schemas.microsoft.com/office/drawing/2016/5/11/chartex" xmlns:cx6="http://schemas.microsoft.com/office/drawing/2016/5/12/chartex" xmlns:cx7="http://schemas.microsoft.com/office/drawing/2016/5/13/chartex" xmlns:cx8="http://schemas.microsoft.com/office/drawing/2016/5/14/chartex" xmlns:aink="http://schemas.microsoft.com/office/drawing/2016/ink" xmlns:am3d="http://schemas.microsoft.com/office/drawing/2017/model3d" xmlns:w16cid="http://schemas.microsoft.com/office/word/2016/wordml/cid" xmlns:w16se="http://schemas.microsoft.com/office/word/2015/wordml/symex">
+          <mc:Fallback xmlns:w16se="http://schemas.microsoft.com/office/word/2015/wordml/symex" xmlns:w16cid="http://schemas.microsoft.com/office/word/2016/wordml/cid" xmlns:am3d="http://schemas.microsoft.com/office/drawing/2017/model3d" xmlns:aink="http://schemas.microsoft.com/office/drawing/2016/ink" xmlns:cx8="http://schemas.microsoft.com/office/drawing/2016/5/14/chartex" xmlns:cx7="http://schemas.microsoft.com/office/drawing/2016/5/13/chartex" xmlns:cx6="http://schemas.microsoft.com/office/drawing/2016/5/12/chartex" xmlns:cx5="http://schemas.microsoft.com/office/drawing/2016/5/11/chartex" xmlns:cx4="http://schemas.microsoft.com/office/drawing/2016/5/10/chartex" xmlns:cx3="http://schemas.microsoft.com/office/drawing/2016/5/9/chartex" xmlns:cx2="http://schemas.microsoft.com/office/drawing/2015/10/21/chartex" xmlns:cx1="http://schemas.microsoft.com/office/drawing/2015/9/8/chartex" xmlns:cx="http://schemas.microsoft.com/office/drawing/2014/chartex">
             <w:pict>
               <v:shape w14:anchorId="32921EAE" id="_x0000_s1028" type="#_x0000_t202" style="position:absolute;margin-left:226.15pt;margin-top:67.7pt;width:45pt;height:20.25pt;z-index:251692032;visibility:visible;mso-wrap-style:square;mso-width-percent:0;mso-height-percent:0;mso-wrap-distance-left:9pt;mso-wrap-distance-top:3.6pt;mso-wrap-distance-right:9pt;mso-wrap-distance-bottom:3.6pt;mso-position-horizontal:absolute;mso-position-horizontal-relative:text;mso-position-vertical:absolute;mso-position-vertical-relative:text;mso-width-percent:0;mso-height-percent:0;mso-width-relative:margin;mso-height-relative:margin;v-text-anchor:top" o:gfxdata="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" stroked="f">
                 <v:textbox>
@@ -5821,7 +5911,7 @@
               </wp:anchor>
             </w:drawing>
           </mc:Choice>
-          <mc:Fallback xmlns:cx="http://schemas.microsoft.com/office/drawing/2014/chartex" xmlns:cx1="http://schemas.microsoft.com/office/drawing/2015/9/8/chartex" xmlns:cx2="http://schemas.microsoft.com/office/drawing/2015/10/21/chartex" xmlns:cx3="http://schemas.microsoft.com/office/drawing/2016/5/9/chartex" xmlns:cx4="http://schemas.microsoft.com/office/drawing/2016/5/10/chartex" xmlns:cx5="http://schemas.microsoft.com/office/drawing/2016/5/11/chartex" xmlns:cx6="http://schemas.microsoft.com/office/drawing/2016/5/12/chartex" xmlns:cx7="http://schemas.microsoft.com/office/drawing/2016/5/13/chartex" xmlns:cx8="http://schemas.microsoft.com/office/drawing/2016/5/14/chartex" xmlns:aink="http://schemas.microsoft.com/office/drawing/2016/ink" xmlns:am3d="http://schemas.microsoft.com/office/drawing/2017/model3d" xmlns:w16cid="http://schemas.microsoft.com/office/word/2016/wordml/cid" xmlns:w16se="http://schemas.microsoft.com/office/word/2015/wordml/symex">
+          <mc:Fallback xmlns:w16se="http://schemas.microsoft.com/office/word/2015/wordml/symex" xmlns:w16cid="http://schemas.microsoft.com/office/word/2016/wordml/cid" xmlns:am3d="http://schemas.microsoft.com/office/drawing/2017/model3d" xmlns:aink="http://schemas.microsoft.com/office/drawing/2016/ink" xmlns:cx8="http://schemas.microsoft.com/office/drawing/2016/5/14/chartex" xmlns:cx7="http://schemas.microsoft.com/office/drawing/2016/5/13/chartex" xmlns:cx6="http://schemas.microsoft.com/office/drawing/2016/5/12/chartex" xmlns:cx5="http://schemas.microsoft.com/office/drawing/2016/5/11/chartex" xmlns:cx4="http://schemas.microsoft.com/office/drawing/2016/5/10/chartex" xmlns:cx3="http://schemas.microsoft.com/office/drawing/2016/5/9/chartex" xmlns:cx2="http://schemas.microsoft.com/office/drawing/2015/10/21/chartex" xmlns:cx1="http://schemas.microsoft.com/office/drawing/2015/9/8/chartex" xmlns:cx="http://schemas.microsoft.com/office/drawing/2014/chartex">
             <w:pict>
               <v:shape w14:anchorId="4F511EFC" id="Straight Arrow Connector 23" o:spid="_x0000_s1026" type="#_x0000_t32" style="position:absolute;margin-left:28.9pt;margin-top:86.05pt;width:0;height:60pt;flip:y;z-index:251683840;visibility:visible;mso-wrap-style:square;mso-wrap-distance-left:9pt;mso-wrap-distance-top:0;mso-wrap-distance-right:9pt;mso-wrap-distance-bottom:0;mso-position-horizontal:absolute;mso-position-horizontal-relative:text;mso-position-vertical:absolute;mso-position-vertical-relative:text" o:gfxdata="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" strokecolor="black [3040]">
                 <v:stroke endarrow="block"/>
@@ -5890,7 +5980,7 @@
               </wp:anchor>
             </w:drawing>
           </mc:Choice>
-          <mc:Fallback xmlns:cx="http://schemas.microsoft.com/office/drawing/2014/chartex" xmlns:cx1="http://schemas.microsoft.com/office/drawing/2015/9/8/chartex" xmlns:cx2="http://schemas.microsoft.com/office/drawing/2015/10/21/chartex" xmlns:cx3="http://schemas.microsoft.com/office/drawing/2016/5/9/chartex" xmlns:cx4="http://schemas.microsoft.com/office/drawing/2016/5/10/chartex" xmlns:cx5="http://schemas.microsoft.com/office/drawing/2016/5/11/chartex" xmlns:cx6="http://schemas.microsoft.com/office/drawing/2016/5/12/chartex" xmlns:cx7="http://schemas.microsoft.com/office/drawing/2016/5/13/chartex" xmlns:cx8="http://schemas.microsoft.com/office/drawing/2016/5/14/chartex" xmlns:aink="http://schemas.microsoft.com/office/drawing/2016/ink" xmlns:am3d="http://schemas.microsoft.com/office/drawing/2017/model3d" xmlns:w16cid="http://schemas.microsoft.com/office/word/2016/wordml/cid" xmlns:w16se="http://schemas.microsoft.com/office/word/2015/wordml/symex">
+          <mc:Fallback xmlns:w16se="http://schemas.microsoft.com/office/word/2015/wordml/symex" xmlns:w16cid="http://schemas.microsoft.com/office/word/2016/wordml/cid" xmlns:am3d="http://schemas.microsoft.com/office/drawing/2017/model3d" xmlns:aink="http://schemas.microsoft.com/office/drawing/2016/ink" xmlns:cx8="http://schemas.microsoft.com/office/drawing/2016/5/14/chartex" xmlns:cx7="http://schemas.microsoft.com/office/drawing/2016/5/13/chartex" xmlns:cx6="http://schemas.microsoft.com/office/drawing/2016/5/12/chartex" xmlns:cx5="http://schemas.microsoft.com/office/drawing/2016/5/11/chartex" xmlns:cx4="http://schemas.microsoft.com/office/drawing/2016/5/10/chartex" xmlns:cx3="http://schemas.microsoft.com/office/drawing/2016/5/9/chartex" xmlns:cx2="http://schemas.microsoft.com/office/drawing/2015/10/21/chartex" xmlns:cx1="http://schemas.microsoft.com/office/drawing/2015/9/8/chartex" xmlns:cx="http://schemas.microsoft.com/office/drawing/2014/chartex">
             <w:pict>
               <v:shape w14:anchorId="411A0F3D" id="Straight Arrow Connector 19" o:spid="_x0000_s1026" type="#_x0000_t32" style="position:absolute;margin-left:55.15pt;margin-top:87.55pt;width:.75pt;height:60pt;flip:x;z-index:251682816;visibility:visible;mso-wrap-style:square;mso-wrap-distance-left:9pt;mso-wrap-distance-top:0;mso-wrap-distance-right:9pt;mso-wrap-distance-bottom:0;mso-position-horizontal:absolute;mso-position-horizontal-relative:text;mso-position-vertical:absolute;mso-position-vertical-relative:text" o:gfxdata="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" strokecolor="black [3213]">
                 <v:stroke endarrow="block"/>
@@ -6081,7 +6171,7 @@
               </wp:anchor>
             </w:drawing>
           </mc:Choice>
-          <mc:Fallback xmlns:cx="http://schemas.microsoft.com/office/drawing/2014/chartex" xmlns:cx1="http://schemas.microsoft.com/office/drawing/2015/9/8/chartex" xmlns:cx2="http://schemas.microsoft.com/office/drawing/2015/10/21/chartex" xmlns:cx3="http://schemas.microsoft.com/office/drawing/2016/5/9/chartex" xmlns:cx4="http://schemas.microsoft.com/office/drawing/2016/5/10/chartex" xmlns:cx5="http://schemas.microsoft.com/office/drawing/2016/5/11/chartex" xmlns:cx6="http://schemas.microsoft.com/office/drawing/2016/5/12/chartex" xmlns:cx7="http://schemas.microsoft.com/office/drawing/2016/5/13/chartex" xmlns:cx8="http://schemas.microsoft.com/office/drawing/2016/5/14/chartex" xmlns:aink="http://schemas.microsoft.com/office/drawing/2016/ink" xmlns:am3d="http://schemas.microsoft.com/office/drawing/2017/model3d" xmlns:w16cid="http://schemas.microsoft.com/office/word/2016/wordml/cid" xmlns:w16se="http://schemas.microsoft.com/office/word/2015/wordml/symex">
+          <mc:Fallback xmlns:w16se="http://schemas.microsoft.com/office/word/2015/wordml/symex" xmlns:w16cid="http://schemas.microsoft.com/office/word/2016/wordml/cid" xmlns:am3d="http://schemas.microsoft.com/office/drawing/2017/model3d" xmlns:aink="http://schemas.microsoft.com/office/drawing/2016/ink" xmlns:cx8="http://schemas.microsoft.com/office/drawing/2016/5/14/chartex" xmlns:cx7="http://schemas.microsoft.com/office/drawing/2016/5/13/chartex" xmlns:cx6="http://schemas.microsoft.com/office/drawing/2016/5/12/chartex" xmlns:cx5="http://schemas.microsoft.com/office/drawing/2016/5/11/chartex" xmlns:cx4="http://schemas.microsoft.com/office/drawing/2016/5/10/chartex" xmlns:cx3="http://schemas.microsoft.com/office/drawing/2016/5/9/chartex" xmlns:cx2="http://schemas.microsoft.com/office/drawing/2015/10/21/chartex" xmlns:cx1="http://schemas.microsoft.com/office/drawing/2015/9/8/chartex" xmlns:cx="http://schemas.microsoft.com/office/drawing/2014/chartex">
             <w:pict>
               <v:shape w14:anchorId="4B5AAB0F" id="_x0000_s1029" type="#_x0000_t202" style="position:absolute;margin-left:5.35pt;margin-top:8.05pt;width:74.25pt;height:25.5pt;z-index:251687936;visibility:visible;mso-wrap-style:square;mso-width-percent:0;mso-height-percent:0;mso-wrap-distance-left:9pt;mso-wrap-distance-top:3.6pt;mso-wrap-distance-right:9pt;mso-wrap-distance-bottom:3.6pt;mso-position-horizontal:absolute;mso-position-horizontal-relative:text;mso-position-vertical:absolute;mso-position-vertical-relative:text;mso-width-percent:0;mso-height-percent:0;mso-width-relative:margin;mso-height-relative:margin;v-text-anchor:top" o:gfxdata="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" stroked="f">
                 <v:textbox>
@@ -6617,7 +6707,7 @@
         <w:pStyle w:val="FOINaslov2"/>
         <w:outlineLvl w:val="1"/>
       </w:pPr>
-      <w:bookmarkStart w:id="21" w:name="_Toc500364446"/>
+      <w:bookmarkStart w:id="21" w:name="_Toc500524550"/>
       <w:r>
         <w:lastRenderedPageBreak/>
         <w:t>MVC (Model-</w:t>
@@ -6809,7 +6899,7 @@
               </wp:anchor>
             </w:drawing>
           </mc:Choice>
-          <mc:Fallback xmlns:cx="http://schemas.microsoft.com/office/drawing/2014/chartex" xmlns:cx1="http://schemas.microsoft.com/office/drawing/2015/9/8/chartex" xmlns:cx2="http://schemas.microsoft.com/office/drawing/2015/10/21/chartex" xmlns:cx3="http://schemas.microsoft.com/office/drawing/2016/5/9/chartex" xmlns:cx4="http://schemas.microsoft.com/office/drawing/2016/5/10/chartex" xmlns:cx5="http://schemas.microsoft.com/office/drawing/2016/5/11/chartex" xmlns:cx6="http://schemas.microsoft.com/office/drawing/2016/5/12/chartex" xmlns:cx7="http://schemas.microsoft.com/office/drawing/2016/5/13/chartex" xmlns:cx8="http://schemas.microsoft.com/office/drawing/2016/5/14/chartex" xmlns:aink="http://schemas.microsoft.com/office/drawing/2016/ink" xmlns:am3d="http://schemas.microsoft.com/office/drawing/2017/model3d" xmlns:w16cid="http://schemas.microsoft.com/office/word/2016/wordml/cid" xmlns:w16se="http://schemas.microsoft.com/office/word/2015/wordml/symex">
+          <mc:Fallback xmlns:w16se="http://schemas.microsoft.com/office/word/2015/wordml/symex" xmlns:w16cid="http://schemas.microsoft.com/office/word/2016/wordml/cid" xmlns:am3d="http://schemas.microsoft.com/office/drawing/2017/model3d" xmlns:aink="http://schemas.microsoft.com/office/drawing/2016/ink" xmlns:cx8="http://schemas.microsoft.com/office/drawing/2016/5/14/chartex" xmlns:cx7="http://schemas.microsoft.com/office/drawing/2016/5/13/chartex" xmlns:cx6="http://schemas.microsoft.com/office/drawing/2016/5/12/chartex" xmlns:cx5="http://schemas.microsoft.com/office/drawing/2016/5/11/chartex" xmlns:cx4="http://schemas.microsoft.com/office/drawing/2016/5/10/chartex" xmlns:cx3="http://schemas.microsoft.com/office/drawing/2016/5/9/chartex" xmlns:cx2="http://schemas.microsoft.com/office/drawing/2015/10/21/chartex" xmlns:cx1="http://schemas.microsoft.com/office/drawing/2015/9/8/chartex" xmlns:cx="http://schemas.microsoft.com/office/drawing/2014/chartex">
             <w:pict>
               <v:rect w14:anchorId="1E10CD77" id="Rectangle 33" o:spid="_x0000_s1030" style="position:absolute;left:0;text-align:left;margin-left:182.95pt;margin-top:7.35pt;width:98.4pt;height:62.4pt;z-index:251710464;visibility:visible;mso-wrap-style:square;mso-width-percent:0;mso-wrap-distance-left:9pt;mso-wrap-distance-top:0;mso-wrap-distance-right:9pt;mso-wrap-distance-bottom:0;mso-position-horizontal:absolute;mso-position-horizontal-relative:text;mso-position-vertical:absolute;mso-position-vertical-relative:text;mso-width-percent:0;mso-width-relative:margin;v-text-anchor:middle" o:gfxdata="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" fillcolor="#a5d5e2 [1624]" strokecolor="#40a7c2 [3048]">
                 <v:fill color2="#e4f2f6 [504]" rotate="t" angle="180" colors="0 #9eeaff;22938f #bbefff;1 #e4f9ff" focus="100%" type="gradient"/>
@@ -6941,7 +7031,7 @@
               </wp:anchor>
             </w:drawing>
           </mc:Choice>
-          <mc:Fallback xmlns:cx="http://schemas.microsoft.com/office/drawing/2014/chartex" xmlns:cx1="http://schemas.microsoft.com/office/drawing/2015/9/8/chartex" xmlns:cx2="http://schemas.microsoft.com/office/drawing/2015/10/21/chartex" xmlns:cx3="http://schemas.microsoft.com/office/drawing/2016/5/9/chartex" xmlns:cx4="http://schemas.microsoft.com/office/drawing/2016/5/10/chartex" xmlns:cx5="http://schemas.microsoft.com/office/drawing/2016/5/11/chartex" xmlns:cx6="http://schemas.microsoft.com/office/drawing/2016/5/12/chartex" xmlns:cx7="http://schemas.microsoft.com/office/drawing/2016/5/13/chartex" xmlns:cx8="http://schemas.microsoft.com/office/drawing/2016/5/14/chartex" xmlns:aink="http://schemas.microsoft.com/office/drawing/2016/ink" xmlns:am3d="http://schemas.microsoft.com/office/drawing/2017/model3d" xmlns:w16cid="http://schemas.microsoft.com/office/word/2016/wordml/cid" xmlns:w16se="http://schemas.microsoft.com/office/word/2015/wordml/symex">
+          <mc:Fallback xmlns:w16se="http://schemas.microsoft.com/office/word/2015/wordml/symex" xmlns:w16cid="http://schemas.microsoft.com/office/word/2016/wordml/cid" xmlns:am3d="http://schemas.microsoft.com/office/drawing/2017/model3d" xmlns:aink="http://schemas.microsoft.com/office/drawing/2016/ink" xmlns:cx8="http://schemas.microsoft.com/office/drawing/2016/5/14/chartex" xmlns:cx7="http://schemas.microsoft.com/office/drawing/2016/5/13/chartex" xmlns:cx6="http://schemas.microsoft.com/office/drawing/2016/5/12/chartex" xmlns:cx5="http://schemas.microsoft.com/office/drawing/2016/5/11/chartex" xmlns:cx4="http://schemas.microsoft.com/office/drawing/2016/5/10/chartex" xmlns:cx3="http://schemas.microsoft.com/office/drawing/2016/5/9/chartex" xmlns:cx2="http://schemas.microsoft.com/office/drawing/2015/10/21/chartex" xmlns:cx1="http://schemas.microsoft.com/office/drawing/2015/9/8/chartex" xmlns:cx="http://schemas.microsoft.com/office/drawing/2014/chartex">
             <w:pict>
               <v:shapetype w14:anchorId="7E6DE29E" id="_x0000_t32" coordsize="21600,21600" o:spt="32" o:oned="t" path="m,l21600,21600e" filled="f">
                 <v:path arrowok="t" fillok="f" o:connecttype="none"/>
@@ -7018,7 +7108,7 @@
               </wp:anchor>
             </w:drawing>
           </mc:Choice>
-          <mc:Fallback xmlns:cx="http://schemas.microsoft.com/office/drawing/2014/chartex" xmlns:cx1="http://schemas.microsoft.com/office/drawing/2015/9/8/chartex" xmlns:cx2="http://schemas.microsoft.com/office/drawing/2015/10/21/chartex" xmlns:cx3="http://schemas.microsoft.com/office/drawing/2016/5/9/chartex" xmlns:cx4="http://schemas.microsoft.com/office/drawing/2016/5/10/chartex" xmlns:cx5="http://schemas.microsoft.com/office/drawing/2016/5/11/chartex" xmlns:cx6="http://schemas.microsoft.com/office/drawing/2016/5/12/chartex" xmlns:cx7="http://schemas.microsoft.com/office/drawing/2016/5/13/chartex" xmlns:cx8="http://schemas.microsoft.com/office/drawing/2016/5/14/chartex" xmlns:aink="http://schemas.microsoft.com/office/drawing/2016/ink" xmlns:am3d="http://schemas.microsoft.com/office/drawing/2017/model3d" xmlns:w16cid="http://schemas.microsoft.com/office/word/2016/wordml/cid" xmlns:w16se="http://schemas.microsoft.com/office/word/2015/wordml/symex">
+          <mc:Fallback xmlns:w16se="http://schemas.microsoft.com/office/word/2015/wordml/symex" xmlns:w16cid="http://schemas.microsoft.com/office/word/2016/wordml/cid" xmlns:am3d="http://schemas.microsoft.com/office/drawing/2017/model3d" xmlns:aink="http://schemas.microsoft.com/office/drawing/2016/ink" xmlns:cx8="http://schemas.microsoft.com/office/drawing/2016/5/14/chartex" xmlns:cx7="http://schemas.microsoft.com/office/drawing/2016/5/13/chartex" xmlns:cx6="http://schemas.microsoft.com/office/drawing/2016/5/12/chartex" xmlns:cx5="http://schemas.microsoft.com/office/drawing/2016/5/11/chartex" xmlns:cx4="http://schemas.microsoft.com/office/drawing/2016/5/10/chartex" xmlns:cx3="http://schemas.microsoft.com/office/drawing/2016/5/9/chartex" xmlns:cx2="http://schemas.microsoft.com/office/drawing/2015/10/21/chartex" xmlns:cx1="http://schemas.microsoft.com/office/drawing/2015/9/8/chartex" xmlns:cx="http://schemas.microsoft.com/office/drawing/2014/chartex">
             <w:pict>
               <v:shape w14:anchorId="0A73B160" id="Straight Arrow Connector 42" o:spid="_x0000_s1026" type="#_x0000_t32" style="position:absolute;margin-left:102.3pt;margin-top:1.4pt;width:80.6pt;height:72.45pt;flip:y;z-index:251713536;visibility:visible;mso-wrap-style:square;mso-width-percent:0;mso-height-percent:0;mso-wrap-distance-left:9pt;mso-wrap-distance-top:0;mso-wrap-distance-right:9pt;mso-wrap-distance-bottom:0;mso-position-horizontal:absolute;mso-position-horizontal-relative:text;mso-position-vertical:absolute;mso-position-vertical-relative:text;mso-width-percent:0;mso-height-percent:0;mso-width-relative:margin;mso-height-relative:margin" o:gfxdata="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" strokecolor="#4579b8 [3044]">
                 <v:stroke dashstyle="dash" endarrow="block"/>
@@ -7111,7 +7201,7 @@
               </wp:anchor>
             </w:drawing>
           </mc:Choice>
-          <mc:Fallback xmlns:cx="http://schemas.microsoft.com/office/drawing/2014/chartex" xmlns:cx1="http://schemas.microsoft.com/office/drawing/2015/9/8/chartex" xmlns:cx2="http://schemas.microsoft.com/office/drawing/2015/10/21/chartex" xmlns:cx3="http://schemas.microsoft.com/office/drawing/2016/5/9/chartex" xmlns:cx4="http://schemas.microsoft.com/office/drawing/2016/5/10/chartex" xmlns:cx5="http://schemas.microsoft.com/office/drawing/2016/5/11/chartex" xmlns:cx6="http://schemas.microsoft.com/office/drawing/2016/5/12/chartex" xmlns:cx7="http://schemas.microsoft.com/office/drawing/2016/5/13/chartex" xmlns:cx8="http://schemas.microsoft.com/office/drawing/2016/5/14/chartex" xmlns:aink="http://schemas.microsoft.com/office/drawing/2016/ink" xmlns:am3d="http://schemas.microsoft.com/office/drawing/2017/model3d" xmlns:w16cid="http://schemas.microsoft.com/office/word/2016/wordml/cid" xmlns:w16se="http://schemas.microsoft.com/office/word/2015/wordml/symex">
+          <mc:Fallback xmlns:w16se="http://schemas.microsoft.com/office/word/2015/wordml/symex" xmlns:w16cid="http://schemas.microsoft.com/office/word/2016/wordml/cid" xmlns:am3d="http://schemas.microsoft.com/office/drawing/2017/model3d" xmlns:aink="http://schemas.microsoft.com/office/drawing/2016/ink" xmlns:cx8="http://schemas.microsoft.com/office/drawing/2016/5/14/chartex" xmlns:cx7="http://schemas.microsoft.com/office/drawing/2016/5/13/chartex" xmlns:cx6="http://schemas.microsoft.com/office/drawing/2016/5/12/chartex" xmlns:cx5="http://schemas.microsoft.com/office/drawing/2016/5/11/chartex" xmlns:cx4="http://schemas.microsoft.com/office/drawing/2016/5/10/chartex" xmlns:cx3="http://schemas.microsoft.com/office/drawing/2016/5/9/chartex" xmlns:cx2="http://schemas.microsoft.com/office/drawing/2015/10/21/chartex" xmlns:cx1="http://schemas.microsoft.com/office/drawing/2015/9/8/chartex" xmlns:cx="http://schemas.microsoft.com/office/drawing/2014/chartex">
             <w:pict>
               <v:shape w14:anchorId="611A206A" id="_x0000_s1031" type="#_x0000_t202" style="position:absolute;margin-left:314.5pt;margin-top:2.35pt;width:29.05pt;height:21.65pt;z-index:251727872;visibility:visible;mso-wrap-style:square;mso-width-percent:0;mso-height-percent:0;mso-wrap-distance-left:9pt;mso-wrap-distance-top:3.6pt;mso-wrap-distance-right:9pt;mso-wrap-distance-bottom:3.6pt;mso-position-horizontal:absolute;mso-position-horizontal-relative:text;mso-position-vertical:absolute;mso-position-vertical-relative:text;mso-width-percent:0;mso-height-percent:0;mso-width-relative:margin;mso-height-relative:margin;v-text-anchor:top" o:gfxdata="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" filled="f" stroked="f">
                 <v:textbox>
@@ -7197,7 +7287,7 @@
               </wp:anchor>
             </w:drawing>
           </mc:Choice>
-          <mc:Fallback xmlns:cx="http://schemas.microsoft.com/office/drawing/2014/chartex" xmlns:cx1="http://schemas.microsoft.com/office/drawing/2015/9/8/chartex" xmlns:cx2="http://schemas.microsoft.com/office/drawing/2015/10/21/chartex" xmlns:cx3="http://schemas.microsoft.com/office/drawing/2016/5/9/chartex" xmlns:cx4="http://schemas.microsoft.com/office/drawing/2016/5/10/chartex" xmlns:cx5="http://schemas.microsoft.com/office/drawing/2016/5/11/chartex" xmlns:cx6="http://schemas.microsoft.com/office/drawing/2016/5/12/chartex" xmlns:cx7="http://schemas.microsoft.com/office/drawing/2016/5/13/chartex" xmlns:cx8="http://schemas.microsoft.com/office/drawing/2016/5/14/chartex" xmlns:aink="http://schemas.microsoft.com/office/drawing/2016/ink" xmlns:am3d="http://schemas.microsoft.com/office/drawing/2017/model3d" xmlns:w16cid="http://schemas.microsoft.com/office/word/2016/wordml/cid" xmlns:w16se="http://schemas.microsoft.com/office/word/2015/wordml/symex">
+          <mc:Fallback xmlns:w16se="http://schemas.microsoft.com/office/word/2015/wordml/symex" xmlns:w16cid="http://schemas.microsoft.com/office/word/2016/wordml/cid" xmlns:am3d="http://schemas.microsoft.com/office/drawing/2017/model3d" xmlns:aink="http://schemas.microsoft.com/office/drawing/2016/ink" xmlns:cx8="http://schemas.microsoft.com/office/drawing/2016/5/14/chartex" xmlns:cx7="http://schemas.microsoft.com/office/drawing/2016/5/13/chartex" xmlns:cx6="http://schemas.microsoft.com/office/drawing/2016/5/12/chartex" xmlns:cx5="http://schemas.microsoft.com/office/drawing/2016/5/11/chartex" xmlns:cx4="http://schemas.microsoft.com/office/drawing/2016/5/10/chartex" xmlns:cx3="http://schemas.microsoft.com/office/drawing/2016/5/9/chartex" xmlns:cx2="http://schemas.microsoft.com/office/drawing/2015/10/21/chartex" xmlns:cx1="http://schemas.microsoft.com/office/drawing/2015/9/8/chartex" xmlns:cx="http://schemas.microsoft.com/office/drawing/2014/chartex">
             <w:pict>
               <v:oval w14:anchorId="567B2220" id="Oval 57" o:spid="_x0000_s1026" style="position:absolute;margin-left:320.8pt;margin-top:2.85pt;width:16.15pt;height:17.55pt;z-index:251722752;visibility:visible;mso-wrap-style:square;mso-wrap-distance-left:9pt;mso-wrap-distance-top:0;mso-wrap-distance-right:9pt;mso-wrap-distance-bottom:0;mso-position-horizontal:absolute;mso-position-horizontal-relative:text;mso-position-vertical:absolute;mso-position-vertical-relative:text;v-text-anchor:middle" o:gfxdata="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" fillcolor="white [3201]" strokecolor="#f79646 [3209]" strokeweight="2pt"/>
             </w:pict>
@@ -7264,7 +7354,7 @@
               </wp:anchor>
             </w:drawing>
           </mc:Choice>
-          <mc:Fallback xmlns:cx="http://schemas.microsoft.com/office/drawing/2014/chartex" xmlns:cx1="http://schemas.microsoft.com/office/drawing/2015/9/8/chartex" xmlns:cx2="http://schemas.microsoft.com/office/drawing/2015/10/21/chartex" xmlns:cx3="http://schemas.microsoft.com/office/drawing/2016/5/9/chartex" xmlns:cx4="http://schemas.microsoft.com/office/drawing/2016/5/10/chartex" xmlns:cx5="http://schemas.microsoft.com/office/drawing/2016/5/11/chartex" xmlns:cx6="http://schemas.microsoft.com/office/drawing/2016/5/12/chartex" xmlns:cx7="http://schemas.microsoft.com/office/drawing/2016/5/13/chartex" xmlns:cx8="http://schemas.microsoft.com/office/drawing/2016/5/14/chartex" xmlns:aink="http://schemas.microsoft.com/office/drawing/2016/ink" xmlns:am3d="http://schemas.microsoft.com/office/drawing/2017/model3d" xmlns:w16cid="http://schemas.microsoft.com/office/word/2016/wordml/cid" xmlns:w16se="http://schemas.microsoft.com/office/word/2015/wordml/symex">
+          <mc:Fallback xmlns:w16se="http://schemas.microsoft.com/office/word/2015/wordml/symex" xmlns:w16cid="http://schemas.microsoft.com/office/word/2016/wordml/cid" xmlns:am3d="http://schemas.microsoft.com/office/drawing/2017/model3d" xmlns:aink="http://schemas.microsoft.com/office/drawing/2016/ink" xmlns:cx8="http://schemas.microsoft.com/office/drawing/2016/5/14/chartex" xmlns:cx7="http://schemas.microsoft.com/office/drawing/2016/5/13/chartex" xmlns:cx6="http://schemas.microsoft.com/office/drawing/2016/5/12/chartex" xmlns:cx5="http://schemas.microsoft.com/office/drawing/2016/5/11/chartex" xmlns:cx4="http://schemas.microsoft.com/office/drawing/2016/5/10/chartex" xmlns:cx3="http://schemas.microsoft.com/office/drawing/2016/5/9/chartex" xmlns:cx2="http://schemas.microsoft.com/office/drawing/2015/10/21/chartex" xmlns:cx1="http://schemas.microsoft.com/office/drawing/2015/9/8/chartex" xmlns:cx="http://schemas.microsoft.com/office/drawing/2014/chartex">
             <w:pict>
               <v:shape w14:anchorId="1F787507" id="Straight Arrow Connector 60" o:spid="_x0000_s1026" type="#_x0000_t32" style="position:absolute;margin-left:281.75pt;margin-top:11.15pt;width:72.45pt;height:64.15pt;flip:x y;z-index:251728896;visibility:visible;mso-wrap-style:square;mso-height-percent:0;mso-wrap-distance-left:9pt;mso-wrap-distance-top:0;mso-wrap-distance-right:9pt;mso-wrap-distance-bottom:0;mso-position-horizontal:absolute;mso-position-horizontal-relative:text;mso-position-vertical:absolute;mso-position-vertical-relative:text;mso-height-percent:0;mso-height-relative:margin" o:gfxdata="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" strokecolor="#4579b8 [3044]">
                 <v:stroke endarrow="block"/>
@@ -7341,7 +7431,7 @@
               </wp:anchor>
             </w:drawing>
           </mc:Choice>
-          <mc:Fallback xmlns:cx="http://schemas.microsoft.com/office/drawing/2014/chartex" xmlns:cx1="http://schemas.microsoft.com/office/drawing/2015/9/8/chartex" xmlns:cx2="http://schemas.microsoft.com/office/drawing/2015/10/21/chartex" xmlns:cx3="http://schemas.microsoft.com/office/drawing/2016/5/9/chartex" xmlns:cx4="http://schemas.microsoft.com/office/drawing/2016/5/10/chartex" xmlns:cx5="http://schemas.microsoft.com/office/drawing/2016/5/11/chartex" xmlns:cx6="http://schemas.microsoft.com/office/drawing/2016/5/12/chartex" xmlns:cx7="http://schemas.microsoft.com/office/drawing/2016/5/13/chartex" xmlns:cx8="http://schemas.microsoft.com/office/drawing/2016/5/14/chartex" xmlns:aink="http://schemas.microsoft.com/office/drawing/2016/ink" xmlns:am3d="http://schemas.microsoft.com/office/drawing/2017/model3d" xmlns:w16cid="http://schemas.microsoft.com/office/word/2016/wordml/cid" xmlns:w16se="http://schemas.microsoft.com/office/word/2015/wordml/symex">
+          <mc:Fallback xmlns:w16se="http://schemas.microsoft.com/office/word/2015/wordml/symex" xmlns:w16cid="http://schemas.microsoft.com/office/word/2016/wordml/cid" xmlns:am3d="http://schemas.microsoft.com/office/drawing/2017/model3d" xmlns:aink="http://schemas.microsoft.com/office/drawing/2016/ink" xmlns:cx8="http://schemas.microsoft.com/office/drawing/2016/5/14/chartex" xmlns:cx7="http://schemas.microsoft.com/office/drawing/2016/5/13/chartex" xmlns:cx6="http://schemas.microsoft.com/office/drawing/2016/5/12/chartex" xmlns:cx5="http://schemas.microsoft.com/office/drawing/2016/5/11/chartex" xmlns:cx4="http://schemas.microsoft.com/office/drawing/2016/5/10/chartex" xmlns:cx3="http://schemas.microsoft.com/office/drawing/2016/5/9/chartex" xmlns:cx2="http://schemas.microsoft.com/office/drawing/2015/10/21/chartex" xmlns:cx1="http://schemas.microsoft.com/office/drawing/2015/9/8/chartex" xmlns:cx="http://schemas.microsoft.com/office/drawing/2014/chartex">
             <w:pict>
               <v:shape w14:anchorId="1D08563D" id="_x0000_s1032" type="#_x0000_t202" style="position:absolute;margin-left:122.05pt;margin-top:5.15pt;width:23.95pt;height:18.9pt;z-index:251723776;visibility:visible;mso-wrap-style:square;mso-width-percent:0;mso-height-percent:0;mso-wrap-distance-left:9pt;mso-wrap-distance-top:3.6pt;mso-wrap-distance-right:9pt;mso-wrap-distance-bottom:3.6pt;mso-position-horizontal:absolute;mso-position-horizontal-relative:text;mso-position-vertical:absolute;mso-position-vertical-relative:text;mso-width-percent:0;mso-height-percent:0;mso-width-relative:margin;mso-height-relative:margin;v-text-anchor:top" o:gfxdata="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" filled="f" stroked="f">
                 <v:textbox>
@@ -7418,7 +7508,7 @@
               </wp:anchor>
             </w:drawing>
           </mc:Choice>
-          <mc:Fallback xmlns:cx="http://schemas.microsoft.com/office/drawing/2014/chartex" xmlns:cx1="http://schemas.microsoft.com/office/drawing/2015/9/8/chartex" xmlns:cx2="http://schemas.microsoft.com/office/drawing/2015/10/21/chartex" xmlns:cx3="http://schemas.microsoft.com/office/drawing/2016/5/9/chartex" xmlns:cx4="http://schemas.microsoft.com/office/drawing/2016/5/10/chartex" xmlns:cx5="http://schemas.microsoft.com/office/drawing/2016/5/11/chartex" xmlns:cx6="http://schemas.microsoft.com/office/drawing/2016/5/12/chartex" xmlns:cx7="http://schemas.microsoft.com/office/drawing/2016/5/13/chartex" xmlns:cx8="http://schemas.microsoft.com/office/drawing/2016/5/14/chartex" xmlns:aink="http://schemas.microsoft.com/office/drawing/2016/ink" xmlns:am3d="http://schemas.microsoft.com/office/drawing/2017/model3d" xmlns:w16cid="http://schemas.microsoft.com/office/word/2016/wordml/cid" xmlns:w16se="http://schemas.microsoft.com/office/word/2015/wordml/symex">
+          <mc:Fallback xmlns:w16se="http://schemas.microsoft.com/office/word/2015/wordml/symex" xmlns:w16cid="http://schemas.microsoft.com/office/word/2016/wordml/cid" xmlns:am3d="http://schemas.microsoft.com/office/drawing/2017/model3d" xmlns:aink="http://schemas.microsoft.com/office/drawing/2016/ink" xmlns:cx8="http://schemas.microsoft.com/office/drawing/2016/5/14/chartex" xmlns:cx7="http://schemas.microsoft.com/office/drawing/2016/5/13/chartex" xmlns:cx6="http://schemas.microsoft.com/office/drawing/2016/5/12/chartex" xmlns:cx5="http://schemas.microsoft.com/office/drawing/2016/5/11/chartex" xmlns:cx4="http://schemas.microsoft.com/office/drawing/2016/5/10/chartex" xmlns:cx3="http://schemas.microsoft.com/office/drawing/2016/5/9/chartex" xmlns:cx2="http://schemas.microsoft.com/office/drawing/2015/10/21/chartex" xmlns:cx1="http://schemas.microsoft.com/office/drawing/2015/9/8/chartex" xmlns:cx="http://schemas.microsoft.com/office/drawing/2014/chartex">
             <w:pict>
               <v:oval w14:anchorId="70EEEAF3" id="Oval 55" o:spid="_x0000_s1026" style="position:absolute;margin-left:124.8pt;margin-top:6.95pt;width:16.15pt;height:17.5pt;z-index:251720704;visibility:visible;mso-wrap-style:square;mso-wrap-distance-left:9pt;mso-wrap-distance-top:0;mso-wrap-distance-right:9pt;mso-wrap-distance-bottom:0;mso-position-horizontal:absolute;mso-position-horizontal-relative:text;mso-position-vertical:absolute;mso-position-vertical-relative:text;v-text-anchor:middle" o:gfxdata="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" fillcolor="white [3201]" strokecolor="#f79646 [3209]" strokeweight="2pt"/>
             </w:pict>
@@ -7495,7 +7585,7 @@
               </wp:anchor>
             </w:drawing>
           </mc:Choice>
-          <mc:Fallback xmlns:cx="http://schemas.microsoft.com/office/drawing/2014/chartex" xmlns:cx1="http://schemas.microsoft.com/office/drawing/2015/9/8/chartex" xmlns:cx2="http://schemas.microsoft.com/office/drawing/2015/10/21/chartex" xmlns:cx3="http://schemas.microsoft.com/office/drawing/2016/5/9/chartex" xmlns:cx4="http://schemas.microsoft.com/office/drawing/2016/5/10/chartex" xmlns:cx5="http://schemas.microsoft.com/office/drawing/2016/5/11/chartex" xmlns:cx6="http://schemas.microsoft.com/office/drawing/2016/5/12/chartex" xmlns:cx7="http://schemas.microsoft.com/office/drawing/2016/5/13/chartex" xmlns:cx8="http://schemas.microsoft.com/office/drawing/2016/5/14/chartex" xmlns:aink="http://schemas.microsoft.com/office/drawing/2016/ink" xmlns:am3d="http://schemas.microsoft.com/office/drawing/2017/model3d" xmlns:w16cid="http://schemas.microsoft.com/office/word/2016/wordml/cid" xmlns:w16se="http://schemas.microsoft.com/office/word/2015/wordml/symex">
+          <mc:Fallback xmlns:w16se="http://schemas.microsoft.com/office/word/2015/wordml/symex" xmlns:w16cid="http://schemas.microsoft.com/office/word/2016/wordml/cid" xmlns:am3d="http://schemas.microsoft.com/office/drawing/2017/model3d" xmlns:aink="http://schemas.microsoft.com/office/drawing/2016/ink" xmlns:cx8="http://schemas.microsoft.com/office/drawing/2016/5/14/chartex" xmlns:cx7="http://schemas.microsoft.com/office/drawing/2016/5/13/chartex" xmlns:cx6="http://schemas.microsoft.com/office/drawing/2016/5/12/chartex" xmlns:cx5="http://schemas.microsoft.com/office/drawing/2016/5/11/chartex" xmlns:cx4="http://schemas.microsoft.com/office/drawing/2016/5/10/chartex" xmlns:cx3="http://schemas.microsoft.com/office/drawing/2016/5/9/chartex" xmlns:cx2="http://schemas.microsoft.com/office/drawing/2015/10/21/chartex" xmlns:cx1="http://schemas.microsoft.com/office/drawing/2015/9/8/chartex" xmlns:cx="http://schemas.microsoft.com/office/drawing/2014/chartex">
             <w:pict>
               <v:shape w14:anchorId="39004F1E" id="Straight Arrow Connector 49" o:spid="_x0000_s1026" type="#_x0000_t32" style="position:absolute;margin-left:102.25pt;margin-top:.6pt;width:81.5pt;height:73.85pt;flip:x;z-index:251715584;visibility:visible;mso-wrap-style:square;mso-width-percent:0;mso-height-percent:0;mso-wrap-distance-left:9pt;mso-wrap-distance-top:0;mso-wrap-distance-right:9pt;mso-wrap-distance-bottom:0;mso-position-horizontal:absolute;mso-position-horizontal-relative:text;mso-position-vertical:absolute;mso-position-vertical-relative:text;mso-width-percent:0;mso-height-percent:0;mso-width-relative:margin;mso-height-relative:margin" o:gfxdata="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" strokecolor="#4579b8 [3044]">
                 <v:stroke endarrow="block"/>
@@ -7674,7 +7764,7 @@
               </wp:anchor>
             </w:drawing>
           </mc:Choice>
-          <mc:Fallback xmlns:cx="http://schemas.microsoft.com/office/drawing/2014/chartex" xmlns:cx1="http://schemas.microsoft.com/office/drawing/2015/9/8/chartex" xmlns:cx2="http://schemas.microsoft.com/office/drawing/2015/10/21/chartex" xmlns:cx3="http://schemas.microsoft.com/office/drawing/2016/5/9/chartex" xmlns:cx4="http://schemas.microsoft.com/office/drawing/2016/5/10/chartex" xmlns:cx5="http://schemas.microsoft.com/office/drawing/2016/5/11/chartex" xmlns:cx6="http://schemas.microsoft.com/office/drawing/2016/5/12/chartex" xmlns:cx7="http://schemas.microsoft.com/office/drawing/2016/5/13/chartex" xmlns:cx8="http://schemas.microsoft.com/office/drawing/2016/5/14/chartex" xmlns:aink="http://schemas.microsoft.com/office/drawing/2016/ink" xmlns:am3d="http://schemas.microsoft.com/office/drawing/2017/model3d" xmlns:w16cid="http://schemas.microsoft.com/office/word/2016/wordml/cid" xmlns:w16se="http://schemas.microsoft.com/office/word/2015/wordml/symex">
+          <mc:Fallback xmlns:w16se="http://schemas.microsoft.com/office/word/2015/wordml/symex" xmlns:w16cid="http://schemas.microsoft.com/office/word/2016/wordml/cid" xmlns:am3d="http://schemas.microsoft.com/office/drawing/2017/model3d" xmlns:aink="http://schemas.microsoft.com/office/drawing/2016/ink" xmlns:cx8="http://schemas.microsoft.com/office/drawing/2016/5/14/chartex" xmlns:cx7="http://schemas.microsoft.com/office/drawing/2016/5/13/chartex" xmlns:cx6="http://schemas.microsoft.com/office/drawing/2016/5/12/chartex" xmlns:cx5="http://schemas.microsoft.com/office/drawing/2016/5/11/chartex" xmlns:cx4="http://schemas.microsoft.com/office/drawing/2016/5/10/chartex" xmlns:cx3="http://schemas.microsoft.com/office/drawing/2016/5/9/chartex" xmlns:cx2="http://schemas.microsoft.com/office/drawing/2015/10/21/chartex" xmlns:cx1="http://schemas.microsoft.com/office/drawing/2015/9/8/chartex" xmlns:cx="http://schemas.microsoft.com/office/drawing/2014/chartex">
             <w:pict>
               <v:rect w14:anchorId="1018244C" id="Rectangle 34" o:spid="_x0000_s1033" style="position:absolute;margin-left:354.65pt;margin-top:10.05pt;width:98.4pt;height:62.4pt;z-index:251712512;visibility:visible;mso-wrap-style:square;mso-width-percent:0;mso-wrap-distance-left:9pt;mso-wrap-distance-top:0;mso-wrap-distance-right:9pt;mso-wrap-distance-bottom:0;mso-position-horizontal:absolute;mso-position-horizontal-relative:text;mso-position-vertical:absolute;mso-position-vertical-relative:text;mso-width-percent:0;mso-width-relative:margin;v-text-anchor:middle" o:gfxdata="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" fillcolor="#a5d5e2 [1624]" strokecolor="#40a7c2 [3048]">
                 <v:fill color2="#e4f2f6 [504]" rotate="t" angle="180" colors="0 #9eeaff;22938f #bbefff;1 #e4f9ff" focus="100%" type="gradient"/>
@@ -7872,7 +7962,7 @@
               </wp:anchor>
             </w:drawing>
           </mc:Choice>
-          <mc:Fallback xmlns:cx="http://schemas.microsoft.com/office/drawing/2014/chartex" xmlns:cx1="http://schemas.microsoft.com/office/drawing/2015/9/8/chartex" xmlns:cx2="http://schemas.microsoft.com/office/drawing/2015/10/21/chartex" xmlns:cx3="http://schemas.microsoft.com/office/drawing/2016/5/9/chartex" xmlns:cx4="http://schemas.microsoft.com/office/drawing/2016/5/10/chartex" xmlns:cx5="http://schemas.microsoft.com/office/drawing/2016/5/11/chartex" xmlns:cx6="http://schemas.microsoft.com/office/drawing/2016/5/12/chartex" xmlns:cx7="http://schemas.microsoft.com/office/drawing/2016/5/13/chartex" xmlns:cx8="http://schemas.microsoft.com/office/drawing/2016/5/14/chartex" xmlns:aink="http://schemas.microsoft.com/office/drawing/2016/ink" xmlns:am3d="http://schemas.microsoft.com/office/drawing/2017/model3d" xmlns:w16cid="http://schemas.microsoft.com/office/word/2016/wordml/cid" xmlns:w16se="http://schemas.microsoft.com/office/word/2015/wordml/symex">
+          <mc:Fallback xmlns:w16se="http://schemas.microsoft.com/office/word/2015/wordml/symex" xmlns:w16cid="http://schemas.microsoft.com/office/word/2016/wordml/cid" xmlns:am3d="http://schemas.microsoft.com/office/drawing/2017/model3d" xmlns:aink="http://schemas.microsoft.com/office/drawing/2016/ink" xmlns:cx8="http://schemas.microsoft.com/office/drawing/2016/5/14/chartex" xmlns:cx7="http://schemas.microsoft.com/office/drawing/2016/5/13/chartex" xmlns:cx6="http://schemas.microsoft.com/office/drawing/2016/5/12/chartex" xmlns:cx5="http://schemas.microsoft.com/office/drawing/2016/5/11/chartex" xmlns:cx4="http://schemas.microsoft.com/office/drawing/2016/5/10/chartex" xmlns:cx3="http://schemas.microsoft.com/office/drawing/2016/5/9/chartex" xmlns:cx2="http://schemas.microsoft.com/office/drawing/2015/10/21/chartex" xmlns:cx1="http://schemas.microsoft.com/office/drawing/2015/9/8/chartex" xmlns:cx="http://schemas.microsoft.com/office/drawing/2014/chartex">
             <w:pict>
               <v:rect w14:anchorId="2E35E367" id="Rectangle 22" o:spid="_x0000_s1034" style="position:absolute;margin-left:3.85pt;margin-top:10.85pt;width:98.4pt;height:62.4pt;z-index:251708416;visibility:visible;mso-wrap-style:square;mso-width-percent:0;mso-wrap-distance-left:9pt;mso-wrap-distance-top:0;mso-wrap-distance-right:9pt;mso-wrap-distance-bottom:0;mso-position-horizontal:absolute;mso-position-horizontal-relative:text;mso-position-vertical:absolute;mso-position-vertical-relative:text;mso-width-percent:0;mso-width-relative:margin;v-text-anchor:middle" o:gfxdata="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" fillcolor="#a5d5e2 [1624]" strokecolor="#40a7c2 [3048]">
                 <v:fill color2="#e4f2f6 [504]" rotate="t" angle="180" colors="0 #9eeaff;22938f #bbefff;1 #e4f9ff" focus="100%" type="gradient"/>
@@ -8039,7 +8129,7 @@
               </wp:anchor>
             </w:drawing>
           </mc:Choice>
-          <mc:Fallback xmlns:cx="http://schemas.microsoft.com/office/drawing/2014/chartex" xmlns:cx1="http://schemas.microsoft.com/office/drawing/2015/9/8/chartex" xmlns:cx2="http://schemas.microsoft.com/office/drawing/2015/10/21/chartex" xmlns:cx3="http://schemas.microsoft.com/office/drawing/2016/5/9/chartex" xmlns:cx4="http://schemas.microsoft.com/office/drawing/2016/5/10/chartex" xmlns:cx5="http://schemas.microsoft.com/office/drawing/2016/5/11/chartex" xmlns:cx6="http://schemas.microsoft.com/office/drawing/2016/5/12/chartex" xmlns:cx7="http://schemas.microsoft.com/office/drawing/2016/5/13/chartex" xmlns:cx8="http://schemas.microsoft.com/office/drawing/2016/5/14/chartex" xmlns:aink="http://schemas.microsoft.com/office/drawing/2016/ink" xmlns:am3d="http://schemas.microsoft.com/office/drawing/2017/model3d" xmlns:w16cid="http://schemas.microsoft.com/office/word/2016/wordml/cid" xmlns:w16se="http://schemas.microsoft.com/office/word/2015/wordml/symex">
+          <mc:Fallback xmlns:w16se="http://schemas.microsoft.com/office/word/2015/wordml/symex" xmlns:w16cid="http://schemas.microsoft.com/office/word/2016/wordml/cid" xmlns:am3d="http://schemas.microsoft.com/office/drawing/2017/model3d" xmlns:aink="http://schemas.microsoft.com/office/drawing/2016/ink" xmlns:cx8="http://schemas.microsoft.com/office/drawing/2016/5/14/chartex" xmlns:cx7="http://schemas.microsoft.com/office/drawing/2016/5/13/chartex" xmlns:cx6="http://schemas.microsoft.com/office/drawing/2016/5/12/chartex" xmlns:cx5="http://schemas.microsoft.com/office/drawing/2016/5/11/chartex" xmlns:cx4="http://schemas.microsoft.com/office/drawing/2016/5/10/chartex" xmlns:cx3="http://schemas.microsoft.com/office/drawing/2016/5/9/chartex" xmlns:cx2="http://schemas.microsoft.com/office/drawing/2015/10/21/chartex" xmlns:cx1="http://schemas.microsoft.com/office/drawing/2015/9/8/chartex" xmlns:cx="http://schemas.microsoft.com/office/drawing/2014/chartex">
             <w:pict>
               <v:shape w14:anchorId="112FF1A3" id="_x0000_s1035" type="#_x0000_t202" style="position:absolute;margin-left:307.6pt;margin-top:8.05pt;width:29.05pt;height:21.65pt;z-index:251732992;visibility:visible;mso-wrap-style:square;mso-width-percent:0;mso-height-percent:0;mso-wrap-distance-left:9pt;mso-wrap-distance-top:3.6pt;mso-wrap-distance-right:9pt;mso-wrap-distance-bottom:3.6pt;mso-position-horizontal:absolute;mso-position-horizontal-relative:text;mso-position-vertical:absolute;mso-position-vertical-relative:text;mso-width-percent:0;mso-height-percent:0;mso-width-relative:margin;mso-height-relative:margin;v-text-anchor:top" o:gfxdata="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" filled="f" stroked="f">
                 <v:textbox>
@@ -8125,7 +8215,7 @@
               </wp:anchor>
             </w:drawing>
           </mc:Choice>
-          <mc:Fallback xmlns:cx="http://schemas.microsoft.com/office/drawing/2014/chartex" xmlns:cx1="http://schemas.microsoft.com/office/drawing/2015/9/8/chartex" xmlns:cx2="http://schemas.microsoft.com/office/drawing/2015/10/21/chartex" xmlns:cx3="http://schemas.microsoft.com/office/drawing/2016/5/9/chartex" xmlns:cx4="http://schemas.microsoft.com/office/drawing/2016/5/10/chartex" xmlns:cx5="http://schemas.microsoft.com/office/drawing/2016/5/11/chartex" xmlns:cx6="http://schemas.microsoft.com/office/drawing/2016/5/12/chartex" xmlns:cx7="http://schemas.microsoft.com/office/drawing/2016/5/13/chartex" xmlns:cx8="http://schemas.microsoft.com/office/drawing/2016/5/14/chartex" xmlns:aink="http://schemas.microsoft.com/office/drawing/2016/ink" xmlns:am3d="http://schemas.microsoft.com/office/drawing/2017/model3d" xmlns:w16cid="http://schemas.microsoft.com/office/word/2016/wordml/cid" xmlns:w16se="http://schemas.microsoft.com/office/word/2015/wordml/symex">
+          <mc:Fallback xmlns:w16se="http://schemas.microsoft.com/office/word/2015/wordml/symex" xmlns:w16cid="http://schemas.microsoft.com/office/word/2016/wordml/cid" xmlns:am3d="http://schemas.microsoft.com/office/drawing/2017/model3d" xmlns:aink="http://schemas.microsoft.com/office/drawing/2016/ink" xmlns:cx8="http://schemas.microsoft.com/office/drawing/2016/5/14/chartex" xmlns:cx7="http://schemas.microsoft.com/office/drawing/2016/5/13/chartex" xmlns:cx6="http://schemas.microsoft.com/office/drawing/2016/5/12/chartex" xmlns:cx5="http://schemas.microsoft.com/office/drawing/2016/5/11/chartex" xmlns:cx4="http://schemas.microsoft.com/office/drawing/2016/5/10/chartex" xmlns:cx3="http://schemas.microsoft.com/office/drawing/2016/5/9/chartex" xmlns:cx2="http://schemas.microsoft.com/office/drawing/2015/10/21/chartex" xmlns:cx1="http://schemas.microsoft.com/office/drawing/2015/9/8/chartex" xmlns:cx="http://schemas.microsoft.com/office/drawing/2014/chartex">
             <w:pict>
               <v:oval w14:anchorId="4A746183" id="Oval 61" o:spid="_x0000_s1026" style="position:absolute;margin-left:314.5pt;margin-top:10.35pt;width:16.15pt;height:17.55pt;z-index:251730944;visibility:visible;mso-wrap-style:square;mso-wrap-distance-left:9pt;mso-wrap-distance-top:0;mso-wrap-distance-right:9pt;mso-wrap-distance-bottom:0;mso-position-horizontal:absolute;mso-position-horizontal-relative:text;mso-position-vertical:absolute;mso-position-vertical-relative:text;v-text-anchor:middle" o:gfxdata="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" fillcolor="white [3201]" strokecolor="#f79646 [3209]" strokeweight="2pt"/>
             </w:pict>
@@ -8209,7 +8299,7 @@
               </wp:anchor>
             </w:drawing>
           </mc:Choice>
-          <mc:Fallback xmlns:cx="http://schemas.microsoft.com/office/drawing/2014/chartex" xmlns:cx1="http://schemas.microsoft.com/office/drawing/2015/9/8/chartex" xmlns:cx2="http://schemas.microsoft.com/office/drawing/2015/10/21/chartex" xmlns:cx3="http://schemas.microsoft.com/office/drawing/2016/5/9/chartex" xmlns:cx4="http://schemas.microsoft.com/office/drawing/2016/5/10/chartex" xmlns:cx5="http://schemas.microsoft.com/office/drawing/2016/5/11/chartex" xmlns:cx6="http://schemas.microsoft.com/office/drawing/2016/5/12/chartex" xmlns:cx7="http://schemas.microsoft.com/office/drawing/2016/5/13/chartex" xmlns:cx8="http://schemas.microsoft.com/office/drawing/2016/5/14/chartex" xmlns:aink="http://schemas.microsoft.com/office/drawing/2016/ink" xmlns:am3d="http://schemas.microsoft.com/office/drawing/2017/model3d" xmlns:w16cid="http://schemas.microsoft.com/office/word/2016/wordml/cid" xmlns:w16se="http://schemas.microsoft.com/office/word/2015/wordml/symex">
+          <mc:Fallback xmlns:w16se="http://schemas.microsoft.com/office/word/2015/wordml/symex" xmlns:w16cid="http://schemas.microsoft.com/office/word/2016/wordml/cid" xmlns:am3d="http://schemas.microsoft.com/office/drawing/2017/model3d" xmlns:aink="http://schemas.microsoft.com/office/drawing/2016/ink" xmlns:cx8="http://schemas.microsoft.com/office/drawing/2016/5/14/chartex" xmlns:cx7="http://schemas.microsoft.com/office/drawing/2016/5/13/chartex" xmlns:cx6="http://schemas.microsoft.com/office/drawing/2016/5/12/chartex" xmlns:cx5="http://schemas.microsoft.com/office/drawing/2016/5/11/chartex" xmlns:cx4="http://schemas.microsoft.com/office/drawing/2016/5/10/chartex" xmlns:cx3="http://schemas.microsoft.com/office/drawing/2016/5/9/chartex" xmlns:cx2="http://schemas.microsoft.com/office/drawing/2015/10/21/chartex" xmlns:cx1="http://schemas.microsoft.com/office/drawing/2015/9/8/chartex" xmlns:cx="http://schemas.microsoft.com/office/drawing/2014/chartex">
             <w:pict>
               <v:shape w14:anchorId="0E6D4785" id="_x0000_s1036" type="#_x0000_t202" style="position:absolute;margin-left:140.95pt;margin-top:4.8pt;width:27.2pt;height:23.05pt;z-index:251725824;visibility:visible;mso-wrap-style:square;mso-width-percent:0;mso-height-percent:0;mso-wrap-distance-left:9pt;mso-wrap-distance-top:3.6pt;mso-wrap-distance-right:9pt;mso-wrap-distance-bottom:3.6pt;mso-position-horizontal:absolute;mso-position-horizontal-relative:text;mso-position-vertical:absolute;mso-position-vertical-relative:text;mso-width-percent:0;mso-height-percent:0;mso-width-relative:margin;mso-height-relative:margin;v-text-anchor:top" o:gfxdata="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" filled="f" stroked="f">
                 <v:textbox>
@@ -8295,7 +8385,7 @@
               </wp:anchor>
             </w:drawing>
           </mc:Choice>
-          <mc:Fallback xmlns:cx="http://schemas.microsoft.com/office/drawing/2014/chartex" xmlns:cx1="http://schemas.microsoft.com/office/drawing/2015/9/8/chartex" xmlns:cx2="http://schemas.microsoft.com/office/drawing/2015/10/21/chartex" xmlns:cx3="http://schemas.microsoft.com/office/drawing/2016/5/9/chartex" xmlns:cx4="http://schemas.microsoft.com/office/drawing/2016/5/10/chartex" xmlns:cx5="http://schemas.microsoft.com/office/drawing/2016/5/11/chartex" xmlns:cx6="http://schemas.microsoft.com/office/drawing/2016/5/12/chartex" xmlns:cx7="http://schemas.microsoft.com/office/drawing/2016/5/13/chartex" xmlns:cx8="http://schemas.microsoft.com/office/drawing/2016/5/14/chartex" xmlns:aink="http://schemas.microsoft.com/office/drawing/2016/ink" xmlns:am3d="http://schemas.microsoft.com/office/drawing/2017/model3d" xmlns:w16cid="http://schemas.microsoft.com/office/word/2016/wordml/cid" xmlns:w16se="http://schemas.microsoft.com/office/word/2015/wordml/symex">
+          <mc:Fallback xmlns:w16se="http://schemas.microsoft.com/office/word/2015/wordml/symex" xmlns:w16cid="http://schemas.microsoft.com/office/word/2016/wordml/cid" xmlns:am3d="http://schemas.microsoft.com/office/drawing/2017/model3d" xmlns:aink="http://schemas.microsoft.com/office/drawing/2016/ink" xmlns:cx8="http://schemas.microsoft.com/office/drawing/2016/5/14/chartex" xmlns:cx7="http://schemas.microsoft.com/office/drawing/2016/5/13/chartex" xmlns:cx6="http://schemas.microsoft.com/office/drawing/2016/5/12/chartex" xmlns:cx5="http://schemas.microsoft.com/office/drawing/2016/5/11/chartex" xmlns:cx4="http://schemas.microsoft.com/office/drawing/2016/5/10/chartex" xmlns:cx3="http://schemas.microsoft.com/office/drawing/2016/5/9/chartex" xmlns:cx2="http://schemas.microsoft.com/office/drawing/2015/10/21/chartex" xmlns:cx1="http://schemas.microsoft.com/office/drawing/2015/9/8/chartex" xmlns:cx="http://schemas.microsoft.com/office/drawing/2014/chartex">
             <w:pict>
               <v:oval w14:anchorId="16B7E66D" id="Oval 53" o:spid="_x0000_s1026" style="position:absolute;margin-left:145.95pt;margin-top:8.15pt;width:16.15pt;height:17.55pt;z-index:251716608;visibility:visible;mso-wrap-style:square;mso-wrap-distance-left:9pt;mso-wrap-distance-top:0;mso-wrap-distance-right:9pt;mso-wrap-distance-bottom:0;mso-position-horizontal:absolute;mso-position-horizontal-relative:text;mso-position-vertical:absolute;mso-position-vertical-relative:text;v-text-anchor:middle" o:gfxdata="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" fillcolor="white [3201]" strokecolor="#f79646 [3209]" strokeweight="2pt"/>
             </w:pict>
@@ -8581,7 +8671,7 @@
       <w:pPr>
         <w:pStyle w:val="FOINaslov2"/>
       </w:pPr>
-      <w:bookmarkStart w:id="22" w:name="_Toc500364447"/>
+      <w:bookmarkStart w:id="22" w:name="_Toc500524551"/>
       <w:r>
         <w:lastRenderedPageBreak/>
         <w:t xml:space="preserve">Use </w:t>
@@ -8654,27 +8744,14 @@
       <w:r>
         <w:t xml:space="preserve">Slika </w:t>
       </w:r>
-      <w:r>
-        <w:fldChar w:fldCharType="begin"/>
-      </w:r>
-      <w:r>
-        <w:instrText xml:space="preserve"> SEQ Slika \* ARABIC </w:instrText>
-      </w:r>
-      <w:r>
-        <w:fldChar w:fldCharType="separate"/>
-      </w:r>
-      <w:r>
-        <w:rPr>
-          <w:noProof/>
-        </w:rPr>
-        <w:t>1</w:t>
-      </w:r>
-      <w:r>
-        <w:rPr>
-          <w:noProof/>
-        </w:rPr>
-        <w:fldChar w:fldCharType="end"/>
-      </w:r>
+      <w:fldSimple w:instr=" SEQ Slika \* ARABIC ">
+        <w:r>
+          <w:rPr>
+            <w:noProof/>
+          </w:rPr>
+          <w:t>1</w:t>
+        </w:r>
+      </w:fldSimple>
       <w:r>
         <w:t xml:space="preserve">. Use </w:t>
       </w:r>
@@ -8726,7 +8803,7 @@
       <w:pPr>
         <w:pStyle w:val="FOINaslov2"/>
       </w:pPr>
-      <w:bookmarkStart w:id="23" w:name="_Toc500364448"/>
+      <w:bookmarkStart w:id="23" w:name="_Toc500524552"/>
       <w:r>
         <w:lastRenderedPageBreak/>
         <w:t>ERA model</w:t>
@@ -8801,27 +8878,14 @@
       <w:r>
         <w:t xml:space="preserve">Slika </w:t>
       </w:r>
-      <w:r>
-        <w:fldChar w:fldCharType="begin"/>
-      </w:r>
-      <w:r>
-        <w:instrText xml:space="preserve"> SEQ Slika \* ARABIC </w:instrText>
-      </w:r>
-      <w:r>
-        <w:fldChar w:fldCharType="separate"/>
-      </w:r>
-      <w:r>
-        <w:rPr>
-          <w:noProof/>
-        </w:rPr>
-        <w:t>2</w:t>
-      </w:r>
-      <w:r>
-        <w:rPr>
-          <w:noProof/>
-        </w:rPr>
-        <w:fldChar w:fldCharType="end"/>
-      </w:r>
+      <w:fldSimple w:instr=" SEQ Slika \* ARABIC ">
+        <w:r>
+          <w:rPr>
+            <w:noProof/>
+          </w:rPr>
+          <w:t>2</w:t>
+        </w:r>
+      </w:fldSimple>
       <w:r>
         <w:t>. ERA model</w:t>
       </w:r>
@@ -9304,7 +9368,7 @@
       <w:pPr>
         <w:pStyle w:val="FOINaslov2"/>
       </w:pPr>
-      <w:bookmarkStart w:id="24" w:name="_Toc500364449"/>
+      <w:bookmarkStart w:id="24" w:name="_Toc500524553"/>
       <w:r>
         <w:lastRenderedPageBreak/>
         <w:t>Dijagram klasa</w:t>
@@ -9320,7 +9384,7 @@
       <w:pPr>
         <w:pStyle w:val="FOINaslov3"/>
       </w:pPr>
-      <w:bookmarkStart w:id="25" w:name="_Toc500364450"/>
+      <w:bookmarkStart w:id="25" w:name="_Toc500524554"/>
       <w:r>
         <w:t>Sprint 1</w:t>
       </w:r>
@@ -9405,27 +9469,14 @@
       <w:r>
         <w:t xml:space="preserve">Slika </w:t>
       </w:r>
-      <w:r>
-        <w:fldChar w:fldCharType="begin"/>
-      </w:r>
-      <w:r>
-        <w:instrText xml:space="preserve"> SEQ Slika \* ARABIC </w:instrText>
-      </w:r>
-      <w:r>
-        <w:fldChar w:fldCharType="separate"/>
-      </w:r>
-      <w:r>
-        <w:rPr>
-          <w:noProof/>
-        </w:rPr>
-        <w:t>3</w:t>
-      </w:r>
-      <w:r>
-        <w:rPr>
-          <w:noProof/>
-        </w:rPr>
-        <w:fldChar w:fldCharType="end"/>
-      </w:r>
+      <w:fldSimple w:instr=" SEQ Slika \* ARABIC ">
+        <w:r>
+          <w:rPr>
+            <w:noProof/>
+          </w:rPr>
+          <w:t>3</w:t>
+        </w:r>
+      </w:fldSimple>
       <w:r>
         <w:t>. Dijagram klasa</w:t>
       </w:r>
@@ -9453,7 +9504,7 @@
       <w:pPr>
         <w:pStyle w:val="FOINaslov3"/>
       </w:pPr>
-      <w:bookmarkStart w:id="26" w:name="_Toc500364451"/>
+      <w:bookmarkStart w:id="26" w:name="_Toc500524555"/>
       <w:r>
         <w:t>Sprint 2</w:t>
       </w:r>
@@ -9534,7 +9585,7 @@
       <w:pPr>
         <w:pStyle w:val="FOINaslov2"/>
       </w:pPr>
-      <w:bookmarkStart w:id="27" w:name="_Toc500364452"/>
+      <w:bookmarkStart w:id="27" w:name="_Toc500524556"/>
       <w:r>
         <w:lastRenderedPageBreak/>
         <w:t>Dijagram slijeda</w:t>
@@ -9559,7 +9610,7 @@
       <w:pPr>
         <w:pStyle w:val="FOINaslov3"/>
       </w:pPr>
-      <w:bookmarkStart w:id="28" w:name="_Toc500364453"/>
+      <w:bookmarkStart w:id="28" w:name="_Toc500524557"/>
       <w:r>
         <w:t>Registracija</w:t>
       </w:r>
@@ -9647,27 +9698,14 @@
       <w:r>
         <w:t xml:space="preserve">Slika </w:t>
       </w:r>
-      <w:r>
-        <w:fldChar w:fldCharType="begin"/>
-      </w:r>
-      <w:r>
-        <w:instrText xml:space="preserve"> SEQ Slika \* ARABIC </w:instrText>
-      </w:r>
-      <w:r>
-        <w:fldChar w:fldCharType="separate"/>
-      </w:r>
-      <w:r>
-        <w:rPr>
-          <w:noProof/>
-        </w:rPr>
-        <w:t>4</w:t>
-      </w:r>
-      <w:r>
-        <w:rPr>
-          <w:noProof/>
-        </w:rPr>
-        <w:fldChar w:fldCharType="end"/>
-      </w:r>
+      <w:fldSimple w:instr=" SEQ Slika \* ARABIC ">
+        <w:r>
+          <w:rPr>
+            <w:noProof/>
+          </w:rPr>
+          <w:t>4</w:t>
+        </w:r>
+      </w:fldSimple>
       <w:r>
         <w:t>. Dijagram slijeda Registracija</w:t>
       </w:r>
@@ -9746,7 +9784,7 @@
       <w:pPr>
         <w:pStyle w:val="FOINaslov3"/>
       </w:pPr>
-      <w:bookmarkStart w:id="29" w:name="_Toc500364454"/>
+      <w:bookmarkStart w:id="29" w:name="_Toc500524558"/>
       <w:r>
         <w:lastRenderedPageBreak/>
         <w:t>Prijava</w:t>
@@ -9835,27 +9873,14 @@
       <w:r>
         <w:t xml:space="preserve">Slika </w:t>
       </w:r>
-      <w:r>
-        <w:fldChar w:fldCharType="begin"/>
-      </w:r>
-      <w:r>
-        <w:instrText xml:space="preserve"> SEQ Slika \* ARABIC </w:instrText>
-      </w:r>
-      <w:r>
-        <w:fldChar w:fldCharType="separate"/>
-      </w:r>
-      <w:r>
-        <w:rPr>
-          <w:noProof/>
-        </w:rPr>
-        <w:t>5</w:t>
-      </w:r>
-      <w:r>
-        <w:rPr>
-          <w:noProof/>
-        </w:rPr>
-        <w:fldChar w:fldCharType="end"/>
-      </w:r>
+      <w:fldSimple w:instr=" SEQ Slika \* ARABIC ">
+        <w:r>
+          <w:rPr>
+            <w:noProof/>
+          </w:rPr>
+          <w:t>5</w:t>
+        </w:r>
+      </w:fldSimple>
       <w:r>
         <w:t>. Dijagram slijeda Prijava</w:t>
       </w:r>
@@ -9898,13 +9923,101 @@
     </w:p>
     <w:p>
       <w:pPr>
+        <w:tabs>
+          <w:tab w:val="left" w:pos="900"/>
+        </w:tabs>
+      </w:pPr>
+    </w:p>
+    <w:p>
+      <w:pPr>
+        <w:tabs>
+          <w:tab w:val="left" w:pos="900"/>
+        </w:tabs>
+      </w:pPr>
+    </w:p>
+    <w:p>
+      <w:pPr>
+        <w:tabs>
+          <w:tab w:val="left" w:pos="900"/>
+        </w:tabs>
+      </w:pPr>
+    </w:p>
+    <w:p>
+      <w:pPr>
+        <w:tabs>
+          <w:tab w:val="left" w:pos="900"/>
+        </w:tabs>
+      </w:pPr>
+    </w:p>
+    <w:p>
+      <w:pPr>
+        <w:tabs>
+          <w:tab w:val="left" w:pos="900"/>
+        </w:tabs>
+      </w:pPr>
+    </w:p>
+    <w:p>
+      <w:pPr>
+        <w:tabs>
+          <w:tab w:val="left" w:pos="900"/>
+        </w:tabs>
+      </w:pPr>
+    </w:p>
+    <w:p>
+      <w:pPr>
+        <w:tabs>
+          <w:tab w:val="left" w:pos="900"/>
+        </w:tabs>
+      </w:pPr>
+    </w:p>
+    <w:p>
+      <w:pPr>
+        <w:tabs>
+          <w:tab w:val="left" w:pos="900"/>
+        </w:tabs>
+      </w:pPr>
+    </w:p>
+    <w:p>
+      <w:pPr>
+        <w:tabs>
+          <w:tab w:val="left" w:pos="900"/>
+        </w:tabs>
+      </w:pPr>
+    </w:p>
+    <w:p>
+      <w:pPr>
+        <w:tabs>
+          <w:tab w:val="left" w:pos="900"/>
+        </w:tabs>
+      </w:pPr>
+    </w:p>
+    <w:p>
+      <w:pPr>
+        <w:pStyle w:val="FOINaslov2"/>
+      </w:pPr>
+      <w:bookmarkStart w:id="30" w:name="_Toc500524559"/>
+      <w:r>
+        <w:lastRenderedPageBreak/>
+        <w:t>Dijagram aktivnosti</w:t>
+      </w:r>
+      <w:bookmarkEnd w:id="30"/>
+    </w:p>
+    <w:p>
+      <w:pPr>
+        <w:tabs>
+          <w:tab w:val="left" w:pos="900"/>
+        </w:tabs>
+      </w:pPr>
+    </w:p>
+    <w:p>
+      <w:pPr>
         <w:pStyle w:val="FOINaslov3"/>
       </w:pPr>
-      <w:bookmarkStart w:id="30" w:name="_Toc500364455"/>
+      <w:bookmarkStart w:id="31" w:name="_Toc500524560"/>
       <w:r>
         <w:t>Izmjena podataka</w:t>
       </w:r>
-      <w:bookmarkEnd w:id="30"/>
+      <w:bookmarkEnd w:id="31"/>
     </w:p>
     <w:p>
       <w:pPr>
@@ -9922,10 +10035,83 @@
     </w:p>
     <w:p>
       <w:pPr>
+        <w:keepNext/>
         <w:tabs>
           <w:tab w:val="left" w:pos="900"/>
         </w:tabs>
       </w:pPr>
+      <w:r>
+        <w:rPr>
+          <w:noProof/>
+        </w:rPr>
+        <w:drawing>
+          <wp:inline distT="0" distB="0" distL="0" distR="0" wp14:anchorId="2E573932" wp14:editId="6B28AAD0">
+            <wp:extent cx="5760720" cy="2877820"/>
+            <wp:effectExtent l="0" t="0" r="0" b="0"/>
+            <wp:docPr id="37" name="Picture 37"/>
+            <wp:cNvGraphicFramePr>
+              <a:graphicFrameLocks xmlns:a="http://schemas.openxmlformats.org/drawingml/2006/main" noChangeAspect="1"/>
+            </wp:cNvGraphicFramePr>
+            <a:graphic xmlns:a="http://schemas.openxmlformats.org/drawingml/2006/main">
+              <a:graphicData uri="http://schemas.openxmlformats.org/drawingml/2006/picture">
+                <pic:pic xmlns:pic="http://schemas.openxmlformats.org/drawingml/2006/picture">
+                  <pic:nvPicPr>
+                    <pic:cNvPr id="37" name="Izmjena podataka.jpg"/>
+                    <pic:cNvPicPr/>
+                  </pic:nvPicPr>
+                  <pic:blipFill>
+                    <a:blip r:embed="rId24">
+                      <a:extLst>
+                        <a:ext uri="{28A0092B-C50C-407E-A947-70E740481C1C}">
+                          <a14:useLocalDpi xmlns:a14="http://schemas.microsoft.com/office/drawing/2010/main" val="0"/>
+                        </a:ext>
+                      </a:extLst>
+                    </a:blip>
+                    <a:stretch>
+                      <a:fillRect/>
+                    </a:stretch>
+                  </pic:blipFill>
+                  <pic:spPr>
+                    <a:xfrm>
+                      <a:off x="0" y="0"/>
+                      <a:ext cx="5760720" cy="2877820"/>
+                    </a:xfrm>
+                    <a:prstGeom prst="rect">
+                      <a:avLst/>
+                    </a:prstGeom>
+                  </pic:spPr>
+                </pic:pic>
+              </a:graphicData>
+            </a:graphic>
+          </wp:inline>
+        </w:drawing>
+      </w:r>
+    </w:p>
+    <w:p>
+      <w:pPr>
+        <w:pStyle w:val="Caption"/>
+        <w:jc w:val="center"/>
+      </w:pPr>
+    </w:p>
+    <w:p>
+      <w:pPr>
+        <w:pStyle w:val="Caption"/>
+        <w:jc w:val="center"/>
+      </w:pPr>
+      <w:r>
+        <w:t xml:space="preserve">Slika </w:t>
+      </w:r>
+      <w:fldSimple w:instr=" SEQ Slika \* ARABIC ">
+        <w:r>
+          <w:rPr>
+            <w:noProof/>
+          </w:rPr>
+          <w:t>6</w:t>
+        </w:r>
+      </w:fldSimple>
+      <w:r>
+        <w:t>. Dijagram aktivnosti Izmjena podataka</w:t>
+      </w:r>
     </w:p>
     <w:p>
       <w:pPr>
@@ -9946,53 +10132,125 @@
         <w:tabs>
           <w:tab w:val="left" w:pos="900"/>
         </w:tabs>
-      </w:pPr>
-    </w:p>
-    <w:p>
-      <w:pPr>
-        <w:tabs>
-          <w:tab w:val="left" w:pos="900"/>
-        </w:tabs>
-      </w:pPr>
-    </w:p>
-    <w:p>
-      <w:pPr>
-        <w:tabs>
-          <w:tab w:val="left" w:pos="900"/>
-        </w:tabs>
-      </w:pPr>
-    </w:p>
-    <w:p>
-      <w:pPr>
-        <w:tabs>
-          <w:tab w:val="left" w:pos="900"/>
-        </w:tabs>
-      </w:pPr>
-    </w:p>
-    <w:p>
-      <w:pPr>
-        <w:tabs>
-          <w:tab w:val="left" w:pos="900"/>
-        </w:tabs>
-      </w:pPr>
-    </w:p>
-    <w:p>
-      <w:pPr>
-        <w:pStyle w:val="FOINaslov1"/>
-      </w:pPr>
-      <w:bookmarkStart w:id="31" w:name="_Toc500364456"/>
-      <w:r>
-        <w:t>Web Servis</w:t>
-      </w:r>
-      <w:bookmarkEnd w:id="31"/>
-    </w:p>
-    <w:p/>
-    <w:p>
-      <w:pPr>
         <w:spacing w:line="360" w:lineRule="auto"/>
         <w:jc w:val="both"/>
       </w:pPr>
       <w:r>
+        <w:t xml:space="preserve">Dijagram opisuje način na koji korisnik mijenja postojeće podatke. Odabirom na </w:t>
+      </w:r>
+      <w:proofErr w:type="spellStart"/>
+      <w:r>
+        <w:t>menu</w:t>
+      </w:r>
+      <w:proofErr w:type="spellEnd"/>
+      <w:r>
+        <w:t xml:space="preserve"> mogućnost </w:t>
+      </w:r>
+      <w:r>
+        <w:rPr>
+          <w:i/>
+        </w:rPr>
+        <w:t>Uredi profil</w:t>
+      </w:r>
+      <w:r>
+        <w:rPr>
+          <w:i/>
+        </w:rPr>
+        <w:t xml:space="preserve"> </w:t>
+      </w:r>
+      <w:r>
+        <w:t>korisniku se prikazuje aktivnost sa svim podacima osim lozinke. Podaci se odnose na ime, prezime, korisničko ime i email.</w:t>
+      </w:r>
+      <w:r>
+        <w:t xml:space="preserve"> Ukoliko korisnik mijenja neke od navedenih podataka, ali ne i lozinku, aplikacija provjerava jesu li unesena sva polja sa podacima. Ukoliko jesu, podaci se ažuriraju i spremaju u bazu.</w:t>
+      </w:r>
+      <w:r>
+        <w:t xml:space="preserve"> No, ukoliko neki od podataka nisu uneseni, korisniku se ispisuje poruka da treba unijeti sve podatke.</w:t>
+      </w:r>
+      <w:r>
+        <w:t xml:space="preserve"> Ako korisnik uz neki od podataka želi promijeniti i lozinku, potrebno je unijeti i potvrdu lozinku pri čemu se provjerava unesena lozinka sa potvrdom lozinke.</w:t>
+      </w:r>
+      <w:r>
+        <w:t xml:space="preserve"> </w:t>
+      </w:r>
+      <w:r>
+        <w:t>Ako su lozinka i potvrda lozinke jednake, korisnički podaci se ažuriraju i spremaju u bazu.</w:t>
+      </w:r>
+    </w:p>
+    <w:p>
+      <w:pPr>
+        <w:tabs>
+          <w:tab w:val="left" w:pos="900"/>
+        </w:tabs>
+      </w:pPr>
+    </w:p>
+    <w:p>
+      <w:pPr>
+        <w:tabs>
+          <w:tab w:val="left" w:pos="900"/>
+        </w:tabs>
+      </w:pPr>
+    </w:p>
+    <w:p>
+      <w:pPr>
+        <w:tabs>
+          <w:tab w:val="left" w:pos="900"/>
+        </w:tabs>
+      </w:pPr>
+    </w:p>
+    <w:p>
+      <w:pPr>
+        <w:tabs>
+          <w:tab w:val="left" w:pos="900"/>
+        </w:tabs>
+      </w:pPr>
+    </w:p>
+    <w:p>
+      <w:pPr>
+        <w:tabs>
+          <w:tab w:val="left" w:pos="900"/>
+        </w:tabs>
+      </w:pPr>
+    </w:p>
+    <w:p>
+      <w:pPr>
+        <w:tabs>
+          <w:tab w:val="left" w:pos="900"/>
+        </w:tabs>
+      </w:pPr>
+    </w:p>
+    <w:p>
+      <w:pPr>
+        <w:tabs>
+          <w:tab w:val="left" w:pos="900"/>
+        </w:tabs>
+      </w:pPr>
+    </w:p>
+    <w:p>
+      <w:pPr>
+        <w:tabs>
+          <w:tab w:val="left" w:pos="900"/>
+        </w:tabs>
+      </w:pPr>
+    </w:p>
+    <w:p>
+      <w:pPr>
+        <w:pStyle w:val="FOINaslov1"/>
+      </w:pPr>
+      <w:bookmarkStart w:id="32" w:name="_Toc500524561"/>
+      <w:r>
+        <w:lastRenderedPageBreak/>
+        <w:t>Web Servis</w:t>
+      </w:r>
+      <w:bookmarkEnd w:id="32"/>
+    </w:p>
+    <w:p/>
+    <w:p>
+      <w:pPr>
+        <w:spacing w:line="360" w:lineRule="auto"/>
+        <w:jc w:val="both"/>
+      </w:pPr>
+      <w:r>
         <w:t xml:space="preserve">Kako bi aplikacija </w:t>
       </w:r>
       <w:proofErr w:type="spellStart"/>
@@ -10003,7 +10261,7 @@
       <w:r>
         <w:t xml:space="preserve"> radila u skladu sa potrebama korisnika, kreirali smo web servis. Na ovaj način aplikacija koristi vlastitu bazu podataka u kojoj se nalaze / će se nalaziti potrebni podaci, kao što su: korisnici, lijekovi, pregledi i terapije. Za potrebe rada ove aplikacije unajmili smo server na stranicama 000webhost-a (</w:t>
       </w:r>
-      <w:hyperlink r:id="rId24" w:history="1">
+      <w:hyperlink r:id="rId25" w:history="1">
         <w:r>
           <w:rPr>
             <w:rStyle w:val="Hyperlink"/>
@@ -10052,7 +10310,7 @@
                     <pic:cNvPicPr/>
                   </pic:nvPicPr>
                   <pic:blipFill>
-                    <a:blip r:embed="rId25"/>
+                    <a:blip r:embed="rId26"/>
                     <a:stretch>
                       <a:fillRect/>
                     </a:stretch>
@@ -10137,7 +10395,7 @@
               </wp:anchor>
             </w:drawing>
           </mc:Choice>
-          <mc:Fallback xmlns:cx="http://schemas.microsoft.com/office/drawing/2014/chartex" xmlns:cx1="http://schemas.microsoft.com/office/drawing/2015/9/8/chartex" xmlns:cx2="http://schemas.microsoft.com/office/drawing/2015/10/21/chartex" xmlns:cx3="http://schemas.microsoft.com/office/drawing/2016/5/9/chartex" xmlns:cx4="http://schemas.microsoft.com/office/drawing/2016/5/10/chartex" xmlns:cx5="http://schemas.microsoft.com/office/drawing/2016/5/11/chartex" xmlns:cx6="http://schemas.microsoft.com/office/drawing/2016/5/12/chartex" xmlns:cx7="http://schemas.microsoft.com/office/drawing/2016/5/13/chartex" xmlns:cx8="http://schemas.microsoft.com/office/drawing/2016/5/14/chartex" xmlns:aink="http://schemas.microsoft.com/office/drawing/2016/ink" xmlns:am3d="http://schemas.microsoft.com/office/drawing/2017/model3d" xmlns:w16cid="http://schemas.microsoft.com/office/word/2016/wordml/cid" xmlns:w16se="http://schemas.microsoft.com/office/word/2015/wordml/symex">
+          <mc:Fallback xmlns:w16se="http://schemas.microsoft.com/office/word/2015/wordml/symex" xmlns:w16cid="http://schemas.microsoft.com/office/word/2016/wordml/cid" xmlns:am3d="http://schemas.microsoft.com/office/drawing/2017/model3d" xmlns:aink="http://schemas.microsoft.com/office/drawing/2016/ink" xmlns:cx8="http://schemas.microsoft.com/office/drawing/2016/5/14/chartex" xmlns:cx7="http://schemas.microsoft.com/office/drawing/2016/5/13/chartex" xmlns:cx6="http://schemas.microsoft.com/office/drawing/2016/5/12/chartex" xmlns:cx5="http://schemas.microsoft.com/office/drawing/2016/5/11/chartex" xmlns:cx4="http://schemas.microsoft.com/office/drawing/2016/5/10/chartex" xmlns:cx3="http://schemas.microsoft.com/office/drawing/2016/5/9/chartex" xmlns:cx2="http://schemas.microsoft.com/office/drawing/2015/10/21/chartex" xmlns:cx1="http://schemas.microsoft.com/office/drawing/2015/9/8/chartex" xmlns:cx="http://schemas.microsoft.com/office/drawing/2014/chartex">
             <w:pict>
               <v:shapetype w14:anchorId="40008D26" id="_x0000_t32" coordsize="21600,21600" o:spt="32" o:oned="t" path="m,l21600,21600e" filled="f">
                 <v:path arrowok="t" fillok="f" o:connecttype="none"/>
@@ -10236,7 +10494,7 @@
               </wp:anchor>
             </w:drawing>
           </mc:Choice>
-          <mc:Fallback xmlns:cx="http://schemas.microsoft.com/office/drawing/2014/chartex" xmlns:cx1="http://schemas.microsoft.com/office/drawing/2015/9/8/chartex" xmlns:cx2="http://schemas.microsoft.com/office/drawing/2015/10/21/chartex" xmlns:cx3="http://schemas.microsoft.com/office/drawing/2016/5/9/chartex" xmlns:cx4="http://schemas.microsoft.com/office/drawing/2016/5/10/chartex" xmlns:cx5="http://schemas.microsoft.com/office/drawing/2016/5/11/chartex" xmlns:cx6="http://schemas.microsoft.com/office/drawing/2016/5/12/chartex" xmlns:cx7="http://schemas.microsoft.com/office/drawing/2016/5/13/chartex" xmlns:cx8="http://schemas.microsoft.com/office/drawing/2016/5/14/chartex" xmlns:aink="http://schemas.microsoft.com/office/drawing/2016/ink" xmlns:am3d="http://schemas.microsoft.com/office/drawing/2017/model3d" xmlns:w16cid="http://schemas.microsoft.com/office/word/2016/wordml/cid" xmlns:w16se="http://schemas.microsoft.com/office/word/2015/wordml/symex">
+          <mc:Fallback xmlns:w16se="http://schemas.microsoft.com/office/word/2015/wordml/symex" xmlns:w16cid="http://schemas.microsoft.com/office/word/2016/wordml/cid" xmlns:am3d="http://schemas.microsoft.com/office/drawing/2017/model3d" xmlns:aink="http://schemas.microsoft.com/office/drawing/2016/ink" xmlns:cx8="http://schemas.microsoft.com/office/drawing/2016/5/14/chartex" xmlns:cx7="http://schemas.microsoft.com/office/drawing/2016/5/13/chartex" xmlns:cx6="http://schemas.microsoft.com/office/drawing/2016/5/12/chartex" xmlns:cx5="http://schemas.microsoft.com/office/drawing/2016/5/11/chartex" xmlns:cx4="http://schemas.microsoft.com/office/drawing/2016/5/10/chartex" xmlns:cx3="http://schemas.microsoft.com/office/drawing/2016/5/9/chartex" xmlns:cx2="http://schemas.microsoft.com/office/drawing/2015/10/21/chartex" xmlns:cx1="http://schemas.microsoft.com/office/drawing/2015/9/8/chartex" xmlns:cx="http://schemas.microsoft.com/office/drawing/2014/chartex">
             <w:pict>
               <v:shape w14:anchorId="2C618609" id="Tekstni okvir 11" o:spid="_x0000_s1037" type="#_x0000_t202" style="position:absolute;left:0;text-align:left;margin-left:183.4pt;margin-top:4.2pt;width:90pt;height:21.75pt;z-index:251659264;visibility:visible;mso-wrap-style:square;mso-width-percent:0;mso-height-percent:0;mso-wrap-distance-left:9pt;mso-wrap-distance-top:0;mso-wrap-distance-right:9pt;mso-wrap-distance-bottom:0;mso-position-horizontal:absolute;mso-position-horizontal-relative:margin;mso-position-vertical:absolute;mso-position-vertical-relative:text;mso-width-percent:0;mso-height-percent:0;mso-width-relative:margin;mso-height-relative:margin;v-text-anchor:top" o:gfxdata="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" fillcolor="white [3201]" strokeweight=".5pt">
                 <v:textbox>
@@ -10325,7 +10583,7 @@
               </wp:anchor>
             </w:drawing>
           </mc:Choice>
-          <mc:Fallback xmlns:cx="http://schemas.microsoft.com/office/drawing/2014/chartex" xmlns:cx1="http://schemas.microsoft.com/office/drawing/2015/9/8/chartex" xmlns:cx2="http://schemas.microsoft.com/office/drawing/2015/10/21/chartex" xmlns:cx3="http://schemas.microsoft.com/office/drawing/2016/5/9/chartex" xmlns:cx4="http://schemas.microsoft.com/office/drawing/2016/5/10/chartex" xmlns:cx5="http://schemas.microsoft.com/office/drawing/2016/5/11/chartex" xmlns:cx6="http://schemas.microsoft.com/office/drawing/2016/5/12/chartex" xmlns:cx7="http://schemas.microsoft.com/office/drawing/2016/5/13/chartex" xmlns:cx8="http://schemas.microsoft.com/office/drawing/2016/5/14/chartex" xmlns:aink="http://schemas.microsoft.com/office/drawing/2016/ink" xmlns:am3d="http://schemas.microsoft.com/office/drawing/2017/model3d" xmlns:w16cid="http://schemas.microsoft.com/office/word/2016/wordml/cid" xmlns:w16se="http://schemas.microsoft.com/office/word/2015/wordml/symex">
+          <mc:Fallback xmlns:w16se="http://schemas.microsoft.com/office/word/2015/wordml/symex" xmlns:w16cid="http://schemas.microsoft.com/office/word/2016/wordml/cid" xmlns:am3d="http://schemas.microsoft.com/office/drawing/2017/model3d" xmlns:aink="http://schemas.microsoft.com/office/drawing/2016/ink" xmlns:cx8="http://schemas.microsoft.com/office/drawing/2016/5/14/chartex" xmlns:cx7="http://schemas.microsoft.com/office/drawing/2016/5/13/chartex" xmlns:cx6="http://schemas.microsoft.com/office/drawing/2016/5/12/chartex" xmlns:cx5="http://schemas.microsoft.com/office/drawing/2016/5/11/chartex" xmlns:cx4="http://schemas.microsoft.com/office/drawing/2016/5/10/chartex" xmlns:cx3="http://schemas.microsoft.com/office/drawing/2016/5/9/chartex" xmlns:cx2="http://schemas.microsoft.com/office/drawing/2015/10/21/chartex" xmlns:cx1="http://schemas.microsoft.com/office/drawing/2015/9/8/chartex" xmlns:cx="http://schemas.microsoft.com/office/drawing/2014/chartex">
             <w:pict>
               <v:shape w14:anchorId="11A2B3AF" id="Straight Arrow Connector 26" o:spid="_x0000_s1026" type="#_x0000_t32" style="position:absolute;margin-left:226.9pt;margin-top:12.15pt;width:0;height:21pt;z-index:251676672;visibility:visible;mso-wrap-style:square;mso-width-percent:0;mso-height-percent:0;mso-wrap-distance-left:9pt;mso-wrap-distance-top:0;mso-wrap-distance-right:9pt;mso-wrap-distance-bottom:0;mso-position-horizontal:absolute;mso-position-horizontal-relative:text;mso-position-vertical:absolute;mso-position-vertical-relative:text;mso-width-percent:0;mso-height-percent:0;mso-width-relative:margin;mso-height-relative:margin" o:gfxdata="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" strokecolor="#4579b8 [3044]">
                 <v:stroke endarrow="block"/>
@@ -10414,7 +10672,7 @@
               </wp:anchor>
             </w:drawing>
           </mc:Choice>
-          <mc:Fallback xmlns:cx="http://schemas.microsoft.com/office/drawing/2014/chartex" xmlns:cx1="http://schemas.microsoft.com/office/drawing/2015/9/8/chartex" xmlns:cx2="http://schemas.microsoft.com/office/drawing/2015/10/21/chartex" xmlns:cx3="http://schemas.microsoft.com/office/drawing/2016/5/9/chartex" xmlns:cx4="http://schemas.microsoft.com/office/drawing/2016/5/10/chartex" xmlns:cx5="http://schemas.microsoft.com/office/drawing/2016/5/11/chartex" xmlns:cx6="http://schemas.microsoft.com/office/drawing/2016/5/12/chartex" xmlns:cx7="http://schemas.microsoft.com/office/drawing/2016/5/13/chartex" xmlns:cx8="http://schemas.microsoft.com/office/drawing/2016/5/14/chartex" xmlns:aink="http://schemas.microsoft.com/office/drawing/2016/ink" xmlns:am3d="http://schemas.microsoft.com/office/drawing/2017/model3d" xmlns:w16cid="http://schemas.microsoft.com/office/word/2016/wordml/cid" xmlns:w16se="http://schemas.microsoft.com/office/word/2015/wordml/symex">
+          <mc:Fallback xmlns:w16se="http://schemas.microsoft.com/office/word/2015/wordml/symex" xmlns:w16cid="http://schemas.microsoft.com/office/word/2016/wordml/cid" xmlns:am3d="http://schemas.microsoft.com/office/drawing/2017/model3d" xmlns:aink="http://schemas.microsoft.com/office/drawing/2016/ink" xmlns:cx8="http://schemas.microsoft.com/office/drawing/2016/5/14/chartex" xmlns:cx7="http://schemas.microsoft.com/office/drawing/2016/5/13/chartex" xmlns:cx6="http://schemas.microsoft.com/office/drawing/2016/5/12/chartex" xmlns:cx5="http://schemas.microsoft.com/office/drawing/2016/5/11/chartex" xmlns:cx4="http://schemas.microsoft.com/office/drawing/2016/5/10/chartex" xmlns:cx3="http://schemas.microsoft.com/office/drawing/2016/5/9/chartex" xmlns:cx2="http://schemas.microsoft.com/office/drawing/2015/10/21/chartex" xmlns:cx1="http://schemas.microsoft.com/office/drawing/2015/9/8/chartex" xmlns:cx="http://schemas.microsoft.com/office/drawing/2014/chartex">
             <w:pict>
               <v:shape w14:anchorId="009601F2" id="Tekstni okvir 12" o:spid="_x0000_s1038" type="#_x0000_t202" style="position:absolute;margin-left:380.65pt;margin-top:27.8pt;width:51pt;height:20.25pt;z-index:251665408;visibility:visible;mso-wrap-style:square;mso-width-percent:0;mso-height-percent:0;mso-wrap-distance-left:9pt;mso-wrap-distance-top:0;mso-wrap-distance-right:9pt;mso-wrap-distance-bottom:0;mso-position-horizontal:absolute;mso-position-horizontal-relative:margin;mso-position-vertical:absolute;mso-position-vertical-relative:text;mso-width-percent:0;mso-height-percent:0;mso-width-relative:margin;mso-height-relative:margin;v-text-anchor:top" o:gfxdata="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" fillcolor="white [3201]" strokeweight=".5pt">
                 <v:textbox>
@@ -10492,7 +10750,7 @@
               </wp:anchor>
             </w:drawing>
           </mc:Choice>
-          <mc:Fallback xmlns:cx="http://schemas.microsoft.com/office/drawing/2014/chartex" xmlns:cx1="http://schemas.microsoft.com/office/drawing/2015/9/8/chartex" xmlns:cx2="http://schemas.microsoft.com/office/drawing/2015/10/21/chartex" xmlns:cx3="http://schemas.microsoft.com/office/drawing/2016/5/9/chartex" xmlns:cx4="http://schemas.microsoft.com/office/drawing/2016/5/10/chartex" xmlns:cx5="http://schemas.microsoft.com/office/drawing/2016/5/11/chartex" xmlns:cx6="http://schemas.microsoft.com/office/drawing/2016/5/12/chartex" xmlns:cx7="http://schemas.microsoft.com/office/drawing/2016/5/13/chartex" xmlns:cx8="http://schemas.microsoft.com/office/drawing/2016/5/14/chartex" xmlns:aink="http://schemas.microsoft.com/office/drawing/2016/ink" xmlns:am3d="http://schemas.microsoft.com/office/drawing/2017/model3d" xmlns:w16cid="http://schemas.microsoft.com/office/word/2016/wordml/cid" xmlns:w16se="http://schemas.microsoft.com/office/word/2015/wordml/symex">
+          <mc:Fallback xmlns:w16se="http://schemas.microsoft.com/office/word/2015/wordml/symex" xmlns:w16cid="http://schemas.microsoft.com/office/word/2016/wordml/cid" xmlns:am3d="http://schemas.microsoft.com/office/drawing/2017/model3d" xmlns:aink="http://schemas.microsoft.com/office/drawing/2016/ink" xmlns:cx8="http://schemas.microsoft.com/office/drawing/2016/5/14/chartex" xmlns:cx7="http://schemas.microsoft.com/office/drawing/2016/5/13/chartex" xmlns:cx6="http://schemas.microsoft.com/office/drawing/2016/5/12/chartex" xmlns:cx5="http://schemas.microsoft.com/office/drawing/2016/5/11/chartex" xmlns:cx4="http://schemas.microsoft.com/office/drawing/2016/5/10/chartex" xmlns:cx3="http://schemas.microsoft.com/office/drawing/2016/5/9/chartex" xmlns:cx2="http://schemas.microsoft.com/office/drawing/2015/10/21/chartex" xmlns:cx1="http://schemas.microsoft.com/office/drawing/2015/9/8/chartex" xmlns:cx="http://schemas.microsoft.com/office/drawing/2014/chartex">
             <w:pict>
               <v:shape w14:anchorId="51FC71C1" id="Straight Arrow Connector 24" o:spid="_x0000_s1026" type="#_x0000_t32" style="position:absolute;margin-left:271.9pt;margin-top:34.55pt;width:108.75pt;height:.75pt;flip:x y;z-index:251675648;visibility:visible;mso-wrap-style:square;mso-wrap-distance-left:9pt;mso-wrap-distance-top:0;mso-wrap-distance-right:9pt;mso-wrap-distance-bottom:0;mso-position-horizontal:absolute;mso-position-horizontal-relative:text;mso-position-vertical:absolute;mso-position-vertical-relative:text" o:gfxdata="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" strokecolor="#4579b8 [3044]">
                 <v:stroke endarrow="block"/>
@@ -10564,7 +10822,7 @@
               </wp:anchor>
             </w:drawing>
           </mc:Choice>
-          <mc:Fallback xmlns:cx="http://schemas.microsoft.com/office/drawing/2014/chartex" xmlns:cx1="http://schemas.microsoft.com/office/drawing/2015/9/8/chartex" xmlns:cx2="http://schemas.microsoft.com/office/drawing/2015/10/21/chartex" xmlns:cx3="http://schemas.microsoft.com/office/drawing/2016/5/9/chartex" xmlns:cx4="http://schemas.microsoft.com/office/drawing/2016/5/10/chartex" xmlns:cx5="http://schemas.microsoft.com/office/drawing/2016/5/11/chartex" xmlns:cx6="http://schemas.microsoft.com/office/drawing/2016/5/12/chartex" xmlns:cx7="http://schemas.microsoft.com/office/drawing/2016/5/13/chartex" xmlns:cx8="http://schemas.microsoft.com/office/drawing/2016/5/14/chartex" xmlns:aink="http://schemas.microsoft.com/office/drawing/2016/ink" xmlns:am3d="http://schemas.microsoft.com/office/drawing/2017/model3d" xmlns:w16cid="http://schemas.microsoft.com/office/word/2016/wordml/cid" xmlns:w16se="http://schemas.microsoft.com/office/word/2015/wordml/symex">
+          <mc:Fallback xmlns:w16se="http://schemas.microsoft.com/office/word/2015/wordml/symex" xmlns:w16cid="http://schemas.microsoft.com/office/word/2016/wordml/cid" xmlns:am3d="http://schemas.microsoft.com/office/drawing/2017/model3d" xmlns:aink="http://schemas.microsoft.com/office/drawing/2016/ink" xmlns:cx8="http://schemas.microsoft.com/office/drawing/2016/5/14/chartex" xmlns:cx7="http://schemas.microsoft.com/office/drawing/2016/5/13/chartex" xmlns:cx6="http://schemas.microsoft.com/office/drawing/2016/5/12/chartex" xmlns:cx5="http://schemas.microsoft.com/office/drawing/2016/5/11/chartex" xmlns:cx4="http://schemas.microsoft.com/office/drawing/2016/5/10/chartex" xmlns:cx3="http://schemas.microsoft.com/office/drawing/2016/5/9/chartex" xmlns:cx2="http://schemas.microsoft.com/office/drawing/2015/10/21/chartex" xmlns:cx1="http://schemas.microsoft.com/office/drawing/2015/9/8/chartex" xmlns:cx="http://schemas.microsoft.com/office/drawing/2014/chartex">
             <w:pict>
               <v:shape w14:anchorId="16908B53" id="Straight Arrow Connector 20" o:spid="_x0000_s1026" type="#_x0000_t32" style="position:absolute;margin-left:82.85pt;margin-top:36.05pt;width:99.75pt;height:0;z-index:251672576;visibility:visible;mso-wrap-style:square;mso-width-percent:0;mso-height-percent:0;mso-wrap-distance-left:9pt;mso-wrap-distance-top:0;mso-wrap-distance-right:9pt;mso-wrap-distance-bottom:0;mso-position-horizontal:absolute;mso-position-horizontal-relative:text;mso-position-vertical:absolute;mso-position-vertical-relative:text;mso-width-percent:0;mso-height-percent:0;mso-width-relative:margin;mso-height-relative:margin" o:gfxdata="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" strokecolor="#4579b8 [3044]">
                 <v:stroke endarrow="block"/>
@@ -10644,7 +10902,7 @@
               </wp:anchor>
             </w:drawing>
           </mc:Choice>
-          <mc:Fallback xmlns:cx="http://schemas.microsoft.com/office/drawing/2014/chartex" xmlns:cx1="http://schemas.microsoft.com/office/drawing/2015/9/8/chartex" xmlns:cx2="http://schemas.microsoft.com/office/drawing/2015/10/21/chartex" xmlns:cx3="http://schemas.microsoft.com/office/drawing/2016/5/9/chartex" xmlns:cx4="http://schemas.microsoft.com/office/drawing/2016/5/10/chartex" xmlns:cx5="http://schemas.microsoft.com/office/drawing/2016/5/11/chartex" xmlns:cx6="http://schemas.microsoft.com/office/drawing/2016/5/12/chartex" xmlns:cx7="http://schemas.microsoft.com/office/drawing/2016/5/13/chartex" xmlns:cx8="http://schemas.microsoft.com/office/drawing/2016/5/14/chartex" xmlns:aink="http://schemas.microsoft.com/office/drawing/2016/ink" xmlns:am3d="http://schemas.microsoft.com/office/drawing/2017/model3d" xmlns:w16cid="http://schemas.microsoft.com/office/word/2016/wordml/cid" xmlns:w16se="http://schemas.microsoft.com/office/word/2015/wordml/symex">
+          <mc:Fallback xmlns:w16se="http://schemas.microsoft.com/office/word/2015/wordml/symex" xmlns:w16cid="http://schemas.microsoft.com/office/word/2016/wordml/cid" xmlns:am3d="http://schemas.microsoft.com/office/drawing/2017/model3d" xmlns:aink="http://schemas.microsoft.com/office/drawing/2016/ink" xmlns:cx8="http://schemas.microsoft.com/office/drawing/2016/5/14/chartex" xmlns:cx7="http://schemas.microsoft.com/office/drawing/2016/5/13/chartex" xmlns:cx6="http://schemas.microsoft.com/office/drawing/2016/5/12/chartex" xmlns:cx5="http://schemas.microsoft.com/office/drawing/2016/5/11/chartex" xmlns:cx4="http://schemas.microsoft.com/office/drawing/2016/5/10/chartex" xmlns:cx3="http://schemas.microsoft.com/office/drawing/2016/5/9/chartex" xmlns:cx2="http://schemas.microsoft.com/office/drawing/2015/10/21/chartex" xmlns:cx1="http://schemas.microsoft.com/office/drawing/2015/9/8/chartex" xmlns:cx="http://schemas.microsoft.com/office/drawing/2014/chartex">
             <w:pict>
               <v:shape w14:anchorId="175D07B8" id="Tekstni okvir 13" o:spid="_x0000_s1039" type="#_x0000_t202" style="position:absolute;margin-left:9pt;margin-top:23.25pt;width:71.25pt;height:20.25pt;z-index:251663360;visibility:visible;mso-wrap-style:square;mso-width-percent:0;mso-height-percent:0;mso-wrap-distance-left:9pt;mso-wrap-distance-top:0;mso-wrap-distance-right:9pt;mso-wrap-distance-bottom:0;mso-position-horizontal:absolute;mso-position-horizontal-relative:margin;mso-position-vertical:absolute;mso-position-vertical-relative:text;mso-width-percent:0;mso-height-percent:0;mso-width-relative:margin;mso-height-relative:margin;v-text-anchor:top" o:gfxdata="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" fillcolor="white [3201]" strokeweight=".5pt">
                 <v:textbox>
@@ -10733,7 +10991,7 @@
               </wp:anchor>
             </w:drawing>
           </mc:Choice>
-          <mc:Fallback xmlns:cx="http://schemas.microsoft.com/office/drawing/2014/chartex" xmlns:cx1="http://schemas.microsoft.com/office/drawing/2015/9/8/chartex" xmlns:cx2="http://schemas.microsoft.com/office/drawing/2015/10/21/chartex" xmlns:cx3="http://schemas.microsoft.com/office/drawing/2016/5/9/chartex" xmlns:cx4="http://schemas.microsoft.com/office/drawing/2016/5/10/chartex" xmlns:cx5="http://schemas.microsoft.com/office/drawing/2016/5/11/chartex" xmlns:cx6="http://schemas.microsoft.com/office/drawing/2016/5/12/chartex" xmlns:cx7="http://schemas.microsoft.com/office/drawing/2016/5/13/chartex" xmlns:cx8="http://schemas.microsoft.com/office/drawing/2016/5/14/chartex" xmlns:aink="http://schemas.microsoft.com/office/drawing/2016/ink" xmlns:am3d="http://schemas.microsoft.com/office/drawing/2017/model3d" xmlns:w16cid="http://schemas.microsoft.com/office/word/2016/wordml/cid" xmlns:w16se="http://schemas.microsoft.com/office/word/2015/wordml/symex">
+          <mc:Fallback xmlns:w16se="http://schemas.microsoft.com/office/word/2015/wordml/symex" xmlns:w16cid="http://schemas.microsoft.com/office/word/2016/wordml/cid" xmlns:am3d="http://schemas.microsoft.com/office/drawing/2017/model3d" xmlns:aink="http://schemas.microsoft.com/office/drawing/2016/ink" xmlns:cx8="http://schemas.microsoft.com/office/drawing/2016/5/14/chartex" xmlns:cx7="http://schemas.microsoft.com/office/drawing/2016/5/13/chartex" xmlns:cx6="http://schemas.microsoft.com/office/drawing/2016/5/12/chartex" xmlns:cx5="http://schemas.microsoft.com/office/drawing/2016/5/11/chartex" xmlns:cx4="http://schemas.microsoft.com/office/drawing/2016/5/10/chartex" xmlns:cx3="http://schemas.microsoft.com/office/drawing/2016/5/9/chartex" xmlns:cx2="http://schemas.microsoft.com/office/drawing/2015/10/21/chartex" xmlns:cx1="http://schemas.microsoft.com/office/drawing/2015/9/8/chartex" xmlns:cx="http://schemas.microsoft.com/office/drawing/2014/chartex">
             <w:pict>
               <v:line w14:anchorId="1E696D62" id="Straight Connector 30" o:spid="_x0000_s1026" style="position:absolute;flip:y;z-index:251680768;visibility:visible;mso-wrap-style:square;mso-wrap-distance-left:9pt;mso-wrap-distance-top:0;mso-wrap-distance-right:9pt;mso-wrap-distance-bottom:0;mso-position-horizontal:absolute;mso-position-horizontal-relative:text;mso-position-vertical:absolute;mso-position-vertical-relative:text" from="407.65pt,34.05pt" to="407.65pt,93.3pt" o:gfxdata="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" strokecolor="#4579b8 [3044]"/>
             </w:pict>
@@ -10794,7 +11052,7 @@
               </wp:anchor>
             </w:drawing>
           </mc:Choice>
-          <mc:Fallback xmlns:cx="http://schemas.microsoft.com/office/drawing/2014/chartex" xmlns:cx1="http://schemas.microsoft.com/office/drawing/2015/9/8/chartex" xmlns:cx2="http://schemas.microsoft.com/office/drawing/2015/10/21/chartex" xmlns:cx3="http://schemas.microsoft.com/office/drawing/2016/5/9/chartex" xmlns:cx4="http://schemas.microsoft.com/office/drawing/2016/5/10/chartex" xmlns:cx5="http://schemas.microsoft.com/office/drawing/2016/5/11/chartex" xmlns:cx6="http://schemas.microsoft.com/office/drawing/2016/5/12/chartex" xmlns:cx7="http://schemas.microsoft.com/office/drawing/2016/5/13/chartex" xmlns:cx8="http://schemas.microsoft.com/office/drawing/2016/5/14/chartex" xmlns:aink="http://schemas.microsoft.com/office/drawing/2016/ink" xmlns:am3d="http://schemas.microsoft.com/office/drawing/2017/model3d" xmlns:w16cid="http://schemas.microsoft.com/office/word/2016/wordml/cid" xmlns:w16se="http://schemas.microsoft.com/office/word/2015/wordml/symex">
+          <mc:Fallback xmlns:w16se="http://schemas.microsoft.com/office/word/2015/wordml/symex" xmlns:w16cid="http://schemas.microsoft.com/office/word/2016/wordml/cid" xmlns:am3d="http://schemas.microsoft.com/office/drawing/2017/model3d" xmlns:aink="http://schemas.microsoft.com/office/drawing/2016/ink" xmlns:cx8="http://schemas.microsoft.com/office/drawing/2016/5/14/chartex" xmlns:cx7="http://schemas.microsoft.com/office/drawing/2016/5/13/chartex" xmlns:cx6="http://schemas.microsoft.com/office/drawing/2016/5/12/chartex" xmlns:cx5="http://schemas.microsoft.com/office/drawing/2016/5/11/chartex" xmlns:cx4="http://schemas.microsoft.com/office/drawing/2016/5/10/chartex" xmlns:cx3="http://schemas.microsoft.com/office/drawing/2016/5/9/chartex" xmlns:cx2="http://schemas.microsoft.com/office/drawing/2015/10/21/chartex" xmlns:cx1="http://schemas.microsoft.com/office/drawing/2015/9/8/chartex" xmlns:cx="http://schemas.microsoft.com/office/drawing/2014/chartex">
             <w:pict>
               <v:line w14:anchorId="29E59747" id="Straight Connector 28" o:spid="_x0000_s1026" style="position:absolute;flip:y;z-index:251678720;visibility:visible;mso-wrap-style:square;mso-wrap-distance-left:9pt;mso-wrap-distance-top:0;mso-wrap-distance-right:9pt;mso-wrap-distance-bottom:0;mso-position-horizontal:absolute;mso-position-horizontal-relative:text;mso-position-vertical:absolute;mso-position-vertical-relative:text" from="43.9pt,31.05pt" to="43.9pt,85.05pt" o:gfxdata="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" strokecolor="#4579b8 [3044]"/>
             </w:pict>
@@ -10823,7 +11081,7 @@
                     </pic:cNvPicPr>
                   </pic:nvPicPr>
                   <pic:blipFill>
-                    <a:blip r:embed="rId26" cstate="print">
+                    <a:blip r:embed="rId27" cstate="print">
                       <a:extLst>
                         <a:ext uri="{28A0092B-C50C-407E-A947-70E740481C1C}">
                           <a14:useLocalDpi xmlns:a14="http://schemas.microsoft.com/office/drawing/2010/main" val="0"/>
@@ -10930,7 +11188,7 @@
               </wp:anchor>
             </w:drawing>
           </mc:Choice>
-          <mc:Fallback xmlns:cx="http://schemas.microsoft.com/office/drawing/2014/chartex" xmlns:cx1="http://schemas.microsoft.com/office/drawing/2015/9/8/chartex" xmlns:cx2="http://schemas.microsoft.com/office/drawing/2015/10/21/chartex" xmlns:cx3="http://schemas.microsoft.com/office/drawing/2016/5/9/chartex" xmlns:cx4="http://schemas.microsoft.com/office/drawing/2016/5/10/chartex" xmlns:cx5="http://schemas.microsoft.com/office/drawing/2016/5/11/chartex" xmlns:cx6="http://schemas.microsoft.com/office/drawing/2016/5/12/chartex" xmlns:cx7="http://schemas.microsoft.com/office/drawing/2016/5/13/chartex" xmlns:cx8="http://schemas.microsoft.com/office/drawing/2016/5/14/chartex" xmlns:aink="http://schemas.microsoft.com/office/drawing/2016/ink" xmlns:am3d="http://schemas.microsoft.com/office/drawing/2017/model3d" xmlns:w16cid="http://schemas.microsoft.com/office/word/2016/wordml/cid" xmlns:w16se="http://schemas.microsoft.com/office/word/2015/wordml/symex">
+          <mc:Fallback xmlns:w16se="http://schemas.microsoft.com/office/word/2015/wordml/symex" xmlns:w16cid="http://schemas.microsoft.com/office/word/2016/wordml/cid" xmlns:am3d="http://schemas.microsoft.com/office/drawing/2017/model3d" xmlns:aink="http://schemas.microsoft.com/office/drawing/2016/ink" xmlns:cx8="http://schemas.microsoft.com/office/drawing/2016/5/14/chartex" xmlns:cx7="http://schemas.microsoft.com/office/drawing/2016/5/13/chartex" xmlns:cx6="http://schemas.microsoft.com/office/drawing/2016/5/12/chartex" xmlns:cx5="http://schemas.microsoft.com/office/drawing/2016/5/11/chartex" xmlns:cx4="http://schemas.microsoft.com/office/drawing/2016/5/10/chartex" xmlns:cx3="http://schemas.microsoft.com/office/drawing/2016/5/9/chartex" xmlns:cx2="http://schemas.microsoft.com/office/drawing/2015/10/21/chartex" xmlns:cx1="http://schemas.microsoft.com/office/drawing/2015/9/8/chartex" xmlns:cx="http://schemas.microsoft.com/office/drawing/2014/chartex">
             <w:pict>
               <v:shape w14:anchorId="3DB0AD9D" id="Tekstni okvir 14" o:spid="_x0000_s1040" type="#_x0000_t202" style="position:absolute;left:0;text-align:left;margin-left:-15pt;margin-top:7.35pt;width:123pt;height:35.25pt;z-index:251669504;visibility:visible;mso-wrap-style:square;mso-width-percent:0;mso-height-percent:0;mso-wrap-distance-left:9pt;mso-wrap-distance-top:0;mso-wrap-distance-right:9pt;mso-wrap-distance-bottom:0;mso-position-horizontal:absolute;mso-position-horizontal-relative:margin;mso-position-vertical:absolute;mso-position-vertical-relative:text;mso-width-percent:0;mso-height-percent:0;mso-width-relative:margin;mso-height-relative:margin;v-text-anchor:top" o:gfxdata="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" fillcolor="white [3201]" strokeweight=".5pt">
                 <v:textbox>
@@ -11032,7 +11290,7 @@
               </wp:anchor>
             </w:drawing>
           </mc:Choice>
-          <mc:Fallback xmlns:cx="http://schemas.microsoft.com/office/drawing/2014/chartex" xmlns:cx1="http://schemas.microsoft.com/office/drawing/2015/9/8/chartex" xmlns:cx2="http://schemas.microsoft.com/office/drawing/2015/10/21/chartex" xmlns:cx3="http://schemas.microsoft.com/office/drawing/2016/5/9/chartex" xmlns:cx4="http://schemas.microsoft.com/office/drawing/2016/5/10/chartex" xmlns:cx5="http://schemas.microsoft.com/office/drawing/2016/5/11/chartex" xmlns:cx6="http://schemas.microsoft.com/office/drawing/2016/5/12/chartex" xmlns:cx7="http://schemas.microsoft.com/office/drawing/2016/5/13/chartex" xmlns:cx8="http://schemas.microsoft.com/office/drawing/2016/5/14/chartex" xmlns:aink="http://schemas.microsoft.com/office/drawing/2016/ink" xmlns:am3d="http://schemas.microsoft.com/office/drawing/2017/model3d" xmlns:w16cid="http://schemas.microsoft.com/office/word/2016/wordml/cid" xmlns:w16se="http://schemas.microsoft.com/office/word/2015/wordml/symex">
+          <mc:Fallback xmlns:w16se="http://schemas.microsoft.com/office/word/2015/wordml/symex" xmlns:w16cid="http://schemas.microsoft.com/office/word/2016/wordml/cid" xmlns:am3d="http://schemas.microsoft.com/office/drawing/2017/model3d" xmlns:aink="http://schemas.microsoft.com/office/drawing/2016/ink" xmlns:cx8="http://schemas.microsoft.com/office/drawing/2016/5/14/chartex" xmlns:cx7="http://schemas.microsoft.com/office/drawing/2016/5/13/chartex" xmlns:cx6="http://schemas.microsoft.com/office/drawing/2016/5/12/chartex" xmlns:cx5="http://schemas.microsoft.com/office/drawing/2016/5/11/chartex" xmlns:cx4="http://schemas.microsoft.com/office/drawing/2016/5/10/chartex" xmlns:cx3="http://schemas.microsoft.com/office/drawing/2016/5/9/chartex" xmlns:cx2="http://schemas.microsoft.com/office/drawing/2015/10/21/chartex" xmlns:cx1="http://schemas.microsoft.com/office/drawing/2015/9/8/chartex" xmlns:cx="http://schemas.microsoft.com/office/drawing/2014/chartex">
             <w:pict>
               <v:shape w14:anchorId="1A934D91" id="Tekstni okvir 15" o:spid="_x0000_s1041" type="#_x0000_t202" style="position:absolute;margin-left:36.55pt;margin-top:.65pt;width:87.75pt;height:22.5pt;z-index:251667456;visibility:visible;mso-wrap-style:square;mso-width-percent:0;mso-height-percent:0;mso-wrap-distance-left:9pt;mso-wrap-distance-top:0;mso-wrap-distance-right:9pt;mso-wrap-distance-bottom:0;mso-position-horizontal:right;mso-position-horizontal-relative:margin;mso-position-vertical:absolute;mso-position-vertical-relative:text;mso-width-percent:0;mso-height-percent:0;mso-width-relative:margin;mso-height-relative:margin;v-text-anchor:top" o:gfxdata="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" fillcolor="white [3201]" strokeweight=".5pt">
                 <v:textbox>
@@ -11118,7 +11376,7 @@
               </wp:anchor>
             </w:drawing>
           </mc:Choice>
-          <mc:Fallback xmlns:cx="http://schemas.microsoft.com/office/drawing/2014/chartex" xmlns:cx1="http://schemas.microsoft.com/office/drawing/2015/9/8/chartex" xmlns:cx2="http://schemas.microsoft.com/office/drawing/2015/10/21/chartex" xmlns:cx3="http://schemas.microsoft.com/office/drawing/2016/5/9/chartex" xmlns:cx4="http://schemas.microsoft.com/office/drawing/2016/5/10/chartex" xmlns:cx5="http://schemas.microsoft.com/office/drawing/2016/5/11/chartex" xmlns:cx6="http://schemas.microsoft.com/office/drawing/2016/5/12/chartex" xmlns:cx7="http://schemas.microsoft.com/office/drawing/2016/5/13/chartex" xmlns:cx8="http://schemas.microsoft.com/office/drawing/2016/5/14/chartex" xmlns:aink="http://schemas.microsoft.com/office/drawing/2016/ink" xmlns:am3d="http://schemas.microsoft.com/office/drawing/2017/model3d" xmlns:w16cid="http://schemas.microsoft.com/office/word/2016/wordml/cid" xmlns:w16se="http://schemas.microsoft.com/office/word/2015/wordml/symex">
+          <mc:Fallback xmlns:w16se="http://schemas.microsoft.com/office/word/2015/wordml/symex" xmlns:w16cid="http://schemas.microsoft.com/office/word/2016/wordml/cid" xmlns:am3d="http://schemas.microsoft.com/office/drawing/2017/model3d" xmlns:aink="http://schemas.microsoft.com/office/drawing/2016/ink" xmlns:cx8="http://schemas.microsoft.com/office/drawing/2016/5/14/chartex" xmlns:cx7="http://schemas.microsoft.com/office/drawing/2016/5/13/chartex" xmlns:cx6="http://schemas.microsoft.com/office/drawing/2016/5/12/chartex" xmlns:cx5="http://schemas.microsoft.com/office/drawing/2016/5/11/chartex" xmlns:cx4="http://schemas.microsoft.com/office/drawing/2016/5/10/chartex" xmlns:cx3="http://schemas.microsoft.com/office/drawing/2016/5/9/chartex" xmlns:cx2="http://schemas.microsoft.com/office/drawing/2015/10/21/chartex" xmlns:cx1="http://schemas.microsoft.com/office/drawing/2015/9/8/chartex" xmlns:cx="http://schemas.microsoft.com/office/drawing/2014/chartex">
             <w:pict>
               <v:shape w14:anchorId="22D2664E" id="Straight Arrow Connector 29" o:spid="_x0000_s1026" type="#_x0000_t32" style="position:absolute;margin-left:406.9pt;margin-top:9.5pt;width:0;height:34.5pt;z-index:251679744;visibility:visible;mso-wrap-style:square;mso-wrap-distance-left:9pt;mso-wrap-distance-top:0;mso-wrap-distance-right:9pt;mso-wrap-distance-bottom:0;mso-position-horizontal:absolute;mso-position-horizontal-relative:text;mso-position-vertical:absolute;mso-position-vertical-relative:text" o:gfxdata="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" strokecolor="#4579b8 [3044]">
                 <v:stroke endarrow="block"/>
@@ -11192,7 +11450,7 @@
               </wp:anchor>
             </w:drawing>
           </mc:Choice>
-          <mc:Fallback xmlns:cx="http://schemas.microsoft.com/office/drawing/2014/chartex" xmlns:cx1="http://schemas.microsoft.com/office/drawing/2015/9/8/chartex" xmlns:cx2="http://schemas.microsoft.com/office/drawing/2015/10/21/chartex" xmlns:cx3="http://schemas.microsoft.com/office/drawing/2016/5/9/chartex" xmlns:cx4="http://schemas.microsoft.com/office/drawing/2016/5/10/chartex" xmlns:cx5="http://schemas.microsoft.com/office/drawing/2016/5/11/chartex" xmlns:cx6="http://schemas.microsoft.com/office/drawing/2016/5/12/chartex" xmlns:cx7="http://schemas.microsoft.com/office/drawing/2016/5/13/chartex" xmlns:cx8="http://schemas.microsoft.com/office/drawing/2016/5/14/chartex" xmlns:aink="http://schemas.microsoft.com/office/drawing/2016/ink" xmlns:am3d="http://schemas.microsoft.com/office/drawing/2017/model3d" xmlns:w16cid="http://schemas.microsoft.com/office/word/2016/wordml/cid" xmlns:w16se="http://schemas.microsoft.com/office/word/2015/wordml/symex">
+          <mc:Fallback xmlns:w16se="http://schemas.microsoft.com/office/word/2015/wordml/symex" xmlns:w16cid="http://schemas.microsoft.com/office/word/2016/wordml/cid" xmlns:am3d="http://schemas.microsoft.com/office/drawing/2017/model3d" xmlns:aink="http://schemas.microsoft.com/office/drawing/2016/ink" xmlns:cx8="http://schemas.microsoft.com/office/drawing/2016/5/14/chartex" xmlns:cx7="http://schemas.microsoft.com/office/drawing/2016/5/13/chartex" xmlns:cx6="http://schemas.microsoft.com/office/drawing/2016/5/12/chartex" xmlns:cx5="http://schemas.microsoft.com/office/drawing/2016/5/11/chartex" xmlns:cx4="http://schemas.microsoft.com/office/drawing/2016/5/10/chartex" xmlns:cx3="http://schemas.microsoft.com/office/drawing/2016/5/9/chartex" xmlns:cx2="http://schemas.microsoft.com/office/drawing/2015/10/21/chartex" xmlns:cx1="http://schemas.microsoft.com/office/drawing/2015/9/8/chartex" xmlns:cx="http://schemas.microsoft.com/office/drawing/2014/chartex">
             <w:pict>
               <v:shape w14:anchorId="0EDE9ED7" id="Straight Arrow Connector 21" o:spid="_x0000_s1026" type="#_x0000_t32" style="position:absolute;margin-left:43.15pt;margin-top:.8pt;width:0;height:44.25pt;z-index:251673600;visibility:visible;mso-wrap-style:square;mso-wrap-distance-left:9pt;mso-wrap-distance-top:0;mso-wrap-distance-right:9pt;mso-wrap-distance-bottom:0;mso-position-horizontal:absolute;mso-position-horizontal-relative:text;mso-position-vertical:absolute;mso-position-vertical-relative:text" o:gfxdata="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" strokecolor="#4579b8 [3044]">
                 <v:stroke endarrow="block"/>
@@ -11254,7 +11512,7 @@
                     <pic:cNvPicPr/>
                   </pic:nvPicPr>
                   <pic:blipFill>
-                    <a:blip r:embed="rId27" cstate="print">
+                    <a:blip r:embed="rId28" cstate="print">
                       <a:extLst>
                         <a:ext uri="{28A0092B-C50C-407E-A947-70E740481C1C}">
                           <a14:useLocalDpi xmlns:a14="http://schemas.microsoft.com/office/drawing/2010/main" val="0"/>
@@ -11302,7 +11560,7 @@
                     </pic:cNvPicPr>
                   </pic:nvPicPr>
                   <pic:blipFill>
-                    <a:blip r:embed="rId28" cstate="print">
+                    <a:blip r:embed="rId29" cstate="print">
                       <a:extLst>
                         <a:ext uri="{28A0092B-C50C-407E-A947-70E740481C1C}">
                           <a14:useLocalDpi xmlns:a14="http://schemas.microsoft.com/office/drawing/2010/main" val="0"/>
@@ -11373,7 +11631,7 @@
       <w:pPr>
         <w:pStyle w:val="FOINaslov2"/>
       </w:pPr>
-      <w:bookmarkStart w:id="32" w:name="_Toc500364457"/>
+      <w:bookmarkStart w:id="33" w:name="_Toc500524562"/>
       <w:r>
         <w:rPr>
           <w:sz w:val="36"/>
@@ -11381,7 +11639,7 @@
         </w:rPr>
         <w:t>Korisnici web servisa</w:t>
       </w:r>
-      <w:bookmarkEnd w:id="32"/>
+      <w:bookmarkEnd w:id="33"/>
     </w:p>
     <w:p>
       <w:pPr>
@@ -11432,7 +11690,7 @@
       <w:r>
         <w:t xml:space="preserve">Stranica Web servera: </w:t>
       </w:r>
-      <w:hyperlink r:id="rId29" w:history="1">
+      <w:hyperlink r:id="rId30" w:history="1">
         <w:r>
           <w:rPr>
             <w:rStyle w:val="Hyperlink"/>
@@ -11535,7 +11793,7 @@
       <w:r>
         <w:t xml:space="preserve">Stranica: </w:t>
       </w:r>
-      <w:hyperlink r:id="rId30" w:history="1">
+      <w:hyperlink r:id="rId31" w:history="1">
         <w:r>
           <w:rPr>
             <w:rStyle w:val="Hyperlink"/>
@@ -11560,7 +11818,7 @@
       <w:r>
         <w:t xml:space="preserve">Stranica: </w:t>
       </w:r>
-      <w:hyperlink r:id="rId31" w:history="1">
+      <w:hyperlink r:id="rId32" w:history="1">
         <w:r>
           <w:rPr>
             <w:rStyle w:val="Hyperlink"/>
@@ -11585,7 +11843,7 @@
       <w:r>
         <w:t xml:space="preserve">Stranica: </w:t>
       </w:r>
-      <w:hyperlink r:id="rId32" w:history="1">
+      <w:hyperlink r:id="rId33" w:history="1">
         <w:r>
           <w:rPr>
             <w:rStyle w:val="Hyperlink"/>
@@ -11610,7 +11868,7 @@
       <w:r>
         <w:t xml:space="preserve">Stranica: </w:t>
       </w:r>
-      <w:hyperlink r:id="rId33" w:history="1">
+      <w:hyperlink r:id="rId34" w:history="1">
         <w:r>
           <w:rPr>
             <w:rStyle w:val="Hyperlink"/>
@@ -11651,7 +11909,7 @@
         <w:spacing w:after="160" w:line="360" w:lineRule="auto"/>
         <w:jc w:val="both"/>
       </w:pPr>
-      <w:hyperlink r:id="rId34" w:history="1">
+      <w:hyperlink r:id="rId35" w:history="1">
         <w:r>
           <w:rPr>
             <w:rStyle w:val="Hyperlink"/>
@@ -11712,14 +11970,14 @@
       <w:pPr>
         <w:pStyle w:val="FOINaslov2"/>
       </w:pPr>
-      <w:bookmarkStart w:id="33" w:name="_Toc500364458"/>
+      <w:bookmarkStart w:id="34" w:name="_Toc500524563"/>
       <w:r>
         <w:t>Specifikacija Web servisa</w:t>
       </w:r>
-      <w:bookmarkEnd w:id="33"/>
+      <w:bookmarkEnd w:id="34"/>
     </w:p>
     <w:sectPr>
-      <w:footerReference w:type="default" r:id="rId35"/>
+      <w:footerReference w:type="default" r:id="rId36"/>
       <w:pgSz w:w="11906" w:h="16838"/>
       <w:pgMar w:top="1417" w:right="1417" w:bottom="1417" w:left="1417" w:header="708" w:footer="708" w:gutter="0"/>
       <w:pgNumType w:start="1"/>
@@ -11898,7 +12156,7 @@
           <w:rPr>
             <w:noProof/>
           </w:rPr>
-          <w:t>14</w:t>
+          <w:t>1</w:t>
         </w:r>
         <w:r>
           <w:rPr>
@@ -15216,7 +15474,7 @@
 </file>
 
 <file path=customXml/itemProps1.xml><?xml version="1.0" encoding="utf-8"?>
-<ds:datastoreItem xmlns:ds="http://schemas.openxmlformats.org/officeDocument/2006/customXml" ds:itemID="{BA786892-5816-4AFD-96C9-D5EF7262275D}">
+<ds:datastoreItem xmlns:ds="http://schemas.openxmlformats.org/officeDocument/2006/customXml" ds:itemID="{977FA3B5-B0BC-4917-9EC4-687F122D06DE}">
   <ds:schemaRefs>
     <ds:schemaRef ds:uri="http://schemas.openxmlformats.org/officeDocument/2006/bibliography"/>
   </ds:schemaRefs>

</xml_diff>

<commit_message>
Tehnička dokumentacija nadopunjena dijagramima klasa
Dijagrami klasa svih klasa kreiranih u drugom sprintu. Uz dijagram izmjenjena i slika za funkcionalnost IzmjenePodataka te dodani opisi slika.
</commit_message>
<xml_diff>
--- a/Dokumentacija/PillCare - Brkić_Danzante_Ergović_Hranj - Tehnička.docx
+++ b/Dokumentacija/PillCare - Brkić_Danzante_Ergović_Hranj - Tehnička.docx
@@ -1,6 +1,6 @@
 
 <file path=word/document.xml><?xml version="1.0" encoding="utf-8"?>
-<w:document xmlns:wpc="http://schemas.microsoft.com/office/word/2010/wordprocessingCanvas" xmlns:mc="http://schemas.openxmlformats.org/markup-compatibility/2006" xmlns:o="urn:schemas-microsoft-com:office:office" xmlns:r="http://schemas.openxmlformats.org/officeDocument/2006/relationships" xmlns:m="http://schemas.openxmlformats.org/officeDocument/2006/math" xmlns:v="urn:schemas-microsoft-com:vml" xmlns:wp14="http://schemas.microsoft.com/office/word/2010/wordprocessingDrawing" xmlns:wp="http://schemas.openxmlformats.org/drawingml/2006/wordprocessingDrawing" xmlns:w10="urn:schemas-microsoft-com:office:word" xmlns:w="http://schemas.openxmlformats.org/wordprocessingml/2006/main" xmlns:w14="http://schemas.microsoft.com/office/word/2010/wordml" xmlns:w15="http://schemas.microsoft.com/office/word/2012/wordml" xmlns:wpg="http://schemas.microsoft.com/office/word/2010/wordprocessingGroup" xmlns:wpi="http://schemas.microsoft.com/office/word/2010/wordprocessingInk" xmlns:wne="http://schemas.microsoft.com/office/word/2006/wordml" xmlns:wps="http://schemas.microsoft.com/office/word/2010/wordprocessingShape" mc:Ignorable="w14 w15 wp14">
+<w:document xmlns:wpc="http://schemas.microsoft.com/office/word/2010/wordprocessingCanvas" xmlns:cx="http://schemas.microsoft.com/office/drawing/2014/chartex" xmlns:cx1="http://schemas.microsoft.com/office/drawing/2015/9/8/chartex" xmlns:cx2="http://schemas.microsoft.com/office/drawing/2015/10/21/chartex" xmlns:cx3="http://schemas.microsoft.com/office/drawing/2016/5/9/chartex" xmlns:cx4="http://schemas.microsoft.com/office/drawing/2016/5/10/chartex" xmlns:cx5="http://schemas.microsoft.com/office/drawing/2016/5/11/chartex" xmlns:cx6="http://schemas.microsoft.com/office/drawing/2016/5/12/chartex" xmlns:cx7="http://schemas.microsoft.com/office/drawing/2016/5/13/chartex" xmlns:cx8="http://schemas.microsoft.com/office/drawing/2016/5/14/chartex" xmlns:mc="http://schemas.openxmlformats.org/markup-compatibility/2006" xmlns:aink="http://schemas.microsoft.com/office/drawing/2016/ink" xmlns:am3d="http://schemas.microsoft.com/office/drawing/2017/model3d" xmlns:o="urn:schemas-microsoft-com:office:office" xmlns:r="http://schemas.openxmlformats.org/officeDocument/2006/relationships" xmlns:m="http://schemas.openxmlformats.org/officeDocument/2006/math" xmlns:v="urn:schemas-microsoft-com:vml" xmlns:wp14="http://schemas.microsoft.com/office/word/2010/wordprocessingDrawing" xmlns:wp="http://schemas.openxmlformats.org/drawingml/2006/wordprocessingDrawing" xmlns:w10="urn:schemas-microsoft-com:office:word" xmlns:w="http://schemas.openxmlformats.org/wordprocessingml/2006/main" xmlns:w14="http://schemas.microsoft.com/office/word/2010/wordml" xmlns:w15="http://schemas.microsoft.com/office/word/2012/wordml" xmlns:w16cid="http://schemas.microsoft.com/office/word/2016/wordml/cid" xmlns:w16se="http://schemas.microsoft.com/office/word/2015/wordml/symex" xmlns:wpg="http://schemas.microsoft.com/office/word/2010/wordprocessingGroup" xmlns:wpi="http://schemas.microsoft.com/office/word/2010/wordprocessingInk" xmlns:wne="http://schemas.microsoft.com/office/word/2006/wordml" xmlns:wps="http://schemas.microsoft.com/office/word/2010/wordprocessingShape" mc:Ignorable="w14 w15 w16se w16cid wp14">
   <w:body>
     <w:p>
       <w:pPr>
@@ -3324,21 +3324,19 @@
       <w:r>
         <w:br w:type="page"/>
       </w:r>
-      <w:bookmarkStart w:id="1" w:name="_GoBack"/>
-      <w:bookmarkEnd w:id="1"/>
     </w:p>
     <w:p>
       <w:pPr>
         <w:pStyle w:val="FOINaslov1"/>
       </w:pPr>
-      <w:bookmarkStart w:id="2" w:name="_Toc496118574"/>
-      <w:bookmarkStart w:id="3" w:name="_Toc500602381"/>
+      <w:bookmarkStart w:id="1" w:name="_Toc496118574"/>
+      <w:bookmarkStart w:id="2" w:name="_Toc500602381"/>
       <w:r>
         <w:lastRenderedPageBreak/>
         <w:t>Uvod</w:t>
       </w:r>
+      <w:bookmarkEnd w:id="1"/>
       <w:bookmarkEnd w:id="2"/>
-      <w:bookmarkEnd w:id="3"/>
     </w:p>
     <w:p>
       <w:pPr>
@@ -3389,15 +3387,15 @@
       <w:pPr>
         <w:pStyle w:val="FOINaslov1"/>
       </w:pPr>
-      <w:bookmarkStart w:id="4" w:name="_Toc496118575"/>
-      <w:bookmarkStart w:id="5" w:name="_Toc500602382"/>
+      <w:bookmarkStart w:id="3" w:name="_Toc496118575"/>
+      <w:bookmarkStart w:id="4" w:name="_Toc500602382"/>
       <w:proofErr w:type="spellStart"/>
       <w:r>
         <w:lastRenderedPageBreak/>
         <w:t>PillCare</w:t>
       </w:r>
+      <w:bookmarkEnd w:id="3"/>
       <w:bookmarkEnd w:id="4"/>
-      <w:bookmarkEnd w:id="5"/>
       <w:proofErr w:type="spellEnd"/>
     </w:p>
     <w:p>
@@ -3412,13 +3410,13 @@
         <w:spacing w:line="360" w:lineRule="auto"/>
         <w:outlineLvl w:val="1"/>
       </w:pPr>
-      <w:bookmarkStart w:id="6" w:name="_Toc496118576"/>
-      <w:bookmarkStart w:id="7" w:name="_Toc500602383"/>
+      <w:bookmarkStart w:id="5" w:name="_Toc496118576"/>
+      <w:bookmarkStart w:id="6" w:name="_Toc500602383"/>
       <w:r>
         <w:t>Svrha aplikacije</w:t>
       </w:r>
+      <w:bookmarkEnd w:id="5"/>
       <w:bookmarkEnd w:id="6"/>
-      <w:bookmarkEnd w:id="7"/>
     </w:p>
     <w:p>
       <w:pPr>
@@ -3441,11 +3439,11 @@
         <w:spacing w:line="360" w:lineRule="auto"/>
         <w:outlineLvl w:val="1"/>
       </w:pPr>
-      <w:bookmarkStart w:id="8" w:name="_Toc500602384"/>
+      <w:bookmarkStart w:id="7" w:name="_Toc500602384"/>
       <w:r>
         <w:t>Pojmovi korišteni u projektu</w:t>
       </w:r>
-      <w:bookmarkEnd w:id="8"/>
+      <w:bookmarkEnd w:id="7"/>
     </w:p>
     <w:p>
       <w:pPr>
@@ -3775,14 +3773,14 @@
         <w:spacing w:line="360" w:lineRule="auto"/>
         <w:outlineLvl w:val="1"/>
       </w:pPr>
-      <w:bookmarkStart w:id="9" w:name="_Toc496118578"/>
-      <w:bookmarkStart w:id="10" w:name="_Toc500602385"/>
+      <w:bookmarkStart w:id="8" w:name="_Toc496118578"/>
+      <w:bookmarkStart w:id="9" w:name="_Toc500602385"/>
       <w:r>
         <w:lastRenderedPageBreak/>
         <w:t>Reference</w:t>
       </w:r>
+      <w:bookmarkEnd w:id="8"/>
       <w:bookmarkEnd w:id="9"/>
-      <w:bookmarkEnd w:id="10"/>
     </w:p>
     <w:p>
       <w:pPr>
@@ -3826,16 +3824,16 @@
         <w:spacing w:line="360" w:lineRule="auto"/>
         <w:outlineLvl w:val="1"/>
       </w:pPr>
-      <w:bookmarkStart w:id="11" w:name="_Toc496118579"/>
-      <w:bookmarkStart w:id="12" w:name="_Toc500602386"/>
+      <w:bookmarkStart w:id="10" w:name="_Toc496118579"/>
+      <w:bookmarkStart w:id="11" w:name="_Toc500602386"/>
       <w:r>
         <w:t>Sp</w:t>
       </w:r>
       <w:r>
         <w:t>ecifikacija funkcionalnih zahtjeva</w:t>
       </w:r>
+      <w:bookmarkEnd w:id="10"/>
       <w:bookmarkEnd w:id="11"/>
-      <w:bookmarkEnd w:id="12"/>
     </w:p>
     <w:p>
       <w:pPr>
@@ -4235,11 +4233,11 @@
         <w:spacing w:line="360" w:lineRule="auto"/>
         <w:outlineLvl w:val="1"/>
       </w:pPr>
-      <w:bookmarkStart w:id="13" w:name="_Toc500602387"/>
+      <w:bookmarkStart w:id="12" w:name="_Toc500602387"/>
       <w:r>
         <w:t>O proizvodu</w:t>
       </w:r>
-      <w:bookmarkEnd w:id="13"/>
+      <w:bookmarkEnd w:id="12"/>
     </w:p>
     <w:p>
       <w:pPr>
@@ -4247,11 +4245,11 @@
         <w:spacing w:line="360" w:lineRule="auto"/>
         <w:outlineLvl w:val="2"/>
       </w:pPr>
-      <w:bookmarkStart w:id="14" w:name="_Toc500602388"/>
+      <w:bookmarkStart w:id="13" w:name="_Toc500602388"/>
       <w:r>
         <w:t>Perspektiva proizvoda</w:t>
       </w:r>
-      <w:bookmarkEnd w:id="14"/>
+      <w:bookmarkEnd w:id="13"/>
     </w:p>
     <w:p>
       <w:pPr>
@@ -4293,11 +4291,11 @@
         <w:spacing w:line="360" w:lineRule="auto"/>
         <w:outlineLvl w:val="2"/>
       </w:pPr>
-      <w:bookmarkStart w:id="15" w:name="_Toc500602389"/>
+      <w:bookmarkStart w:id="14" w:name="_Toc500602389"/>
       <w:r>
         <w:t>Funkcija proizvoda</w:t>
       </w:r>
-      <w:bookmarkEnd w:id="15"/>
+      <w:bookmarkEnd w:id="14"/>
     </w:p>
     <w:p>
       <w:pPr>
@@ -4337,11 +4335,11 @@
         <w:spacing w:line="360" w:lineRule="auto"/>
         <w:outlineLvl w:val="2"/>
       </w:pPr>
-      <w:bookmarkStart w:id="16" w:name="_Toc500602390"/>
+      <w:bookmarkStart w:id="15" w:name="_Toc500602390"/>
       <w:r>
         <w:t>Korištene tehnologije</w:t>
       </w:r>
-      <w:bookmarkEnd w:id="16"/>
+      <w:bookmarkEnd w:id="15"/>
     </w:p>
     <w:p>
       <w:pPr>
@@ -4474,11 +4472,11 @@
         <w:pStyle w:val="FOINaslov2"/>
         <w:outlineLvl w:val="1"/>
       </w:pPr>
-      <w:bookmarkStart w:id="17" w:name="_Toc500602391"/>
+      <w:bookmarkStart w:id="16" w:name="_Toc500602391"/>
       <w:r>
         <w:t>Ograničenja</w:t>
       </w:r>
-      <w:bookmarkEnd w:id="17"/>
+      <w:bookmarkEnd w:id="16"/>
     </w:p>
     <w:p>
       <w:pPr>
@@ -4513,12 +4511,12 @@
         <w:pStyle w:val="FOINaslov2"/>
         <w:outlineLvl w:val="1"/>
       </w:pPr>
-      <w:bookmarkStart w:id="18" w:name="_Toc500602392"/>
+      <w:bookmarkStart w:id="17" w:name="_Toc500602392"/>
       <w:r>
         <w:lastRenderedPageBreak/>
         <w:t>Pretpostavke, zavisnosti i rješenja</w:t>
       </w:r>
-      <w:bookmarkEnd w:id="18"/>
+      <w:bookmarkEnd w:id="17"/>
     </w:p>
     <w:p>
       <w:pPr>
@@ -4919,21 +4917,21 @@
       <w:pPr>
         <w:pStyle w:val="FOINaslov1"/>
       </w:pPr>
-      <w:bookmarkStart w:id="19" w:name="_Toc500602393"/>
+      <w:bookmarkStart w:id="18" w:name="_Toc500602393"/>
       <w:r>
         <w:t>Artefakti</w:t>
       </w:r>
+      <w:bookmarkEnd w:id="18"/>
+    </w:p>
+    <w:p>
+      <w:pPr>
+        <w:pStyle w:val="FOINaslov2"/>
+      </w:pPr>
+      <w:bookmarkStart w:id="19" w:name="_Toc500602394"/>
+      <w:r>
+        <w:t>Arhitektura</w:t>
+      </w:r>
       <w:bookmarkEnd w:id="19"/>
-    </w:p>
-    <w:p>
-      <w:pPr>
-        <w:pStyle w:val="FOINaslov2"/>
-      </w:pPr>
-      <w:bookmarkStart w:id="20" w:name="_Toc500602394"/>
-      <w:r>
-        <w:t>Arhitektura</w:t>
-      </w:r>
-      <w:bookmarkEnd w:id="20"/>
     </w:p>
     <w:p/>
     <w:p/>
@@ -5000,7 +4998,7 @@
               </wp:anchor>
             </w:drawing>
           </mc:Choice>
-          <mc:Fallback xmlns:cx="http://schemas.microsoft.com/office/drawing/2014/chartex" xmlns:cx1="http://schemas.microsoft.com/office/drawing/2015/9/8/chartex" xmlns:cx2="http://schemas.microsoft.com/office/drawing/2015/10/21/chartex" xmlns:cx3="http://schemas.microsoft.com/office/drawing/2016/5/9/chartex" xmlns:cx4="http://schemas.microsoft.com/office/drawing/2016/5/10/chartex" xmlns:cx5="http://schemas.microsoft.com/office/drawing/2016/5/11/chartex" xmlns:cx6="http://schemas.microsoft.com/office/drawing/2016/5/12/chartex" xmlns:cx7="http://schemas.microsoft.com/office/drawing/2016/5/13/chartex" xmlns:cx8="http://schemas.microsoft.com/office/drawing/2016/5/14/chartex" xmlns:aink="http://schemas.microsoft.com/office/drawing/2016/ink" xmlns:am3d="http://schemas.microsoft.com/office/drawing/2017/model3d" xmlns:w16cid="http://schemas.microsoft.com/office/word/2016/wordml/cid" xmlns:w16se="http://schemas.microsoft.com/office/word/2015/wordml/symex">
+          <mc:Fallback>
             <w:pict>
               <v:shapetype w14:anchorId="4E9A2ACE" id="_x0000_t32" coordsize="21600,21600" o:spt="32" o:oned="t" path="m,l21600,21600e" filled="f">
                 <v:path arrowok="t" fillok="f" o:connecttype="none"/>
@@ -5070,7 +5068,7 @@
               </wp:anchor>
             </w:drawing>
           </mc:Choice>
-          <mc:Fallback xmlns:cx="http://schemas.microsoft.com/office/drawing/2014/chartex" xmlns:cx1="http://schemas.microsoft.com/office/drawing/2015/9/8/chartex" xmlns:cx2="http://schemas.microsoft.com/office/drawing/2015/10/21/chartex" xmlns:cx3="http://schemas.microsoft.com/office/drawing/2016/5/9/chartex" xmlns:cx4="http://schemas.microsoft.com/office/drawing/2016/5/10/chartex" xmlns:cx5="http://schemas.microsoft.com/office/drawing/2016/5/11/chartex" xmlns:cx6="http://schemas.microsoft.com/office/drawing/2016/5/12/chartex" xmlns:cx7="http://schemas.microsoft.com/office/drawing/2016/5/13/chartex" xmlns:cx8="http://schemas.microsoft.com/office/drawing/2016/5/14/chartex" xmlns:aink="http://schemas.microsoft.com/office/drawing/2016/ink" xmlns:am3d="http://schemas.microsoft.com/office/drawing/2017/model3d" xmlns:w16cid="http://schemas.microsoft.com/office/word/2016/wordml/cid" xmlns:w16se="http://schemas.microsoft.com/office/word/2015/wordml/symex">
+          <mc:Fallback>
             <w:pict>
               <v:shape w14:anchorId="77808196" id="Straight Arrow Connector 44" o:spid="_x0000_s1026" type="#_x0000_t32" style="position:absolute;margin-left:33.9pt;margin-top:98.5pt;width:.95pt;height:103.8pt;flip:x;z-index:251700224;visibility:visible;mso-wrap-style:square;mso-wrap-distance-left:9pt;mso-wrap-distance-top:0;mso-wrap-distance-right:9pt;mso-wrap-distance-bottom:0;mso-position-horizontal:absolute;mso-position-horizontal-relative:text;mso-position-vertical:absolute;mso-position-vertical-relative:text" o:gfxdata="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" strokecolor="black [3040]">
                 <v:stroke endarrow="block"/>
@@ -5258,7 +5256,7 @@
               </wp:anchor>
             </w:drawing>
           </mc:Choice>
-          <mc:Fallback xmlns:cx="http://schemas.microsoft.com/office/drawing/2014/chartex" xmlns:cx1="http://schemas.microsoft.com/office/drawing/2015/9/8/chartex" xmlns:cx2="http://schemas.microsoft.com/office/drawing/2015/10/21/chartex" xmlns:cx3="http://schemas.microsoft.com/office/drawing/2016/5/9/chartex" xmlns:cx4="http://schemas.microsoft.com/office/drawing/2016/5/10/chartex" xmlns:cx5="http://schemas.microsoft.com/office/drawing/2016/5/11/chartex" xmlns:cx6="http://schemas.microsoft.com/office/drawing/2016/5/12/chartex" xmlns:cx7="http://schemas.microsoft.com/office/drawing/2016/5/13/chartex" xmlns:cx8="http://schemas.microsoft.com/office/drawing/2016/5/14/chartex" xmlns:aink="http://schemas.microsoft.com/office/drawing/2016/ink" xmlns:am3d="http://schemas.microsoft.com/office/drawing/2017/model3d" xmlns:w16cid="http://schemas.microsoft.com/office/word/2016/wordml/cid" xmlns:w16se="http://schemas.microsoft.com/office/word/2015/wordml/symex">
+          <mc:Fallback>
             <w:pict>
               <v:shape w14:anchorId="34E3549E" id="Straight Arrow Connector 46" o:spid="_x0000_s1026" type="#_x0000_t32" style="position:absolute;margin-left:334.45pt;margin-top:1.95pt;width:.9pt;height:111.25pt;flip:y;z-index:251702272;visibility:visible;mso-wrap-style:square;mso-wrap-distance-left:9pt;mso-wrap-distance-top:0;mso-wrap-distance-right:9pt;mso-wrap-distance-bottom:0;mso-position-horizontal:absolute;mso-position-horizontal-relative:text;mso-position-vertical:absolute;mso-position-vertical-relative:text" o:gfxdata="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" strokecolor="black [3040]">
                 <v:stroke endarrow="block"/>
@@ -5324,7 +5322,7 @@
               </wp:anchor>
             </w:drawing>
           </mc:Choice>
-          <mc:Fallback xmlns:cx="http://schemas.microsoft.com/office/drawing/2014/chartex" xmlns:cx1="http://schemas.microsoft.com/office/drawing/2015/9/8/chartex" xmlns:cx2="http://schemas.microsoft.com/office/drawing/2015/10/21/chartex" xmlns:cx3="http://schemas.microsoft.com/office/drawing/2016/5/9/chartex" xmlns:cx4="http://schemas.microsoft.com/office/drawing/2016/5/10/chartex" xmlns:cx5="http://schemas.microsoft.com/office/drawing/2016/5/11/chartex" xmlns:cx6="http://schemas.microsoft.com/office/drawing/2016/5/12/chartex" xmlns:cx7="http://schemas.microsoft.com/office/drawing/2016/5/13/chartex" xmlns:cx8="http://schemas.microsoft.com/office/drawing/2016/5/14/chartex" xmlns:aink="http://schemas.microsoft.com/office/drawing/2016/ink" xmlns:am3d="http://schemas.microsoft.com/office/drawing/2017/model3d" xmlns:w16cid="http://schemas.microsoft.com/office/word/2016/wordml/cid" xmlns:w16se="http://schemas.microsoft.com/office/word/2015/wordml/symex">
+          <mc:Fallback>
             <w:pict>
               <v:shape w14:anchorId="616FC6B8" id="Straight Arrow Connector 48" o:spid="_x0000_s1026" type="#_x0000_t32" style="position:absolute;margin-left:306.1pt;margin-top:4.95pt;width:.95pt;height:108.45pt;flip:x;z-index:251703296;visibility:visible;mso-wrap-style:square;mso-wrap-distance-left:9pt;mso-wrap-distance-top:0;mso-wrap-distance-right:9pt;mso-wrap-distance-bottom:0;mso-position-horizontal:absolute;mso-position-horizontal-relative:text;mso-position-vertical:absolute;mso-position-vertical-relative:text" o:gfxdata="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" strokecolor="black [3040]">
                 <v:stroke endarrow="block"/>
@@ -5518,7 +5516,7 @@
               </wp:anchor>
             </w:drawing>
           </mc:Choice>
-          <mc:Fallback xmlns:cx="http://schemas.microsoft.com/office/drawing/2014/chartex" xmlns:cx1="http://schemas.microsoft.com/office/drawing/2015/9/8/chartex" xmlns:cx2="http://schemas.microsoft.com/office/drawing/2015/10/21/chartex" xmlns:cx3="http://schemas.microsoft.com/office/drawing/2016/5/9/chartex" xmlns:cx4="http://schemas.microsoft.com/office/drawing/2016/5/10/chartex" xmlns:cx5="http://schemas.microsoft.com/office/drawing/2016/5/11/chartex" xmlns:cx6="http://schemas.microsoft.com/office/drawing/2016/5/12/chartex" xmlns:cx7="http://schemas.microsoft.com/office/drawing/2016/5/13/chartex" xmlns:cx8="http://schemas.microsoft.com/office/drawing/2016/5/14/chartex" xmlns:aink="http://schemas.microsoft.com/office/drawing/2016/ink" xmlns:am3d="http://schemas.microsoft.com/office/drawing/2017/model3d" xmlns:w16cid="http://schemas.microsoft.com/office/word/2016/wordml/cid" xmlns:w16se="http://schemas.microsoft.com/office/word/2015/wordml/symex">
+          <mc:Fallback>
             <w:pict>
               <v:shapetype w14:anchorId="7323774C" id="_x0000_t34" coordsize="21600,21600" o:spt="34" o:oned="t" adj="10800" path="m,l@0,0@0,21600,21600,21600e" filled="f">
                 <v:stroke joinstyle="miter"/>
@@ -5601,7 +5599,7 @@
               </wp:anchor>
             </w:drawing>
           </mc:Choice>
-          <mc:Fallback xmlns:cx="http://schemas.microsoft.com/office/drawing/2014/chartex" xmlns:cx1="http://schemas.microsoft.com/office/drawing/2015/9/8/chartex" xmlns:cx2="http://schemas.microsoft.com/office/drawing/2015/10/21/chartex" xmlns:cx3="http://schemas.microsoft.com/office/drawing/2016/5/9/chartex" xmlns:cx4="http://schemas.microsoft.com/office/drawing/2016/5/10/chartex" xmlns:cx5="http://schemas.microsoft.com/office/drawing/2016/5/11/chartex" xmlns:cx6="http://schemas.microsoft.com/office/drawing/2016/5/12/chartex" xmlns:cx7="http://schemas.microsoft.com/office/drawing/2016/5/13/chartex" xmlns:cx8="http://schemas.microsoft.com/office/drawing/2016/5/14/chartex" xmlns:aink="http://schemas.microsoft.com/office/drawing/2016/ink" xmlns:am3d="http://schemas.microsoft.com/office/drawing/2017/model3d" xmlns:w16cid="http://schemas.microsoft.com/office/word/2016/wordml/cid" xmlns:w16se="http://schemas.microsoft.com/office/word/2015/wordml/symex">
+          <mc:Fallback>
             <w:pict>
               <v:shapetype w14:anchorId="3350D476" id="_x0000_t32" coordsize="21600,21600" o:spt="32" o:oned="t" path="m,l21600,21600e" filled="f">
                 <v:path arrowok="t" fillok="f" o:connecttype="none"/>
@@ -5759,7 +5757,7 @@
               </wp:anchor>
             </w:drawing>
           </mc:Choice>
-          <mc:Fallback xmlns:cx="http://schemas.microsoft.com/office/drawing/2014/chartex" xmlns:cx1="http://schemas.microsoft.com/office/drawing/2015/9/8/chartex" xmlns:cx2="http://schemas.microsoft.com/office/drawing/2015/10/21/chartex" xmlns:cx3="http://schemas.microsoft.com/office/drawing/2016/5/9/chartex" xmlns:cx4="http://schemas.microsoft.com/office/drawing/2016/5/10/chartex" xmlns:cx5="http://schemas.microsoft.com/office/drawing/2016/5/11/chartex" xmlns:cx6="http://schemas.microsoft.com/office/drawing/2016/5/12/chartex" xmlns:cx7="http://schemas.microsoft.com/office/drawing/2016/5/13/chartex" xmlns:cx8="http://schemas.microsoft.com/office/drawing/2016/5/14/chartex" xmlns:aink="http://schemas.microsoft.com/office/drawing/2016/ink" xmlns:am3d="http://schemas.microsoft.com/office/drawing/2017/model3d" xmlns:w16cid="http://schemas.microsoft.com/office/word/2016/wordml/cid" xmlns:w16se="http://schemas.microsoft.com/office/word/2015/wordml/symex">
+          <mc:Fallback>
             <w:pict>
               <v:shape w14:anchorId="67ABB6F3" id="Straight Arrow Connector 38" o:spid="_x0000_s1026" type="#_x0000_t32" style="position:absolute;margin-left:67.9pt;margin-top:33.2pt;width:217.5pt;height:0;flip:x;z-index:251693056;visibility:visible;mso-wrap-style:square;mso-wrap-distance-left:9pt;mso-wrap-distance-top:0;mso-wrap-distance-right:9pt;mso-wrap-distance-bottom:0;mso-position-horizontal:absolute;mso-position-horizontal-relative:text;mso-position-vertical:absolute;mso-position-vertical-relative:text" o:gfxdata="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" strokecolor="black [3040]">
                 <v:stroke endarrow="block"/>
@@ -5913,7 +5911,7 @@
               </wp:anchor>
             </w:drawing>
           </mc:Choice>
-          <mc:Fallback xmlns:cx="http://schemas.microsoft.com/office/drawing/2014/chartex" xmlns:cx1="http://schemas.microsoft.com/office/drawing/2015/9/8/chartex" xmlns:cx2="http://schemas.microsoft.com/office/drawing/2015/10/21/chartex" xmlns:cx3="http://schemas.microsoft.com/office/drawing/2016/5/9/chartex" xmlns:cx4="http://schemas.microsoft.com/office/drawing/2016/5/10/chartex" xmlns:cx5="http://schemas.microsoft.com/office/drawing/2016/5/11/chartex" xmlns:cx6="http://schemas.microsoft.com/office/drawing/2016/5/12/chartex" xmlns:cx7="http://schemas.microsoft.com/office/drawing/2016/5/13/chartex" xmlns:cx8="http://schemas.microsoft.com/office/drawing/2016/5/14/chartex" xmlns:aink="http://schemas.microsoft.com/office/drawing/2016/ink" xmlns:am3d="http://schemas.microsoft.com/office/drawing/2017/model3d" xmlns:w16cid="http://schemas.microsoft.com/office/word/2016/wordml/cid" xmlns:w16se="http://schemas.microsoft.com/office/word/2015/wordml/symex">
+          <mc:Fallback>
             <w:pict>
               <v:shape w14:anchorId="4F511EFC" id="Straight Arrow Connector 23" o:spid="_x0000_s1026" type="#_x0000_t32" style="position:absolute;margin-left:28.9pt;margin-top:86.05pt;width:0;height:60pt;flip:y;z-index:251683840;visibility:visible;mso-wrap-style:square;mso-wrap-distance-left:9pt;mso-wrap-distance-top:0;mso-wrap-distance-right:9pt;mso-wrap-distance-bottom:0;mso-position-horizontal:absolute;mso-position-horizontal-relative:text;mso-position-vertical:absolute;mso-position-vertical-relative:text" o:gfxdata="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" strokecolor="black [3040]">
                 <v:stroke endarrow="block"/>
@@ -5982,7 +5980,7 @@
               </wp:anchor>
             </w:drawing>
           </mc:Choice>
-          <mc:Fallback xmlns:cx="http://schemas.microsoft.com/office/drawing/2014/chartex" xmlns:cx1="http://schemas.microsoft.com/office/drawing/2015/9/8/chartex" xmlns:cx2="http://schemas.microsoft.com/office/drawing/2015/10/21/chartex" xmlns:cx3="http://schemas.microsoft.com/office/drawing/2016/5/9/chartex" xmlns:cx4="http://schemas.microsoft.com/office/drawing/2016/5/10/chartex" xmlns:cx5="http://schemas.microsoft.com/office/drawing/2016/5/11/chartex" xmlns:cx6="http://schemas.microsoft.com/office/drawing/2016/5/12/chartex" xmlns:cx7="http://schemas.microsoft.com/office/drawing/2016/5/13/chartex" xmlns:cx8="http://schemas.microsoft.com/office/drawing/2016/5/14/chartex" xmlns:aink="http://schemas.microsoft.com/office/drawing/2016/ink" xmlns:am3d="http://schemas.microsoft.com/office/drawing/2017/model3d" xmlns:w16cid="http://schemas.microsoft.com/office/word/2016/wordml/cid" xmlns:w16se="http://schemas.microsoft.com/office/word/2015/wordml/symex">
+          <mc:Fallback>
             <w:pict>
               <v:shape w14:anchorId="411A0F3D" id="Straight Arrow Connector 19" o:spid="_x0000_s1026" type="#_x0000_t32" style="position:absolute;margin-left:55.15pt;margin-top:87.55pt;width:.75pt;height:60pt;flip:x;z-index:251682816;visibility:visible;mso-wrap-style:square;mso-wrap-distance-left:9pt;mso-wrap-distance-top:0;mso-wrap-distance-right:9pt;mso-wrap-distance-bottom:0;mso-position-horizontal:absolute;mso-position-horizontal-relative:text;mso-position-vertical:absolute;mso-position-vertical-relative:text" o:gfxdata="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" strokecolor="black [3213]">
                 <v:stroke endarrow="block"/>
@@ -6709,7 +6707,7 @@
         <w:pStyle w:val="FOINaslov2"/>
         <w:outlineLvl w:val="1"/>
       </w:pPr>
-      <w:bookmarkStart w:id="21" w:name="_Toc500602395"/>
+      <w:bookmarkStart w:id="20" w:name="_Toc500602395"/>
       <w:r>
         <w:lastRenderedPageBreak/>
         <w:t>MVC (Model-</w:t>
@@ -6738,7 +6736,7 @@
       <w:r>
         <w:t xml:space="preserve"> dizajn</w:t>
       </w:r>
-      <w:bookmarkEnd w:id="21"/>
+      <w:bookmarkEnd w:id="20"/>
     </w:p>
     <w:p>
       <w:pPr>
@@ -7057,7 +7055,7 @@
               </wp:anchor>
             </w:drawing>
           </mc:Choice>
-          <mc:Fallback xmlns:cx="http://schemas.microsoft.com/office/drawing/2014/chartex" xmlns:cx1="http://schemas.microsoft.com/office/drawing/2015/9/8/chartex" xmlns:cx2="http://schemas.microsoft.com/office/drawing/2015/10/21/chartex" xmlns:cx3="http://schemas.microsoft.com/office/drawing/2016/5/9/chartex" xmlns:cx4="http://schemas.microsoft.com/office/drawing/2016/5/10/chartex" xmlns:cx5="http://schemas.microsoft.com/office/drawing/2016/5/11/chartex" xmlns:cx6="http://schemas.microsoft.com/office/drawing/2016/5/12/chartex" xmlns:cx7="http://schemas.microsoft.com/office/drawing/2016/5/13/chartex" xmlns:cx8="http://schemas.microsoft.com/office/drawing/2016/5/14/chartex" xmlns:aink="http://schemas.microsoft.com/office/drawing/2016/ink" xmlns:am3d="http://schemas.microsoft.com/office/drawing/2017/model3d" xmlns:w16cid="http://schemas.microsoft.com/office/word/2016/wordml/cid" xmlns:w16se="http://schemas.microsoft.com/office/word/2015/wordml/symex">
+          <mc:Fallback>
             <w:pict>
               <v:shapetype w14:anchorId="7E6DE29E" id="_x0000_t32" coordsize="21600,21600" o:spt="32" o:oned="t" path="m,l21600,21600e" filled="f">
                 <v:path arrowok="t" fillok="f" o:connecttype="none"/>
@@ -7134,7 +7132,7 @@
               </wp:anchor>
             </w:drawing>
           </mc:Choice>
-          <mc:Fallback xmlns:cx="http://schemas.microsoft.com/office/drawing/2014/chartex" xmlns:cx1="http://schemas.microsoft.com/office/drawing/2015/9/8/chartex" xmlns:cx2="http://schemas.microsoft.com/office/drawing/2015/10/21/chartex" xmlns:cx3="http://schemas.microsoft.com/office/drawing/2016/5/9/chartex" xmlns:cx4="http://schemas.microsoft.com/office/drawing/2016/5/10/chartex" xmlns:cx5="http://schemas.microsoft.com/office/drawing/2016/5/11/chartex" xmlns:cx6="http://schemas.microsoft.com/office/drawing/2016/5/12/chartex" xmlns:cx7="http://schemas.microsoft.com/office/drawing/2016/5/13/chartex" xmlns:cx8="http://schemas.microsoft.com/office/drawing/2016/5/14/chartex" xmlns:aink="http://schemas.microsoft.com/office/drawing/2016/ink" xmlns:am3d="http://schemas.microsoft.com/office/drawing/2017/model3d" xmlns:w16cid="http://schemas.microsoft.com/office/word/2016/wordml/cid" xmlns:w16se="http://schemas.microsoft.com/office/word/2015/wordml/symex">
+          <mc:Fallback>
             <w:pict>
               <v:shape w14:anchorId="0A73B160" id="Straight Arrow Connector 42" o:spid="_x0000_s1026" type="#_x0000_t32" style="position:absolute;margin-left:102.3pt;margin-top:1.4pt;width:80.6pt;height:72.45pt;flip:y;z-index:251713536;visibility:visible;mso-wrap-style:square;mso-width-percent:0;mso-height-percent:0;mso-wrap-distance-left:9pt;mso-wrap-distance-top:0;mso-wrap-distance-right:9pt;mso-wrap-distance-bottom:0;mso-position-horizontal:absolute;mso-position-horizontal-relative:text;mso-position-vertical:absolute;mso-position-vertical-relative:text;mso-width-percent:0;mso-height-percent:0;mso-width-relative:margin;mso-height-relative:margin" o:gfxdata="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" strokecolor="#4579b8 [3044]">
                 <v:stroke dashstyle="dash" endarrow="block"/>
@@ -7313,7 +7311,7 @@
               </wp:anchor>
             </w:drawing>
           </mc:Choice>
-          <mc:Fallback xmlns:cx="http://schemas.microsoft.com/office/drawing/2014/chartex" xmlns:cx1="http://schemas.microsoft.com/office/drawing/2015/9/8/chartex" xmlns:cx2="http://schemas.microsoft.com/office/drawing/2015/10/21/chartex" xmlns:cx3="http://schemas.microsoft.com/office/drawing/2016/5/9/chartex" xmlns:cx4="http://schemas.microsoft.com/office/drawing/2016/5/10/chartex" xmlns:cx5="http://schemas.microsoft.com/office/drawing/2016/5/11/chartex" xmlns:cx6="http://schemas.microsoft.com/office/drawing/2016/5/12/chartex" xmlns:cx7="http://schemas.microsoft.com/office/drawing/2016/5/13/chartex" xmlns:cx8="http://schemas.microsoft.com/office/drawing/2016/5/14/chartex" xmlns:aink="http://schemas.microsoft.com/office/drawing/2016/ink" xmlns:am3d="http://schemas.microsoft.com/office/drawing/2017/model3d" xmlns:w16cid="http://schemas.microsoft.com/office/word/2016/wordml/cid" xmlns:w16se="http://schemas.microsoft.com/office/word/2015/wordml/symex">
+          <mc:Fallback>
             <w:pict>
               <v:oval w14:anchorId="567B2220" id="Oval 57" o:spid="_x0000_s1026" style="position:absolute;margin-left:320.8pt;margin-top:2.85pt;width:16.15pt;height:17.55pt;z-index:251722752;visibility:visible;mso-wrap-style:square;mso-wrap-distance-left:9pt;mso-wrap-distance-top:0;mso-wrap-distance-right:9pt;mso-wrap-distance-bottom:0;mso-position-horizontal:absolute;mso-position-horizontal-relative:text;mso-position-vertical:absolute;mso-position-vertical-relative:text;v-text-anchor:middle" o:gfxdata="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" fillcolor="white [3201]" strokecolor="#f79646 [3209]" strokeweight="2pt"/>
             </w:pict>
@@ -7380,7 +7378,7 @@
               </wp:anchor>
             </w:drawing>
           </mc:Choice>
-          <mc:Fallback xmlns:cx="http://schemas.microsoft.com/office/drawing/2014/chartex" xmlns:cx1="http://schemas.microsoft.com/office/drawing/2015/9/8/chartex" xmlns:cx2="http://schemas.microsoft.com/office/drawing/2015/10/21/chartex" xmlns:cx3="http://schemas.microsoft.com/office/drawing/2016/5/9/chartex" xmlns:cx4="http://schemas.microsoft.com/office/drawing/2016/5/10/chartex" xmlns:cx5="http://schemas.microsoft.com/office/drawing/2016/5/11/chartex" xmlns:cx6="http://schemas.microsoft.com/office/drawing/2016/5/12/chartex" xmlns:cx7="http://schemas.microsoft.com/office/drawing/2016/5/13/chartex" xmlns:cx8="http://schemas.microsoft.com/office/drawing/2016/5/14/chartex" xmlns:aink="http://schemas.microsoft.com/office/drawing/2016/ink" xmlns:am3d="http://schemas.microsoft.com/office/drawing/2017/model3d" xmlns:w16cid="http://schemas.microsoft.com/office/word/2016/wordml/cid" xmlns:w16se="http://schemas.microsoft.com/office/word/2015/wordml/symex">
+          <mc:Fallback>
             <w:pict>
               <v:shape w14:anchorId="1F787507" id="Straight Arrow Connector 60" o:spid="_x0000_s1026" type="#_x0000_t32" style="position:absolute;margin-left:281.75pt;margin-top:11.15pt;width:72.45pt;height:64.15pt;flip:x y;z-index:251728896;visibility:visible;mso-wrap-style:square;mso-height-percent:0;mso-wrap-distance-left:9pt;mso-wrap-distance-top:0;mso-wrap-distance-right:9pt;mso-wrap-distance-bottom:0;mso-position-horizontal:absolute;mso-position-horizontal-relative:text;mso-position-vertical:absolute;mso-position-vertical-relative:text;mso-height-percent:0;mso-height-relative:margin" o:gfxdata="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" strokecolor="#4579b8 [3044]">
                 <v:stroke endarrow="block"/>
@@ -7534,7 +7532,7 @@
               </wp:anchor>
             </w:drawing>
           </mc:Choice>
-          <mc:Fallback xmlns:cx="http://schemas.microsoft.com/office/drawing/2014/chartex" xmlns:cx1="http://schemas.microsoft.com/office/drawing/2015/9/8/chartex" xmlns:cx2="http://schemas.microsoft.com/office/drawing/2015/10/21/chartex" xmlns:cx3="http://schemas.microsoft.com/office/drawing/2016/5/9/chartex" xmlns:cx4="http://schemas.microsoft.com/office/drawing/2016/5/10/chartex" xmlns:cx5="http://schemas.microsoft.com/office/drawing/2016/5/11/chartex" xmlns:cx6="http://schemas.microsoft.com/office/drawing/2016/5/12/chartex" xmlns:cx7="http://schemas.microsoft.com/office/drawing/2016/5/13/chartex" xmlns:cx8="http://schemas.microsoft.com/office/drawing/2016/5/14/chartex" xmlns:aink="http://schemas.microsoft.com/office/drawing/2016/ink" xmlns:am3d="http://schemas.microsoft.com/office/drawing/2017/model3d" xmlns:w16cid="http://schemas.microsoft.com/office/word/2016/wordml/cid" xmlns:w16se="http://schemas.microsoft.com/office/word/2015/wordml/symex">
+          <mc:Fallback>
             <w:pict>
               <v:oval w14:anchorId="70EEEAF3" id="Oval 55" o:spid="_x0000_s1026" style="position:absolute;margin-left:124.8pt;margin-top:6.95pt;width:16.15pt;height:17.5pt;z-index:251720704;visibility:visible;mso-wrap-style:square;mso-wrap-distance-left:9pt;mso-wrap-distance-top:0;mso-wrap-distance-right:9pt;mso-wrap-distance-bottom:0;mso-position-horizontal:absolute;mso-position-horizontal-relative:text;mso-position-vertical:absolute;mso-position-vertical-relative:text;v-text-anchor:middle" o:gfxdata="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" fillcolor="white [3201]" strokecolor="#f79646 [3209]" strokeweight="2pt"/>
             </w:pict>
@@ -7611,7 +7609,7 @@
               </wp:anchor>
             </w:drawing>
           </mc:Choice>
-          <mc:Fallback xmlns:cx="http://schemas.microsoft.com/office/drawing/2014/chartex" xmlns:cx1="http://schemas.microsoft.com/office/drawing/2015/9/8/chartex" xmlns:cx2="http://schemas.microsoft.com/office/drawing/2015/10/21/chartex" xmlns:cx3="http://schemas.microsoft.com/office/drawing/2016/5/9/chartex" xmlns:cx4="http://schemas.microsoft.com/office/drawing/2016/5/10/chartex" xmlns:cx5="http://schemas.microsoft.com/office/drawing/2016/5/11/chartex" xmlns:cx6="http://schemas.microsoft.com/office/drawing/2016/5/12/chartex" xmlns:cx7="http://schemas.microsoft.com/office/drawing/2016/5/13/chartex" xmlns:cx8="http://schemas.microsoft.com/office/drawing/2016/5/14/chartex" xmlns:aink="http://schemas.microsoft.com/office/drawing/2016/ink" xmlns:am3d="http://schemas.microsoft.com/office/drawing/2017/model3d" xmlns:w16cid="http://schemas.microsoft.com/office/word/2016/wordml/cid" xmlns:w16se="http://schemas.microsoft.com/office/word/2015/wordml/symex">
+          <mc:Fallback>
             <w:pict>
               <v:shape w14:anchorId="39004F1E" id="Straight Arrow Connector 49" o:spid="_x0000_s1026" type="#_x0000_t32" style="position:absolute;margin-left:102.25pt;margin-top:.6pt;width:81.5pt;height:73.85pt;flip:x;z-index:251715584;visibility:visible;mso-wrap-style:square;mso-width-percent:0;mso-height-percent:0;mso-wrap-distance-left:9pt;mso-wrap-distance-top:0;mso-wrap-distance-right:9pt;mso-wrap-distance-bottom:0;mso-position-horizontal:absolute;mso-position-horizontal-relative:text;mso-position-vertical:absolute;mso-position-vertical-relative:text;mso-width-percent:0;mso-height-percent:0;mso-width-relative:margin;mso-height-relative:margin" o:gfxdata="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" strokecolor="#4579b8 [3044]">
                 <v:stroke endarrow="block"/>
@@ -8289,7 +8287,7 @@
               </wp:anchor>
             </w:drawing>
           </mc:Choice>
-          <mc:Fallback xmlns:cx="http://schemas.microsoft.com/office/drawing/2014/chartex" xmlns:cx1="http://schemas.microsoft.com/office/drawing/2015/9/8/chartex" xmlns:cx2="http://schemas.microsoft.com/office/drawing/2015/10/21/chartex" xmlns:cx3="http://schemas.microsoft.com/office/drawing/2016/5/9/chartex" xmlns:cx4="http://schemas.microsoft.com/office/drawing/2016/5/10/chartex" xmlns:cx5="http://schemas.microsoft.com/office/drawing/2016/5/11/chartex" xmlns:cx6="http://schemas.microsoft.com/office/drawing/2016/5/12/chartex" xmlns:cx7="http://schemas.microsoft.com/office/drawing/2016/5/13/chartex" xmlns:cx8="http://schemas.microsoft.com/office/drawing/2016/5/14/chartex" xmlns:aink="http://schemas.microsoft.com/office/drawing/2016/ink" xmlns:am3d="http://schemas.microsoft.com/office/drawing/2017/model3d" xmlns:w16cid="http://schemas.microsoft.com/office/word/2016/wordml/cid" xmlns:w16se="http://schemas.microsoft.com/office/word/2015/wordml/symex">
+          <mc:Fallback>
             <w:pict>
               <v:oval w14:anchorId="4A746183" id="Oval 61" o:spid="_x0000_s1026" style="position:absolute;margin-left:314.5pt;margin-top:10.35pt;width:16.15pt;height:17.55pt;z-index:251730944;visibility:visible;mso-wrap-style:square;mso-wrap-distance-left:9pt;mso-wrap-distance-top:0;mso-wrap-distance-right:9pt;mso-wrap-distance-bottom:0;mso-position-horizontal:absolute;mso-position-horizontal-relative:text;mso-position-vertical:absolute;mso-position-vertical-relative:text;v-text-anchor:middle" o:gfxdata="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" fillcolor="white [3201]" strokecolor="#f79646 [3209]" strokeweight="2pt"/>
             </w:pict>
@@ -8459,7 +8457,7 @@
               </wp:anchor>
             </w:drawing>
           </mc:Choice>
-          <mc:Fallback xmlns:cx="http://schemas.microsoft.com/office/drawing/2014/chartex" xmlns:cx1="http://schemas.microsoft.com/office/drawing/2015/9/8/chartex" xmlns:cx2="http://schemas.microsoft.com/office/drawing/2015/10/21/chartex" xmlns:cx3="http://schemas.microsoft.com/office/drawing/2016/5/9/chartex" xmlns:cx4="http://schemas.microsoft.com/office/drawing/2016/5/10/chartex" xmlns:cx5="http://schemas.microsoft.com/office/drawing/2016/5/11/chartex" xmlns:cx6="http://schemas.microsoft.com/office/drawing/2016/5/12/chartex" xmlns:cx7="http://schemas.microsoft.com/office/drawing/2016/5/13/chartex" xmlns:cx8="http://schemas.microsoft.com/office/drawing/2016/5/14/chartex" xmlns:aink="http://schemas.microsoft.com/office/drawing/2016/ink" xmlns:am3d="http://schemas.microsoft.com/office/drawing/2017/model3d" xmlns:w16cid="http://schemas.microsoft.com/office/word/2016/wordml/cid" xmlns:w16se="http://schemas.microsoft.com/office/word/2015/wordml/symex">
+          <mc:Fallback>
             <w:pict>
               <v:oval w14:anchorId="16B7E66D" id="Oval 53" o:spid="_x0000_s1026" style="position:absolute;margin-left:145.95pt;margin-top:8.15pt;width:16.15pt;height:17.55pt;z-index:251716608;visibility:visible;mso-wrap-style:square;mso-wrap-distance-left:9pt;mso-wrap-distance-top:0;mso-wrap-distance-right:9pt;mso-wrap-distance-bottom:0;mso-position-horizontal:absolute;mso-position-horizontal-relative:text;mso-position-vertical:absolute;mso-position-vertical-relative:text;v-text-anchor:middle" o:gfxdata="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" fillcolor="white [3201]" strokecolor="#f79646 [3209]" strokeweight="2pt"/>
             </w:pict>
@@ -8745,7 +8743,7 @@
       <w:pPr>
         <w:pStyle w:val="FOINaslov2"/>
       </w:pPr>
-      <w:bookmarkStart w:id="22" w:name="_Toc500602396"/>
+      <w:bookmarkStart w:id="21" w:name="_Toc500602396"/>
       <w:r>
         <w:lastRenderedPageBreak/>
         <w:t xml:space="preserve">Use </w:t>
@@ -8754,7 +8752,7 @@
       <w:r>
         <w:t>Case</w:t>
       </w:r>
-      <w:bookmarkEnd w:id="22"/>
+      <w:bookmarkEnd w:id="21"/>
       <w:proofErr w:type="spellEnd"/>
     </w:p>
     <w:p/>
@@ -8877,12 +8875,12 @@
       <w:pPr>
         <w:pStyle w:val="FOINaslov2"/>
       </w:pPr>
-      <w:bookmarkStart w:id="23" w:name="_Toc500602397"/>
+      <w:bookmarkStart w:id="22" w:name="_Toc500602397"/>
       <w:r>
         <w:lastRenderedPageBreak/>
         <w:t>ERA model</w:t>
       </w:r>
-      <w:bookmarkEnd w:id="23"/>
+      <w:bookmarkEnd w:id="22"/>
     </w:p>
     <w:p/>
     <w:p/>
@@ -9442,27 +9440,27 @@
       <w:pPr>
         <w:pStyle w:val="FOINaslov2"/>
       </w:pPr>
-      <w:bookmarkStart w:id="24" w:name="_Toc500602398"/>
+      <w:bookmarkStart w:id="23" w:name="_Toc500602398"/>
       <w:r>
         <w:lastRenderedPageBreak/>
         <w:t>Dijagram klasa</w:t>
       </w:r>
+      <w:bookmarkEnd w:id="23"/>
+    </w:p>
+    <w:p>
+      <w:pPr>
+        <w:ind w:firstLine="708"/>
+      </w:pPr>
+    </w:p>
+    <w:p>
+      <w:pPr>
+        <w:pStyle w:val="FOINaslov3"/>
+      </w:pPr>
+      <w:bookmarkStart w:id="24" w:name="_Toc500602399"/>
+      <w:r>
+        <w:t>Sprint 1</w:t>
+      </w:r>
       <w:bookmarkEnd w:id="24"/>
-    </w:p>
-    <w:p>
-      <w:pPr>
-        <w:ind w:firstLine="708"/>
-      </w:pPr>
-    </w:p>
-    <w:p>
-      <w:pPr>
-        <w:pStyle w:val="FOINaslov3"/>
-      </w:pPr>
-      <w:bookmarkStart w:id="25" w:name="_Toc500602399"/>
-      <w:r>
-        <w:t>Sprint 1</w:t>
-      </w:r>
-      <w:bookmarkEnd w:id="25"/>
     </w:p>
     <w:p/>
     <w:p>
@@ -9578,20 +9576,884 @@
       <w:pPr>
         <w:pStyle w:val="FOINaslov3"/>
       </w:pPr>
-      <w:bookmarkStart w:id="26" w:name="_Toc500602400"/>
+      <w:bookmarkStart w:id="25" w:name="_Toc500602400"/>
       <w:r>
         <w:t>Sprint 2</w:t>
       </w:r>
-      <w:bookmarkEnd w:id="26"/>
+      <w:bookmarkEnd w:id="25"/>
+    </w:p>
+    <w:p/>
+    <w:p>
+      <w:pPr>
+        <w:keepNext/>
+      </w:pPr>
+      <w:r>
+        <w:rPr>
+          <w:noProof/>
+        </w:rPr>
+        <w:drawing>
+          <wp:inline distT="0" distB="0" distL="0" distR="0" wp14:anchorId="3E5E6676" wp14:editId="028693A2">
+            <wp:extent cx="2266950" cy="2019300"/>
+            <wp:effectExtent l="0" t="0" r="0" b="0"/>
+            <wp:docPr id="31" name="Picture 31"/>
+            <wp:cNvGraphicFramePr>
+              <a:graphicFrameLocks xmlns:a="http://schemas.openxmlformats.org/drawingml/2006/main" noChangeAspect="1"/>
+            </wp:cNvGraphicFramePr>
+            <a:graphic xmlns:a="http://schemas.openxmlformats.org/drawingml/2006/main">
+              <a:graphicData uri="http://schemas.openxmlformats.org/drawingml/2006/picture">
+                <pic:pic xmlns:pic="http://schemas.openxmlformats.org/drawingml/2006/picture">
+                  <pic:nvPicPr>
+                    <pic:cNvPr id="31" name="IzmjenaPodataka_ClassDIagram.jpg"/>
+                    <pic:cNvPicPr/>
+                  </pic:nvPicPr>
+                  <pic:blipFill>
+                    <a:blip r:embed="rId22">
+                      <a:extLst>
+                        <a:ext uri="{28A0092B-C50C-407E-A947-70E740481C1C}">
+                          <a14:useLocalDpi xmlns:a14="http://schemas.microsoft.com/office/drawing/2010/main" val="0"/>
+                        </a:ext>
+                      </a:extLst>
+                    </a:blip>
+                    <a:stretch>
+                      <a:fillRect/>
+                    </a:stretch>
+                  </pic:blipFill>
+                  <pic:spPr>
+                    <a:xfrm>
+                      <a:off x="0" y="0"/>
+                      <a:ext cx="2266950" cy="2019300"/>
+                    </a:xfrm>
+                    <a:prstGeom prst="rect">
+                      <a:avLst/>
+                    </a:prstGeom>
+                  </pic:spPr>
+                </pic:pic>
+              </a:graphicData>
+            </a:graphic>
+          </wp:inline>
+        </w:drawing>
+      </w:r>
+      <w:r>
+        <w:t xml:space="preserve">    </w:t>
+      </w:r>
+      <w:r>
+        <w:rPr>
+          <w:noProof/>
+        </w:rPr>
+        <w:drawing>
+          <wp:inline distT="0" distB="0" distL="0" distR="0" wp14:anchorId="586574CC" wp14:editId="70530C44">
+            <wp:extent cx="2659380" cy="1998208"/>
+            <wp:effectExtent l="0" t="0" r="7620" b="2540"/>
+            <wp:docPr id="39" name="Picture 39"/>
+            <wp:cNvGraphicFramePr>
+              <a:graphicFrameLocks xmlns:a="http://schemas.openxmlformats.org/drawingml/2006/main" noChangeAspect="1"/>
+            </wp:cNvGraphicFramePr>
+            <a:graphic xmlns:a="http://schemas.openxmlformats.org/drawingml/2006/main">
+              <a:graphicData uri="http://schemas.openxmlformats.org/drawingml/2006/picture">
+                <pic:pic xmlns:pic="http://schemas.openxmlformats.org/drawingml/2006/picture">
+                  <pic:nvPicPr>
+                    <pic:cNvPr id="39" name="PopisLijekova_ClassDIagram.jpg"/>
+                    <pic:cNvPicPr/>
+                  </pic:nvPicPr>
+                  <pic:blipFill>
+                    <a:blip r:embed="rId23">
+                      <a:extLst>
+                        <a:ext uri="{28A0092B-C50C-407E-A947-70E740481C1C}">
+                          <a14:useLocalDpi xmlns:a14="http://schemas.microsoft.com/office/drawing/2010/main" val="0"/>
+                        </a:ext>
+                      </a:extLst>
+                    </a:blip>
+                    <a:stretch>
+                      <a:fillRect/>
+                    </a:stretch>
+                  </pic:blipFill>
+                  <pic:spPr>
+                    <a:xfrm>
+                      <a:off x="0" y="0"/>
+                      <a:ext cx="2677491" cy="2011816"/>
+                    </a:xfrm>
+                    <a:prstGeom prst="rect">
+                      <a:avLst/>
+                    </a:prstGeom>
+                  </pic:spPr>
+                </pic:pic>
+              </a:graphicData>
+            </a:graphic>
+          </wp:inline>
+        </w:drawing>
+      </w:r>
+    </w:p>
+    <w:p>
+      <w:pPr>
+        <w:pStyle w:val="Caption"/>
+      </w:pPr>
+      <w:r>
+        <w:t xml:space="preserve">Slika </w:t>
+      </w:r>
+      <w:fldSimple w:instr=" SEQ Slika \* ARABIC ">
+        <w:r>
+          <w:rPr>
+            <w:noProof/>
+          </w:rPr>
+          <w:t>4</w:t>
+        </w:r>
+      </w:fldSimple>
+      <w:r>
+        <w:t>. Funkcionalnost Izmjena podataka</w:t>
+      </w:r>
+      <w:r>
+        <w:tab/>
+      </w:r>
+      <w:r>
+        <w:tab/>
+        <w:t xml:space="preserve">Slika </w:t>
+      </w:r>
+      <w:fldSimple w:instr=" SEQ Slika \* ARABIC ">
+        <w:r>
+          <w:rPr>
+            <w:noProof/>
+          </w:rPr>
+          <w:t>5</w:t>
+        </w:r>
+      </w:fldSimple>
+      <w:r>
+        <w:t>.  Funkcionalnost Prikaz popisa lijekova</w:t>
+      </w:r>
     </w:p>
     <w:p/>
     <w:p/>
     <w:p/>
+    <w:p>
+      <w:pPr>
+        <w:keepNext/>
+      </w:pPr>
+      <w:r>
+        <w:rPr>
+          <w:noProof/>
+        </w:rPr>
+        <w:lastRenderedPageBreak/>
+        <w:drawing>
+          <wp:inline distT="0" distB="0" distL="0" distR="0" wp14:anchorId="0CC26FAB" wp14:editId="48C5A1B1">
+            <wp:extent cx="5438775" cy="2019300"/>
+            <wp:effectExtent l="0" t="0" r="9525" b="0"/>
+            <wp:docPr id="41" name="Picture 41"/>
+            <wp:cNvGraphicFramePr>
+              <a:graphicFrameLocks xmlns:a="http://schemas.openxmlformats.org/drawingml/2006/main" noChangeAspect="1"/>
+            </wp:cNvGraphicFramePr>
+            <a:graphic xmlns:a="http://schemas.openxmlformats.org/drawingml/2006/main">
+              <a:graphicData uri="http://schemas.openxmlformats.org/drawingml/2006/picture">
+                <pic:pic xmlns:pic="http://schemas.openxmlformats.org/drawingml/2006/picture">
+                  <pic:nvPicPr>
+                    <pic:cNvPr id="41" name="Pregled_ClassDiagram.jpg"/>
+                    <pic:cNvPicPr/>
+                  </pic:nvPicPr>
+                  <pic:blipFill>
+                    <a:blip r:embed="rId24">
+                      <a:extLst>
+                        <a:ext uri="{28A0092B-C50C-407E-A947-70E740481C1C}">
+                          <a14:useLocalDpi xmlns:a14="http://schemas.microsoft.com/office/drawing/2010/main" val="0"/>
+                        </a:ext>
+                      </a:extLst>
+                    </a:blip>
+                    <a:stretch>
+                      <a:fillRect/>
+                    </a:stretch>
+                  </pic:blipFill>
+                  <pic:spPr>
+                    <a:xfrm>
+                      <a:off x="0" y="0"/>
+                      <a:ext cx="5438775" cy="2019300"/>
+                    </a:xfrm>
+                    <a:prstGeom prst="rect">
+                      <a:avLst/>
+                    </a:prstGeom>
+                  </pic:spPr>
+                </pic:pic>
+              </a:graphicData>
+            </a:graphic>
+          </wp:inline>
+        </w:drawing>
+      </w:r>
+    </w:p>
+    <w:p>
+      <w:pPr>
+        <w:pStyle w:val="Caption"/>
+      </w:pPr>
+      <w:r>
+        <w:t xml:space="preserve">Slika </w:t>
+      </w:r>
+      <w:fldSimple w:instr=" SEQ Slika \* ARABIC ">
+        <w:r>
+          <w:rPr>
+            <w:noProof/>
+          </w:rPr>
+          <w:t>6</w:t>
+        </w:r>
+      </w:fldSimple>
+      <w:r>
+        <w:t>. Funkcionalnost Pregled</w:t>
+      </w:r>
+    </w:p>
     <w:p/>
+    <w:p>
+      <w:pPr>
+        <w:keepNext/>
+      </w:pPr>
+      <w:r>
+        <w:rPr>
+          <w:noProof/>
+        </w:rPr>
+        <w:drawing>
+          <wp:inline distT="0" distB="0" distL="0" distR="0" wp14:anchorId="35E35F4D" wp14:editId="50FFDC8A">
+            <wp:extent cx="5760720" cy="1590040"/>
+            <wp:effectExtent l="0" t="0" r="0" b="0"/>
+            <wp:docPr id="52" name="Picture 52"/>
+            <wp:cNvGraphicFramePr>
+              <a:graphicFrameLocks xmlns:a="http://schemas.openxmlformats.org/drawingml/2006/main" noChangeAspect="1"/>
+            </wp:cNvGraphicFramePr>
+            <a:graphic xmlns:a="http://schemas.openxmlformats.org/drawingml/2006/main">
+              <a:graphicData uri="http://schemas.openxmlformats.org/drawingml/2006/picture">
+                <pic:pic xmlns:pic="http://schemas.openxmlformats.org/drawingml/2006/picture">
+                  <pic:nvPicPr>
+                    <pic:cNvPr id="52" name="Terapija_ClassDiagram.jpg"/>
+                    <pic:cNvPicPr/>
+                  </pic:nvPicPr>
+                  <pic:blipFill>
+                    <a:blip r:embed="rId25">
+                      <a:extLst>
+                        <a:ext uri="{28A0092B-C50C-407E-A947-70E740481C1C}">
+                          <a14:useLocalDpi xmlns:a14="http://schemas.microsoft.com/office/drawing/2010/main" val="0"/>
+                        </a:ext>
+                      </a:extLst>
+                    </a:blip>
+                    <a:stretch>
+                      <a:fillRect/>
+                    </a:stretch>
+                  </pic:blipFill>
+                  <pic:spPr>
+                    <a:xfrm>
+                      <a:off x="0" y="0"/>
+                      <a:ext cx="5760720" cy="1590040"/>
+                    </a:xfrm>
+                    <a:prstGeom prst="rect">
+                      <a:avLst/>
+                    </a:prstGeom>
+                  </pic:spPr>
+                </pic:pic>
+              </a:graphicData>
+            </a:graphic>
+          </wp:inline>
+        </w:drawing>
+      </w:r>
+    </w:p>
+    <w:p>
+      <w:pPr>
+        <w:pStyle w:val="Caption"/>
+      </w:pPr>
+      <w:r>
+        <w:t xml:space="preserve">Slika </w:t>
+      </w:r>
+      <w:fldSimple w:instr=" SEQ Slika \* ARABIC ">
+        <w:r>
+          <w:rPr>
+            <w:noProof/>
+          </w:rPr>
+          <w:t>7</w:t>
+        </w:r>
+      </w:fldSimple>
+      <w:r>
+        <w:t xml:space="preserve">. </w:t>
+      </w:r>
+      <w:proofErr w:type="spellStart"/>
+      <w:r>
+        <w:t>Funcionalnost</w:t>
+      </w:r>
+      <w:proofErr w:type="spellEnd"/>
+      <w:r>
+        <w:t xml:space="preserve"> Terapija</w:t>
+      </w:r>
+    </w:p>
     <w:p/>
-    <w:p/>
-    <w:p/>
-    <w:p/>
+    <w:p>
+      <w:pPr>
+        <w:keepNext/>
+      </w:pPr>
+      <w:r>
+        <w:rPr>
+          <w:noProof/>
+        </w:rPr>
+        <w:drawing>
+          <wp:inline distT="0" distB="0" distL="0" distR="0" wp14:anchorId="30C8262D" wp14:editId="5BBD6660">
+            <wp:extent cx="5760720" cy="3400170"/>
+            <wp:effectExtent l="0" t="0" r="0" b="0"/>
+            <wp:docPr id="63" name="Picture 63"/>
+            <wp:cNvGraphicFramePr>
+              <a:graphicFrameLocks xmlns:a="http://schemas.openxmlformats.org/drawingml/2006/main" noChangeAspect="1"/>
+            </wp:cNvGraphicFramePr>
+            <a:graphic xmlns:a="http://schemas.openxmlformats.org/drawingml/2006/main">
+              <a:graphicData uri="http://schemas.openxmlformats.org/drawingml/2006/picture">
+                <pic:pic xmlns:pic="http://schemas.openxmlformats.org/drawingml/2006/picture">
+                  <pic:nvPicPr>
+                    <pic:cNvPr id="63" name="Adapters_ClassDiagram.jpg"/>
+                    <pic:cNvPicPr/>
+                  </pic:nvPicPr>
+                  <pic:blipFill>
+                    <a:blip r:embed="rId26">
+                      <a:extLst>
+                        <a:ext uri="{28A0092B-C50C-407E-A947-70E740481C1C}">
+                          <a14:useLocalDpi xmlns:a14="http://schemas.microsoft.com/office/drawing/2010/main" val="0"/>
+                        </a:ext>
+                      </a:extLst>
+                    </a:blip>
+                    <a:stretch>
+                      <a:fillRect/>
+                    </a:stretch>
+                  </pic:blipFill>
+                  <pic:spPr>
+                    <a:xfrm>
+                      <a:off x="0" y="0"/>
+                      <a:ext cx="5760720" cy="3400170"/>
+                    </a:xfrm>
+                    <a:prstGeom prst="rect">
+                      <a:avLst/>
+                    </a:prstGeom>
+                  </pic:spPr>
+                </pic:pic>
+              </a:graphicData>
+            </a:graphic>
+          </wp:inline>
+        </w:drawing>
+      </w:r>
+    </w:p>
+    <w:p>
+      <w:pPr>
+        <w:pStyle w:val="Caption"/>
+      </w:pPr>
+      <w:r>
+        <w:t xml:space="preserve">Slika </w:t>
+      </w:r>
+      <w:fldSimple w:instr=" SEQ Slika \* ARABIC ">
+        <w:r>
+          <w:rPr>
+            <w:noProof/>
+          </w:rPr>
+          <w:t>8</w:t>
+        </w:r>
+      </w:fldSimple>
+      <w:r>
+        <w:t xml:space="preserve">. Klase </w:t>
+      </w:r>
+      <w:proofErr w:type="spellStart"/>
+      <w:r>
+        <w:t>DataLoaders</w:t>
+      </w:r>
+      <w:proofErr w:type="spellEnd"/>
+      <w:r>
+        <w:t xml:space="preserve"> paketa</w:t>
+      </w:r>
+    </w:p>
+    <w:p>
+      <w:pPr>
+        <w:spacing w:line="360" w:lineRule="auto"/>
+        <w:jc w:val="both"/>
+      </w:pPr>
+      <w:r>
+        <w:t xml:space="preserve">Na slici iznad prikazane su klase </w:t>
+      </w:r>
+      <w:proofErr w:type="spellStart"/>
+      <w:r>
+        <w:t>DataLoaders</w:t>
+      </w:r>
+      <w:proofErr w:type="spellEnd"/>
+      <w:r>
+        <w:t xml:space="preserve"> paketa čija je osnovna namjena dohvaćanje podataka sa web servisa ili lokalne baze podataka. </w:t>
+      </w:r>
+    </w:p>
+    <w:p>
+      <w:pPr>
+        <w:spacing w:line="360" w:lineRule="auto"/>
+        <w:jc w:val="both"/>
+      </w:pPr>
+      <w:r>
+        <w:lastRenderedPageBreak/>
+        <w:t xml:space="preserve">Ponašanje klasa definirano je sučeljem </w:t>
+      </w:r>
+      <w:proofErr w:type="spellStart"/>
+      <w:r>
+        <w:t>DataLoader</w:t>
+      </w:r>
+      <w:proofErr w:type="spellEnd"/>
+      <w:r>
+        <w:t xml:space="preserve"> koje sadrži metode koje obije klase moraju sadržavati. Kao što im i samo ime kaže </w:t>
+      </w:r>
+      <w:proofErr w:type="spellStart"/>
+      <w:r>
+        <w:t>WebServiceDataLoader</w:t>
+      </w:r>
+      <w:proofErr w:type="spellEnd"/>
+      <w:r>
+        <w:t xml:space="preserve"> i </w:t>
+      </w:r>
+      <w:proofErr w:type="spellStart"/>
+      <w:r>
+        <w:t>DatabaseDataLoader</w:t>
+      </w:r>
+      <w:proofErr w:type="spellEnd"/>
+      <w:r>
+        <w:t xml:space="preserve"> su klase koje implementiraju sučelje te služe za dohvaćanje podataka sa web servisa odnosno iz lokalne baze. </w:t>
+      </w:r>
+    </w:p>
+    <w:p>
+      <w:pPr>
+        <w:spacing w:line="360" w:lineRule="auto"/>
+        <w:jc w:val="both"/>
+      </w:pPr>
+      <w:proofErr w:type="spellStart"/>
+      <w:r>
+        <w:t>DataLoadController</w:t>
+      </w:r>
+      <w:proofErr w:type="spellEnd"/>
+      <w:r>
+        <w:t xml:space="preserve"> je klasa koja „upravlja“ dohvaćanjem podataka točnije određuje koja će se klasa pozvati odnosno hoće li podaci biti učitani sa web servisa ili lokalne baze. Na temelju </w:t>
+      </w:r>
+      <w:proofErr w:type="spellStart"/>
+      <w:r>
+        <w:t>boole</w:t>
+      </w:r>
+      <w:r>
+        <w:t>an</w:t>
+      </w:r>
+      <w:proofErr w:type="spellEnd"/>
+      <w:r>
+        <w:t xml:space="preserve"> varijable koja definira postoji li konekcija sa internetom određuje se od kud će podaci biti dohvaćeni. </w:t>
+      </w:r>
+    </w:p>
+    <w:p>
+      <w:pPr>
+        <w:spacing w:line="360" w:lineRule="auto"/>
+        <w:jc w:val="both"/>
+      </w:pPr>
+    </w:p>
+    <w:p>
+      <w:pPr>
+        <w:keepNext/>
+        <w:spacing w:line="360" w:lineRule="auto"/>
+        <w:jc w:val="both"/>
+      </w:pPr>
+      <w:r>
+        <w:rPr>
+          <w:noProof/>
+        </w:rPr>
+        <w:drawing>
+          <wp:inline distT="0" distB="0" distL="0" distR="0" wp14:anchorId="00E8A22A" wp14:editId="444221E6">
+            <wp:extent cx="5760720" cy="3523615"/>
+            <wp:effectExtent l="0" t="0" r="0" b="635"/>
+            <wp:docPr id="192" name="Picture 192"/>
+            <wp:cNvGraphicFramePr>
+              <a:graphicFrameLocks xmlns:a="http://schemas.openxmlformats.org/drawingml/2006/main" noChangeAspect="1"/>
+            </wp:cNvGraphicFramePr>
+            <a:graphic xmlns:a="http://schemas.openxmlformats.org/drawingml/2006/main">
+              <a:graphicData uri="http://schemas.openxmlformats.org/drawingml/2006/picture">
+                <pic:pic xmlns:pic="http://schemas.openxmlformats.org/drawingml/2006/picture">
+                  <pic:nvPicPr>
+                    <pic:cNvPr id="192" name="Adapters_ClassDiagram.jpg"/>
+                    <pic:cNvPicPr/>
+                  </pic:nvPicPr>
+                  <pic:blipFill>
+                    <a:blip r:embed="rId27">
+                      <a:extLst>
+                        <a:ext uri="{28A0092B-C50C-407E-A947-70E740481C1C}">
+                          <a14:useLocalDpi xmlns:a14="http://schemas.microsoft.com/office/drawing/2010/main" val="0"/>
+                        </a:ext>
+                      </a:extLst>
+                    </a:blip>
+                    <a:stretch>
+                      <a:fillRect/>
+                    </a:stretch>
+                  </pic:blipFill>
+                  <pic:spPr>
+                    <a:xfrm>
+                      <a:off x="0" y="0"/>
+                      <a:ext cx="5760720" cy="3523615"/>
+                    </a:xfrm>
+                    <a:prstGeom prst="rect">
+                      <a:avLst/>
+                    </a:prstGeom>
+                  </pic:spPr>
+                </pic:pic>
+              </a:graphicData>
+            </a:graphic>
+          </wp:inline>
+        </w:drawing>
+      </w:r>
+    </w:p>
+    <w:p>
+      <w:pPr>
+        <w:pStyle w:val="Caption"/>
+        <w:jc w:val="both"/>
+      </w:pPr>
+      <w:r>
+        <w:t xml:space="preserve">Slika </w:t>
+      </w:r>
+      <w:fldSimple w:instr=" SEQ Slika \* ARABIC ">
+        <w:r>
+          <w:rPr>
+            <w:noProof/>
+          </w:rPr>
+          <w:t>9</w:t>
+        </w:r>
+      </w:fldSimple>
+      <w:r>
+        <w:t>. Adapteri za modularni prikaz popisa lijekova</w:t>
+      </w:r>
+    </w:p>
+    <w:p>
+      <w:pPr>
+        <w:spacing w:line="360" w:lineRule="auto"/>
+        <w:jc w:val="both"/>
+      </w:pPr>
+      <w:r>
+        <w:t xml:space="preserve">Na slici iznad prikazane su klase koje su korištenje pri prikazu popisa lijekova. </w:t>
+      </w:r>
+    </w:p>
+    <w:p>
+      <w:pPr>
+        <w:spacing w:line="360" w:lineRule="auto"/>
+        <w:jc w:val="both"/>
+      </w:pPr>
+      <w:r>
+        <w:t xml:space="preserve">Sučelje </w:t>
+      </w:r>
+      <w:proofErr w:type="spellStart"/>
+      <w:r>
+        <w:t>ModularRepresentation</w:t>
+      </w:r>
+      <w:proofErr w:type="spellEnd"/>
+      <w:r>
+        <w:t xml:space="preserve"> propisuje ponašanje klasa za prikaz podataka. </w:t>
+      </w:r>
+      <w:proofErr w:type="spellStart"/>
+      <w:r>
+        <w:t>MedicationsTileRepresentation</w:t>
+      </w:r>
+      <w:proofErr w:type="spellEnd"/>
+      <w:r>
+        <w:t xml:space="preserve"> i </w:t>
+      </w:r>
+      <w:proofErr w:type="spellStart"/>
+      <w:r>
+        <w:t>MedicationsListRepresentation</w:t>
+      </w:r>
+      <w:proofErr w:type="spellEnd"/>
+      <w:r>
+        <w:t xml:space="preserve"> </w:t>
+      </w:r>
+      <w:proofErr w:type="spellStart"/>
+      <w:r>
+        <w:t>implementraju</w:t>
+      </w:r>
+      <w:proofErr w:type="spellEnd"/>
+      <w:r>
+        <w:t xml:space="preserve"> sučelje te kontroliraju prikaz podataka u obliku pločica (</w:t>
+      </w:r>
+      <w:proofErr w:type="spellStart"/>
+      <w:r>
+        <w:t>tiles</w:t>
+      </w:r>
+      <w:proofErr w:type="spellEnd"/>
+      <w:r>
+        <w:t xml:space="preserve">) ili liste. Obije klase rada sa </w:t>
+      </w:r>
+      <w:proofErr w:type="spellStart"/>
+      <w:r>
+        <w:t>RecyclerView</w:t>
+      </w:r>
+      <w:proofErr w:type="spellEnd"/>
+      <w:r>
+        <w:t xml:space="preserve">-om, </w:t>
+      </w:r>
+      <w:proofErr w:type="spellStart"/>
+      <w:r>
+        <w:t>ViewHolderom</w:t>
+      </w:r>
+      <w:proofErr w:type="spellEnd"/>
+      <w:r>
+        <w:t xml:space="preserve"> i Adapterom. </w:t>
+      </w:r>
+      <w:proofErr w:type="spellStart"/>
+      <w:r>
+        <w:t>ViewHolder</w:t>
+      </w:r>
+      <w:proofErr w:type="spellEnd"/>
+      <w:r>
+        <w:t xml:space="preserve"> kontrolira ponašanje jednog </w:t>
+      </w:r>
+      <w:proofErr w:type="spellStart"/>
+      <w:r>
+        <w:t>view</w:t>
+      </w:r>
+      <w:proofErr w:type="spellEnd"/>
+      <w:r>
+        <w:t xml:space="preserve">-a odnosno </w:t>
+      </w:r>
+      <w:proofErr w:type="spellStart"/>
+      <w:r>
+        <w:t>item</w:t>
+      </w:r>
+      <w:proofErr w:type="spellEnd"/>
+      <w:r>
+        <w:t xml:space="preserve">-a </w:t>
+      </w:r>
+      <w:proofErr w:type="spellStart"/>
+      <w:r>
+        <w:t>RecyclerView</w:t>
+      </w:r>
+      <w:proofErr w:type="spellEnd"/>
+      <w:r>
+        <w:t xml:space="preserve">-a, klasa adaptera zadužena je za sve </w:t>
+      </w:r>
+      <w:proofErr w:type="spellStart"/>
+      <w:r>
+        <w:t>ViewHoldere</w:t>
+      </w:r>
+      <w:proofErr w:type="spellEnd"/>
+      <w:r>
+        <w:t xml:space="preserve"> kreirane za </w:t>
+      </w:r>
+      <w:proofErr w:type="spellStart"/>
+      <w:r>
+        <w:t>item</w:t>
+      </w:r>
+      <w:proofErr w:type="spellEnd"/>
+      <w:r>
+        <w:t xml:space="preserve">-e koji će biti prikazani. Prije spomenute klase koje </w:t>
+      </w:r>
+      <w:proofErr w:type="spellStart"/>
+      <w:r>
+        <w:t>implemetiraju</w:t>
+      </w:r>
+      <w:proofErr w:type="spellEnd"/>
+      <w:r>
+        <w:t xml:space="preserve"> sučelje uz to što upravljaju adapterom sadržavaju dodatne metode i polja za rad. </w:t>
+      </w:r>
+    </w:p>
+    <w:p>
+      <w:pPr>
+        <w:spacing w:line="360" w:lineRule="auto"/>
+        <w:jc w:val="both"/>
+      </w:pPr>
+      <w:proofErr w:type="spellStart"/>
+      <w:r>
+        <w:lastRenderedPageBreak/>
+        <w:t>ModularityController</w:t>
+      </w:r>
+      <w:proofErr w:type="spellEnd"/>
+      <w:r>
+        <w:t xml:space="preserve"> je klasa koja „upravlja“ izmjenom i prikazom različitih pregleda lijekova. Klasa sadrži listu mogućih prikaza te metode za prikaz jednog od mogućih prikaza, dodavanje novih te dodatne metode za rad.</w:t>
+      </w:r>
+    </w:p>
+    <w:p>
+      <w:pPr>
+        <w:spacing w:line="360" w:lineRule="auto"/>
+        <w:jc w:val="both"/>
+      </w:pPr>
+    </w:p>
+    <w:p>
+      <w:pPr>
+        <w:keepNext/>
+        <w:spacing w:line="360" w:lineRule="auto"/>
+        <w:jc w:val="both"/>
+      </w:pPr>
+      <w:r>
+        <w:rPr>
+          <w:noProof/>
+        </w:rPr>
+        <w:drawing>
+          <wp:inline distT="0" distB="0" distL="0" distR="0" wp14:anchorId="26D8EA43" wp14:editId="4E286770">
+            <wp:extent cx="5760720" cy="4316095"/>
+            <wp:effectExtent l="0" t="0" r="0" b="8255"/>
+            <wp:docPr id="193" name="Picture 193"/>
+            <wp:cNvGraphicFramePr>
+              <a:graphicFrameLocks xmlns:a="http://schemas.openxmlformats.org/drawingml/2006/main" noChangeAspect="1"/>
+            </wp:cNvGraphicFramePr>
+            <a:graphic xmlns:a="http://schemas.openxmlformats.org/drawingml/2006/main">
+              <a:graphicData uri="http://schemas.openxmlformats.org/drawingml/2006/picture">
+                <pic:pic xmlns:pic="http://schemas.openxmlformats.org/drawingml/2006/picture">
+                  <pic:nvPicPr>
+                    <pic:cNvPr id="193" name="SveKlase_ClassDiagram.jpg"/>
+                    <pic:cNvPicPr/>
+                  </pic:nvPicPr>
+                  <pic:blipFill>
+                    <a:blip r:embed="rId28">
+                      <a:extLst>
+                        <a:ext uri="{28A0092B-C50C-407E-A947-70E740481C1C}">
+                          <a14:useLocalDpi xmlns:a14="http://schemas.microsoft.com/office/drawing/2010/main" val="0"/>
+                        </a:ext>
+                      </a:extLst>
+                    </a:blip>
+                    <a:stretch>
+                      <a:fillRect/>
+                    </a:stretch>
+                  </pic:blipFill>
+                  <pic:spPr>
+                    <a:xfrm>
+                      <a:off x="0" y="0"/>
+                      <a:ext cx="5760720" cy="4316095"/>
+                    </a:xfrm>
+                    <a:prstGeom prst="rect">
+                      <a:avLst/>
+                    </a:prstGeom>
+                  </pic:spPr>
+                </pic:pic>
+              </a:graphicData>
+            </a:graphic>
+          </wp:inline>
+        </w:drawing>
+      </w:r>
+    </w:p>
+    <w:p>
+      <w:pPr>
+        <w:pStyle w:val="Caption"/>
+        <w:jc w:val="both"/>
+      </w:pPr>
+      <w:r>
+        <w:t xml:space="preserve">Slika </w:t>
+      </w:r>
+      <w:fldSimple w:instr=" SEQ Slika \* ARABIC ">
+        <w:r>
+          <w:rPr>
+            <w:noProof/>
+          </w:rPr>
+          <w:t>10</w:t>
+        </w:r>
+      </w:fldSimple>
+      <w:r>
+        <w:t>. Sve klase kreirane u prva dva sprinta</w:t>
+      </w:r>
+    </w:p>
+    <w:p>
+      <w:pPr>
+        <w:spacing w:line="360" w:lineRule="auto"/>
+        <w:jc w:val="both"/>
+      </w:pPr>
+      <w:r>
+        <w:t xml:space="preserve">Slika 10 prikazuje sve klase koje su kreirane tokom rada na projektu u prva dva sprinta. Ovaj dijagram povezuje sve dosad prezentirane dijelove (klase) te ih objedinjuje u jedan dijagram koji prikazuje klase i veze među njima. </w:t>
+      </w:r>
+    </w:p>
+    <w:p>
+      <w:pPr>
+        <w:spacing w:line="360" w:lineRule="auto"/>
+        <w:jc w:val="both"/>
+      </w:pPr>
+    </w:p>
+    <w:p>
+      <w:pPr>
+        <w:keepNext/>
+        <w:spacing w:line="360" w:lineRule="auto"/>
+        <w:jc w:val="both"/>
+      </w:pPr>
+      <w:r>
+        <w:rPr>
+          <w:noProof/>
+        </w:rPr>
+        <w:lastRenderedPageBreak/>
+        <w:drawing>
+          <wp:inline distT="0" distB="0" distL="0" distR="0" wp14:anchorId="41762A46" wp14:editId="623E14E2">
+            <wp:extent cx="5760720" cy="3492500"/>
+            <wp:effectExtent l="0" t="0" r="0" b="0"/>
+            <wp:docPr id="194" name="Picture 194"/>
+            <wp:cNvGraphicFramePr>
+              <a:graphicFrameLocks xmlns:a="http://schemas.openxmlformats.org/drawingml/2006/main" noChangeAspect="1"/>
+            </wp:cNvGraphicFramePr>
+            <a:graphic xmlns:a="http://schemas.openxmlformats.org/drawingml/2006/main">
+              <a:graphicData uri="http://schemas.openxmlformats.org/drawingml/2006/picture">
+                <pic:pic xmlns:pic="http://schemas.openxmlformats.org/drawingml/2006/picture">
+                  <pic:nvPicPr>
+                    <pic:cNvPr id="194" name="Paketi_CLassDIagram.jpg"/>
+                    <pic:cNvPicPr/>
+                  </pic:nvPicPr>
+                  <pic:blipFill>
+                    <a:blip r:embed="rId29" cstate="print">
+                      <a:extLst>
+                        <a:ext uri="{28A0092B-C50C-407E-A947-70E740481C1C}">
+                          <a14:useLocalDpi xmlns:a14="http://schemas.microsoft.com/office/drawing/2010/main" val="0"/>
+                        </a:ext>
+                      </a:extLst>
+                    </a:blip>
+                    <a:stretch>
+                      <a:fillRect/>
+                    </a:stretch>
+                  </pic:blipFill>
+                  <pic:spPr>
+                    <a:xfrm>
+                      <a:off x="0" y="0"/>
+                      <a:ext cx="5760720" cy="3492500"/>
+                    </a:xfrm>
+                    <a:prstGeom prst="rect">
+                      <a:avLst/>
+                    </a:prstGeom>
+                  </pic:spPr>
+                </pic:pic>
+              </a:graphicData>
+            </a:graphic>
+          </wp:inline>
+        </w:drawing>
+      </w:r>
+    </w:p>
+    <w:p>
+      <w:pPr>
+        <w:pStyle w:val="Caption"/>
+        <w:jc w:val="both"/>
+      </w:pPr>
+      <w:r>
+        <w:t xml:space="preserve">Slika </w:t>
+      </w:r>
+      <w:fldSimple w:instr=" SEQ Slika \* ARABIC ">
+        <w:r>
+          <w:rPr>
+            <w:noProof/>
+          </w:rPr>
+          <w:t>11</w:t>
+        </w:r>
+      </w:fldSimple>
+      <w:r>
+        <w:t>. Dijagram klasa svih paketa</w:t>
+      </w:r>
+    </w:p>
+    <w:p>
+      <w:pPr>
+        <w:spacing w:line="360" w:lineRule="auto"/>
+        <w:jc w:val="both"/>
+        <w:sectPr>
+          <w:footerReference w:type="default" r:id="rId30"/>
+          <w:pgSz w:w="11906" w:h="16838"/>
+          <w:pgMar w:top="1417" w:right="1417" w:bottom="1417" w:left="1417" w:header="708" w:footer="708" w:gutter="0"/>
+          <w:pgNumType w:start="1"/>
+          <w:cols w:space="708"/>
+          <w:docGrid w:linePitch="360"/>
+        </w:sectPr>
+      </w:pPr>
+      <w:r>
+        <w:t>Na slici prikazani su svi paketi korišteni u aplikaciji. Ova slika objedinjuje sve dosad prezentirane i pojašnjene klase</w:t>
+      </w:r>
+      <w:r>
+        <w:t xml:space="preserve"> te pakete u kojima se nalaze. Također uz sve navedeno prikazana je komunikacija među klasama i paketima.</w:t>
+      </w:r>
+      <w:r>
+        <w:t xml:space="preserve"> </w:t>
+      </w:r>
+    </w:p>
+    <w:p>
+      <w:pPr>
+        <w:pStyle w:val="FOINaslov2"/>
+      </w:pPr>
+      <w:bookmarkStart w:id="26" w:name="_Toc500602401"/>
+      <w:r>
+        <w:lastRenderedPageBreak/>
+        <w:t>Dijagram slijeda</w:t>
+      </w:r>
+      <w:bookmarkEnd w:id="26"/>
+    </w:p>
     <w:p>
       <w:pPr>
         <w:tabs>
@@ -9608,87 +10470,13 @@
     </w:p>
     <w:p>
       <w:pPr>
-        <w:tabs>
-          <w:tab w:val="left" w:pos="900"/>
-        </w:tabs>
-      </w:pPr>
-    </w:p>
-    <w:p>
-      <w:pPr>
-        <w:tabs>
-          <w:tab w:val="left" w:pos="900"/>
-        </w:tabs>
-      </w:pPr>
-    </w:p>
-    <w:p>
-      <w:pPr>
-        <w:tabs>
-          <w:tab w:val="left" w:pos="900"/>
-        </w:tabs>
-      </w:pPr>
-    </w:p>
-    <w:p>
-      <w:pPr>
-        <w:tabs>
-          <w:tab w:val="left" w:pos="900"/>
-        </w:tabs>
-      </w:pPr>
-    </w:p>
-    <w:p>
-      <w:pPr>
-        <w:tabs>
-          <w:tab w:val="left" w:pos="900"/>
-        </w:tabs>
-      </w:pPr>
-    </w:p>
-    <w:p>
-      <w:pPr>
-        <w:tabs>
-          <w:tab w:val="left" w:pos="900"/>
-        </w:tabs>
-      </w:pPr>
-    </w:p>
-    <w:p>
-      <w:pPr>
-        <w:tabs>
-          <w:tab w:val="left" w:pos="900"/>
-        </w:tabs>
-      </w:pPr>
-    </w:p>
-    <w:p>
-      <w:pPr>
-        <w:pStyle w:val="FOINaslov2"/>
-      </w:pPr>
-      <w:bookmarkStart w:id="27" w:name="_Toc500602401"/>
-      <w:r>
-        <w:lastRenderedPageBreak/>
-        <w:t>Dijagram slijeda</w:t>
+        <w:pStyle w:val="FOINaslov3"/>
+      </w:pPr>
+      <w:bookmarkStart w:id="27" w:name="_Toc500602402"/>
+      <w:r>
+        <w:t>Registracija</w:t>
       </w:r>
       <w:bookmarkEnd w:id="27"/>
-    </w:p>
-    <w:p>
-      <w:pPr>
-        <w:tabs>
-          <w:tab w:val="left" w:pos="900"/>
-        </w:tabs>
-      </w:pPr>
-    </w:p>
-    <w:p>
-      <w:pPr>
-        <w:tabs>
-          <w:tab w:val="left" w:pos="900"/>
-        </w:tabs>
-      </w:pPr>
-    </w:p>
-    <w:p>
-      <w:pPr>
-        <w:pStyle w:val="FOINaslov3"/>
-      </w:pPr>
-      <w:bookmarkStart w:id="28" w:name="_Toc500602402"/>
-      <w:r>
-        <w:t>Registracija</w:t>
-      </w:r>
-      <w:bookmarkEnd w:id="28"/>
     </w:p>
     <w:p>
       <w:pPr>
@@ -9726,7 +10514,7 @@
                     </pic:cNvPicPr>
                   </pic:nvPicPr>
                   <pic:blipFill>
-                    <a:blip r:embed="rId22">
+                    <a:blip r:embed="rId31">
                       <a:extLst>
                         <a:ext uri="{28A0092B-C50C-407E-A947-70E740481C1C}">
                           <a14:useLocalDpi xmlns:a14="http://schemas.microsoft.com/office/drawing/2010/main" val="0"/>
@@ -9777,7 +10565,7 @@
           <w:rPr>
             <w:noProof/>
           </w:rPr>
-          <w:t>4</w:t>
+          <w:t>12</w:t>
         </w:r>
       </w:fldSimple>
       <w:r>
@@ -9858,12 +10646,11 @@
       <w:pPr>
         <w:pStyle w:val="FOINaslov3"/>
       </w:pPr>
-      <w:bookmarkStart w:id="29" w:name="_Toc500602403"/>
-      <w:r>
-        <w:lastRenderedPageBreak/>
+      <w:bookmarkStart w:id="28" w:name="_Toc500602403"/>
+      <w:r>
         <w:t>Prijava</w:t>
       </w:r>
-      <w:bookmarkEnd w:id="29"/>
+      <w:bookmarkEnd w:id="28"/>
     </w:p>
     <w:p>
       <w:pPr>
@@ -9901,7 +10688,7 @@
                     </pic:cNvPicPr>
                   </pic:nvPicPr>
                   <pic:blipFill>
-                    <a:blip r:embed="rId23">
+                    <a:blip r:embed="rId32">
                       <a:extLst>
                         <a:ext uri="{28A0092B-C50C-407E-A947-70E740481C1C}">
                           <a14:useLocalDpi xmlns:a14="http://schemas.microsoft.com/office/drawing/2010/main" val="0"/>
@@ -9952,7 +10739,7 @@
           <w:rPr>
             <w:noProof/>
           </w:rPr>
-          <w:t>5</w:t>
+          <w:t>13</w:t>
         </w:r>
       </w:fldSimple>
       <w:r>
@@ -10069,12 +10856,11 @@
       <w:pPr>
         <w:pStyle w:val="FOINaslov2"/>
       </w:pPr>
-      <w:bookmarkStart w:id="30" w:name="_Toc500602404"/>
-      <w:r>
-        <w:lastRenderedPageBreak/>
+      <w:bookmarkStart w:id="29" w:name="_Toc500602404"/>
+      <w:r>
         <w:t>Dijagram aktivnosti</w:t>
       </w:r>
-      <w:bookmarkEnd w:id="30"/>
+      <w:bookmarkEnd w:id="29"/>
     </w:p>
     <w:p>
       <w:pPr>
@@ -10087,11 +10873,11 @@
       <w:pPr>
         <w:pStyle w:val="FOINaslov3"/>
       </w:pPr>
-      <w:bookmarkStart w:id="31" w:name="_Toc500602405"/>
+      <w:bookmarkStart w:id="30" w:name="_Toc500602405"/>
       <w:r>
         <w:t>Izmjena podataka</w:t>
       </w:r>
-      <w:bookmarkEnd w:id="31"/>
+      <w:bookmarkEnd w:id="30"/>
     </w:p>
     <w:p>
       <w:pPr>
@@ -10119,8 +10905,8 @@
           <w:noProof/>
         </w:rPr>
         <w:drawing>
-          <wp:inline distT="0" distB="0" distL="0" distR="0" wp14:anchorId="2E573932" wp14:editId="6B28AAD0">
-            <wp:extent cx="5760720" cy="2877820"/>
+          <wp:inline distT="0" distB="0" distL="0" distR="0" wp14:anchorId="2E573932" wp14:editId="1DADFF81">
+            <wp:extent cx="5760720" cy="1778839"/>
             <wp:effectExtent l="0" t="0" r="0" b="0"/>
             <wp:docPr id="37" name="Picture 37"/>
             <wp:cNvGraphicFramePr>
@@ -10134,7 +10920,7 @@
                     <pic:cNvPicPr/>
                   </pic:nvPicPr>
                   <pic:blipFill>
-                    <a:blip r:embed="rId24">
+                    <a:blip r:embed="rId33" cstate="print">
                       <a:extLst>
                         <a:ext uri="{28A0092B-C50C-407E-A947-70E740481C1C}">
                           <a14:useLocalDpi xmlns:a14="http://schemas.microsoft.com/office/drawing/2010/main" val="0"/>
@@ -10148,7 +10934,7 @@
                   <pic:spPr>
                     <a:xfrm>
                       <a:off x="0" y="0"/>
-                      <a:ext cx="5760720" cy="2877820"/>
+                      <a:ext cx="5760720" cy="1778839"/>
                     </a:xfrm>
                     <a:prstGeom prst="rect">
                       <a:avLst/>
@@ -10180,7 +10966,7 @@
           <w:rPr>
             <w:noProof/>
           </w:rPr>
-          <w:t>6</w:t>
+          <w:t>14</w:t>
         </w:r>
       </w:fldSimple>
       <w:r>
@@ -10299,6 +11085,8 @@
           <w:tab w:val="left" w:pos="900"/>
         </w:tabs>
       </w:pPr>
+      <w:bookmarkStart w:id="31" w:name="_GoBack"/>
+      <w:bookmarkEnd w:id="31"/>
     </w:p>
     <w:p>
       <w:pPr>
@@ -10309,6 +11097,34 @@
     </w:p>
     <w:p>
       <w:pPr>
+        <w:tabs>
+          <w:tab w:val="left" w:pos="900"/>
+        </w:tabs>
+      </w:pPr>
+    </w:p>
+    <w:p>
+      <w:pPr>
+        <w:tabs>
+          <w:tab w:val="left" w:pos="900"/>
+        </w:tabs>
+      </w:pPr>
+    </w:p>
+    <w:p>
+      <w:pPr>
+        <w:tabs>
+          <w:tab w:val="left" w:pos="900"/>
+        </w:tabs>
+      </w:pPr>
+    </w:p>
+    <w:p>
+      <w:pPr>
+        <w:tabs>
+          <w:tab w:val="left" w:pos="900"/>
+        </w:tabs>
+      </w:pPr>
+    </w:p>
+    <w:p>
+      <w:pPr>
         <w:pStyle w:val="FOINaslov1"/>
       </w:pPr>
       <w:bookmarkStart w:id="32" w:name="_Toc500602406"/>
@@ -10335,7 +11151,7 @@
       <w:r>
         <w:t xml:space="preserve"> radila u skladu sa potrebama korisnika, kreirali smo web servis. Na ovaj način aplikacija koristi vlastitu bazu podataka u kojoj se nalaze / će se nalaziti potrebni podaci, kao što su: korisnici, lijekovi, pregledi i terapije. Za potrebe rada ove aplikacije unajmili smo server na stranicama 000webhost-a (</w:t>
       </w:r>
-      <w:hyperlink r:id="rId25" w:history="1">
+      <w:hyperlink r:id="rId34" w:history="1">
         <w:r>
           <w:rPr>
             <w:rStyle w:val="Hyperlink"/>
@@ -10384,7 +11200,7 @@
                     <pic:cNvPicPr/>
                   </pic:nvPicPr>
                   <pic:blipFill>
-                    <a:blip r:embed="rId26"/>
+                    <a:blip r:embed="rId35"/>
                     <a:stretch>
                       <a:fillRect/>
                     </a:stretch>
@@ -10469,7 +11285,7 @@
               </wp:anchor>
             </w:drawing>
           </mc:Choice>
-          <mc:Fallback xmlns:cx="http://schemas.microsoft.com/office/drawing/2014/chartex" xmlns:cx1="http://schemas.microsoft.com/office/drawing/2015/9/8/chartex" xmlns:cx2="http://schemas.microsoft.com/office/drawing/2015/10/21/chartex" xmlns:cx3="http://schemas.microsoft.com/office/drawing/2016/5/9/chartex" xmlns:cx4="http://schemas.microsoft.com/office/drawing/2016/5/10/chartex" xmlns:cx5="http://schemas.microsoft.com/office/drawing/2016/5/11/chartex" xmlns:cx6="http://schemas.microsoft.com/office/drawing/2016/5/12/chartex" xmlns:cx7="http://schemas.microsoft.com/office/drawing/2016/5/13/chartex" xmlns:cx8="http://schemas.microsoft.com/office/drawing/2016/5/14/chartex" xmlns:aink="http://schemas.microsoft.com/office/drawing/2016/ink" xmlns:am3d="http://schemas.microsoft.com/office/drawing/2017/model3d" xmlns:w16cid="http://schemas.microsoft.com/office/word/2016/wordml/cid" xmlns:w16se="http://schemas.microsoft.com/office/word/2015/wordml/symex">
+          <mc:Fallback>
             <w:pict>
               <v:shapetype w14:anchorId="40008D26" id="_x0000_t32" coordsize="21600,21600" o:spt="32" o:oned="t" path="m,l21600,21600e" filled="f">
                 <v:path arrowok="t" fillok="f" o:connecttype="none"/>
@@ -10659,7 +11475,7 @@
               </wp:anchor>
             </w:drawing>
           </mc:Choice>
-          <mc:Fallback xmlns:cx="http://schemas.microsoft.com/office/drawing/2014/chartex" xmlns:cx1="http://schemas.microsoft.com/office/drawing/2015/9/8/chartex" xmlns:cx2="http://schemas.microsoft.com/office/drawing/2015/10/21/chartex" xmlns:cx3="http://schemas.microsoft.com/office/drawing/2016/5/9/chartex" xmlns:cx4="http://schemas.microsoft.com/office/drawing/2016/5/10/chartex" xmlns:cx5="http://schemas.microsoft.com/office/drawing/2016/5/11/chartex" xmlns:cx6="http://schemas.microsoft.com/office/drawing/2016/5/12/chartex" xmlns:cx7="http://schemas.microsoft.com/office/drawing/2016/5/13/chartex" xmlns:cx8="http://schemas.microsoft.com/office/drawing/2016/5/14/chartex" xmlns:aink="http://schemas.microsoft.com/office/drawing/2016/ink" xmlns:am3d="http://schemas.microsoft.com/office/drawing/2017/model3d" xmlns:w16cid="http://schemas.microsoft.com/office/word/2016/wordml/cid" xmlns:w16se="http://schemas.microsoft.com/office/word/2015/wordml/symex">
+          <mc:Fallback>
             <w:pict>
               <v:shape w14:anchorId="11A2B3AF" id="Straight Arrow Connector 26" o:spid="_x0000_s1026" type="#_x0000_t32" style="position:absolute;margin-left:226.9pt;margin-top:12.15pt;width:0;height:21pt;z-index:251676672;visibility:visible;mso-wrap-style:square;mso-width-percent:0;mso-height-percent:0;mso-wrap-distance-left:9pt;mso-wrap-distance-top:0;mso-wrap-distance-right:9pt;mso-wrap-distance-bottom:0;mso-position-horizontal:absolute;mso-position-horizontal-relative:text;mso-position-vertical:absolute;mso-position-vertical-relative:text;mso-width-percent:0;mso-height-percent:0;mso-width-relative:margin;mso-height-relative:margin" o:gfxdata="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" strokecolor="#4579b8 [3044]">
                 <v:stroke endarrow="block"/>
@@ -10826,7 +11642,7 @@
               </wp:anchor>
             </w:drawing>
           </mc:Choice>
-          <mc:Fallback xmlns:cx="http://schemas.microsoft.com/office/drawing/2014/chartex" xmlns:cx1="http://schemas.microsoft.com/office/drawing/2015/9/8/chartex" xmlns:cx2="http://schemas.microsoft.com/office/drawing/2015/10/21/chartex" xmlns:cx3="http://schemas.microsoft.com/office/drawing/2016/5/9/chartex" xmlns:cx4="http://schemas.microsoft.com/office/drawing/2016/5/10/chartex" xmlns:cx5="http://schemas.microsoft.com/office/drawing/2016/5/11/chartex" xmlns:cx6="http://schemas.microsoft.com/office/drawing/2016/5/12/chartex" xmlns:cx7="http://schemas.microsoft.com/office/drawing/2016/5/13/chartex" xmlns:cx8="http://schemas.microsoft.com/office/drawing/2016/5/14/chartex" xmlns:aink="http://schemas.microsoft.com/office/drawing/2016/ink" xmlns:am3d="http://schemas.microsoft.com/office/drawing/2017/model3d" xmlns:w16cid="http://schemas.microsoft.com/office/word/2016/wordml/cid" xmlns:w16se="http://schemas.microsoft.com/office/word/2015/wordml/symex">
+          <mc:Fallback>
             <w:pict>
               <v:shape w14:anchorId="51FC71C1" id="Straight Arrow Connector 24" o:spid="_x0000_s1026" type="#_x0000_t32" style="position:absolute;margin-left:271.9pt;margin-top:34.55pt;width:108.75pt;height:.75pt;flip:x y;z-index:251675648;visibility:visible;mso-wrap-style:square;mso-wrap-distance-left:9pt;mso-wrap-distance-top:0;mso-wrap-distance-right:9pt;mso-wrap-distance-bottom:0;mso-position-horizontal:absolute;mso-position-horizontal-relative:text;mso-position-vertical:absolute;mso-position-vertical-relative:text" o:gfxdata="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" strokecolor="#4579b8 [3044]">
                 <v:stroke endarrow="block"/>
@@ -10898,7 +11714,7 @@
               </wp:anchor>
             </w:drawing>
           </mc:Choice>
-          <mc:Fallback xmlns:cx="http://schemas.microsoft.com/office/drawing/2014/chartex" xmlns:cx1="http://schemas.microsoft.com/office/drawing/2015/9/8/chartex" xmlns:cx2="http://schemas.microsoft.com/office/drawing/2015/10/21/chartex" xmlns:cx3="http://schemas.microsoft.com/office/drawing/2016/5/9/chartex" xmlns:cx4="http://schemas.microsoft.com/office/drawing/2016/5/10/chartex" xmlns:cx5="http://schemas.microsoft.com/office/drawing/2016/5/11/chartex" xmlns:cx6="http://schemas.microsoft.com/office/drawing/2016/5/12/chartex" xmlns:cx7="http://schemas.microsoft.com/office/drawing/2016/5/13/chartex" xmlns:cx8="http://schemas.microsoft.com/office/drawing/2016/5/14/chartex" xmlns:aink="http://schemas.microsoft.com/office/drawing/2016/ink" xmlns:am3d="http://schemas.microsoft.com/office/drawing/2017/model3d" xmlns:w16cid="http://schemas.microsoft.com/office/word/2016/wordml/cid" xmlns:w16se="http://schemas.microsoft.com/office/word/2015/wordml/symex">
+          <mc:Fallback>
             <w:pict>
               <v:shape w14:anchorId="16908B53" id="Straight Arrow Connector 20" o:spid="_x0000_s1026" type="#_x0000_t32" style="position:absolute;margin-left:82.85pt;margin-top:36.05pt;width:99.75pt;height:0;z-index:251672576;visibility:visible;mso-wrap-style:square;mso-width-percent:0;mso-height-percent:0;mso-wrap-distance-left:9pt;mso-wrap-distance-top:0;mso-wrap-distance-right:9pt;mso-wrap-distance-bottom:0;mso-position-horizontal:absolute;mso-position-horizontal-relative:text;mso-position-vertical:absolute;mso-position-vertical-relative:text;mso-width-percent:0;mso-height-percent:0;mso-width-relative:margin;mso-height-relative:margin" o:gfxdata="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" strokecolor="#4579b8 [3044]">
                 <v:stroke endarrow="block"/>
@@ -11067,7 +11883,7 @@
               </wp:anchor>
             </w:drawing>
           </mc:Choice>
-          <mc:Fallback xmlns:cx="http://schemas.microsoft.com/office/drawing/2014/chartex" xmlns:cx1="http://schemas.microsoft.com/office/drawing/2015/9/8/chartex" xmlns:cx2="http://schemas.microsoft.com/office/drawing/2015/10/21/chartex" xmlns:cx3="http://schemas.microsoft.com/office/drawing/2016/5/9/chartex" xmlns:cx4="http://schemas.microsoft.com/office/drawing/2016/5/10/chartex" xmlns:cx5="http://schemas.microsoft.com/office/drawing/2016/5/11/chartex" xmlns:cx6="http://schemas.microsoft.com/office/drawing/2016/5/12/chartex" xmlns:cx7="http://schemas.microsoft.com/office/drawing/2016/5/13/chartex" xmlns:cx8="http://schemas.microsoft.com/office/drawing/2016/5/14/chartex" xmlns:aink="http://schemas.microsoft.com/office/drawing/2016/ink" xmlns:am3d="http://schemas.microsoft.com/office/drawing/2017/model3d" xmlns:w16cid="http://schemas.microsoft.com/office/word/2016/wordml/cid" xmlns:w16se="http://schemas.microsoft.com/office/word/2015/wordml/symex">
+          <mc:Fallback>
             <w:pict>
               <v:line w14:anchorId="1E696D62" id="Straight Connector 30" o:spid="_x0000_s1026" style="position:absolute;flip:y;z-index:251680768;visibility:visible;mso-wrap-style:square;mso-wrap-distance-left:9pt;mso-wrap-distance-top:0;mso-wrap-distance-right:9pt;mso-wrap-distance-bottom:0;mso-position-horizontal:absolute;mso-position-horizontal-relative:text;mso-position-vertical:absolute;mso-position-vertical-relative:text" from="407.65pt,34.05pt" to="407.65pt,93.3pt" o:gfxdata="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" strokecolor="#4579b8 [3044]"/>
             </w:pict>
@@ -11128,7 +11944,7 @@
               </wp:anchor>
             </w:drawing>
           </mc:Choice>
-          <mc:Fallback xmlns:cx="http://schemas.microsoft.com/office/drawing/2014/chartex" xmlns:cx1="http://schemas.microsoft.com/office/drawing/2015/9/8/chartex" xmlns:cx2="http://schemas.microsoft.com/office/drawing/2015/10/21/chartex" xmlns:cx3="http://schemas.microsoft.com/office/drawing/2016/5/9/chartex" xmlns:cx4="http://schemas.microsoft.com/office/drawing/2016/5/10/chartex" xmlns:cx5="http://schemas.microsoft.com/office/drawing/2016/5/11/chartex" xmlns:cx6="http://schemas.microsoft.com/office/drawing/2016/5/12/chartex" xmlns:cx7="http://schemas.microsoft.com/office/drawing/2016/5/13/chartex" xmlns:cx8="http://schemas.microsoft.com/office/drawing/2016/5/14/chartex" xmlns:aink="http://schemas.microsoft.com/office/drawing/2016/ink" xmlns:am3d="http://schemas.microsoft.com/office/drawing/2017/model3d" xmlns:w16cid="http://schemas.microsoft.com/office/word/2016/wordml/cid" xmlns:w16se="http://schemas.microsoft.com/office/word/2015/wordml/symex">
+          <mc:Fallback>
             <w:pict>
               <v:line w14:anchorId="29E59747" id="Straight Connector 28" o:spid="_x0000_s1026" style="position:absolute;flip:y;z-index:251678720;visibility:visible;mso-wrap-style:square;mso-wrap-distance-left:9pt;mso-wrap-distance-top:0;mso-wrap-distance-right:9pt;mso-wrap-distance-bottom:0;mso-position-horizontal:absolute;mso-position-horizontal-relative:text;mso-position-vertical:absolute;mso-position-vertical-relative:text" from="43.9pt,31.05pt" to="43.9pt,85.05pt" o:gfxdata="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" strokecolor="#4579b8 [3044]"/>
             </w:pict>
@@ -11157,7 +11973,7 @@
                     </pic:cNvPicPr>
                   </pic:nvPicPr>
                   <pic:blipFill>
-                    <a:blip r:embed="rId27" cstate="print">
+                    <a:blip r:embed="rId36" cstate="print">
                       <a:extLst>
                         <a:ext uri="{28A0092B-C50C-407E-A947-70E740481C1C}">
                           <a14:useLocalDpi xmlns:a14="http://schemas.microsoft.com/office/drawing/2010/main" val="0"/>
@@ -11452,7 +12268,7 @@
               </wp:anchor>
             </w:drawing>
           </mc:Choice>
-          <mc:Fallback xmlns:cx="http://schemas.microsoft.com/office/drawing/2014/chartex" xmlns:cx1="http://schemas.microsoft.com/office/drawing/2015/9/8/chartex" xmlns:cx2="http://schemas.microsoft.com/office/drawing/2015/10/21/chartex" xmlns:cx3="http://schemas.microsoft.com/office/drawing/2016/5/9/chartex" xmlns:cx4="http://schemas.microsoft.com/office/drawing/2016/5/10/chartex" xmlns:cx5="http://schemas.microsoft.com/office/drawing/2016/5/11/chartex" xmlns:cx6="http://schemas.microsoft.com/office/drawing/2016/5/12/chartex" xmlns:cx7="http://schemas.microsoft.com/office/drawing/2016/5/13/chartex" xmlns:cx8="http://schemas.microsoft.com/office/drawing/2016/5/14/chartex" xmlns:aink="http://schemas.microsoft.com/office/drawing/2016/ink" xmlns:am3d="http://schemas.microsoft.com/office/drawing/2017/model3d" xmlns:w16cid="http://schemas.microsoft.com/office/word/2016/wordml/cid" xmlns:w16se="http://schemas.microsoft.com/office/word/2015/wordml/symex">
+          <mc:Fallback>
             <w:pict>
               <v:shape w14:anchorId="22D2664E" id="Straight Arrow Connector 29" o:spid="_x0000_s1026" type="#_x0000_t32" style="position:absolute;margin-left:406.9pt;margin-top:9.5pt;width:0;height:34.5pt;z-index:251679744;visibility:visible;mso-wrap-style:square;mso-wrap-distance-left:9pt;mso-wrap-distance-top:0;mso-wrap-distance-right:9pt;mso-wrap-distance-bottom:0;mso-position-horizontal:absolute;mso-position-horizontal-relative:text;mso-position-vertical:absolute;mso-position-vertical-relative:text" o:gfxdata="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" strokecolor="#4579b8 [3044]">
                 <v:stroke endarrow="block"/>
@@ -11526,7 +12342,7 @@
               </wp:anchor>
             </w:drawing>
           </mc:Choice>
-          <mc:Fallback xmlns:cx="http://schemas.microsoft.com/office/drawing/2014/chartex" xmlns:cx1="http://schemas.microsoft.com/office/drawing/2015/9/8/chartex" xmlns:cx2="http://schemas.microsoft.com/office/drawing/2015/10/21/chartex" xmlns:cx3="http://schemas.microsoft.com/office/drawing/2016/5/9/chartex" xmlns:cx4="http://schemas.microsoft.com/office/drawing/2016/5/10/chartex" xmlns:cx5="http://schemas.microsoft.com/office/drawing/2016/5/11/chartex" xmlns:cx6="http://schemas.microsoft.com/office/drawing/2016/5/12/chartex" xmlns:cx7="http://schemas.microsoft.com/office/drawing/2016/5/13/chartex" xmlns:cx8="http://schemas.microsoft.com/office/drawing/2016/5/14/chartex" xmlns:aink="http://schemas.microsoft.com/office/drawing/2016/ink" xmlns:am3d="http://schemas.microsoft.com/office/drawing/2017/model3d" xmlns:w16cid="http://schemas.microsoft.com/office/word/2016/wordml/cid" xmlns:w16se="http://schemas.microsoft.com/office/word/2015/wordml/symex">
+          <mc:Fallback>
             <w:pict>
               <v:shape w14:anchorId="0EDE9ED7" id="Straight Arrow Connector 21" o:spid="_x0000_s1026" type="#_x0000_t32" style="position:absolute;margin-left:43.15pt;margin-top:.8pt;width:0;height:44.25pt;z-index:251673600;visibility:visible;mso-wrap-style:square;mso-wrap-distance-left:9pt;mso-wrap-distance-top:0;mso-wrap-distance-right:9pt;mso-wrap-distance-bottom:0;mso-position-horizontal:absolute;mso-position-horizontal-relative:text;mso-position-vertical:absolute;mso-position-vertical-relative:text" o:gfxdata="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" strokecolor="#4579b8 [3044]">
                 <v:stroke endarrow="block"/>
@@ -11588,7 +12404,7 @@
                     <pic:cNvPicPr/>
                   </pic:nvPicPr>
                   <pic:blipFill>
-                    <a:blip r:embed="rId28" cstate="print">
+                    <a:blip r:embed="rId37" cstate="print">
                       <a:extLst>
                         <a:ext uri="{28A0092B-C50C-407E-A947-70E740481C1C}">
                           <a14:useLocalDpi xmlns:a14="http://schemas.microsoft.com/office/drawing/2010/main" val="0"/>
@@ -11636,7 +12452,7 @@
                     </pic:cNvPicPr>
                   </pic:nvPicPr>
                   <pic:blipFill>
-                    <a:blip r:embed="rId29" cstate="print">
+                    <a:blip r:embed="rId38" cstate="print">
                       <a:extLst>
                         <a:ext uri="{28A0092B-C50C-407E-A947-70E740481C1C}">
                           <a14:useLocalDpi xmlns:a14="http://schemas.microsoft.com/office/drawing/2010/main" val="0"/>
@@ -11766,7 +12582,7 @@
       <w:r>
         <w:t xml:space="preserve">Stranica Web servera: </w:t>
       </w:r>
-      <w:hyperlink r:id="rId30" w:history="1">
+      <w:hyperlink r:id="rId39" w:history="1">
         <w:r>
           <w:rPr>
             <w:rStyle w:val="Hyperlink"/>
@@ -11869,7 +12685,7 @@
       <w:r>
         <w:t xml:space="preserve">Stranica: </w:t>
       </w:r>
-      <w:hyperlink r:id="rId31" w:history="1">
+      <w:hyperlink r:id="rId40" w:history="1">
         <w:r>
           <w:rPr>
             <w:rStyle w:val="Hyperlink"/>
@@ -11894,7 +12710,7 @@
       <w:r>
         <w:t xml:space="preserve">Stranica: </w:t>
       </w:r>
-      <w:hyperlink r:id="rId32" w:history="1">
+      <w:hyperlink r:id="rId41" w:history="1">
         <w:r>
           <w:rPr>
             <w:rStyle w:val="Hyperlink"/>
@@ -11919,7 +12735,7 @@
       <w:r>
         <w:t xml:space="preserve">Stranica: </w:t>
       </w:r>
-      <w:hyperlink r:id="rId33" w:history="1">
+      <w:hyperlink r:id="rId42" w:history="1">
         <w:r>
           <w:rPr>
             <w:rStyle w:val="Hyperlink"/>
@@ -11944,7 +12760,7 @@
       <w:r>
         <w:t xml:space="preserve">Stranica: </w:t>
       </w:r>
-      <w:hyperlink r:id="rId34" w:history="1">
+      <w:hyperlink r:id="rId43" w:history="1">
         <w:r>
           <w:rPr>
             <w:rStyle w:val="Hyperlink"/>
@@ -11985,7 +12801,7 @@
         <w:spacing w:after="160" w:line="360" w:lineRule="auto"/>
         <w:jc w:val="both"/>
       </w:pPr>
-      <w:hyperlink r:id="rId35" w:history="1">
+      <w:hyperlink r:id="rId44" w:history="1">
         <w:r>
           <w:rPr>
             <w:rStyle w:val="Hyperlink"/>
@@ -13405,7 +14221,6 @@
     </w:p>
     <w:p/>
     <w:sectPr>
-      <w:footerReference w:type="default" r:id="rId36"/>
       <w:pgSz w:w="11906" w:h="16838"/>
       <w:pgMar w:top="1417" w:right="1417" w:bottom="1417" w:left="1417" w:header="708" w:footer="708" w:gutter="0"/>
       <w:pgNumType w:start="1"/>
@@ -13417,7 +14232,7 @@
 </file>
 
 <file path=word/endnotes.xml><?xml version="1.0" encoding="utf-8"?>
-<w:endnotes xmlns:wpc="http://schemas.microsoft.com/office/word/2010/wordprocessingCanvas" xmlns:mc="http://schemas.openxmlformats.org/markup-compatibility/2006" xmlns:o="urn:schemas-microsoft-com:office:office" xmlns:r="http://schemas.openxmlformats.org/officeDocument/2006/relationships" xmlns:m="http://schemas.openxmlformats.org/officeDocument/2006/math" xmlns:v="urn:schemas-microsoft-com:vml" xmlns:wp14="http://schemas.microsoft.com/office/word/2010/wordprocessingDrawing" xmlns:wp="http://schemas.openxmlformats.org/drawingml/2006/wordprocessingDrawing" xmlns:w10="urn:schemas-microsoft-com:office:word" xmlns:w="http://schemas.openxmlformats.org/wordprocessingml/2006/main" xmlns:w14="http://schemas.microsoft.com/office/word/2010/wordml" xmlns:w15="http://schemas.microsoft.com/office/word/2012/wordml" xmlns:wpg="http://schemas.microsoft.com/office/word/2010/wordprocessingGroup" xmlns:wpi="http://schemas.microsoft.com/office/word/2010/wordprocessingInk" xmlns:wne="http://schemas.microsoft.com/office/word/2006/wordml" xmlns:wps="http://schemas.microsoft.com/office/word/2010/wordprocessingShape" mc:Ignorable="w14 w15 wp14">
+<w:endnotes xmlns:wpc="http://schemas.microsoft.com/office/word/2010/wordprocessingCanvas" xmlns:cx="http://schemas.microsoft.com/office/drawing/2014/chartex" xmlns:cx1="http://schemas.microsoft.com/office/drawing/2015/9/8/chartex" xmlns:cx2="http://schemas.microsoft.com/office/drawing/2015/10/21/chartex" xmlns:cx3="http://schemas.microsoft.com/office/drawing/2016/5/9/chartex" xmlns:cx4="http://schemas.microsoft.com/office/drawing/2016/5/10/chartex" xmlns:cx5="http://schemas.microsoft.com/office/drawing/2016/5/11/chartex" xmlns:cx6="http://schemas.microsoft.com/office/drawing/2016/5/12/chartex" xmlns:cx7="http://schemas.microsoft.com/office/drawing/2016/5/13/chartex" xmlns:cx8="http://schemas.microsoft.com/office/drawing/2016/5/14/chartex" xmlns:mc="http://schemas.openxmlformats.org/markup-compatibility/2006" xmlns:aink="http://schemas.microsoft.com/office/drawing/2016/ink" xmlns:am3d="http://schemas.microsoft.com/office/drawing/2017/model3d" xmlns:o="urn:schemas-microsoft-com:office:office" xmlns:r="http://schemas.openxmlformats.org/officeDocument/2006/relationships" xmlns:m="http://schemas.openxmlformats.org/officeDocument/2006/math" xmlns:v="urn:schemas-microsoft-com:vml" xmlns:wp14="http://schemas.microsoft.com/office/word/2010/wordprocessingDrawing" xmlns:wp="http://schemas.openxmlformats.org/drawingml/2006/wordprocessingDrawing" xmlns:w10="urn:schemas-microsoft-com:office:word" xmlns:w="http://schemas.openxmlformats.org/wordprocessingml/2006/main" xmlns:w14="http://schemas.microsoft.com/office/word/2010/wordml" xmlns:w15="http://schemas.microsoft.com/office/word/2012/wordml" xmlns:w16cid="http://schemas.microsoft.com/office/word/2016/wordml/cid" xmlns:w16se="http://schemas.microsoft.com/office/word/2015/wordml/symex" xmlns:wpg="http://schemas.microsoft.com/office/word/2010/wordprocessingGroup" xmlns:wpi="http://schemas.microsoft.com/office/word/2010/wordprocessingInk" xmlns:wne="http://schemas.microsoft.com/office/word/2006/wordml" xmlns:wps="http://schemas.microsoft.com/office/word/2010/wordprocessingShape" mc:Ignorable="w14 w15 w16se w16cid wp14">
   <w:endnote w:type="separator" w:id="-1">
     <w:p>
       <w:r>
@@ -13436,7 +14251,7 @@
 </file>
 
 <file path=word/footer1.xml><?xml version="1.0" encoding="utf-8"?>
-<w:ftr xmlns:wpc="http://schemas.microsoft.com/office/word/2010/wordprocessingCanvas" xmlns:mc="http://schemas.openxmlformats.org/markup-compatibility/2006" xmlns:o="urn:schemas-microsoft-com:office:office" xmlns:r="http://schemas.openxmlformats.org/officeDocument/2006/relationships" xmlns:m="http://schemas.openxmlformats.org/officeDocument/2006/math" xmlns:v="urn:schemas-microsoft-com:vml" xmlns:wp14="http://schemas.microsoft.com/office/word/2010/wordprocessingDrawing" xmlns:wp="http://schemas.openxmlformats.org/drawingml/2006/wordprocessingDrawing" xmlns:w10="urn:schemas-microsoft-com:office:word" xmlns:w="http://schemas.openxmlformats.org/wordprocessingml/2006/main" xmlns:w14="http://schemas.microsoft.com/office/word/2010/wordml" xmlns:w15="http://schemas.microsoft.com/office/word/2012/wordml" xmlns:wpg="http://schemas.microsoft.com/office/word/2010/wordprocessingGroup" xmlns:wpi="http://schemas.microsoft.com/office/word/2010/wordprocessingInk" xmlns:wne="http://schemas.microsoft.com/office/word/2006/wordml" xmlns:wps="http://schemas.microsoft.com/office/word/2010/wordprocessingShape" mc:Ignorable="w14 w15 wp14">
+<w:ftr xmlns:wpc="http://schemas.microsoft.com/office/word/2010/wordprocessingCanvas" xmlns:cx="http://schemas.microsoft.com/office/drawing/2014/chartex" xmlns:cx1="http://schemas.microsoft.com/office/drawing/2015/9/8/chartex" xmlns:cx2="http://schemas.microsoft.com/office/drawing/2015/10/21/chartex" xmlns:cx3="http://schemas.microsoft.com/office/drawing/2016/5/9/chartex" xmlns:cx4="http://schemas.microsoft.com/office/drawing/2016/5/10/chartex" xmlns:cx5="http://schemas.microsoft.com/office/drawing/2016/5/11/chartex" xmlns:cx6="http://schemas.microsoft.com/office/drawing/2016/5/12/chartex" xmlns:cx7="http://schemas.microsoft.com/office/drawing/2016/5/13/chartex" xmlns:cx8="http://schemas.microsoft.com/office/drawing/2016/5/14/chartex" xmlns:mc="http://schemas.openxmlformats.org/markup-compatibility/2006" xmlns:aink="http://schemas.microsoft.com/office/drawing/2016/ink" xmlns:am3d="http://schemas.microsoft.com/office/drawing/2017/model3d" xmlns:o="urn:schemas-microsoft-com:office:office" xmlns:r="http://schemas.openxmlformats.org/officeDocument/2006/relationships" xmlns:m="http://schemas.openxmlformats.org/officeDocument/2006/math" xmlns:v="urn:schemas-microsoft-com:vml" xmlns:wp14="http://schemas.microsoft.com/office/word/2010/wordprocessingDrawing" xmlns:wp="http://schemas.openxmlformats.org/drawingml/2006/wordprocessingDrawing" xmlns:w10="urn:schemas-microsoft-com:office:word" xmlns:w="http://schemas.openxmlformats.org/wordprocessingml/2006/main" xmlns:w14="http://schemas.microsoft.com/office/word/2010/wordml" xmlns:w15="http://schemas.microsoft.com/office/word/2012/wordml" xmlns:w16cid="http://schemas.microsoft.com/office/word/2016/wordml/cid" xmlns:w16se="http://schemas.microsoft.com/office/word/2015/wordml/symex" xmlns:wpg="http://schemas.microsoft.com/office/word/2010/wordprocessingGroup" xmlns:wpi="http://schemas.microsoft.com/office/word/2010/wordprocessingInk" xmlns:wne="http://schemas.microsoft.com/office/word/2006/wordml" xmlns:wps="http://schemas.microsoft.com/office/word/2010/wordprocessingShape" mc:Ignorable="w14 w15 w16se w16cid wp14">
   <w:p>
     <w:pPr>
       <w:pStyle w:val="Footer"/>
@@ -13450,7 +14265,7 @@
 </file>
 
 <file path=word/footer2.xml><?xml version="1.0" encoding="utf-8"?>
-<w:ftr xmlns:wpc="http://schemas.microsoft.com/office/word/2010/wordprocessingCanvas" xmlns:mc="http://schemas.openxmlformats.org/markup-compatibility/2006" xmlns:o="urn:schemas-microsoft-com:office:office" xmlns:r="http://schemas.openxmlformats.org/officeDocument/2006/relationships" xmlns:m="http://schemas.openxmlformats.org/officeDocument/2006/math" xmlns:v="urn:schemas-microsoft-com:vml" xmlns:wp14="http://schemas.microsoft.com/office/word/2010/wordprocessingDrawing" xmlns:wp="http://schemas.openxmlformats.org/drawingml/2006/wordprocessingDrawing" xmlns:w10="urn:schemas-microsoft-com:office:word" xmlns:w="http://schemas.openxmlformats.org/wordprocessingml/2006/main" xmlns:w14="http://schemas.microsoft.com/office/word/2010/wordml" xmlns:w15="http://schemas.microsoft.com/office/word/2012/wordml" xmlns:wpg="http://schemas.microsoft.com/office/word/2010/wordprocessingGroup" xmlns:wpi="http://schemas.microsoft.com/office/word/2010/wordprocessingInk" xmlns:wne="http://schemas.microsoft.com/office/word/2006/wordml" xmlns:wps="http://schemas.microsoft.com/office/word/2010/wordprocessingShape" mc:Ignorable="w14 w15 wp14">
+<w:ftr xmlns:wpc="http://schemas.microsoft.com/office/word/2010/wordprocessingCanvas" xmlns:cx="http://schemas.microsoft.com/office/drawing/2014/chartex" xmlns:cx1="http://schemas.microsoft.com/office/drawing/2015/9/8/chartex" xmlns:cx2="http://schemas.microsoft.com/office/drawing/2015/10/21/chartex" xmlns:cx3="http://schemas.microsoft.com/office/drawing/2016/5/9/chartex" xmlns:cx4="http://schemas.microsoft.com/office/drawing/2016/5/10/chartex" xmlns:cx5="http://schemas.microsoft.com/office/drawing/2016/5/11/chartex" xmlns:cx6="http://schemas.microsoft.com/office/drawing/2016/5/12/chartex" xmlns:cx7="http://schemas.microsoft.com/office/drawing/2016/5/13/chartex" xmlns:cx8="http://schemas.microsoft.com/office/drawing/2016/5/14/chartex" xmlns:mc="http://schemas.openxmlformats.org/markup-compatibility/2006" xmlns:aink="http://schemas.microsoft.com/office/drawing/2016/ink" xmlns:am3d="http://schemas.microsoft.com/office/drawing/2017/model3d" xmlns:o="urn:schemas-microsoft-com:office:office" xmlns:r="http://schemas.openxmlformats.org/officeDocument/2006/relationships" xmlns:m="http://schemas.openxmlformats.org/officeDocument/2006/math" xmlns:v="urn:schemas-microsoft-com:vml" xmlns:wp14="http://schemas.microsoft.com/office/word/2010/wordprocessingDrawing" xmlns:wp="http://schemas.openxmlformats.org/drawingml/2006/wordprocessingDrawing" xmlns:w10="urn:schemas-microsoft-com:office:word" xmlns:w="http://schemas.openxmlformats.org/wordprocessingml/2006/main" xmlns:w14="http://schemas.microsoft.com/office/word/2010/wordml" xmlns:w15="http://schemas.microsoft.com/office/word/2012/wordml" xmlns:w16cid="http://schemas.microsoft.com/office/word/2016/wordml/cid" xmlns:w16se="http://schemas.microsoft.com/office/word/2015/wordml/symex" xmlns:wpg="http://schemas.microsoft.com/office/word/2010/wordprocessingGroup" xmlns:wpi="http://schemas.microsoft.com/office/word/2010/wordprocessingInk" xmlns:wne="http://schemas.microsoft.com/office/word/2006/wordml" xmlns:wps="http://schemas.microsoft.com/office/word/2010/wordprocessingShape" mc:Ignorable="w14 w15 w16se w16cid wp14">
   <w:sdt>
     <w:sdtPr>
       <w:id w:val="969486978"/>
@@ -13498,7 +14313,7 @@
 </file>
 
 <file path=word/footer3.xml><?xml version="1.0" encoding="utf-8"?>
-<w:ftr xmlns:wpc="http://schemas.microsoft.com/office/word/2010/wordprocessingCanvas" xmlns:mc="http://schemas.openxmlformats.org/markup-compatibility/2006" xmlns:o="urn:schemas-microsoft-com:office:office" xmlns:r="http://schemas.openxmlformats.org/officeDocument/2006/relationships" xmlns:m="http://schemas.openxmlformats.org/officeDocument/2006/math" xmlns:v="urn:schemas-microsoft-com:vml" xmlns:wp14="http://schemas.microsoft.com/office/word/2010/wordprocessingDrawing" xmlns:wp="http://schemas.openxmlformats.org/drawingml/2006/wordprocessingDrawing" xmlns:w10="urn:schemas-microsoft-com:office:word" xmlns:w="http://schemas.openxmlformats.org/wordprocessingml/2006/main" xmlns:w14="http://schemas.microsoft.com/office/word/2010/wordml" xmlns:w15="http://schemas.microsoft.com/office/word/2012/wordml" xmlns:wpg="http://schemas.microsoft.com/office/word/2010/wordprocessingGroup" xmlns:wpi="http://schemas.microsoft.com/office/word/2010/wordprocessingInk" xmlns:wne="http://schemas.microsoft.com/office/word/2006/wordml" xmlns:wps="http://schemas.microsoft.com/office/word/2010/wordprocessingShape" mc:Ignorable="w14 w15 wp14">
+<w:ftr xmlns:wpc="http://schemas.microsoft.com/office/word/2010/wordprocessingCanvas" xmlns:cx="http://schemas.microsoft.com/office/drawing/2014/chartex" xmlns:cx1="http://schemas.microsoft.com/office/drawing/2015/9/8/chartex" xmlns:cx2="http://schemas.microsoft.com/office/drawing/2015/10/21/chartex" xmlns:cx3="http://schemas.microsoft.com/office/drawing/2016/5/9/chartex" xmlns:cx4="http://schemas.microsoft.com/office/drawing/2016/5/10/chartex" xmlns:cx5="http://schemas.microsoft.com/office/drawing/2016/5/11/chartex" xmlns:cx6="http://schemas.microsoft.com/office/drawing/2016/5/12/chartex" xmlns:cx7="http://schemas.microsoft.com/office/drawing/2016/5/13/chartex" xmlns:cx8="http://schemas.microsoft.com/office/drawing/2016/5/14/chartex" xmlns:mc="http://schemas.openxmlformats.org/markup-compatibility/2006" xmlns:aink="http://schemas.microsoft.com/office/drawing/2016/ink" xmlns:am3d="http://schemas.microsoft.com/office/drawing/2017/model3d" xmlns:o="urn:schemas-microsoft-com:office:office" xmlns:r="http://schemas.openxmlformats.org/officeDocument/2006/relationships" xmlns:m="http://schemas.openxmlformats.org/officeDocument/2006/math" xmlns:v="urn:schemas-microsoft-com:vml" xmlns:wp14="http://schemas.microsoft.com/office/word/2010/wordprocessingDrawing" xmlns:wp="http://schemas.openxmlformats.org/drawingml/2006/wordprocessingDrawing" xmlns:w10="urn:schemas-microsoft-com:office:word" xmlns:w="http://schemas.openxmlformats.org/wordprocessingml/2006/main" xmlns:w14="http://schemas.microsoft.com/office/word/2010/wordml" xmlns:w15="http://schemas.microsoft.com/office/word/2012/wordml" xmlns:w16cid="http://schemas.microsoft.com/office/word/2016/wordml/cid" xmlns:w16se="http://schemas.microsoft.com/office/word/2015/wordml/symex" xmlns:wpg="http://schemas.microsoft.com/office/word/2010/wordprocessingGroup" xmlns:wpi="http://schemas.microsoft.com/office/word/2010/wordprocessingInk" xmlns:wne="http://schemas.microsoft.com/office/word/2006/wordml" xmlns:wps="http://schemas.microsoft.com/office/word/2010/wordprocessingShape" mc:Ignorable="w14 w15 w16se w16cid wp14">
   <w:sdt>
     <w:sdtPr>
       <w:id w:val="1535777452"/>
@@ -13554,7 +14369,7 @@
 </file>
 
 <file path=word/footer4.xml><?xml version="1.0" encoding="utf-8"?>
-<w:ftr xmlns:wpc="http://schemas.microsoft.com/office/word/2010/wordprocessingCanvas" xmlns:mc="http://schemas.openxmlformats.org/markup-compatibility/2006" xmlns:o="urn:schemas-microsoft-com:office:office" xmlns:r="http://schemas.openxmlformats.org/officeDocument/2006/relationships" xmlns:m="http://schemas.openxmlformats.org/officeDocument/2006/math" xmlns:v="urn:schemas-microsoft-com:vml" xmlns:wp14="http://schemas.microsoft.com/office/word/2010/wordprocessingDrawing" xmlns:wp="http://schemas.openxmlformats.org/drawingml/2006/wordprocessingDrawing" xmlns:w10="urn:schemas-microsoft-com:office:word" xmlns:w="http://schemas.openxmlformats.org/wordprocessingml/2006/main" xmlns:w14="http://schemas.microsoft.com/office/word/2010/wordml" xmlns:w15="http://schemas.microsoft.com/office/word/2012/wordml" xmlns:wpg="http://schemas.microsoft.com/office/word/2010/wordprocessingGroup" xmlns:wpi="http://schemas.microsoft.com/office/word/2010/wordprocessingInk" xmlns:wne="http://schemas.microsoft.com/office/word/2006/wordml" xmlns:wps="http://schemas.microsoft.com/office/word/2010/wordprocessingShape" mc:Ignorable="w14 w15 wp14">
+<w:ftr xmlns:wpc="http://schemas.microsoft.com/office/word/2010/wordprocessingCanvas" xmlns:cx="http://schemas.microsoft.com/office/drawing/2014/chartex" xmlns:cx1="http://schemas.microsoft.com/office/drawing/2015/9/8/chartex" xmlns:cx2="http://schemas.microsoft.com/office/drawing/2015/10/21/chartex" xmlns:cx3="http://schemas.microsoft.com/office/drawing/2016/5/9/chartex" xmlns:cx4="http://schemas.microsoft.com/office/drawing/2016/5/10/chartex" xmlns:cx5="http://schemas.microsoft.com/office/drawing/2016/5/11/chartex" xmlns:cx6="http://schemas.microsoft.com/office/drawing/2016/5/12/chartex" xmlns:cx7="http://schemas.microsoft.com/office/drawing/2016/5/13/chartex" xmlns:cx8="http://schemas.microsoft.com/office/drawing/2016/5/14/chartex" xmlns:mc="http://schemas.openxmlformats.org/markup-compatibility/2006" xmlns:aink="http://schemas.microsoft.com/office/drawing/2016/ink" xmlns:am3d="http://schemas.microsoft.com/office/drawing/2017/model3d" xmlns:o="urn:schemas-microsoft-com:office:office" xmlns:r="http://schemas.openxmlformats.org/officeDocument/2006/relationships" xmlns:m="http://schemas.openxmlformats.org/officeDocument/2006/math" xmlns:v="urn:schemas-microsoft-com:vml" xmlns:wp14="http://schemas.microsoft.com/office/word/2010/wordprocessingDrawing" xmlns:wp="http://schemas.openxmlformats.org/drawingml/2006/wordprocessingDrawing" xmlns:w10="urn:schemas-microsoft-com:office:word" xmlns:w="http://schemas.openxmlformats.org/wordprocessingml/2006/main" xmlns:w14="http://schemas.microsoft.com/office/word/2010/wordml" xmlns:w15="http://schemas.microsoft.com/office/word/2012/wordml" xmlns:w16cid="http://schemas.microsoft.com/office/word/2016/wordml/cid" xmlns:w16se="http://schemas.microsoft.com/office/word/2015/wordml/symex" xmlns:wpg="http://schemas.microsoft.com/office/word/2010/wordprocessingGroup" xmlns:wpi="http://schemas.microsoft.com/office/word/2010/wordprocessingInk" xmlns:wne="http://schemas.microsoft.com/office/word/2006/wordml" xmlns:wps="http://schemas.microsoft.com/office/word/2010/wordprocessingShape" mc:Ignorable="w14 w15 w16se w16cid wp14">
   <w:sdt>
     <w:sdtPr>
       <w:id w:val="21073647"/>
@@ -13582,7 +14397,7 @@
           <w:rPr>
             <w:noProof/>
           </w:rPr>
-          <w:t>16</w:t>
+          <w:t>4</w:t>
         </w:r>
         <w:r>
           <w:rPr>
@@ -13602,7 +14417,7 @@
 </file>
 
 <file path=word/footnotes.xml><?xml version="1.0" encoding="utf-8"?>
-<w:footnotes xmlns:wpc="http://schemas.microsoft.com/office/word/2010/wordprocessingCanvas" xmlns:mc="http://schemas.openxmlformats.org/markup-compatibility/2006" xmlns:o="urn:schemas-microsoft-com:office:office" xmlns:r="http://schemas.openxmlformats.org/officeDocument/2006/relationships" xmlns:m="http://schemas.openxmlformats.org/officeDocument/2006/math" xmlns:v="urn:schemas-microsoft-com:vml" xmlns:wp14="http://schemas.microsoft.com/office/word/2010/wordprocessingDrawing" xmlns:wp="http://schemas.openxmlformats.org/drawingml/2006/wordprocessingDrawing" xmlns:w10="urn:schemas-microsoft-com:office:word" xmlns:w="http://schemas.openxmlformats.org/wordprocessingml/2006/main" xmlns:w14="http://schemas.microsoft.com/office/word/2010/wordml" xmlns:w15="http://schemas.microsoft.com/office/word/2012/wordml" xmlns:wpg="http://schemas.microsoft.com/office/word/2010/wordprocessingGroup" xmlns:wpi="http://schemas.microsoft.com/office/word/2010/wordprocessingInk" xmlns:wne="http://schemas.microsoft.com/office/word/2006/wordml" xmlns:wps="http://schemas.microsoft.com/office/word/2010/wordprocessingShape" mc:Ignorable="w14 w15 wp14">
+<w:footnotes xmlns:wpc="http://schemas.microsoft.com/office/word/2010/wordprocessingCanvas" xmlns:cx="http://schemas.microsoft.com/office/drawing/2014/chartex" xmlns:cx1="http://schemas.microsoft.com/office/drawing/2015/9/8/chartex" xmlns:cx2="http://schemas.microsoft.com/office/drawing/2015/10/21/chartex" xmlns:cx3="http://schemas.microsoft.com/office/drawing/2016/5/9/chartex" xmlns:cx4="http://schemas.microsoft.com/office/drawing/2016/5/10/chartex" xmlns:cx5="http://schemas.microsoft.com/office/drawing/2016/5/11/chartex" xmlns:cx6="http://schemas.microsoft.com/office/drawing/2016/5/12/chartex" xmlns:cx7="http://schemas.microsoft.com/office/drawing/2016/5/13/chartex" xmlns:cx8="http://schemas.microsoft.com/office/drawing/2016/5/14/chartex" xmlns:mc="http://schemas.openxmlformats.org/markup-compatibility/2006" xmlns:aink="http://schemas.microsoft.com/office/drawing/2016/ink" xmlns:am3d="http://schemas.microsoft.com/office/drawing/2017/model3d" xmlns:o="urn:schemas-microsoft-com:office:office" xmlns:r="http://schemas.openxmlformats.org/officeDocument/2006/relationships" xmlns:m="http://schemas.openxmlformats.org/officeDocument/2006/math" xmlns:v="urn:schemas-microsoft-com:vml" xmlns:wp14="http://schemas.microsoft.com/office/word/2010/wordprocessingDrawing" xmlns:wp="http://schemas.openxmlformats.org/drawingml/2006/wordprocessingDrawing" xmlns:w10="urn:schemas-microsoft-com:office:word" xmlns:w="http://schemas.openxmlformats.org/wordprocessingml/2006/main" xmlns:w14="http://schemas.microsoft.com/office/word/2010/wordml" xmlns:w15="http://schemas.microsoft.com/office/word/2012/wordml" xmlns:w16cid="http://schemas.microsoft.com/office/word/2016/wordml/cid" xmlns:w16se="http://schemas.microsoft.com/office/word/2015/wordml/symex" xmlns:wpg="http://schemas.microsoft.com/office/word/2010/wordprocessingGroup" xmlns:wpi="http://schemas.microsoft.com/office/word/2010/wordprocessingInk" xmlns:wne="http://schemas.microsoft.com/office/word/2006/wordml" xmlns:wps="http://schemas.microsoft.com/office/word/2010/wordprocessingShape" mc:Ignorable="w14 w15 w16se w16cid wp14">
   <w:footnote w:type="separator" w:id="-1">
     <w:p>
       <w:r>
@@ -13621,7 +14436,7 @@
 </file>
 
 <file path=word/header1.xml><?xml version="1.0" encoding="utf-8"?>
-<w:hdr xmlns:wpc="http://schemas.microsoft.com/office/word/2010/wordprocessingCanvas" xmlns:mc="http://schemas.openxmlformats.org/markup-compatibility/2006" xmlns:o="urn:schemas-microsoft-com:office:office" xmlns:r="http://schemas.openxmlformats.org/officeDocument/2006/relationships" xmlns:m="http://schemas.openxmlformats.org/officeDocument/2006/math" xmlns:v="urn:schemas-microsoft-com:vml" xmlns:wp14="http://schemas.microsoft.com/office/word/2010/wordprocessingDrawing" xmlns:wp="http://schemas.openxmlformats.org/drawingml/2006/wordprocessingDrawing" xmlns:w10="urn:schemas-microsoft-com:office:word" xmlns:w="http://schemas.openxmlformats.org/wordprocessingml/2006/main" xmlns:w14="http://schemas.microsoft.com/office/word/2010/wordml" xmlns:w15="http://schemas.microsoft.com/office/word/2012/wordml" xmlns:wpg="http://schemas.microsoft.com/office/word/2010/wordprocessingGroup" xmlns:wpi="http://schemas.microsoft.com/office/word/2010/wordprocessingInk" xmlns:wne="http://schemas.microsoft.com/office/word/2006/wordml" xmlns:wps="http://schemas.microsoft.com/office/word/2010/wordprocessingShape" mc:Ignorable="w14 w15 wp14">
+<w:hdr xmlns:wpc="http://schemas.microsoft.com/office/word/2010/wordprocessingCanvas" xmlns:cx="http://schemas.microsoft.com/office/drawing/2014/chartex" xmlns:cx1="http://schemas.microsoft.com/office/drawing/2015/9/8/chartex" xmlns:cx2="http://schemas.microsoft.com/office/drawing/2015/10/21/chartex" xmlns:cx3="http://schemas.microsoft.com/office/drawing/2016/5/9/chartex" xmlns:cx4="http://schemas.microsoft.com/office/drawing/2016/5/10/chartex" xmlns:cx5="http://schemas.microsoft.com/office/drawing/2016/5/11/chartex" xmlns:cx6="http://schemas.microsoft.com/office/drawing/2016/5/12/chartex" xmlns:cx7="http://schemas.microsoft.com/office/drawing/2016/5/13/chartex" xmlns:cx8="http://schemas.microsoft.com/office/drawing/2016/5/14/chartex" xmlns:mc="http://schemas.openxmlformats.org/markup-compatibility/2006" xmlns:aink="http://schemas.microsoft.com/office/drawing/2016/ink" xmlns:am3d="http://schemas.microsoft.com/office/drawing/2017/model3d" xmlns:o="urn:schemas-microsoft-com:office:office" xmlns:r="http://schemas.openxmlformats.org/officeDocument/2006/relationships" xmlns:m="http://schemas.openxmlformats.org/officeDocument/2006/math" xmlns:v="urn:schemas-microsoft-com:vml" xmlns:wp14="http://schemas.microsoft.com/office/word/2010/wordprocessingDrawing" xmlns:wp="http://schemas.openxmlformats.org/drawingml/2006/wordprocessingDrawing" xmlns:w10="urn:schemas-microsoft-com:office:word" xmlns:w="http://schemas.openxmlformats.org/wordprocessingml/2006/main" xmlns:w14="http://schemas.microsoft.com/office/word/2010/wordml" xmlns:w15="http://schemas.microsoft.com/office/word/2012/wordml" xmlns:w16cid="http://schemas.microsoft.com/office/word/2016/wordml/cid" xmlns:w16se="http://schemas.microsoft.com/office/word/2015/wordml/symex" xmlns:wpg="http://schemas.microsoft.com/office/word/2010/wordprocessingGroup" xmlns:wpi="http://schemas.microsoft.com/office/word/2010/wordprocessingInk" xmlns:wne="http://schemas.microsoft.com/office/word/2006/wordml" xmlns:wps="http://schemas.microsoft.com/office/word/2010/wordprocessingShape" mc:Ignorable="w14 w15 w16se w16cid wp14">
   <w:p>
     <w:pPr>
       <w:pStyle w:val="Header"/>
@@ -13631,7 +14446,7 @@
 </file>
 
 <file path=word/header2.xml><?xml version="1.0" encoding="utf-8"?>
-<w:hdr xmlns:wpc="http://schemas.microsoft.com/office/word/2010/wordprocessingCanvas" xmlns:mc="http://schemas.openxmlformats.org/markup-compatibility/2006" xmlns:o="urn:schemas-microsoft-com:office:office" xmlns:r="http://schemas.openxmlformats.org/officeDocument/2006/relationships" xmlns:m="http://schemas.openxmlformats.org/officeDocument/2006/math" xmlns:v="urn:schemas-microsoft-com:vml" xmlns:wp14="http://schemas.microsoft.com/office/word/2010/wordprocessingDrawing" xmlns:wp="http://schemas.openxmlformats.org/drawingml/2006/wordprocessingDrawing" xmlns:w10="urn:schemas-microsoft-com:office:word" xmlns:w="http://schemas.openxmlformats.org/wordprocessingml/2006/main" xmlns:w14="http://schemas.microsoft.com/office/word/2010/wordml" xmlns:w15="http://schemas.microsoft.com/office/word/2012/wordml" xmlns:wpg="http://schemas.microsoft.com/office/word/2010/wordprocessingGroup" xmlns:wpi="http://schemas.microsoft.com/office/word/2010/wordprocessingInk" xmlns:wne="http://schemas.microsoft.com/office/word/2006/wordml" xmlns:wps="http://schemas.microsoft.com/office/word/2010/wordprocessingShape" mc:Ignorable="w14 w15 wp14">
+<w:hdr xmlns:wpc="http://schemas.microsoft.com/office/word/2010/wordprocessingCanvas" xmlns:cx="http://schemas.microsoft.com/office/drawing/2014/chartex" xmlns:cx1="http://schemas.microsoft.com/office/drawing/2015/9/8/chartex" xmlns:cx2="http://schemas.microsoft.com/office/drawing/2015/10/21/chartex" xmlns:cx3="http://schemas.microsoft.com/office/drawing/2016/5/9/chartex" xmlns:cx4="http://schemas.microsoft.com/office/drawing/2016/5/10/chartex" xmlns:cx5="http://schemas.microsoft.com/office/drawing/2016/5/11/chartex" xmlns:cx6="http://schemas.microsoft.com/office/drawing/2016/5/12/chartex" xmlns:cx7="http://schemas.microsoft.com/office/drawing/2016/5/13/chartex" xmlns:cx8="http://schemas.microsoft.com/office/drawing/2016/5/14/chartex" xmlns:mc="http://schemas.openxmlformats.org/markup-compatibility/2006" xmlns:aink="http://schemas.microsoft.com/office/drawing/2016/ink" xmlns:am3d="http://schemas.microsoft.com/office/drawing/2017/model3d" xmlns:o="urn:schemas-microsoft-com:office:office" xmlns:r="http://schemas.openxmlformats.org/officeDocument/2006/relationships" xmlns:m="http://schemas.openxmlformats.org/officeDocument/2006/math" xmlns:v="urn:schemas-microsoft-com:vml" xmlns:wp14="http://schemas.microsoft.com/office/word/2010/wordprocessingDrawing" xmlns:wp="http://schemas.openxmlformats.org/drawingml/2006/wordprocessingDrawing" xmlns:w10="urn:schemas-microsoft-com:office:word" xmlns:w="http://schemas.openxmlformats.org/wordprocessingml/2006/main" xmlns:w14="http://schemas.microsoft.com/office/word/2010/wordml" xmlns:w15="http://schemas.microsoft.com/office/word/2012/wordml" xmlns:w16cid="http://schemas.microsoft.com/office/word/2016/wordml/cid" xmlns:w16se="http://schemas.microsoft.com/office/word/2015/wordml/symex" xmlns:wpg="http://schemas.microsoft.com/office/word/2010/wordprocessingGroup" xmlns:wpi="http://schemas.microsoft.com/office/word/2010/wordprocessingInk" xmlns:wne="http://schemas.microsoft.com/office/word/2006/wordml" xmlns:wps="http://schemas.microsoft.com/office/word/2010/wordprocessingShape" mc:Ignorable="w14 w15 w16se w16cid wp14">
   <w:p>
     <w:pPr>
       <w:pStyle w:val="Header"/>
@@ -13641,7 +14456,7 @@
 </file>
 
 <file path=word/numbering.xml><?xml version="1.0" encoding="utf-8"?>
-<w:numbering xmlns:wpc="http://schemas.microsoft.com/office/word/2010/wordprocessingCanvas" xmlns:mc="http://schemas.openxmlformats.org/markup-compatibility/2006" xmlns:o="urn:schemas-microsoft-com:office:office" xmlns:r="http://schemas.openxmlformats.org/officeDocument/2006/relationships" xmlns:m="http://schemas.openxmlformats.org/officeDocument/2006/math" xmlns:v="urn:schemas-microsoft-com:vml" xmlns:wp14="http://schemas.microsoft.com/office/word/2010/wordprocessingDrawing" xmlns:wp="http://schemas.openxmlformats.org/drawingml/2006/wordprocessingDrawing" xmlns:w10="urn:schemas-microsoft-com:office:word" xmlns:w="http://schemas.openxmlformats.org/wordprocessingml/2006/main" xmlns:w14="http://schemas.microsoft.com/office/word/2010/wordml" xmlns:w15="http://schemas.microsoft.com/office/word/2012/wordml" xmlns:wpg="http://schemas.microsoft.com/office/word/2010/wordprocessingGroup" xmlns:wpi="http://schemas.microsoft.com/office/word/2010/wordprocessingInk" xmlns:wne="http://schemas.microsoft.com/office/word/2006/wordml" xmlns:wps="http://schemas.microsoft.com/office/word/2010/wordprocessingShape" mc:Ignorable="w14 w15 wp14">
+<w:numbering xmlns:wpc="http://schemas.microsoft.com/office/word/2010/wordprocessingCanvas" xmlns:cx="http://schemas.microsoft.com/office/drawing/2014/chartex" xmlns:cx1="http://schemas.microsoft.com/office/drawing/2015/9/8/chartex" xmlns:cx2="http://schemas.microsoft.com/office/drawing/2015/10/21/chartex" xmlns:cx3="http://schemas.microsoft.com/office/drawing/2016/5/9/chartex" xmlns:cx4="http://schemas.microsoft.com/office/drawing/2016/5/10/chartex" xmlns:cx5="http://schemas.microsoft.com/office/drawing/2016/5/11/chartex" xmlns:cx6="http://schemas.microsoft.com/office/drawing/2016/5/12/chartex" xmlns:cx7="http://schemas.microsoft.com/office/drawing/2016/5/13/chartex" xmlns:cx8="http://schemas.microsoft.com/office/drawing/2016/5/14/chartex" xmlns:mc="http://schemas.openxmlformats.org/markup-compatibility/2006" xmlns:aink="http://schemas.microsoft.com/office/drawing/2016/ink" xmlns:am3d="http://schemas.microsoft.com/office/drawing/2017/model3d" xmlns:o="urn:schemas-microsoft-com:office:office" xmlns:r="http://schemas.openxmlformats.org/officeDocument/2006/relationships" xmlns:m="http://schemas.openxmlformats.org/officeDocument/2006/math" xmlns:v="urn:schemas-microsoft-com:vml" xmlns:wp14="http://schemas.microsoft.com/office/word/2010/wordprocessingDrawing" xmlns:wp="http://schemas.openxmlformats.org/drawingml/2006/wordprocessingDrawing" xmlns:w10="urn:schemas-microsoft-com:office:word" xmlns:w="http://schemas.openxmlformats.org/wordprocessingml/2006/main" xmlns:w14="http://schemas.microsoft.com/office/word/2010/wordml" xmlns:w15="http://schemas.microsoft.com/office/word/2012/wordml" xmlns:w16cid="http://schemas.microsoft.com/office/word/2016/wordml/cid" xmlns:w16se="http://schemas.microsoft.com/office/word/2015/wordml/symex" xmlns:wpg="http://schemas.microsoft.com/office/word/2010/wordprocessingGroup" xmlns:wpi="http://schemas.microsoft.com/office/word/2010/wordprocessingInk" xmlns:wne="http://schemas.microsoft.com/office/word/2006/wordml" xmlns:wps="http://schemas.microsoft.com/office/word/2010/wordprocessingShape" mc:Ignorable="w14 w15 w16se w16cid wp14">
   <w:abstractNum w:abstractNumId="0" w15:restartNumberingAfterBreak="0">
     <w:nsid w:val="00C36962"/>
     <w:multiLevelType w:val="hybridMultilevel"/>
@@ -15770,27 +16585,9 @@
   </w:num>
   <w:num w:numId="19">
     <w:abstractNumId w:val="9"/>
-    <w:lvlOverride w:ilvl="0"/>
-    <w:lvlOverride w:ilvl="1"/>
-    <w:lvlOverride w:ilvl="2"/>
-    <w:lvlOverride w:ilvl="3"/>
-    <w:lvlOverride w:ilvl="4"/>
-    <w:lvlOverride w:ilvl="5"/>
-    <w:lvlOverride w:ilvl="6"/>
-    <w:lvlOverride w:ilvl="7"/>
-    <w:lvlOverride w:ilvl="8"/>
   </w:num>
   <w:num w:numId="20">
     <w:abstractNumId w:val="1"/>
-    <w:lvlOverride w:ilvl="0"/>
-    <w:lvlOverride w:ilvl="1"/>
-    <w:lvlOverride w:ilvl="2"/>
-    <w:lvlOverride w:ilvl="3"/>
-    <w:lvlOverride w:ilvl="4"/>
-    <w:lvlOverride w:ilvl="5"/>
-    <w:lvlOverride w:ilvl="6"/>
-    <w:lvlOverride w:ilvl="7"/>
-    <w:lvlOverride w:ilvl="8"/>
   </w:num>
   <w:num w:numId="21">
     <w:abstractNumId w:val="13"/>
@@ -15826,7 +16623,7 @@
 </file>
 
 <file path=word/styles.xml><?xml version="1.0" encoding="utf-8"?>
-<w:styles xmlns:mc="http://schemas.openxmlformats.org/markup-compatibility/2006" xmlns:r="http://schemas.openxmlformats.org/officeDocument/2006/relationships" xmlns:w="http://schemas.openxmlformats.org/wordprocessingml/2006/main" xmlns:w14="http://schemas.microsoft.com/office/word/2010/wordml" xmlns:w15="http://schemas.microsoft.com/office/word/2012/wordml" mc:Ignorable="w14 w15">
+<w:styles xmlns:mc="http://schemas.openxmlformats.org/markup-compatibility/2006" xmlns:r="http://schemas.openxmlformats.org/officeDocument/2006/relationships" xmlns:w="http://schemas.openxmlformats.org/wordprocessingml/2006/main" xmlns:w14="http://schemas.microsoft.com/office/word/2010/wordml" xmlns:w15="http://schemas.microsoft.com/office/word/2012/wordml" xmlns:w16cid="http://schemas.microsoft.com/office/word/2016/wordml/cid" xmlns:w16se="http://schemas.microsoft.com/office/word/2015/wordml/symex" mc:Ignorable="w14 w15 w16se w16cid">
   <w:docDefaults>
     <w:rPrDefault>
       <w:rPr>
@@ -15842,7 +16639,7 @@
       </w:pPr>
     </w:pPrDefault>
   </w:docDefaults>
-  <w:latentStyles w:defLockedState="0" w:defUIPriority="99" w:defSemiHidden="0" w:defUnhideWhenUsed="0" w:defQFormat="0" w:count="371">
+  <w:latentStyles w:defLockedState="0" w:defUIPriority="99" w:defSemiHidden="0" w:defUnhideWhenUsed="0" w:defQFormat="0" w:count="375">
     <w:lsdException w:name="Normal" w:uiPriority="0" w:qFormat="1"/>
     <w:lsdException w:name="heading 1" w:uiPriority="9" w:qFormat="1"/>
     <w:lsdException w:name="heading 2" w:semiHidden="1" w:uiPriority="9" w:unhideWhenUsed="1" w:qFormat="1"/>
@@ -15948,7 +16745,6 @@
     <w:lsdException w:name="HTML Sample" w:semiHidden="1" w:unhideWhenUsed="1"/>
     <w:lsdException w:name="HTML Typewriter" w:semiHidden="1" w:unhideWhenUsed="1"/>
     <w:lsdException w:name="HTML Variable" w:semiHidden="1" w:unhideWhenUsed="1"/>
-    <w:lsdException w:name="Normal Table" w:semiHidden="1" w:unhideWhenUsed="1"/>
     <w:lsdException w:name="annotation subject" w:semiHidden="1" w:unhideWhenUsed="1"/>
     <w:lsdException w:name="No List" w:semiHidden="1" w:unhideWhenUsed="1"/>
     <w:lsdException w:name="Outline List 1" w:semiHidden="1" w:unhideWhenUsed="1"/>
@@ -15992,10 +16788,8 @@
     <w:lsdException w:name="Table Elegant" w:semiHidden="1" w:unhideWhenUsed="1"/>
     <w:lsdException w:name="Table Professional" w:semiHidden="1" w:unhideWhenUsed="1"/>
     <w:lsdException w:name="Table Subtle 1" w:semiHidden="1" w:unhideWhenUsed="1"/>
-    <w:lsdException w:name="Table Subtle 2" w:semiHidden="1" w:unhideWhenUsed="1"/>
     <w:lsdException w:name="Table Web 1" w:semiHidden="1" w:unhideWhenUsed="1"/>
     <w:lsdException w:name="Table Web 2" w:semiHidden="1" w:unhideWhenUsed="1"/>
-    <w:lsdException w:name="Table Web 3" w:semiHidden="1" w:unhideWhenUsed="1"/>
     <w:lsdException w:name="Balloon Text" w:semiHidden="1" w:unhideWhenUsed="1"/>
     <w:lsdException w:name="Table Grid" w:uiPriority="59"/>
     <w:lsdException w:name="Table Theme" w:semiHidden="1" w:unhideWhenUsed="1"/>
@@ -16214,6 +17008,10 @@
     <w:lsdException w:name="List Table 5 Dark Accent 6" w:uiPriority="50"/>
     <w:lsdException w:name="List Table 6 Colorful Accent 6" w:uiPriority="51"/>
     <w:lsdException w:name="List Table 7 Colorful Accent 6" w:uiPriority="52"/>
+    <w:lsdException w:name="Mention" w:semiHidden="1" w:unhideWhenUsed="1"/>
+    <w:lsdException w:name="Smart Hyperlink" w:semiHidden="1" w:unhideWhenUsed="1"/>
+    <w:lsdException w:name="Hashtag" w:semiHidden="1" w:unhideWhenUsed="1"/>
+    <w:lsdException w:name="Unresolved Mention" w:semiHidden="1" w:unhideWhenUsed="1"/>
   </w:latentStyles>
   <w:style w:type="paragraph" w:default="1" w:styleId="Normal">
     <w:name w:val="Normal"/>
@@ -17266,7 +18064,7 @@
 </file>
 
 <file path=customXml/itemProps1.xml><?xml version="1.0" encoding="utf-8"?>
-<ds:datastoreItem xmlns:ds="http://schemas.openxmlformats.org/officeDocument/2006/customXml" ds:itemID="{21ECC74B-B567-4E5E-811C-BE58E4EDE2D7}">
+<ds:datastoreItem xmlns:ds="http://schemas.openxmlformats.org/officeDocument/2006/customXml" ds:itemID="{D01E2B02-35F1-4A60-846E-DDE4DB9822BB}">
   <ds:schemaRefs>
     <ds:schemaRef ds:uri="http://schemas.openxmlformats.org/officeDocument/2006/bibliography"/>
   </ds:schemaRefs>

</xml_diff>

<commit_message>
U tehničku dokumentaciju je dodan dio gdje su opisani podaci za prijavu
</commit_message>
<xml_diff>
--- a/Dokumentacija/PillCare - Brkić_Danzante_Ergović_Hranj - Tehnička.docx
+++ b/Dokumentacija/PillCare - Brkić_Danzante_Ergović_Hranj - Tehnička.docx
@@ -1,6 +1,6 @@
 
 <file path=word/document.xml><?xml version="1.0" encoding="utf-8"?>
-<w:document xmlns:wpc="http://schemas.microsoft.com/office/word/2010/wordprocessingCanvas" xmlns:cx="http://schemas.microsoft.com/office/drawing/2014/chartex" xmlns:cx1="http://schemas.microsoft.com/office/drawing/2015/9/8/chartex" xmlns:cx2="http://schemas.microsoft.com/office/drawing/2015/10/21/chartex" xmlns:cx3="http://schemas.microsoft.com/office/drawing/2016/5/9/chartex" xmlns:cx4="http://schemas.microsoft.com/office/drawing/2016/5/10/chartex" xmlns:cx5="http://schemas.microsoft.com/office/drawing/2016/5/11/chartex" xmlns:cx6="http://schemas.microsoft.com/office/drawing/2016/5/12/chartex" xmlns:cx7="http://schemas.microsoft.com/office/drawing/2016/5/13/chartex" xmlns:cx8="http://schemas.microsoft.com/office/drawing/2016/5/14/chartex" xmlns:mc="http://schemas.openxmlformats.org/markup-compatibility/2006" xmlns:aink="http://schemas.microsoft.com/office/drawing/2016/ink" xmlns:am3d="http://schemas.microsoft.com/office/drawing/2017/model3d" xmlns:o="urn:schemas-microsoft-com:office:office" xmlns:r="http://schemas.openxmlformats.org/officeDocument/2006/relationships" xmlns:m="http://schemas.openxmlformats.org/officeDocument/2006/math" xmlns:v="urn:schemas-microsoft-com:vml" xmlns:wp14="http://schemas.microsoft.com/office/word/2010/wordprocessingDrawing" xmlns:wp="http://schemas.openxmlformats.org/drawingml/2006/wordprocessingDrawing" xmlns:w10="urn:schemas-microsoft-com:office:word" xmlns:w="http://schemas.openxmlformats.org/wordprocessingml/2006/main" xmlns:w14="http://schemas.microsoft.com/office/word/2010/wordml" xmlns:w15="http://schemas.microsoft.com/office/word/2012/wordml" xmlns:w16cid="http://schemas.microsoft.com/office/word/2016/wordml/cid" xmlns:w16se="http://schemas.microsoft.com/office/word/2015/wordml/symex" xmlns:wpg="http://schemas.microsoft.com/office/word/2010/wordprocessingGroup" xmlns:wpi="http://schemas.microsoft.com/office/word/2010/wordprocessingInk" xmlns:wne="http://schemas.microsoft.com/office/word/2006/wordml" xmlns:wps="http://schemas.microsoft.com/office/word/2010/wordprocessingShape" mc:Ignorable="w14 w15 w16se w16cid wp14">
+<w:document xmlns:wpc="http://schemas.microsoft.com/office/word/2010/wordprocessingCanvas" xmlns:mc="http://schemas.openxmlformats.org/markup-compatibility/2006" xmlns:o="urn:schemas-microsoft-com:office:office" xmlns:r="http://schemas.openxmlformats.org/officeDocument/2006/relationships" xmlns:m="http://schemas.openxmlformats.org/officeDocument/2006/math" xmlns:v="urn:schemas-microsoft-com:vml" xmlns:wp14="http://schemas.microsoft.com/office/word/2010/wordprocessingDrawing" xmlns:wp="http://schemas.openxmlformats.org/drawingml/2006/wordprocessingDrawing" xmlns:w10="urn:schemas-microsoft-com:office:word" xmlns:w="http://schemas.openxmlformats.org/wordprocessingml/2006/main" xmlns:w14="http://schemas.microsoft.com/office/word/2010/wordml" xmlns:w15="http://schemas.microsoft.com/office/word/2012/wordml" xmlns:wpg="http://schemas.microsoft.com/office/word/2010/wordprocessingGroup" xmlns:wpi="http://schemas.microsoft.com/office/word/2010/wordprocessingInk" xmlns:wne="http://schemas.microsoft.com/office/word/2006/wordml" xmlns:wps="http://schemas.microsoft.com/office/word/2010/wordprocessingShape" mc:Ignorable="w14 w15 wp14">
   <w:body>
     <w:p>
       <w:pPr>
@@ -968,6 +968,8 @@
             <w:pStyle w:val="TOCHeading"/>
           </w:pPr>
         </w:p>
+        <w:bookmarkStart w:id="1" w:name="_GoBack"/>
+        <w:bookmarkEnd w:id="1"/>
         <w:p>
           <w:pPr>
             <w:pStyle w:val="TOC1"/>
@@ -987,7 +989,7 @@
           <w:r>
             <w:fldChar w:fldCharType="separate"/>
           </w:r>
-          <w:hyperlink w:anchor="_Toc503623606" w:history="1">
+          <w:hyperlink w:anchor="_Toc504216463" w:history="1">
             <w:r>
               <w:rPr>
                 <w:rStyle w:val="Hyperlink"/>
@@ -1030,7 +1032,7 @@
                 <w:noProof/>
                 <w:webHidden/>
               </w:rPr>
-              <w:instrText xml:space="preserve"> PAGEREF _Toc503623606 \h </w:instrText>
+              <w:instrText xml:space="preserve"> PAGEREF _Toc504216463 \h </w:instrText>
             </w:r>
             <w:r>
               <w:rPr>
@@ -1071,7 +1073,7 @@
               <w:szCs w:val="22"/>
             </w:rPr>
           </w:pPr>
-          <w:hyperlink w:anchor="_Toc503623607" w:history="1">
+          <w:hyperlink w:anchor="_Toc504216464" w:history="1">
             <w:r>
               <w:rPr>
                 <w:rStyle w:val="Hyperlink"/>
@@ -1114,7 +1116,7 @@
                 <w:noProof/>
                 <w:webHidden/>
               </w:rPr>
-              <w:instrText xml:space="preserve"> PAGEREF _Toc503623607 \h </w:instrText>
+              <w:instrText xml:space="preserve"> PAGEREF _Toc504216464 \h </w:instrText>
             </w:r>
             <w:r>
               <w:rPr>
@@ -1155,7 +1157,7 @@
               <w:szCs w:val="22"/>
             </w:rPr>
           </w:pPr>
-          <w:hyperlink w:anchor="_Toc503623608" w:history="1">
+          <w:hyperlink w:anchor="_Toc504216465" w:history="1">
             <w:r>
               <w:rPr>
                 <w:rStyle w:val="Hyperlink"/>
@@ -1198,7 +1200,7 @@
                 <w:noProof/>
                 <w:webHidden/>
               </w:rPr>
-              <w:instrText xml:space="preserve"> PAGEREF _Toc503623608 \h </w:instrText>
+              <w:instrText xml:space="preserve"> PAGEREF _Toc504216465 \h </w:instrText>
             </w:r>
             <w:r>
               <w:rPr>
@@ -1239,7 +1241,7 @@
               <w:szCs w:val="22"/>
             </w:rPr>
           </w:pPr>
-          <w:hyperlink w:anchor="_Toc503623609" w:history="1">
+          <w:hyperlink w:anchor="_Toc504216466" w:history="1">
             <w:r>
               <w:rPr>
                 <w:rStyle w:val="Hyperlink"/>
@@ -1282,7 +1284,7 @@
                 <w:noProof/>
                 <w:webHidden/>
               </w:rPr>
-              <w:instrText xml:space="preserve"> PAGEREF _Toc503623609 \h </w:instrText>
+              <w:instrText xml:space="preserve"> PAGEREF _Toc504216466 \h </w:instrText>
             </w:r>
             <w:r>
               <w:rPr>
@@ -1323,7 +1325,7 @@
               <w:szCs w:val="22"/>
             </w:rPr>
           </w:pPr>
-          <w:hyperlink w:anchor="_Toc503623610" w:history="1">
+          <w:hyperlink w:anchor="_Toc504216467" w:history="1">
             <w:r>
               <w:rPr>
                 <w:rStyle w:val="Hyperlink"/>
@@ -1366,7 +1368,7 @@
                 <w:noProof/>
                 <w:webHidden/>
               </w:rPr>
-              <w:instrText xml:space="preserve"> PAGEREF _Toc503623610 \h </w:instrText>
+              <w:instrText xml:space="preserve"> PAGEREF _Toc504216467 \h </w:instrText>
             </w:r>
             <w:r>
               <w:rPr>
@@ -1407,7 +1409,7 @@
               <w:szCs w:val="22"/>
             </w:rPr>
           </w:pPr>
-          <w:hyperlink w:anchor="_Toc503623611" w:history="1">
+          <w:hyperlink w:anchor="_Toc504216468" w:history="1">
             <w:r>
               <w:rPr>
                 <w:rStyle w:val="Hyperlink"/>
@@ -1450,7 +1452,7 @@
                 <w:noProof/>
                 <w:webHidden/>
               </w:rPr>
-              <w:instrText xml:space="preserve"> PAGEREF _Toc503623611 \h </w:instrText>
+              <w:instrText xml:space="preserve"> PAGEREF _Toc504216468 \h </w:instrText>
             </w:r>
             <w:r>
               <w:rPr>
@@ -1491,7 +1493,7 @@
               <w:szCs w:val="22"/>
             </w:rPr>
           </w:pPr>
-          <w:hyperlink w:anchor="_Toc503623612" w:history="1">
+          <w:hyperlink w:anchor="_Toc504216469" w:history="1">
             <w:r>
               <w:rPr>
                 <w:rStyle w:val="Hyperlink"/>
@@ -1534,7 +1536,7 @@
                 <w:noProof/>
                 <w:webHidden/>
               </w:rPr>
-              <w:instrText xml:space="preserve"> PAGEREF _Toc503623612 \h </w:instrText>
+              <w:instrText xml:space="preserve"> PAGEREF _Toc504216469 \h </w:instrText>
             </w:r>
             <w:r>
               <w:rPr>
@@ -1575,7 +1577,7 @@
               <w:szCs w:val="22"/>
             </w:rPr>
           </w:pPr>
-          <w:hyperlink w:anchor="_Toc503623613" w:history="1">
+          <w:hyperlink w:anchor="_Toc504216470" w:history="1">
             <w:r>
               <w:rPr>
                 <w:rStyle w:val="Hyperlink"/>
@@ -1618,7 +1620,7 @@
                 <w:noProof/>
                 <w:webHidden/>
               </w:rPr>
-              <w:instrText xml:space="preserve"> PAGEREF _Toc503623613 \h </w:instrText>
+              <w:instrText xml:space="preserve"> PAGEREF _Toc504216470 \h </w:instrText>
             </w:r>
             <w:r>
               <w:rPr>
@@ -1659,7 +1661,7 @@
               <w:szCs w:val="22"/>
             </w:rPr>
           </w:pPr>
-          <w:hyperlink w:anchor="_Toc503623614" w:history="1">
+          <w:hyperlink w:anchor="_Toc504216471" w:history="1">
             <w:r>
               <w:rPr>
                 <w:rStyle w:val="Hyperlink"/>
@@ -1702,7 +1704,7 @@
                 <w:noProof/>
                 <w:webHidden/>
               </w:rPr>
-              <w:instrText xml:space="preserve"> PAGEREF _Toc503623614 \h </w:instrText>
+              <w:instrText xml:space="preserve"> PAGEREF _Toc504216471 \h </w:instrText>
             </w:r>
             <w:r>
               <w:rPr>
@@ -1743,7 +1745,7 @@
               <w:szCs w:val="22"/>
             </w:rPr>
           </w:pPr>
-          <w:hyperlink w:anchor="_Toc503623615" w:history="1">
+          <w:hyperlink w:anchor="_Toc504216472" w:history="1">
             <w:r>
               <w:rPr>
                 <w:rStyle w:val="Hyperlink"/>
@@ -1786,7 +1788,7 @@
                 <w:noProof/>
                 <w:webHidden/>
               </w:rPr>
-              <w:instrText xml:space="preserve"> PAGEREF _Toc503623615 \h </w:instrText>
+              <w:instrText xml:space="preserve"> PAGEREF _Toc504216472 \h </w:instrText>
             </w:r>
             <w:r>
               <w:rPr>
@@ -1827,7 +1829,7 @@
               <w:szCs w:val="22"/>
             </w:rPr>
           </w:pPr>
-          <w:hyperlink w:anchor="_Toc503623616" w:history="1">
+          <w:hyperlink w:anchor="_Toc504216473" w:history="1">
             <w:r>
               <w:rPr>
                 <w:rStyle w:val="Hyperlink"/>
@@ -1870,7 +1872,7 @@
                 <w:noProof/>
                 <w:webHidden/>
               </w:rPr>
-              <w:instrText xml:space="preserve"> PAGEREF _Toc503623616 \h </w:instrText>
+              <w:instrText xml:space="preserve"> PAGEREF _Toc504216473 \h </w:instrText>
             </w:r>
             <w:r>
               <w:rPr>
@@ -1911,7 +1913,7 @@
               <w:szCs w:val="22"/>
             </w:rPr>
           </w:pPr>
-          <w:hyperlink w:anchor="_Toc503623617" w:history="1">
+          <w:hyperlink w:anchor="_Toc504216474" w:history="1">
             <w:r>
               <w:rPr>
                 <w:rStyle w:val="Hyperlink"/>
@@ -1954,7 +1956,7 @@
                 <w:noProof/>
                 <w:webHidden/>
               </w:rPr>
-              <w:instrText xml:space="preserve"> PAGEREF _Toc503623617 \h </w:instrText>
+              <w:instrText xml:space="preserve"> PAGEREF _Toc504216474 \h </w:instrText>
             </w:r>
             <w:r>
               <w:rPr>
@@ -1995,7 +1997,7 @@
               <w:szCs w:val="22"/>
             </w:rPr>
           </w:pPr>
-          <w:hyperlink w:anchor="_Toc503623618" w:history="1">
+          <w:hyperlink w:anchor="_Toc504216475" w:history="1">
             <w:r>
               <w:rPr>
                 <w:rStyle w:val="Hyperlink"/>
@@ -2038,7 +2040,7 @@
                 <w:noProof/>
                 <w:webHidden/>
               </w:rPr>
-              <w:instrText xml:space="preserve"> PAGEREF _Toc503623618 \h </w:instrText>
+              <w:instrText xml:space="preserve"> PAGEREF _Toc504216475 \h </w:instrText>
             </w:r>
             <w:r>
               <w:rPr>
@@ -2079,7 +2081,7 @@
               <w:szCs w:val="22"/>
             </w:rPr>
           </w:pPr>
-          <w:hyperlink w:anchor="_Toc503623619" w:history="1">
+          <w:hyperlink w:anchor="_Toc504216476" w:history="1">
             <w:r>
               <w:rPr>
                 <w:rStyle w:val="Hyperlink"/>
@@ -2122,7 +2124,7 @@
                 <w:noProof/>
                 <w:webHidden/>
               </w:rPr>
-              <w:instrText xml:space="preserve"> PAGEREF _Toc503623619 \h </w:instrText>
+              <w:instrText xml:space="preserve"> PAGEREF _Toc504216476 \h </w:instrText>
             </w:r>
             <w:r>
               <w:rPr>
@@ -2163,7 +2165,7 @@
               <w:szCs w:val="22"/>
             </w:rPr>
           </w:pPr>
-          <w:hyperlink w:anchor="_Toc503623620" w:history="1">
+          <w:hyperlink w:anchor="_Toc504216477" w:history="1">
             <w:r>
               <w:rPr>
                 <w:rStyle w:val="Hyperlink"/>
@@ -2206,7 +2208,7 @@
                 <w:noProof/>
                 <w:webHidden/>
               </w:rPr>
-              <w:instrText xml:space="preserve"> PAGEREF _Toc503623620 \h </w:instrText>
+              <w:instrText xml:space="preserve"> PAGEREF _Toc504216477 \h </w:instrText>
             </w:r>
             <w:r>
               <w:rPr>
@@ -2247,7 +2249,7 @@
               <w:szCs w:val="22"/>
             </w:rPr>
           </w:pPr>
-          <w:hyperlink w:anchor="_Toc503623621" w:history="1">
+          <w:hyperlink w:anchor="_Toc504216478" w:history="1">
             <w:r>
               <w:rPr>
                 <w:rStyle w:val="Hyperlink"/>
@@ -2290,7 +2292,7 @@
                 <w:noProof/>
                 <w:webHidden/>
               </w:rPr>
-              <w:instrText xml:space="preserve"> PAGEREF _Toc503623621 \h </w:instrText>
+              <w:instrText xml:space="preserve"> PAGEREF _Toc504216478 \h </w:instrText>
             </w:r>
             <w:r>
               <w:rPr>
@@ -2331,7 +2333,7 @@
               <w:szCs w:val="22"/>
             </w:rPr>
           </w:pPr>
-          <w:hyperlink w:anchor="_Toc503623622" w:history="1">
+          <w:hyperlink w:anchor="_Toc504216479" w:history="1">
             <w:r>
               <w:rPr>
                 <w:rStyle w:val="Hyperlink"/>
@@ -2374,7 +2376,7 @@
                 <w:noProof/>
                 <w:webHidden/>
               </w:rPr>
-              <w:instrText xml:space="preserve"> PAGEREF _Toc503623622 \h </w:instrText>
+              <w:instrText xml:space="preserve"> PAGEREF _Toc504216479 \h </w:instrText>
             </w:r>
             <w:r>
               <w:rPr>
@@ -2415,7 +2417,7 @@
               <w:szCs w:val="22"/>
             </w:rPr>
           </w:pPr>
-          <w:hyperlink w:anchor="_Toc503623623" w:history="1">
+          <w:hyperlink w:anchor="_Toc504216480" w:history="1">
             <w:r>
               <w:rPr>
                 <w:rStyle w:val="Hyperlink"/>
@@ -2458,7 +2460,7 @@
                 <w:noProof/>
                 <w:webHidden/>
               </w:rPr>
-              <w:instrText xml:space="preserve"> PAGEREF _Toc503623623 \h </w:instrText>
+              <w:instrText xml:space="preserve"> PAGEREF _Toc504216480 \h </w:instrText>
             </w:r>
             <w:r>
               <w:rPr>
@@ -2499,7 +2501,7 @@
               <w:szCs w:val="22"/>
             </w:rPr>
           </w:pPr>
-          <w:hyperlink w:anchor="_Toc503623624" w:history="1">
+          <w:hyperlink w:anchor="_Toc504216481" w:history="1">
             <w:r>
               <w:rPr>
                 <w:rStyle w:val="Hyperlink"/>
@@ -2542,7 +2544,7 @@
                 <w:noProof/>
                 <w:webHidden/>
               </w:rPr>
-              <w:instrText xml:space="preserve"> PAGEREF _Toc503623624 \h </w:instrText>
+              <w:instrText xml:space="preserve"> PAGEREF _Toc504216481 \h </w:instrText>
             </w:r>
             <w:r>
               <w:rPr>
@@ -2583,7 +2585,7 @@
               <w:szCs w:val="22"/>
             </w:rPr>
           </w:pPr>
-          <w:hyperlink w:anchor="_Toc503623625" w:history="1">
+          <w:hyperlink w:anchor="_Toc504216482" w:history="1">
             <w:r>
               <w:rPr>
                 <w:rStyle w:val="Hyperlink"/>
@@ -2626,7 +2628,7 @@
                 <w:noProof/>
                 <w:webHidden/>
               </w:rPr>
-              <w:instrText xml:space="preserve"> PAGEREF _Toc503623625 \h </w:instrText>
+              <w:instrText xml:space="preserve"> PAGEREF _Toc504216482 \h </w:instrText>
             </w:r>
             <w:r>
               <w:rPr>
@@ -2667,7 +2669,7 @@
               <w:szCs w:val="22"/>
             </w:rPr>
           </w:pPr>
-          <w:hyperlink w:anchor="_Toc503623626" w:history="1">
+          <w:hyperlink w:anchor="_Toc504216483" w:history="1">
             <w:r>
               <w:rPr>
                 <w:rStyle w:val="Hyperlink"/>
@@ -2710,7 +2712,7 @@
                 <w:noProof/>
                 <w:webHidden/>
               </w:rPr>
-              <w:instrText xml:space="preserve"> PAGEREF _Toc503623626 \h </w:instrText>
+              <w:instrText xml:space="preserve"> PAGEREF _Toc504216483 \h </w:instrText>
             </w:r>
             <w:r>
               <w:rPr>
@@ -2751,7 +2753,7 @@
               <w:szCs w:val="22"/>
             </w:rPr>
           </w:pPr>
-          <w:hyperlink w:anchor="_Toc503623627" w:history="1">
+          <w:hyperlink w:anchor="_Toc504216484" w:history="1">
             <w:r>
               <w:rPr>
                 <w:rStyle w:val="Hyperlink"/>
@@ -2794,7 +2796,7 @@
                 <w:noProof/>
                 <w:webHidden/>
               </w:rPr>
-              <w:instrText xml:space="preserve"> PAGEREF _Toc503623627 \h </w:instrText>
+              <w:instrText xml:space="preserve"> PAGEREF _Toc504216484 \h </w:instrText>
             </w:r>
             <w:r>
               <w:rPr>
@@ -2835,7 +2837,7 @@
               <w:szCs w:val="22"/>
             </w:rPr>
           </w:pPr>
-          <w:hyperlink w:anchor="_Toc503623628" w:history="1">
+          <w:hyperlink w:anchor="_Toc504216485" w:history="1">
             <w:r>
               <w:rPr>
                 <w:rStyle w:val="Hyperlink"/>
@@ -2878,7 +2880,7 @@
                 <w:noProof/>
                 <w:webHidden/>
               </w:rPr>
-              <w:instrText xml:space="preserve"> PAGEREF _Toc503623628 \h </w:instrText>
+              <w:instrText xml:space="preserve"> PAGEREF _Toc504216485 \h </w:instrText>
             </w:r>
             <w:r>
               <w:rPr>
@@ -2919,7 +2921,7 @@
               <w:szCs w:val="22"/>
             </w:rPr>
           </w:pPr>
-          <w:hyperlink w:anchor="_Toc503623629" w:history="1">
+          <w:hyperlink w:anchor="_Toc504216486" w:history="1">
             <w:r>
               <w:rPr>
                 <w:rStyle w:val="Hyperlink"/>
@@ -2962,7 +2964,7 @@
                 <w:noProof/>
                 <w:webHidden/>
               </w:rPr>
-              <w:instrText xml:space="preserve"> PAGEREF _Toc503623629 \h </w:instrText>
+              <w:instrText xml:space="preserve"> PAGEREF _Toc504216486 \h </w:instrText>
             </w:r>
             <w:r>
               <w:rPr>
@@ -3003,7 +3005,7 @@
               <w:szCs w:val="22"/>
             </w:rPr>
           </w:pPr>
-          <w:hyperlink w:anchor="_Toc503623630" w:history="1">
+          <w:hyperlink w:anchor="_Toc504216487" w:history="1">
             <w:r>
               <w:rPr>
                 <w:rStyle w:val="Hyperlink"/>
@@ -3046,7 +3048,7 @@
                 <w:noProof/>
                 <w:webHidden/>
               </w:rPr>
-              <w:instrText xml:space="preserve"> PAGEREF _Toc503623630 \h </w:instrText>
+              <w:instrText xml:space="preserve"> PAGEREF _Toc504216487 \h </w:instrText>
             </w:r>
             <w:r>
               <w:rPr>
@@ -3087,7 +3089,7 @@
               <w:szCs w:val="22"/>
             </w:rPr>
           </w:pPr>
-          <w:hyperlink w:anchor="_Toc503623631" w:history="1">
+          <w:hyperlink w:anchor="_Toc504216488" w:history="1">
             <w:r>
               <w:rPr>
                 <w:rStyle w:val="Hyperlink"/>
@@ -3130,7 +3132,7 @@
                 <w:noProof/>
                 <w:webHidden/>
               </w:rPr>
-              <w:instrText xml:space="preserve"> PAGEREF _Toc503623631 \h </w:instrText>
+              <w:instrText xml:space="preserve"> PAGEREF _Toc504216488 \h </w:instrText>
             </w:r>
             <w:r>
               <w:rPr>
@@ -3171,7 +3173,7 @@
               <w:szCs w:val="22"/>
             </w:rPr>
           </w:pPr>
-          <w:hyperlink w:anchor="_Toc503623632" w:history="1">
+          <w:hyperlink w:anchor="_Toc504216489" w:history="1">
             <w:r>
               <w:rPr>
                 <w:rStyle w:val="Hyperlink"/>
@@ -3214,7 +3216,7 @@
                 <w:noProof/>
                 <w:webHidden/>
               </w:rPr>
-              <w:instrText xml:space="preserve"> PAGEREF _Toc503623632 \h </w:instrText>
+              <w:instrText xml:space="preserve"> PAGEREF _Toc504216489 \h </w:instrText>
             </w:r>
             <w:r>
               <w:rPr>
@@ -3255,7 +3257,7 @@
               <w:szCs w:val="22"/>
             </w:rPr>
           </w:pPr>
-          <w:hyperlink w:anchor="_Toc503623633" w:history="1">
+          <w:hyperlink w:anchor="_Toc504216490" w:history="1">
             <w:r>
               <w:rPr>
                 <w:rStyle w:val="Hyperlink"/>
@@ -3298,7 +3300,7 @@
                 <w:noProof/>
                 <w:webHidden/>
               </w:rPr>
-              <w:instrText xml:space="preserve"> PAGEREF _Toc503623633 \h </w:instrText>
+              <w:instrText xml:space="preserve"> PAGEREF _Toc504216490 \h </w:instrText>
             </w:r>
             <w:r>
               <w:rPr>
@@ -3342,7 +3344,7 @@
               <w:szCs w:val="22"/>
             </w:rPr>
           </w:pPr>
-          <w:hyperlink w:anchor="_Toc503623634" w:history="1">
+          <w:hyperlink w:anchor="_Toc504216491" w:history="1">
             <w:r>
               <w:rPr>
                 <w:rStyle w:val="Hyperlink"/>
@@ -3385,7 +3387,7 @@
                 <w:noProof/>
                 <w:webHidden/>
               </w:rPr>
-              <w:instrText xml:space="preserve"> PAGEREF _Toc503623634 \h </w:instrText>
+              <w:instrText xml:space="preserve"> PAGEREF _Toc504216491 \h </w:instrText>
             </w:r>
             <w:r>
               <w:rPr>
@@ -3429,7 +3431,7 @@
               <w:szCs w:val="22"/>
             </w:rPr>
           </w:pPr>
-          <w:hyperlink w:anchor="_Toc503623635" w:history="1">
+          <w:hyperlink w:anchor="_Toc504216492" w:history="1">
             <w:r>
               <w:rPr>
                 <w:rStyle w:val="Hyperlink"/>
@@ -3472,7 +3474,7 @@
                 <w:noProof/>
                 <w:webHidden/>
               </w:rPr>
-              <w:instrText xml:space="preserve"> PAGEREF _Toc503623635 \h </w:instrText>
+              <w:instrText xml:space="preserve"> PAGEREF _Toc504216492 \h </w:instrText>
             </w:r>
             <w:r>
               <w:rPr>
@@ -3516,7 +3518,7 @@
               <w:szCs w:val="22"/>
             </w:rPr>
           </w:pPr>
-          <w:hyperlink w:anchor="_Toc503623636" w:history="1">
+          <w:hyperlink w:anchor="_Toc504216493" w:history="1">
             <w:r>
               <w:rPr>
                 <w:rStyle w:val="Hyperlink"/>
@@ -3559,7 +3561,7 @@
                 <w:noProof/>
                 <w:webHidden/>
               </w:rPr>
-              <w:instrText xml:space="preserve"> PAGEREF _Toc503623636 \h </w:instrText>
+              <w:instrText xml:space="preserve"> PAGEREF _Toc504216493 \h </w:instrText>
             </w:r>
             <w:r>
               <w:rPr>
@@ -3603,7 +3605,7 @@
               <w:szCs w:val="22"/>
             </w:rPr>
           </w:pPr>
-          <w:hyperlink w:anchor="_Toc503623637" w:history="1">
+          <w:hyperlink w:anchor="_Toc504216494" w:history="1">
             <w:r>
               <w:rPr>
                 <w:rStyle w:val="Hyperlink"/>
@@ -3646,7 +3648,7 @@
                 <w:noProof/>
                 <w:webHidden/>
               </w:rPr>
-              <w:instrText xml:space="preserve"> PAGEREF _Toc503623637 \h </w:instrText>
+              <w:instrText xml:space="preserve"> PAGEREF _Toc504216494 \h </w:instrText>
             </w:r>
             <w:r>
               <w:rPr>
@@ -3690,7 +3692,7 @@
               <w:szCs w:val="22"/>
             </w:rPr>
           </w:pPr>
-          <w:hyperlink w:anchor="_Toc503623638" w:history="1">
+          <w:hyperlink w:anchor="_Toc504216495" w:history="1">
             <w:r>
               <w:rPr>
                 <w:rStyle w:val="Hyperlink"/>
@@ -3733,7 +3735,7 @@
                 <w:noProof/>
                 <w:webHidden/>
               </w:rPr>
-              <w:instrText xml:space="preserve"> PAGEREF _Toc503623638 \h </w:instrText>
+              <w:instrText xml:space="preserve"> PAGEREF _Toc504216495 \h </w:instrText>
             </w:r>
             <w:r>
               <w:rPr>
@@ -3774,7 +3776,7 @@
               <w:szCs w:val="22"/>
             </w:rPr>
           </w:pPr>
-          <w:hyperlink w:anchor="_Toc503623639" w:history="1">
+          <w:hyperlink w:anchor="_Toc504216496" w:history="1">
             <w:r>
               <w:rPr>
                 <w:rStyle w:val="Hyperlink"/>
@@ -3817,7 +3819,7 @@
                 <w:noProof/>
                 <w:webHidden/>
               </w:rPr>
-              <w:instrText xml:space="preserve"> PAGEREF _Toc503623639 \h </w:instrText>
+              <w:instrText xml:space="preserve"> PAGEREF _Toc504216496 \h </w:instrText>
             </w:r>
             <w:r>
               <w:rPr>
@@ -3858,7 +3860,7 @@
               <w:szCs w:val="22"/>
             </w:rPr>
           </w:pPr>
-          <w:hyperlink w:anchor="_Toc503623640" w:history="1">
+          <w:hyperlink w:anchor="_Toc504216497" w:history="1">
             <w:r>
               <w:rPr>
                 <w:rStyle w:val="Hyperlink"/>
@@ -3901,7 +3903,7 @@
                 <w:noProof/>
                 <w:webHidden/>
               </w:rPr>
-              <w:instrText xml:space="preserve"> PAGEREF _Toc503623640 \h </w:instrText>
+              <w:instrText xml:space="preserve"> PAGEREF _Toc504216497 \h </w:instrText>
             </w:r>
             <w:r>
               <w:rPr>
@@ -3942,7 +3944,7 @@
               <w:szCs w:val="22"/>
             </w:rPr>
           </w:pPr>
-          <w:hyperlink w:anchor="_Toc503623641" w:history="1">
+          <w:hyperlink w:anchor="_Toc504216498" w:history="1">
             <w:r>
               <w:rPr>
                 <w:rStyle w:val="Hyperlink"/>
@@ -3985,7 +3987,7 @@
                 <w:noProof/>
                 <w:webHidden/>
               </w:rPr>
-              <w:instrText xml:space="preserve"> PAGEREF _Toc503623641 \h </w:instrText>
+              <w:instrText xml:space="preserve"> PAGEREF _Toc504216498 \h </w:instrText>
             </w:r>
             <w:r>
               <w:rPr>
@@ -4031,6 +4033,7 @@
     <w:p>
       <w:pPr>
         <w:pStyle w:val="TOC1"/>
+        <w:jc w:val="center"/>
       </w:pPr>
     </w:p>
     <w:p>
@@ -4053,16 +4056,16 @@
       <w:pPr>
         <w:pStyle w:val="FOINaslov1"/>
       </w:pPr>
-      <w:bookmarkStart w:id="1" w:name="_Toc496118574"/>
-      <w:bookmarkStart w:id="2" w:name="_Toc503543578"/>
-      <w:bookmarkStart w:id="3" w:name="_Toc503623606"/>
+      <w:bookmarkStart w:id="2" w:name="_Toc496118574"/>
+      <w:bookmarkStart w:id="3" w:name="_Toc503543578"/>
+      <w:bookmarkStart w:id="4" w:name="_Toc504216463"/>
       <w:r>
         <w:lastRenderedPageBreak/>
         <w:t>Uvod</w:t>
       </w:r>
-      <w:bookmarkEnd w:id="1"/>
       <w:bookmarkEnd w:id="2"/>
       <w:bookmarkEnd w:id="3"/>
+      <w:bookmarkEnd w:id="4"/>
     </w:p>
     <w:p>
       <w:pPr>
@@ -4113,17 +4116,17 @@
       <w:pPr>
         <w:pStyle w:val="FOINaslov1"/>
       </w:pPr>
-      <w:bookmarkStart w:id="4" w:name="_Toc496118575"/>
-      <w:bookmarkStart w:id="5" w:name="_Toc503543579"/>
-      <w:bookmarkStart w:id="6" w:name="_Toc503623607"/>
+      <w:bookmarkStart w:id="5" w:name="_Toc496118575"/>
+      <w:bookmarkStart w:id="6" w:name="_Toc503543579"/>
+      <w:bookmarkStart w:id="7" w:name="_Toc504216464"/>
       <w:proofErr w:type="spellStart"/>
       <w:r>
         <w:lastRenderedPageBreak/>
         <w:t>PillCare</w:t>
       </w:r>
-      <w:bookmarkEnd w:id="4"/>
       <w:bookmarkEnd w:id="5"/>
       <w:bookmarkEnd w:id="6"/>
+      <w:bookmarkEnd w:id="7"/>
       <w:proofErr w:type="spellEnd"/>
     </w:p>
     <w:p>
@@ -4138,15 +4141,15 @@
         <w:spacing w:line="360" w:lineRule="auto"/>
         <w:outlineLvl w:val="1"/>
       </w:pPr>
-      <w:bookmarkStart w:id="7" w:name="_Toc496118576"/>
-      <w:bookmarkStart w:id="8" w:name="_Toc503543580"/>
-      <w:bookmarkStart w:id="9" w:name="_Toc503623608"/>
+      <w:bookmarkStart w:id="8" w:name="_Toc496118576"/>
+      <w:bookmarkStart w:id="9" w:name="_Toc503543580"/>
+      <w:bookmarkStart w:id="10" w:name="_Toc504216465"/>
       <w:r>
         <w:t>Svrha aplikacije</w:t>
       </w:r>
-      <w:bookmarkEnd w:id="7"/>
       <w:bookmarkEnd w:id="8"/>
       <w:bookmarkEnd w:id="9"/>
+      <w:bookmarkEnd w:id="10"/>
     </w:p>
     <w:p>
       <w:pPr>
@@ -4169,13 +4172,13 @@
         <w:spacing w:line="360" w:lineRule="auto"/>
         <w:outlineLvl w:val="1"/>
       </w:pPr>
-      <w:bookmarkStart w:id="10" w:name="_Toc503543581"/>
-      <w:bookmarkStart w:id="11" w:name="_Toc503623609"/>
+      <w:bookmarkStart w:id="11" w:name="_Toc503543581"/>
+      <w:bookmarkStart w:id="12" w:name="_Toc504216466"/>
       <w:r>
         <w:t>Pojmovi korišteni u projektu</w:t>
       </w:r>
-      <w:bookmarkEnd w:id="10"/>
       <w:bookmarkEnd w:id="11"/>
+      <w:bookmarkEnd w:id="12"/>
     </w:p>
     <w:p>
       <w:pPr>
@@ -4505,16 +4508,16 @@
         <w:spacing w:line="360" w:lineRule="auto"/>
         <w:outlineLvl w:val="1"/>
       </w:pPr>
-      <w:bookmarkStart w:id="12" w:name="_Toc496118578"/>
-      <w:bookmarkStart w:id="13" w:name="_Toc503543582"/>
-      <w:bookmarkStart w:id="14" w:name="_Toc503623610"/>
+      <w:bookmarkStart w:id="13" w:name="_Toc496118578"/>
+      <w:bookmarkStart w:id="14" w:name="_Toc503543582"/>
+      <w:bookmarkStart w:id="15" w:name="_Toc504216467"/>
       <w:r>
         <w:lastRenderedPageBreak/>
         <w:t>Reference</w:t>
       </w:r>
-      <w:bookmarkEnd w:id="12"/>
       <w:bookmarkEnd w:id="13"/>
       <w:bookmarkEnd w:id="14"/>
+      <w:bookmarkEnd w:id="15"/>
     </w:p>
     <w:p>
       <w:pPr>
@@ -4558,18 +4561,18 @@
         <w:spacing w:line="360" w:lineRule="auto"/>
         <w:outlineLvl w:val="1"/>
       </w:pPr>
-      <w:bookmarkStart w:id="15" w:name="_Toc496118579"/>
-      <w:bookmarkStart w:id="16" w:name="_Toc503543583"/>
-      <w:bookmarkStart w:id="17" w:name="_Toc503623611"/>
+      <w:bookmarkStart w:id="16" w:name="_Toc496118579"/>
+      <w:bookmarkStart w:id="17" w:name="_Toc503543583"/>
+      <w:bookmarkStart w:id="18" w:name="_Toc504216468"/>
       <w:r>
         <w:t>Sp</w:t>
       </w:r>
       <w:r>
         <w:t>ecifikacija funkcionalnih zahtjeva</w:t>
       </w:r>
-      <w:bookmarkEnd w:id="15"/>
       <w:bookmarkEnd w:id="16"/>
       <w:bookmarkEnd w:id="17"/>
+      <w:bookmarkEnd w:id="18"/>
     </w:p>
     <w:p>
       <w:pPr>
@@ -4969,13 +4972,13 @@
         <w:spacing w:line="360" w:lineRule="auto"/>
         <w:outlineLvl w:val="1"/>
       </w:pPr>
-      <w:bookmarkStart w:id="18" w:name="_Toc503543584"/>
-      <w:bookmarkStart w:id="19" w:name="_Toc503623612"/>
+      <w:bookmarkStart w:id="19" w:name="_Toc503543584"/>
+      <w:bookmarkStart w:id="20" w:name="_Toc504216469"/>
       <w:r>
         <w:t>O proizvodu</w:t>
       </w:r>
-      <w:bookmarkEnd w:id="18"/>
       <w:bookmarkEnd w:id="19"/>
+      <w:bookmarkEnd w:id="20"/>
     </w:p>
     <w:p>
       <w:pPr>
@@ -4983,13 +4986,13 @@
         <w:spacing w:line="360" w:lineRule="auto"/>
         <w:outlineLvl w:val="2"/>
       </w:pPr>
-      <w:bookmarkStart w:id="20" w:name="_Toc503543585"/>
-      <w:bookmarkStart w:id="21" w:name="_Toc503623613"/>
+      <w:bookmarkStart w:id="21" w:name="_Toc503543585"/>
+      <w:bookmarkStart w:id="22" w:name="_Toc504216470"/>
       <w:r>
         <w:t>Perspektiva proizvoda</w:t>
       </w:r>
-      <w:bookmarkEnd w:id="20"/>
       <w:bookmarkEnd w:id="21"/>
+      <w:bookmarkEnd w:id="22"/>
     </w:p>
     <w:p>
       <w:pPr>
@@ -5031,13 +5034,13 @@
         <w:spacing w:line="360" w:lineRule="auto"/>
         <w:outlineLvl w:val="2"/>
       </w:pPr>
-      <w:bookmarkStart w:id="22" w:name="_Toc503543586"/>
-      <w:bookmarkStart w:id="23" w:name="_Toc503623614"/>
+      <w:bookmarkStart w:id="23" w:name="_Toc503543586"/>
+      <w:bookmarkStart w:id="24" w:name="_Toc504216471"/>
       <w:r>
         <w:t>Funkcija proizvoda</w:t>
       </w:r>
-      <w:bookmarkEnd w:id="22"/>
       <w:bookmarkEnd w:id="23"/>
+      <w:bookmarkEnd w:id="24"/>
     </w:p>
     <w:p>
       <w:pPr>
@@ -5077,13 +5080,13 @@
         <w:spacing w:line="360" w:lineRule="auto"/>
         <w:outlineLvl w:val="2"/>
       </w:pPr>
-      <w:bookmarkStart w:id="24" w:name="_Toc503543587"/>
-      <w:bookmarkStart w:id="25" w:name="_Toc503623615"/>
+      <w:bookmarkStart w:id="25" w:name="_Toc503543587"/>
+      <w:bookmarkStart w:id="26" w:name="_Toc504216472"/>
       <w:r>
         <w:t>Korištene tehnologije</w:t>
       </w:r>
-      <w:bookmarkEnd w:id="24"/>
       <w:bookmarkEnd w:id="25"/>
+      <w:bookmarkEnd w:id="26"/>
     </w:p>
     <w:p>
       <w:pPr>
@@ -5216,13 +5219,13 @@
         <w:pStyle w:val="FOINaslov2"/>
         <w:outlineLvl w:val="1"/>
       </w:pPr>
-      <w:bookmarkStart w:id="26" w:name="_Toc503543588"/>
-      <w:bookmarkStart w:id="27" w:name="_Toc503623616"/>
+      <w:bookmarkStart w:id="27" w:name="_Toc503543588"/>
+      <w:bookmarkStart w:id="28" w:name="_Toc504216473"/>
       <w:r>
         <w:t>Ograničenja</w:t>
       </w:r>
-      <w:bookmarkEnd w:id="26"/>
       <w:bookmarkEnd w:id="27"/>
+      <w:bookmarkEnd w:id="28"/>
     </w:p>
     <w:p>
       <w:pPr>
@@ -5257,14 +5260,14 @@
         <w:pStyle w:val="FOINaslov2"/>
         <w:outlineLvl w:val="1"/>
       </w:pPr>
-      <w:bookmarkStart w:id="28" w:name="_Toc503543589"/>
-      <w:bookmarkStart w:id="29" w:name="_Toc503623617"/>
+      <w:bookmarkStart w:id="29" w:name="_Toc503543589"/>
+      <w:bookmarkStart w:id="30" w:name="_Toc504216474"/>
       <w:r>
         <w:lastRenderedPageBreak/>
         <w:t>Pretpostavke, zavisnosti i rješenja</w:t>
       </w:r>
-      <w:bookmarkEnd w:id="28"/>
       <w:bookmarkEnd w:id="29"/>
+      <w:bookmarkEnd w:id="30"/>
     </w:p>
     <w:p>
       <w:pPr>
@@ -5665,23 +5668,23 @@
       <w:pPr>
         <w:pStyle w:val="FOINaslov1"/>
       </w:pPr>
-      <w:bookmarkStart w:id="30" w:name="_Toc503543590"/>
-      <w:bookmarkStart w:id="31" w:name="_Toc503623618"/>
+      <w:bookmarkStart w:id="31" w:name="_Toc503543590"/>
+      <w:bookmarkStart w:id="32" w:name="_Toc504216475"/>
       <w:r>
         <w:t>Artefakti</w:t>
       </w:r>
-      <w:bookmarkEnd w:id="30"/>
       <w:bookmarkEnd w:id="31"/>
+      <w:bookmarkEnd w:id="32"/>
     </w:p>
     <w:p>
       <w:pPr>
         <w:pStyle w:val="FOINaslov2"/>
       </w:pPr>
-      <w:bookmarkStart w:id="32" w:name="_Toc503543591"/>
+      <w:bookmarkStart w:id="33" w:name="_Toc503543591"/>
       <w:r>
         <w:t>Arhitektura</w:t>
       </w:r>
-      <w:bookmarkEnd w:id="32"/>
+      <w:bookmarkEnd w:id="33"/>
     </w:p>
     <w:p/>
     <w:p/>
@@ -5748,7 +5751,7 @@
               </wp:anchor>
             </w:drawing>
           </mc:Choice>
-          <mc:Fallback>
+          <mc:Fallback xmlns:w16se="http://schemas.microsoft.com/office/word/2015/wordml/symex" xmlns:w16cid="http://schemas.microsoft.com/office/word/2016/wordml/cid" xmlns:am3d="http://schemas.microsoft.com/office/drawing/2017/model3d" xmlns:aink="http://schemas.microsoft.com/office/drawing/2016/ink" xmlns:cx8="http://schemas.microsoft.com/office/drawing/2016/5/14/chartex" xmlns:cx7="http://schemas.microsoft.com/office/drawing/2016/5/13/chartex" xmlns:cx6="http://schemas.microsoft.com/office/drawing/2016/5/12/chartex" xmlns:cx5="http://schemas.microsoft.com/office/drawing/2016/5/11/chartex" xmlns:cx4="http://schemas.microsoft.com/office/drawing/2016/5/10/chartex" xmlns:cx3="http://schemas.microsoft.com/office/drawing/2016/5/9/chartex" xmlns:cx2="http://schemas.microsoft.com/office/drawing/2015/10/21/chartex" xmlns:cx1="http://schemas.microsoft.com/office/drawing/2015/9/8/chartex" xmlns:cx="http://schemas.microsoft.com/office/drawing/2014/chartex">
             <w:pict>
               <v:shapetype w14:anchorId="4E9A2ACE" id="_x0000_t32" coordsize="21600,21600" o:spt="32" o:oned="t" path="m,l21600,21600e" filled="f">
                 <v:path arrowok="t" fillok="f" o:connecttype="none"/>
@@ -5818,7 +5821,7 @@
               </wp:anchor>
             </w:drawing>
           </mc:Choice>
-          <mc:Fallback>
+          <mc:Fallback xmlns:w16se="http://schemas.microsoft.com/office/word/2015/wordml/symex" xmlns:w16cid="http://schemas.microsoft.com/office/word/2016/wordml/cid" xmlns:am3d="http://schemas.microsoft.com/office/drawing/2017/model3d" xmlns:aink="http://schemas.microsoft.com/office/drawing/2016/ink" xmlns:cx8="http://schemas.microsoft.com/office/drawing/2016/5/14/chartex" xmlns:cx7="http://schemas.microsoft.com/office/drawing/2016/5/13/chartex" xmlns:cx6="http://schemas.microsoft.com/office/drawing/2016/5/12/chartex" xmlns:cx5="http://schemas.microsoft.com/office/drawing/2016/5/11/chartex" xmlns:cx4="http://schemas.microsoft.com/office/drawing/2016/5/10/chartex" xmlns:cx3="http://schemas.microsoft.com/office/drawing/2016/5/9/chartex" xmlns:cx2="http://schemas.microsoft.com/office/drawing/2015/10/21/chartex" xmlns:cx1="http://schemas.microsoft.com/office/drawing/2015/9/8/chartex" xmlns:cx="http://schemas.microsoft.com/office/drawing/2014/chartex">
             <w:pict>
               <v:shape w14:anchorId="77808196" id="Straight Arrow Connector 44" o:spid="_x0000_s1026" type="#_x0000_t32" style="position:absolute;margin-left:33.9pt;margin-top:98.5pt;width:.95pt;height:103.8pt;flip:x;z-index:251700224;visibility:visible;mso-wrap-style:square;mso-wrap-distance-left:9pt;mso-wrap-distance-top:0;mso-wrap-distance-right:9pt;mso-wrap-distance-bottom:0;mso-position-horizontal:absolute;mso-position-horizontal-relative:text;mso-position-vertical:absolute;mso-position-vertical-relative:text" o:gfxdata="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" strokecolor="black [3040]">
                 <v:stroke endarrow="block"/>
@@ -6006,7 +6009,7 @@
               </wp:anchor>
             </w:drawing>
           </mc:Choice>
-          <mc:Fallback>
+          <mc:Fallback xmlns:w16se="http://schemas.microsoft.com/office/word/2015/wordml/symex" xmlns:w16cid="http://schemas.microsoft.com/office/word/2016/wordml/cid" xmlns:am3d="http://schemas.microsoft.com/office/drawing/2017/model3d" xmlns:aink="http://schemas.microsoft.com/office/drawing/2016/ink" xmlns:cx8="http://schemas.microsoft.com/office/drawing/2016/5/14/chartex" xmlns:cx7="http://schemas.microsoft.com/office/drawing/2016/5/13/chartex" xmlns:cx6="http://schemas.microsoft.com/office/drawing/2016/5/12/chartex" xmlns:cx5="http://schemas.microsoft.com/office/drawing/2016/5/11/chartex" xmlns:cx4="http://schemas.microsoft.com/office/drawing/2016/5/10/chartex" xmlns:cx3="http://schemas.microsoft.com/office/drawing/2016/5/9/chartex" xmlns:cx2="http://schemas.microsoft.com/office/drawing/2015/10/21/chartex" xmlns:cx1="http://schemas.microsoft.com/office/drawing/2015/9/8/chartex" xmlns:cx="http://schemas.microsoft.com/office/drawing/2014/chartex">
             <w:pict>
               <v:shape w14:anchorId="34E3549E" id="Straight Arrow Connector 46" o:spid="_x0000_s1026" type="#_x0000_t32" style="position:absolute;margin-left:334.45pt;margin-top:1.95pt;width:.9pt;height:111.25pt;flip:y;z-index:251702272;visibility:visible;mso-wrap-style:square;mso-wrap-distance-left:9pt;mso-wrap-distance-top:0;mso-wrap-distance-right:9pt;mso-wrap-distance-bottom:0;mso-position-horizontal:absolute;mso-position-horizontal-relative:text;mso-position-vertical:absolute;mso-position-vertical-relative:text" o:gfxdata="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" strokecolor="black [3040]">
                 <v:stroke endarrow="block"/>
@@ -6072,7 +6075,7 @@
               </wp:anchor>
             </w:drawing>
           </mc:Choice>
-          <mc:Fallback>
+          <mc:Fallback xmlns:w16se="http://schemas.microsoft.com/office/word/2015/wordml/symex" xmlns:w16cid="http://schemas.microsoft.com/office/word/2016/wordml/cid" xmlns:am3d="http://schemas.microsoft.com/office/drawing/2017/model3d" xmlns:aink="http://schemas.microsoft.com/office/drawing/2016/ink" xmlns:cx8="http://schemas.microsoft.com/office/drawing/2016/5/14/chartex" xmlns:cx7="http://schemas.microsoft.com/office/drawing/2016/5/13/chartex" xmlns:cx6="http://schemas.microsoft.com/office/drawing/2016/5/12/chartex" xmlns:cx5="http://schemas.microsoft.com/office/drawing/2016/5/11/chartex" xmlns:cx4="http://schemas.microsoft.com/office/drawing/2016/5/10/chartex" xmlns:cx3="http://schemas.microsoft.com/office/drawing/2016/5/9/chartex" xmlns:cx2="http://schemas.microsoft.com/office/drawing/2015/10/21/chartex" xmlns:cx1="http://schemas.microsoft.com/office/drawing/2015/9/8/chartex" xmlns:cx="http://schemas.microsoft.com/office/drawing/2014/chartex">
             <w:pict>
               <v:shape w14:anchorId="616FC6B8" id="Straight Arrow Connector 48" o:spid="_x0000_s1026" type="#_x0000_t32" style="position:absolute;margin-left:306.1pt;margin-top:4.95pt;width:.95pt;height:108.45pt;flip:x;z-index:251703296;visibility:visible;mso-wrap-style:square;mso-wrap-distance-left:9pt;mso-wrap-distance-top:0;mso-wrap-distance-right:9pt;mso-wrap-distance-bottom:0;mso-position-horizontal:absolute;mso-position-horizontal-relative:text;mso-position-vertical:absolute;mso-position-vertical-relative:text" o:gfxdata="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" strokecolor="black [3040]">
                 <v:stroke endarrow="block"/>
@@ -6266,7 +6269,7 @@
               </wp:anchor>
             </w:drawing>
           </mc:Choice>
-          <mc:Fallback>
+          <mc:Fallback xmlns:w16se="http://schemas.microsoft.com/office/word/2015/wordml/symex" xmlns:w16cid="http://schemas.microsoft.com/office/word/2016/wordml/cid" xmlns:am3d="http://schemas.microsoft.com/office/drawing/2017/model3d" xmlns:aink="http://schemas.microsoft.com/office/drawing/2016/ink" xmlns:cx8="http://schemas.microsoft.com/office/drawing/2016/5/14/chartex" xmlns:cx7="http://schemas.microsoft.com/office/drawing/2016/5/13/chartex" xmlns:cx6="http://schemas.microsoft.com/office/drawing/2016/5/12/chartex" xmlns:cx5="http://schemas.microsoft.com/office/drawing/2016/5/11/chartex" xmlns:cx4="http://schemas.microsoft.com/office/drawing/2016/5/10/chartex" xmlns:cx3="http://schemas.microsoft.com/office/drawing/2016/5/9/chartex" xmlns:cx2="http://schemas.microsoft.com/office/drawing/2015/10/21/chartex" xmlns:cx1="http://schemas.microsoft.com/office/drawing/2015/9/8/chartex" xmlns:cx="http://schemas.microsoft.com/office/drawing/2014/chartex">
             <w:pict>
               <v:shapetype w14:anchorId="7323774C" id="_x0000_t34" coordsize="21600,21600" o:spt="34" o:oned="t" adj="10800" path="m,l@0,0@0,21600,21600,21600e" filled="f">
                 <v:stroke joinstyle="miter"/>
@@ -6349,7 +6352,7 @@
               </wp:anchor>
             </w:drawing>
           </mc:Choice>
-          <mc:Fallback>
+          <mc:Fallback xmlns:w16se="http://schemas.microsoft.com/office/word/2015/wordml/symex" xmlns:w16cid="http://schemas.microsoft.com/office/word/2016/wordml/cid" xmlns:am3d="http://schemas.microsoft.com/office/drawing/2017/model3d" xmlns:aink="http://schemas.microsoft.com/office/drawing/2016/ink" xmlns:cx8="http://schemas.microsoft.com/office/drawing/2016/5/14/chartex" xmlns:cx7="http://schemas.microsoft.com/office/drawing/2016/5/13/chartex" xmlns:cx6="http://schemas.microsoft.com/office/drawing/2016/5/12/chartex" xmlns:cx5="http://schemas.microsoft.com/office/drawing/2016/5/11/chartex" xmlns:cx4="http://schemas.microsoft.com/office/drawing/2016/5/10/chartex" xmlns:cx3="http://schemas.microsoft.com/office/drawing/2016/5/9/chartex" xmlns:cx2="http://schemas.microsoft.com/office/drawing/2015/10/21/chartex" xmlns:cx1="http://schemas.microsoft.com/office/drawing/2015/9/8/chartex" xmlns:cx="http://schemas.microsoft.com/office/drawing/2014/chartex">
             <w:pict>
               <v:shapetype w14:anchorId="3350D476" id="_x0000_t32" coordsize="21600,21600" o:spt="32" o:oned="t" path="m,l21600,21600e" filled="f">
                 <v:path arrowok="t" fillok="f" o:connecttype="none"/>
@@ -6507,7 +6510,7 @@
               </wp:anchor>
             </w:drawing>
           </mc:Choice>
-          <mc:Fallback>
+          <mc:Fallback xmlns:w16se="http://schemas.microsoft.com/office/word/2015/wordml/symex" xmlns:w16cid="http://schemas.microsoft.com/office/word/2016/wordml/cid" xmlns:am3d="http://schemas.microsoft.com/office/drawing/2017/model3d" xmlns:aink="http://schemas.microsoft.com/office/drawing/2016/ink" xmlns:cx8="http://schemas.microsoft.com/office/drawing/2016/5/14/chartex" xmlns:cx7="http://schemas.microsoft.com/office/drawing/2016/5/13/chartex" xmlns:cx6="http://schemas.microsoft.com/office/drawing/2016/5/12/chartex" xmlns:cx5="http://schemas.microsoft.com/office/drawing/2016/5/11/chartex" xmlns:cx4="http://schemas.microsoft.com/office/drawing/2016/5/10/chartex" xmlns:cx3="http://schemas.microsoft.com/office/drawing/2016/5/9/chartex" xmlns:cx2="http://schemas.microsoft.com/office/drawing/2015/10/21/chartex" xmlns:cx1="http://schemas.microsoft.com/office/drawing/2015/9/8/chartex" xmlns:cx="http://schemas.microsoft.com/office/drawing/2014/chartex">
             <w:pict>
               <v:shape w14:anchorId="67ABB6F3" id="Straight Arrow Connector 38" o:spid="_x0000_s1026" type="#_x0000_t32" style="position:absolute;margin-left:67.9pt;margin-top:33.2pt;width:217.5pt;height:0;flip:x;z-index:251693056;visibility:visible;mso-wrap-style:square;mso-wrap-distance-left:9pt;mso-wrap-distance-top:0;mso-wrap-distance-right:9pt;mso-wrap-distance-bottom:0;mso-position-horizontal:absolute;mso-position-horizontal-relative:text;mso-position-vertical:absolute;mso-position-vertical-relative:text" o:gfxdata="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" strokecolor="black [3040]">
                 <v:stroke endarrow="block"/>
@@ -6661,7 +6664,7 @@
               </wp:anchor>
             </w:drawing>
           </mc:Choice>
-          <mc:Fallback>
+          <mc:Fallback xmlns:w16se="http://schemas.microsoft.com/office/word/2015/wordml/symex" xmlns:w16cid="http://schemas.microsoft.com/office/word/2016/wordml/cid" xmlns:am3d="http://schemas.microsoft.com/office/drawing/2017/model3d" xmlns:aink="http://schemas.microsoft.com/office/drawing/2016/ink" xmlns:cx8="http://schemas.microsoft.com/office/drawing/2016/5/14/chartex" xmlns:cx7="http://schemas.microsoft.com/office/drawing/2016/5/13/chartex" xmlns:cx6="http://schemas.microsoft.com/office/drawing/2016/5/12/chartex" xmlns:cx5="http://schemas.microsoft.com/office/drawing/2016/5/11/chartex" xmlns:cx4="http://schemas.microsoft.com/office/drawing/2016/5/10/chartex" xmlns:cx3="http://schemas.microsoft.com/office/drawing/2016/5/9/chartex" xmlns:cx2="http://schemas.microsoft.com/office/drawing/2015/10/21/chartex" xmlns:cx1="http://schemas.microsoft.com/office/drawing/2015/9/8/chartex" xmlns:cx="http://schemas.microsoft.com/office/drawing/2014/chartex">
             <w:pict>
               <v:shape w14:anchorId="4F511EFC" id="Straight Arrow Connector 23" o:spid="_x0000_s1026" type="#_x0000_t32" style="position:absolute;margin-left:28.9pt;margin-top:86.05pt;width:0;height:60pt;flip:y;z-index:251683840;visibility:visible;mso-wrap-style:square;mso-wrap-distance-left:9pt;mso-wrap-distance-top:0;mso-wrap-distance-right:9pt;mso-wrap-distance-bottom:0;mso-position-horizontal:absolute;mso-position-horizontal-relative:text;mso-position-vertical:absolute;mso-position-vertical-relative:text" o:gfxdata="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" strokecolor="black [3040]">
                 <v:stroke endarrow="block"/>
@@ -6730,7 +6733,7 @@
               </wp:anchor>
             </w:drawing>
           </mc:Choice>
-          <mc:Fallback>
+          <mc:Fallback xmlns:w16se="http://schemas.microsoft.com/office/word/2015/wordml/symex" xmlns:w16cid="http://schemas.microsoft.com/office/word/2016/wordml/cid" xmlns:am3d="http://schemas.microsoft.com/office/drawing/2017/model3d" xmlns:aink="http://schemas.microsoft.com/office/drawing/2016/ink" xmlns:cx8="http://schemas.microsoft.com/office/drawing/2016/5/14/chartex" xmlns:cx7="http://schemas.microsoft.com/office/drawing/2016/5/13/chartex" xmlns:cx6="http://schemas.microsoft.com/office/drawing/2016/5/12/chartex" xmlns:cx5="http://schemas.microsoft.com/office/drawing/2016/5/11/chartex" xmlns:cx4="http://schemas.microsoft.com/office/drawing/2016/5/10/chartex" xmlns:cx3="http://schemas.microsoft.com/office/drawing/2016/5/9/chartex" xmlns:cx2="http://schemas.microsoft.com/office/drawing/2015/10/21/chartex" xmlns:cx1="http://schemas.microsoft.com/office/drawing/2015/9/8/chartex" xmlns:cx="http://schemas.microsoft.com/office/drawing/2014/chartex">
             <w:pict>
               <v:shape w14:anchorId="411A0F3D" id="Straight Arrow Connector 19" o:spid="_x0000_s1026" type="#_x0000_t32" style="position:absolute;margin-left:55.15pt;margin-top:87.55pt;width:.75pt;height:60pt;flip:x;z-index:251682816;visibility:visible;mso-wrap-style:square;mso-wrap-distance-left:9pt;mso-wrap-distance-top:0;mso-wrap-distance-right:9pt;mso-wrap-distance-bottom:0;mso-position-horizontal:absolute;mso-position-horizontal-relative:text;mso-position-vertical:absolute;mso-position-vertical-relative:text" o:gfxdata="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" strokecolor="black [3213]">
                 <v:stroke endarrow="block"/>
@@ -7457,8 +7460,8 @@
         <w:pStyle w:val="FOINaslov2"/>
         <w:outlineLvl w:val="1"/>
       </w:pPr>
-      <w:bookmarkStart w:id="33" w:name="_Toc503543592"/>
-      <w:bookmarkStart w:id="34" w:name="_Toc503623619"/>
+      <w:bookmarkStart w:id="34" w:name="_Toc503543592"/>
+      <w:bookmarkStart w:id="35" w:name="_Toc504216476"/>
       <w:r>
         <w:lastRenderedPageBreak/>
         <w:t>MVC (Model-</w:t>
@@ -7487,8 +7490,8 @@
       <w:r>
         <w:t xml:space="preserve"> dizajn</w:t>
       </w:r>
-      <w:bookmarkEnd w:id="33"/>
       <w:bookmarkEnd w:id="34"/>
+      <w:bookmarkEnd w:id="35"/>
     </w:p>
     <w:p>
       <w:pPr>
@@ -7807,7 +7810,7 @@
               </wp:anchor>
             </w:drawing>
           </mc:Choice>
-          <mc:Fallback>
+          <mc:Fallback xmlns:w16se="http://schemas.microsoft.com/office/word/2015/wordml/symex" xmlns:w16cid="http://schemas.microsoft.com/office/word/2016/wordml/cid" xmlns:am3d="http://schemas.microsoft.com/office/drawing/2017/model3d" xmlns:aink="http://schemas.microsoft.com/office/drawing/2016/ink" xmlns:cx8="http://schemas.microsoft.com/office/drawing/2016/5/14/chartex" xmlns:cx7="http://schemas.microsoft.com/office/drawing/2016/5/13/chartex" xmlns:cx6="http://schemas.microsoft.com/office/drawing/2016/5/12/chartex" xmlns:cx5="http://schemas.microsoft.com/office/drawing/2016/5/11/chartex" xmlns:cx4="http://schemas.microsoft.com/office/drawing/2016/5/10/chartex" xmlns:cx3="http://schemas.microsoft.com/office/drawing/2016/5/9/chartex" xmlns:cx2="http://schemas.microsoft.com/office/drawing/2015/10/21/chartex" xmlns:cx1="http://schemas.microsoft.com/office/drawing/2015/9/8/chartex" xmlns:cx="http://schemas.microsoft.com/office/drawing/2014/chartex">
             <w:pict>
               <v:shapetype w14:anchorId="7E6DE29E" id="_x0000_t32" coordsize="21600,21600" o:spt="32" o:oned="t" path="m,l21600,21600e" filled="f">
                 <v:path arrowok="t" fillok="f" o:connecttype="none"/>
@@ -7884,7 +7887,7 @@
               </wp:anchor>
             </w:drawing>
           </mc:Choice>
-          <mc:Fallback>
+          <mc:Fallback xmlns:w16se="http://schemas.microsoft.com/office/word/2015/wordml/symex" xmlns:w16cid="http://schemas.microsoft.com/office/word/2016/wordml/cid" xmlns:am3d="http://schemas.microsoft.com/office/drawing/2017/model3d" xmlns:aink="http://schemas.microsoft.com/office/drawing/2016/ink" xmlns:cx8="http://schemas.microsoft.com/office/drawing/2016/5/14/chartex" xmlns:cx7="http://schemas.microsoft.com/office/drawing/2016/5/13/chartex" xmlns:cx6="http://schemas.microsoft.com/office/drawing/2016/5/12/chartex" xmlns:cx5="http://schemas.microsoft.com/office/drawing/2016/5/11/chartex" xmlns:cx4="http://schemas.microsoft.com/office/drawing/2016/5/10/chartex" xmlns:cx3="http://schemas.microsoft.com/office/drawing/2016/5/9/chartex" xmlns:cx2="http://schemas.microsoft.com/office/drawing/2015/10/21/chartex" xmlns:cx1="http://schemas.microsoft.com/office/drawing/2015/9/8/chartex" xmlns:cx="http://schemas.microsoft.com/office/drawing/2014/chartex">
             <w:pict>
               <v:shape w14:anchorId="0A73B160" id="Straight Arrow Connector 42" o:spid="_x0000_s1026" type="#_x0000_t32" style="position:absolute;margin-left:102.3pt;margin-top:1.4pt;width:80.6pt;height:72.45pt;flip:y;z-index:251713536;visibility:visible;mso-wrap-style:square;mso-width-percent:0;mso-height-percent:0;mso-wrap-distance-left:9pt;mso-wrap-distance-top:0;mso-wrap-distance-right:9pt;mso-wrap-distance-bottom:0;mso-position-horizontal:absolute;mso-position-horizontal-relative:text;mso-position-vertical:absolute;mso-position-vertical-relative:text;mso-width-percent:0;mso-height-percent:0;mso-width-relative:margin;mso-height-relative:margin" o:gfxdata="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" strokecolor="#4579b8 [3044]">
                 <v:stroke dashstyle="dash" endarrow="block"/>
@@ -8063,7 +8066,7 @@
               </wp:anchor>
             </w:drawing>
           </mc:Choice>
-          <mc:Fallback>
+          <mc:Fallback xmlns:w16se="http://schemas.microsoft.com/office/word/2015/wordml/symex" xmlns:w16cid="http://schemas.microsoft.com/office/word/2016/wordml/cid" xmlns:am3d="http://schemas.microsoft.com/office/drawing/2017/model3d" xmlns:aink="http://schemas.microsoft.com/office/drawing/2016/ink" xmlns:cx8="http://schemas.microsoft.com/office/drawing/2016/5/14/chartex" xmlns:cx7="http://schemas.microsoft.com/office/drawing/2016/5/13/chartex" xmlns:cx6="http://schemas.microsoft.com/office/drawing/2016/5/12/chartex" xmlns:cx5="http://schemas.microsoft.com/office/drawing/2016/5/11/chartex" xmlns:cx4="http://schemas.microsoft.com/office/drawing/2016/5/10/chartex" xmlns:cx3="http://schemas.microsoft.com/office/drawing/2016/5/9/chartex" xmlns:cx2="http://schemas.microsoft.com/office/drawing/2015/10/21/chartex" xmlns:cx1="http://schemas.microsoft.com/office/drawing/2015/9/8/chartex" xmlns:cx="http://schemas.microsoft.com/office/drawing/2014/chartex">
             <w:pict>
               <v:oval w14:anchorId="567B2220" id="Oval 57" o:spid="_x0000_s1026" style="position:absolute;margin-left:320.8pt;margin-top:2.85pt;width:16.15pt;height:17.55pt;z-index:251722752;visibility:visible;mso-wrap-style:square;mso-wrap-distance-left:9pt;mso-wrap-distance-top:0;mso-wrap-distance-right:9pt;mso-wrap-distance-bottom:0;mso-position-horizontal:absolute;mso-position-horizontal-relative:text;mso-position-vertical:absolute;mso-position-vertical-relative:text;v-text-anchor:middle" o:gfxdata="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" fillcolor="white [3201]" strokecolor="#f79646 [3209]" strokeweight="2pt"/>
             </w:pict>
@@ -8130,7 +8133,7 @@
               </wp:anchor>
             </w:drawing>
           </mc:Choice>
-          <mc:Fallback>
+          <mc:Fallback xmlns:w16se="http://schemas.microsoft.com/office/word/2015/wordml/symex" xmlns:w16cid="http://schemas.microsoft.com/office/word/2016/wordml/cid" xmlns:am3d="http://schemas.microsoft.com/office/drawing/2017/model3d" xmlns:aink="http://schemas.microsoft.com/office/drawing/2016/ink" xmlns:cx8="http://schemas.microsoft.com/office/drawing/2016/5/14/chartex" xmlns:cx7="http://schemas.microsoft.com/office/drawing/2016/5/13/chartex" xmlns:cx6="http://schemas.microsoft.com/office/drawing/2016/5/12/chartex" xmlns:cx5="http://schemas.microsoft.com/office/drawing/2016/5/11/chartex" xmlns:cx4="http://schemas.microsoft.com/office/drawing/2016/5/10/chartex" xmlns:cx3="http://schemas.microsoft.com/office/drawing/2016/5/9/chartex" xmlns:cx2="http://schemas.microsoft.com/office/drawing/2015/10/21/chartex" xmlns:cx1="http://schemas.microsoft.com/office/drawing/2015/9/8/chartex" xmlns:cx="http://schemas.microsoft.com/office/drawing/2014/chartex">
             <w:pict>
               <v:shape w14:anchorId="1F787507" id="Straight Arrow Connector 60" o:spid="_x0000_s1026" type="#_x0000_t32" style="position:absolute;margin-left:281.75pt;margin-top:11.15pt;width:72.45pt;height:64.15pt;flip:x y;z-index:251728896;visibility:visible;mso-wrap-style:square;mso-height-percent:0;mso-wrap-distance-left:9pt;mso-wrap-distance-top:0;mso-wrap-distance-right:9pt;mso-wrap-distance-bottom:0;mso-position-horizontal:absolute;mso-position-horizontal-relative:text;mso-position-vertical:absolute;mso-position-vertical-relative:text;mso-height-percent:0;mso-height-relative:margin" o:gfxdata="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" strokecolor="#4579b8 [3044]">
                 <v:stroke endarrow="block"/>
@@ -8284,7 +8287,7 @@
               </wp:anchor>
             </w:drawing>
           </mc:Choice>
-          <mc:Fallback>
+          <mc:Fallback xmlns:w16se="http://schemas.microsoft.com/office/word/2015/wordml/symex" xmlns:w16cid="http://schemas.microsoft.com/office/word/2016/wordml/cid" xmlns:am3d="http://schemas.microsoft.com/office/drawing/2017/model3d" xmlns:aink="http://schemas.microsoft.com/office/drawing/2016/ink" xmlns:cx8="http://schemas.microsoft.com/office/drawing/2016/5/14/chartex" xmlns:cx7="http://schemas.microsoft.com/office/drawing/2016/5/13/chartex" xmlns:cx6="http://schemas.microsoft.com/office/drawing/2016/5/12/chartex" xmlns:cx5="http://schemas.microsoft.com/office/drawing/2016/5/11/chartex" xmlns:cx4="http://schemas.microsoft.com/office/drawing/2016/5/10/chartex" xmlns:cx3="http://schemas.microsoft.com/office/drawing/2016/5/9/chartex" xmlns:cx2="http://schemas.microsoft.com/office/drawing/2015/10/21/chartex" xmlns:cx1="http://schemas.microsoft.com/office/drawing/2015/9/8/chartex" xmlns:cx="http://schemas.microsoft.com/office/drawing/2014/chartex">
             <w:pict>
               <v:oval w14:anchorId="70EEEAF3" id="Oval 55" o:spid="_x0000_s1026" style="position:absolute;margin-left:124.8pt;margin-top:6.95pt;width:16.15pt;height:17.5pt;z-index:251720704;visibility:visible;mso-wrap-style:square;mso-wrap-distance-left:9pt;mso-wrap-distance-top:0;mso-wrap-distance-right:9pt;mso-wrap-distance-bottom:0;mso-position-horizontal:absolute;mso-position-horizontal-relative:text;mso-position-vertical:absolute;mso-position-vertical-relative:text;v-text-anchor:middle" o:gfxdata="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" fillcolor="white [3201]" strokecolor="#f79646 [3209]" strokeweight="2pt"/>
             </w:pict>
@@ -8361,7 +8364,7 @@
               </wp:anchor>
             </w:drawing>
           </mc:Choice>
-          <mc:Fallback>
+          <mc:Fallback xmlns:w16se="http://schemas.microsoft.com/office/word/2015/wordml/symex" xmlns:w16cid="http://schemas.microsoft.com/office/word/2016/wordml/cid" xmlns:am3d="http://schemas.microsoft.com/office/drawing/2017/model3d" xmlns:aink="http://schemas.microsoft.com/office/drawing/2016/ink" xmlns:cx8="http://schemas.microsoft.com/office/drawing/2016/5/14/chartex" xmlns:cx7="http://schemas.microsoft.com/office/drawing/2016/5/13/chartex" xmlns:cx6="http://schemas.microsoft.com/office/drawing/2016/5/12/chartex" xmlns:cx5="http://schemas.microsoft.com/office/drawing/2016/5/11/chartex" xmlns:cx4="http://schemas.microsoft.com/office/drawing/2016/5/10/chartex" xmlns:cx3="http://schemas.microsoft.com/office/drawing/2016/5/9/chartex" xmlns:cx2="http://schemas.microsoft.com/office/drawing/2015/10/21/chartex" xmlns:cx1="http://schemas.microsoft.com/office/drawing/2015/9/8/chartex" xmlns:cx="http://schemas.microsoft.com/office/drawing/2014/chartex">
             <w:pict>
               <v:shape w14:anchorId="39004F1E" id="Straight Arrow Connector 49" o:spid="_x0000_s1026" type="#_x0000_t32" style="position:absolute;margin-left:102.25pt;margin-top:.6pt;width:81.5pt;height:73.85pt;flip:x;z-index:251715584;visibility:visible;mso-wrap-style:square;mso-width-percent:0;mso-height-percent:0;mso-wrap-distance-left:9pt;mso-wrap-distance-top:0;mso-wrap-distance-right:9pt;mso-wrap-distance-bottom:0;mso-position-horizontal:absolute;mso-position-horizontal-relative:text;mso-position-vertical:absolute;mso-position-vertical-relative:text;mso-width-percent:0;mso-height-percent:0;mso-width-relative:margin;mso-height-relative:margin" o:gfxdata="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" strokecolor="#4579b8 [3044]">
                 <v:stroke endarrow="block"/>
@@ -9039,7 +9042,7 @@
               </wp:anchor>
             </w:drawing>
           </mc:Choice>
-          <mc:Fallback>
+          <mc:Fallback xmlns:w16se="http://schemas.microsoft.com/office/word/2015/wordml/symex" xmlns:w16cid="http://schemas.microsoft.com/office/word/2016/wordml/cid" xmlns:am3d="http://schemas.microsoft.com/office/drawing/2017/model3d" xmlns:aink="http://schemas.microsoft.com/office/drawing/2016/ink" xmlns:cx8="http://schemas.microsoft.com/office/drawing/2016/5/14/chartex" xmlns:cx7="http://schemas.microsoft.com/office/drawing/2016/5/13/chartex" xmlns:cx6="http://schemas.microsoft.com/office/drawing/2016/5/12/chartex" xmlns:cx5="http://schemas.microsoft.com/office/drawing/2016/5/11/chartex" xmlns:cx4="http://schemas.microsoft.com/office/drawing/2016/5/10/chartex" xmlns:cx3="http://schemas.microsoft.com/office/drawing/2016/5/9/chartex" xmlns:cx2="http://schemas.microsoft.com/office/drawing/2015/10/21/chartex" xmlns:cx1="http://schemas.microsoft.com/office/drawing/2015/9/8/chartex" xmlns:cx="http://schemas.microsoft.com/office/drawing/2014/chartex">
             <w:pict>
               <v:oval w14:anchorId="4A746183" id="Oval 61" o:spid="_x0000_s1026" style="position:absolute;margin-left:314.5pt;margin-top:10.35pt;width:16.15pt;height:17.55pt;z-index:251730944;visibility:visible;mso-wrap-style:square;mso-wrap-distance-left:9pt;mso-wrap-distance-top:0;mso-wrap-distance-right:9pt;mso-wrap-distance-bottom:0;mso-position-horizontal:absolute;mso-position-horizontal-relative:text;mso-position-vertical:absolute;mso-position-vertical-relative:text;v-text-anchor:middle" o:gfxdata="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" fillcolor="white [3201]" strokecolor="#f79646 [3209]" strokeweight="2pt"/>
             </w:pict>
@@ -9209,7 +9212,7 @@
               </wp:anchor>
             </w:drawing>
           </mc:Choice>
-          <mc:Fallback>
+          <mc:Fallback xmlns:w16se="http://schemas.microsoft.com/office/word/2015/wordml/symex" xmlns:w16cid="http://schemas.microsoft.com/office/word/2016/wordml/cid" xmlns:am3d="http://schemas.microsoft.com/office/drawing/2017/model3d" xmlns:aink="http://schemas.microsoft.com/office/drawing/2016/ink" xmlns:cx8="http://schemas.microsoft.com/office/drawing/2016/5/14/chartex" xmlns:cx7="http://schemas.microsoft.com/office/drawing/2016/5/13/chartex" xmlns:cx6="http://schemas.microsoft.com/office/drawing/2016/5/12/chartex" xmlns:cx5="http://schemas.microsoft.com/office/drawing/2016/5/11/chartex" xmlns:cx4="http://schemas.microsoft.com/office/drawing/2016/5/10/chartex" xmlns:cx3="http://schemas.microsoft.com/office/drawing/2016/5/9/chartex" xmlns:cx2="http://schemas.microsoft.com/office/drawing/2015/10/21/chartex" xmlns:cx1="http://schemas.microsoft.com/office/drawing/2015/9/8/chartex" xmlns:cx="http://schemas.microsoft.com/office/drawing/2014/chartex">
             <w:pict>
               <v:oval w14:anchorId="16B7E66D" id="Oval 53" o:spid="_x0000_s1026" style="position:absolute;margin-left:145.95pt;margin-top:8.15pt;width:16.15pt;height:17.55pt;z-index:251716608;visibility:visible;mso-wrap-style:square;mso-wrap-distance-left:9pt;mso-wrap-distance-top:0;mso-wrap-distance-right:9pt;mso-wrap-distance-bottom:0;mso-position-horizontal:absolute;mso-position-horizontal-relative:text;mso-position-vertical:absolute;mso-position-vertical-relative:text;v-text-anchor:middle" o:gfxdata="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" fillcolor="white [3201]" strokecolor="#f79646 [3209]" strokeweight="2pt"/>
             </w:pict>
@@ -9496,8 +9499,8 @@
         <w:pStyle w:val="FOINaslov2"/>
         <w:outlineLvl w:val="1"/>
       </w:pPr>
-      <w:bookmarkStart w:id="35" w:name="_Toc503543593"/>
-      <w:bookmarkStart w:id="36" w:name="_Toc503623620"/>
+      <w:bookmarkStart w:id="36" w:name="_Toc503543593"/>
+      <w:bookmarkStart w:id="37" w:name="_Toc504216477"/>
       <w:r>
         <w:lastRenderedPageBreak/>
         <w:t xml:space="preserve">Use </w:t>
@@ -9506,8 +9509,8 @@
       <w:r>
         <w:t>Case</w:t>
       </w:r>
-      <w:bookmarkEnd w:id="35"/>
       <w:bookmarkEnd w:id="36"/>
+      <w:bookmarkEnd w:id="37"/>
       <w:proofErr w:type="spellEnd"/>
     </w:p>
     <w:p/>
@@ -9571,14 +9574,27 @@
       <w:r>
         <w:t xml:space="preserve">Slika </w:t>
       </w:r>
-      <w:fldSimple w:instr=" SEQ Slika \* ARABIC ">
-        <w:r>
-          <w:rPr>
-            <w:noProof/>
-          </w:rPr>
-          <w:t>1</w:t>
-        </w:r>
-      </w:fldSimple>
+      <w:r>
+        <w:fldChar w:fldCharType="begin"/>
+      </w:r>
+      <w:r>
+        <w:instrText xml:space="preserve"> SEQ Slika \* ARABIC </w:instrText>
+      </w:r>
+      <w:r>
+        <w:fldChar w:fldCharType="separate"/>
+      </w:r>
+      <w:r>
+        <w:rPr>
+          <w:noProof/>
+        </w:rPr>
+        <w:t>1</w:t>
+      </w:r>
+      <w:r>
+        <w:rPr>
+          <w:noProof/>
+        </w:rPr>
+        <w:fldChar w:fldCharType="end"/>
+      </w:r>
       <w:r>
         <w:t xml:space="preserve">. Use </w:t>
       </w:r>
@@ -9631,14 +9647,14 @@
         <w:pStyle w:val="FOINaslov2"/>
         <w:outlineLvl w:val="1"/>
       </w:pPr>
-      <w:bookmarkStart w:id="37" w:name="_Toc503543594"/>
-      <w:bookmarkStart w:id="38" w:name="_Toc503623621"/>
+      <w:bookmarkStart w:id="38" w:name="_Toc503543594"/>
+      <w:bookmarkStart w:id="39" w:name="_Toc504216478"/>
       <w:r>
         <w:lastRenderedPageBreak/>
         <w:t>ERA model</w:t>
       </w:r>
-      <w:bookmarkEnd w:id="37"/>
       <w:bookmarkEnd w:id="38"/>
+      <w:bookmarkEnd w:id="39"/>
     </w:p>
     <w:p/>
     <w:p/>
@@ -9708,14 +9724,27 @@
       <w:r>
         <w:t xml:space="preserve">Slika </w:t>
       </w:r>
-      <w:fldSimple w:instr=" SEQ Slika \* ARABIC ">
-        <w:r>
-          <w:rPr>
-            <w:noProof/>
-          </w:rPr>
-          <w:t>2</w:t>
-        </w:r>
-      </w:fldSimple>
+      <w:r>
+        <w:fldChar w:fldCharType="begin"/>
+      </w:r>
+      <w:r>
+        <w:instrText xml:space="preserve"> SEQ Slika \* ARABIC </w:instrText>
+      </w:r>
+      <w:r>
+        <w:fldChar w:fldCharType="separate"/>
+      </w:r>
+      <w:r>
+        <w:rPr>
+          <w:noProof/>
+        </w:rPr>
+        <w:t>2</w:t>
+      </w:r>
+      <w:r>
+        <w:rPr>
+          <w:noProof/>
+        </w:rPr>
+        <w:fldChar w:fldCharType="end"/>
+      </w:r>
       <w:r>
         <w:t>. ERA model</w:t>
       </w:r>
@@ -10199,27 +10228,27 @@
         <w:pStyle w:val="FOINaslov2"/>
         <w:outlineLvl w:val="1"/>
       </w:pPr>
-      <w:bookmarkStart w:id="39" w:name="_Toc503543595"/>
-      <w:bookmarkStart w:id="40" w:name="_Toc503623622"/>
+      <w:bookmarkStart w:id="40" w:name="_Toc503543595"/>
+      <w:bookmarkStart w:id="41" w:name="_Toc504216479"/>
       <w:r>
         <w:lastRenderedPageBreak/>
         <w:t>Prijava</w:t>
       </w:r>
-      <w:bookmarkEnd w:id="39"/>
       <w:bookmarkEnd w:id="40"/>
+      <w:bookmarkEnd w:id="41"/>
     </w:p>
     <w:p>
       <w:pPr>
         <w:pStyle w:val="FOINaslov3"/>
         <w:outlineLvl w:val="2"/>
       </w:pPr>
-      <w:bookmarkStart w:id="41" w:name="_Toc503543596"/>
-      <w:bookmarkStart w:id="42" w:name="_Toc503623623"/>
+      <w:bookmarkStart w:id="42" w:name="_Toc503543596"/>
+      <w:bookmarkStart w:id="43" w:name="_Toc504216480"/>
       <w:r>
         <w:t>Dijagram slijeda</w:t>
       </w:r>
-      <w:bookmarkEnd w:id="41"/>
       <w:bookmarkEnd w:id="42"/>
+      <w:bookmarkEnd w:id="43"/>
     </w:p>
     <w:p>
       <w:pPr>
@@ -10293,14 +10322,27 @@
       <w:r>
         <w:t xml:space="preserve">Slika </w:t>
       </w:r>
-      <w:fldSimple w:instr=" SEQ Slika \* ARABIC ">
-        <w:r>
-          <w:rPr>
-            <w:noProof/>
-          </w:rPr>
-          <w:t>3</w:t>
-        </w:r>
-      </w:fldSimple>
+      <w:r>
+        <w:fldChar w:fldCharType="begin"/>
+      </w:r>
+      <w:r>
+        <w:instrText xml:space="preserve"> SEQ Slika \* ARABIC </w:instrText>
+      </w:r>
+      <w:r>
+        <w:fldChar w:fldCharType="separate"/>
+      </w:r>
+      <w:r>
+        <w:rPr>
+          <w:noProof/>
+        </w:rPr>
+        <w:t>3</w:t>
+      </w:r>
+      <w:r>
+        <w:rPr>
+          <w:noProof/>
+        </w:rPr>
+        <w:fldChar w:fldCharType="end"/>
+      </w:r>
       <w:r>
         <w:t>. Dijagram slijeda Prijava</w:t>
       </w:r>
@@ -10403,14 +10445,14 @@
         <w:pStyle w:val="FOINaslov3"/>
         <w:outlineLvl w:val="2"/>
       </w:pPr>
-      <w:bookmarkStart w:id="43" w:name="_Toc503543597"/>
-      <w:bookmarkStart w:id="44" w:name="_Toc503623624"/>
+      <w:bookmarkStart w:id="44" w:name="_Toc503543597"/>
+      <w:bookmarkStart w:id="45" w:name="_Toc504216481"/>
       <w:r>
         <w:lastRenderedPageBreak/>
         <w:t>Dijagram klasa</w:t>
       </w:r>
-      <w:bookmarkEnd w:id="43"/>
       <w:bookmarkEnd w:id="44"/>
+      <w:bookmarkEnd w:id="45"/>
     </w:p>
     <w:p>
       <w:r>
@@ -10475,14 +10517,30 @@
       <w:r>
         <w:t xml:space="preserve">Slika </w:t>
       </w:r>
-      <w:fldSimple w:instr=" SEQ Slika \* ARABIC ">
-        <w:r>
-          <w:rPr>
-            <w:noProof/>
-          </w:rPr>
-          <w:t>4</w:t>
-        </w:r>
-      </w:fldSimple>
+      <w:r>
+        <w:fldChar w:fldCharType="begin"/>
+      </w:r>
+      <w:r>
+        <w:instrText xml:space="preserve"> SEQ </w:instrText>
+      </w:r>
+      <w:r>
+        <w:instrText xml:space="preserve">Slika \* ARABIC </w:instrText>
+      </w:r>
+      <w:r>
+        <w:fldChar w:fldCharType="separate"/>
+      </w:r>
+      <w:r>
+        <w:rPr>
+          <w:noProof/>
+        </w:rPr>
+        <w:t>4</w:t>
+      </w:r>
+      <w:r>
+        <w:rPr>
+          <w:noProof/>
+        </w:rPr>
+        <w:fldChar w:fldCharType="end"/>
+      </w:r>
       <w:r>
         <w:t>. Dijagram klasa</w:t>
       </w:r>
@@ -10535,27 +10593,27 @@
         <w:pStyle w:val="FOINaslov2"/>
         <w:outlineLvl w:val="1"/>
       </w:pPr>
-      <w:bookmarkStart w:id="45" w:name="_Toc503543598"/>
-      <w:bookmarkStart w:id="46" w:name="_Toc503623625"/>
+      <w:bookmarkStart w:id="46" w:name="_Toc503543598"/>
+      <w:bookmarkStart w:id="47" w:name="_Toc504216482"/>
       <w:r>
         <w:lastRenderedPageBreak/>
         <w:t>Registracija</w:t>
       </w:r>
-      <w:bookmarkEnd w:id="45"/>
       <w:bookmarkEnd w:id="46"/>
+      <w:bookmarkEnd w:id="47"/>
     </w:p>
     <w:p>
       <w:pPr>
         <w:pStyle w:val="FOINaslov3"/>
         <w:outlineLvl w:val="2"/>
       </w:pPr>
-      <w:bookmarkStart w:id="47" w:name="_Toc503543599"/>
-      <w:bookmarkStart w:id="48" w:name="_Toc503623626"/>
+      <w:bookmarkStart w:id="48" w:name="_Toc503543599"/>
+      <w:bookmarkStart w:id="49" w:name="_Toc504216483"/>
       <w:r>
         <w:t>Dijagram slijeda</w:t>
       </w:r>
-      <w:bookmarkEnd w:id="47"/>
       <w:bookmarkEnd w:id="48"/>
+      <w:bookmarkEnd w:id="49"/>
     </w:p>
     <w:p>
       <w:pPr>
@@ -10630,14 +10688,27 @@
       <w:r>
         <w:t xml:space="preserve">Slika </w:t>
       </w:r>
-      <w:fldSimple w:instr=" SEQ Slika \* ARABIC ">
-        <w:r>
-          <w:rPr>
-            <w:noProof/>
-          </w:rPr>
-          <w:t>5</w:t>
-        </w:r>
-      </w:fldSimple>
+      <w:r>
+        <w:fldChar w:fldCharType="begin"/>
+      </w:r>
+      <w:r>
+        <w:instrText xml:space="preserve"> SEQ Slika \* ARABIC </w:instrText>
+      </w:r>
+      <w:r>
+        <w:fldChar w:fldCharType="separate"/>
+      </w:r>
+      <w:r>
+        <w:rPr>
+          <w:noProof/>
+        </w:rPr>
+        <w:t>5</w:t>
+      </w:r>
+      <w:r>
+        <w:rPr>
+          <w:noProof/>
+        </w:rPr>
+        <w:fldChar w:fldCharType="end"/>
+      </w:r>
       <w:r>
         <w:t>. Dijagram slijeda Registracija</w:t>
       </w:r>
@@ -10685,27 +10756,27 @@
         <w:pStyle w:val="FOINaslov2"/>
         <w:outlineLvl w:val="1"/>
       </w:pPr>
-      <w:bookmarkStart w:id="49" w:name="_Toc503543600"/>
-      <w:bookmarkStart w:id="50" w:name="_Toc503623627"/>
+      <w:bookmarkStart w:id="50" w:name="_Toc503543600"/>
+      <w:bookmarkStart w:id="51" w:name="_Toc504216484"/>
       <w:r>
         <w:lastRenderedPageBreak/>
         <w:t>Izmjena podataka</w:t>
       </w:r>
-      <w:bookmarkEnd w:id="49"/>
       <w:bookmarkEnd w:id="50"/>
+      <w:bookmarkEnd w:id="51"/>
     </w:p>
     <w:p>
       <w:pPr>
         <w:pStyle w:val="FOINaslov3"/>
         <w:outlineLvl w:val="2"/>
       </w:pPr>
-      <w:bookmarkStart w:id="51" w:name="_Toc503543601"/>
-      <w:bookmarkStart w:id="52" w:name="_Toc503623628"/>
+      <w:bookmarkStart w:id="52" w:name="_Toc503543601"/>
+      <w:bookmarkStart w:id="53" w:name="_Toc504216485"/>
       <w:r>
         <w:t>Dijagram aktivnosti</w:t>
       </w:r>
-      <w:bookmarkEnd w:id="51"/>
       <w:bookmarkEnd w:id="52"/>
+      <w:bookmarkEnd w:id="53"/>
     </w:p>
     <w:p>
       <w:pPr>
@@ -10783,14 +10854,27 @@
       <w:r>
         <w:t xml:space="preserve">Slika </w:t>
       </w:r>
-      <w:fldSimple w:instr=" SEQ Slika \* ARABIC ">
-        <w:r>
-          <w:rPr>
-            <w:noProof/>
-          </w:rPr>
-          <w:t>6</w:t>
-        </w:r>
-      </w:fldSimple>
+      <w:r>
+        <w:fldChar w:fldCharType="begin"/>
+      </w:r>
+      <w:r>
+        <w:instrText xml:space="preserve"> SEQ Slika \* ARABIC </w:instrText>
+      </w:r>
+      <w:r>
+        <w:fldChar w:fldCharType="separate"/>
+      </w:r>
+      <w:r>
+        <w:rPr>
+          <w:noProof/>
+        </w:rPr>
+        <w:t>6</w:t>
+      </w:r>
+      <w:r>
+        <w:rPr>
+          <w:noProof/>
+        </w:rPr>
+        <w:fldChar w:fldCharType="end"/>
+      </w:r>
       <w:r>
         <w:t>. Dijagram aktivnosti Izmjena podataka</w:t>
       </w:r>
@@ -10835,13 +10919,13 @@
         <w:pStyle w:val="FOINaslov3"/>
         <w:outlineLvl w:val="2"/>
       </w:pPr>
-      <w:bookmarkStart w:id="53" w:name="_Toc503543602"/>
-      <w:bookmarkStart w:id="54" w:name="_Toc503623629"/>
+      <w:bookmarkStart w:id="54" w:name="_Toc503543602"/>
+      <w:bookmarkStart w:id="55" w:name="_Toc504216486"/>
       <w:r>
         <w:t>Dijagram klasa</w:t>
       </w:r>
-      <w:bookmarkEnd w:id="53"/>
       <w:bookmarkEnd w:id="54"/>
+      <w:bookmarkEnd w:id="55"/>
     </w:p>
     <w:p>
       <w:pPr>
@@ -10911,14 +10995,27 @@
       <w:r>
         <w:t xml:space="preserve">Slika </w:t>
       </w:r>
-      <w:fldSimple w:instr=" SEQ Slika \* ARABIC ">
-        <w:r>
-          <w:rPr>
-            <w:noProof/>
-          </w:rPr>
-          <w:t>7</w:t>
-        </w:r>
-      </w:fldSimple>
+      <w:r>
+        <w:fldChar w:fldCharType="begin"/>
+      </w:r>
+      <w:r>
+        <w:instrText xml:space="preserve"> SEQ Slika \* ARABIC </w:instrText>
+      </w:r>
+      <w:r>
+        <w:fldChar w:fldCharType="separate"/>
+      </w:r>
+      <w:r>
+        <w:rPr>
+          <w:noProof/>
+        </w:rPr>
+        <w:t>7</w:t>
+      </w:r>
+      <w:r>
+        <w:rPr>
+          <w:noProof/>
+        </w:rPr>
+        <w:fldChar w:fldCharType="end"/>
+      </w:r>
       <w:r>
         <w:t>.Klasa Izmjena podataka</w:t>
       </w:r>
@@ -10945,27 +11042,27 @@
         <w:pStyle w:val="FOINaslov2"/>
         <w:outlineLvl w:val="1"/>
       </w:pPr>
-      <w:bookmarkStart w:id="55" w:name="_Toc503543603"/>
-      <w:bookmarkStart w:id="56" w:name="_Toc503623630"/>
+      <w:bookmarkStart w:id="56" w:name="_Toc503543603"/>
+      <w:bookmarkStart w:id="57" w:name="_Toc504216487"/>
       <w:r>
         <w:lastRenderedPageBreak/>
         <w:t>Popis lijekova</w:t>
       </w:r>
-      <w:bookmarkEnd w:id="55"/>
       <w:bookmarkEnd w:id="56"/>
+      <w:bookmarkEnd w:id="57"/>
     </w:p>
     <w:p>
       <w:pPr>
         <w:pStyle w:val="FOINaslov3"/>
         <w:outlineLvl w:val="2"/>
       </w:pPr>
-      <w:bookmarkStart w:id="57" w:name="_Toc503543604"/>
-      <w:bookmarkStart w:id="58" w:name="_Toc503623631"/>
+      <w:bookmarkStart w:id="58" w:name="_Toc503543604"/>
+      <w:bookmarkStart w:id="59" w:name="_Toc504216488"/>
       <w:r>
         <w:t>Dijagram klasa</w:t>
       </w:r>
-      <w:bookmarkEnd w:id="57"/>
       <w:bookmarkEnd w:id="58"/>
+      <w:bookmarkEnd w:id="59"/>
     </w:p>
     <w:p>
       <w:pPr>
@@ -11049,14 +11146,27 @@
       <w:r>
         <w:t xml:space="preserve">Slika </w:t>
       </w:r>
-      <w:fldSimple w:instr=" SEQ Slika \* ARABIC ">
-        <w:r>
-          <w:rPr>
-            <w:noProof/>
-          </w:rPr>
-          <w:t>8</w:t>
-        </w:r>
-      </w:fldSimple>
+      <w:r>
+        <w:fldChar w:fldCharType="begin"/>
+      </w:r>
+      <w:r>
+        <w:instrText xml:space="preserve"> SEQ Slika \* ARABIC </w:instrText>
+      </w:r>
+      <w:r>
+        <w:fldChar w:fldCharType="separate"/>
+      </w:r>
+      <w:r>
+        <w:rPr>
+          <w:noProof/>
+        </w:rPr>
+        <w:t>8</w:t>
+      </w:r>
+      <w:r>
+        <w:rPr>
+          <w:noProof/>
+        </w:rPr>
+        <w:fldChar w:fldCharType="end"/>
+      </w:r>
       <w:r>
         <w:t xml:space="preserve">. Klasa </w:t>
       </w:r>
@@ -11088,26 +11198,26 @@
         <w:pStyle w:val="FOINaslov2"/>
         <w:outlineLvl w:val="1"/>
       </w:pPr>
-      <w:bookmarkStart w:id="59" w:name="_Toc503543605"/>
-      <w:bookmarkStart w:id="60" w:name="_Toc503623632"/>
+      <w:bookmarkStart w:id="60" w:name="_Toc503543605"/>
+      <w:bookmarkStart w:id="61" w:name="_Toc504216489"/>
       <w:r>
         <w:t>Pregledi</w:t>
       </w:r>
-      <w:bookmarkEnd w:id="59"/>
       <w:bookmarkEnd w:id="60"/>
+      <w:bookmarkEnd w:id="61"/>
     </w:p>
     <w:p>
       <w:pPr>
         <w:pStyle w:val="FOINaslov3"/>
         <w:outlineLvl w:val="2"/>
       </w:pPr>
-      <w:bookmarkStart w:id="61" w:name="_Toc503543606"/>
-      <w:bookmarkStart w:id="62" w:name="_Toc503623633"/>
+      <w:bookmarkStart w:id="62" w:name="_Toc503543606"/>
+      <w:bookmarkStart w:id="63" w:name="_Toc504216490"/>
       <w:r>
         <w:t>Dijagram klasa</w:t>
       </w:r>
-      <w:bookmarkEnd w:id="61"/>
       <w:bookmarkEnd w:id="62"/>
+      <w:bookmarkEnd w:id="63"/>
     </w:p>
     <w:p>
       <w:r>
@@ -11166,14 +11276,27 @@
       <w:r>
         <w:t xml:space="preserve">Slika </w:t>
       </w:r>
-      <w:fldSimple w:instr=" SEQ Slika \* ARABIC ">
-        <w:r>
-          <w:rPr>
-            <w:noProof/>
-          </w:rPr>
-          <w:t>9</w:t>
-        </w:r>
-      </w:fldSimple>
+      <w:r>
+        <w:fldChar w:fldCharType="begin"/>
+      </w:r>
+      <w:r>
+        <w:instrText xml:space="preserve"> SEQ Slika \* ARABIC </w:instrText>
+      </w:r>
+      <w:r>
+        <w:fldChar w:fldCharType="separate"/>
+      </w:r>
+      <w:r>
+        <w:rPr>
+          <w:noProof/>
+        </w:rPr>
+        <w:t>9</w:t>
+      </w:r>
+      <w:r>
+        <w:rPr>
+          <w:noProof/>
+        </w:rPr>
+        <w:fldChar w:fldCharType="end"/>
+      </w:r>
       <w:r>
         <w:t>. Dijagram klasa Pregledi</w:t>
       </w:r>
@@ -11234,14 +11357,14 @@
         <w:pStyle w:val="FOINaslov2"/>
         <w:outlineLvl w:val="1"/>
       </w:pPr>
-      <w:bookmarkStart w:id="63" w:name="_Toc503543607"/>
-      <w:bookmarkStart w:id="64" w:name="_Toc503623634"/>
+      <w:bookmarkStart w:id="64" w:name="_Toc503543607"/>
+      <w:bookmarkStart w:id="65" w:name="_Toc504216491"/>
       <w:r>
         <w:lastRenderedPageBreak/>
         <w:t>Terapija</w:t>
       </w:r>
-      <w:bookmarkEnd w:id="63"/>
       <w:bookmarkEnd w:id="64"/>
+      <w:bookmarkEnd w:id="65"/>
     </w:p>
     <w:p>
       <w:pPr>
@@ -11253,13 +11376,13 @@
         <w:pStyle w:val="FOINaslov3"/>
         <w:outlineLvl w:val="2"/>
       </w:pPr>
-      <w:bookmarkStart w:id="65" w:name="_Toc503543608"/>
-      <w:bookmarkStart w:id="66" w:name="_Toc503623635"/>
+      <w:bookmarkStart w:id="66" w:name="_Toc503543608"/>
+      <w:bookmarkStart w:id="67" w:name="_Toc504216492"/>
       <w:r>
         <w:t>Dijagram klasa</w:t>
       </w:r>
-      <w:bookmarkEnd w:id="65"/>
       <w:bookmarkEnd w:id="66"/>
+      <w:bookmarkEnd w:id="67"/>
     </w:p>
     <w:p>
       <w:pPr>
@@ -11326,14 +11449,27 @@
       <w:r>
         <w:t xml:space="preserve">Slika </w:t>
       </w:r>
-      <w:fldSimple w:instr=" SEQ Slika \* ARABIC ">
-        <w:r>
-          <w:rPr>
-            <w:noProof/>
-          </w:rPr>
-          <w:t>10</w:t>
-        </w:r>
-      </w:fldSimple>
+      <w:r>
+        <w:fldChar w:fldCharType="begin"/>
+      </w:r>
+      <w:r>
+        <w:instrText xml:space="preserve"> SEQ Slika \* ARABIC </w:instrText>
+      </w:r>
+      <w:r>
+        <w:fldChar w:fldCharType="separate"/>
+      </w:r>
+      <w:r>
+        <w:rPr>
+          <w:noProof/>
+        </w:rPr>
+        <w:t>10</w:t>
+      </w:r>
+      <w:r>
+        <w:rPr>
+          <w:noProof/>
+        </w:rPr>
+        <w:fldChar w:fldCharType="end"/>
+      </w:r>
       <w:r>
         <w:t>. Dijagram klasa Terapija</w:t>
       </w:r>
@@ -11370,13 +11506,13 @@
         <w:spacing w:line="360" w:lineRule="auto"/>
         <w:outlineLvl w:val="1"/>
       </w:pPr>
-      <w:bookmarkStart w:id="67" w:name="_Toc503543609"/>
-      <w:bookmarkStart w:id="68" w:name="_Toc503623636"/>
+      <w:bookmarkStart w:id="68" w:name="_Toc503543609"/>
+      <w:bookmarkStart w:id="69" w:name="_Toc504216493"/>
       <w:r>
         <w:t>Obavijesti</w:t>
       </w:r>
-      <w:bookmarkEnd w:id="67"/>
       <w:bookmarkEnd w:id="68"/>
+      <w:bookmarkEnd w:id="69"/>
     </w:p>
     <w:p>
       <w:pPr>
@@ -11384,13 +11520,13 @@
         <w:spacing w:line="360" w:lineRule="auto"/>
         <w:outlineLvl w:val="1"/>
       </w:pPr>
-      <w:bookmarkStart w:id="69" w:name="_Toc503543610"/>
-      <w:bookmarkStart w:id="70" w:name="_Toc503623637"/>
+      <w:bookmarkStart w:id="70" w:name="_Toc503543610"/>
+      <w:bookmarkStart w:id="71" w:name="_Toc504216494"/>
       <w:r>
         <w:t>Dnevni raspored</w:t>
       </w:r>
-      <w:bookmarkEnd w:id="69"/>
       <w:bookmarkEnd w:id="70"/>
+      <w:bookmarkEnd w:id="71"/>
     </w:p>
     <w:p>
       <w:pPr>
@@ -11398,8 +11534,8 @@
         <w:spacing w:line="360" w:lineRule="auto"/>
         <w:outlineLvl w:val="1"/>
       </w:pPr>
-      <w:bookmarkStart w:id="71" w:name="_Toc503543611"/>
-      <w:bookmarkStart w:id="72" w:name="_Toc503623638"/>
+      <w:bookmarkStart w:id="72" w:name="_Toc503543611"/>
+      <w:bookmarkStart w:id="73" w:name="_Toc504216495"/>
       <w:proofErr w:type="spellStart"/>
       <w:r>
         <w:t>Mapni</w:t>
@@ -11408,8 +11544,8 @@
       <w:r>
         <w:t xml:space="preserve"> prikaz ljekarni</w:t>
       </w:r>
-      <w:bookmarkEnd w:id="71"/>
       <w:bookmarkEnd w:id="72"/>
+      <w:bookmarkEnd w:id="73"/>
     </w:p>
     <w:p>
       <w:pPr>
@@ -11496,14 +11632,14 @@
       <w:pPr>
         <w:pStyle w:val="FOINaslov1"/>
       </w:pPr>
-      <w:bookmarkStart w:id="73" w:name="_Toc503543616"/>
-      <w:bookmarkStart w:id="74" w:name="_Toc503623639"/>
+      <w:bookmarkStart w:id="74" w:name="_Toc503543616"/>
+      <w:bookmarkStart w:id="75" w:name="_Toc504216496"/>
       <w:r>
         <w:lastRenderedPageBreak/>
         <w:t>Web Servis</w:t>
       </w:r>
-      <w:bookmarkEnd w:id="73"/>
       <w:bookmarkEnd w:id="74"/>
+      <w:bookmarkEnd w:id="75"/>
     </w:p>
     <w:p/>
     <w:p>
@@ -11662,7 +11798,7 @@
               </wp:anchor>
             </w:drawing>
           </mc:Choice>
-          <mc:Fallback>
+          <mc:Fallback xmlns:w16se="http://schemas.microsoft.com/office/word/2015/wordml/symex" xmlns:w16cid="http://schemas.microsoft.com/office/word/2016/wordml/cid" xmlns:am3d="http://schemas.microsoft.com/office/drawing/2017/model3d" xmlns:aink="http://schemas.microsoft.com/office/drawing/2016/ink" xmlns:cx8="http://schemas.microsoft.com/office/drawing/2016/5/14/chartex" xmlns:cx7="http://schemas.microsoft.com/office/drawing/2016/5/13/chartex" xmlns:cx6="http://schemas.microsoft.com/office/drawing/2016/5/12/chartex" xmlns:cx5="http://schemas.microsoft.com/office/drawing/2016/5/11/chartex" xmlns:cx4="http://schemas.microsoft.com/office/drawing/2016/5/10/chartex" xmlns:cx3="http://schemas.microsoft.com/office/drawing/2016/5/9/chartex" xmlns:cx2="http://schemas.microsoft.com/office/drawing/2015/10/21/chartex" xmlns:cx1="http://schemas.microsoft.com/office/drawing/2015/9/8/chartex" xmlns:cx="http://schemas.microsoft.com/office/drawing/2014/chartex">
             <w:pict>
               <v:shapetype w14:anchorId="22540F2B" id="_x0000_t32" coordsize="21600,21600" o:spt="32" o:oned="t" path="m,l21600,21600e" filled="f">
                 <v:path arrowok="t" fillok="f" o:connecttype="none"/>
@@ -11852,7 +11988,7 @@
               </wp:anchor>
             </w:drawing>
           </mc:Choice>
-          <mc:Fallback>
+          <mc:Fallback xmlns:w16se="http://schemas.microsoft.com/office/word/2015/wordml/symex" xmlns:w16cid="http://schemas.microsoft.com/office/word/2016/wordml/cid" xmlns:am3d="http://schemas.microsoft.com/office/drawing/2017/model3d" xmlns:aink="http://schemas.microsoft.com/office/drawing/2016/ink" xmlns:cx8="http://schemas.microsoft.com/office/drawing/2016/5/14/chartex" xmlns:cx7="http://schemas.microsoft.com/office/drawing/2016/5/13/chartex" xmlns:cx6="http://schemas.microsoft.com/office/drawing/2016/5/12/chartex" xmlns:cx5="http://schemas.microsoft.com/office/drawing/2016/5/11/chartex" xmlns:cx4="http://schemas.microsoft.com/office/drawing/2016/5/10/chartex" xmlns:cx3="http://schemas.microsoft.com/office/drawing/2016/5/9/chartex" xmlns:cx2="http://schemas.microsoft.com/office/drawing/2015/10/21/chartex" xmlns:cx1="http://schemas.microsoft.com/office/drawing/2015/9/8/chartex" xmlns:cx="http://schemas.microsoft.com/office/drawing/2014/chartex">
             <w:pict>
               <v:shape w14:anchorId="11A2B3AF" id="Straight Arrow Connector 26" o:spid="_x0000_s1026" type="#_x0000_t32" style="position:absolute;margin-left:226.9pt;margin-top:12.15pt;width:0;height:21pt;z-index:251676672;visibility:visible;mso-wrap-style:square;mso-width-percent:0;mso-height-percent:0;mso-wrap-distance-left:9pt;mso-wrap-distance-top:0;mso-wrap-distance-right:9pt;mso-wrap-distance-bottom:0;mso-position-horizontal:absolute;mso-position-horizontal-relative:text;mso-position-vertical:absolute;mso-position-vertical-relative:text;mso-width-percent:0;mso-height-percent:0;mso-width-relative:margin;mso-height-relative:margin" o:gfxdata="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" strokecolor="#4579b8 [3044]">
                 <v:stroke endarrow="block"/>
@@ -12019,7 +12155,7 @@
               </wp:anchor>
             </w:drawing>
           </mc:Choice>
-          <mc:Fallback>
+          <mc:Fallback xmlns:w16se="http://schemas.microsoft.com/office/word/2015/wordml/symex" xmlns:w16cid="http://schemas.microsoft.com/office/word/2016/wordml/cid" xmlns:am3d="http://schemas.microsoft.com/office/drawing/2017/model3d" xmlns:aink="http://schemas.microsoft.com/office/drawing/2016/ink" xmlns:cx8="http://schemas.microsoft.com/office/drawing/2016/5/14/chartex" xmlns:cx7="http://schemas.microsoft.com/office/drawing/2016/5/13/chartex" xmlns:cx6="http://schemas.microsoft.com/office/drawing/2016/5/12/chartex" xmlns:cx5="http://schemas.microsoft.com/office/drawing/2016/5/11/chartex" xmlns:cx4="http://schemas.microsoft.com/office/drawing/2016/5/10/chartex" xmlns:cx3="http://schemas.microsoft.com/office/drawing/2016/5/9/chartex" xmlns:cx2="http://schemas.microsoft.com/office/drawing/2015/10/21/chartex" xmlns:cx1="http://schemas.microsoft.com/office/drawing/2015/9/8/chartex" xmlns:cx="http://schemas.microsoft.com/office/drawing/2014/chartex">
             <w:pict>
               <v:shape w14:anchorId="51FC71C1" id="Straight Arrow Connector 24" o:spid="_x0000_s1026" type="#_x0000_t32" style="position:absolute;margin-left:271.9pt;margin-top:34.55pt;width:108.75pt;height:.75pt;flip:x y;z-index:251675648;visibility:visible;mso-wrap-style:square;mso-wrap-distance-left:9pt;mso-wrap-distance-top:0;mso-wrap-distance-right:9pt;mso-wrap-distance-bottom:0;mso-position-horizontal:absolute;mso-position-horizontal-relative:text;mso-position-vertical:absolute;mso-position-vertical-relative:text" o:gfxdata="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" strokecolor="#4579b8 [3044]">
                 <v:stroke endarrow="block"/>
@@ -12091,7 +12227,7 @@
               </wp:anchor>
             </w:drawing>
           </mc:Choice>
-          <mc:Fallback>
+          <mc:Fallback xmlns:w16se="http://schemas.microsoft.com/office/word/2015/wordml/symex" xmlns:w16cid="http://schemas.microsoft.com/office/word/2016/wordml/cid" xmlns:am3d="http://schemas.microsoft.com/office/drawing/2017/model3d" xmlns:aink="http://schemas.microsoft.com/office/drawing/2016/ink" xmlns:cx8="http://schemas.microsoft.com/office/drawing/2016/5/14/chartex" xmlns:cx7="http://schemas.microsoft.com/office/drawing/2016/5/13/chartex" xmlns:cx6="http://schemas.microsoft.com/office/drawing/2016/5/12/chartex" xmlns:cx5="http://schemas.microsoft.com/office/drawing/2016/5/11/chartex" xmlns:cx4="http://schemas.microsoft.com/office/drawing/2016/5/10/chartex" xmlns:cx3="http://schemas.microsoft.com/office/drawing/2016/5/9/chartex" xmlns:cx2="http://schemas.microsoft.com/office/drawing/2015/10/21/chartex" xmlns:cx1="http://schemas.microsoft.com/office/drawing/2015/9/8/chartex" xmlns:cx="http://schemas.microsoft.com/office/drawing/2014/chartex">
             <w:pict>
               <v:shape w14:anchorId="16908B53" id="Straight Arrow Connector 20" o:spid="_x0000_s1026" type="#_x0000_t32" style="position:absolute;margin-left:82.85pt;margin-top:36.05pt;width:99.75pt;height:0;z-index:251672576;visibility:visible;mso-wrap-style:square;mso-width-percent:0;mso-height-percent:0;mso-wrap-distance-left:9pt;mso-wrap-distance-top:0;mso-wrap-distance-right:9pt;mso-wrap-distance-bottom:0;mso-position-horizontal:absolute;mso-position-horizontal-relative:text;mso-position-vertical:absolute;mso-position-vertical-relative:text;mso-width-percent:0;mso-height-percent:0;mso-width-relative:margin;mso-height-relative:margin" o:gfxdata="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" strokecolor="#4579b8 [3044]">
                 <v:stroke endarrow="block"/>
@@ -12260,7 +12396,7 @@
               </wp:anchor>
             </w:drawing>
           </mc:Choice>
-          <mc:Fallback>
+          <mc:Fallback xmlns:w16se="http://schemas.microsoft.com/office/word/2015/wordml/symex" xmlns:w16cid="http://schemas.microsoft.com/office/word/2016/wordml/cid" xmlns:am3d="http://schemas.microsoft.com/office/drawing/2017/model3d" xmlns:aink="http://schemas.microsoft.com/office/drawing/2016/ink" xmlns:cx8="http://schemas.microsoft.com/office/drawing/2016/5/14/chartex" xmlns:cx7="http://schemas.microsoft.com/office/drawing/2016/5/13/chartex" xmlns:cx6="http://schemas.microsoft.com/office/drawing/2016/5/12/chartex" xmlns:cx5="http://schemas.microsoft.com/office/drawing/2016/5/11/chartex" xmlns:cx4="http://schemas.microsoft.com/office/drawing/2016/5/10/chartex" xmlns:cx3="http://schemas.microsoft.com/office/drawing/2016/5/9/chartex" xmlns:cx2="http://schemas.microsoft.com/office/drawing/2015/10/21/chartex" xmlns:cx1="http://schemas.microsoft.com/office/drawing/2015/9/8/chartex" xmlns:cx="http://schemas.microsoft.com/office/drawing/2014/chartex">
             <w:pict>
               <v:line w14:anchorId="1E696D62" id="Straight Connector 30" o:spid="_x0000_s1026" style="position:absolute;flip:y;z-index:251680768;visibility:visible;mso-wrap-style:square;mso-wrap-distance-left:9pt;mso-wrap-distance-top:0;mso-wrap-distance-right:9pt;mso-wrap-distance-bottom:0;mso-position-horizontal:absolute;mso-position-horizontal-relative:text;mso-position-vertical:absolute;mso-position-vertical-relative:text" from="407.65pt,34.05pt" to="407.65pt,93.3pt" o:gfxdata="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" strokecolor="#4579b8 [3044]"/>
             </w:pict>
@@ -12321,7 +12457,7 @@
               </wp:anchor>
             </w:drawing>
           </mc:Choice>
-          <mc:Fallback>
+          <mc:Fallback xmlns:w16se="http://schemas.microsoft.com/office/word/2015/wordml/symex" xmlns:w16cid="http://schemas.microsoft.com/office/word/2016/wordml/cid" xmlns:am3d="http://schemas.microsoft.com/office/drawing/2017/model3d" xmlns:aink="http://schemas.microsoft.com/office/drawing/2016/ink" xmlns:cx8="http://schemas.microsoft.com/office/drawing/2016/5/14/chartex" xmlns:cx7="http://schemas.microsoft.com/office/drawing/2016/5/13/chartex" xmlns:cx6="http://schemas.microsoft.com/office/drawing/2016/5/12/chartex" xmlns:cx5="http://schemas.microsoft.com/office/drawing/2016/5/11/chartex" xmlns:cx4="http://schemas.microsoft.com/office/drawing/2016/5/10/chartex" xmlns:cx3="http://schemas.microsoft.com/office/drawing/2016/5/9/chartex" xmlns:cx2="http://schemas.microsoft.com/office/drawing/2015/10/21/chartex" xmlns:cx1="http://schemas.microsoft.com/office/drawing/2015/9/8/chartex" xmlns:cx="http://schemas.microsoft.com/office/drawing/2014/chartex">
             <w:pict>
               <v:line w14:anchorId="29E59747" id="Straight Connector 28" o:spid="_x0000_s1026" style="position:absolute;flip:y;z-index:251678720;visibility:visible;mso-wrap-style:square;mso-wrap-distance-left:9pt;mso-wrap-distance-top:0;mso-wrap-distance-right:9pt;mso-wrap-distance-bottom:0;mso-position-horizontal:absolute;mso-position-horizontal-relative:text;mso-position-vertical:absolute;mso-position-vertical-relative:text" from="43.9pt,31.05pt" to="43.9pt,85.05pt" o:gfxdata="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" strokecolor="#4579b8 [3044]"/>
             </w:pict>
@@ -12645,7 +12781,7 @@
               </wp:anchor>
             </w:drawing>
           </mc:Choice>
-          <mc:Fallback>
+          <mc:Fallback xmlns:w16se="http://schemas.microsoft.com/office/word/2015/wordml/symex" xmlns:w16cid="http://schemas.microsoft.com/office/word/2016/wordml/cid" xmlns:am3d="http://schemas.microsoft.com/office/drawing/2017/model3d" xmlns:aink="http://schemas.microsoft.com/office/drawing/2016/ink" xmlns:cx8="http://schemas.microsoft.com/office/drawing/2016/5/14/chartex" xmlns:cx7="http://schemas.microsoft.com/office/drawing/2016/5/13/chartex" xmlns:cx6="http://schemas.microsoft.com/office/drawing/2016/5/12/chartex" xmlns:cx5="http://schemas.microsoft.com/office/drawing/2016/5/11/chartex" xmlns:cx4="http://schemas.microsoft.com/office/drawing/2016/5/10/chartex" xmlns:cx3="http://schemas.microsoft.com/office/drawing/2016/5/9/chartex" xmlns:cx2="http://schemas.microsoft.com/office/drawing/2015/10/21/chartex" xmlns:cx1="http://schemas.microsoft.com/office/drawing/2015/9/8/chartex" xmlns:cx="http://schemas.microsoft.com/office/drawing/2014/chartex">
             <w:pict>
               <v:shape w14:anchorId="22D2664E" id="Straight Arrow Connector 29" o:spid="_x0000_s1026" type="#_x0000_t32" style="position:absolute;margin-left:406.9pt;margin-top:9.5pt;width:0;height:34.5pt;z-index:251679744;visibility:visible;mso-wrap-style:square;mso-wrap-distance-left:9pt;mso-wrap-distance-top:0;mso-wrap-distance-right:9pt;mso-wrap-distance-bottom:0;mso-position-horizontal:absolute;mso-position-horizontal-relative:text;mso-position-vertical:absolute;mso-position-vertical-relative:text" o:gfxdata="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" strokecolor="#4579b8 [3044]">
                 <v:stroke endarrow="block"/>
@@ -12719,7 +12855,7 @@
               </wp:anchor>
             </w:drawing>
           </mc:Choice>
-          <mc:Fallback>
+          <mc:Fallback xmlns:w16se="http://schemas.microsoft.com/office/word/2015/wordml/symex" xmlns:w16cid="http://schemas.microsoft.com/office/word/2016/wordml/cid" xmlns:am3d="http://schemas.microsoft.com/office/drawing/2017/model3d" xmlns:aink="http://schemas.microsoft.com/office/drawing/2016/ink" xmlns:cx8="http://schemas.microsoft.com/office/drawing/2016/5/14/chartex" xmlns:cx7="http://schemas.microsoft.com/office/drawing/2016/5/13/chartex" xmlns:cx6="http://schemas.microsoft.com/office/drawing/2016/5/12/chartex" xmlns:cx5="http://schemas.microsoft.com/office/drawing/2016/5/11/chartex" xmlns:cx4="http://schemas.microsoft.com/office/drawing/2016/5/10/chartex" xmlns:cx3="http://schemas.microsoft.com/office/drawing/2016/5/9/chartex" xmlns:cx2="http://schemas.microsoft.com/office/drawing/2015/10/21/chartex" xmlns:cx1="http://schemas.microsoft.com/office/drawing/2015/9/8/chartex" xmlns:cx="http://schemas.microsoft.com/office/drawing/2014/chartex">
             <w:pict>
               <v:shape w14:anchorId="0EDE9ED7" id="Straight Arrow Connector 21" o:spid="_x0000_s1026" type="#_x0000_t32" style="position:absolute;margin-left:43.15pt;margin-top:.8pt;width:0;height:44.25pt;z-index:251673600;visibility:visible;mso-wrap-style:square;mso-wrap-distance-left:9pt;mso-wrap-distance-top:0;mso-wrap-distance-right:9pt;mso-wrap-distance-bottom:0;mso-position-horizontal:absolute;mso-position-horizontal-relative:text;mso-position-vertical:absolute;mso-position-vertical-relative:text" o:gfxdata="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" strokecolor="#4579b8 [3044]">
                 <v:stroke endarrow="block"/>
@@ -12896,8 +13032,8 @@
         <w:pStyle w:val="FOINaslov2"/>
         <w:outlineLvl w:val="1"/>
       </w:pPr>
-      <w:bookmarkStart w:id="75" w:name="_Toc503543617"/>
-      <w:bookmarkStart w:id="76" w:name="_Toc503623640"/>
+      <w:bookmarkStart w:id="76" w:name="_Toc503543617"/>
+      <w:bookmarkStart w:id="77" w:name="_Toc504216497"/>
       <w:r>
         <w:rPr>
           <w:sz w:val="36"/>
@@ -12906,8 +13042,8 @@
         <w:lastRenderedPageBreak/>
         <w:t>Korisnici web servisa</w:t>
       </w:r>
-      <w:bookmarkEnd w:id="75"/>
       <w:bookmarkEnd w:id="76"/>
+      <w:bookmarkEnd w:id="77"/>
     </w:p>
     <w:p>
       <w:pPr>
@@ -13234,13 +13370,13 @@
         <w:pStyle w:val="FOINaslov2"/>
         <w:outlineLvl w:val="1"/>
       </w:pPr>
-      <w:bookmarkStart w:id="77" w:name="_Toc503543618"/>
-      <w:bookmarkStart w:id="78" w:name="_Toc503623641"/>
+      <w:bookmarkStart w:id="78" w:name="_Toc503543618"/>
+      <w:bookmarkStart w:id="79" w:name="_Toc504216498"/>
       <w:r>
         <w:t>Specifikacija Web servisa</w:t>
       </w:r>
-      <w:bookmarkEnd w:id="77"/>
       <w:bookmarkEnd w:id="78"/>
+      <w:bookmarkEnd w:id="79"/>
     </w:p>
     <w:p>
       <w:pPr>
@@ -14051,8 +14187,6 @@
       <w:r>
         <w:t>Metoda: GET</w:t>
       </w:r>
-      <w:bookmarkStart w:id="79" w:name="_GoBack"/>
-      <w:bookmarkEnd w:id="79"/>
     </w:p>
     <w:p>
       <w:pPr>
@@ -14708,7 +14842,78 @@
         <w:t>GET</w:t>
       </w:r>
     </w:p>
-    <w:p/>
+    <w:p>
+      <w:pPr>
+        <w:pStyle w:val="FOINaslov2"/>
+      </w:pPr>
+      <w:r>
+        <w:t xml:space="preserve">Podaci </w:t>
+      </w:r>
+      <w:r>
+        <w:t>za</w:t>
+      </w:r>
+      <w:r>
+        <w:t xml:space="preserve"> prijavu</w:t>
+      </w:r>
+    </w:p>
+    <w:p>
+      <w:pPr>
+        <w:pStyle w:val="FOINaslov2"/>
+        <w:numPr>
+          <w:ilvl w:val="0"/>
+          <w:numId w:val="0"/>
+        </w:numPr>
+        <w:ind w:left="357"/>
+      </w:pPr>
+    </w:p>
+    <w:p>
+      <w:pPr>
+        <w:spacing w:line="360" w:lineRule="auto"/>
+        <w:jc w:val="both"/>
+      </w:pPr>
+      <w:proofErr w:type="spellStart"/>
+      <w:r>
+        <w:rPr>
+          <w:b/>
+        </w:rPr>
+        <w:t>Username</w:t>
+      </w:r>
+      <w:proofErr w:type="spellEnd"/>
+      <w:r>
+        <w:t>: brkan</w:t>
+      </w:r>
+    </w:p>
+    <w:p>
+      <w:pPr>
+        <w:spacing w:line="360" w:lineRule="auto"/>
+        <w:jc w:val="both"/>
+      </w:pPr>
+      <w:r>
+        <w:rPr>
+          <w:b/>
+        </w:rPr>
+        <w:t>Password</w:t>
+      </w:r>
+      <w:r>
+        <w:t>: brkan</w:t>
+      </w:r>
+    </w:p>
+    <w:p>
+      <w:pPr>
+        <w:spacing w:line="360" w:lineRule="auto"/>
+        <w:jc w:val="both"/>
+      </w:pPr>
+    </w:p>
+    <w:p>
+      <w:pPr>
+        <w:pStyle w:val="FOINaslov1"/>
+        <w:numPr>
+          <w:ilvl w:val="0"/>
+          <w:numId w:val="0"/>
+        </w:numPr>
+        <w:jc w:val="left"/>
+      </w:pPr>
+    </w:p>
     <w:sectPr>
       <w:pgSz w:w="11906" w:h="16838"/>
       <w:pgMar w:top="1417" w:right="1417" w:bottom="1417" w:left="1417" w:header="708" w:footer="708" w:gutter="0"/>
@@ -14720,7 +14925,7 @@
 </file>
 
 <file path=word/endnotes.xml><?xml version="1.0" encoding="utf-8"?>
-<w:endnotes xmlns:wpc="http://schemas.microsoft.com/office/word/2010/wordprocessingCanvas" xmlns:cx="http://schemas.microsoft.com/office/drawing/2014/chartex" xmlns:cx1="http://schemas.microsoft.com/office/drawing/2015/9/8/chartex" xmlns:cx2="http://schemas.microsoft.com/office/drawing/2015/10/21/chartex" xmlns:cx3="http://schemas.microsoft.com/office/drawing/2016/5/9/chartex" xmlns:cx4="http://schemas.microsoft.com/office/drawing/2016/5/10/chartex" xmlns:cx5="http://schemas.microsoft.com/office/drawing/2016/5/11/chartex" xmlns:cx6="http://schemas.microsoft.com/office/drawing/2016/5/12/chartex" xmlns:cx7="http://schemas.microsoft.com/office/drawing/2016/5/13/chartex" xmlns:cx8="http://schemas.microsoft.com/office/drawing/2016/5/14/chartex" xmlns:mc="http://schemas.openxmlformats.org/markup-compatibility/2006" xmlns:aink="http://schemas.microsoft.com/office/drawing/2016/ink" xmlns:am3d="http://schemas.microsoft.com/office/drawing/2017/model3d" xmlns:o="urn:schemas-microsoft-com:office:office" xmlns:r="http://schemas.openxmlformats.org/officeDocument/2006/relationships" xmlns:m="http://schemas.openxmlformats.org/officeDocument/2006/math" xmlns:v="urn:schemas-microsoft-com:vml" xmlns:wp14="http://schemas.microsoft.com/office/word/2010/wordprocessingDrawing" xmlns:wp="http://schemas.openxmlformats.org/drawingml/2006/wordprocessingDrawing" xmlns:w10="urn:schemas-microsoft-com:office:word" xmlns:w="http://schemas.openxmlformats.org/wordprocessingml/2006/main" xmlns:w14="http://schemas.microsoft.com/office/word/2010/wordml" xmlns:w15="http://schemas.microsoft.com/office/word/2012/wordml" xmlns:w16cid="http://schemas.microsoft.com/office/word/2016/wordml/cid" xmlns:w16se="http://schemas.microsoft.com/office/word/2015/wordml/symex" xmlns:wpg="http://schemas.microsoft.com/office/word/2010/wordprocessingGroup" xmlns:wpi="http://schemas.microsoft.com/office/word/2010/wordprocessingInk" xmlns:wne="http://schemas.microsoft.com/office/word/2006/wordml" xmlns:wps="http://schemas.microsoft.com/office/word/2010/wordprocessingShape" mc:Ignorable="w14 w15 w16se w16cid wp14">
+<w:endnotes xmlns:wpc="http://schemas.microsoft.com/office/word/2010/wordprocessingCanvas" xmlns:mc="http://schemas.openxmlformats.org/markup-compatibility/2006" xmlns:o="urn:schemas-microsoft-com:office:office" xmlns:r="http://schemas.openxmlformats.org/officeDocument/2006/relationships" xmlns:m="http://schemas.openxmlformats.org/officeDocument/2006/math" xmlns:v="urn:schemas-microsoft-com:vml" xmlns:wp14="http://schemas.microsoft.com/office/word/2010/wordprocessingDrawing" xmlns:wp="http://schemas.openxmlformats.org/drawingml/2006/wordprocessingDrawing" xmlns:w10="urn:schemas-microsoft-com:office:word" xmlns:w="http://schemas.openxmlformats.org/wordprocessingml/2006/main" xmlns:w14="http://schemas.microsoft.com/office/word/2010/wordml" xmlns:w15="http://schemas.microsoft.com/office/word/2012/wordml" xmlns:wpg="http://schemas.microsoft.com/office/word/2010/wordprocessingGroup" xmlns:wpi="http://schemas.microsoft.com/office/word/2010/wordprocessingInk" xmlns:wne="http://schemas.microsoft.com/office/word/2006/wordml" xmlns:wps="http://schemas.microsoft.com/office/word/2010/wordprocessingShape" mc:Ignorable="w14 w15 wp14">
   <w:endnote w:type="separator" w:id="-1">
     <w:p>
       <w:r>
@@ -14739,7 +14944,7 @@
 </file>
 
 <file path=word/footer1.xml><?xml version="1.0" encoding="utf-8"?>
-<w:ftr xmlns:wpc="http://schemas.microsoft.com/office/word/2010/wordprocessingCanvas" xmlns:cx="http://schemas.microsoft.com/office/drawing/2014/chartex" xmlns:cx1="http://schemas.microsoft.com/office/drawing/2015/9/8/chartex" xmlns:cx2="http://schemas.microsoft.com/office/drawing/2015/10/21/chartex" xmlns:cx3="http://schemas.microsoft.com/office/drawing/2016/5/9/chartex" xmlns:cx4="http://schemas.microsoft.com/office/drawing/2016/5/10/chartex" xmlns:cx5="http://schemas.microsoft.com/office/drawing/2016/5/11/chartex" xmlns:cx6="http://schemas.microsoft.com/office/drawing/2016/5/12/chartex" xmlns:cx7="http://schemas.microsoft.com/office/drawing/2016/5/13/chartex" xmlns:cx8="http://schemas.microsoft.com/office/drawing/2016/5/14/chartex" xmlns:mc="http://schemas.openxmlformats.org/markup-compatibility/2006" xmlns:aink="http://schemas.microsoft.com/office/drawing/2016/ink" xmlns:am3d="http://schemas.microsoft.com/office/drawing/2017/model3d" xmlns:o="urn:schemas-microsoft-com:office:office" xmlns:r="http://schemas.openxmlformats.org/officeDocument/2006/relationships" xmlns:m="http://schemas.openxmlformats.org/officeDocument/2006/math" xmlns:v="urn:schemas-microsoft-com:vml" xmlns:wp14="http://schemas.microsoft.com/office/word/2010/wordprocessingDrawing" xmlns:wp="http://schemas.openxmlformats.org/drawingml/2006/wordprocessingDrawing" xmlns:w10="urn:schemas-microsoft-com:office:word" xmlns:w="http://schemas.openxmlformats.org/wordprocessingml/2006/main" xmlns:w14="http://schemas.microsoft.com/office/word/2010/wordml" xmlns:w15="http://schemas.microsoft.com/office/word/2012/wordml" xmlns:w16cid="http://schemas.microsoft.com/office/word/2016/wordml/cid" xmlns:w16se="http://schemas.microsoft.com/office/word/2015/wordml/symex" xmlns:wpg="http://schemas.microsoft.com/office/word/2010/wordprocessingGroup" xmlns:wpi="http://schemas.microsoft.com/office/word/2010/wordprocessingInk" xmlns:wne="http://schemas.microsoft.com/office/word/2006/wordml" xmlns:wps="http://schemas.microsoft.com/office/word/2010/wordprocessingShape" mc:Ignorable="w14 w15 w16se w16cid wp14">
+<w:ftr xmlns:wpc="http://schemas.microsoft.com/office/word/2010/wordprocessingCanvas" xmlns:mc="http://schemas.openxmlformats.org/markup-compatibility/2006" xmlns:o="urn:schemas-microsoft-com:office:office" xmlns:r="http://schemas.openxmlformats.org/officeDocument/2006/relationships" xmlns:m="http://schemas.openxmlformats.org/officeDocument/2006/math" xmlns:v="urn:schemas-microsoft-com:vml" xmlns:wp14="http://schemas.microsoft.com/office/word/2010/wordprocessingDrawing" xmlns:wp="http://schemas.openxmlformats.org/drawingml/2006/wordprocessingDrawing" xmlns:w10="urn:schemas-microsoft-com:office:word" xmlns:w="http://schemas.openxmlformats.org/wordprocessingml/2006/main" xmlns:w14="http://schemas.microsoft.com/office/word/2010/wordml" xmlns:w15="http://schemas.microsoft.com/office/word/2012/wordml" xmlns:wpg="http://schemas.microsoft.com/office/word/2010/wordprocessingGroup" xmlns:wpi="http://schemas.microsoft.com/office/word/2010/wordprocessingInk" xmlns:wne="http://schemas.microsoft.com/office/word/2006/wordml" xmlns:wps="http://schemas.microsoft.com/office/word/2010/wordprocessingShape" mc:Ignorable="w14 w15 wp14">
   <w:p>
     <w:pPr>
       <w:pStyle w:val="Footer"/>
@@ -14753,10 +14958,10 @@
 </file>
 
 <file path=word/footer2.xml><?xml version="1.0" encoding="utf-8"?>
-<w:ftr xmlns:wpc="http://schemas.microsoft.com/office/word/2010/wordprocessingCanvas" xmlns:cx="http://schemas.microsoft.com/office/drawing/2014/chartex" xmlns:cx1="http://schemas.microsoft.com/office/drawing/2015/9/8/chartex" xmlns:cx2="http://schemas.microsoft.com/office/drawing/2015/10/21/chartex" xmlns:cx3="http://schemas.microsoft.com/office/drawing/2016/5/9/chartex" xmlns:cx4="http://schemas.microsoft.com/office/drawing/2016/5/10/chartex" xmlns:cx5="http://schemas.microsoft.com/office/drawing/2016/5/11/chartex" xmlns:cx6="http://schemas.microsoft.com/office/drawing/2016/5/12/chartex" xmlns:cx7="http://schemas.microsoft.com/office/drawing/2016/5/13/chartex" xmlns:cx8="http://schemas.microsoft.com/office/drawing/2016/5/14/chartex" xmlns:mc="http://schemas.openxmlformats.org/markup-compatibility/2006" xmlns:aink="http://schemas.microsoft.com/office/drawing/2016/ink" xmlns:am3d="http://schemas.microsoft.com/office/drawing/2017/model3d" xmlns:o="urn:schemas-microsoft-com:office:office" xmlns:r="http://schemas.openxmlformats.org/officeDocument/2006/relationships" xmlns:m="http://schemas.openxmlformats.org/officeDocument/2006/math" xmlns:v="urn:schemas-microsoft-com:vml" xmlns:wp14="http://schemas.microsoft.com/office/word/2010/wordprocessingDrawing" xmlns:wp="http://schemas.openxmlformats.org/drawingml/2006/wordprocessingDrawing" xmlns:w10="urn:schemas-microsoft-com:office:word" xmlns:w="http://schemas.openxmlformats.org/wordprocessingml/2006/main" xmlns:w14="http://schemas.microsoft.com/office/word/2010/wordml" xmlns:w15="http://schemas.microsoft.com/office/word/2012/wordml" xmlns:w16cid="http://schemas.microsoft.com/office/word/2016/wordml/cid" xmlns:w16se="http://schemas.microsoft.com/office/word/2015/wordml/symex" xmlns:wpg="http://schemas.microsoft.com/office/word/2010/wordprocessingGroup" xmlns:wpi="http://schemas.microsoft.com/office/word/2010/wordprocessingInk" xmlns:wne="http://schemas.microsoft.com/office/word/2006/wordml" xmlns:wps="http://schemas.microsoft.com/office/word/2010/wordprocessingShape" mc:Ignorable="w14 w15 w16se w16cid wp14">
+<w:ftr xmlns:wpc="http://schemas.microsoft.com/office/word/2010/wordprocessingCanvas" xmlns:mc="http://schemas.openxmlformats.org/markup-compatibility/2006" xmlns:o="urn:schemas-microsoft-com:office:office" xmlns:r="http://schemas.openxmlformats.org/officeDocument/2006/relationships" xmlns:m="http://schemas.openxmlformats.org/officeDocument/2006/math" xmlns:v="urn:schemas-microsoft-com:vml" xmlns:wp14="http://schemas.microsoft.com/office/word/2010/wordprocessingDrawing" xmlns:wp="http://schemas.openxmlformats.org/drawingml/2006/wordprocessingDrawing" xmlns:w10="urn:schemas-microsoft-com:office:word" xmlns:w="http://schemas.openxmlformats.org/wordprocessingml/2006/main" xmlns:w14="http://schemas.microsoft.com/office/word/2010/wordml" xmlns:w15="http://schemas.microsoft.com/office/word/2012/wordml" xmlns:wpg="http://schemas.microsoft.com/office/word/2010/wordprocessingGroup" xmlns:wpi="http://schemas.microsoft.com/office/word/2010/wordprocessingInk" xmlns:wne="http://schemas.microsoft.com/office/word/2006/wordml" xmlns:wps="http://schemas.microsoft.com/office/word/2010/wordprocessingShape" mc:Ignorable="w14 w15 wp14">
   <w:sdt>
     <w:sdtPr>
-      <w:id w:val="969486978"/>
+      <w:id w:val="-12380104"/>
       <w:docPartObj>
         <w:docPartGallery w:val="Page Numbers (Bottom of Page)"/>
         <w:docPartUnique/>
@@ -14802,10 +15007,10 @@
 </file>
 
 <file path=word/footer3.xml><?xml version="1.0" encoding="utf-8"?>
-<w:ftr xmlns:wpc="http://schemas.microsoft.com/office/word/2010/wordprocessingCanvas" xmlns:cx="http://schemas.microsoft.com/office/drawing/2014/chartex" xmlns:cx1="http://schemas.microsoft.com/office/drawing/2015/9/8/chartex" xmlns:cx2="http://schemas.microsoft.com/office/drawing/2015/10/21/chartex" xmlns:cx3="http://schemas.microsoft.com/office/drawing/2016/5/9/chartex" xmlns:cx4="http://schemas.microsoft.com/office/drawing/2016/5/10/chartex" xmlns:cx5="http://schemas.microsoft.com/office/drawing/2016/5/11/chartex" xmlns:cx6="http://schemas.microsoft.com/office/drawing/2016/5/12/chartex" xmlns:cx7="http://schemas.microsoft.com/office/drawing/2016/5/13/chartex" xmlns:cx8="http://schemas.microsoft.com/office/drawing/2016/5/14/chartex" xmlns:mc="http://schemas.openxmlformats.org/markup-compatibility/2006" xmlns:aink="http://schemas.microsoft.com/office/drawing/2016/ink" xmlns:am3d="http://schemas.microsoft.com/office/drawing/2017/model3d" xmlns:o="urn:schemas-microsoft-com:office:office" xmlns:r="http://schemas.openxmlformats.org/officeDocument/2006/relationships" xmlns:m="http://schemas.openxmlformats.org/officeDocument/2006/math" xmlns:v="urn:schemas-microsoft-com:vml" xmlns:wp14="http://schemas.microsoft.com/office/word/2010/wordprocessingDrawing" xmlns:wp="http://schemas.openxmlformats.org/drawingml/2006/wordprocessingDrawing" xmlns:w10="urn:schemas-microsoft-com:office:word" xmlns:w="http://schemas.openxmlformats.org/wordprocessingml/2006/main" xmlns:w14="http://schemas.microsoft.com/office/word/2010/wordml" xmlns:w15="http://schemas.microsoft.com/office/word/2012/wordml" xmlns:w16cid="http://schemas.microsoft.com/office/word/2016/wordml/cid" xmlns:w16se="http://schemas.microsoft.com/office/word/2015/wordml/symex" xmlns:wpg="http://schemas.microsoft.com/office/word/2010/wordprocessingGroup" xmlns:wpi="http://schemas.microsoft.com/office/word/2010/wordprocessingInk" xmlns:wne="http://schemas.microsoft.com/office/word/2006/wordml" xmlns:wps="http://schemas.microsoft.com/office/word/2010/wordprocessingShape" mc:Ignorable="w14 w15 w16se w16cid wp14">
+<w:ftr xmlns:wpc="http://schemas.microsoft.com/office/word/2010/wordprocessingCanvas" xmlns:mc="http://schemas.openxmlformats.org/markup-compatibility/2006" xmlns:o="urn:schemas-microsoft-com:office:office" xmlns:r="http://schemas.openxmlformats.org/officeDocument/2006/relationships" xmlns:m="http://schemas.openxmlformats.org/officeDocument/2006/math" xmlns:v="urn:schemas-microsoft-com:vml" xmlns:wp14="http://schemas.microsoft.com/office/word/2010/wordprocessingDrawing" xmlns:wp="http://schemas.openxmlformats.org/drawingml/2006/wordprocessingDrawing" xmlns:w10="urn:schemas-microsoft-com:office:word" xmlns:w="http://schemas.openxmlformats.org/wordprocessingml/2006/main" xmlns:w14="http://schemas.microsoft.com/office/word/2010/wordml" xmlns:w15="http://schemas.microsoft.com/office/word/2012/wordml" xmlns:wpg="http://schemas.microsoft.com/office/word/2010/wordprocessingGroup" xmlns:wpi="http://schemas.microsoft.com/office/word/2010/wordprocessingInk" xmlns:wne="http://schemas.microsoft.com/office/word/2006/wordml" xmlns:wps="http://schemas.microsoft.com/office/word/2010/wordprocessingShape" mc:Ignorable="w14 w15 wp14">
   <w:sdt>
     <w:sdtPr>
-      <w:id w:val="1535777452"/>
+      <w:id w:val="1515420840"/>
       <w:docPartObj>
         <w:docPartGallery w:val="Page Numbers (Bottom of Page)"/>
         <w:docPartUnique/>
@@ -14858,10 +15063,10 @@
 </file>
 
 <file path=word/footer4.xml><?xml version="1.0" encoding="utf-8"?>
-<w:ftr xmlns:wpc="http://schemas.microsoft.com/office/word/2010/wordprocessingCanvas" xmlns:cx="http://schemas.microsoft.com/office/drawing/2014/chartex" xmlns:cx1="http://schemas.microsoft.com/office/drawing/2015/9/8/chartex" xmlns:cx2="http://schemas.microsoft.com/office/drawing/2015/10/21/chartex" xmlns:cx3="http://schemas.microsoft.com/office/drawing/2016/5/9/chartex" xmlns:cx4="http://schemas.microsoft.com/office/drawing/2016/5/10/chartex" xmlns:cx5="http://schemas.microsoft.com/office/drawing/2016/5/11/chartex" xmlns:cx6="http://schemas.microsoft.com/office/drawing/2016/5/12/chartex" xmlns:cx7="http://schemas.microsoft.com/office/drawing/2016/5/13/chartex" xmlns:cx8="http://schemas.microsoft.com/office/drawing/2016/5/14/chartex" xmlns:mc="http://schemas.openxmlformats.org/markup-compatibility/2006" xmlns:aink="http://schemas.microsoft.com/office/drawing/2016/ink" xmlns:am3d="http://schemas.microsoft.com/office/drawing/2017/model3d" xmlns:o="urn:schemas-microsoft-com:office:office" xmlns:r="http://schemas.openxmlformats.org/officeDocument/2006/relationships" xmlns:m="http://schemas.openxmlformats.org/officeDocument/2006/math" xmlns:v="urn:schemas-microsoft-com:vml" xmlns:wp14="http://schemas.microsoft.com/office/word/2010/wordprocessingDrawing" xmlns:wp="http://schemas.openxmlformats.org/drawingml/2006/wordprocessingDrawing" xmlns:w10="urn:schemas-microsoft-com:office:word" xmlns:w="http://schemas.openxmlformats.org/wordprocessingml/2006/main" xmlns:w14="http://schemas.microsoft.com/office/word/2010/wordml" xmlns:w15="http://schemas.microsoft.com/office/word/2012/wordml" xmlns:w16cid="http://schemas.microsoft.com/office/word/2016/wordml/cid" xmlns:w16se="http://schemas.microsoft.com/office/word/2015/wordml/symex" xmlns:wpg="http://schemas.microsoft.com/office/word/2010/wordprocessingGroup" xmlns:wpi="http://schemas.microsoft.com/office/word/2010/wordprocessingInk" xmlns:wne="http://schemas.microsoft.com/office/word/2006/wordml" xmlns:wps="http://schemas.microsoft.com/office/word/2010/wordprocessingShape" mc:Ignorable="w14 w15 w16se w16cid wp14">
+<w:ftr xmlns:wpc="http://schemas.microsoft.com/office/word/2010/wordprocessingCanvas" xmlns:mc="http://schemas.openxmlformats.org/markup-compatibility/2006" xmlns:o="urn:schemas-microsoft-com:office:office" xmlns:r="http://schemas.openxmlformats.org/officeDocument/2006/relationships" xmlns:m="http://schemas.openxmlformats.org/officeDocument/2006/math" xmlns:v="urn:schemas-microsoft-com:vml" xmlns:wp14="http://schemas.microsoft.com/office/word/2010/wordprocessingDrawing" xmlns:wp="http://schemas.openxmlformats.org/drawingml/2006/wordprocessingDrawing" xmlns:w10="urn:schemas-microsoft-com:office:word" xmlns:w="http://schemas.openxmlformats.org/wordprocessingml/2006/main" xmlns:w14="http://schemas.microsoft.com/office/word/2010/wordml" xmlns:w15="http://schemas.microsoft.com/office/word/2012/wordml" xmlns:wpg="http://schemas.microsoft.com/office/word/2010/wordprocessingGroup" xmlns:wpi="http://schemas.microsoft.com/office/word/2010/wordprocessingInk" xmlns:wne="http://schemas.microsoft.com/office/word/2006/wordml" xmlns:wps="http://schemas.microsoft.com/office/word/2010/wordprocessingShape" mc:Ignorable="w14 w15 wp14">
   <w:sdt>
     <w:sdtPr>
-      <w:id w:val="-371077649"/>
+      <w:id w:val="-1622604100"/>
       <w:docPartObj>
         <w:docPartGallery w:val="Page Numbers (Bottom of Page)"/>
         <w:docPartUnique/>
@@ -14907,7 +15112,7 @@
 </file>
 
 <file path=word/footnotes.xml><?xml version="1.0" encoding="utf-8"?>
-<w:footnotes xmlns:wpc="http://schemas.microsoft.com/office/word/2010/wordprocessingCanvas" xmlns:cx="http://schemas.microsoft.com/office/drawing/2014/chartex" xmlns:cx1="http://schemas.microsoft.com/office/drawing/2015/9/8/chartex" xmlns:cx2="http://schemas.microsoft.com/office/drawing/2015/10/21/chartex" xmlns:cx3="http://schemas.microsoft.com/office/drawing/2016/5/9/chartex" xmlns:cx4="http://schemas.microsoft.com/office/drawing/2016/5/10/chartex" xmlns:cx5="http://schemas.microsoft.com/office/drawing/2016/5/11/chartex" xmlns:cx6="http://schemas.microsoft.com/office/drawing/2016/5/12/chartex" xmlns:cx7="http://schemas.microsoft.com/office/drawing/2016/5/13/chartex" xmlns:cx8="http://schemas.microsoft.com/office/drawing/2016/5/14/chartex" xmlns:mc="http://schemas.openxmlformats.org/markup-compatibility/2006" xmlns:aink="http://schemas.microsoft.com/office/drawing/2016/ink" xmlns:am3d="http://schemas.microsoft.com/office/drawing/2017/model3d" xmlns:o="urn:schemas-microsoft-com:office:office" xmlns:r="http://schemas.openxmlformats.org/officeDocument/2006/relationships" xmlns:m="http://schemas.openxmlformats.org/officeDocument/2006/math" xmlns:v="urn:schemas-microsoft-com:vml" xmlns:wp14="http://schemas.microsoft.com/office/word/2010/wordprocessingDrawing" xmlns:wp="http://schemas.openxmlformats.org/drawingml/2006/wordprocessingDrawing" xmlns:w10="urn:schemas-microsoft-com:office:word" xmlns:w="http://schemas.openxmlformats.org/wordprocessingml/2006/main" xmlns:w14="http://schemas.microsoft.com/office/word/2010/wordml" xmlns:w15="http://schemas.microsoft.com/office/word/2012/wordml" xmlns:w16cid="http://schemas.microsoft.com/office/word/2016/wordml/cid" xmlns:w16se="http://schemas.microsoft.com/office/word/2015/wordml/symex" xmlns:wpg="http://schemas.microsoft.com/office/word/2010/wordprocessingGroup" xmlns:wpi="http://schemas.microsoft.com/office/word/2010/wordprocessingInk" xmlns:wne="http://schemas.microsoft.com/office/word/2006/wordml" xmlns:wps="http://schemas.microsoft.com/office/word/2010/wordprocessingShape" mc:Ignorable="w14 w15 w16se w16cid wp14">
+<w:footnotes xmlns:wpc="http://schemas.microsoft.com/office/word/2010/wordprocessingCanvas" xmlns:mc="http://schemas.openxmlformats.org/markup-compatibility/2006" xmlns:o="urn:schemas-microsoft-com:office:office" xmlns:r="http://schemas.openxmlformats.org/officeDocument/2006/relationships" xmlns:m="http://schemas.openxmlformats.org/officeDocument/2006/math" xmlns:v="urn:schemas-microsoft-com:vml" xmlns:wp14="http://schemas.microsoft.com/office/word/2010/wordprocessingDrawing" xmlns:wp="http://schemas.openxmlformats.org/drawingml/2006/wordprocessingDrawing" xmlns:w10="urn:schemas-microsoft-com:office:word" xmlns:w="http://schemas.openxmlformats.org/wordprocessingml/2006/main" xmlns:w14="http://schemas.microsoft.com/office/word/2010/wordml" xmlns:w15="http://schemas.microsoft.com/office/word/2012/wordml" xmlns:wpg="http://schemas.microsoft.com/office/word/2010/wordprocessingGroup" xmlns:wpi="http://schemas.microsoft.com/office/word/2010/wordprocessingInk" xmlns:wne="http://schemas.microsoft.com/office/word/2006/wordml" xmlns:wps="http://schemas.microsoft.com/office/word/2010/wordprocessingShape" mc:Ignorable="w14 w15 wp14">
   <w:footnote w:type="separator" w:id="-1">
     <w:p>
       <w:r>
@@ -14926,7 +15131,7 @@
 </file>
 
 <file path=word/header1.xml><?xml version="1.0" encoding="utf-8"?>
-<w:hdr xmlns:wpc="http://schemas.microsoft.com/office/word/2010/wordprocessingCanvas" xmlns:cx="http://schemas.microsoft.com/office/drawing/2014/chartex" xmlns:cx1="http://schemas.microsoft.com/office/drawing/2015/9/8/chartex" xmlns:cx2="http://schemas.microsoft.com/office/drawing/2015/10/21/chartex" xmlns:cx3="http://schemas.microsoft.com/office/drawing/2016/5/9/chartex" xmlns:cx4="http://schemas.microsoft.com/office/drawing/2016/5/10/chartex" xmlns:cx5="http://schemas.microsoft.com/office/drawing/2016/5/11/chartex" xmlns:cx6="http://schemas.microsoft.com/office/drawing/2016/5/12/chartex" xmlns:cx7="http://schemas.microsoft.com/office/drawing/2016/5/13/chartex" xmlns:cx8="http://schemas.microsoft.com/office/drawing/2016/5/14/chartex" xmlns:mc="http://schemas.openxmlformats.org/markup-compatibility/2006" xmlns:aink="http://schemas.microsoft.com/office/drawing/2016/ink" xmlns:am3d="http://schemas.microsoft.com/office/drawing/2017/model3d" xmlns:o="urn:schemas-microsoft-com:office:office" xmlns:r="http://schemas.openxmlformats.org/officeDocument/2006/relationships" xmlns:m="http://schemas.openxmlformats.org/officeDocument/2006/math" xmlns:v="urn:schemas-microsoft-com:vml" xmlns:wp14="http://schemas.microsoft.com/office/word/2010/wordprocessingDrawing" xmlns:wp="http://schemas.openxmlformats.org/drawingml/2006/wordprocessingDrawing" xmlns:w10="urn:schemas-microsoft-com:office:word" xmlns:w="http://schemas.openxmlformats.org/wordprocessingml/2006/main" xmlns:w14="http://schemas.microsoft.com/office/word/2010/wordml" xmlns:w15="http://schemas.microsoft.com/office/word/2012/wordml" xmlns:w16cid="http://schemas.microsoft.com/office/word/2016/wordml/cid" xmlns:w16se="http://schemas.microsoft.com/office/word/2015/wordml/symex" xmlns:wpg="http://schemas.microsoft.com/office/word/2010/wordprocessingGroup" xmlns:wpi="http://schemas.microsoft.com/office/word/2010/wordprocessingInk" xmlns:wne="http://schemas.microsoft.com/office/word/2006/wordml" xmlns:wps="http://schemas.microsoft.com/office/word/2010/wordprocessingShape" mc:Ignorable="w14 w15 w16se w16cid wp14">
+<w:hdr xmlns:wpc="http://schemas.microsoft.com/office/word/2010/wordprocessingCanvas" xmlns:mc="http://schemas.openxmlformats.org/markup-compatibility/2006" xmlns:o="urn:schemas-microsoft-com:office:office" xmlns:r="http://schemas.openxmlformats.org/officeDocument/2006/relationships" xmlns:m="http://schemas.openxmlformats.org/officeDocument/2006/math" xmlns:v="urn:schemas-microsoft-com:vml" xmlns:wp14="http://schemas.microsoft.com/office/word/2010/wordprocessingDrawing" xmlns:wp="http://schemas.openxmlformats.org/drawingml/2006/wordprocessingDrawing" xmlns:w10="urn:schemas-microsoft-com:office:word" xmlns:w="http://schemas.openxmlformats.org/wordprocessingml/2006/main" xmlns:w14="http://schemas.microsoft.com/office/word/2010/wordml" xmlns:w15="http://schemas.microsoft.com/office/word/2012/wordml" xmlns:wpg="http://schemas.microsoft.com/office/word/2010/wordprocessingGroup" xmlns:wpi="http://schemas.microsoft.com/office/word/2010/wordprocessingInk" xmlns:wne="http://schemas.microsoft.com/office/word/2006/wordml" xmlns:wps="http://schemas.microsoft.com/office/word/2010/wordprocessingShape" mc:Ignorable="w14 w15 wp14">
   <w:p>
     <w:pPr>
       <w:pStyle w:val="Header"/>
@@ -14936,7 +15141,7 @@
 </file>
 
 <file path=word/header2.xml><?xml version="1.0" encoding="utf-8"?>
-<w:hdr xmlns:wpc="http://schemas.microsoft.com/office/word/2010/wordprocessingCanvas" xmlns:cx="http://schemas.microsoft.com/office/drawing/2014/chartex" xmlns:cx1="http://schemas.microsoft.com/office/drawing/2015/9/8/chartex" xmlns:cx2="http://schemas.microsoft.com/office/drawing/2015/10/21/chartex" xmlns:cx3="http://schemas.microsoft.com/office/drawing/2016/5/9/chartex" xmlns:cx4="http://schemas.microsoft.com/office/drawing/2016/5/10/chartex" xmlns:cx5="http://schemas.microsoft.com/office/drawing/2016/5/11/chartex" xmlns:cx6="http://schemas.microsoft.com/office/drawing/2016/5/12/chartex" xmlns:cx7="http://schemas.microsoft.com/office/drawing/2016/5/13/chartex" xmlns:cx8="http://schemas.microsoft.com/office/drawing/2016/5/14/chartex" xmlns:mc="http://schemas.openxmlformats.org/markup-compatibility/2006" xmlns:aink="http://schemas.microsoft.com/office/drawing/2016/ink" xmlns:am3d="http://schemas.microsoft.com/office/drawing/2017/model3d" xmlns:o="urn:schemas-microsoft-com:office:office" xmlns:r="http://schemas.openxmlformats.org/officeDocument/2006/relationships" xmlns:m="http://schemas.openxmlformats.org/officeDocument/2006/math" xmlns:v="urn:schemas-microsoft-com:vml" xmlns:wp14="http://schemas.microsoft.com/office/word/2010/wordprocessingDrawing" xmlns:wp="http://schemas.openxmlformats.org/drawingml/2006/wordprocessingDrawing" xmlns:w10="urn:schemas-microsoft-com:office:word" xmlns:w="http://schemas.openxmlformats.org/wordprocessingml/2006/main" xmlns:w14="http://schemas.microsoft.com/office/word/2010/wordml" xmlns:w15="http://schemas.microsoft.com/office/word/2012/wordml" xmlns:w16cid="http://schemas.microsoft.com/office/word/2016/wordml/cid" xmlns:w16se="http://schemas.microsoft.com/office/word/2015/wordml/symex" xmlns:wpg="http://schemas.microsoft.com/office/word/2010/wordprocessingGroup" xmlns:wpi="http://schemas.microsoft.com/office/word/2010/wordprocessingInk" xmlns:wne="http://schemas.microsoft.com/office/word/2006/wordml" xmlns:wps="http://schemas.microsoft.com/office/word/2010/wordprocessingShape" mc:Ignorable="w14 w15 w16se w16cid wp14">
+<w:hdr xmlns:wpc="http://schemas.microsoft.com/office/word/2010/wordprocessingCanvas" xmlns:mc="http://schemas.openxmlformats.org/markup-compatibility/2006" xmlns:o="urn:schemas-microsoft-com:office:office" xmlns:r="http://schemas.openxmlformats.org/officeDocument/2006/relationships" xmlns:m="http://schemas.openxmlformats.org/officeDocument/2006/math" xmlns:v="urn:schemas-microsoft-com:vml" xmlns:wp14="http://schemas.microsoft.com/office/word/2010/wordprocessingDrawing" xmlns:wp="http://schemas.openxmlformats.org/drawingml/2006/wordprocessingDrawing" xmlns:w10="urn:schemas-microsoft-com:office:word" xmlns:w="http://schemas.openxmlformats.org/wordprocessingml/2006/main" xmlns:w14="http://schemas.microsoft.com/office/word/2010/wordml" xmlns:w15="http://schemas.microsoft.com/office/word/2012/wordml" xmlns:wpg="http://schemas.microsoft.com/office/word/2010/wordprocessingGroup" xmlns:wpi="http://schemas.microsoft.com/office/word/2010/wordprocessingInk" xmlns:wne="http://schemas.microsoft.com/office/word/2006/wordml" xmlns:wps="http://schemas.microsoft.com/office/word/2010/wordprocessingShape" mc:Ignorable="w14 w15 wp14">
   <w:p>
     <w:pPr>
       <w:pStyle w:val="Header"/>
@@ -14946,7 +15151,7 @@
 </file>
 
 <file path=word/numbering.xml><?xml version="1.0" encoding="utf-8"?>
-<w:numbering xmlns:wpc="http://schemas.microsoft.com/office/word/2010/wordprocessingCanvas" xmlns:cx="http://schemas.microsoft.com/office/drawing/2014/chartex" xmlns:cx1="http://schemas.microsoft.com/office/drawing/2015/9/8/chartex" xmlns:cx2="http://schemas.microsoft.com/office/drawing/2015/10/21/chartex" xmlns:cx3="http://schemas.microsoft.com/office/drawing/2016/5/9/chartex" xmlns:cx4="http://schemas.microsoft.com/office/drawing/2016/5/10/chartex" xmlns:cx5="http://schemas.microsoft.com/office/drawing/2016/5/11/chartex" xmlns:cx6="http://schemas.microsoft.com/office/drawing/2016/5/12/chartex" xmlns:cx7="http://schemas.microsoft.com/office/drawing/2016/5/13/chartex" xmlns:cx8="http://schemas.microsoft.com/office/drawing/2016/5/14/chartex" xmlns:mc="http://schemas.openxmlformats.org/markup-compatibility/2006" xmlns:aink="http://schemas.microsoft.com/office/drawing/2016/ink" xmlns:am3d="http://schemas.microsoft.com/office/drawing/2017/model3d" xmlns:o="urn:schemas-microsoft-com:office:office" xmlns:r="http://schemas.openxmlformats.org/officeDocument/2006/relationships" xmlns:m="http://schemas.openxmlformats.org/officeDocument/2006/math" xmlns:v="urn:schemas-microsoft-com:vml" xmlns:wp14="http://schemas.microsoft.com/office/word/2010/wordprocessingDrawing" xmlns:wp="http://schemas.openxmlformats.org/drawingml/2006/wordprocessingDrawing" xmlns:w10="urn:schemas-microsoft-com:office:word" xmlns:w="http://schemas.openxmlformats.org/wordprocessingml/2006/main" xmlns:w14="http://schemas.microsoft.com/office/word/2010/wordml" xmlns:w15="http://schemas.microsoft.com/office/word/2012/wordml" xmlns:w16cid="http://schemas.microsoft.com/office/word/2016/wordml/cid" xmlns:w16se="http://schemas.microsoft.com/office/word/2015/wordml/symex" xmlns:wpg="http://schemas.microsoft.com/office/word/2010/wordprocessingGroup" xmlns:wpi="http://schemas.microsoft.com/office/word/2010/wordprocessingInk" xmlns:wne="http://schemas.microsoft.com/office/word/2006/wordml" xmlns:wps="http://schemas.microsoft.com/office/word/2010/wordprocessingShape" mc:Ignorable="w14 w15 w16se w16cid wp14">
+<w:numbering xmlns:wpc="http://schemas.microsoft.com/office/word/2010/wordprocessingCanvas" xmlns:mc="http://schemas.openxmlformats.org/markup-compatibility/2006" xmlns:o="urn:schemas-microsoft-com:office:office" xmlns:r="http://schemas.openxmlformats.org/officeDocument/2006/relationships" xmlns:m="http://schemas.openxmlformats.org/officeDocument/2006/math" xmlns:v="urn:schemas-microsoft-com:vml" xmlns:wp14="http://schemas.microsoft.com/office/word/2010/wordprocessingDrawing" xmlns:wp="http://schemas.openxmlformats.org/drawingml/2006/wordprocessingDrawing" xmlns:w10="urn:schemas-microsoft-com:office:word" xmlns:w="http://schemas.openxmlformats.org/wordprocessingml/2006/main" xmlns:w14="http://schemas.microsoft.com/office/word/2010/wordml" xmlns:w15="http://schemas.microsoft.com/office/word/2012/wordml" xmlns:wpg="http://schemas.microsoft.com/office/word/2010/wordprocessingGroup" xmlns:wpi="http://schemas.microsoft.com/office/word/2010/wordprocessingInk" xmlns:wne="http://schemas.microsoft.com/office/word/2006/wordml" xmlns:wps="http://schemas.microsoft.com/office/word/2010/wordprocessingShape" mc:Ignorable="w14 w15 wp14">
   <w:abstractNum w:abstractNumId="0" w15:restartNumberingAfterBreak="0">
     <w:nsid w:val="00C36962"/>
     <w:multiLevelType w:val="hybridMultilevel"/>
@@ -17113,7 +17318,7 @@
 </file>
 
 <file path=word/styles.xml><?xml version="1.0" encoding="utf-8"?>
-<w:styles xmlns:mc="http://schemas.openxmlformats.org/markup-compatibility/2006" xmlns:r="http://schemas.openxmlformats.org/officeDocument/2006/relationships" xmlns:w="http://schemas.openxmlformats.org/wordprocessingml/2006/main" xmlns:w14="http://schemas.microsoft.com/office/word/2010/wordml" xmlns:w15="http://schemas.microsoft.com/office/word/2012/wordml" xmlns:w16cid="http://schemas.microsoft.com/office/word/2016/wordml/cid" xmlns:w16se="http://schemas.microsoft.com/office/word/2015/wordml/symex" mc:Ignorable="w14 w15 w16se w16cid">
+<w:styles xmlns:mc="http://schemas.openxmlformats.org/markup-compatibility/2006" xmlns:r="http://schemas.openxmlformats.org/officeDocument/2006/relationships" xmlns:w="http://schemas.openxmlformats.org/wordprocessingml/2006/main" xmlns:w14="http://schemas.microsoft.com/office/word/2010/wordml" xmlns:w15="http://schemas.microsoft.com/office/word/2012/wordml" mc:Ignorable="w14 w15">
   <w:docDefaults>
     <w:rPrDefault>
       <w:rPr>
@@ -17129,7 +17334,7 @@
       </w:pPr>
     </w:pPrDefault>
   </w:docDefaults>
-  <w:latentStyles w:defLockedState="0" w:defUIPriority="99" w:defSemiHidden="0" w:defUnhideWhenUsed="0" w:defQFormat="0" w:count="375">
+  <w:latentStyles w:defLockedState="0" w:defUIPriority="99" w:defSemiHidden="0" w:defUnhideWhenUsed="0" w:defQFormat="0" w:count="371">
     <w:lsdException w:name="Normal" w:uiPriority="0" w:qFormat="1"/>
     <w:lsdException w:name="heading 1" w:uiPriority="9" w:qFormat="1"/>
     <w:lsdException w:name="heading 2" w:semiHidden="1" w:uiPriority="9" w:unhideWhenUsed="1" w:qFormat="1"/>
@@ -17501,10 +17706,6 @@
     <w:lsdException w:name="List Table 5 Dark Accent 6" w:uiPriority="50"/>
     <w:lsdException w:name="List Table 6 Colorful Accent 6" w:uiPriority="51"/>
     <w:lsdException w:name="List Table 7 Colorful Accent 6" w:uiPriority="52"/>
-    <w:lsdException w:name="Mention" w:semiHidden="1" w:unhideWhenUsed="1"/>
-    <w:lsdException w:name="Smart Hyperlink" w:semiHidden="1" w:unhideWhenUsed="1"/>
-    <w:lsdException w:name="Hashtag" w:semiHidden="1" w:unhideWhenUsed="1"/>
-    <w:lsdException w:name="Unresolved Mention" w:semiHidden="1" w:unhideWhenUsed="1"/>
   </w:latentStyles>
   <w:style w:type="paragraph" w:default="1" w:styleId="Normal">
     <w:name w:val="Normal"/>
@@ -17549,7 +17750,6 @@
     <w:next w:val="Normal"/>
     <w:link w:val="Heading2Char"/>
     <w:uiPriority w:val="9"/>
-    <w:semiHidden/>
     <w:unhideWhenUsed/>
     <w:qFormat/>
     <w:rsid w:val="00EA7310"/>
@@ -17944,7 +18144,6 @@
     <w:basedOn w:val="DefaultParagraphFont"/>
     <w:link w:val="Heading2"/>
     <w:uiPriority w:val="9"/>
-    <w:semiHidden/>
     <w:rsid w:val="00EA7310"/>
     <w:rPr>
       <w:rFonts w:asciiTheme="majorHAnsi" w:eastAsiaTheme="majorEastAsia" w:hAnsiTheme="majorHAnsi" w:cstheme="majorBidi"/>
@@ -18595,7 +18794,7 @@
 </file>
 
 <file path=customXml/itemProps1.xml><?xml version="1.0" encoding="utf-8"?>
-<ds:datastoreItem xmlns:ds="http://schemas.openxmlformats.org/officeDocument/2006/customXml" ds:itemID="{E9D4FA20-484E-4FBB-BFEC-D44DAF0A37E4}">
+<ds:datastoreItem xmlns:ds="http://schemas.openxmlformats.org/officeDocument/2006/customXml" ds:itemID="{9AA9DA3D-97C6-4C46-B320-7FC0D819B900}">
   <ds:schemaRefs>
     <ds:schemaRef ds:uri="http://schemas.openxmlformats.org/officeDocument/2006/bibliography"/>
   </ds:schemaRefs>

</xml_diff>

<commit_message>
Dodan je opis dijagrama aktivnosti za dnevni raspored
</commit_message>
<xml_diff>
--- a/Dokumentacija/PillCare - Brkić_Danzante_Ergović_Hranj - Tehnička.docx
+++ b/Dokumentacija/PillCare - Brkić_Danzante_Ergović_Hranj - Tehnička.docx
@@ -989,6 +989,8 @@
             <w:pStyle w:val="TOCHeading"/>
           </w:pPr>
         </w:p>
+        <w:bookmarkStart w:id="1" w:name="_GoBack"/>
+        <w:bookmarkEnd w:id="1"/>
         <w:p>
           <w:pPr>
             <w:pStyle w:val="TOC1"/>
@@ -1008,7 +1010,7 @@
           <w:r>
             <w:fldChar w:fldCharType="separate"/>
           </w:r>
-          <w:hyperlink w:anchor="_Toc504332331" w:history="1">
+          <w:hyperlink w:anchor="_Toc504342003" w:history="1">
             <w:r>
               <w:rPr>
                 <w:rStyle w:val="Hyperlink"/>
@@ -1051,7 +1053,7 @@
                 <w:noProof/>
                 <w:webHidden/>
               </w:rPr>
-              <w:instrText xml:space="preserve"> PAGEREF _Toc504332331 \h </w:instrText>
+              <w:instrText xml:space="preserve"> PAGEREF _Toc504342003 \h </w:instrText>
             </w:r>
             <w:r>
               <w:rPr>
@@ -1092,7 +1094,7 @@
               <w:szCs w:val="22"/>
             </w:rPr>
           </w:pPr>
-          <w:hyperlink w:anchor="_Toc504332332" w:history="1">
+          <w:hyperlink w:anchor="_Toc504342004" w:history="1">
             <w:r>
               <w:rPr>
                 <w:rStyle w:val="Hyperlink"/>
@@ -1135,7 +1137,7 @@
                 <w:noProof/>
                 <w:webHidden/>
               </w:rPr>
-              <w:instrText xml:space="preserve"> PAGEREF _Toc504332332 \h </w:instrText>
+              <w:instrText xml:space="preserve"> PAGEREF _Toc504342004 \h </w:instrText>
             </w:r>
             <w:r>
               <w:rPr>
@@ -1176,7 +1178,7 @@
               <w:szCs w:val="22"/>
             </w:rPr>
           </w:pPr>
-          <w:hyperlink w:anchor="_Toc504332333" w:history="1">
+          <w:hyperlink w:anchor="_Toc504342005" w:history="1">
             <w:r>
               <w:rPr>
                 <w:rStyle w:val="Hyperlink"/>
@@ -1219,7 +1221,7 @@
                 <w:noProof/>
                 <w:webHidden/>
               </w:rPr>
-              <w:instrText xml:space="preserve"> PAGEREF _Toc504332333 \h </w:instrText>
+              <w:instrText xml:space="preserve"> PAGEREF _Toc504342005 \h </w:instrText>
             </w:r>
             <w:r>
               <w:rPr>
@@ -1260,7 +1262,7 @@
               <w:szCs w:val="22"/>
             </w:rPr>
           </w:pPr>
-          <w:hyperlink w:anchor="_Toc504332334" w:history="1">
+          <w:hyperlink w:anchor="_Toc504342006" w:history="1">
             <w:r>
               <w:rPr>
                 <w:rStyle w:val="Hyperlink"/>
@@ -1303,7 +1305,7 @@
                 <w:noProof/>
                 <w:webHidden/>
               </w:rPr>
-              <w:instrText xml:space="preserve"> PAGEREF _Toc504332334 \h </w:instrText>
+              <w:instrText xml:space="preserve"> PAGEREF _Toc504342006 \h </w:instrText>
             </w:r>
             <w:r>
               <w:rPr>
@@ -1344,7 +1346,7 @@
               <w:szCs w:val="22"/>
             </w:rPr>
           </w:pPr>
-          <w:hyperlink w:anchor="_Toc504332335" w:history="1">
+          <w:hyperlink w:anchor="_Toc504342007" w:history="1">
             <w:r>
               <w:rPr>
                 <w:rStyle w:val="Hyperlink"/>
@@ -1387,7 +1389,7 @@
                 <w:noProof/>
                 <w:webHidden/>
               </w:rPr>
-              <w:instrText xml:space="preserve"> PAGEREF _Toc504332335 \h </w:instrText>
+              <w:instrText xml:space="preserve"> PAGEREF _Toc504342007 \h </w:instrText>
             </w:r>
             <w:r>
               <w:rPr>
@@ -1428,7 +1430,7 @@
               <w:szCs w:val="22"/>
             </w:rPr>
           </w:pPr>
-          <w:hyperlink w:anchor="_Toc504332336" w:history="1">
+          <w:hyperlink w:anchor="_Toc504342008" w:history="1">
             <w:r>
               <w:rPr>
                 <w:rStyle w:val="Hyperlink"/>
@@ -1471,7 +1473,7 @@
                 <w:noProof/>
                 <w:webHidden/>
               </w:rPr>
-              <w:instrText xml:space="preserve"> PAGEREF _Toc504332336 \h </w:instrText>
+              <w:instrText xml:space="preserve"> PAGEREF _Toc504342008 \h </w:instrText>
             </w:r>
             <w:r>
               <w:rPr>
@@ -1512,7 +1514,7 @@
               <w:szCs w:val="22"/>
             </w:rPr>
           </w:pPr>
-          <w:hyperlink w:anchor="_Toc504332337" w:history="1">
+          <w:hyperlink w:anchor="_Toc504342009" w:history="1">
             <w:r>
               <w:rPr>
                 <w:rStyle w:val="Hyperlink"/>
@@ -1555,7 +1557,7 @@
                 <w:noProof/>
                 <w:webHidden/>
               </w:rPr>
-              <w:instrText xml:space="preserve"> PAGEREF _Toc504332337 \h </w:instrText>
+              <w:instrText xml:space="preserve"> PAGEREF _Toc504342009 \h </w:instrText>
             </w:r>
             <w:r>
               <w:rPr>
@@ -1596,7 +1598,7 @@
               <w:szCs w:val="22"/>
             </w:rPr>
           </w:pPr>
-          <w:hyperlink w:anchor="_Toc504332338" w:history="1">
+          <w:hyperlink w:anchor="_Toc504342010" w:history="1">
             <w:r>
               <w:rPr>
                 <w:rStyle w:val="Hyperlink"/>
@@ -1639,7 +1641,7 @@
                 <w:noProof/>
                 <w:webHidden/>
               </w:rPr>
-              <w:instrText xml:space="preserve"> PAGEREF _Toc504332338 \h </w:instrText>
+              <w:instrText xml:space="preserve"> PAGEREF _Toc504342010 \h </w:instrText>
             </w:r>
             <w:r>
               <w:rPr>
@@ -1680,7 +1682,7 @@
               <w:szCs w:val="22"/>
             </w:rPr>
           </w:pPr>
-          <w:hyperlink w:anchor="_Toc504332339" w:history="1">
+          <w:hyperlink w:anchor="_Toc504342011" w:history="1">
             <w:r>
               <w:rPr>
                 <w:rStyle w:val="Hyperlink"/>
@@ -1723,7 +1725,7 @@
                 <w:noProof/>
                 <w:webHidden/>
               </w:rPr>
-              <w:instrText xml:space="preserve"> PAGEREF _Toc504332339 \h </w:instrText>
+              <w:instrText xml:space="preserve"> PAGEREF _Toc504342011 \h </w:instrText>
             </w:r>
             <w:r>
               <w:rPr>
@@ -1764,7 +1766,7 @@
               <w:szCs w:val="22"/>
             </w:rPr>
           </w:pPr>
-          <w:hyperlink w:anchor="_Toc504332340" w:history="1">
+          <w:hyperlink w:anchor="_Toc504342012" w:history="1">
             <w:r>
               <w:rPr>
                 <w:rStyle w:val="Hyperlink"/>
@@ -1807,7 +1809,7 @@
                 <w:noProof/>
                 <w:webHidden/>
               </w:rPr>
-              <w:instrText xml:space="preserve"> PAGEREF _Toc504332340 \h </w:instrText>
+              <w:instrText xml:space="preserve"> PAGEREF _Toc504342012 \h </w:instrText>
             </w:r>
             <w:r>
               <w:rPr>
@@ -1848,7 +1850,7 @@
               <w:szCs w:val="22"/>
             </w:rPr>
           </w:pPr>
-          <w:hyperlink w:anchor="_Toc504332341" w:history="1">
+          <w:hyperlink w:anchor="_Toc504342013" w:history="1">
             <w:r>
               <w:rPr>
                 <w:rStyle w:val="Hyperlink"/>
@@ -1891,7 +1893,7 @@
                 <w:noProof/>
                 <w:webHidden/>
               </w:rPr>
-              <w:instrText xml:space="preserve"> PAGEREF _Toc504332341 \h </w:instrText>
+              <w:instrText xml:space="preserve"> PAGEREF _Toc504342013 \h </w:instrText>
             </w:r>
             <w:r>
               <w:rPr>
@@ -1932,7 +1934,7 @@
               <w:szCs w:val="22"/>
             </w:rPr>
           </w:pPr>
-          <w:hyperlink w:anchor="_Toc504332342" w:history="1">
+          <w:hyperlink w:anchor="_Toc504342014" w:history="1">
             <w:r>
               <w:rPr>
                 <w:rStyle w:val="Hyperlink"/>
@@ -1975,7 +1977,7 @@
                 <w:noProof/>
                 <w:webHidden/>
               </w:rPr>
-              <w:instrText xml:space="preserve"> PAGEREF _Toc504332342 \h </w:instrText>
+              <w:instrText xml:space="preserve"> PAGEREF _Toc504342014 \h </w:instrText>
             </w:r>
             <w:r>
               <w:rPr>
@@ -2016,7 +2018,7 @@
               <w:szCs w:val="22"/>
             </w:rPr>
           </w:pPr>
-          <w:hyperlink w:anchor="_Toc504332343" w:history="1">
+          <w:hyperlink w:anchor="_Toc504342015" w:history="1">
             <w:r>
               <w:rPr>
                 <w:rStyle w:val="Hyperlink"/>
@@ -2059,7 +2061,7 @@
                 <w:noProof/>
                 <w:webHidden/>
               </w:rPr>
-              <w:instrText xml:space="preserve"> PAGEREF _Toc504332343 \h </w:instrText>
+              <w:instrText xml:space="preserve"> PAGEREF _Toc504342015 \h </w:instrText>
             </w:r>
             <w:r>
               <w:rPr>
@@ -2100,7 +2102,7 @@
               <w:szCs w:val="22"/>
             </w:rPr>
           </w:pPr>
-          <w:hyperlink w:anchor="_Toc504332344" w:history="1">
+          <w:hyperlink w:anchor="_Toc504342016" w:history="1">
             <w:r>
               <w:rPr>
                 <w:rStyle w:val="Hyperlink"/>
@@ -2143,7 +2145,7 @@
                 <w:noProof/>
                 <w:webHidden/>
               </w:rPr>
-              <w:instrText xml:space="preserve"> PAGEREF _Toc504332344 \h </w:instrText>
+              <w:instrText xml:space="preserve"> PAGEREF _Toc504342016 \h </w:instrText>
             </w:r>
             <w:r>
               <w:rPr>
@@ -2184,7 +2186,7 @@
               <w:szCs w:val="22"/>
             </w:rPr>
           </w:pPr>
-          <w:hyperlink w:anchor="_Toc504332345" w:history="1">
+          <w:hyperlink w:anchor="_Toc504342017" w:history="1">
             <w:r>
               <w:rPr>
                 <w:rStyle w:val="Hyperlink"/>
@@ -2227,7 +2229,7 @@
                 <w:noProof/>
                 <w:webHidden/>
               </w:rPr>
-              <w:instrText xml:space="preserve"> PAGEREF _Toc504332345 \h </w:instrText>
+              <w:instrText xml:space="preserve"> PAGEREF _Toc504342017 \h </w:instrText>
             </w:r>
             <w:r>
               <w:rPr>
@@ -2268,7 +2270,7 @@
               <w:szCs w:val="22"/>
             </w:rPr>
           </w:pPr>
-          <w:hyperlink w:anchor="_Toc504332346" w:history="1">
+          <w:hyperlink w:anchor="_Toc504342018" w:history="1">
             <w:r>
               <w:rPr>
                 <w:rStyle w:val="Hyperlink"/>
@@ -2311,7 +2313,7 @@
                 <w:noProof/>
                 <w:webHidden/>
               </w:rPr>
-              <w:instrText xml:space="preserve"> PAGEREF _Toc504332346 \h </w:instrText>
+              <w:instrText xml:space="preserve"> PAGEREF _Toc504342018 \h </w:instrText>
             </w:r>
             <w:r>
               <w:rPr>
@@ -2352,7 +2354,7 @@
               <w:szCs w:val="22"/>
             </w:rPr>
           </w:pPr>
-          <w:hyperlink w:anchor="_Toc504332347" w:history="1">
+          <w:hyperlink w:anchor="_Toc504342019" w:history="1">
             <w:r>
               <w:rPr>
                 <w:rStyle w:val="Hyperlink"/>
@@ -2395,7 +2397,7 @@
                 <w:noProof/>
                 <w:webHidden/>
               </w:rPr>
-              <w:instrText xml:space="preserve"> PAGEREF _Toc504332347 \h </w:instrText>
+              <w:instrText xml:space="preserve"> PAGEREF _Toc504342019 \h </w:instrText>
             </w:r>
             <w:r>
               <w:rPr>
@@ -2436,7 +2438,7 @@
               <w:szCs w:val="22"/>
             </w:rPr>
           </w:pPr>
-          <w:hyperlink w:anchor="_Toc504332348" w:history="1">
+          <w:hyperlink w:anchor="_Toc504342020" w:history="1">
             <w:r>
               <w:rPr>
                 <w:rStyle w:val="Hyperlink"/>
@@ -2479,7 +2481,7 @@
                 <w:noProof/>
                 <w:webHidden/>
               </w:rPr>
-              <w:instrText xml:space="preserve"> PAGEREF _Toc504332348 \h </w:instrText>
+              <w:instrText xml:space="preserve"> PAGEREF _Toc504342020 \h </w:instrText>
             </w:r>
             <w:r>
               <w:rPr>
@@ -2520,7 +2522,7 @@
               <w:szCs w:val="22"/>
             </w:rPr>
           </w:pPr>
-          <w:hyperlink w:anchor="_Toc504332349" w:history="1">
+          <w:hyperlink w:anchor="_Toc504342021" w:history="1">
             <w:r>
               <w:rPr>
                 <w:rStyle w:val="Hyperlink"/>
@@ -2563,7 +2565,7 @@
                 <w:noProof/>
                 <w:webHidden/>
               </w:rPr>
-              <w:instrText xml:space="preserve"> PAGEREF _Toc504332349 \h </w:instrText>
+              <w:instrText xml:space="preserve"> PAGEREF _Toc504342021 \h </w:instrText>
             </w:r>
             <w:r>
               <w:rPr>
@@ -2604,7 +2606,7 @@
               <w:szCs w:val="22"/>
             </w:rPr>
           </w:pPr>
-          <w:hyperlink w:anchor="_Toc504332350" w:history="1">
+          <w:hyperlink w:anchor="_Toc504342022" w:history="1">
             <w:r>
               <w:rPr>
                 <w:rStyle w:val="Hyperlink"/>
@@ -2647,7 +2649,7 @@
                 <w:noProof/>
                 <w:webHidden/>
               </w:rPr>
-              <w:instrText xml:space="preserve"> PAGEREF _Toc504332350 \h </w:instrText>
+              <w:instrText xml:space="preserve"> PAGEREF _Toc504342022 \h </w:instrText>
             </w:r>
             <w:r>
               <w:rPr>
@@ -2688,7 +2690,7 @@
               <w:szCs w:val="22"/>
             </w:rPr>
           </w:pPr>
-          <w:hyperlink w:anchor="_Toc504332351" w:history="1">
+          <w:hyperlink w:anchor="_Toc504342023" w:history="1">
             <w:r>
               <w:rPr>
                 <w:rStyle w:val="Hyperlink"/>
@@ -2731,7 +2733,7 @@
                 <w:noProof/>
                 <w:webHidden/>
               </w:rPr>
-              <w:instrText xml:space="preserve"> PAGEREF _Toc504332351 \h </w:instrText>
+              <w:instrText xml:space="preserve"> PAGEREF _Toc504342023 \h </w:instrText>
             </w:r>
             <w:r>
               <w:rPr>
@@ -2772,7 +2774,7 @@
               <w:szCs w:val="22"/>
             </w:rPr>
           </w:pPr>
-          <w:hyperlink w:anchor="_Toc504332352" w:history="1">
+          <w:hyperlink w:anchor="_Toc504342024" w:history="1">
             <w:r>
               <w:rPr>
                 <w:rStyle w:val="Hyperlink"/>
@@ -2815,7 +2817,7 @@
                 <w:noProof/>
                 <w:webHidden/>
               </w:rPr>
-              <w:instrText xml:space="preserve"> PAGEREF _Toc504332352 \h </w:instrText>
+              <w:instrText xml:space="preserve"> PAGEREF _Toc504342024 \h </w:instrText>
             </w:r>
             <w:r>
               <w:rPr>
@@ -2856,7 +2858,7 @@
               <w:szCs w:val="22"/>
             </w:rPr>
           </w:pPr>
-          <w:hyperlink w:anchor="_Toc504332353" w:history="1">
+          <w:hyperlink w:anchor="_Toc504342025" w:history="1">
             <w:r>
               <w:rPr>
                 <w:rStyle w:val="Hyperlink"/>
@@ -2899,7 +2901,7 @@
                 <w:noProof/>
                 <w:webHidden/>
               </w:rPr>
-              <w:instrText xml:space="preserve"> PAGEREF _Toc504332353 \h </w:instrText>
+              <w:instrText xml:space="preserve"> PAGEREF _Toc504342025 \h </w:instrText>
             </w:r>
             <w:r>
               <w:rPr>
@@ -2940,7 +2942,7 @@
               <w:szCs w:val="22"/>
             </w:rPr>
           </w:pPr>
-          <w:hyperlink w:anchor="_Toc504332354" w:history="1">
+          <w:hyperlink w:anchor="_Toc504342026" w:history="1">
             <w:r>
               <w:rPr>
                 <w:rStyle w:val="Hyperlink"/>
@@ -2983,7 +2985,7 @@
                 <w:noProof/>
                 <w:webHidden/>
               </w:rPr>
-              <w:instrText xml:space="preserve"> PAGEREF _Toc504332354 \h </w:instrText>
+              <w:instrText xml:space="preserve"> PAGEREF _Toc504342026 \h </w:instrText>
             </w:r>
             <w:r>
               <w:rPr>
@@ -3024,7 +3026,7 @@
               <w:szCs w:val="22"/>
             </w:rPr>
           </w:pPr>
-          <w:hyperlink w:anchor="_Toc504332355" w:history="1">
+          <w:hyperlink w:anchor="_Toc504342027" w:history="1">
             <w:r>
               <w:rPr>
                 <w:rStyle w:val="Hyperlink"/>
@@ -3067,7 +3069,7 @@
                 <w:noProof/>
                 <w:webHidden/>
               </w:rPr>
-              <w:instrText xml:space="preserve"> PAGEREF _Toc504332355 \h </w:instrText>
+              <w:instrText xml:space="preserve"> PAGEREF _Toc504342027 \h </w:instrText>
             </w:r>
             <w:r>
               <w:rPr>
@@ -3108,7 +3110,7 @@
               <w:szCs w:val="22"/>
             </w:rPr>
           </w:pPr>
-          <w:hyperlink w:anchor="_Toc504332356" w:history="1">
+          <w:hyperlink w:anchor="_Toc504342028" w:history="1">
             <w:r>
               <w:rPr>
                 <w:rStyle w:val="Hyperlink"/>
@@ -3151,7 +3153,7 @@
                 <w:noProof/>
                 <w:webHidden/>
               </w:rPr>
-              <w:instrText xml:space="preserve"> PAGEREF _Toc504332356 \h </w:instrText>
+              <w:instrText xml:space="preserve"> PAGEREF _Toc504342028 \h </w:instrText>
             </w:r>
             <w:r>
               <w:rPr>
@@ -3192,7 +3194,7 @@
               <w:szCs w:val="22"/>
             </w:rPr>
           </w:pPr>
-          <w:hyperlink w:anchor="_Toc504332357" w:history="1">
+          <w:hyperlink w:anchor="_Toc504342029" w:history="1">
             <w:r>
               <w:rPr>
                 <w:rStyle w:val="Hyperlink"/>
@@ -3235,7 +3237,7 @@
                 <w:noProof/>
                 <w:webHidden/>
               </w:rPr>
-              <w:instrText xml:space="preserve"> PAGEREF _Toc504332357 \h </w:instrText>
+              <w:instrText xml:space="preserve"> PAGEREF _Toc504342029 \h </w:instrText>
             </w:r>
             <w:r>
               <w:rPr>
@@ -3276,7 +3278,7 @@
               <w:szCs w:val="22"/>
             </w:rPr>
           </w:pPr>
-          <w:hyperlink w:anchor="_Toc504332358" w:history="1">
+          <w:hyperlink w:anchor="_Toc504342030" w:history="1">
             <w:r>
               <w:rPr>
                 <w:rStyle w:val="Hyperlink"/>
@@ -3319,7 +3321,7 @@
                 <w:noProof/>
                 <w:webHidden/>
               </w:rPr>
-              <w:instrText xml:space="preserve"> PAGEREF _Toc504332358 \h </w:instrText>
+              <w:instrText xml:space="preserve"> PAGEREF _Toc504342030 \h </w:instrText>
             </w:r>
             <w:r>
               <w:rPr>
@@ -3363,7 +3365,7 @@
               <w:szCs w:val="22"/>
             </w:rPr>
           </w:pPr>
-          <w:hyperlink w:anchor="_Toc504332359" w:history="1">
+          <w:hyperlink w:anchor="_Toc504342031" w:history="1">
             <w:r>
               <w:rPr>
                 <w:rStyle w:val="Hyperlink"/>
@@ -3406,7 +3408,7 @@
                 <w:noProof/>
                 <w:webHidden/>
               </w:rPr>
-              <w:instrText xml:space="preserve"> PAGEREF _Toc504332359 \h </w:instrText>
+              <w:instrText xml:space="preserve"> PAGEREF _Toc504342031 \h </w:instrText>
             </w:r>
             <w:r>
               <w:rPr>
@@ -3450,7 +3452,7 @@
               <w:szCs w:val="22"/>
             </w:rPr>
           </w:pPr>
-          <w:hyperlink w:anchor="_Toc504332360" w:history="1">
+          <w:hyperlink w:anchor="_Toc504342032" w:history="1">
             <w:r>
               <w:rPr>
                 <w:rStyle w:val="Hyperlink"/>
@@ -3493,7 +3495,7 @@
                 <w:noProof/>
                 <w:webHidden/>
               </w:rPr>
-              <w:instrText xml:space="preserve"> PAGEREF _Toc504332360 \h </w:instrText>
+              <w:instrText xml:space="preserve"> PAGEREF _Toc504342032 \h </w:instrText>
             </w:r>
             <w:r>
               <w:rPr>
@@ -3537,7 +3539,7 @@
               <w:szCs w:val="22"/>
             </w:rPr>
           </w:pPr>
-          <w:hyperlink w:anchor="_Toc504332361" w:history="1">
+          <w:hyperlink w:anchor="_Toc504342033" w:history="1">
             <w:r>
               <w:rPr>
                 <w:rStyle w:val="Hyperlink"/>
@@ -3580,7 +3582,7 @@
                 <w:noProof/>
                 <w:webHidden/>
               </w:rPr>
-              <w:instrText xml:space="preserve"> PAGEREF _Toc504332361 \h </w:instrText>
+              <w:instrText xml:space="preserve"> PAGEREF _Toc504342033 \h </w:instrText>
             </w:r>
             <w:r>
               <w:rPr>
@@ -3624,7 +3626,7 @@
               <w:szCs w:val="22"/>
             </w:rPr>
           </w:pPr>
-          <w:hyperlink w:anchor="_Toc504332362" w:history="1">
+          <w:hyperlink w:anchor="_Toc504342034" w:history="1">
             <w:r>
               <w:rPr>
                 <w:rStyle w:val="Hyperlink"/>
@@ -3667,7 +3669,7 @@
                 <w:noProof/>
                 <w:webHidden/>
               </w:rPr>
-              <w:instrText xml:space="preserve"> PAGEREF _Toc504332362 \h </w:instrText>
+              <w:instrText xml:space="preserve"> PAGEREF _Toc504342034 \h </w:instrText>
             </w:r>
             <w:r>
               <w:rPr>
@@ -3711,7 +3713,7 @@
               <w:szCs w:val="22"/>
             </w:rPr>
           </w:pPr>
-          <w:hyperlink w:anchor="_Toc504332363" w:history="1">
+          <w:hyperlink w:anchor="_Toc504342035" w:history="1">
             <w:r>
               <w:rPr>
                 <w:rStyle w:val="Hyperlink"/>
@@ -3754,7 +3756,7 @@
                 <w:noProof/>
                 <w:webHidden/>
               </w:rPr>
-              <w:instrText xml:space="preserve"> PAGEREF _Toc504332363 \h </w:instrText>
+              <w:instrText xml:space="preserve"> PAGEREF _Toc504342035 \h </w:instrText>
             </w:r>
             <w:r>
               <w:rPr>
@@ -3798,7 +3800,7 @@
               <w:szCs w:val="22"/>
             </w:rPr>
           </w:pPr>
-          <w:hyperlink w:anchor="_Toc504332364" w:history="1">
+          <w:hyperlink w:anchor="_Toc504342036" w:history="1">
             <w:r>
               <w:rPr>
                 <w:rStyle w:val="Hyperlink"/>
@@ -3841,7 +3843,7 @@
                 <w:noProof/>
                 <w:webHidden/>
               </w:rPr>
-              <w:instrText xml:space="preserve"> PAGEREF _Toc504332364 \h </w:instrText>
+              <w:instrText xml:space="preserve"> PAGEREF _Toc504342036 \h </w:instrText>
             </w:r>
             <w:r>
               <w:rPr>
@@ -3885,7 +3887,7 @@
               <w:szCs w:val="22"/>
             </w:rPr>
           </w:pPr>
-          <w:hyperlink w:anchor="_Toc504332365" w:history="1">
+          <w:hyperlink w:anchor="_Toc504342037" w:history="1">
             <w:r>
               <w:rPr>
                 <w:rStyle w:val="Hyperlink"/>
@@ -3928,7 +3930,7 @@
                 <w:noProof/>
                 <w:webHidden/>
               </w:rPr>
-              <w:instrText xml:space="preserve"> PAGEREF _Toc504332365 \h </w:instrText>
+              <w:instrText xml:space="preserve"> PAGEREF _Toc504342037 \h </w:instrText>
             </w:r>
             <w:r>
               <w:rPr>
@@ -3948,7 +3950,7 @@
                 <w:noProof/>
                 <w:webHidden/>
               </w:rPr>
-              <w:t>17</w:t>
+              <w:t>18</w:t>
             </w:r>
             <w:r>
               <w:rPr>
@@ -3972,7 +3974,7 @@
               <w:szCs w:val="22"/>
             </w:rPr>
           </w:pPr>
-          <w:hyperlink w:anchor="_Toc504332366" w:history="1">
+          <w:hyperlink w:anchor="_Toc504342038" w:history="1">
             <w:r>
               <w:rPr>
                 <w:rStyle w:val="Hyperlink"/>
@@ -4015,7 +4017,7 @@
                 <w:noProof/>
                 <w:webHidden/>
               </w:rPr>
-              <w:instrText xml:space="preserve"> PAGEREF _Toc504332366 \h </w:instrText>
+              <w:instrText xml:space="preserve"> PAGEREF _Toc504342038 \h </w:instrText>
             </w:r>
             <w:r>
               <w:rPr>
@@ -4035,7 +4037,7 @@
                 <w:noProof/>
                 <w:webHidden/>
               </w:rPr>
-              <w:t>17</w:t>
+              <w:t>18</w:t>
             </w:r>
             <w:r>
               <w:rPr>
@@ -4056,7 +4058,7 @@
               <w:szCs w:val="22"/>
             </w:rPr>
           </w:pPr>
-          <w:hyperlink w:anchor="_Toc504332367" w:history="1">
+          <w:hyperlink w:anchor="_Toc504342039" w:history="1">
             <w:r>
               <w:rPr>
                 <w:rStyle w:val="Hyperlink"/>
@@ -4099,7 +4101,7 @@
                 <w:noProof/>
                 <w:webHidden/>
               </w:rPr>
-              <w:instrText xml:space="preserve"> PAGEREF _Toc504332367 \h </w:instrText>
+              <w:instrText xml:space="preserve"> PAGEREF _Toc504342039 \h </w:instrText>
             </w:r>
             <w:r>
               <w:rPr>
@@ -4119,7 +4121,7 @@
                 <w:noProof/>
                 <w:webHidden/>
               </w:rPr>
-              <w:t>18</w:t>
+              <w:t>19</w:t>
             </w:r>
             <w:r>
               <w:rPr>
@@ -4140,7 +4142,7 @@
               <w:szCs w:val="22"/>
             </w:rPr>
           </w:pPr>
-          <w:hyperlink w:anchor="_Toc504332368" w:history="1">
+          <w:hyperlink w:anchor="_Toc504342040" w:history="1">
             <w:r>
               <w:rPr>
                 <w:rStyle w:val="Hyperlink"/>
@@ -4183,7 +4185,7 @@
                 <w:noProof/>
                 <w:webHidden/>
               </w:rPr>
-              <w:instrText xml:space="preserve"> PAGEREF _Toc504332368 \h </w:instrText>
+              <w:instrText xml:space="preserve"> PAGEREF _Toc504342040 \h </w:instrText>
             </w:r>
             <w:r>
               <w:rPr>
@@ -4203,7 +4205,7 @@
                 <w:noProof/>
                 <w:webHidden/>
               </w:rPr>
-              <w:t>19</w:t>
+              <w:t>20</w:t>
             </w:r>
             <w:r>
               <w:rPr>
@@ -4224,7 +4226,7 @@
               <w:szCs w:val="22"/>
             </w:rPr>
           </w:pPr>
-          <w:hyperlink w:anchor="_Toc504332369" w:history="1">
+          <w:hyperlink w:anchor="_Toc504342041" w:history="1">
             <w:r>
               <w:rPr>
                 <w:rStyle w:val="Hyperlink"/>
@@ -4267,7 +4269,7 @@
                 <w:noProof/>
                 <w:webHidden/>
               </w:rPr>
-              <w:instrText xml:space="preserve"> PAGEREF _Toc504332369 \h </w:instrText>
+              <w:instrText xml:space="preserve"> PAGEREF _Toc504342041 \h </w:instrText>
             </w:r>
             <w:r>
               <w:rPr>
@@ -4287,7 +4289,7 @@
                 <w:noProof/>
                 <w:webHidden/>
               </w:rPr>
-              <w:t>19</w:t>
+              <w:t>20</w:t>
             </w:r>
             <w:r>
               <w:rPr>
@@ -4308,7 +4310,7 @@
               <w:szCs w:val="22"/>
             </w:rPr>
           </w:pPr>
-          <w:hyperlink w:anchor="_Toc504332370" w:history="1">
+          <w:hyperlink w:anchor="_Toc504342042" w:history="1">
             <w:r>
               <w:rPr>
                 <w:rStyle w:val="Hyperlink"/>
@@ -4351,7 +4353,7 @@
                 <w:noProof/>
                 <w:webHidden/>
               </w:rPr>
-              <w:instrText xml:space="preserve"> PAGEREF _Toc504332370 \h </w:instrText>
+              <w:instrText xml:space="preserve"> PAGEREF _Toc504342042 \h </w:instrText>
             </w:r>
             <w:r>
               <w:rPr>
@@ -4371,7 +4373,7 @@
                 <w:noProof/>
                 <w:webHidden/>
               </w:rPr>
-              <w:t>26</w:t>
+              <w:t>27</w:t>
             </w:r>
             <w:r>
               <w:rPr>
@@ -4392,7 +4394,7 @@
               <w:szCs w:val="22"/>
             </w:rPr>
           </w:pPr>
-          <w:hyperlink w:anchor="_Toc504332371" w:history="1">
+          <w:hyperlink w:anchor="_Toc504342043" w:history="1">
             <w:r>
               <w:rPr>
                 <w:rStyle w:val="Hyperlink"/>
@@ -4435,7 +4437,7 @@
                 <w:noProof/>
                 <w:webHidden/>
               </w:rPr>
-              <w:instrText xml:space="preserve"> PAGEREF _Toc504332371 \h </w:instrText>
+              <w:instrText xml:space="preserve"> PAGEREF _Toc504342043 \h </w:instrText>
             </w:r>
             <w:r>
               <w:rPr>
@@ -4455,7 +4457,7 @@
                 <w:noProof/>
                 <w:webHidden/>
               </w:rPr>
-              <w:t>27</w:t>
+              <w:t>28</w:t>
             </w:r>
             <w:r>
               <w:rPr>
@@ -4476,7 +4478,7 @@
               <w:szCs w:val="22"/>
             </w:rPr>
           </w:pPr>
-          <w:hyperlink w:anchor="_Toc504332372" w:history="1">
+          <w:hyperlink w:anchor="_Toc504342044" w:history="1">
             <w:r>
               <w:rPr>
                 <w:rStyle w:val="Hyperlink"/>
@@ -4519,7 +4521,7 @@
                 <w:noProof/>
                 <w:webHidden/>
               </w:rPr>
-              <w:instrText xml:space="preserve"> PAGEREF _Toc504332372 \h </w:instrText>
+              <w:instrText xml:space="preserve"> PAGEREF _Toc504342044 \h </w:instrText>
             </w:r>
             <w:r>
               <w:rPr>
@@ -4539,7 +4541,7 @@
                 <w:noProof/>
                 <w:webHidden/>
               </w:rPr>
-              <w:t>28</w:t>
+              <w:t>29</w:t>
             </w:r>
             <w:r>
               <w:rPr>
@@ -4588,16 +4590,16 @@
       <w:pPr>
         <w:pStyle w:val="FOINaslov1"/>
       </w:pPr>
-      <w:bookmarkStart w:id="1" w:name="_Toc496118574"/>
-      <w:bookmarkStart w:id="2" w:name="_Toc503543578"/>
-      <w:bookmarkStart w:id="3" w:name="_Toc504332331"/>
+      <w:bookmarkStart w:id="2" w:name="_Toc496118574"/>
+      <w:bookmarkStart w:id="3" w:name="_Toc503543578"/>
+      <w:bookmarkStart w:id="4" w:name="_Toc504342003"/>
       <w:r>
         <w:lastRenderedPageBreak/>
         <w:t>Uvod</w:t>
       </w:r>
-      <w:bookmarkEnd w:id="1"/>
       <w:bookmarkEnd w:id="2"/>
       <w:bookmarkEnd w:id="3"/>
+      <w:bookmarkEnd w:id="4"/>
     </w:p>
     <w:p>
       <w:pPr>
@@ -4648,17 +4650,17 @@
       <w:pPr>
         <w:pStyle w:val="FOINaslov1"/>
       </w:pPr>
-      <w:bookmarkStart w:id="4" w:name="_Toc496118575"/>
-      <w:bookmarkStart w:id="5" w:name="_Toc503543579"/>
-      <w:bookmarkStart w:id="6" w:name="_Toc504332332"/>
+      <w:bookmarkStart w:id="5" w:name="_Toc496118575"/>
+      <w:bookmarkStart w:id="6" w:name="_Toc503543579"/>
+      <w:bookmarkStart w:id="7" w:name="_Toc504342004"/>
       <w:proofErr w:type="spellStart"/>
       <w:r>
         <w:lastRenderedPageBreak/>
         <w:t>PillCare</w:t>
       </w:r>
-      <w:bookmarkEnd w:id="4"/>
       <w:bookmarkEnd w:id="5"/>
       <w:bookmarkEnd w:id="6"/>
+      <w:bookmarkEnd w:id="7"/>
       <w:proofErr w:type="spellEnd"/>
     </w:p>
     <w:p>
@@ -4673,15 +4675,15 @@
         <w:spacing w:line="360" w:lineRule="auto"/>
         <w:outlineLvl w:val="1"/>
       </w:pPr>
-      <w:bookmarkStart w:id="7" w:name="_Toc496118576"/>
-      <w:bookmarkStart w:id="8" w:name="_Toc503543580"/>
-      <w:bookmarkStart w:id="9" w:name="_Toc504332333"/>
+      <w:bookmarkStart w:id="8" w:name="_Toc496118576"/>
+      <w:bookmarkStart w:id="9" w:name="_Toc503543580"/>
+      <w:bookmarkStart w:id="10" w:name="_Toc504342005"/>
       <w:r>
         <w:t>Svrha aplikacije</w:t>
       </w:r>
-      <w:bookmarkEnd w:id="7"/>
       <w:bookmarkEnd w:id="8"/>
       <w:bookmarkEnd w:id="9"/>
+      <w:bookmarkEnd w:id="10"/>
     </w:p>
     <w:p>
       <w:pPr>
@@ -4704,13 +4706,13 @@
         <w:spacing w:line="360" w:lineRule="auto"/>
         <w:outlineLvl w:val="1"/>
       </w:pPr>
-      <w:bookmarkStart w:id="10" w:name="_Toc503543581"/>
-      <w:bookmarkStart w:id="11" w:name="_Toc504332334"/>
+      <w:bookmarkStart w:id="11" w:name="_Toc503543581"/>
+      <w:bookmarkStart w:id="12" w:name="_Toc504342006"/>
       <w:r>
         <w:t>Pojmovi korišteni u projektu</w:t>
       </w:r>
-      <w:bookmarkEnd w:id="10"/>
       <w:bookmarkEnd w:id="11"/>
+      <w:bookmarkEnd w:id="12"/>
     </w:p>
     <w:p>
       <w:pPr>
@@ -5040,16 +5042,16 @@
         <w:spacing w:line="360" w:lineRule="auto"/>
         <w:outlineLvl w:val="1"/>
       </w:pPr>
-      <w:bookmarkStart w:id="12" w:name="_Toc496118578"/>
-      <w:bookmarkStart w:id="13" w:name="_Toc503543582"/>
-      <w:bookmarkStart w:id="14" w:name="_Toc504332335"/>
+      <w:bookmarkStart w:id="13" w:name="_Toc496118578"/>
+      <w:bookmarkStart w:id="14" w:name="_Toc503543582"/>
+      <w:bookmarkStart w:id="15" w:name="_Toc504342007"/>
       <w:r>
         <w:lastRenderedPageBreak/>
         <w:t>Reference</w:t>
       </w:r>
-      <w:bookmarkEnd w:id="12"/>
       <w:bookmarkEnd w:id="13"/>
       <w:bookmarkEnd w:id="14"/>
+      <w:bookmarkEnd w:id="15"/>
     </w:p>
     <w:p>
       <w:pPr>
@@ -5093,18 +5095,18 @@
         <w:spacing w:line="360" w:lineRule="auto"/>
         <w:outlineLvl w:val="1"/>
       </w:pPr>
-      <w:bookmarkStart w:id="15" w:name="_Toc496118579"/>
-      <w:bookmarkStart w:id="16" w:name="_Toc503543583"/>
-      <w:bookmarkStart w:id="17" w:name="_Toc504332336"/>
+      <w:bookmarkStart w:id="16" w:name="_Toc496118579"/>
+      <w:bookmarkStart w:id="17" w:name="_Toc503543583"/>
+      <w:bookmarkStart w:id="18" w:name="_Toc504342008"/>
       <w:r>
         <w:t>Sp</w:t>
       </w:r>
       <w:r>
         <w:t>ecifikacija funkcionalnih zahtjeva</w:t>
       </w:r>
-      <w:bookmarkEnd w:id="15"/>
       <w:bookmarkEnd w:id="16"/>
       <w:bookmarkEnd w:id="17"/>
+      <w:bookmarkEnd w:id="18"/>
     </w:p>
     <w:p>
       <w:pPr>
@@ -5504,13 +5506,13 @@
         <w:spacing w:line="360" w:lineRule="auto"/>
         <w:outlineLvl w:val="1"/>
       </w:pPr>
-      <w:bookmarkStart w:id="18" w:name="_Toc503543584"/>
-      <w:bookmarkStart w:id="19" w:name="_Toc504332337"/>
+      <w:bookmarkStart w:id="19" w:name="_Toc503543584"/>
+      <w:bookmarkStart w:id="20" w:name="_Toc504342009"/>
       <w:r>
         <w:t>O proizvodu</w:t>
       </w:r>
-      <w:bookmarkEnd w:id="18"/>
       <w:bookmarkEnd w:id="19"/>
+      <w:bookmarkEnd w:id="20"/>
     </w:p>
     <w:p>
       <w:pPr>
@@ -5518,13 +5520,13 @@
         <w:spacing w:line="360" w:lineRule="auto"/>
         <w:outlineLvl w:val="2"/>
       </w:pPr>
-      <w:bookmarkStart w:id="20" w:name="_Toc503543585"/>
-      <w:bookmarkStart w:id="21" w:name="_Toc504332338"/>
+      <w:bookmarkStart w:id="21" w:name="_Toc503543585"/>
+      <w:bookmarkStart w:id="22" w:name="_Toc504342010"/>
       <w:r>
         <w:t>Perspektiva proizvoda</w:t>
       </w:r>
-      <w:bookmarkEnd w:id="20"/>
       <w:bookmarkEnd w:id="21"/>
+      <w:bookmarkEnd w:id="22"/>
     </w:p>
     <w:p>
       <w:pPr>
@@ -5566,13 +5568,13 @@
         <w:spacing w:line="360" w:lineRule="auto"/>
         <w:outlineLvl w:val="2"/>
       </w:pPr>
-      <w:bookmarkStart w:id="22" w:name="_Toc503543586"/>
-      <w:bookmarkStart w:id="23" w:name="_Toc504332339"/>
+      <w:bookmarkStart w:id="23" w:name="_Toc503543586"/>
+      <w:bookmarkStart w:id="24" w:name="_Toc504342011"/>
       <w:r>
         <w:t>Funkcija proizvoda</w:t>
       </w:r>
-      <w:bookmarkEnd w:id="22"/>
       <w:bookmarkEnd w:id="23"/>
+      <w:bookmarkEnd w:id="24"/>
     </w:p>
     <w:p>
       <w:pPr>
@@ -5612,13 +5614,13 @@
         <w:spacing w:line="360" w:lineRule="auto"/>
         <w:outlineLvl w:val="2"/>
       </w:pPr>
-      <w:bookmarkStart w:id="24" w:name="_Toc503543587"/>
-      <w:bookmarkStart w:id="25" w:name="_Toc504332340"/>
+      <w:bookmarkStart w:id="25" w:name="_Toc503543587"/>
+      <w:bookmarkStart w:id="26" w:name="_Toc504342012"/>
       <w:r>
         <w:t>Korištene tehnologije</w:t>
       </w:r>
-      <w:bookmarkEnd w:id="24"/>
       <w:bookmarkEnd w:id="25"/>
+      <w:bookmarkEnd w:id="26"/>
     </w:p>
     <w:p>
       <w:pPr>
@@ -5751,13 +5753,13 @@
         <w:pStyle w:val="FOINaslov2"/>
         <w:outlineLvl w:val="1"/>
       </w:pPr>
-      <w:bookmarkStart w:id="26" w:name="_Toc503543588"/>
-      <w:bookmarkStart w:id="27" w:name="_Toc504332341"/>
+      <w:bookmarkStart w:id="27" w:name="_Toc503543588"/>
+      <w:bookmarkStart w:id="28" w:name="_Toc504342013"/>
       <w:r>
         <w:t>Ograničenja</w:t>
       </w:r>
-      <w:bookmarkEnd w:id="26"/>
       <w:bookmarkEnd w:id="27"/>
+      <w:bookmarkEnd w:id="28"/>
     </w:p>
     <w:p>
       <w:pPr>
@@ -5792,14 +5794,14 @@
         <w:pStyle w:val="FOINaslov2"/>
         <w:outlineLvl w:val="1"/>
       </w:pPr>
-      <w:bookmarkStart w:id="28" w:name="_Toc503543589"/>
-      <w:bookmarkStart w:id="29" w:name="_Toc504332342"/>
+      <w:bookmarkStart w:id="29" w:name="_Toc503543589"/>
+      <w:bookmarkStart w:id="30" w:name="_Toc504342014"/>
       <w:r>
         <w:lastRenderedPageBreak/>
         <w:t>Pretpostavke, zavisnosti i rješenja</w:t>
       </w:r>
-      <w:bookmarkEnd w:id="28"/>
       <w:bookmarkEnd w:id="29"/>
+      <w:bookmarkEnd w:id="30"/>
     </w:p>
     <w:p>
       <w:pPr>
@@ -6200,23 +6202,23 @@
       <w:pPr>
         <w:pStyle w:val="FOINaslov1"/>
       </w:pPr>
-      <w:bookmarkStart w:id="30" w:name="_Toc503543590"/>
-      <w:bookmarkStart w:id="31" w:name="_Toc504332343"/>
+      <w:bookmarkStart w:id="31" w:name="_Toc503543590"/>
+      <w:bookmarkStart w:id="32" w:name="_Toc504342015"/>
       <w:r>
         <w:t>Artefakti</w:t>
       </w:r>
-      <w:bookmarkEnd w:id="30"/>
       <w:bookmarkEnd w:id="31"/>
+      <w:bookmarkEnd w:id="32"/>
     </w:p>
     <w:p>
       <w:pPr>
         <w:pStyle w:val="FOINaslov2"/>
       </w:pPr>
-      <w:bookmarkStart w:id="32" w:name="_Toc503543591"/>
+      <w:bookmarkStart w:id="33" w:name="_Toc503543591"/>
       <w:r>
         <w:t>Arhitektura</w:t>
       </w:r>
-      <w:bookmarkEnd w:id="32"/>
+      <w:bookmarkEnd w:id="33"/>
     </w:p>
     <w:p/>
     <w:p/>
@@ -6283,7 +6285,7 @@
               </wp:anchor>
             </w:drawing>
           </mc:Choice>
-          <mc:Fallback xmlns:w16se="http://schemas.microsoft.com/office/word/2015/wordml/symex" xmlns:w16cid="http://schemas.microsoft.com/office/word/2016/wordml/cid" xmlns:am3d="http://schemas.microsoft.com/office/drawing/2017/model3d" xmlns:aink="http://schemas.microsoft.com/office/drawing/2016/ink" xmlns:cx8="http://schemas.microsoft.com/office/drawing/2016/5/14/chartex" xmlns:cx7="http://schemas.microsoft.com/office/drawing/2016/5/13/chartex" xmlns:cx6="http://schemas.microsoft.com/office/drawing/2016/5/12/chartex" xmlns:cx5="http://schemas.microsoft.com/office/drawing/2016/5/11/chartex" xmlns:cx4="http://schemas.microsoft.com/office/drawing/2016/5/10/chartex" xmlns:cx3="http://schemas.microsoft.com/office/drawing/2016/5/9/chartex" xmlns:cx2="http://schemas.microsoft.com/office/drawing/2015/10/21/chartex" xmlns:cx1="http://schemas.microsoft.com/office/drawing/2015/9/8/chartex" xmlns:cx="http://schemas.microsoft.com/office/drawing/2014/chartex">
+          <mc:Fallback xmlns:cx="http://schemas.microsoft.com/office/drawing/2014/chartex" xmlns:cx1="http://schemas.microsoft.com/office/drawing/2015/9/8/chartex" xmlns:cx2="http://schemas.microsoft.com/office/drawing/2015/10/21/chartex" xmlns:cx3="http://schemas.microsoft.com/office/drawing/2016/5/9/chartex" xmlns:cx4="http://schemas.microsoft.com/office/drawing/2016/5/10/chartex" xmlns:cx5="http://schemas.microsoft.com/office/drawing/2016/5/11/chartex" xmlns:cx6="http://schemas.microsoft.com/office/drawing/2016/5/12/chartex" xmlns:cx7="http://schemas.microsoft.com/office/drawing/2016/5/13/chartex" xmlns:cx8="http://schemas.microsoft.com/office/drawing/2016/5/14/chartex" xmlns:aink="http://schemas.microsoft.com/office/drawing/2016/ink" xmlns:am3d="http://schemas.microsoft.com/office/drawing/2017/model3d" xmlns:w16cid="http://schemas.microsoft.com/office/word/2016/wordml/cid" xmlns:w16se="http://schemas.microsoft.com/office/word/2015/wordml/symex">
             <w:pict>
               <v:shapetype w14:anchorId="4E9A2ACE" id="_x0000_t32" coordsize="21600,21600" o:spt="32" o:oned="t" path="m,l21600,21600e" filled="f">
                 <v:path arrowok="t" fillok="f" o:connecttype="none"/>
@@ -6353,7 +6355,7 @@
               </wp:anchor>
             </w:drawing>
           </mc:Choice>
-          <mc:Fallback xmlns:w16se="http://schemas.microsoft.com/office/word/2015/wordml/symex" xmlns:w16cid="http://schemas.microsoft.com/office/word/2016/wordml/cid" xmlns:am3d="http://schemas.microsoft.com/office/drawing/2017/model3d" xmlns:aink="http://schemas.microsoft.com/office/drawing/2016/ink" xmlns:cx8="http://schemas.microsoft.com/office/drawing/2016/5/14/chartex" xmlns:cx7="http://schemas.microsoft.com/office/drawing/2016/5/13/chartex" xmlns:cx6="http://schemas.microsoft.com/office/drawing/2016/5/12/chartex" xmlns:cx5="http://schemas.microsoft.com/office/drawing/2016/5/11/chartex" xmlns:cx4="http://schemas.microsoft.com/office/drawing/2016/5/10/chartex" xmlns:cx3="http://schemas.microsoft.com/office/drawing/2016/5/9/chartex" xmlns:cx2="http://schemas.microsoft.com/office/drawing/2015/10/21/chartex" xmlns:cx1="http://schemas.microsoft.com/office/drawing/2015/9/8/chartex" xmlns:cx="http://schemas.microsoft.com/office/drawing/2014/chartex">
+          <mc:Fallback xmlns:cx="http://schemas.microsoft.com/office/drawing/2014/chartex" xmlns:cx1="http://schemas.microsoft.com/office/drawing/2015/9/8/chartex" xmlns:cx2="http://schemas.microsoft.com/office/drawing/2015/10/21/chartex" xmlns:cx3="http://schemas.microsoft.com/office/drawing/2016/5/9/chartex" xmlns:cx4="http://schemas.microsoft.com/office/drawing/2016/5/10/chartex" xmlns:cx5="http://schemas.microsoft.com/office/drawing/2016/5/11/chartex" xmlns:cx6="http://schemas.microsoft.com/office/drawing/2016/5/12/chartex" xmlns:cx7="http://schemas.microsoft.com/office/drawing/2016/5/13/chartex" xmlns:cx8="http://schemas.microsoft.com/office/drawing/2016/5/14/chartex" xmlns:aink="http://schemas.microsoft.com/office/drawing/2016/ink" xmlns:am3d="http://schemas.microsoft.com/office/drawing/2017/model3d" xmlns:w16cid="http://schemas.microsoft.com/office/word/2016/wordml/cid" xmlns:w16se="http://schemas.microsoft.com/office/word/2015/wordml/symex">
             <w:pict>
               <v:shape w14:anchorId="77808196" id="Straight Arrow Connector 44" o:spid="_x0000_s1026" type="#_x0000_t32" style="position:absolute;margin-left:33.9pt;margin-top:98.5pt;width:.95pt;height:103.8pt;flip:x;z-index:251700224;visibility:visible;mso-wrap-style:square;mso-wrap-distance-left:9pt;mso-wrap-distance-top:0;mso-wrap-distance-right:9pt;mso-wrap-distance-bottom:0;mso-position-horizontal:absolute;mso-position-horizontal-relative:text;mso-position-vertical:absolute;mso-position-vertical-relative:text" o:gfxdata="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" strokecolor="black [3040]">
                 <v:stroke endarrow="block"/>
@@ -6541,7 +6543,7 @@
               </wp:anchor>
             </w:drawing>
           </mc:Choice>
-          <mc:Fallback xmlns:w16se="http://schemas.microsoft.com/office/word/2015/wordml/symex" xmlns:w16cid="http://schemas.microsoft.com/office/word/2016/wordml/cid" xmlns:am3d="http://schemas.microsoft.com/office/drawing/2017/model3d" xmlns:aink="http://schemas.microsoft.com/office/drawing/2016/ink" xmlns:cx8="http://schemas.microsoft.com/office/drawing/2016/5/14/chartex" xmlns:cx7="http://schemas.microsoft.com/office/drawing/2016/5/13/chartex" xmlns:cx6="http://schemas.microsoft.com/office/drawing/2016/5/12/chartex" xmlns:cx5="http://schemas.microsoft.com/office/drawing/2016/5/11/chartex" xmlns:cx4="http://schemas.microsoft.com/office/drawing/2016/5/10/chartex" xmlns:cx3="http://schemas.microsoft.com/office/drawing/2016/5/9/chartex" xmlns:cx2="http://schemas.microsoft.com/office/drawing/2015/10/21/chartex" xmlns:cx1="http://schemas.microsoft.com/office/drawing/2015/9/8/chartex" xmlns:cx="http://schemas.microsoft.com/office/drawing/2014/chartex">
+          <mc:Fallback xmlns:cx="http://schemas.microsoft.com/office/drawing/2014/chartex" xmlns:cx1="http://schemas.microsoft.com/office/drawing/2015/9/8/chartex" xmlns:cx2="http://schemas.microsoft.com/office/drawing/2015/10/21/chartex" xmlns:cx3="http://schemas.microsoft.com/office/drawing/2016/5/9/chartex" xmlns:cx4="http://schemas.microsoft.com/office/drawing/2016/5/10/chartex" xmlns:cx5="http://schemas.microsoft.com/office/drawing/2016/5/11/chartex" xmlns:cx6="http://schemas.microsoft.com/office/drawing/2016/5/12/chartex" xmlns:cx7="http://schemas.microsoft.com/office/drawing/2016/5/13/chartex" xmlns:cx8="http://schemas.microsoft.com/office/drawing/2016/5/14/chartex" xmlns:aink="http://schemas.microsoft.com/office/drawing/2016/ink" xmlns:am3d="http://schemas.microsoft.com/office/drawing/2017/model3d" xmlns:w16cid="http://schemas.microsoft.com/office/word/2016/wordml/cid" xmlns:w16se="http://schemas.microsoft.com/office/word/2015/wordml/symex">
             <w:pict>
               <v:shape w14:anchorId="34E3549E" id="Straight Arrow Connector 46" o:spid="_x0000_s1026" type="#_x0000_t32" style="position:absolute;margin-left:334.45pt;margin-top:1.95pt;width:.9pt;height:111.25pt;flip:y;z-index:251702272;visibility:visible;mso-wrap-style:square;mso-wrap-distance-left:9pt;mso-wrap-distance-top:0;mso-wrap-distance-right:9pt;mso-wrap-distance-bottom:0;mso-position-horizontal:absolute;mso-position-horizontal-relative:text;mso-position-vertical:absolute;mso-position-vertical-relative:text" o:gfxdata="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" strokecolor="black [3040]">
                 <v:stroke endarrow="block"/>
@@ -6607,7 +6609,7 @@
               </wp:anchor>
             </w:drawing>
           </mc:Choice>
-          <mc:Fallback xmlns:w16se="http://schemas.microsoft.com/office/word/2015/wordml/symex" xmlns:w16cid="http://schemas.microsoft.com/office/word/2016/wordml/cid" xmlns:am3d="http://schemas.microsoft.com/office/drawing/2017/model3d" xmlns:aink="http://schemas.microsoft.com/office/drawing/2016/ink" xmlns:cx8="http://schemas.microsoft.com/office/drawing/2016/5/14/chartex" xmlns:cx7="http://schemas.microsoft.com/office/drawing/2016/5/13/chartex" xmlns:cx6="http://schemas.microsoft.com/office/drawing/2016/5/12/chartex" xmlns:cx5="http://schemas.microsoft.com/office/drawing/2016/5/11/chartex" xmlns:cx4="http://schemas.microsoft.com/office/drawing/2016/5/10/chartex" xmlns:cx3="http://schemas.microsoft.com/office/drawing/2016/5/9/chartex" xmlns:cx2="http://schemas.microsoft.com/office/drawing/2015/10/21/chartex" xmlns:cx1="http://schemas.microsoft.com/office/drawing/2015/9/8/chartex" xmlns:cx="http://schemas.microsoft.com/office/drawing/2014/chartex">
+          <mc:Fallback xmlns:cx="http://schemas.microsoft.com/office/drawing/2014/chartex" xmlns:cx1="http://schemas.microsoft.com/office/drawing/2015/9/8/chartex" xmlns:cx2="http://schemas.microsoft.com/office/drawing/2015/10/21/chartex" xmlns:cx3="http://schemas.microsoft.com/office/drawing/2016/5/9/chartex" xmlns:cx4="http://schemas.microsoft.com/office/drawing/2016/5/10/chartex" xmlns:cx5="http://schemas.microsoft.com/office/drawing/2016/5/11/chartex" xmlns:cx6="http://schemas.microsoft.com/office/drawing/2016/5/12/chartex" xmlns:cx7="http://schemas.microsoft.com/office/drawing/2016/5/13/chartex" xmlns:cx8="http://schemas.microsoft.com/office/drawing/2016/5/14/chartex" xmlns:aink="http://schemas.microsoft.com/office/drawing/2016/ink" xmlns:am3d="http://schemas.microsoft.com/office/drawing/2017/model3d" xmlns:w16cid="http://schemas.microsoft.com/office/word/2016/wordml/cid" xmlns:w16se="http://schemas.microsoft.com/office/word/2015/wordml/symex">
             <w:pict>
               <v:shape w14:anchorId="616FC6B8" id="Straight Arrow Connector 48" o:spid="_x0000_s1026" type="#_x0000_t32" style="position:absolute;margin-left:306.1pt;margin-top:4.95pt;width:.95pt;height:108.45pt;flip:x;z-index:251703296;visibility:visible;mso-wrap-style:square;mso-wrap-distance-left:9pt;mso-wrap-distance-top:0;mso-wrap-distance-right:9pt;mso-wrap-distance-bottom:0;mso-position-horizontal:absolute;mso-position-horizontal-relative:text;mso-position-vertical:absolute;mso-position-vertical-relative:text" o:gfxdata="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" strokecolor="black [3040]">
                 <v:stroke endarrow="block"/>
@@ -6801,7 +6803,7 @@
               </wp:anchor>
             </w:drawing>
           </mc:Choice>
-          <mc:Fallback xmlns:w16se="http://schemas.microsoft.com/office/word/2015/wordml/symex" xmlns:w16cid="http://schemas.microsoft.com/office/word/2016/wordml/cid" xmlns:am3d="http://schemas.microsoft.com/office/drawing/2017/model3d" xmlns:aink="http://schemas.microsoft.com/office/drawing/2016/ink" xmlns:cx8="http://schemas.microsoft.com/office/drawing/2016/5/14/chartex" xmlns:cx7="http://schemas.microsoft.com/office/drawing/2016/5/13/chartex" xmlns:cx6="http://schemas.microsoft.com/office/drawing/2016/5/12/chartex" xmlns:cx5="http://schemas.microsoft.com/office/drawing/2016/5/11/chartex" xmlns:cx4="http://schemas.microsoft.com/office/drawing/2016/5/10/chartex" xmlns:cx3="http://schemas.microsoft.com/office/drawing/2016/5/9/chartex" xmlns:cx2="http://schemas.microsoft.com/office/drawing/2015/10/21/chartex" xmlns:cx1="http://schemas.microsoft.com/office/drawing/2015/9/8/chartex" xmlns:cx="http://schemas.microsoft.com/office/drawing/2014/chartex">
+          <mc:Fallback xmlns:cx="http://schemas.microsoft.com/office/drawing/2014/chartex" xmlns:cx1="http://schemas.microsoft.com/office/drawing/2015/9/8/chartex" xmlns:cx2="http://schemas.microsoft.com/office/drawing/2015/10/21/chartex" xmlns:cx3="http://schemas.microsoft.com/office/drawing/2016/5/9/chartex" xmlns:cx4="http://schemas.microsoft.com/office/drawing/2016/5/10/chartex" xmlns:cx5="http://schemas.microsoft.com/office/drawing/2016/5/11/chartex" xmlns:cx6="http://schemas.microsoft.com/office/drawing/2016/5/12/chartex" xmlns:cx7="http://schemas.microsoft.com/office/drawing/2016/5/13/chartex" xmlns:cx8="http://schemas.microsoft.com/office/drawing/2016/5/14/chartex" xmlns:aink="http://schemas.microsoft.com/office/drawing/2016/ink" xmlns:am3d="http://schemas.microsoft.com/office/drawing/2017/model3d" xmlns:w16cid="http://schemas.microsoft.com/office/word/2016/wordml/cid" xmlns:w16se="http://schemas.microsoft.com/office/word/2015/wordml/symex">
             <w:pict>
               <v:shapetype w14:anchorId="7323774C" id="_x0000_t34" coordsize="21600,21600" o:spt="34" o:oned="t" adj="10800" path="m,l@0,0@0,21600,21600,21600e" filled="f">
                 <v:stroke joinstyle="miter"/>
@@ -6884,7 +6886,7 @@
               </wp:anchor>
             </w:drawing>
           </mc:Choice>
-          <mc:Fallback xmlns:w16se="http://schemas.microsoft.com/office/word/2015/wordml/symex" xmlns:w16cid="http://schemas.microsoft.com/office/word/2016/wordml/cid" xmlns:am3d="http://schemas.microsoft.com/office/drawing/2017/model3d" xmlns:aink="http://schemas.microsoft.com/office/drawing/2016/ink" xmlns:cx8="http://schemas.microsoft.com/office/drawing/2016/5/14/chartex" xmlns:cx7="http://schemas.microsoft.com/office/drawing/2016/5/13/chartex" xmlns:cx6="http://schemas.microsoft.com/office/drawing/2016/5/12/chartex" xmlns:cx5="http://schemas.microsoft.com/office/drawing/2016/5/11/chartex" xmlns:cx4="http://schemas.microsoft.com/office/drawing/2016/5/10/chartex" xmlns:cx3="http://schemas.microsoft.com/office/drawing/2016/5/9/chartex" xmlns:cx2="http://schemas.microsoft.com/office/drawing/2015/10/21/chartex" xmlns:cx1="http://schemas.microsoft.com/office/drawing/2015/9/8/chartex" xmlns:cx="http://schemas.microsoft.com/office/drawing/2014/chartex">
+          <mc:Fallback xmlns:cx="http://schemas.microsoft.com/office/drawing/2014/chartex" xmlns:cx1="http://schemas.microsoft.com/office/drawing/2015/9/8/chartex" xmlns:cx2="http://schemas.microsoft.com/office/drawing/2015/10/21/chartex" xmlns:cx3="http://schemas.microsoft.com/office/drawing/2016/5/9/chartex" xmlns:cx4="http://schemas.microsoft.com/office/drawing/2016/5/10/chartex" xmlns:cx5="http://schemas.microsoft.com/office/drawing/2016/5/11/chartex" xmlns:cx6="http://schemas.microsoft.com/office/drawing/2016/5/12/chartex" xmlns:cx7="http://schemas.microsoft.com/office/drawing/2016/5/13/chartex" xmlns:cx8="http://schemas.microsoft.com/office/drawing/2016/5/14/chartex" xmlns:aink="http://schemas.microsoft.com/office/drawing/2016/ink" xmlns:am3d="http://schemas.microsoft.com/office/drawing/2017/model3d" xmlns:w16cid="http://schemas.microsoft.com/office/word/2016/wordml/cid" xmlns:w16se="http://schemas.microsoft.com/office/word/2015/wordml/symex">
             <w:pict>
               <v:shapetype w14:anchorId="3350D476" id="_x0000_t32" coordsize="21600,21600" o:spt="32" o:oned="t" path="m,l21600,21600e" filled="f">
                 <v:path arrowok="t" fillok="f" o:connecttype="none"/>
@@ -7042,7 +7044,7 @@
               </wp:anchor>
             </w:drawing>
           </mc:Choice>
-          <mc:Fallback xmlns:w16se="http://schemas.microsoft.com/office/word/2015/wordml/symex" xmlns:w16cid="http://schemas.microsoft.com/office/word/2016/wordml/cid" xmlns:am3d="http://schemas.microsoft.com/office/drawing/2017/model3d" xmlns:aink="http://schemas.microsoft.com/office/drawing/2016/ink" xmlns:cx8="http://schemas.microsoft.com/office/drawing/2016/5/14/chartex" xmlns:cx7="http://schemas.microsoft.com/office/drawing/2016/5/13/chartex" xmlns:cx6="http://schemas.microsoft.com/office/drawing/2016/5/12/chartex" xmlns:cx5="http://schemas.microsoft.com/office/drawing/2016/5/11/chartex" xmlns:cx4="http://schemas.microsoft.com/office/drawing/2016/5/10/chartex" xmlns:cx3="http://schemas.microsoft.com/office/drawing/2016/5/9/chartex" xmlns:cx2="http://schemas.microsoft.com/office/drawing/2015/10/21/chartex" xmlns:cx1="http://schemas.microsoft.com/office/drawing/2015/9/8/chartex" xmlns:cx="http://schemas.microsoft.com/office/drawing/2014/chartex">
+          <mc:Fallback xmlns:cx="http://schemas.microsoft.com/office/drawing/2014/chartex" xmlns:cx1="http://schemas.microsoft.com/office/drawing/2015/9/8/chartex" xmlns:cx2="http://schemas.microsoft.com/office/drawing/2015/10/21/chartex" xmlns:cx3="http://schemas.microsoft.com/office/drawing/2016/5/9/chartex" xmlns:cx4="http://schemas.microsoft.com/office/drawing/2016/5/10/chartex" xmlns:cx5="http://schemas.microsoft.com/office/drawing/2016/5/11/chartex" xmlns:cx6="http://schemas.microsoft.com/office/drawing/2016/5/12/chartex" xmlns:cx7="http://schemas.microsoft.com/office/drawing/2016/5/13/chartex" xmlns:cx8="http://schemas.microsoft.com/office/drawing/2016/5/14/chartex" xmlns:aink="http://schemas.microsoft.com/office/drawing/2016/ink" xmlns:am3d="http://schemas.microsoft.com/office/drawing/2017/model3d" xmlns:w16cid="http://schemas.microsoft.com/office/word/2016/wordml/cid" xmlns:w16se="http://schemas.microsoft.com/office/word/2015/wordml/symex">
             <w:pict>
               <v:shape w14:anchorId="67ABB6F3" id="Straight Arrow Connector 38" o:spid="_x0000_s1026" type="#_x0000_t32" style="position:absolute;margin-left:67.9pt;margin-top:33.2pt;width:217.5pt;height:0;flip:x;z-index:251693056;visibility:visible;mso-wrap-style:square;mso-wrap-distance-left:9pt;mso-wrap-distance-top:0;mso-wrap-distance-right:9pt;mso-wrap-distance-bottom:0;mso-position-horizontal:absolute;mso-position-horizontal-relative:text;mso-position-vertical:absolute;mso-position-vertical-relative:text" o:gfxdata="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" strokecolor="black [3040]">
                 <v:stroke endarrow="block"/>
@@ -7196,7 +7198,7 @@
               </wp:anchor>
             </w:drawing>
           </mc:Choice>
-          <mc:Fallback xmlns:w16se="http://schemas.microsoft.com/office/word/2015/wordml/symex" xmlns:w16cid="http://schemas.microsoft.com/office/word/2016/wordml/cid" xmlns:am3d="http://schemas.microsoft.com/office/drawing/2017/model3d" xmlns:aink="http://schemas.microsoft.com/office/drawing/2016/ink" xmlns:cx8="http://schemas.microsoft.com/office/drawing/2016/5/14/chartex" xmlns:cx7="http://schemas.microsoft.com/office/drawing/2016/5/13/chartex" xmlns:cx6="http://schemas.microsoft.com/office/drawing/2016/5/12/chartex" xmlns:cx5="http://schemas.microsoft.com/office/drawing/2016/5/11/chartex" xmlns:cx4="http://schemas.microsoft.com/office/drawing/2016/5/10/chartex" xmlns:cx3="http://schemas.microsoft.com/office/drawing/2016/5/9/chartex" xmlns:cx2="http://schemas.microsoft.com/office/drawing/2015/10/21/chartex" xmlns:cx1="http://schemas.microsoft.com/office/drawing/2015/9/8/chartex" xmlns:cx="http://schemas.microsoft.com/office/drawing/2014/chartex">
+          <mc:Fallback xmlns:cx="http://schemas.microsoft.com/office/drawing/2014/chartex" xmlns:cx1="http://schemas.microsoft.com/office/drawing/2015/9/8/chartex" xmlns:cx2="http://schemas.microsoft.com/office/drawing/2015/10/21/chartex" xmlns:cx3="http://schemas.microsoft.com/office/drawing/2016/5/9/chartex" xmlns:cx4="http://schemas.microsoft.com/office/drawing/2016/5/10/chartex" xmlns:cx5="http://schemas.microsoft.com/office/drawing/2016/5/11/chartex" xmlns:cx6="http://schemas.microsoft.com/office/drawing/2016/5/12/chartex" xmlns:cx7="http://schemas.microsoft.com/office/drawing/2016/5/13/chartex" xmlns:cx8="http://schemas.microsoft.com/office/drawing/2016/5/14/chartex" xmlns:aink="http://schemas.microsoft.com/office/drawing/2016/ink" xmlns:am3d="http://schemas.microsoft.com/office/drawing/2017/model3d" xmlns:w16cid="http://schemas.microsoft.com/office/word/2016/wordml/cid" xmlns:w16se="http://schemas.microsoft.com/office/word/2015/wordml/symex">
             <w:pict>
               <v:shape w14:anchorId="4F511EFC" id="Straight Arrow Connector 23" o:spid="_x0000_s1026" type="#_x0000_t32" style="position:absolute;margin-left:28.9pt;margin-top:86.05pt;width:0;height:60pt;flip:y;z-index:251683840;visibility:visible;mso-wrap-style:square;mso-wrap-distance-left:9pt;mso-wrap-distance-top:0;mso-wrap-distance-right:9pt;mso-wrap-distance-bottom:0;mso-position-horizontal:absolute;mso-position-horizontal-relative:text;mso-position-vertical:absolute;mso-position-vertical-relative:text" o:gfxdata="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" strokecolor="black [3040]">
                 <v:stroke endarrow="block"/>
@@ -7265,7 +7267,7 @@
               </wp:anchor>
             </w:drawing>
           </mc:Choice>
-          <mc:Fallback xmlns:w16se="http://schemas.microsoft.com/office/word/2015/wordml/symex" xmlns:w16cid="http://schemas.microsoft.com/office/word/2016/wordml/cid" xmlns:am3d="http://schemas.microsoft.com/office/drawing/2017/model3d" xmlns:aink="http://schemas.microsoft.com/office/drawing/2016/ink" xmlns:cx8="http://schemas.microsoft.com/office/drawing/2016/5/14/chartex" xmlns:cx7="http://schemas.microsoft.com/office/drawing/2016/5/13/chartex" xmlns:cx6="http://schemas.microsoft.com/office/drawing/2016/5/12/chartex" xmlns:cx5="http://schemas.microsoft.com/office/drawing/2016/5/11/chartex" xmlns:cx4="http://schemas.microsoft.com/office/drawing/2016/5/10/chartex" xmlns:cx3="http://schemas.microsoft.com/office/drawing/2016/5/9/chartex" xmlns:cx2="http://schemas.microsoft.com/office/drawing/2015/10/21/chartex" xmlns:cx1="http://schemas.microsoft.com/office/drawing/2015/9/8/chartex" xmlns:cx="http://schemas.microsoft.com/office/drawing/2014/chartex">
+          <mc:Fallback xmlns:cx="http://schemas.microsoft.com/office/drawing/2014/chartex" xmlns:cx1="http://schemas.microsoft.com/office/drawing/2015/9/8/chartex" xmlns:cx2="http://schemas.microsoft.com/office/drawing/2015/10/21/chartex" xmlns:cx3="http://schemas.microsoft.com/office/drawing/2016/5/9/chartex" xmlns:cx4="http://schemas.microsoft.com/office/drawing/2016/5/10/chartex" xmlns:cx5="http://schemas.microsoft.com/office/drawing/2016/5/11/chartex" xmlns:cx6="http://schemas.microsoft.com/office/drawing/2016/5/12/chartex" xmlns:cx7="http://schemas.microsoft.com/office/drawing/2016/5/13/chartex" xmlns:cx8="http://schemas.microsoft.com/office/drawing/2016/5/14/chartex" xmlns:aink="http://schemas.microsoft.com/office/drawing/2016/ink" xmlns:am3d="http://schemas.microsoft.com/office/drawing/2017/model3d" xmlns:w16cid="http://schemas.microsoft.com/office/word/2016/wordml/cid" xmlns:w16se="http://schemas.microsoft.com/office/word/2015/wordml/symex">
             <w:pict>
               <v:shape w14:anchorId="411A0F3D" id="Straight Arrow Connector 19" o:spid="_x0000_s1026" type="#_x0000_t32" style="position:absolute;margin-left:55.15pt;margin-top:87.55pt;width:.75pt;height:60pt;flip:x;z-index:251682816;visibility:visible;mso-wrap-style:square;mso-wrap-distance-left:9pt;mso-wrap-distance-top:0;mso-wrap-distance-right:9pt;mso-wrap-distance-bottom:0;mso-position-horizontal:absolute;mso-position-horizontal-relative:text;mso-position-vertical:absolute;mso-position-vertical-relative:text" o:gfxdata="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" strokecolor="black [3213]">
                 <v:stroke endarrow="block"/>
@@ -7992,8 +7994,8 @@
         <w:pStyle w:val="FOINaslov2"/>
         <w:outlineLvl w:val="1"/>
       </w:pPr>
-      <w:bookmarkStart w:id="33" w:name="_Toc503543592"/>
-      <w:bookmarkStart w:id="34" w:name="_Toc504332344"/>
+      <w:bookmarkStart w:id="34" w:name="_Toc503543592"/>
+      <w:bookmarkStart w:id="35" w:name="_Toc504342016"/>
       <w:r>
         <w:lastRenderedPageBreak/>
         <w:t>MVC (Model-</w:t>
@@ -8022,8 +8024,8 @@
       <w:r>
         <w:t xml:space="preserve"> dizajn</w:t>
       </w:r>
-      <w:bookmarkEnd w:id="33"/>
       <w:bookmarkEnd w:id="34"/>
+      <w:bookmarkEnd w:id="35"/>
     </w:p>
     <w:p>
       <w:pPr>
@@ -8342,7 +8344,7 @@
               </wp:anchor>
             </w:drawing>
           </mc:Choice>
-          <mc:Fallback xmlns:w16se="http://schemas.microsoft.com/office/word/2015/wordml/symex" xmlns:w16cid="http://schemas.microsoft.com/office/word/2016/wordml/cid" xmlns:am3d="http://schemas.microsoft.com/office/drawing/2017/model3d" xmlns:aink="http://schemas.microsoft.com/office/drawing/2016/ink" xmlns:cx8="http://schemas.microsoft.com/office/drawing/2016/5/14/chartex" xmlns:cx7="http://schemas.microsoft.com/office/drawing/2016/5/13/chartex" xmlns:cx6="http://schemas.microsoft.com/office/drawing/2016/5/12/chartex" xmlns:cx5="http://schemas.microsoft.com/office/drawing/2016/5/11/chartex" xmlns:cx4="http://schemas.microsoft.com/office/drawing/2016/5/10/chartex" xmlns:cx3="http://schemas.microsoft.com/office/drawing/2016/5/9/chartex" xmlns:cx2="http://schemas.microsoft.com/office/drawing/2015/10/21/chartex" xmlns:cx1="http://schemas.microsoft.com/office/drawing/2015/9/8/chartex" xmlns:cx="http://schemas.microsoft.com/office/drawing/2014/chartex">
+          <mc:Fallback xmlns:cx="http://schemas.microsoft.com/office/drawing/2014/chartex" xmlns:cx1="http://schemas.microsoft.com/office/drawing/2015/9/8/chartex" xmlns:cx2="http://schemas.microsoft.com/office/drawing/2015/10/21/chartex" xmlns:cx3="http://schemas.microsoft.com/office/drawing/2016/5/9/chartex" xmlns:cx4="http://schemas.microsoft.com/office/drawing/2016/5/10/chartex" xmlns:cx5="http://schemas.microsoft.com/office/drawing/2016/5/11/chartex" xmlns:cx6="http://schemas.microsoft.com/office/drawing/2016/5/12/chartex" xmlns:cx7="http://schemas.microsoft.com/office/drawing/2016/5/13/chartex" xmlns:cx8="http://schemas.microsoft.com/office/drawing/2016/5/14/chartex" xmlns:aink="http://schemas.microsoft.com/office/drawing/2016/ink" xmlns:am3d="http://schemas.microsoft.com/office/drawing/2017/model3d" xmlns:w16cid="http://schemas.microsoft.com/office/word/2016/wordml/cid" xmlns:w16se="http://schemas.microsoft.com/office/word/2015/wordml/symex">
             <w:pict>
               <v:shapetype w14:anchorId="7E6DE29E" id="_x0000_t32" coordsize="21600,21600" o:spt="32" o:oned="t" path="m,l21600,21600e" filled="f">
                 <v:path arrowok="t" fillok="f" o:connecttype="none"/>
@@ -8419,7 +8421,7 @@
               </wp:anchor>
             </w:drawing>
           </mc:Choice>
-          <mc:Fallback xmlns:w16se="http://schemas.microsoft.com/office/word/2015/wordml/symex" xmlns:w16cid="http://schemas.microsoft.com/office/word/2016/wordml/cid" xmlns:am3d="http://schemas.microsoft.com/office/drawing/2017/model3d" xmlns:aink="http://schemas.microsoft.com/office/drawing/2016/ink" xmlns:cx8="http://schemas.microsoft.com/office/drawing/2016/5/14/chartex" xmlns:cx7="http://schemas.microsoft.com/office/drawing/2016/5/13/chartex" xmlns:cx6="http://schemas.microsoft.com/office/drawing/2016/5/12/chartex" xmlns:cx5="http://schemas.microsoft.com/office/drawing/2016/5/11/chartex" xmlns:cx4="http://schemas.microsoft.com/office/drawing/2016/5/10/chartex" xmlns:cx3="http://schemas.microsoft.com/office/drawing/2016/5/9/chartex" xmlns:cx2="http://schemas.microsoft.com/office/drawing/2015/10/21/chartex" xmlns:cx1="http://schemas.microsoft.com/office/drawing/2015/9/8/chartex" xmlns:cx="http://schemas.microsoft.com/office/drawing/2014/chartex">
+          <mc:Fallback xmlns:cx="http://schemas.microsoft.com/office/drawing/2014/chartex" xmlns:cx1="http://schemas.microsoft.com/office/drawing/2015/9/8/chartex" xmlns:cx2="http://schemas.microsoft.com/office/drawing/2015/10/21/chartex" xmlns:cx3="http://schemas.microsoft.com/office/drawing/2016/5/9/chartex" xmlns:cx4="http://schemas.microsoft.com/office/drawing/2016/5/10/chartex" xmlns:cx5="http://schemas.microsoft.com/office/drawing/2016/5/11/chartex" xmlns:cx6="http://schemas.microsoft.com/office/drawing/2016/5/12/chartex" xmlns:cx7="http://schemas.microsoft.com/office/drawing/2016/5/13/chartex" xmlns:cx8="http://schemas.microsoft.com/office/drawing/2016/5/14/chartex" xmlns:aink="http://schemas.microsoft.com/office/drawing/2016/ink" xmlns:am3d="http://schemas.microsoft.com/office/drawing/2017/model3d" xmlns:w16cid="http://schemas.microsoft.com/office/word/2016/wordml/cid" xmlns:w16se="http://schemas.microsoft.com/office/word/2015/wordml/symex">
             <w:pict>
               <v:shape w14:anchorId="0A73B160" id="Straight Arrow Connector 42" o:spid="_x0000_s1026" type="#_x0000_t32" style="position:absolute;margin-left:102.3pt;margin-top:1.4pt;width:80.6pt;height:72.45pt;flip:y;z-index:251713536;visibility:visible;mso-wrap-style:square;mso-width-percent:0;mso-height-percent:0;mso-wrap-distance-left:9pt;mso-wrap-distance-top:0;mso-wrap-distance-right:9pt;mso-wrap-distance-bottom:0;mso-position-horizontal:absolute;mso-position-horizontal-relative:text;mso-position-vertical:absolute;mso-position-vertical-relative:text;mso-width-percent:0;mso-height-percent:0;mso-width-relative:margin;mso-height-relative:margin" o:gfxdata="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" strokecolor="#4579b8 [3044]">
                 <v:stroke dashstyle="dash" endarrow="block"/>
@@ -8598,7 +8600,7 @@
               </wp:anchor>
             </w:drawing>
           </mc:Choice>
-          <mc:Fallback xmlns:w16se="http://schemas.microsoft.com/office/word/2015/wordml/symex" xmlns:w16cid="http://schemas.microsoft.com/office/word/2016/wordml/cid" xmlns:am3d="http://schemas.microsoft.com/office/drawing/2017/model3d" xmlns:aink="http://schemas.microsoft.com/office/drawing/2016/ink" xmlns:cx8="http://schemas.microsoft.com/office/drawing/2016/5/14/chartex" xmlns:cx7="http://schemas.microsoft.com/office/drawing/2016/5/13/chartex" xmlns:cx6="http://schemas.microsoft.com/office/drawing/2016/5/12/chartex" xmlns:cx5="http://schemas.microsoft.com/office/drawing/2016/5/11/chartex" xmlns:cx4="http://schemas.microsoft.com/office/drawing/2016/5/10/chartex" xmlns:cx3="http://schemas.microsoft.com/office/drawing/2016/5/9/chartex" xmlns:cx2="http://schemas.microsoft.com/office/drawing/2015/10/21/chartex" xmlns:cx1="http://schemas.microsoft.com/office/drawing/2015/9/8/chartex" xmlns:cx="http://schemas.microsoft.com/office/drawing/2014/chartex">
+          <mc:Fallback xmlns:cx="http://schemas.microsoft.com/office/drawing/2014/chartex" xmlns:cx1="http://schemas.microsoft.com/office/drawing/2015/9/8/chartex" xmlns:cx2="http://schemas.microsoft.com/office/drawing/2015/10/21/chartex" xmlns:cx3="http://schemas.microsoft.com/office/drawing/2016/5/9/chartex" xmlns:cx4="http://schemas.microsoft.com/office/drawing/2016/5/10/chartex" xmlns:cx5="http://schemas.microsoft.com/office/drawing/2016/5/11/chartex" xmlns:cx6="http://schemas.microsoft.com/office/drawing/2016/5/12/chartex" xmlns:cx7="http://schemas.microsoft.com/office/drawing/2016/5/13/chartex" xmlns:cx8="http://schemas.microsoft.com/office/drawing/2016/5/14/chartex" xmlns:aink="http://schemas.microsoft.com/office/drawing/2016/ink" xmlns:am3d="http://schemas.microsoft.com/office/drawing/2017/model3d" xmlns:w16cid="http://schemas.microsoft.com/office/word/2016/wordml/cid" xmlns:w16se="http://schemas.microsoft.com/office/word/2015/wordml/symex">
             <w:pict>
               <v:oval w14:anchorId="567B2220" id="Oval 57" o:spid="_x0000_s1026" style="position:absolute;margin-left:320.8pt;margin-top:2.85pt;width:16.15pt;height:17.55pt;z-index:251722752;visibility:visible;mso-wrap-style:square;mso-wrap-distance-left:9pt;mso-wrap-distance-top:0;mso-wrap-distance-right:9pt;mso-wrap-distance-bottom:0;mso-position-horizontal:absolute;mso-position-horizontal-relative:text;mso-position-vertical:absolute;mso-position-vertical-relative:text;v-text-anchor:middle" o:gfxdata="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" fillcolor="white [3201]" strokecolor="#f79646 [3209]" strokeweight="2pt"/>
             </w:pict>
@@ -8665,7 +8667,7 @@
               </wp:anchor>
             </w:drawing>
           </mc:Choice>
-          <mc:Fallback xmlns:w16se="http://schemas.microsoft.com/office/word/2015/wordml/symex" xmlns:w16cid="http://schemas.microsoft.com/office/word/2016/wordml/cid" xmlns:am3d="http://schemas.microsoft.com/office/drawing/2017/model3d" xmlns:aink="http://schemas.microsoft.com/office/drawing/2016/ink" xmlns:cx8="http://schemas.microsoft.com/office/drawing/2016/5/14/chartex" xmlns:cx7="http://schemas.microsoft.com/office/drawing/2016/5/13/chartex" xmlns:cx6="http://schemas.microsoft.com/office/drawing/2016/5/12/chartex" xmlns:cx5="http://schemas.microsoft.com/office/drawing/2016/5/11/chartex" xmlns:cx4="http://schemas.microsoft.com/office/drawing/2016/5/10/chartex" xmlns:cx3="http://schemas.microsoft.com/office/drawing/2016/5/9/chartex" xmlns:cx2="http://schemas.microsoft.com/office/drawing/2015/10/21/chartex" xmlns:cx1="http://schemas.microsoft.com/office/drawing/2015/9/8/chartex" xmlns:cx="http://schemas.microsoft.com/office/drawing/2014/chartex">
+          <mc:Fallback xmlns:cx="http://schemas.microsoft.com/office/drawing/2014/chartex" xmlns:cx1="http://schemas.microsoft.com/office/drawing/2015/9/8/chartex" xmlns:cx2="http://schemas.microsoft.com/office/drawing/2015/10/21/chartex" xmlns:cx3="http://schemas.microsoft.com/office/drawing/2016/5/9/chartex" xmlns:cx4="http://schemas.microsoft.com/office/drawing/2016/5/10/chartex" xmlns:cx5="http://schemas.microsoft.com/office/drawing/2016/5/11/chartex" xmlns:cx6="http://schemas.microsoft.com/office/drawing/2016/5/12/chartex" xmlns:cx7="http://schemas.microsoft.com/office/drawing/2016/5/13/chartex" xmlns:cx8="http://schemas.microsoft.com/office/drawing/2016/5/14/chartex" xmlns:aink="http://schemas.microsoft.com/office/drawing/2016/ink" xmlns:am3d="http://schemas.microsoft.com/office/drawing/2017/model3d" xmlns:w16cid="http://schemas.microsoft.com/office/word/2016/wordml/cid" xmlns:w16se="http://schemas.microsoft.com/office/word/2015/wordml/symex">
             <w:pict>
               <v:shape w14:anchorId="1F787507" id="Straight Arrow Connector 60" o:spid="_x0000_s1026" type="#_x0000_t32" style="position:absolute;margin-left:281.75pt;margin-top:11.15pt;width:72.45pt;height:64.15pt;flip:x y;z-index:251728896;visibility:visible;mso-wrap-style:square;mso-height-percent:0;mso-wrap-distance-left:9pt;mso-wrap-distance-top:0;mso-wrap-distance-right:9pt;mso-wrap-distance-bottom:0;mso-position-horizontal:absolute;mso-position-horizontal-relative:text;mso-position-vertical:absolute;mso-position-vertical-relative:text;mso-height-percent:0;mso-height-relative:margin" o:gfxdata="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" strokecolor="#4579b8 [3044]">
                 <v:stroke endarrow="block"/>
@@ -8819,7 +8821,7 @@
               </wp:anchor>
             </w:drawing>
           </mc:Choice>
-          <mc:Fallback xmlns:w16se="http://schemas.microsoft.com/office/word/2015/wordml/symex" xmlns:w16cid="http://schemas.microsoft.com/office/word/2016/wordml/cid" xmlns:am3d="http://schemas.microsoft.com/office/drawing/2017/model3d" xmlns:aink="http://schemas.microsoft.com/office/drawing/2016/ink" xmlns:cx8="http://schemas.microsoft.com/office/drawing/2016/5/14/chartex" xmlns:cx7="http://schemas.microsoft.com/office/drawing/2016/5/13/chartex" xmlns:cx6="http://schemas.microsoft.com/office/drawing/2016/5/12/chartex" xmlns:cx5="http://schemas.microsoft.com/office/drawing/2016/5/11/chartex" xmlns:cx4="http://schemas.microsoft.com/office/drawing/2016/5/10/chartex" xmlns:cx3="http://schemas.microsoft.com/office/drawing/2016/5/9/chartex" xmlns:cx2="http://schemas.microsoft.com/office/drawing/2015/10/21/chartex" xmlns:cx1="http://schemas.microsoft.com/office/drawing/2015/9/8/chartex" xmlns:cx="http://schemas.microsoft.com/office/drawing/2014/chartex">
+          <mc:Fallback xmlns:cx="http://schemas.microsoft.com/office/drawing/2014/chartex" xmlns:cx1="http://schemas.microsoft.com/office/drawing/2015/9/8/chartex" xmlns:cx2="http://schemas.microsoft.com/office/drawing/2015/10/21/chartex" xmlns:cx3="http://schemas.microsoft.com/office/drawing/2016/5/9/chartex" xmlns:cx4="http://schemas.microsoft.com/office/drawing/2016/5/10/chartex" xmlns:cx5="http://schemas.microsoft.com/office/drawing/2016/5/11/chartex" xmlns:cx6="http://schemas.microsoft.com/office/drawing/2016/5/12/chartex" xmlns:cx7="http://schemas.microsoft.com/office/drawing/2016/5/13/chartex" xmlns:cx8="http://schemas.microsoft.com/office/drawing/2016/5/14/chartex" xmlns:aink="http://schemas.microsoft.com/office/drawing/2016/ink" xmlns:am3d="http://schemas.microsoft.com/office/drawing/2017/model3d" xmlns:w16cid="http://schemas.microsoft.com/office/word/2016/wordml/cid" xmlns:w16se="http://schemas.microsoft.com/office/word/2015/wordml/symex">
             <w:pict>
               <v:oval w14:anchorId="70EEEAF3" id="Oval 55" o:spid="_x0000_s1026" style="position:absolute;margin-left:124.8pt;margin-top:6.95pt;width:16.15pt;height:17.5pt;z-index:251720704;visibility:visible;mso-wrap-style:square;mso-wrap-distance-left:9pt;mso-wrap-distance-top:0;mso-wrap-distance-right:9pt;mso-wrap-distance-bottom:0;mso-position-horizontal:absolute;mso-position-horizontal-relative:text;mso-position-vertical:absolute;mso-position-vertical-relative:text;v-text-anchor:middle" o:gfxdata="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" fillcolor="white [3201]" strokecolor="#f79646 [3209]" strokeweight="2pt"/>
             </w:pict>
@@ -8896,7 +8898,7 @@
               </wp:anchor>
             </w:drawing>
           </mc:Choice>
-          <mc:Fallback xmlns:w16se="http://schemas.microsoft.com/office/word/2015/wordml/symex" xmlns:w16cid="http://schemas.microsoft.com/office/word/2016/wordml/cid" xmlns:am3d="http://schemas.microsoft.com/office/drawing/2017/model3d" xmlns:aink="http://schemas.microsoft.com/office/drawing/2016/ink" xmlns:cx8="http://schemas.microsoft.com/office/drawing/2016/5/14/chartex" xmlns:cx7="http://schemas.microsoft.com/office/drawing/2016/5/13/chartex" xmlns:cx6="http://schemas.microsoft.com/office/drawing/2016/5/12/chartex" xmlns:cx5="http://schemas.microsoft.com/office/drawing/2016/5/11/chartex" xmlns:cx4="http://schemas.microsoft.com/office/drawing/2016/5/10/chartex" xmlns:cx3="http://schemas.microsoft.com/office/drawing/2016/5/9/chartex" xmlns:cx2="http://schemas.microsoft.com/office/drawing/2015/10/21/chartex" xmlns:cx1="http://schemas.microsoft.com/office/drawing/2015/9/8/chartex" xmlns:cx="http://schemas.microsoft.com/office/drawing/2014/chartex">
+          <mc:Fallback xmlns:cx="http://schemas.microsoft.com/office/drawing/2014/chartex" xmlns:cx1="http://schemas.microsoft.com/office/drawing/2015/9/8/chartex" xmlns:cx2="http://schemas.microsoft.com/office/drawing/2015/10/21/chartex" xmlns:cx3="http://schemas.microsoft.com/office/drawing/2016/5/9/chartex" xmlns:cx4="http://schemas.microsoft.com/office/drawing/2016/5/10/chartex" xmlns:cx5="http://schemas.microsoft.com/office/drawing/2016/5/11/chartex" xmlns:cx6="http://schemas.microsoft.com/office/drawing/2016/5/12/chartex" xmlns:cx7="http://schemas.microsoft.com/office/drawing/2016/5/13/chartex" xmlns:cx8="http://schemas.microsoft.com/office/drawing/2016/5/14/chartex" xmlns:aink="http://schemas.microsoft.com/office/drawing/2016/ink" xmlns:am3d="http://schemas.microsoft.com/office/drawing/2017/model3d" xmlns:w16cid="http://schemas.microsoft.com/office/word/2016/wordml/cid" xmlns:w16se="http://schemas.microsoft.com/office/word/2015/wordml/symex">
             <w:pict>
               <v:shape w14:anchorId="39004F1E" id="Straight Arrow Connector 49" o:spid="_x0000_s1026" type="#_x0000_t32" style="position:absolute;margin-left:102.25pt;margin-top:.6pt;width:81.5pt;height:73.85pt;flip:x;z-index:251715584;visibility:visible;mso-wrap-style:square;mso-width-percent:0;mso-height-percent:0;mso-wrap-distance-left:9pt;mso-wrap-distance-top:0;mso-wrap-distance-right:9pt;mso-wrap-distance-bottom:0;mso-position-horizontal:absolute;mso-position-horizontal-relative:text;mso-position-vertical:absolute;mso-position-vertical-relative:text;mso-width-percent:0;mso-height-percent:0;mso-width-relative:margin;mso-height-relative:margin" o:gfxdata="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" strokecolor="#4579b8 [3044]">
                 <v:stroke endarrow="block"/>
@@ -9574,7 +9576,7 @@
               </wp:anchor>
             </w:drawing>
           </mc:Choice>
-          <mc:Fallback xmlns:w16se="http://schemas.microsoft.com/office/word/2015/wordml/symex" xmlns:w16cid="http://schemas.microsoft.com/office/word/2016/wordml/cid" xmlns:am3d="http://schemas.microsoft.com/office/drawing/2017/model3d" xmlns:aink="http://schemas.microsoft.com/office/drawing/2016/ink" xmlns:cx8="http://schemas.microsoft.com/office/drawing/2016/5/14/chartex" xmlns:cx7="http://schemas.microsoft.com/office/drawing/2016/5/13/chartex" xmlns:cx6="http://schemas.microsoft.com/office/drawing/2016/5/12/chartex" xmlns:cx5="http://schemas.microsoft.com/office/drawing/2016/5/11/chartex" xmlns:cx4="http://schemas.microsoft.com/office/drawing/2016/5/10/chartex" xmlns:cx3="http://schemas.microsoft.com/office/drawing/2016/5/9/chartex" xmlns:cx2="http://schemas.microsoft.com/office/drawing/2015/10/21/chartex" xmlns:cx1="http://schemas.microsoft.com/office/drawing/2015/9/8/chartex" xmlns:cx="http://schemas.microsoft.com/office/drawing/2014/chartex">
+          <mc:Fallback xmlns:cx="http://schemas.microsoft.com/office/drawing/2014/chartex" xmlns:cx1="http://schemas.microsoft.com/office/drawing/2015/9/8/chartex" xmlns:cx2="http://schemas.microsoft.com/office/drawing/2015/10/21/chartex" xmlns:cx3="http://schemas.microsoft.com/office/drawing/2016/5/9/chartex" xmlns:cx4="http://schemas.microsoft.com/office/drawing/2016/5/10/chartex" xmlns:cx5="http://schemas.microsoft.com/office/drawing/2016/5/11/chartex" xmlns:cx6="http://schemas.microsoft.com/office/drawing/2016/5/12/chartex" xmlns:cx7="http://schemas.microsoft.com/office/drawing/2016/5/13/chartex" xmlns:cx8="http://schemas.microsoft.com/office/drawing/2016/5/14/chartex" xmlns:aink="http://schemas.microsoft.com/office/drawing/2016/ink" xmlns:am3d="http://schemas.microsoft.com/office/drawing/2017/model3d" xmlns:w16cid="http://schemas.microsoft.com/office/word/2016/wordml/cid" xmlns:w16se="http://schemas.microsoft.com/office/word/2015/wordml/symex">
             <w:pict>
               <v:oval w14:anchorId="4A746183" id="Oval 61" o:spid="_x0000_s1026" style="position:absolute;margin-left:314.5pt;margin-top:10.35pt;width:16.15pt;height:17.55pt;z-index:251730944;visibility:visible;mso-wrap-style:square;mso-wrap-distance-left:9pt;mso-wrap-distance-top:0;mso-wrap-distance-right:9pt;mso-wrap-distance-bottom:0;mso-position-horizontal:absolute;mso-position-horizontal-relative:text;mso-position-vertical:absolute;mso-position-vertical-relative:text;v-text-anchor:middle" o:gfxdata="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" fillcolor="white [3201]" strokecolor="#f79646 [3209]" strokeweight="2pt"/>
             </w:pict>
@@ -9744,7 +9746,7 @@
               </wp:anchor>
             </w:drawing>
           </mc:Choice>
-          <mc:Fallback xmlns:w16se="http://schemas.microsoft.com/office/word/2015/wordml/symex" xmlns:w16cid="http://schemas.microsoft.com/office/word/2016/wordml/cid" xmlns:am3d="http://schemas.microsoft.com/office/drawing/2017/model3d" xmlns:aink="http://schemas.microsoft.com/office/drawing/2016/ink" xmlns:cx8="http://schemas.microsoft.com/office/drawing/2016/5/14/chartex" xmlns:cx7="http://schemas.microsoft.com/office/drawing/2016/5/13/chartex" xmlns:cx6="http://schemas.microsoft.com/office/drawing/2016/5/12/chartex" xmlns:cx5="http://schemas.microsoft.com/office/drawing/2016/5/11/chartex" xmlns:cx4="http://schemas.microsoft.com/office/drawing/2016/5/10/chartex" xmlns:cx3="http://schemas.microsoft.com/office/drawing/2016/5/9/chartex" xmlns:cx2="http://schemas.microsoft.com/office/drawing/2015/10/21/chartex" xmlns:cx1="http://schemas.microsoft.com/office/drawing/2015/9/8/chartex" xmlns:cx="http://schemas.microsoft.com/office/drawing/2014/chartex">
+          <mc:Fallback xmlns:cx="http://schemas.microsoft.com/office/drawing/2014/chartex" xmlns:cx1="http://schemas.microsoft.com/office/drawing/2015/9/8/chartex" xmlns:cx2="http://schemas.microsoft.com/office/drawing/2015/10/21/chartex" xmlns:cx3="http://schemas.microsoft.com/office/drawing/2016/5/9/chartex" xmlns:cx4="http://schemas.microsoft.com/office/drawing/2016/5/10/chartex" xmlns:cx5="http://schemas.microsoft.com/office/drawing/2016/5/11/chartex" xmlns:cx6="http://schemas.microsoft.com/office/drawing/2016/5/12/chartex" xmlns:cx7="http://schemas.microsoft.com/office/drawing/2016/5/13/chartex" xmlns:cx8="http://schemas.microsoft.com/office/drawing/2016/5/14/chartex" xmlns:aink="http://schemas.microsoft.com/office/drawing/2016/ink" xmlns:am3d="http://schemas.microsoft.com/office/drawing/2017/model3d" xmlns:w16cid="http://schemas.microsoft.com/office/word/2016/wordml/cid" xmlns:w16se="http://schemas.microsoft.com/office/word/2015/wordml/symex">
             <w:pict>
               <v:oval w14:anchorId="16B7E66D" id="Oval 53" o:spid="_x0000_s1026" style="position:absolute;margin-left:145.95pt;margin-top:8.15pt;width:16.15pt;height:17.55pt;z-index:251716608;visibility:visible;mso-wrap-style:square;mso-wrap-distance-left:9pt;mso-wrap-distance-top:0;mso-wrap-distance-right:9pt;mso-wrap-distance-bottom:0;mso-position-horizontal:absolute;mso-position-horizontal-relative:text;mso-position-vertical:absolute;mso-position-vertical-relative:text;v-text-anchor:middle" o:gfxdata="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" fillcolor="white [3201]" strokecolor="#f79646 [3209]" strokeweight="2pt"/>
             </w:pict>
@@ -10031,8 +10033,8 @@
         <w:pStyle w:val="FOINaslov2"/>
         <w:outlineLvl w:val="1"/>
       </w:pPr>
-      <w:bookmarkStart w:id="35" w:name="_Toc503543593"/>
-      <w:bookmarkStart w:id="36" w:name="_Toc504332345"/>
+      <w:bookmarkStart w:id="36" w:name="_Toc503543593"/>
+      <w:bookmarkStart w:id="37" w:name="_Toc504342017"/>
       <w:r>
         <w:lastRenderedPageBreak/>
         <w:t xml:space="preserve">Use </w:t>
@@ -10041,8 +10043,8 @@
       <w:r>
         <w:t>Case</w:t>
       </w:r>
-      <w:bookmarkEnd w:id="35"/>
       <w:bookmarkEnd w:id="36"/>
+      <w:bookmarkEnd w:id="37"/>
       <w:proofErr w:type="spellEnd"/>
     </w:p>
     <w:p/>
@@ -10103,18 +10105,31 @@
         <w:pStyle w:val="Caption"/>
         <w:jc w:val="center"/>
       </w:pPr>
-      <w:bookmarkStart w:id="37" w:name="_Toc504332373"/>
+      <w:bookmarkStart w:id="38" w:name="_Toc504332373"/>
       <w:r>
         <w:t xml:space="preserve">Slika </w:t>
       </w:r>
-      <w:fldSimple w:instr=" SEQ Slika \* ARABIC ">
-        <w:r>
-          <w:rPr>
-            <w:noProof/>
-          </w:rPr>
-          <w:t>1</w:t>
-        </w:r>
-      </w:fldSimple>
+      <w:r>
+        <w:fldChar w:fldCharType="begin"/>
+      </w:r>
+      <w:r>
+        <w:instrText xml:space="preserve"> SEQ Slika \* ARABIC </w:instrText>
+      </w:r>
+      <w:r>
+        <w:fldChar w:fldCharType="separate"/>
+      </w:r>
+      <w:r>
+        <w:rPr>
+          <w:noProof/>
+        </w:rPr>
+        <w:t>1</w:t>
+      </w:r>
+      <w:r>
+        <w:rPr>
+          <w:noProof/>
+        </w:rPr>
+        <w:fldChar w:fldCharType="end"/>
+      </w:r>
       <w:r>
         <w:t xml:space="preserve">. Use </w:t>
       </w:r>
@@ -10126,7 +10141,7 @@
       <w:r>
         <w:t xml:space="preserve"> dijagram</w:t>
       </w:r>
-      <w:bookmarkEnd w:id="37"/>
+      <w:bookmarkEnd w:id="38"/>
     </w:p>
     <w:p/>
     <w:p>
@@ -10168,14 +10183,14 @@
         <w:pStyle w:val="FOINaslov2"/>
         <w:outlineLvl w:val="1"/>
       </w:pPr>
-      <w:bookmarkStart w:id="38" w:name="_Toc503543594"/>
-      <w:bookmarkStart w:id="39" w:name="_Toc504332346"/>
+      <w:bookmarkStart w:id="39" w:name="_Toc503543594"/>
+      <w:bookmarkStart w:id="40" w:name="_Toc504342018"/>
       <w:r>
         <w:lastRenderedPageBreak/>
         <w:t>ERA model</w:t>
       </w:r>
-      <w:bookmarkEnd w:id="38"/>
       <w:bookmarkEnd w:id="39"/>
+      <w:bookmarkEnd w:id="40"/>
     </w:p>
     <w:p/>
     <w:p/>
@@ -10242,22 +10257,35 @@
         <w:pStyle w:val="Caption"/>
         <w:jc w:val="center"/>
       </w:pPr>
-      <w:bookmarkStart w:id="40" w:name="_Toc504332374"/>
+      <w:bookmarkStart w:id="41" w:name="_Toc504332374"/>
       <w:r>
         <w:t xml:space="preserve">Slika </w:t>
       </w:r>
-      <w:fldSimple w:instr=" SEQ Slika \* ARABIC ">
-        <w:r>
-          <w:rPr>
-            <w:noProof/>
-          </w:rPr>
-          <w:t>2</w:t>
-        </w:r>
-      </w:fldSimple>
+      <w:r>
+        <w:fldChar w:fldCharType="begin"/>
+      </w:r>
+      <w:r>
+        <w:instrText xml:space="preserve"> SEQ Slika \* ARABIC </w:instrText>
+      </w:r>
+      <w:r>
+        <w:fldChar w:fldCharType="separate"/>
+      </w:r>
+      <w:r>
+        <w:rPr>
+          <w:noProof/>
+        </w:rPr>
+        <w:t>2</w:t>
+      </w:r>
+      <w:r>
+        <w:rPr>
+          <w:noProof/>
+        </w:rPr>
+        <w:fldChar w:fldCharType="end"/>
+      </w:r>
       <w:r>
         <w:t>. ERA model</w:t>
       </w:r>
-      <w:bookmarkEnd w:id="40"/>
+      <w:bookmarkEnd w:id="41"/>
     </w:p>
     <w:p/>
     <w:p/>
@@ -10738,27 +10766,27 @@
         <w:pStyle w:val="FOINaslov2"/>
         <w:outlineLvl w:val="1"/>
       </w:pPr>
-      <w:bookmarkStart w:id="41" w:name="_Toc503543595"/>
-      <w:bookmarkStart w:id="42" w:name="_Toc504332347"/>
+      <w:bookmarkStart w:id="42" w:name="_Toc503543595"/>
+      <w:bookmarkStart w:id="43" w:name="_Toc504342019"/>
       <w:r>
         <w:lastRenderedPageBreak/>
         <w:t>Prijava</w:t>
       </w:r>
-      <w:bookmarkEnd w:id="41"/>
       <w:bookmarkEnd w:id="42"/>
+      <w:bookmarkEnd w:id="43"/>
     </w:p>
     <w:p>
       <w:pPr>
         <w:pStyle w:val="FOINaslov3"/>
         <w:outlineLvl w:val="2"/>
       </w:pPr>
-      <w:bookmarkStart w:id="43" w:name="_Toc503543596"/>
-      <w:bookmarkStart w:id="44" w:name="_Toc504332348"/>
+      <w:bookmarkStart w:id="44" w:name="_Toc503543596"/>
+      <w:bookmarkStart w:id="45" w:name="_Toc504342020"/>
       <w:r>
         <w:t>Dijagram slijeda</w:t>
       </w:r>
-      <w:bookmarkEnd w:id="43"/>
       <w:bookmarkEnd w:id="44"/>
+      <w:bookmarkEnd w:id="45"/>
     </w:p>
     <w:p>
       <w:pPr>
@@ -10829,22 +10857,35 @@
         <w:pStyle w:val="Caption"/>
         <w:jc w:val="center"/>
       </w:pPr>
-      <w:bookmarkStart w:id="45" w:name="_Toc504332375"/>
+      <w:bookmarkStart w:id="46" w:name="_Toc504332375"/>
       <w:r>
         <w:t xml:space="preserve">Slika </w:t>
       </w:r>
-      <w:fldSimple w:instr=" SEQ Slika \* ARABIC ">
-        <w:r>
-          <w:rPr>
-            <w:noProof/>
-          </w:rPr>
-          <w:t>3</w:t>
-        </w:r>
-      </w:fldSimple>
+      <w:r>
+        <w:fldChar w:fldCharType="begin"/>
+      </w:r>
+      <w:r>
+        <w:instrText xml:space="preserve"> SEQ Slika \* ARABIC </w:instrText>
+      </w:r>
+      <w:r>
+        <w:fldChar w:fldCharType="separate"/>
+      </w:r>
+      <w:r>
+        <w:rPr>
+          <w:noProof/>
+        </w:rPr>
+        <w:t>3</w:t>
+      </w:r>
+      <w:r>
+        <w:rPr>
+          <w:noProof/>
+        </w:rPr>
+        <w:fldChar w:fldCharType="end"/>
+      </w:r>
       <w:r>
         <w:t>. Dijagram slijeda Prijava</w:t>
       </w:r>
-      <w:bookmarkEnd w:id="45"/>
+      <w:bookmarkEnd w:id="46"/>
     </w:p>
     <w:p>
       <w:pPr>
@@ -10944,14 +10985,14 @@
         <w:pStyle w:val="FOINaslov3"/>
         <w:outlineLvl w:val="2"/>
       </w:pPr>
-      <w:bookmarkStart w:id="46" w:name="_Toc503543597"/>
-      <w:bookmarkStart w:id="47" w:name="_Toc504332349"/>
+      <w:bookmarkStart w:id="47" w:name="_Toc503543597"/>
+      <w:bookmarkStart w:id="48" w:name="_Toc504342021"/>
       <w:r>
         <w:lastRenderedPageBreak/>
         <w:t>Dijagram klasa</w:t>
       </w:r>
-      <w:bookmarkEnd w:id="46"/>
       <w:bookmarkEnd w:id="47"/>
+      <w:bookmarkEnd w:id="48"/>
     </w:p>
     <w:p>
       <w:r>
@@ -11013,22 +11054,35 @@
         <w:pStyle w:val="Caption"/>
         <w:jc w:val="center"/>
       </w:pPr>
-      <w:bookmarkStart w:id="48" w:name="_Toc504332376"/>
+      <w:bookmarkStart w:id="49" w:name="_Toc504332376"/>
       <w:r>
         <w:t xml:space="preserve">Slika </w:t>
       </w:r>
-      <w:fldSimple w:instr=" SEQ Slika \* ARABIC ">
-        <w:r>
-          <w:rPr>
-            <w:noProof/>
-          </w:rPr>
-          <w:t>4</w:t>
-        </w:r>
-      </w:fldSimple>
+      <w:r>
+        <w:fldChar w:fldCharType="begin"/>
+      </w:r>
+      <w:r>
+        <w:instrText xml:space="preserve"> SEQ Slika \* ARABIC </w:instrText>
+      </w:r>
+      <w:r>
+        <w:fldChar w:fldCharType="separate"/>
+      </w:r>
+      <w:r>
+        <w:rPr>
+          <w:noProof/>
+        </w:rPr>
+        <w:t>4</w:t>
+      </w:r>
+      <w:r>
+        <w:rPr>
+          <w:noProof/>
+        </w:rPr>
+        <w:fldChar w:fldCharType="end"/>
+      </w:r>
       <w:r>
         <w:t>. Dijagram klasa</w:t>
       </w:r>
-      <w:bookmarkEnd w:id="48"/>
+      <w:bookmarkEnd w:id="49"/>
     </w:p>
     <w:p>
       <w:pPr>
@@ -11078,27 +11132,27 @@
         <w:pStyle w:val="FOINaslov2"/>
         <w:outlineLvl w:val="1"/>
       </w:pPr>
-      <w:bookmarkStart w:id="49" w:name="_Toc503543598"/>
-      <w:bookmarkStart w:id="50" w:name="_Toc504332350"/>
+      <w:bookmarkStart w:id="50" w:name="_Toc503543598"/>
+      <w:bookmarkStart w:id="51" w:name="_Toc504342022"/>
       <w:r>
         <w:lastRenderedPageBreak/>
         <w:t>Registracija</w:t>
       </w:r>
-      <w:bookmarkEnd w:id="49"/>
       <w:bookmarkEnd w:id="50"/>
+      <w:bookmarkEnd w:id="51"/>
     </w:p>
     <w:p>
       <w:pPr>
         <w:pStyle w:val="FOINaslov3"/>
         <w:outlineLvl w:val="2"/>
       </w:pPr>
-      <w:bookmarkStart w:id="51" w:name="_Toc503543599"/>
-      <w:bookmarkStart w:id="52" w:name="_Toc504332351"/>
+      <w:bookmarkStart w:id="52" w:name="_Toc503543599"/>
+      <w:bookmarkStart w:id="53" w:name="_Toc504342023"/>
       <w:r>
         <w:t>Dijagram slijeda</w:t>
       </w:r>
-      <w:bookmarkEnd w:id="51"/>
       <w:bookmarkEnd w:id="52"/>
+      <w:bookmarkEnd w:id="53"/>
     </w:p>
     <w:p>
       <w:pPr>
@@ -11170,22 +11224,35 @@
         <w:pStyle w:val="Caption"/>
         <w:jc w:val="center"/>
       </w:pPr>
-      <w:bookmarkStart w:id="53" w:name="_Toc504332377"/>
+      <w:bookmarkStart w:id="54" w:name="_Toc504332377"/>
       <w:r>
         <w:t xml:space="preserve">Slika </w:t>
       </w:r>
-      <w:fldSimple w:instr=" SEQ Slika \* ARABIC ">
-        <w:r>
-          <w:rPr>
-            <w:noProof/>
-          </w:rPr>
-          <w:t>5</w:t>
-        </w:r>
-      </w:fldSimple>
+      <w:r>
+        <w:fldChar w:fldCharType="begin"/>
+      </w:r>
+      <w:r>
+        <w:instrText xml:space="preserve"> SEQ Slika \* ARABIC </w:instrText>
+      </w:r>
+      <w:r>
+        <w:fldChar w:fldCharType="separate"/>
+      </w:r>
+      <w:r>
+        <w:rPr>
+          <w:noProof/>
+        </w:rPr>
+        <w:t>5</w:t>
+      </w:r>
+      <w:r>
+        <w:rPr>
+          <w:noProof/>
+        </w:rPr>
+        <w:fldChar w:fldCharType="end"/>
+      </w:r>
       <w:r>
         <w:t>. Dijagram slijeda Registracija</w:t>
       </w:r>
-      <w:bookmarkEnd w:id="53"/>
+      <w:bookmarkEnd w:id="54"/>
     </w:p>
     <w:p>
       <w:pPr>
@@ -11230,27 +11297,27 @@
         <w:pStyle w:val="FOINaslov2"/>
         <w:outlineLvl w:val="1"/>
       </w:pPr>
-      <w:bookmarkStart w:id="54" w:name="_Toc503543600"/>
-      <w:bookmarkStart w:id="55" w:name="_Toc504332352"/>
+      <w:bookmarkStart w:id="55" w:name="_Toc503543600"/>
+      <w:bookmarkStart w:id="56" w:name="_Toc504342024"/>
       <w:r>
         <w:lastRenderedPageBreak/>
         <w:t>Izmjena podataka</w:t>
       </w:r>
-      <w:bookmarkEnd w:id="54"/>
       <w:bookmarkEnd w:id="55"/>
+      <w:bookmarkEnd w:id="56"/>
     </w:p>
     <w:p>
       <w:pPr>
         <w:pStyle w:val="FOINaslov3"/>
         <w:outlineLvl w:val="2"/>
       </w:pPr>
-      <w:bookmarkStart w:id="56" w:name="_Toc503543601"/>
-      <w:bookmarkStart w:id="57" w:name="_Toc504332353"/>
+      <w:bookmarkStart w:id="57" w:name="_Toc503543601"/>
+      <w:bookmarkStart w:id="58" w:name="_Toc504342025"/>
       <w:r>
         <w:t>Dijagram aktivnosti</w:t>
       </w:r>
-      <w:bookmarkEnd w:id="56"/>
       <w:bookmarkEnd w:id="57"/>
+      <w:bookmarkEnd w:id="58"/>
     </w:p>
     <w:p>
       <w:pPr>
@@ -11325,22 +11392,35 @@
         <w:pStyle w:val="Caption"/>
         <w:jc w:val="center"/>
       </w:pPr>
-      <w:bookmarkStart w:id="58" w:name="_Toc504332378"/>
+      <w:bookmarkStart w:id="59" w:name="_Toc504332378"/>
       <w:r>
         <w:t xml:space="preserve">Slika </w:t>
       </w:r>
-      <w:fldSimple w:instr=" SEQ Slika \* ARABIC ">
-        <w:r>
-          <w:rPr>
-            <w:noProof/>
-          </w:rPr>
-          <w:t>6</w:t>
-        </w:r>
-      </w:fldSimple>
+      <w:r>
+        <w:fldChar w:fldCharType="begin"/>
+      </w:r>
+      <w:r>
+        <w:instrText xml:space="preserve"> SEQ Slika \* ARABIC </w:instrText>
+      </w:r>
+      <w:r>
+        <w:fldChar w:fldCharType="separate"/>
+      </w:r>
+      <w:r>
+        <w:rPr>
+          <w:noProof/>
+        </w:rPr>
+        <w:t>6</w:t>
+      </w:r>
+      <w:r>
+        <w:rPr>
+          <w:noProof/>
+        </w:rPr>
+        <w:fldChar w:fldCharType="end"/>
+      </w:r>
       <w:r>
         <w:t>. Dijagram aktivnosti Izmjena podataka</w:t>
       </w:r>
-      <w:bookmarkEnd w:id="58"/>
+      <w:bookmarkEnd w:id="59"/>
     </w:p>
     <w:p>
       <w:pPr>
@@ -11382,13 +11462,13 @@
         <w:pStyle w:val="FOINaslov3"/>
         <w:outlineLvl w:val="2"/>
       </w:pPr>
-      <w:bookmarkStart w:id="59" w:name="_Toc503543602"/>
-      <w:bookmarkStart w:id="60" w:name="_Toc504332354"/>
+      <w:bookmarkStart w:id="60" w:name="_Toc503543602"/>
+      <w:bookmarkStart w:id="61" w:name="_Toc504342026"/>
       <w:r>
         <w:t>Dijagram klasa</w:t>
       </w:r>
-      <w:bookmarkEnd w:id="59"/>
       <w:bookmarkEnd w:id="60"/>
+      <w:bookmarkEnd w:id="61"/>
     </w:p>
     <w:p>
       <w:pPr>
@@ -11455,22 +11535,35 @@
         <w:pStyle w:val="Caption"/>
         <w:jc w:val="center"/>
       </w:pPr>
-      <w:bookmarkStart w:id="61" w:name="_Toc504332379"/>
+      <w:bookmarkStart w:id="62" w:name="_Toc504332379"/>
       <w:r>
         <w:t xml:space="preserve">Slika </w:t>
       </w:r>
-      <w:fldSimple w:instr=" SEQ Slika \* ARABIC ">
-        <w:r>
-          <w:rPr>
-            <w:noProof/>
-          </w:rPr>
-          <w:t>7</w:t>
-        </w:r>
-      </w:fldSimple>
+      <w:r>
+        <w:fldChar w:fldCharType="begin"/>
+      </w:r>
+      <w:r>
+        <w:instrText xml:space="preserve"> SEQ Slika \* ARABIC </w:instrText>
+      </w:r>
+      <w:r>
+        <w:fldChar w:fldCharType="separate"/>
+      </w:r>
+      <w:r>
+        <w:rPr>
+          <w:noProof/>
+        </w:rPr>
+        <w:t>7</w:t>
+      </w:r>
+      <w:r>
+        <w:rPr>
+          <w:noProof/>
+        </w:rPr>
+        <w:fldChar w:fldCharType="end"/>
+      </w:r>
       <w:r>
         <w:t>.Klasa Izmjena podataka</w:t>
       </w:r>
-      <w:bookmarkEnd w:id="61"/>
+      <w:bookmarkEnd w:id="62"/>
     </w:p>
     <w:p>
       <w:pPr>
@@ -11494,27 +11587,27 @@
         <w:pStyle w:val="FOINaslov2"/>
         <w:outlineLvl w:val="1"/>
       </w:pPr>
-      <w:bookmarkStart w:id="62" w:name="_Toc503543603"/>
-      <w:bookmarkStart w:id="63" w:name="_Toc504332355"/>
+      <w:bookmarkStart w:id="63" w:name="_Toc503543603"/>
+      <w:bookmarkStart w:id="64" w:name="_Toc504342027"/>
       <w:r>
         <w:lastRenderedPageBreak/>
         <w:t>Popis lijekova</w:t>
       </w:r>
-      <w:bookmarkEnd w:id="62"/>
       <w:bookmarkEnd w:id="63"/>
+      <w:bookmarkEnd w:id="64"/>
     </w:p>
     <w:p>
       <w:pPr>
         <w:pStyle w:val="FOINaslov3"/>
         <w:outlineLvl w:val="2"/>
       </w:pPr>
-      <w:bookmarkStart w:id="64" w:name="_Toc503543604"/>
-      <w:bookmarkStart w:id="65" w:name="_Toc504332356"/>
+      <w:bookmarkStart w:id="65" w:name="_Toc503543604"/>
+      <w:bookmarkStart w:id="66" w:name="_Toc504342028"/>
       <w:r>
         <w:t>Dijagram klasa</w:t>
       </w:r>
-      <w:bookmarkEnd w:id="64"/>
       <w:bookmarkEnd w:id="65"/>
+      <w:bookmarkEnd w:id="66"/>
     </w:p>
     <w:p>
       <w:pPr>
@@ -11595,18 +11688,34 @@
         <w:pStyle w:val="Caption"/>
         <w:jc w:val="center"/>
       </w:pPr>
-      <w:bookmarkStart w:id="66" w:name="_Toc504332380"/>
+      <w:bookmarkStart w:id="67" w:name="_Toc504332380"/>
       <w:r>
         <w:t xml:space="preserve">Slika </w:t>
       </w:r>
-      <w:fldSimple w:instr=" SEQ Slika \* ARABIC ">
-        <w:r>
-          <w:rPr>
-            <w:noProof/>
-          </w:rPr>
-          <w:t>8</w:t>
-        </w:r>
-      </w:fldSimple>
+      <w:r>
+        <w:fldChar w:fldCharType="begin"/>
+      </w:r>
+      <w:r>
+        <w:instrText xml:space="preserve"> SEQ</w:instrText>
+      </w:r>
+      <w:r>
+        <w:instrText xml:space="preserve"> Slika \* ARABIC </w:instrText>
+      </w:r>
+      <w:r>
+        <w:fldChar w:fldCharType="separate"/>
+      </w:r>
+      <w:r>
+        <w:rPr>
+          <w:noProof/>
+        </w:rPr>
+        <w:t>8</w:t>
+      </w:r>
+      <w:r>
+        <w:rPr>
+          <w:noProof/>
+        </w:rPr>
+        <w:fldChar w:fldCharType="end"/>
+      </w:r>
       <w:r>
         <w:t xml:space="preserve">. Klasa </w:t>
       </w:r>
@@ -11614,7 +11723,7 @@
       <w:r>
         <w:t>PopisLijekova_Activity</w:t>
       </w:r>
-      <w:bookmarkEnd w:id="66"/>
+      <w:bookmarkEnd w:id="67"/>
       <w:proofErr w:type="spellEnd"/>
     </w:p>
     <w:p>
@@ -11639,26 +11748,26 @@
         <w:pStyle w:val="FOINaslov2"/>
         <w:outlineLvl w:val="1"/>
       </w:pPr>
-      <w:bookmarkStart w:id="67" w:name="_Toc503543605"/>
-      <w:bookmarkStart w:id="68" w:name="_Toc504332357"/>
+      <w:bookmarkStart w:id="68" w:name="_Toc503543605"/>
+      <w:bookmarkStart w:id="69" w:name="_Toc504342029"/>
       <w:r>
         <w:t>Pregledi</w:t>
       </w:r>
-      <w:bookmarkEnd w:id="67"/>
       <w:bookmarkEnd w:id="68"/>
+      <w:bookmarkEnd w:id="69"/>
     </w:p>
     <w:p>
       <w:pPr>
         <w:pStyle w:val="FOINaslov3"/>
         <w:outlineLvl w:val="2"/>
       </w:pPr>
-      <w:bookmarkStart w:id="69" w:name="_Toc503543606"/>
-      <w:bookmarkStart w:id="70" w:name="_Toc504332358"/>
+      <w:bookmarkStart w:id="70" w:name="_Toc503543606"/>
+      <w:bookmarkStart w:id="71" w:name="_Toc504342030"/>
       <w:r>
         <w:t>Dijagram klasa</w:t>
       </w:r>
-      <w:bookmarkEnd w:id="69"/>
       <w:bookmarkEnd w:id="70"/>
+      <w:bookmarkEnd w:id="71"/>
     </w:p>
     <w:p>
       <w:r>
@@ -11714,22 +11823,35 @@
         <w:pStyle w:val="Caption"/>
         <w:jc w:val="center"/>
       </w:pPr>
-      <w:bookmarkStart w:id="71" w:name="_Toc504332381"/>
+      <w:bookmarkStart w:id="72" w:name="_Toc504332381"/>
       <w:r>
         <w:t xml:space="preserve">Slika </w:t>
       </w:r>
-      <w:fldSimple w:instr=" SEQ Slika \* ARABIC ">
-        <w:r>
-          <w:rPr>
-            <w:noProof/>
-          </w:rPr>
-          <w:t>9</w:t>
-        </w:r>
-      </w:fldSimple>
+      <w:r>
+        <w:fldChar w:fldCharType="begin"/>
+      </w:r>
+      <w:r>
+        <w:instrText xml:space="preserve"> SEQ Slika \* ARABIC </w:instrText>
+      </w:r>
+      <w:r>
+        <w:fldChar w:fldCharType="separate"/>
+      </w:r>
+      <w:r>
+        <w:rPr>
+          <w:noProof/>
+        </w:rPr>
+        <w:t>9</w:t>
+      </w:r>
+      <w:r>
+        <w:rPr>
+          <w:noProof/>
+        </w:rPr>
+        <w:fldChar w:fldCharType="end"/>
+      </w:r>
       <w:r>
         <w:t>. Dijagram klasa Pregledi</w:t>
       </w:r>
-      <w:bookmarkEnd w:id="71"/>
+      <w:bookmarkEnd w:id="72"/>
     </w:p>
     <w:p/>
     <w:p>
@@ -11787,14 +11909,14 @@
         <w:pStyle w:val="FOINaslov2"/>
         <w:outlineLvl w:val="1"/>
       </w:pPr>
-      <w:bookmarkStart w:id="72" w:name="_Toc503543607"/>
-      <w:bookmarkStart w:id="73" w:name="_Toc504332359"/>
+      <w:bookmarkStart w:id="73" w:name="_Toc503543607"/>
+      <w:bookmarkStart w:id="74" w:name="_Toc504342031"/>
       <w:r>
         <w:lastRenderedPageBreak/>
         <w:t>Terapija</w:t>
       </w:r>
-      <w:bookmarkEnd w:id="72"/>
       <w:bookmarkEnd w:id="73"/>
+      <w:bookmarkEnd w:id="74"/>
     </w:p>
     <w:p>
       <w:pPr>
@@ -11806,13 +11928,13 @@
         <w:pStyle w:val="FOINaslov3"/>
         <w:outlineLvl w:val="2"/>
       </w:pPr>
-      <w:bookmarkStart w:id="74" w:name="_Toc503543608"/>
-      <w:bookmarkStart w:id="75" w:name="_Toc504332360"/>
+      <w:bookmarkStart w:id="75" w:name="_Toc503543608"/>
+      <w:bookmarkStart w:id="76" w:name="_Toc504342032"/>
       <w:r>
         <w:t>Dijagram klasa</w:t>
       </w:r>
-      <w:bookmarkEnd w:id="74"/>
       <w:bookmarkEnd w:id="75"/>
+      <w:bookmarkEnd w:id="76"/>
     </w:p>
     <w:p>
       <w:pPr>
@@ -11876,22 +11998,35 @@
         <w:pStyle w:val="Caption"/>
         <w:jc w:val="center"/>
       </w:pPr>
-      <w:bookmarkStart w:id="76" w:name="_Toc504332382"/>
+      <w:bookmarkStart w:id="77" w:name="_Toc504332382"/>
       <w:r>
         <w:t xml:space="preserve">Slika </w:t>
       </w:r>
-      <w:fldSimple w:instr=" SEQ Slika \* ARABIC ">
-        <w:r>
-          <w:rPr>
-            <w:noProof/>
-          </w:rPr>
-          <w:t>10</w:t>
-        </w:r>
-      </w:fldSimple>
+      <w:r>
+        <w:fldChar w:fldCharType="begin"/>
+      </w:r>
+      <w:r>
+        <w:instrText xml:space="preserve"> SEQ Slika \* ARABIC </w:instrText>
+      </w:r>
+      <w:r>
+        <w:fldChar w:fldCharType="separate"/>
+      </w:r>
+      <w:r>
+        <w:rPr>
+          <w:noProof/>
+        </w:rPr>
+        <w:t>10</w:t>
+      </w:r>
+      <w:r>
+        <w:rPr>
+          <w:noProof/>
+        </w:rPr>
+        <w:fldChar w:fldCharType="end"/>
+      </w:r>
       <w:r>
         <w:t>. Dijagram klasa Terapija</w:t>
       </w:r>
-      <w:bookmarkEnd w:id="76"/>
+      <w:bookmarkEnd w:id="77"/>
     </w:p>
     <w:p>
       <w:pPr>
@@ -11925,24 +12060,24 @@
         <w:spacing w:line="360" w:lineRule="auto"/>
         <w:outlineLvl w:val="1"/>
       </w:pPr>
-      <w:bookmarkStart w:id="77" w:name="_Toc503543609"/>
-      <w:bookmarkStart w:id="78" w:name="_Toc504332361"/>
+      <w:bookmarkStart w:id="78" w:name="_Toc503543609"/>
+      <w:bookmarkStart w:id="79" w:name="_Toc504342033"/>
       <w:r>
         <w:t>Obavijesti</w:t>
       </w:r>
-      <w:bookmarkEnd w:id="77"/>
       <w:bookmarkEnd w:id="78"/>
+      <w:bookmarkEnd w:id="79"/>
     </w:p>
     <w:p>
       <w:pPr>
         <w:pStyle w:val="FOINaslov3"/>
         <w:outlineLvl w:val="2"/>
       </w:pPr>
-      <w:bookmarkStart w:id="79" w:name="_Toc504332362"/>
+      <w:bookmarkStart w:id="80" w:name="_Toc504342034"/>
       <w:r>
         <w:t>Dijagram klasa</w:t>
       </w:r>
-      <w:bookmarkEnd w:id="79"/>
+      <w:bookmarkEnd w:id="80"/>
     </w:p>
     <w:p>
       <w:pPr>
@@ -12022,22 +12157,35 @@
         <w:pStyle w:val="Caption"/>
         <w:jc w:val="center"/>
       </w:pPr>
-      <w:bookmarkStart w:id="80" w:name="_Toc504332383"/>
+      <w:bookmarkStart w:id="81" w:name="_Toc504332383"/>
       <w:r>
         <w:t xml:space="preserve">Slika </w:t>
       </w:r>
-      <w:fldSimple w:instr=" SEQ Slika \* ARABIC ">
-        <w:r>
-          <w:rPr>
-            <w:noProof/>
-          </w:rPr>
-          <w:t>11</w:t>
-        </w:r>
-      </w:fldSimple>
+      <w:r>
+        <w:fldChar w:fldCharType="begin"/>
+      </w:r>
+      <w:r>
+        <w:instrText xml:space="preserve"> SEQ Slika \* ARABIC </w:instrText>
+      </w:r>
+      <w:r>
+        <w:fldChar w:fldCharType="separate"/>
+      </w:r>
+      <w:r>
+        <w:rPr>
+          <w:noProof/>
+        </w:rPr>
+        <w:t>11</w:t>
+      </w:r>
+      <w:r>
+        <w:rPr>
+          <w:noProof/>
+        </w:rPr>
+        <w:fldChar w:fldCharType="end"/>
+      </w:r>
       <w:r>
         <w:t>. Dijagram klasa za obavijesti o pregledu</w:t>
       </w:r>
-      <w:bookmarkEnd w:id="80"/>
+      <w:bookmarkEnd w:id="81"/>
     </w:p>
     <w:p>
       <w:pPr>
@@ -12102,22 +12250,35 @@
         <w:pStyle w:val="Caption"/>
         <w:jc w:val="center"/>
       </w:pPr>
-      <w:bookmarkStart w:id="81" w:name="_Toc504332384"/>
+      <w:bookmarkStart w:id="82" w:name="_Toc504332384"/>
       <w:r>
         <w:t xml:space="preserve">Slika </w:t>
       </w:r>
-      <w:fldSimple w:instr=" SEQ Slika \* ARABIC ">
-        <w:r>
-          <w:rPr>
-            <w:noProof/>
-          </w:rPr>
-          <w:t>12</w:t>
-        </w:r>
-      </w:fldSimple>
+      <w:r>
+        <w:fldChar w:fldCharType="begin"/>
+      </w:r>
+      <w:r>
+        <w:instrText xml:space="preserve"> SEQ Slika \* ARABIC </w:instrText>
+      </w:r>
+      <w:r>
+        <w:fldChar w:fldCharType="separate"/>
+      </w:r>
+      <w:r>
+        <w:rPr>
+          <w:noProof/>
+        </w:rPr>
+        <w:t>12</w:t>
+      </w:r>
+      <w:r>
+        <w:rPr>
+          <w:noProof/>
+        </w:rPr>
+        <w:fldChar w:fldCharType="end"/>
+      </w:r>
       <w:r>
         <w:t>. Dijagram klasa za obavijesti o terapiji</w:t>
       </w:r>
-      <w:bookmarkEnd w:id="81"/>
+      <w:bookmarkEnd w:id="82"/>
     </w:p>
     <w:p>
       <w:pPr>
@@ -12125,25 +12286,25 @@
         <w:spacing w:line="360" w:lineRule="auto"/>
         <w:outlineLvl w:val="1"/>
       </w:pPr>
-      <w:bookmarkStart w:id="82" w:name="_Toc503543610"/>
-      <w:bookmarkStart w:id="83" w:name="_Toc504332363"/>
+      <w:bookmarkStart w:id="83" w:name="_Toc503543610"/>
+      <w:bookmarkStart w:id="84" w:name="_Toc504342035"/>
       <w:r>
         <w:lastRenderedPageBreak/>
         <w:t>Dnevni raspored</w:t>
       </w:r>
-      <w:bookmarkEnd w:id="82"/>
       <w:bookmarkEnd w:id="83"/>
+      <w:bookmarkEnd w:id="84"/>
     </w:p>
     <w:p>
       <w:pPr>
         <w:pStyle w:val="FOINaslov3"/>
         <w:outlineLvl w:val="2"/>
       </w:pPr>
-      <w:bookmarkStart w:id="84" w:name="_Toc504332364"/>
+      <w:bookmarkStart w:id="85" w:name="_Toc504342036"/>
       <w:r>
         <w:t>Dijagram aktivnosti</w:t>
       </w:r>
-      <w:bookmarkEnd w:id="84"/>
+      <w:bookmarkEnd w:id="85"/>
     </w:p>
     <w:p>
       <w:pPr>
@@ -12215,41 +12376,86 @@
         <w:pStyle w:val="Caption"/>
         <w:jc w:val="center"/>
       </w:pPr>
-      <w:bookmarkStart w:id="85" w:name="_Toc504332385"/>
+      <w:bookmarkStart w:id="86" w:name="_Toc504332385"/>
       <w:r>
         <w:t xml:space="preserve">Slika </w:t>
       </w:r>
-      <w:fldSimple w:instr=" SEQ Slika \* ARABIC ">
-        <w:r>
-          <w:rPr>
-            <w:noProof/>
-          </w:rPr>
-          <w:t>13</w:t>
-        </w:r>
-      </w:fldSimple>
+      <w:r>
+        <w:fldChar w:fldCharType="begin"/>
+      </w:r>
+      <w:r>
+        <w:instrText xml:space="preserve"> SEQ Slika \* ARABIC </w:instrText>
+      </w:r>
+      <w:r>
+        <w:fldChar w:fldCharType="separate"/>
+      </w:r>
+      <w:r>
+        <w:rPr>
+          <w:noProof/>
+        </w:rPr>
+        <w:t>13</w:t>
+      </w:r>
+      <w:r>
+        <w:rPr>
+          <w:noProof/>
+        </w:rPr>
+        <w:fldChar w:fldCharType="end"/>
+      </w:r>
       <w:r>
         <w:t>. Dijagram aktivnosti za dnevni raspored</w:t>
       </w:r>
-      <w:bookmarkEnd w:id="85"/>
-    </w:p>
+      <w:bookmarkEnd w:id="86"/>
+    </w:p>
+    <w:p>
+      <w:pPr>
+        <w:spacing w:line="360" w:lineRule="auto"/>
+        <w:jc w:val="both"/>
+      </w:pPr>
+      <w:r>
+        <w:t xml:space="preserve">Na navedenoj slici prikazan je dijagram aktivnosti za funkcionalnost prikaz dnevnog rasporeda. Prilikom korisnikovog odabira navedene funkcionalnosti u padajućem izborniku, aplikacija generira zahtjev koji se šalje na web servis. Aplikacija u zahtjevu pokušava dobiti sve dnevne preglede za </w:t>
+      </w:r>
+      <w:proofErr w:type="spellStart"/>
+      <w:r>
+        <w:t>logiranog</w:t>
+      </w:r>
+      <w:proofErr w:type="spellEnd"/>
+      <w:r>
+        <w:t xml:space="preserve"> korisnika na dan odvijanja radnje. Web servis prihvaća zahtjev te ga obrađuje da bi na posljetku vratio odgovor aplikaciji. Ukoliko se u odgovoru kojeg je aplikacija primila od web servisa ne nalazi dnevni raspored, prikazuje se poruka kako navedeni korisnik nema radnje koje mora obaviti taj dan. U suprotnome, tj. ukoliko web servis pošalje odgovor koji sadrži dnevni raspored, korisniku se prikazuju sve aktivnosti koje bi trebao obaviti taj dan.</w:t>
+      </w:r>
+    </w:p>
+    <w:p/>
+    <w:p/>
+    <w:p/>
+    <w:p/>
+    <w:p/>
+    <w:p/>
+    <w:p/>
+    <w:p/>
+    <w:p/>
+    <w:p/>
+    <w:p/>
+    <w:p/>
+    <w:p/>
+    <w:p/>
     <w:p>
       <w:pPr>
         <w:pStyle w:val="FOINaslov2"/>
         <w:spacing w:line="360" w:lineRule="auto"/>
         <w:outlineLvl w:val="1"/>
       </w:pPr>
-      <w:bookmarkStart w:id="86" w:name="_Toc503543611"/>
-      <w:bookmarkStart w:id="87" w:name="_Toc504332365"/>
+      <w:bookmarkStart w:id="87" w:name="_Toc503543611"/>
+      <w:bookmarkStart w:id="88" w:name="_Toc504342037"/>
       <w:proofErr w:type="spellStart"/>
       <w:r>
+        <w:lastRenderedPageBreak/>
         <w:t>Mapni</w:t>
       </w:r>
       <w:proofErr w:type="spellEnd"/>
       <w:r>
         <w:t xml:space="preserve"> prikaz ljekarni</w:t>
       </w:r>
-      <w:bookmarkEnd w:id="86"/>
       <w:bookmarkEnd w:id="87"/>
+      <w:bookmarkEnd w:id="88"/>
     </w:p>
     <w:p>
       <w:pPr>
@@ -12257,11 +12463,11 @@
         <w:spacing w:line="360" w:lineRule="auto"/>
         <w:outlineLvl w:val="2"/>
       </w:pPr>
-      <w:bookmarkStart w:id="88" w:name="_Toc504332366"/>
+      <w:bookmarkStart w:id="89" w:name="_Toc504342038"/>
       <w:r>
         <w:t>Dijagram klasa</w:t>
       </w:r>
-      <w:bookmarkEnd w:id="88"/>
+      <w:bookmarkEnd w:id="89"/>
     </w:p>
     <w:p>
       <w:pPr>
@@ -12345,18 +12551,31 @@
         <w:pStyle w:val="Caption"/>
         <w:jc w:val="center"/>
       </w:pPr>
-      <w:bookmarkStart w:id="89" w:name="_Toc504332386"/>
+      <w:bookmarkStart w:id="90" w:name="_Toc504332386"/>
       <w:r>
         <w:t xml:space="preserve">Slika </w:t>
       </w:r>
-      <w:fldSimple w:instr=" SEQ Slika \* ARABIC ">
-        <w:r>
-          <w:rPr>
-            <w:noProof/>
-          </w:rPr>
-          <w:t>14</w:t>
-        </w:r>
-      </w:fldSimple>
+      <w:r>
+        <w:fldChar w:fldCharType="begin"/>
+      </w:r>
+      <w:r>
+        <w:instrText xml:space="preserve"> SEQ Slika \* ARABIC </w:instrText>
+      </w:r>
+      <w:r>
+        <w:fldChar w:fldCharType="separate"/>
+      </w:r>
+      <w:r>
+        <w:rPr>
+          <w:noProof/>
+        </w:rPr>
+        <w:t>14</w:t>
+      </w:r>
+      <w:r>
+        <w:rPr>
+          <w:noProof/>
+        </w:rPr>
+        <w:fldChar w:fldCharType="end"/>
+      </w:r>
       <w:r>
         <w:t xml:space="preserve">. Dijagram klasa za </w:t>
       </w:r>
@@ -12368,7 +12587,7 @@
       <w:r>
         <w:t xml:space="preserve"> prikaz ljekarni</w:t>
       </w:r>
-      <w:bookmarkEnd w:id="89"/>
+      <w:bookmarkEnd w:id="90"/>
     </w:p>
     <w:p>
       <w:pPr>
@@ -12382,6 +12601,23 @@
     </w:p>
     <w:p>
       <w:pPr>
+        <w:spacing w:line="360" w:lineRule="auto"/>
+        <w:jc w:val="both"/>
+      </w:pPr>
+      <w:r>
+        <w:t xml:space="preserve">Slika prikazuje dijagram klasa za funkcionalnost </w:t>
+      </w:r>
+      <w:proofErr w:type="spellStart"/>
+      <w:r>
+        <w:t>mapni</w:t>
+      </w:r>
+      <w:proofErr w:type="spellEnd"/>
+      <w:r>
+        <w:t xml:space="preserve"> prikaz ljekarni. Klase korištene za ovu funkcionalnost su prikazane sa pripadnim atributima, metodama i vezom između definiranih klasa.</w:t>
+      </w:r>
+    </w:p>
+    <w:p>
+      <w:pPr>
         <w:pStyle w:val="FOINaslov3"/>
         <w:numPr>
           <w:ilvl w:val="0"/>
@@ -12412,16 +12648,126 @@
     </w:p>
     <w:p>
       <w:pPr>
+        <w:pStyle w:val="FOINaslov3"/>
+        <w:numPr>
+          <w:ilvl w:val="0"/>
+          <w:numId w:val="0"/>
+        </w:numPr>
+        <w:spacing w:line="360" w:lineRule="auto"/>
+      </w:pPr>
+    </w:p>
+    <w:p>
+      <w:pPr>
+        <w:pStyle w:val="FOINaslov3"/>
+        <w:numPr>
+          <w:ilvl w:val="0"/>
+          <w:numId w:val="0"/>
+        </w:numPr>
+        <w:spacing w:line="360" w:lineRule="auto"/>
+      </w:pPr>
+    </w:p>
+    <w:p>
+      <w:pPr>
+        <w:pStyle w:val="FOINaslov3"/>
+        <w:numPr>
+          <w:ilvl w:val="0"/>
+          <w:numId w:val="0"/>
+        </w:numPr>
+        <w:spacing w:line="360" w:lineRule="auto"/>
+      </w:pPr>
+    </w:p>
+    <w:p>
+      <w:pPr>
+        <w:pStyle w:val="FOINaslov3"/>
+        <w:numPr>
+          <w:ilvl w:val="0"/>
+          <w:numId w:val="0"/>
+        </w:numPr>
+        <w:spacing w:line="360" w:lineRule="auto"/>
+      </w:pPr>
+    </w:p>
+    <w:p>
+      <w:pPr>
+        <w:pStyle w:val="FOINaslov3"/>
+        <w:numPr>
+          <w:ilvl w:val="0"/>
+          <w:numId w:val="0"/>
+        </w:numPr>
+        <w:spacing w:line="360" w:lineRule="auto"/>
+      </w:pPr>
+    </w:p>
+    <w:p>
+      <w:pPr>
+        <w:pStyle w:val="FOINaslov3"/>
+        <w:numPr>
+          <w:ilvl w:val="0"/>
+          <w:numId w:val="0"/>
+        </w:numPr>
+        <w:spacing w:line="360" w:lineRule="auto"/>
+      </w:pPr>
+    </w:p>
+    <w:p>
+      <w:pPr>
+        <w:pStyle w:val="FOINaslov3"/>
+        <w:numPr>
+          <w:ilvl w:val="0"/>
+          <w:numId w:val="0"/>
+        </w:numPr>
+        <w:spacing w:line="360" w:lineRule="auto"/>
+      </w:pPr>
+    </w:p>
+    <w:p>
+      <w:pPr>
+        <w:pStyle w:val="FOINaslov3"/>
+        <w:numPr>
+          <w:ilvl w:val="0"/>
+          <w:numId w:val="0"/>
+        </w:numPr>
+        <w:spacing w:line="360" w:lineRule="auto"/>
+      </w:pPr>
+    </w:p>
+    <w:p>
+      <w:pPr>
+        <w:pStyle w:val="FOINaslov3"/>
+        <w:numPr>
+          <w:ilvl w:val="0"/>
+          <w:numId w:val="0"/>
+        </w:numPr>
+        <w:spacing w:line="360" w:lineRule="auto"/>
+      </w:pPr>
+    </w:p>
+    <w:p>
+      <w:pPr>
+        <w:pStyle w:val="FOINaslov3"/>
+        <w:numPr>
+          <w:ilvl w:val="0"/>
+          <w:numId w:val="0"/>
+        </w:numPr>
+        <w:spacing w:line="360" w:lineRule="auto"/>
+      </w:pPr>
+    </w:p>
+    <w:p>
+      <w:pPr>
+        <w:pStyle w:val="FOINaslov3"/>
+        <w:numPr>
+          <w:ilvl w:val="0"/>
+          <w:numId w:val="0"/>
+        </w:numPr>
+        <w:spacing w:line="360" w:lineRule="auto"/>
+      </w:pPr>
+    </w:p>
+    <w:p>
+      <w:pPr>
         <w:pStyle w:val="FOINaslov1"/>
       </w:pPr>
-      <w:bookmarkStart w:id="90" w:name="_Toc503543616"/>
-      <w:bookmarkStart w:id="91" w:name="_Toc504332367"/>
+      <w:bookmarkStart w:id="91" w:name="_Toc503543616"/>
+      <w:bookmarkStart w:id="92" w:name="_Toc504342039"/>
       <w:r>
         <w:lastRenderedPageBreak/>
         <w:t>Web Servis</w:t>
       </w:r>
-      <w:bookmarkEnd w:id="90"/>
       <w:bookmarkEnd w:id="91"/>
+      <w:bookmarkEnd w:id="92"/>
     </w:p>
     <w:p/>
     <w:p>
@@ -12580,7 +12926,7 @@
               </wp:anchor>
             </w:drawing>
           </mc:Choice>
-          <mc:Fallback xmlns:w16se="http://schemas.microsoft.com/office/word/2015/wordml/symex" xmlns:w16cid="http://schemas.microsoft.com/office/word/2016/wordml/cid" xmlns:am3d="http://schemas.microsoft.com/office/drawing/2017/model3d" xmlns:aink="http://schemas.microsoft.com/office/drawing/2016/ink" xmlns:cx8="http://schemas.microsoft.com/office/drawing/2016/5/14/chartex" xmlns:cx7="http://schemas.microsoft.com/office/drawing/2016/5/13/chartex" xmlns:cx6="http://schemas.microsoft.com/office/drawing/2016/5/12/chartex" xmlns:cx5="http://schemas.microsoft.com/office/drawing/2016/5/11/chartex" xmlns:cx4="http://schemas.microsoft.com/office/drawing/2016/5/10/chartex" xmlns:cx3="http://schemas.microsoft.com/office/drawing/2016/5/9/chartex" xmlns:cx2="http://schemas.microsoft.com/office/drawing/2015/10/21/chartex" xmlns:cx1="http://schemas.microsoft.com/office/drawing/2015/9/8/chartex" xmlns:cx="http://schemas.microsoft.com/office/drawing/2014/chartex">
+          <mc:Fallback xmlns:cx="http://schemas.microsoft.com/office/drawing/2014/chartex" xmlns:cx1="http://schemas.microsoft.com/office/drawing/2015/9/8/chartex" xmlns:cx2="http://schemas.microsoft.com/office/drawing/2015/10/21/chartex" xmlns:cx3="http://schemas.microsoft.com/office/drawing/2016/5/9/chartex" xmlns:cx4="http://schemas.microsoft.com/office/drawing/2016/5/10/chartex" xmlns:cx5="http://schemas.microsoft.com/office/drawing/2016/5/11/chartex" xmlns:cx6="http://schemas.microsoft.com/office/drawing/2016/5/12/chartex" xmlns:cx7="http://schemas.microsoft.com/office/drawing/2016/5/13/chartex" xmlns:cx8="http://schemas.microsoft.com/office/drawing/2016/5/14/chartex" xmlns:aink="http://schemas.microsoft.com/office/drawing/2016/ink" xmlns:am3d="http://schemas.microsoft.com/office/drawing/2017/model3d" xmlns:w16cid="http://schemas.microsoft.com/office/word/2016/wordml/cid" xmlns:w16se="http://schemas.microsoft.com/office/word/2015/wordml/symex">
             <w:pict>
               <v:shapetype w14:anchorId="22540F2B" id="_x0000_t32" coordsize="21600,21600" o:spt="32" o:oned="t" path="m,l21600,21600e" filled="f">
                 <v:path arrowok="t" fillok="f" o:connecttype="none"/>
@@ -12770,7 +13116,7 @@
               </wp:anchor>
             </w:drawing>
           </mc:Choice>
-          <mc:Fallback xmlns:w16se="http://schemas.microsoft.com/office/word/2015/wordml/symex" xmlns:w16cid="http://schemas.microsoft.com/office/word/2016/wordml/cid" xmlns:am3d="http://schemas.microsoft.com/office/drawing/2017/model3d" xmlns:aink="http://schemas.microsoft.com/office/drawing/2016/ink" xmlns:cx8="http://schemas.microsoft.com/office/drawing/2016/5/14/chartex" xmlns:cx7="http://schemas.microsoft.com/office/drawing/2016/5/13/chartex" xmlns:cx6="http://schemas.microsoft.com/office/drawing/2016/5/12/chartex" xmlns:cx5="http://schemas.microsoft.com/office/drawing/2016/5/11/chartex" xmlns:cx4="http://schemas.microsoft.com/office/drawing/2016/5/10/chartex" xmlns:cx3="http://schemas.microsoft.com/office/drawing/2016/5/9/chartex" xmlns:cx2="http://schemas.microsoft.com/office/drawing/2015/10/21/chartex" xmlns:cx1="http://schemas.microsoft.com/office/drawing/2015/9/8/chartex" xmlns:cx="http://schemas.microsoft.com/office/drawing/2014/chartex">
+          <mc:Fallback xmlns:cx="http://schemas.microsoft.com/office/drawing/2014/chartex" xmlns:cx1="http://schemas.microsoft.com/office/drawing/2015/9/8/chartex" xmlns:cx2="http://schemas.microsoft.com/office/drawing/2015/10/21/chartex" xmlns:cx3="http://schemas.microsoft.com/office/drawing/2016/5/9/chartex" xmlns:cx4="http://schemas.microsoft.com/office/drawing/2016/5/10/chartex" xmlns:cx5="http://schemas.microsoft.com/office/drawing/2016/5/11/chartex" xmlns:cx6="http://schemas.microsoft.com/office/drawing/2016/5/12/chartex" xmlns:cx7="http://schemas.microsoft.com/office/drawing/2016/5/13/chartex" xmlns:cx8="http://schemas.microsoft.com/office/drawing/2016/5/14/chartex" xmlns:aink="http://schemas.microsoft.com/office/drawing/2016/ink" xmlns:am3d="http://schemas.microsoft.com/office/drawing/2017/model3d" xmlns:w16cid="http://schemas.microsoft.com/office/word/2016/wordml/cid" xmlns:w16se="http://schemas.microsoft.com/office/word/2015/wordml/symex">
             <w:pict>
               <v:shape w14:anchorId="11A2B3AF" id="Straight Arrow Connector 26" o:spid="_x0000_s1026" type="#_x0000_t32" style="position:absolute;margin-left:226.9pt;margin-top:12.15pt;width:0;height:21pt;z-index:251676672;visibility:visible;mso-wrap-style:square;mso-width-percent:0;mso-height-percent:0;mso-wrap-distance-left:9pt;mso-wrap-distance-top:0;mso-wrap-distance-right:9pt;mso-wrap-distance-bottom:0;mso-position-horizontal:absolute;mso-position-horizontal-relative:text;mso-position-vertical:absolute;mso-position-vertical-relative:text;mso-width-percent:0;mso-height-percent:0;mso-width-relative:margin;mso-height-relative:margin" o:gfxdata="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" strokecolor="#4579b8 [3044]">
                 <v:stroke endarrow="block"/>
@@ -12937,7 +13283,7 @@
               </wp:anchor>
             </w:drawing>
           </mc:Choice>
-          <mc:Fallback xmlns:w16se="http://schemas.microsoft.com/office/word/2015/wordml/symex" xmlns:w16cid="http://schemas.microsoft.com/office/word/2016/wordml/cid" xmlns:am3d="http://schemas.microsoft.com/office/drawing/2017/model3d" xmlns:aink="http://schemas.microsoft.com/office/drawing/2016/ink" xmlns:cx8="http://schemas.microsoft.com/office/drawing/2016/5/14/chartex" xmlns:cx7="http://schemas.microsoft.com/office/drawing/2016/5/13/chartex" xmlns:cx6="http://schemas.microsoft.com/office/drawing/2016/5/12/chartex" xmlns:cx5="http://schemas.microsoft.com/office/drawing/2016/5/11/chartex" xmlns:cx4="http://schemas.microsoft.com/office/drawing/2016/5/10/chartex" xmlns:cx3="http://schemas.microsoft.com/office/drawing/2016/5/9/chartex" xmlns:cx2="http://schemas.microsoft.com/office/drawing/2015/10/21/chartex" xmlns:cx1="http://schemas.microsoft.com/office/drawing/2015/9/8/chartex" xmlns:cx="http://schemas.microsoft.com/office/drawing/2014/chartex">
+          <mc:Fallback xmlns:cx="http://schemas.microsoft.com/office/drawing/2014/chartex" xmlns:cx1="http://schemas.microsoft.com/office/drawing/2015/9/8/chartex" xmlns:cx2="http://schemas.microsoft.com/office/drawing/2015/10/21/chartex" xmlns:cx3="http://schemas.microsoft.com/office/drawing/2016/5/9/chartex" xmlns:cx4="http://schemas.microsoft.com/office/drawing/2016/5/10/chartex" xmlns:cx5="http://schemas.microsoft.com/office/drawing/2016/5/11/chartex" xmlns:cx6="http://schemas.microsoft.com/office/drawing/2016/5/12/chartex" xmlns:cx7="http://schemas.microsoft.com/office/drawing/2016/5/13/chartex" xmlns:cx8="http://schemas.microsoft.com/office/drawing/2016/5/14/chartex" xmlns:aink="http://schemas.microsoft.com/office/drawing/2016/ink" xmlns:am3d="http://schemas.microsoft.com/office/drawing/2017/model3d" xmlns:w16cid="http://schemas.microsoft.com/office/word/2016/wordml/cid" xmlns:w16se="http://schemas.microsoft.com/office/word/2015/wordml/symex">
             <w:pict>
               <v:shape w14:anchorId="51FC71C1" id="Straight Arrow Connector 24" o:spid="_x0000_s1026" type="#_x0000_t32" style="position:absolute;margin-left:271.9pt;margin-top:34.55pt;width:108.75pt;height:.75pt;flip:x y;z-index:251675648;visibility:visible;mso-wrap-style:square;mso-wrap-distance-left:9pt;mso-wrap-distance-top:0;mso-wrap-distance-right:9pt;mso-wrap-distance-bottom:0;mso-position-horizontal:absolute;mso-position-horizontal-relative:text;mso-position-vertical:absolute;mso-position-vertical-relative:text" o:gfxdata="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" strokecolor="#4579b8 [3044]">
                 <v:stroke endarrow="block"/>
@@ -13009,7 +13355,7 @@
               </wp:anchor>
             </w:drawing>
           </mc:Choice>
-          <mc:Fallback xmlns:w16se="http://schemas.microsoft.com/office/word/2015/wordml/symex" xmlns:w16cid="http://schemas.microsoft.com/office/word/2016/wordml/cid" xmlns:am3d="http://schemas.microsoft.com/office/drawing/2017/model3d" xmlns:aink="http://schemas.microsoft.com/office/drawing/2016/ink" xmlns:cx8="http://schemas.microsoft.com/office/drawing/2016/5/14/chartex" xmlns:cx7="http://schemas.microsoft.com/office/drawing/2016/5/13/chartex" xmlns:cx6="http://schemas.microsoft.com/office/drawing/2016/5/12/chartex" xmlns:cx5="http://schemas.microsoft.com/office/drawing/2016/5/11/chartex" xmlns:cx4="http://schemas.microsoft.com/office/drawing/2016/5/10/chartex" xmlns:cx3="http://schemas.microsoft.com/office/drawing/2016/5/9/chartex" xmlns:cx2="http://schemas.microsoft.com/office/drawing/2015/10/21/chartex" xmlns:cx1="http://schemas.microsoft.com/office/drawing/2015/9/8/chartex" xmlns:cx="http://schemas.microsoft.com/office/drawing/2014/chartex">
+          <mc:Fallback xmlns:cx="http://schemas.microsoft.com/office/drawing/2014/chartex" xmlns:cx1="http://schemas.microsoft.com/office/drawing/2015/9/8/chartex" xmlns:cx2="http://schemas.microsoft.com/office/drawing/2015/10/21/chartex" xmlns:cx3="http://schemas.microsoft.com/office/drawing/2016/5/9/chartex" xmlns:cx4="http://schemas.microsoft.com/office/drawing/2016/5/10/chartex" xmlns:cx5="http://schemas.microsoft.com/office/drawing/2016/5/11/chartex" xmlns:cx6="http://schemas.microsoft.com/office/drawing/2016/5/12/chartex" xmlns:cx7="http://schemas.microsoft.com/office/drawing/2016/5/13/chartex" xmlns:cx8="http://schemas.microsoft.com/office/drawing/2016/5/14/chartex" xmlns:aink="http://schemas.microsoft.com/office/drawing/2016/ink" xmlns:am3d="http://schemas.microsoft.com/office/drawing/2017/model3d" xmlns:w16cid="http://schemas.microsoft.com/office/word/2016/wordml/cid" xmlns:w16se="http://schemas.microsoft.com/office/word/2015/wordml/symex">
             <w:pict>
               <v:shape w14:anchorId="16908B53" id="Straight Arrow Connector 20" o:spid="_x0000_s1026" type="#_x0000_t32" style="position:absolute;margin-left:82.85pt;margin-top:36.05pt;width:99.75pt;height:0;z-index:251672576;visibility:visible;mso-wrap-style:square;mso-width-percent:0;mso-height-percent:0;mso-wrap-distance-left:9pt;mso-wrap-distance-top:0;mso-wrap-distance-right:9pt;mso-wrap-distance-bottom:0;mso-position-horizontal:absolute;mso-position-horizontal-relative:text;mso-position-vertical:absolute;mso-position-vertical-relative:text;mso-width-percent:0;mso-height-percent:0;mso-width-relative:margin;mso-height-relative:margin" o:gfxdata="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" strokecolor="#4579b8 [3044]">
                 <v:stroke endarrow="block"/>
@@ -13178,7 +13524,7 @@
               </wp:anchor>
             </w:drawing>
           </mc:Choice>
-          <mc:Fallback xmlns:w16se="http://schemas.microsoft.com/office/word/2015/wordml/symex" xmlns:w16cid="http://schemas.microsoft.com/office/word/2016/wordml/cid" xmlns:am3d="http://schemas.microsoft.com/office/drawing/2017/model3d" xmlns:aink="http://schemas.microsoft.com/office/drawing/2016/ink" xmlns:cx8="http://schemas.microsoft.com/office/drawing/2016/5/14/chartex" xmlns:cx7="http://schemas.microsoft.com/office/drawing/2016/5/13/chartex" xmlns:cx6="http://schemas.microsoft.com/office/drawing/2016/5/12/chartex" xmlns:cx5="http://schemas.microsoft.com/office/drawing/2016/5/11/chartex" xmlns:cx4="http://schemas.microsoft.com/office/drawing/2016/5/10/chartex" xmlns:cx3="http://schemas.microsoft.com/office/drawing/2016/5/9/chartex" xmlns:cx2="http://schemas.microsoft.com/office/drawing/2015/10/21/chartex" xmlns:cx1="http://schemas.microsoft.com/office/drawing/2015/9/8/chartex" xmlns:cx="http://schemas.microsoft.com/office/drawing/2014/chartex">
+          <mc:Fallback xmlns:cx="http://schemas.microsoft.com/office/drawing/2014/chartex" xmlns:cx1="http://schemas.microsoft.com/office/drawing/2015/9/8/chartex" xmlns:cx2="http://schemas.microsoft.com/office/drawing/2015/10/21/chartex" xmlns:cx3="http://schemas.microsoft.com/office/drawing/2016/5/9/chartex" xmlns:cx4="http://schemas.microsoft.com/office/drawing/2016/5/10/chartex" xmlns:cx5="http://schemas.microsoft.com/office/drawing/2016/5/11/chartex" xmlns:cx6="http://schemas.microsoft.com/office/drawing/2016/5/12/chartex" xmlns:cx7="http://schemas.microsoft.com/office/drawing/2016/5/13/chartex" xmlns:cx8="http://schemas.microsoft.com/office/drawing/2016/5/14/chartex" xmlns:aink="http://schemas.microsoft.com/office/drawing/2016/ink" xmlns:am3d="http://schemas.microsoft.com/office/drawing/2017/model3d" xmlns:w16cid="http://schemas.microsoft.com/office/word/2016/wordml/cid" xmlns:w16se="http://schemas.microsoft.com/office/word/2015/wordml/symex">
             <w:pict>
               <v:line w14:anchorId="1E696D62" id="Straight Connector 30" o:spid="_x0000_s1026" style="position:absolute;flip:y;z-index:251680768;visibility:visible;mso-wrap-style:square;mso-wrap-distance-left:9pt;mso-wrap-distance-top:0;mso-wrap-distance-right:9pt;mso-wrap-distance-bottom:0;mso-position-horizontal:absolute;mso-position-horizontal-relative:text;mso-position-vertical:absolute;mso-position-vertical-relative:text" from="407.65pt,34.05pt" to="407.65pt,93.3pt" o:gfxdata="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" strokecolor="#4579b8 [3044]"/>
             </w:pict>
@@ -13239,7 +13585,7 @@
               </wp:anchor>
             </w:drawing>
           </mc:Choice>
-          <mc:Fallback xmlns:w16se="http://schemas.microsoft.com/office/word/2015/wordml/symex" xmlns:w16cid="http://schemas.microsoft.com/office/word/2016/wordml/cid" xmlns:am3d="http://schemas.microsoft.com/office/drawing/2017/model3d" xmlns:aink="http://schemas.microsoft.com/office/drawing/2016/ink" xmlns:cx8="http://schemas.microsoft.com/office/drawing/2016/5/14/chartex" xmlns:cx7="http://schemas.microsoft.com/office/drawing/2016/5/13/chartex" xmlns:cx6="http://schemas.microsoft.com/office/drawing/2016/5/12/chartex" xmlns:cx5="http://schemas.microsoft.com/office/drawing/2016/5/11/chartex" xmlns:cx4="http://schemas.microsoft.com/office/drawing/2016/5/10/chartex" xmlns:cx3="http://schemas.microsoft.com/office/drawing/2016/5/9/chartex" xmlns:cx2="http://schemas.microsoft.com/office/drawing/2015/10/21/chartex" xmlns:cx1="http://schemas.microsoft.com/office/drawing/2015/9/8/chartex" xmlns:cx="http://schemas.microsoft.com/office/drawing/2014/chartex">
+          <mc:Fallback xmlns:cx="http://schemas.microsoft.com/office/drawing/2014/chartex" xmlns:cx1="http://schemas.microsoft.com/office/drawing/2015/9/8/chartex" xmlns:cx2="http://schemas.microsoft.com/office/drawing/2015/10/21/chartex" xmlns:cx3="http://schemas.microsoft.com/office/drawing/2016/5/9/chartex" xmlns:cx4="http://schemas.microsoft.com/office/drawing/2016/5/10/chartex" xmlns:cx5="http://schemas.microsoft.com/office/drawing/2016/5/11/chartex" xmlns:cx6="http://schemas.microsoft.com/office/drawing/2016/5/12/chartex" xmlns:cx7="http://schemas.microsoft.com/office/drawing/2016/5/13/chartex" xmlns:cx8="http://schemas.microsoft.com/office/drawing/2016/5/14/chartex" xmlns:aink="http://schemas.microsoft.com/office/drawing/2016/ink" xmlns:am3d="http://schemas.microsoft.com/office/drawing/2017/model3d" xmlns:w16cid="http://schemas.microsoft.com/office/word/2016/wordml/cid" xmlns:w16se="http://schemas.microsoft.com/office/word/2015/wordml/symex">
             <w:pict>
               <v:line w14:anchorId="29E59747" id="Straight Connector 28" o:spid="_x0000_s1026" style="position:absolute;flip:y;z-index:251678720;visibility:visible;mso-wrap-style:square;mso-wrap-distance-left:9pt;mso-wrap-distance-top:0;mso-wrap-distance-right:9pt;mso-wrap-distance-bottom:0;mso-position-horizontal:absolute;mso-position-horizontal-relative:text;mso-position-vertical:absolute;mso-position-vertical-relative:text" from="43.9pt,31.05pt" to="43.9pt,85.05pt" o:gfxdata="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" strokecolor="#4579b8 [3044]"/>
             </w:pict>
@@ -13563,7 +13909,7 @@
               </wp:anchor>
             </w:drawing>
           </mc:Choice>
-          <mc:Fallback xmlns:w16se="http://schemas.microsoft.com/office/word/2015/wordml/symex" xmlns:w16cid="http://schemas.microsoft.com/office/word/2016/wordml/cid" xmlns:am3d="http://schemas.microsoft.com/office/drawing/2017/model3d" xmlns:aink="http://schemas.microsoft.com/office/drawing/2016/ink" xmlns:cx8="http://schemas.microsoft.com/office/drawing/2016/5/14/chartex" xmlns:cx7="http://schemas.microsoft.com/office/drawing/2016/5/13/chartex" xmlns:cx6="http://schemas.microsoft.com/office/drawing/2016/5/12/chartex" xmlns:cx5="http://schemas.microsoft.com/office/drawing/2016/5/11/chartex" xmlns:cx4="http://schemas.microsoft.com/office/drawing/2016/5/10/chartex" xmlns:cx3="http://schemas.microsoft.com/office/drawing/2016/5/9/chartex" xmlns:cx2="http://schemas.microsoft.com/office/drawing/2015/10/21/chartex" xmlns:cx1="http://schemas.microsoft.com/office/drawing/2015/9/8/chartex" xmlns:cx="http://schemas.microsoft.com/office/drawing/2014/chartex">
+          <mc:Fallback xmlns:cx="http://schemas.microsoft.com/office/drawing/2014/chartex" xmlns:cx1="http://schemas.microsoft.com/office/drawing/2015/9/8/chartex" xmlns:cx2="http://schemas.microsoft.com/office/drawing/2015/10/21/chartex" xmlns:cx3="http://schemas.microsoft.com/office/drawing/2016/5/9/chartex" xmlns:cx4="http://schemas.microsoft.com/office/drawing/2016/5/10/chartex" xmlns:cx5="http://schemas.microsoft.com/office/drawing/2016/5/11/chartex" xmlns:cx6="http://schemas.microsoft.com/office/drawing/2016/5/12/chartex" xmlns:cx7="http://schemas.microsoft.com/office/drawing/2016/5/13/chartex" xmlns:cx8="http://schemas.microsoft.com/office/drawing/2016/5/14/chartex" xmlns:aink="http://schemas.microsoft.com/office/drawing/2016/ink" xmlns:am3d="http://schemas.microsoft.com/office/drawing/2017/model3d" xmlns:w16cid="http://schemas.microsoft.com/office/word/2016/wordml/cid" xmlns:w16se="http://schemas.microsoft.com/office/word/2015/wordml/symex">
             <w:pict>
               <v:shape w14:anchorId="22D2664E" id="Straight Arrow Connector 29" o:spid="_x0000_s1026" type="#_x0000_t32" style="position:absolute;margin-left:406.9pt;margin-top:9.5pt;width:0;height:34.5pt;z-index:251679744;visibility:visible;mso-wrap-style:square;mso-wrap-distance-left:9pt;mso-wrap-distance-top:0;mso-wrap-distance-right:9pt;mso-wrap-distance-bottom:0;mso-position-horizontal:absolute;mso-position-horizontal-relative:text;mso-position-vertical:absolute;mso-position-vertical-relative:text" o:gfxdata="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" strokecolor="#4579b8 [3044]">
                 <v:stroke endarrow="block"/>
@@ -13637,7 +13983,7 @@
               </wp:anchor>
             </w:drawing>
           </mc:Choice>
-          <mc:Fallback xmlns:w16se="http://schemas.microsoft.com/office/word/2015/wordml/symex" xmlns:w16cid="http://schemas.microsoft.com/office/word/2016/wordml/cid" xmlns:am3d="http://schemas.microsoft.com/office/drawing/2017/model3d" xmlns:aink="http://schemas.microsoft.com/office/drawing/2016/ink" xmlns:cx8="http://schemas.microsoft.com/office/drawing/2016/5/14/chartex" xmlns:cx7="http://schemas.microsoft.com/office/drawing/2016/5/13/chartex" xmlns:cx6="http://schemas.microsoft.com/office/drawing/2016/5/12/chartex" xmlns:cx5="http://schemas.microsoft.com/office/drawing/2016/5/11/chartex" xmlns:cx4="http://schemas.microsoft.com/office/drawing/2016/5/10/chartex" xmlns:cx3="http://schemas.microsoft.com/office/drawing/2016/5/9/chartex" xmlns:cx2="http://schemas.microsoft.com/office/drawing/2015/10/21/chartex" xmlns:cx1="http://schemas.microsoft.com/office/drawing/2015/9/8/chartex" xmlns:cx="http://schemas.microsoft.com/office/drawing/2014/chartex">
+          <mc:Fallback xmlns:cx="http://schemas.microsoft.com/office/drawing/2014/chartex" xmlns:cx1="http://schemas.microsoft.com/office/drawing/2015/9/8/chartex" xmlns:cx2="http://schemas.microsoft.com/office/drawing/2015/10/21/chartex" xmlns:cx3="http://schemas.microsoft.com/office/drawing/2016/5/9/chartex" xmlns:cx4="http://schemas.microsoft.com/office/drawing/2016/5/10/chartex" xmlns:cx5="http://schemas.microsoft.com/office/drawing/2016/5/11/chartex" xmlns:cx6="http://schemas.microsoft.com/office/drawing/2016/5/12/chartex" xmlns:cx7="http://schemas.microsoft.com/office/drawing/2016/5/13/chartex" xmlns:cx8="http://schemas.microsoft.com/office/drawing/2016/5/14/chartex" xmlns:aink="http://schemas.microsoft.com/office/drawing/2016/ink" xmlns:am3d="http://schemas.microsoft.com/office/drawing/2017/model3d" xmlns:w16cid="http://schemas.microsoft.com/office/word/2016/wordml/cid" xmlns:w16se="http://schemas.microsoft.com/office/word/2015/wordml/symex">
             <w:pict>
               <v:shape w14:anchorId="0EDE9ED7" id="Straight Arrow Connector 21" o:spid="_x0000_s1026" type="#_x0000_t32" style="position:absolute;margin-left:43.15pt;margin-top:.8pt;width:0;height:44.25pt;z-index:251673600;visibility:visible;mso-wrap-style:square;mso-wrap-distance-left:9pt;mso-wrap-distance-top:0;mso-wrap-distance-right:9pt;mso-wrap-distance-bottom:0;mso-position-horizontal:absolute;mso-position-horizontal-relative:text;mso-position-vertical:absolute;mso-position-vertical-relative:text" o:gfxdata="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" strokecolor="#4579b8 [3044]">
                 <v:stroke endarrow="block"/>
@@ -13814,8 +14160,8 @@
         <w:pStyle w:val="FOINaslov2"/>
         <w:outlineLvl w:val="1"/>
       </w:pPr>
-      <w:bookmarkStart w:id="92" w:name="_Toc503543617"/>
-      <w:bookmarkStart w:id="93" w:name="_Toc504332368"/>
+      <w:bookmarkStart w:id="93" w:name="_Toc503543617"/>
+      <w:bookmarkStart w:id="94" w:name="_Toc504342040"/>
       <w:r>
         <w:rPr>
           <w:sz w:val="36"/>
@@ -13824,8 +14170,8 @@
         <w:lastRenderedPageBreak/>
         <w:t>Korisnici web servisa</w:t>
       </w:r>
-      <w:bookmarkEnd w:id="92"/>
       <w:bookmarkEnd w:id="93"/>
+      <w:bookmarkEnd w:id="94"/>
     </w:p>
     <w:p>
       <w:pPr>
@@ -14152,13 +14498,13 @@
         <w:pStyle w:val="FOINaslov2"/>
         <w:outlineLvl w:val="1"/>
       </w:pPr>
-      <w:bookmarkStart w:id="94" w:name="_Toc503543618"/>
-      <w:bookmarkStart w:id="95" w:name="_Toc504332369"/>
+      <w:bookmarkStart w:id="95" w:name="_Toc503543618"/>
+      <w:bookmarkStart w:id="96" w:name="_Toc504342041"/>
       <w:r>
         <w:t>Specifikacija Web servisa</w:t>
       </w:r>
-      <w:bookmarkEnd w:id="94"/>
       <w:bookmarkEnd w:id="95"/>
+      <w:bookmarkEnd w:id="96"/>
     </w:p>
     <w:p>
       <w:pPr>
@@ -14577,22 +14923,35 @@
           <w:b/>
         </w:rPr>
       </w:pPr>
-      <w:bookmarkStart w:id="96" w:name="_Toc504332387"/>
+      <w:bookmarkStart w:id="97" w:name="_Toc504332387"/>
       <w:r>
         <w:t xml:space="preserve">Slika </w:t>
       </w:r>
-      <w:fldSimple w:instr=" SEQ Slika \* ARABIC ">
-        <w:r>
-          <w:rPr>
-            <w:noProof/>
-          </w:rPr>
-          <w:t>15</w:t>
-        </w:r>
-      </w:fldSimple>
+      <w:r>
+        <w:fldChar w:fldCharType="begin"/>
+      </w:r>
+      <w:r>
+        <w:instrText xml:space="preserve"> SEQ Slika \* ARABIC </w:instrText>
+      </w:r>
+      <w:r>
+        <w:fldChar w:fldCharType="separate"/>
+      </w:r>
+      <w:r>
+        <w:rPr>
+          <w:noProof/>
+        </w:rPr>
+        <w:t>15</w:t>
+      </w:r>
+      <w:r>
+        <w:rPr>
+          <w:noProof/>
+        </w:rPr>
+        <w:fldChar w:fldCharType="end"/>
+      </w:r>
       <w:r>
         <w:t>. JSON odgovor</w:t>
       </w:r>
-      <w:bookmarkEnd w:id="96"/>
+      <w:bookmarkEnd w:id="97"/>
     </w:p>
     <w:p>
       <w:pPr>
@@ -14748,22 +15107,35 @@
           <w:b/>
         </w:rPr>
       </w:pPr>
-      <w:bookmarkStart w:id="97" w:name="_Toc504332388"/>
+      <w:bookmarkStart w:id="98" w:name="_Toc504332388"/>
       <w:r>
         <w:t xml:space="preserve">Slika </w:t>
       </w:r>
-      <w:fldSimple w:instr=" SEQ Slika \* ARABIC ">
-        <w:r>
-          <w:rPr>
-            <w:noProof/>
-          </w:rPr>
-          <w:t>16</w:t>
-        </w:r>
-      </w:fldSimple>
+      <w:r>
+        <w:fldChar w:fldCharType="begin"/>
+      </w:r>
+      <w:r>
+        <w:instrText xml:space="preserve"> SEQ Slika \* ARABIC </w:instrText>
+      </w:r>
+      <w:r>
+        <w:fldChar w:fldCharType="separate"/>
+      </w:r>
+      <w:r>
+        <w:rPr>
+          <w:noProof/>
+        </w:rPr>
+        <w:t>16</w:t>
+      </w:r>
+      <w:r>
+        <w:rPr>
+          <w:noProof/>
+        </w:rPr>
+        <w:fldChar w:fldCharType="end"/>
+      </w:r>
       <w:r>
         <w:t>. JSON odgovor</w:t>
       </w:r>
-      <w:bookmarkEnd w:id="97"/>
+      <w:bookmarkEnd w:id="98"/>
     </w:p>
     <w:p>
       <w:pPr>
@@ -14919,22 +15291,35 @@
           <w:b/>
         </w:rPr>
       </w:pPr>
-      <w:bookmarkStart w:id="98" w:name="_Toc504332389"/>
+      <w:bookmarkStart w:id="99" w:name="_Toc504332389"/>
       <w:r>
         <w:t xml:space="preserve">Slika </w:t>
       </w:r>
-      <w:fldSimple w:instr=" SEQ Slika \* ARABIC ">
-        <w:r>
-          <w:rPr>
-            <w:noProof/>
-          </w:rPr>
-          <w:t>17</w:t>
-        </w:r>
-      </w:fldSimple>
+      <w:r>
+        <w:fldChar w:fldCharType="begin"/>
+      </w:r>
+      <w:r>
+        <w:instrText xml:space="preserve"> SEQ Slika \* ARABIC </w:instrText>
+      </w:r>
+      <w:r>
+        <w:fldChar w:fldCharType="separate"/>
+      </w:r>
+      <w:r>
+        <w:rPr>
+          <w:noProof/>
+        </w:rPr>
+        <w:t>17</w:t>
+      </w:r>
+      <w:r>
+        <w:rPr>
+          <w:noProof/>
+        </w:rPr>
+        <w:fldChar w:fldCharType="end"/>
+      </w:r>
       <w:r>
         <w:t>. JSON odgovor</w:t>
       </w:r>
-      <w:bookmarkEnd w:id="98"/>
+      <w:bookmarkEnd w:id="99"/>
     </w:p>
     <w:p>
       <w:pPr>
@@ -15083,22 +15468,35 @@
           <w:b/>
         </w:rPr>
       </w:pPr>
-      <w:bookmarkStart w:id="99" w:name="_Toc504332390"/>
+      <w:bookmarkStart w:id="100" w:name="_Toc504332390"/>
       <w:r>
         <w:t xml:space="preserve">Slika </w:t>
       </w:r>
-      <w:fldSimple w:instr=" SEQ Slika \* ARABIC ">
-        <w:r>
-          <w:rPr>
-            <w:noProof/>
-          </w:rPr>
-          <w:t>18</w:t>
-        </w:r>
-      </w:fldSimple>
+      <w:r>
+        <w:fldChar w:fldCharType="begin"/>
+      </w:r>
+      <w:r>
+        <w:instrText xml:space="preserve"> SEQ Slika \* ARABIC </w:instrText>
+      </w:r>
+      <w:r>
+        <w:fldChar w:fldCharType="separate"/>
+      </w:r>
+      <w:r>
+        <w:rPr>
+          <w:noProof/>
+        </w:rPr>
+        <w:t>18</w:t>
+      </w:r>
+      <w:r>
+        <w:rPr>
+          <w:noProof/>
+        </w:rPr>
+        <w:fldChar w:fldCharType="end"/>
+      </w:r>
       <w:r>
         <w:t>. JSON odgovor</w:t>
       </w:r>
-      <w:bookmarkEnd w:id="99"/>
+      <w:bookmarkEnd w:id="100"/>
     </w:p>
     <w:p>
       <w:pPr>
@@ -15243,22 +15641,35 @@
         <w:pStyle w:val="Caption"/>
         <w:jc w:val="center"/>
       </w:pPr>
-      <w:bookmarkStart w:id="100" w:name="_Toc504332391"/>
+      <w:bookmarkStart w:id="101" w:name="_Toc504332391"/>
       <w:r>
         <w:t xml:space="preserve">Slika </w:t>
       </w:r>
-      <w:fldSimple w:instr=" SEQ Slika \* ARABIC ">
-        <w:r>
-          <w:rPr>
-            <w:noProof/>
-          </w:rPr>
-          <w:t>19</w:t>
-        </w:r>
-      </w:fldSimple>
+      <w:r>
+        <w:fldChar w:fldCharType="begin"/>
+      </w:r>
+      <w:r>
+        <w:instrText xml:space="preserve"> SEQ Slika \* ARABIC </w:instrText>
+      </w:r>
+      <w:r>
+        <w:fldChar w:fldCharType="separate"/>
+      </w:r>
+      <w:r>
+        <w:rPr>
+          <w:noProof/>
+        </w:rPr>
+        <w:t>19</w:t>
+      </w:r>
+      <w:r>
+        <w:rPr>
+          <w:noProof/>
+        </w:rPr>
+        <w:fldChar w:fldCharType="end"/>
+      </w:r>
       <w:r>
         <w:t>. JSON odgovor</w:t>
       </w:r>
-      <w:bookmarkEnd w:id="100"/>
+      <w:bookmarkEnd w:id="101"/>
     </w:p>
     <w:p/>
     <w:p/>
@@ -15429,22 +15840,35 @@
           <w:b/>
         </w:rPr>
       </w:pPr>
-      <w:bookmarkStart w:id="101" w:name="_Toc504332392"/>
+      <w:bookmarkStart w:id="102" w:name="_Toc504332392"/>
       <w:r>
         <w:t xml:space="preserve">Slika </w:t>
       </w:r>
-      <w:fldSimple w:instr=" SEQ Slika \* ARABIC ">
-        <w:r>
-          <w:rPr>
-            <w:noProof/>
-          </w:rPr>
-          <w:t>20</w:t>
-        </w:r>
-      </w:fldSimple>
+      <w:r>
+        <w:fldChar w:fldCharType="begin"/>
+      </w:r>
+      <w:r>
+        <w:instrText xml:space="preserve"> SEQ Slika \* ARABIC </w:instrText>
+      </w:r>
+      <w:r>
+        <w:fldChar w:fldCharType="separate"/>
+      </w:r>
+      <w:r>
+        <w:rPr>
+          <w:noProof/>
+        </w:rPr>
+        <w:t>20</w:t>
+      </w:r>
+      <w:r>
+        <w:rPr>
+          <w:noProof/>
+        </w:rPr>
+        <w:fldChar w:fldCharType="end"/>
+      </w:r>
       <w:r>
         <w:t>. JSON odgovor</w:t>
       </w:r>
-      <w:bookmarkEnd w:id="101"/>
+      <w:bookmarkEnd w:id="102"/>
     </w:p>
     <w:p>
       <w:pPr>
@@ -15589,22 +16013,35 @@
         <w:pStyle w:val="Caption"/>
         <w:jc w:val="center"/>
       </w:pPr>
-      <w:bookmarkStart w:id="102" w:name="_Toc504332393"/>
+      <w:bookmarkStart w:id="103" w:name="_Toc504332393"/>
       <w:r>
         <w:t xml:space="preserve">Slika </w:t>
       </w:r>
-      <w:fldSimple w:instr=" SEQ Slika \* ARABIC ">
-        <w:r>
-          <w:rPr>
-            <w:noProof/>
-          </w:rPr>
-          <w:t>21</w:t>
-        </w:r>
-      </w:fldSimple>
+      <w:r>
+        <w:fldChar w:fldCharType="begin"/>
+      </w:r>
+      <w:r>
+        <w:instrText xml:space="preserve"> SEQ Slika \* ARABIC </w:instrText>
+      </w:r>
+      <w:r>
+        <w:fldChar w:fldCharType="separate"/>
+      </w:r>
+      <w:r>
+        <w:rPr>
+          <w:noProof/>
+        </w:rPr>
+        <w:t>21</w:t>
+      </w:r>
+      <w:r>
+        <w:rPr>
+          <w:noProof/>
+        </w:rPr>
+        <w:fldChar w:fldCharType="end"/>
+      </w:r>
       <w:r>
         <w:t>. JSON odgovor</w:t>
       </w:r>
-      <w:bookmarkEnd w:id="102"/>
+      <w:bookmarkEnd w:id="103"/>
     </w:p>
     <w:p/>
     <w:p/>
@@ -15767,22 +16204,35 @@
           <w:b/>
         </w:rPr>
       </w:pPr>
-      <w:bookmarkStart w:id="103" w:name="_Toc504332394"/>
+      <w:bookmarkStart w:id="104" w:name="_Toc504332394"/>
       <w:r>
         <w:t xml:space="preserve">Slika </w:t>
       </w:r>
-      <w:fldSimple w:instr=" SEQ Slika \* ARABIC ">
-        <w:r>
-          <w:rPr>
-            <w:noProof/>
-          </w:rPr>
-          <w:t>22</w:t>
-        </w:r>
-      </w:fldSimple>
+      <w:r>
+        <w:fldChar w:fldCharType="begin"/>
+      </w:r>
+      <w:r>
+        <w:instrText xml:space="preserve"> SEQ Slika \* ARABIC </w:instrText>
+      </w:r>
+      <w:r>
+        <w:fldChar w:fldCharType="separate"/>
+      </w:r>
+      <w:r>
+        <w:rPr>
+          <w:noProof/>
+        </w:rPr>
+        <w:t>22</w:t>
+      </w:r>
+      <w:r>
+        <w:rPr>
+          <w:noProof/>
+        </w:rPr>
+        <w:fldChar w:fldCharType="end"/>
+      </w:r>
       <w:r>
         <w:t>. JSON odgovor</w:t>
       </w:r>
-      <w:bookmarkEnd w:id="103"/>
+      <w:bookmarkEnd w:id="104"/>
     </w:p>
     <w:p>
       <w:pPr>
@@ -15938,22 +16388,35 @@
         <w:pStyle w:val="Caption"/>
         <w:jc w:val="center"/>
       </w:pPr>
-      <w:bookmarkStart w:id="104" w:name="_Toc504332395"/>
+      <w:bookmarkStart w:id="105" w:name="_Toc504332395"/>
       <w:r>
         <w:t xml:space="preserve">Slika </w:t>
       </w:r>
-      <w:fldSimple w:instr=" SEQ Slika \* ARABIC ">
-        <w:r>
-          <w:rPr>
-            <w:noProof/>
-          </w:rPr>
-          <w:t>23</w:t>
-        </w:r>
-      </w:fldSimple>
+      <w:r>
+        <w:fldChar w:fldCharType="begin"/>
+      </w:r>
+      <w:r>
+        <w:instrText xml:space="preserve"> SEQ Slika \* ARABIC </w:instrText>
+      </w:r>
+      <w:r>
+        <w:fldChar w:fldCharType="separate"/>
+      </w:r>
+      <w:r>
+        <w:rPr>
+          <w:noProof/>
+        </w:rPr>
+        <w:t>23</w:t>
+      </w:r>
+      <w:r>
+        <w:rPr>
+          <w:noProof/>
+        </w:rPr>
+        <w:fldChar w:fldCharType="end"/>
+      </w:r>
       <w:r>
         <w:t>. JSON odgovor</w:t>
       </w:r>
-      <w:bookmarkEnd w:id="104"/>
+      <w:bookmarkEnd w:id="105"/>
     </w:p>
     <w:p/>
     <w:p/>
@@ -16126,22 +16589,35 @@
           <w:b/>
         </w:rPr>
       </w:pPr>
-      <w:bookmarkStart w:id="105" w:name="_Toc504332396"/>
+      <w:bookmarkStart w:id="106" w:name="_Toc504332396"/>
       <w:r>
         <w:t xml:space="preserve">Slika </w:t>
       </w:r>
-      <w:fldSimple w:instr=" SEQ Slika \* ARABIC ">
-        <w:r>
-          <w:rPr>
-            <w:noProof/>
-          </w:rPr>
-          <w:t>24</w:t>
-        </w:r>
-      </w:fldSimple>
+      <w:r>
+        <w:fldChar w:fldCharType="begin"/>
+      </w:r>
+      <w:r>
+        <w:instrText xml:space="preserve"> SEQ Slika \* ARABIC </w:instrText>
+      </w:r>
+      <w:r>
+        <w:fldChar w:fldCharType="separate"/>
+      </w:r>
+      <w:r>
+        <w:rPr>
+          <w:noProof/>
+        </w:rPr>
+        <w:t>24</w:t>
+      </w:r>
+      <w:r>
+        <w:rPr>
+          <w:noProof/>
+        </w:rPr>
+        <w:fldChar w:fldCharType="end"/>
+      </w:r>
       <w:r>
         <w:t>. JSON odgovor</w:t>
       </w:r>
-      <w:bookmarkEnd w:id="105"/>
+      <w:bookmarkEnd w:id="106"/>
     </w:p>
     <w:p>
       <w:pPr>
@@ -16294,22 +16770,35 @@
         <w:pStyle w:val="Caption"/>
         <w:jc w:val="center"/>
       </w:pPr>
-      <w:bookmarkStart w:id="106" w:name="_Toc504332397"/>
+      <w:bookmarkStart w:id="107" w:name="_Toc504332397"/>
       <w:r>
         <w:t xml:space="preserve">Slika </w:t>
       </w:r>
-      <w:fldSimple w:instr=" SEQ Slika \* ARABIC ">
-        <w:r>
-          <w:rPr>
-            <w:noProof/>
-          </w:rPr>
-          <w:t>25</w:t>
-        </w:r>
-      </w:fldSimple>
+      <w:r>
+        <w:fldChar w:fldCharType="begin"/>
+      </w:r>
+      <w:r>
+        <w:instrText xml:space="preserve"> SEQ Slika \* ARABIC </w:instrText>
+      </w:r>
+      <w:r>
+        <w:fldChar w:fldCharType="separate"/>
+      </w:r>
+      <w:r>
+        <w:rPr>
+          <w:noProof/>
+        </w:rPr>
+        <w:t>25</w:t>
+      </w:r>
+      <w:r>
+        <w:rPr>
+          <w:noProof/>
+        </w:rPr>
+        <w:fldChar w:fldCharType="end"/>
+      </w:r>
       <w:r>
         <w:t>. JSON odgovor</w:t>
       </w:r>
-      <w:bookmarkEnd w:id="106"/>
+      <w:bookmarkEnd w:id="107"/>
     </w:p>
     <w:p/>
     <w:p/>
@@ -16481,22 +16970,35 @@
         <w:pStyle w:val="Caption"/>
         <w:jc w:val="center"/>
       </w:pPr>
-      <w:bookmarkStart w:id="107" w:name="_Toc504332398"/>
+      <w:bookmarkStart w:id="108" w:name="_Toc504332398"/>
       <w:r>
         <w:t xml:space="preserve">Slika </w:t>
       </w:r>
-      <w:fldSimple w:instr=" SEQ Slika \* ARABIC ">
-        <w:r>
-          <w:rPr>
-            <w:noProof/>
-          </w:rPr>
-          <w:t>26</w:t>
-        </w:r>
-      </w:fldSimple>
+      <w:r>
+        <w:fldChar w:fldCharType="begin"/>
+      </w:r>
+      <w:r>
+        <w:instrText xml:space="preserve"> SEQ Slika \* ARABIC </w:instrText>
+      </w:r>
+      <w:r>
+        <w:fldChar w:fldCharType="separate"/>
+      </w:r>
+      <w:r>
+        <w:rPr>
+          <w:noProof/>
+        </w:rPr>
+        <w:t>26</w:t>
+      </w:r>
+      <w:r>
+        <w:rPr>
+          <w:noProof/>
+        </w:rPr>
+        <w:fldChar w:fldCharType="end"/>
+      </w:r>
       <w:r>
         <w:t>. JSON odgovor</w:t>
       </w:r>
-      <w:bookmarkEnd w:id="107"/>
+      <w:bookmarkEnd w:id="108"/>
     </w:p>
     <w:p/>
     <w:p/>
@@ -16510,7 +17012,7 @@
         <w:pStyle w:val="FOINaslov2"/>
         <w:outlineLvl w:val="1"/>
       </w:pPr>
-      <w:bookmarkStart w:id="108" w:name="_Toc504332370"/>
+      <w:bookmarkStart w:id="109" w:name="_Toc504342042"/>
       <w:r>
         <w:lastRenderedPageBreak/>
         <w:t xml:space="preserve">Podaci </w:t>
@@ -16521,7 +17023,7 @@
       <w:r>
         <w:t xml:space="preserve"> prijavu</w:t>
       </w:r>
-      <w:bookmarkEnd w:id="108"/>
+      <w:bookmarkEnd w:id="109"/>
     </w:p>
     <w:p>
       <w:pPr>
@@ -16584,13 +17086,7 @@
       </w:r>
       <w:proofErr w:type="spellEnd"/>
       <w:r>
-        <w:t xml:space="preserve">: </w:t>
-      </w:r>
-      <w:r>
-        <w:t>brkan</w:t>
-      </w:r>
-      <w:r>
-        <w:t xml:space="preserve"> *</w:t>
+        <w:t>: brkan *</w:t>
       </w:r>
     </w:p>
     <w:p>
@@ -16605,10 +17101,7 @@
         <w:t>Password</w:t>
       </w:r>
       <w:r>
-        <w:t xml:space="preserve">: </w:t>
-      </w:r>
-      <w:r>
-        <w:t>brkan</w:t>
+        <w:t>: brkan</w:t>
       </w:r>
     </w:p>
     <w:p>
@@ -16856,14 +17349,12 @@
           <w:i/>
         </w:rPr>
       </w:pPr>
-      <w:bookmarkStart w:id="109" w:name="_GoBack"/>
-      <w:bookmarkEnd w:id="109"/>
     </w:p>
     <w:p>
       <w:pPr>
         <w:pStyle w:val="FOINaslov1"/>
       </w:pPr>
-      <w:bookmarkStart w:id="110" w:name="_Toc504332371"/>
+      <w:bookmarkStart w:id="110" w:name="_Toc504342043"/>
       <w:r>
         <w:lastRenderedPageBreak/>
         <w:t>Testiranje</w:t>
@@ -16973,14 +17464,27 @@
       <w:r>
         <w:t xml:space="preserve">Slika </w:t>
       </w:r>
-      <w:fldSimple w:instr=" SEQ Slika \* ARABIC ">
-        <w:r>
-          <w:rPr>
-            <w:noProof/>
-          </w:rPr>
-          <w:t>27</w:t>
-        </w:r>
-      </w:fldSimple>
+      <w:r>
+        <w:fldChar w:fldCharType="begin"/>
+      </w:r>
+      <w:r>
+        <w:instrText xml:space="preserve"> SEQ Slika \* ARABIC </w:instrText>
+      </w:r>
+      <w:r>
+        <w:fldChar w:fldCharType="separate"/>
+      </w:r>
+      <w:r>
+        <w:rPr>
+          <w:noProof/>
+        </w:rPr>
+        <w:t>27</w:t>
+      </w:r>
+      <w:r>
+        <w:rPr>
+          <w:noProof/>
+        </w:rPr>
+        <w:fldChar w:fldCharType="end"/>
+      </w:r>
       <w:r>
         <w:t>. Uspješno proveden test za provjeru postojećih korisničkih podataka</w:t>
       </w:r>
@@ -17055,14 +17559,30 @@
       <w:r>
         <w:t xml:space="preserve">Slika </w:t>
       </w:r>
-      <w:fldSimple w:instr=" SEQ Slika \* ARABIC ">
-        <w:r>
-          <w:rPr>
-            <w:noProof/>
-          </w:rPr>
-          <w:t>28</w:t>
-        </w:r>
-      </w:fldSimple>
+      <w:r>
+        <w:fldChar w:fldCharType="begin"/>
+      </w:r>
+      <w:r>
+        <w:instrText xml:space="preserve"> SEQ Slik</w:instrText>
+      </w:r>
+      <w:r>
+        <w:instrText xml:space="preserve">a \* ARABIC </w:instrText>
+      </w:r>
+      <w:r>
+        <w:fldChar w:fldCharType="separate"/>
+      </w:r>
+      <w:r>
+        <w:rPr>
+          <w:noProof/>
+        </w:rPr>
+        <w:t>28</w:t>
+      </w:r>
+      <w:r>
+        <w:rPr>
+          <w:noProof/>
+        </w:rPr>
+        <w:fldChar w:fldCharType="end"/>
+      </w:r>
       <w:r>
         <w:t>. Uspješno proveden test za provjeru internet povezanosti</w:t>
       </w:r>
@@ -17134,14 +17654,27 @@
       <w:r>
         <w:t xml:space="preserve">Slika </w:t>
       </w:r>
-      <w:fldSimple w:instr=" SEQ Slika \* ARABIC ">
-        <w:r>
-          <w:rPr>
-            <w:noProof/>
-          </w:rPr>
-          <w:t>29</w:t>
-        </w:r>
-      </w:fldSimple>
+      <w:r>
+        <w:fldChar w:fldCharType="begin"/>
+      </w:r>
+      <w:r>
+        <w:instrText xml:space="preserve"> SEQ Slika \* ARABIC </w:instrText>
+      </w:r>
+      <w:r>
+        <w:fldChar w:fldCharType="separate"/>
+      </w:r>
+      <w:r>
+        <w:rPr>
+          <w:noProof/>
+        </w:rPr>
+        <w:t>29</w:t>
+      </w:r>
+      <w:r>
+        <w:rPr>
+          <w:noProof/>
+        </w:rPr>
+        <w:fldChar w:fldCharType="end"/>
+      </w:r>
       <w:r>
         <w:t>. Uspješno proveden test za računanje stanja tableta</w:t>
       </w:r>
@@ -17152,7 +17685,7 @@
       <w:pPr>
         <w:pStyle w:val="FOINaslov1"/>
       </w:pPr>
-      <w:bookmarkStart w:id="114" w:name="_Toc504332372"/>
+      <w:bookmarkStart w:id="114" w:name="_Toc504342044"/>
       <w:r>
         <w:lastRenderedPageBreak/>
         <w:t>Popis slika</w:t>
@@ -19353,6 +19886,7 @@
         <w:docPartUnique/>
       </w:docPartObj>
     </w:sdtPr>
+    <w:sdtEndPr/>
     <w:sdtContent>
       <w:p>
         <w:pPr>
@@ -19457,6 +19991,7 @@
         <w:docPartUnique/>
       </w:docPartObj>
     </w:sdtPr>
+    <w:sdtEndPr/>
     <w:sdtContent>
       <w:p>
         <w:pPr>
@@ -19476,7 +20011,7 @@
           <w:rPr>
             <w:noProof/>
           </w:rPr>
-          <w:t>28</w:t>
+          <w:t>5</w:t>
         </w:r>
         <w:r>
           <w:rPr>
@@ -23186,7 +23721,7 @@
 </file>
 
 <file path=customXml/itemProps1.xml><?xml version="1.0" encoding="utf-8"?>
-<ds:datastoreItem xmlns:ds="http://schemas.openxmlformats.org/officeDocument/2006/customXml" ds:itemID="{3A19F4BE-0D68-42E4-8B7B-E60826437BCB}">
+<ds:datastoreItem xmlns:ds="http://schemas.openxmlformats.org/officeDocument/2006/customXml" ds:itemID="{7901ECDA-68C1-4FAB-B67F-0FF80DE01A00}">
   <ds:schemaRefs>
     <ds:schemaRef ds:uri="http://schemas.openxmlformats.org/officeDocument/2006/bibliography"/>
   </ds:schemaRefs>

</xml_diff>

<commit_message>
U tehničku dokumentaciju je dodan link na automatski generiranu dokumentaciju izvornog koda
</commit_message>
<xml_diff>
--- a/Dokumentacija/PillCare - Brkić_Danzante_Ergović_Hranj - Tehnička.docx
+++ b/Dokumentacija/PillCare - Brkić_Danzante_Ergović_Hranj - Tehnička.docx
@@ -989,8 +989,6 @@
             <w:pStyle w:val="TOCHeading"/>
           </w:pPr>
         </w:p>
-        <w:bookmarkStart w:id="1" w:name="_GoBack"/>
-        <w:bookmarkEnd w:id="1"/>
         <w:p>
           <w:pPr>
             <w:pStyle w:val="TOC1"/>
@@ -4590,16 +4588,16 @@
       <w:pPr>
         <w:pStyle w:val="FOINaslov1"/>
       </w:pPr>
-      <w:bookmarkStart w:id="2" w:name="_Toc496118574"/>
-      <w:bookmarkStart w:id="3" w:name="_Toc503543578"/>
-      <w:bookmarkStart w:id="4" w:name="_Toc504342003"/>
+      <w:bookmarkStart w:id="1" w:name="_Toc496118574"/>
+      <w:bookmarkStart w:id="2" w:name="_Toc503543578"/>
+      <w:bookmarkStart w:id="3" w:name="_Toc504342003"/>
       <w:r>
         <w:lastRenderedPageBreak/>
         <w:t>Uvod</w:t>
       </w:r>
+      <w:bookmarkEnd w:id="1"/>
       <w:bookmarkEnd w:id="2"/>
       <w:bookmarkEnd w:id="3"/>
-      <w:bookmarkEnd w:id="4"/>
     </w:p>
     <w:p>
       <w:pPr>
@@ -4650,17 +4648,17 @@
       <w:pPr>
         <w:pStyle w:val="FOINaslov1"/>
       </w:pPr>
-      <w:bookmarkStart w:id="5" w:name="_Toc496118575"/>
-      <w:bookmarkStart w:id="6" w:name="_Toc503543579"/>
-      <w:bookmarkStart w:id="7" w:name="_Toc504342004"/>
+      <w:bookmarkStart w:id="4" w:name="_Toc496118575"/>
+      <w:bookmarkStart w:id="5" w:name="_Toc503543579"/>
+      <w:bookmarkStart w:id="6" w:name="_Toc504342004"/>
       <w:proofErr w:type="spellStart"/>
       <w:r>
         <w:lastRenderedPageBreak/>
         <w:t>PillCare</w:t>
       </w:r>
+      <w:bookmarkEnd w:id="4"/>
       <w:bookmarkEnd w:id="5"/>
       <w:bookmarkEnd w:id="6"/>
-      <w:bookmarkEnd w:id="7"/>
       <w:proofErr w:type="spellEnd"/>
     </w:p>
     <w:p>
@@ -4675,15 +4673,15 @@
         <w:spacing w:line="360" w:lineRule="auto"/>
         <w:outlineLvl w:val="1"/>
       </w:pPr>
-      <w:bookmarkStart w:id="8" w:name="_Toc496118576"/>
-      <w:bookmarkStart w:id="9" w:name="_Toc503543580"/>
-      <w:bookmarkStart w:id="10" w:name="_Toc504342005"/>
+      <w:bookmarkStart w:id="7" w:name="_Toc496118576"/>
+      <w:bookmarkStart w:id="8" w:name="_Toc503543580"/>
+      <w:bookmarkStart w:id="9" w:name="_Toc504342005"/>
       <w:r>
         <w:t>Svrha aplikacije</w:t>
       </w:r>
+      <w:bookmarkEnd w:id="7"/>
       <w:bookmarkEnd w:id="8"/>
       <w:bookmarkEnd w:id="9"/>
-      <w:bookmarkEnd w:id="10"/>
     </w:p>
     <w:p>
       <w:pPr>
@@ -4706,13 +4704,13 @@
         <w:spacing w:line="360" w:lineRule="auto"/>
         <w:outlineLvl w:val="1"/>
       </w:pPr>
-      <w:bookmarkStart w:id="11" w:name="_Toc503543581"/>
-      <w:bookmarkStart w:id="12" w:name="_Toc504342006"/>
+      <w:bookmarkStart w:id="10" w:name="_Toc503543581"/>
+      <w:bookmarkStart w:id="11" w:name="_Toc504342006"/>
       <w:r>
         <w:t>Pojmovi korišteni u projektu</w:t>
       </w:r>
+      <w:bookmarkEnd w:id="10"/>
       <w:bookmarkEnd w:id="11"/>
-      <w:bookmarkEnd w:id="12"/>
     </w:p>
     <w:p>
       <w:pPr>
@@ -5042,16 +5040,16 @@
         <w:spacing w:line="360" w:lineRule="auto"/>
         <w:outlineLvl w:val="1"/>
       </w:pPr>
-      <w:bookmarkStart w:id="13" w:name="_Toc496118578"/>
-      <w:bookmarkStart w:id="14" w:name="_Toc503543582"/>
-      <w:bookmarkStart w:id="15" w:name="_Toc504342007"/>
+      <w:bookmarkStart w:id="12" w:name="_Toc496118578"/>
+      <w:bookmarkStart w:id="13" w:name="_Toc503543582"/>
+      <w:bookmarkStart w:id="14" w:name="_Toc504342007"/>
       <w:r>
         <w:lastRenderedPageBreak/>
         <w:t>Reference</w:t>
       </w:r>
+      <w:bookmarkEnd w:id="12"/>
       <w:bookmarkEnd w:id="13"/>
       <w:bookmarkEnd w:id="14"/>
-      <w:bookmarkEnd w:id="15"/>
     </w:p>
     <w:p>
       <w:pPr>
@@ -5095,18 +5093,18 @@
         <w:spacing w:line="360" w:lineRule="auto"/>
         <w:outlineLvl w:val="1"/>
       </w:pPr>
-      <w:bookmarkStart w:id="16" w:name="_Toc496118579"/>
-      <w:bookmarkStart w:id="17" w:name="_Toc503543583"/>
-      <w:bookmarkStart w:id="18" w:name="_Toc504342008"/>
+      <w:bookmarkStart w:id="15" w:name="_Toc496118579"/>
+      <w:bookmarkStart w:id="16" w:name="_Toc503543583"/>
+      <w:bookmarkStart w:id="17" w:name="_Toc504342008"/>
       <w:r>
         <w:t>Sp</w:t>
       </w:r>
       <w:r>
         <w:t>ecifikacija funkcionalnih zahtjeva</w:t>
       </w:r>
+      <w:bookmarkEnd w:id="15"/>
       <w:bookmarkEnd w:id="16"/>
       <w:bookmarkEnd w:id="17"/>
-      <w:bookmarkEnd w:id="18"/>
     </w:p>
     <w:p>
       <w:pPr>
@@ -5506,13 +5504,13 @@
         <w:spacing w:line="360" w:lineRule="auto"/>
         <w:outlineLvl w:val="1"/>
       </w:pPr>
-      <w:bookmarkStart w:id="19" w:name="_Toc503543584"/>
-      <w:bookmarkStart w:id="20" w:name="_Toc504342009"/>
+      <w:bookmarkStart w:id="18" w:name="_Toc503543584"/>
+      <w:bookmarkStart w:id="19" w:name="_Toc504342009"/>
       <w:r>
         <w:t>O proizvodu</w:t>
       </w:r>
+      <w:bookmarkEnd w:id="18"/>
       <w:bookmarkEnd w:id="19"/>
-      <w:bookmarkEnd w:id="20"/>
     </w:p>
     <w:p>
       <w:pPr>
@@ -5520,13 +5518,13 @@
         <w:spacing w:line="360" w:lineRule="auto"/>
         <w:outlineLvl w:val="2"/>
       </w:pPr>
-      <w:bookmarkStart w:id="21" w:name="_Toc503543585"/>
-      <w:bookmarkStart w:id="22" w:name="_Toc504342010"/>
+      <w:bookmarkStart w:id="20" w:name="_Toc503543585"/>
+      <w:bookmarkStart w:id="21" w:name="_Toc504342010"/>
       <w:r>
         <w:t>Perspektiva proizvoda</w:t>
       </w:r>
+      <w:bookmarkEnd w:id="20"/>
       <w:bookmarkEnd w:id="21"/>
-      <w:bookmarkEnd w:id="22"/>
     </w:p>
     <w:p>
       <w:pPr>
@@ -5568,13 +5566,13 @@
         <w:spacing w:line="360" w:lineRule="auto"/>
         <w:outlineLvl w:val="2"/>
       </w:pPr>
-      <w:bookmarkStart w:id="23" w:name="_Toc503543586"/>
-      <w:bookmarkStart w:id="24" w:name="_Toc504342011"/>
+      <w:bookmarkStart w:id="22" w:name="_Toc503543586"/>
+      <w:bookmarkStart w:id="23" w:name="_Toc504342011"/>
       <w:r>
         <w:t>Funkcija proizvoda</w:t>
       </w:r>
+      <w:bookmarkEnd w:id="22"/>
       <w:bookmarkEnd w:id="23"/>
-      <w:bookmarkEnd w:id="24"/>
     </w:p>
     <w:p>
       <w:pPr>
@@ -5614,13 +5612,13 @@
         <w:spacing w:line="360" w:lineRule="auto"/>
         <w:outlineLvl w:val="2"/>
       </w:pPr>
-      <w:bookmarkStart w:id="25" w:name="_Toc503543587"/>
-      <w:bookmarkStart w:id="26" w:name="_Toc504342012"/>
+      <w:bookmarkStart w:id="24" w:name="_Toc503543587"/>
+      <w:bookmarkStart w:id="25" w:name="_Toc504342012"/>
       <w:r>
         <w:t>Korištene tehnologije</w:t>
       </w:r>
+      <w:bookmarkEnd w:id="24"/>
       <w:bookmarkEnd w:id="25"/>
-      <w:bookmarkEnd w:id="26"/>
     </w:p>
     <w:p>
       <w:pPr>
@@ -5753,13 +5751,13 @@
         <w:pStyle w:val="FOINaslov2"/>
         <w:outlineLvl w:val="1"/>
       </w:pPr>
-      <w:bookmarkStart w:id="27" w:name="_Toc503543588"/>
-      <w:bookmarkStart w:id="28" w:name="_Toc504342013"/>
+      <w:bookmarkStart w:id="26" w:name="_Toc503543588"/>
+      <w:bookmarkStart w:id="27" w:name="_Toc504342013"/>
       <w:r>
         <w:t>Ograničenja</w:t>
       </w:r>
+      <w:bookmarkEnd w:id="26"/>
       <w:bookmarkEnd w:id="27"/>
-      <w:bookmarkEnd w:id="28"/>
     </w:p>
     <w:p>
       <w:pPr>
@@ -5794,14 +5792,14 @@
         <w:pStyle w:val="FOINaslov2"/>
         <w:outlineLvl w:val="1"/>
       </w:pPr>
-      <w:bookmarkStart w:id="29" w:name="_Toc503543589"/>
-      <w:bookmarkStart w:id="30" w:name="_Toc504342014"/>
+      <w:bookmarkStart w:id="28" w:name="_Toc503543589"/>
+      <w:bookmarkStart w:id="29" w:name="_Toc504342014"/>
       <w:r>
         <w:lastRenderedPageBreak/>
         <w:t>Pretpostavke, zavisnosti i rješenja</w:t>
       </w:r>
+      <w:bookmarkEnd w:id="28"/>
       <w:bookmarkEnd w:id="29"/>
-      <w:bookmarkEnd w:id="30"/>
     </w:p>
     <w:p>
       <w:pPr>
@@ -5826,6 +5824,25 @@
       <w:pPr>
         <w:spacing w:line="360" w:lineRule="auto"/>
         <w:jc w:val="both"/>
+      </w:pPr>
+    </w:p>
+    <w:p>
+      <w:pPr>
+        <w:pStyle w:val="FOINaslov2"/>
+      </w:pPr>
+      <w:proofErr w:type="spellStart"/>
+      <w:r>
+        <w:t>Javadoc</w:t>
+      </w:r>
+      <w:proofErr w:type="spellEnd"/>
+    </w:p>
+    <w:p>
+      <w:pPr>
+        <w:pStyle w:val="FOINaslov2"/>
+        <w:numPr>
+          <w:ilvl w:val="0"/>
+          <w:numId w:val="0"/>
+        </w:numPr>
       </w:pPr>
     </w:p>
     <w:p>
@@ -5837,66 +5854,159 @@
           <w:szCs w:val="22"/>
         </w:rPr>
       </w:pPr>
-    </w:p>
-    <w:p>
-      <w:pPr>
+      <w:r>
         <w:rPr>
           <w:rFonts w:ascii="Sylfaen" w:hAnsi="Sylfaen" w:cs="Calibri"/>
           <w:color w:val="000000"/>
           <w:sz w:val="22"/>
           <w:szCs w:val="22"/>
         </w:rPr>
-      </w:pPr>
-    </w:p>
-    <w:p>
-      <w:pPr>
+        <w:fldChar w:fldCharType="begin"/>
+      </w:r>
+      <w:r>
         <w:rPr>
           <w:rFonts w:ascii="Sylfaen" w:hAnsi="Sylfaen" w:cs="Calibri"/>
           <w:color w:val="000000"/>
           <w:sz w:val="22"/>
           <w:szCs w:val="22"/>
         </w:rPr>
-      </w:pPr>
-    </w:p>
-    <w:p>
-      <w:pPr>
+        <w:instrText xml:space="preserve"> HYPERLINK "</w:instrText>
+      </w:r>
+      <w:r>
         <w:rPr>
           <w:rFonts w:ascii="Sylfaen" w:hAnsi="Sylfaen" w:cs="Calibri"/>
           <w:color w:val="000000"/>
           <w:sz w:val="22"/>
           <w:szCs w:val="22"/>
         </w:rPr>
-      </w:pPr>
-    </w:p>
-    <w:p>
-      <w:pPr>
+        <w:instrText>https://anddanza.github.io/PillCare/</w:instrText>
+      </w:r>
+      <w:r>
         <w:rPr>
           <w:rFonts w:ascii="Sylfaen" w:hAnsi="Sylfaen" w:cs="Calibri"/>
           <w:color w:val="000000"/>
           <w:sz w:val="22"/>
           <w:szCs w:val="22"/>
         </w:rPr>
-      </w:pPr>
-    </w:p>
-    <w:p>
-      <w:pPr>
+        <w:instrText xml:space="preserve">" </w:instrText>
+      </w:r>
+      <w:r>
         <w:rPr>
           <w:rFonts w:ascii="Sylfaen" w:hAnsi="Sylfaen" w:cs="Calibri"/>
           <w:color w:val="000000"/>
           <w:sz w:val="22"/>
           <w:szCs w:val="22"/>
         </w:rPr>
-      </w:pPr>
-    </w:p>
-    <w:p>
-      <w:pPr>
+        <w:fldChar w:fldCharType="separate"/>
+      </w:r>
+      <w:r>
+        <w:rPr>
+          <w:rStyle w:val="Hyperlink"/>
+          <w:rFonts w:ascii="Sylfaen" w:hAnsi="Sylfaen" w:cs="Calibri"/>
+          <w:sz w:val="22"/>
+          <w:szCs w:val="22"/>
+        </w:rPr>
+        <w:t>https://anddanza.github.io/PillCare/</w:t>
+      </w:r>
+      <w:r>
         <w:rPr>
           <w:rFonts w:ascii="Sylfaen" w:hAnsi="Sylfaen" w:cs="Calibri"/>
           <w:color w:val="000000"/>
           <w:sz w:val="22"/>
           <w:szCs w:val="22"/>
         </w:rPr>
-      </w:pPr>
+        <w:fldChar w:fldCharType="end"/>
+      </w:r>
+      <w:r>
+        <w:rPr>
+          <w:rFonts w:ascii="Sylfaen" w:hAnsi="Sylfaen" w:cs="Calibri"/>
+          <w:color w:val="000000"/>
+          <w:sz w:val="22"/>
+          <w:szCs w:val="22"/>
+        </w:rPr>
+        <w:t xml:space="preserve">  </w:t>
+      </w:r>
+    </w:p>
+    <w:p>
+      <w:pPr>
+        <w:rPr>
+          <w:rFonts w:ascii="Sylfaen" w:hAnsi="Sylfaen" w:cs="Calibri"/>
+          <w:color w:val="000000"/>
+          <w:sz w:val="22"/>
+          <w:szCs w:val="22"/>
+        </w:rPr>
+      </w:pPr>
+    </w:p>
+    <w:p>
+      <w:pPr>
+        <w:rPr>
+          <w:rFonts w:ascii="Sylfaen" w:hAnsi="Sylfaen" w:cs="Calibri"/>
+          <w:color w:val="000000"/>
+          <w:sz w:val="22"/>
+          <w:szCs w:val="22"/>
+        </w:rPr>
+      </w:pPr>
+      <w:r>
+        <w:rPr>
+          <w:rFonts w:ascii="Sylfaen" w:hAnsi="Sylfaen" w:cs="Calibri"/>
+          <w:color w:val="000000"/>
+          <w:sz w:val="22"/>
+          <w:szCs w:val="22"/>
+        </w:rPr>
+        <w:t>Link na automatski generiranu dokumentaciju izvornog kod</w:t>
+      </w:r>
+    </w:p>
+    <w:p>
+      <w:pPr>
+        <w:rPr>
+          <w:rFonts w:ascii="Sylfaen" w:hAnsi="Sylfaen" w:cs="Calibri"/>
+          <w:color w:val="000000"/>
+          <w:sz w:val="22"/>
+          <w:szCs w:val="22"/>
+        </w:rPr>
+      </w:pPr>
+    </w:p>
+    <w:p>
+      <w:pPr>
+        <w:rPr>
+          <w:rFonts w:ascii="Sylfaen" w:hAnsi="Sylfaen" w:cs="Calibri"/>
+          <w:color w:val="000000"/>
+          <w:sz w:val="22"/>
+          <w:szCs w:val="22"/>
+        </w:rPr>
+      </w:pPr>
+    </w:p>
+    <w:p>
+      <w:pPr>
+        <w:rPr>
+          <w:rFonts w:ascii="Sylfaen" w:hAnsi="Sylfaen" w:cs="Calibri"/>
+          <w:color w:val="000000"/>
+          <w:sz w:val="22"/>
+          <w:szCs w:val="22"/>
+        </w:rPr>
+      </w:pPr>
+    </w:p>
+    <w:p>
+      <w:pPr>
+        <w:rPr>
+          <w:rFonts w:ascii="Sylfaen" w:hAnsi="Sylfaen" w:cs="Calibri"/>
+          <w:color w:val="000000"/>
+          <w:sz w:val="22"/>
+          <w:szCs w:val="22"/>
+        </w:rPr>
+      </w:pPr>
+    </w:p>
+    <w:p>
+      <w:pPr>
+        <w:rPr>
+          <w:rFonts w:ascii="Sylfaen" w:hAnsi="Sylfaen" w:cs="Calibri"/>
+          <w:color w:val="000000"/>
+          <w:sz w:val="22"/>
+          <w:szCs w:val="22"/>
+        </w:rPr>
+      </w:pPr>
+      <w:bookmarkStart w:id="30" w:name="_GoBack"/>
+      <w:bookmarkEnd w:id="30"/>
     </w:p>
     <w:p>
       <w:pPr>
@@ -6285,7 +6395,7 @@
               </wp:anchor>
             </w:drawing>
           </mc:Choice>
-          <mc:Fallback xmlns:cx="http://schemas.microsoft.com/office/drawing/2014/chartex" xmlns:cx1="http://schemas.microsoft.com/office/drawing/2015/9/8/chartex" xmlns:cx2="http://schemas.microsoft.com/office/drawing/2015/10/21/chartex" xmlns:cx3="http://schemas.microsoft.com/office/drawing/2016/5/9/chartex" xmlns:cx4="http://schemas.microsoft.com/office/drawing/2016/5/10/chartex" xmlns:cx5="http://schemas.microsoft.com/office/drawing/2016/5/11/chartex" xmlns:cx6="http://schemas.microsoft.com/office/drawing/2016/5/12/chartex" xmlns:cx7="http://schemas.microsoft.com/office/drawing/2016/5/13/chartex" xmlns:cx8="http://schemas.microsoft.com/office/drawing/2016/5/14/chartex" xmlns:aink="http://schemas.microsoft.com/office/drawing/2016/ink" xmlns:am3d="http://schemas.microsoft.com/office/drawing/2017/model3d" xmlns:w16cid="http://schemas.microsoft.com/office/word/2016/wordml/cid" xmlns:w16se="http://schemas.microsoft.com/office/word/2015/wordml/symex">
+          <mc:Fallback xmlns:w16se="http://schemas.microsoft.com/office/word/2015/wordml/symex" xmlns:w16cid="http://schemas.microsoft.com/office/word/2016/wordml/cid" xmlns:am3d="http://schemas.microsoft.com/office/drawing/2017/model3d" xmlns:aink="http://schemas.microsoft.com/office/drawing/2016/ink" xmlns:cx8="http://schemas.microsoft.com/office/drawing/2016/5/14/chartex" xmlns:cx7="http://schemas.microsoft.com/office/drawing/2016/5/13/chartex" xmlns:cx6="http://schemas.microsoft.com/office/drawing/2016/5/12/chartex" xmlns:cx5="http://schemas.microsoft.com/office/drawing/2016/5/11/chartex" xmlns:cx4="http://schemas.microsoft.com/office/drawing/2016/5/10/chartex" xmlns:cx3="http://schemas.microsoft.com/office/drawing/2016/5/9/chartex" xmlns:cx2="http://schemas.microsoft.com/office/drawing/2015/10/21/chartex" xmlns:cx1="http://schemas.microsoft.com/office/drawing/2015/9/8/chartex" xmlns:cx="http://schemas.microsoft.com/office/drawing/2014/chartex">
             <w:pict>
               <v:shapetype w14:anchorId="4E9A2ACE" id="_x0000_t32" coordsize="21600,21600" o:spt="32" o:oned="t" path="m,l21600,21600e" filled="f">
                 <v:path arrowok="t" fillok="f" o:connecttype="none"/>
@@ -6355,7 +6465,7 @@
               </wp:anchor>
             </w:drawing>
           </mc:Choice>
-          <mc:Fallback xmlns:cx="http://schemas.microsoft.com/office/drawing/2014/chartex" xmlns:cx1="http://schemas.microsoft.com/office/drawing/2015/9/8/chartex" xmlns:cx2="http://schemas.microsoft.com/office/drawing/2015/10/21/chartex" xmlns:cx3="http://schemas.microsoft.com/office/drawing/2016/5/9/chartex" xmlns:cx4="http://schemas.microsoft.com/office/drawing/2016/5/10/chartex" xmlns:cx5="http://schemas.microsoft.com/office/drawing/2016/5/11/chartex" xmlns:cx6="http://schemas.microsoft.com/office/drawing/2016/5/12/chartex" xmlns:cx7="http://schemas.microsoft.com/office/drawing/2016/5/13/chartex" xmlns:cx8="http://schemas.microsoft.com/office/drawing/2016/5/14/chartex" xmlns:aink="http://schemas.microsoft.com/office/drawing/2016/ink" xmlns:am3d="http://schemas.microsoft.com/office/drawing/2017/model3d" xmlns:w16cid="http://schemas.microsoft.com/office/word/2016/wordml/cid" xmlns:w16se="http://schemas.microsoft.com/office/word/2015/wordml/symex">
+          <mc:Fallback xmlns:w16se="http://schemas.microsoft.com/office/word/2015/wordml/symex" xmlns:w16cid="http://schemas.microsoft.com/office/word/2016/wordml/cid" xmlns:am3d="http://schemas.microsoft.com/office/drawing/2017/model3d" xmlns:aink="http://schemas.microsoft.com/office/drawing/2016/ink" xmlns:cx8="http://schemas.microsoft.com/office/drawing/2016/5/14/chartex" xmlns:cx7="http://schemas.microsoft.com/office/drawing/2016/5/13/chartex" xmlns:cx6="http://schemas.microsoft.com/office/drawing/2016/5/12/chartex" xmlns:cx5="http://schemas.microsoft.com/office/drawing/2016/5/11/chartex" xmlns:cx4="http://schemas.microsoft.com/office/drawing/2016/5/10/chartex" xmlns:cx3="http://schemas.microsoft.com/office/drawing/2016/5/9/chartex" xmlns:cx2="http://schemas.microsoft.com/office/drawing/2015/10/21/chartex" xmlns:cx1="http://schemas.microsoft.com/office/drawing/2015/9/8/chartex" xmlns:cx="http://schemas.microsoft.com/office/drawing/2014/chartex">
             <w:pict>
               <v:shape w14:anchorId="77808196" id="Straight Arrow Connector 44" o:spid="_x0000_s1026" type="#_x0000_t32" style="position:absolute;margin-left:33.9pt;margin-top:98.5pt;width:.95pt;height:103.8pt;flip:x;z-index:251700224;visibility:visible;mso-wrap-style:square;mso-wrap-distance-left:9pt;mso-wrap-distance-top:0;mso-wrap-distance-right:9pt;mso-wrap-distance-bottom:0;mso-position-horizontal:absolute;mso-position-horizontal-relative:text;mso-position-vertical:absolute;mso-position-vertical-relative:text" o:gfxdata="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" strokecolor="black [3040]">
                 <v:stroke endarrow="block"/>
@@ -6543,7 +6653,7 @@
               </wp:anchor>
             </w:drawing>
           </mc:Choice>
-          <mc:Fallback xmlns:cx="http://schemas.microsoft.com/office/drawing/2014/chartex" xmlns:cx1="http://schemas.microsoft.com/office/drawing/2015/9/8/chartex" xmlns:cx2="http://schemas.microsoft.com/office/drawing/2015/10/21/chartex" xmlns:cx3="http://schemas.microsoft.com/office/drawing/2016/5/9/chartex" xmlns:cx4="http://schemas.microsoft.com/office/drawing/2016/5/10/chartex" xmlns:cx5="http://schemas.microsoft.com/office/drawing/2016/5/11/chartex" xmlns:cx6="http://schemas.microsoft.com/office/drawing/2016/5/12/chartex" xmlns:cx7="http://schemas.microsoft.com/office/drawing/2016/5/13/chartex" xmlns:cx8="http://schemas.microsoft.com/office/drawing/2016/5/14/chartex" xmlns:aink="http://schemas.microsoft.com/office/drawing/2016/ink" xmlns:am3d="http://schemas.microsoft.com/office/drawing/2017/model3d" xmlns:w16cid="http://schemas.microsoft.com/office/word/2016/wordml/cid" xmlns:w16se="http://schemas.microsoft.com/office/word/2015/wordml/symex">
+          <mc:Fallback xmlns:w16se="http://schemas.microsoft.com/office/word/2015/wordml/symex" xmlns:w16cid="http://schemas.microsoft.com/office/word/2016/wordml/cid" xmlns:am3d="http://schemas.microsoft.com/office/drawing/2017/model3d" xmlns:aink="http://schemas.microsoft.com/office/drawing/2016/ink" xmlns:cx8="http://schemas.microsoft.com/office/drawing/2016/5/14/chartex" xmlns:cx7="http://schemas.microsoft.com/office/drawing/2016/5/13/chartex" xmlns:cx6="http://schemas.microsoft.com/office/drawing/2016/5/12/chartex" xmlns:cx5="http://schemas.microsoft.com/office/drawing/2016/5/11/chartex" xmlns:cx4="http://schemas.microsoft.com/office/drawing/2016/5/10/chartex" xmlns:cx3="http://schemas.microsoft.com/office/drawing/2016/5/9/chartex" xmlns:cx2="http://schemas.microsoft.com/office/drawing/2015/10/21/chartex" xmlns:cx1="http://schemas.microsoft.com/office/drawing/2015/9/8/chartex" xmlns:cx="http://schemas.microsoft.com/office/drawing/2014/chartex">
             <w:pict>
               <v:shape w14:anchorId="34E3549E" id="Straight Arrow Connector 46" o:spid="_x0000_s1026" type="#_x0000_t32" style="position:absolute;margin-left:334.45pt;margin-top:1.95pt;width:.9pt;height:111.25pt;flip:y;z-index:251702272;visibility:visible;mso-wrap-style:square;mso-wrap-distance-left:9pt;mso-wrap-distance-top:0;mso-wrap-distance-right:9pt;mso-wrap-distance-bottom:0;mso-position-horizontal:absolute;mso-position-horizontal-relative:text;mso-position-vertical:absolute;mso-position-vertical-relative:text" o:gfxdata="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" strokecolor="black [3040]">
                 <v:stroke endarrow="block"/>
@@ -6609,7 +6719,7 @@
               </wp:anchor>
             </w:drawing>
           </mc:Choice>
-          <mc:Fallback xmlns:cx="http://schemas.microsoft.com/office/drawing/2014/chartex" xmlns:cx1="http://schemas.microsoft.com/office/drawing/2015/9/8/chartex" xmlns:cx2="http://schemas.microsoft.com/office/drawing/2015/10/21/chartex" xmlns:cx3="http://schemas.microsoft.com/office/drawing/2016/5/9/chartex" xmlns:cx4="http://schemas.microsoft.com/office/drawing/2016/5/10/chartex" xmlns:cx5="http://schemas.microsoft.com/office/drawing/2016/5/11/chartex" xmlns:cx6="http://schemas.microsoft.com/office/drawing/2016/5/12/chartex" xmlns:cx7="http://schemas.microsoft.com/office/drawing/2016/5/13/chartex" xmlns:cx8="http://schemas.microsoft.com/office/drawing/2016/5/14/chartex" xmlns:aink="http://schemas.microsoft.com/office/drawing/2016/ink" xmlns:am3d="http://schemas.microsoft.com/office/drawing/2017/model3d" xmlns:w16cid="http://schemas.microsoft.com/office/word/2016/wordml/cid" xmlns:w16se="http://schemas.microsoft.com/office/word/2015/wordml/symex">
+          <mc:Fallback xmlns:w16se="http://schemas.microsoft.com/office/word/2015/wordml/symex" xmlns:w16cid="http://schemas.microsoft.com/office/word/2016/wordml/cid" xmlns:am3d="http://schemas.microsoft.com/office/drawing/2017/model3d" xmlns:aink="http://schemas.microsoft.com/office/drawing/2016/ink" xmlns:cx8="http://schemas.microsoft.com/office/drawing/2016/5/14/chartex" xmlns:cx7="http://schemas.microsoft.com/office/drawing/2016/5/13/chartex" xmlns:cx6="http://schemas.microsoft.com/office/drawing/2016/5/12/chartex" xmlns:cx5="http://schemas.microsoft.com/office/drawing/2016/5/11/chartex" xmlns:cx4="http://schemas.microsoft.com/office/drawing/2016/5/10/chartex" xmlns:cx3="http://schemas.microsoft.com/office/drawing/2016/5/9/chartex" xmlns:cx2="http://schemas.microsoft.com/office/drawing/2015/10/21/chartex" xmlns:cx1="http://schemas.microsoft.com/office/drawing/2015/9/8/chartex" xmlns:cx="http://schemas.microsoft.com/office/drawing/2014/chartex">
             <w:pict>
               <v:shape w14:anchorId="616FC6B8" id="Straight Arrow Connector 48" o:spid="_x0000_s1026" type="#_x0000_t32" style="position:absolute;margin-left:306.1pt;margin-top:4.95pt;width:.95pt;height:108.45pt;flip:x;z-index:251703296;visibility:visible;mso-wrap-style:square;mso-wrap-distance-left:9pt;mso-wrap-distance-top:0;mso-wrap-distance-right:9pt;mso-wrap-distance-bottom:0;mso-position-horizontal:absolute;mso-position-horizontal-relative:text;mso-position-vertical:absolute;mso-position-vertical-relative:text" o:gfxdata="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" strokecolor="black [3040]">
                 <v:stroke endarrow="block"/>
@@ -6803,7 +6913,7 @@
               </wp:anchor>
             </w:drawing>
           </mc:Choice>
-          <mc:Fallback xmlns:cx="http://schemas.microsoft.com/office/drawing/2014/chartex" xmlns:cx1="http://schemas.microsoft.com/office/drawing/2015/9/8/chartex" xmlns:cx2="http://schemas.microsoft.com/office/drawing/2015/10/21/chartex" xmlns:cx3="http://schemas.microsoft.com/office/drawing/2016/5/9/chartex" xmlns:cx4="http://schemas.microsoft.com/office/drawing/2016/5/10/chartex" xmlns:cx5="http://schemas.microsoft.com/office/drawing/2016/5/11/chartex" xmlns:cx6="http://schemas.microsoft.com/office/drawing/2016/5/12/chartex" xmlns:cx7="http://schemas.microsoft.com/office/drawing/2016/5/13/chartex" xmlns:cx8="http://schemas.microsoft.com/office/drawing/2016/5/14/chartex" xmlns:aink="http://schemas.microsoft.com/office/drawing/2016/ink" xmlns:am3d="http://schemas.microsoft.com/office/drawing/2017/model3d" xmlns:w16cid="http://schemas.microsoft.com/office/word/2016/wordml/cid" xmlns:w16se="http://schemas.microsoft.com/office/word/2015/wordml/symex">
+          <mc:Fallback xmlns:w16se="http://schemas.microsoft.com/office/word/2015/wordml/symex" xmlns:w16cid="http://schemas.microsoft.com/office/word/2016/wordml/cid" xmlns:am3d="http://schemas.microsoft.com/office/drawing/2017/model3d" xmlns:aink="http://schemas.microsoft.com/office/drawing/2016/ink" xmlns:cx8="http://schemas.microsoft.com/office/drawing/2016/5/14/chartex" xmlns:cx7="http://schemas.microsoft.com/office/drawing/2016/5/13/chartex" xmlns:cx6="http://schemas.microsoft.com/office/drawing/2016/5/12/chartex" xmlns:cx5="http://schemas.microsoft.com/office/drawing/2016/5/11/chartex" xmlns:cx4="http://schemas.microsoft.com/office/drawing/2016/5/10/chartex" xmlns:cx3="http://schemas.microsoft.com/office/drawing/2016/5/9/chartex" xmlns:cx2="http://schemas.microsoft.com/office/drawing/2015/10/21/chartex" xmlns:cx1="http://schemas.microsoft.com/office/drawing/2015/9/8/chartex" xmlns:cx="http://schemas.microsoft.com/office/drawing/2014/chartex">
             <w:pict>
               <v:shapetype w14:anchorId="7323774C" id="_x0000_t34" coordsize="21600,21600" o:spt="34" o:oned="t" adj="10800" path="m,l@0,0@0,21600,21600,21600e" filled="f">
                 <v:stroke joinstyle="miter"/>
@@ -6886,7 +6996,7 @@
               </wp:anchor>
             </w:drawing>
           </mc:Choice>
-          <mc:Fallback xmlns:cx="http://schemas.microsoft.com/office/drawing/2014/chartex" xmlns:cx1="http://schemas.microsoft.com/office/drawing/2015/9/8/chartex" xmlns:cx2="http://schemas.microsoft.com/office/drawing/2015/10/21/chartex" xmlns:cx3="http://schemas.microsoft.com/office/drawing/2016/5/9/chartex" xmlns:cx4="http://schemas.microsoft.com/office/drawing/2016/5/10/chartex" xmlns:cx5="http://schemas.microsoft.com/office/drawing/2016/5/11/chartex" xmlns:cx6="http://schemas.microsoft.com/office/drawing/2016/5/12/chartex" xmlns:cx7="http://schemas.microsoft.com/office/drawing/2016/5/13/chartex" xmlns:cx8="http://schemas.microsoft.com/office/drawing/2016/5/14/chartex" xmlns:aink="http://schemas.microsoft.com/office/drawing/2016/ink" xmlns:am3d="http://schemas.microsoft.com/office/drawing/2017/model3d" xmlns:w16cid="http://schemas.microsoft.com/office/word/2016/wordml/cid" xmlns:w16se="http://schemas.microsoft.com/office/word/2015/wordml/symex">
+          <mc:Fallback xmlns:w16se="http://schemas.microsoft.com/office/word/2015/wordml/symex" xmlns:w16cid="http://schemas.microsoft.com/office/word/2016/wordml/cid" xmlns:am3d="http://schemas.microsoft.com/office/drawing/2017/model3d" xmlns:aink="http://schemas.microsoft.com/office/drawing/2016/ink" xmlns:cx8="http://schemas.microsoft.com/office/drawing/2016/5/14/chartex" xmlns:cx7="http://schemas.microsoft.com/office/drawing/2016/5/13/chartex" xmlns:cx6="http://schemas.microsoft.com/office/drawing/2016/5/12/chartex" xmlns:cx5="http://schemas.microsoft.com/office/drawing/2016/5/11/chartex" xmlns:cx4="http://schemas.microsoft.com/office/drawing/2016/5/10/chartex" xmlns:cx3="http://schemas.microsoft.com/office/drawing/2016/5/9/chartex" xmlns:cx2="http://schemas.microsoft.com/office/drawing/2015/10/21/chartex" xmlns:cx1="http://schemas.microsoft.com/office/drawing/2015/9/8/chartex" xmlns:cx="http://schemas.microsoft.com/office/drawing/2014/chartex">
             <w:pict>
               <v:shapetype w14:anchorId="3350D476" id="_x0000_t32" coordsize="21600,21600" o:spt="32" o:oned="t" path="m,l21600,21600e" filled="f">
                 <v:path arrowok="t" fillok="f" o:connecttype="none"/>
@@ -7044,7 +7154,7 @@
               </wp:anchor>
             </w:drawing>
           </mc:Choice>
-          <mc:Fallback xmlns:cx="http://schemas.microsoft.com/office/drawing/2014/chartex" xmlns:cx1="http://schemas.microsoft.com/office/drawing/2015/9/8/chartex" xmlns:cx2="http://schemas.microsoft.com/office/drawing/2015/10/21/chartex" xmlns:cx3="http://schemas.microsoft.com/office/drawing/2016/5/9/chartex" xmlns:cx4="http://schemas.microsoft.com/office/drawing/2016/5/10/chartex" xmlns:cx5="http://schemas.microsoft.com/office/drawing/2016/5/11/chartex" xmlns:cx6="http://schemas.microsoft.com/office/drawing/2016/5/12/chartex" xmlns:cx7="http://schemas.microsoft.com/office/drawing/2016/5/13/chartex" xmlns:cx8="http://schemas.microsoft.com/office/drawing/2016/5/14/chartex" xmlns:aink="http://schemas.microsoft.com/office/drawing/2016/ink" xmlns:am3d="http://schemas.microsoft.com/office/drawing/2017/model3d" xmlns:w16cid="http://schemas.microsoft.com/office/word/2016/wordml/cid" xmlns:w16se="http://schemas.microsoft.com/office/word/2015/wordml/symex">
+          <mc:Fallback xmlns:w16se="http://schemas.microsoft.com/office/word/2015/wordml/symex" xmlns:w16cid="http://schemas.microsoft.com/office/word/2016/wordml/cid" xmlns:am3d="http://schemas.microsoft.com/office/drawing/2017/model3d" xmlns:aink="http://schemas.microsoft.com/office/drawing/2016/ink" xmlns:cx8="http://schemas.microsoft.com/office/drawing/2016/5/14/chartex" xmlns:cx7="http://schemas.microsoft.com/office/drawing/2016/5/13/chartex" xmlns:cx6="http://schemas.microsoft.com/office/drawing/2016/5/12/chartex" xmlns:cx5="http://schemas.microsoft.com/office/drawing/2016/5/11/chartex" xmlns:cx4="http://schemas.microsoft.com/office/drawing/2016/5/10/chartex" xmlns:cx3="http://schemas.microsoft.com/office/drawing/2016/5/9/chartex" xmlns:cx2="http://schemas.microsoft.com/office/drawing/2015/10/21/chartex" xmlns:cx1="http://schemas.microsoft.com/office/drawing/2015/9/8/chartex" xmlns:cx="http://schemas.microsoft.com/office/drawing/2014/chartex">
             <w:pict>
               <v:shape w14:anchorId="67ABB6F3" id="Straight Arrow Connector 38" o:spid="_x0000_s1026" type="#_x0000_t32" style="position:absolute;margin-left:67.9pt;margin-top:33.2pt;width:217.5pt;height:0;flip:x;z-index:251693056;visibility:visible;mso-wrap-style:square;mso-wrap-distance-left:9pt;mso-wrap-distance-top:0;mso-wrap-distance-right:9pt;mso-wrap-distance-bottom:0;mso-position-horizontal:absolute;mso-position-horizontal-relative:text;mso-position-vertical:absolute;mso-position-vertical-relative:text" o:gfxdata="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" strokecolor="black [3040]">
                 <v:stroke endarrow="block"/>
@@ -7198,7 +7308,7 @@
               </wp:anchor>
             </w:drawing>
           </mc:Choice>
-          <mc:Fallback xmlns:cx="http://schemas.microsoft.com/office/drawing/2014/chartex" xmlns:cx1="http://schemas.microsoft.com/office/drawing/2015/9/8/chartex" xmlns:cx2="http://schemas.microsoft.com/office/drawing/2015/10/21/chartex" xmlns:cx3="http://schemas.microsoft.com/office/drawing/2016/5/9/chartex" xmlns:cx4="http://schemas.microsoft.com/office/drawing/2016/5/10/chartex" xmlns:cx5="http://schemas.microsoft.com/office/drawing/2016/5/11/chartex" xmlns:cx6="http://schemas.microsoft.com/office/drawing/2016/5/12/chartex" xmlns:cx7="http://schemas.microsoft.com/office/drawing/2016/5/13/chartex" xmlns:cx8="http://schemas.microsoft.com/office/drawing/2016/5/14/chartex" xmlns:aink="http://schemas.microsoft.com/office/drawing/2016/ink" xmlns:am3d="http://schemas.microsoft.com/office/drawing/2017/model3d" xmlns:w16cid="http://schemas.microsoft.com/office/word/2016/wordml/cid" xmlns:w16se="http://schemas.microsoft.com/office/word/2015/wordml/symex">
+          <mc:Fallback xmlns:w16se="http://schemas.microsoft.com/office/word/2015/wordml/symex" xmlns:w16cid="http://schemas.microsoft.com/office/word/2016/wordml/cid" xmlns:am3d="http://schemas.microsoft.com/office/drawing/2017/model3d" xmlns:aink="http://schemas.microsoft.com/office/drawing/2016/ink" xmlns:cx8="http://schemas.microsoft.com/office/drawing/2016/5/14/chartex" xmlns:cx7="http://schemas.microsoft.com/office/drawing/2016/5/13/chartex" xmlns:cx6="http://schemas.microsoft.com/office/drawing/2016/5/12/chartex" xmlns:cx5="http://schemas.microsoft.com/office/drawing/2016/5/11/chartex" xmlns:cx4="http://schemas.microsoft.com/office/drawing/2016/5/10/chartex" xmlns:cx3="http://schemas.microsoft.com/office/drawing/2016/5/9/chartex" xmlns:cx2="http://schemas.microsoft.com/office/drawing/2015/10/21/chartex" xmlns:cx1="http://schemas.microsoft.com/office/drawing/2015/9/8/chartex" xmlns:cx="http://schemas.microsoft.com/office/drawing/2014/chartex">
             <w:pict>
               <v:shape w14:anchorId="4F511EFC" id="Straight Arrow Connector 23" o:spid="_x0000_s1026" type="#_x0000_t32" style="position:absolute;margin-left:28.9pt;margin-top:86.05pt;width:0;height:60pt;flip:y;z-index:251683840;visibility:visible;mso-wrap-style:square;mso-wrap-distance-left:9pt;mso-wrap-distance-top:0;mso-wrap-distance-right:9pt;mso-wrap-distance-bottom:0;mso-position-horizontal:absolute;mso-position-horizontal-relative:text;mso-position-vertical:absolute;mso-position-vertical-relative:text" o:gfxdata="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" strokecolor="black [3040]">
                 <v:stroke endarrow="block"/>
@@ -7267,7 +7377,7 @@
               </wp:anchor>
             </w:drawing>
           </mc:Choice>
-          <mc:Fallback xmlns:cx="http://schemas.microsoft.com/office/drawing/2014/chartex" xmlns:cx1="http://schemas.microsoft.com/office/drawing/2015/9/8/chartex" xmlns:cx2="http://schemas.microsoft.com/office/drawing/2015/10/21/chartex" xmlns:cx3="http://schemas.microsoft.com/office/drawing/2016/5/9/chartex" xmlns:cx4="http://schemas.microsoft.com/office/drawing/2016/5/10/chartex" xmlns:cx5="http://schemas.microsoft.com/office/drawing/2016/5/11/chartex" xmlns:cx6="http://schemas.microsoft.com/office/drawing/2016/5/12/chartex" xmlns:cx7="http://schemas.microsoft.com/office/drawing/2016/5/13/chartex" xmlns:cx8="http://schemas.microsoft.com/office/drawing/2016/5/14/chartex" xmlns:aink="http://schemas.microsoft.com/office/drawing/2016/ink" xmlns:am3d="http://schemas.microsoft.com/office/drawing/2017/model3d" xmlns:w16cid="http://schemas.microsoft.com/office/word/2016/wordml/cid" xmlns:w16se="http://schemas.microsoft.com/office/word/2015/wordml/symex">
+          <mc:Fallback xmlns:w16se="http://schemas.microsoft.com/office/word/2015/wordml/symex" xmlns:w16cid="http://schemas.microsoft.com/office/word/2016/wordml/cid" xmlns:am3d="http://schemas.microsoft.com/office/drawing/2017/model3d" xmlns:aink="http://schemas.microsoft.com/office/drawing/2016/ink" xmlns:cx8="http://schemas.microsoft.com/office/drawing/2016/5/14/chartex" xmlns:cx7="http://schemas.microsoft.com/office/drawing/2016/5/13/chartex" xmlns:cx6="http://schemas.microsoft.com/office/drawing/2016/5/12/chartex" xmlns:cx5="http://schemas.microsoft.com/office/drawing/2016/5/11/chartex" xmlns:cx4="http://schemas.microsoft.com/office/drawing/2016/5/10/chartex" xmlns:cx3="http://schemas.microsoft.com/office/drawing/2016/5/9/chartex" xmlns:cx2="http://schemas.microsoft.com/office/drawing/2015/10/21/chartex" xmlns:cx1="http://schemas.microsoft.com/office/drawing/2015/9/8/chartex" xmlns:cx="http://schemas.microsoft.com/office/drawing/2014/chartex">
             <w:pict>
               <v:shape w14:anchorId="411A0F3D" id="Straight Arrow Connector 19" o:spid="_x0000_s1026" type="#_x0000_t32" style="position:absolute;margin-left:55.15pt;margin-top:87.55pt;width:.75pt;height:60pt;flip:x;z-index:251682816;visibility:visible;mso-wrap-style:square;mso-wrap-distance-left:9pt;mso-wrap-distance-top:0;mso-wrap-distance-right:9pt;mso-wrap-distance-bottom:0;mso-position-horizontal:absolute;mso-position-horizontal-relative:text;mso-position-vertical:absolute;mso-position-vertical-relative:text" o:gfxdata="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" strokecolor="black [3213]">
                 <v:stroke endarrow="block"/>
@@ -7692,7 +7802,6 @@
         <w:jc w:val="both"/>
       </w:pPr>
       <w:r>
-        <w:lastRenderedPageBreak/>
         <w:t>Prilikom korištenja aplikacije korisnik pomoću sučelja koristi aplikaciju te provodi razne naredbe i akcije koje rezultiraju promjenama u lokalnoj bazi, online bazi ili na samom</w:t>
       </w:r>
       <w:r>
@@ -7997,7 +8106,6 @@
       <w:bookmarkStart w:id="34" w:name="_Toc503543592"/>
       <w:bookmarkStart w:id="35" w:name="_Toc504342016"/>
       <w:r>
-        <w:lastRenderedPageBreak/>
         <w:t>MVC (Model-</w:t>
       </w:r>
       <w:proofErr w:type="spellStart"/>
@@ -8344,7 +8452,7 @@
               </wp:anchor>
             </w:drawing>
           </mc:Choice>
-          <mc:Fallback xmlns:cx="http://schemas.microsoft.com/office/drawing/2014/chartex" xmlns:cx1="http://schemas.microsoft.com/office/drawing/2015/9/8/chartex" xmlns:cx2="http://schemas.microsoft.com/office/drawing/2015/10/21/chartex" xmlns:cx3="http://schemas.microsoft.com/office/drawing/2016/5/9/chartex" xmlns:cx4="http://schemas.microsoft.com/office/drawing/2016/5/10/chartex" xmlns:cx5="http://schemas.microsoft.com/office/drawing/2016/5/11/chartex" xmlns:cx6="http://schemas.microsoft.com/office/drawing/2016/5/12/chartex" xmlns:cx7="http://schemas.microsoft.com/office/drawing/2016/5/13/chartex" xmlns:cx8="http://schemas.microsoft.com/office/drawing/2016/5/14/chartex" xmlns:aink="http://schemas.microsoft.com/office/drawing/2016/ink" xmlns:am3d="http://schemas.microsoft.com/office/drawing/2017/model3d" xmlns:w16cid="http://schemas.microsoft.com/office/word/2016/wordml/cid" xmlns:w16se="http://schemas.microsoft.com/office/word/2015/wordml/symex">
+          <mc:Fallback xmlns:w16se="http://schemas.microsoft.com/office/word/2015/wordml/symex" xmlns:w16cid="http://schemas.microsoft.com/office/word/2016/wordml/cid" xmlns:am3d="http://schemas.microsoft.com/office/drawing/2017/model3d" xmlns:aink="http://schemas.microsoft.com/office/drawing/2016/ink" xmlns:cx8="http://schemas.microsoft.com/office/drawing/2016/5/14/chartex" xmlns:cx7="http://schemas.microsoft.com/office/drawing/2016/5/13/chartex" xmlns:cx6="http://schemas.microsoft.com/office/drawing/2016/5/12/chartex" xmlns:cx5="http://schemas.microsoft.com/office/drawing/2016/5/11/chartex" xmlns:cx4="http://schemas.microsoft.com/office/drawing/2016/5/10/chartex" xmlns:cx3="http://schemas.microsoft.com/office/drawing/2016/5/9/chartex" xmlns:cx2="http://schemas.microsoft.com/office/drawing/2015/10/21/chartex" xmlns:cx1="http://schemas.microsoft.com/office/drawing/2015/9/8/chartex" xmlns:cx="http://schemas.microsoft.com/office/drawing/2014/chartex">
             <w:pict>
               <v:shapetype w14:anchorId="7E6DE29E" id="_x0000_t32" coordsize="21600,21600" o:spt="32" o:oned="t" path="m,l21600,21600e" filled="f">
                 <v:path arrowok="t" fillok="f" o:connecttype="none"/>
@@ -8421,7 +8529,7 @@
               </wp:anchor>
             </w:drawing>
           </mc:Choice>
-          <mc:Fallback xmlns:cx="http://schemas.microsoft.com/office/drawing/2014/chartex" xmlns:cx1="http://schemas.microsoft.com/office/drawing/2015/9/8/chartex" xmlns:cx2="http://schemas.microsoft.com/office/drawing/2015/10/21/chartex" xmlns:cx3="http://schemas.microsoft.com/office/drawing/2016/5/9/chartex" xmlns:cx4="http://schemas.microsoft.com/office/drawing/2016/5/10/chartex" xmlns:cx5="http://schemas.microsoft.com/office/drawing/2016/5/11/chartex" xmlns:cx6="http://schemas.microsoft.com/office/drawing/2016/5/12/chartex" xmlns:cx7="http://schemas.microsoft.com/office/drawing/2016/5/13/chartex" xmlns:cx8="http://schemas.microsoft.com/office/drawing/2016/5/14/chartex" xmlns:aink="http://schemas.microsoft.com/office/drawing/2016/ink" xmlns:am3d="http://schemas.microsoft.com/office/drawing/2017/model3d" xmlns:w16cid="http://schemas.microsoft.com/office/word/2016/wordml/cid" xmlns:w16se="http://schemas.microsoft.com/office/word/2015/wordml/symex">
+          <mc:Fallback xmlns:w16se="http://schemas.microsoft.com/office/word/2015/wordml/symex" xmlns:w16cid="http://schemas.microsoft.com/office/word/2016/wordml/cid" xmlns:am3d="http://schemas.microsoft.com/office/drawing/2017/model3d" xmlns:aink="http://schemas.microsoft.com/office/drawing/2016/ink" xmlns:cx8="http://schemas.microsoft.com/office/drawing/2016/5/14/chartex" xmlns:cx7="http://schemas.microsoft.com/office/drawing/2016/5/13/chartex" xmlns:cx6="http://schemas.microsoft.com/office/drawing/2016/5/12/chartex" xmlns:cx5="http://schemas.microsoft.com/office/drawing/2016/5/11/chartex" xmlns:cx4="http://schemas.microsoft.com/office/drawing/2016/5/10/chartex" xmlns:cx3="http://schemas.microsoft.com/office/drawing/2016/5/9/chartex" xmlns:cx2="http://schemas.microsoft.com/office/drawing/2015/10/21/chartex" xmlns:cx1="http://schemas.microsoft.com/office/drawing/2015/9/8/chartex" xmlns:cx="http://schemas.microsoft.com/office/drawing/2014/chartex">
             <w:pict>
               <v:shape w14:anchorId="0A73B160" id="Straight Arrow Connector 42" o:spid="_x0000_s1026" type="#_x0000_t32" style="position:absolute;margin-left:102.3pt;margin-top:1.4pt;width:80.6pt;height:72.45pt;flip:y;z-index:251713536;visibility:visible;mso-wrap-style:square;mso-width-percent:0;mso-height-percent:0;mso-wrap-distance-left:9pt;mso-wrap-distance-top:0;mso-wrap-distance-right:9pt;mso-wrap-distance-bottom:0;mso-position-horizontal:absolute;mso-position-horizontal-relative:text;mso-position-vertical:absolute;mso-position-vertical-relative:text;mso-width-percent:0;mso-height-percent:0;mso-width-relative:margin;mso-height-relative:margin" o:gfxdata="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" strokecolor="#4579b8 [3044]">
                 <v:stroke dashstyle="dash" endarrow="block"/>
@@ -8600,7 +8708,7 @@
               </wp:anchor>
             </w:drawing>
           </mc:Choice>
-          <mc:Fallback xmlns:cx="http://schemas.microsoft.com/office/drawing/2014/chartex" xmlns:cx1="http://schemas.microsoft.com/office/drawing/2015/9/8/chartex" xmlns:cx2="http://schemas.microsoft.com/office/drawing/2015/10/21/chartex" xmlns:cx3="http://schemas.microsoft.com/office/drawing/2016/5/9/chartex" xmlns:cx4="http://schemas.microsoft.com/office/drawing/2016/5/10/chartex" xmlns:cx5="http://schemas.microsoft.com/office/drawing/2016/5/11/chartex" xmlns:cx6="http://schemas.microsoft.com/office/drawing/2016/5/12/chartex" xmlns:cx7="http://schemas.microsoft.com/office/drawing/2016/5/13/chartex" xmlns:cx8="http://schemas.microsoft.com/office/drawing/2016/5/14/chartex" xmlns:aink="http://schemas.microsoft.com/office/drawing/2016/ink" xmlns:am3d="http://schemas.microsoft.com/office/drawing/2017/model3d" xmlns:w16cid="http://schemas.microsoft.com/office/word/2016/wordml/cid" xmlns:w16se="http://schemas.microsoft.com/office/word/2015/wordml/symex">
+          <mc:Fallback xmlns:w16se="http://schemas.microsoft.com/office/word/2015/wordml/symex" xmlns:w16cid="http://schemas.microsoft.com/office/word/2016/wordml/cid" xmlns:am3d="http://schemas.microsoft.com/office/drawing/2017/model3d" xmlns:aink="http://schemas.microsoft.com/office/drawing/2016/ink" xmlns:cx8="http://schemas.microsoft.com/office/drawing/2016/5/14/chartex" xmlns:cx7="http://schemas.microsoft.com/office/drawing/2016/5/13/chartex" xmlns:cx6="http://schemas.microsoft.com/office/drawing/2016/5/12/chartex" xmlns:cx5="http://schemas.microsoft.com/office/drawing/2016/5/11/chartex" xmlns:cx4="http://schemas.microsoft.com/office/drawing/2016/5/10/chartex" xmlns:cx3="http://schemas.microsoft.com/office/drawing/2016/5/9/chartex" xmlns:cx2="http://schemas.microsoft.com/office/drawing/2015/10/21/chartex" xmlns:cx1="http://schemas.microsoft.com/office/drawing/2015/9/8/chartex" xmlns:cx="http://schemas.microsoft.com/office/drawing/2014/chartex">
             <w:pict>
               <v:oval w14:anchorId="567B2220" id="Oval 57" o:spid="_x0000_s1026" style="position:absolute;margin-left:320.8pt;margin-top:2.85pt;width:16.15pt;height:17.55pt;z-index:251722752;visibility:visible;mso-wrap-style:square;mso-wrap-distance-left:9pt;mso-wrap-distance-top:0;mso-wrap-distance-right:9pt;mso-wrap-distance-bottom:0;mso-position-horizontal:absolute;mso-position-horizontal-relative:text;mso-position-vertical:absolute;mso-position-vertical-relative:text;v-text-anchor:middle" o:gfxdata="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" fillcolor="white [3201]" strokecolor="#f79646 [3209]" strokeweight="2pt"/>
             </w:pict>
@@ -8667,7 +8775,7 @@
               </wp:anchor>
             </w:drawing>
           </mc:Choice>
-          <mc:Fallback xmlns:cx="http://schemas.microsoft.com/office/drawing/2014/chartex" xmlns:cx1="http://schemas.microsoft.com/office/drawing/2015/9/8/chartex" xmlns:cx2="http://schemas.microsoft.com/office/drawing/2015/10/21/chartex" xmlns:cx3="http://schemas.microsoft.com/office/drawing/2016/5/9/chartex" xmlns:cx4="http://schemas.microsoft.com/office/drawing/2016/5/10/chartex" xmlns:cx5="http://schemas.microsoft.com/office/drawing/2016/5/11/chartex" xmlns:cx6="http://schemas.microsoft.com/office/drawing/2016/5/12/chartex" xmlns:cx7="http://schemas.microsoft.com/office/drawing/2016/5/13/chartex" xmlns:cx8="http://schemas.microsoft.com/office/drawing/2016/5/14/chartex" xmlns:aink="http://schemas.microsoft.com/office/drawing/2016/ink" xmlns:am3d="http://schemas.microsoft.com/office/drawing/2017/model3d" xmlns:w16cid="http://schemas.microsoft.com/office/word/2016/wordml/cid" xmlns:w16se="http://schemas.microsoft.com/office/word/2015/wordml/symex">
+          <mc:Fallback xmlns:w16se="http://schemas.microsoft.com/office/word/2015/wordml/symex" xmlns:w16cid="http://schemas.microsoft.com/office/word/2016/wordml/cid" xmlns:am3d="http://schemas.microsoft.com/office/drawing/2017/model3d" xmlns:aink="http://schemas.microsoft.com/office/drawing/2016/ink" xmlns:cx8="http://schemas.microsoft.com/office/drawing/2016/5/14/chartex" xmlns:cx7="http://schemas.microsoft.com/office/drawing/2016/5/13/chartex" xmlns:cx6="http://schemas.microsoft.com/office/drawing/2016/5/12/chartex" xmlns:cx5="http://schemas.microsoft.com/office/drawing/2016/5/11/chartex" xmlns:cx4="http://schemas.microsoft.com/office/drawing/2016/5/10/chartex" xmlns:cx3="http://schemas.microsoft.com/office/drawing/2016/5/9/chartex" xmlns:cx2="http://schemas.microsoft.com/office/drawing/2015/10/21/chartex" xmlns:cx1="http://schemas.microsoft.com/office/drawing/2015/9/8/chartex" xmlns:cx="http://schemas.microsoft.com/office/drawing/2014/chartex">
             <w:pict>
               <v:shape w14:anchorId="1F787507" id="Straight Arrow Connector 60" o:spid="_x0000_s1026" type="#_x0000_t32" style="position:absolute;margin-left:281.75pt;margin-top:11.15pt;width:72.45pt;height:64.15pt;flip:x y;z-index:251728896;visibility:visible;mso-wrap-style:square;mso-height-percent:0;mso-wrap-distance-left:9pt;mso-wrap-distance-top:0;mso-wrap-distance-right:9pt;mso-wrap-distance-bottom:0;mso-position-horizontal:absolute;mso-position-horizontal-relative:text;mso-position-vertical:absolute;mso-position-vertical-relative:text;mso-height-percent:0;mso-height-relative:margin" o:gfxdata="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" strokecolor="#4579b8 [3044]">
                 <v:stroke endarrow="block"/>
@@ -8821,7 +8929,7 @@
               </wp:anchor>
             </w:drawing>
           </mc:Choice>
-          <mc:Fallback xmlns:cx="http://schemas.microsoft.com/office/drawing/2014/chartex" xmlns:cx1="http://schemas.microsoft.com/office/drawing/2015/9/8/chartex" xmlns:cx2="http://schemas.microsoft.com/office/drawing/2015/10/21/chartex" xmlns:cx3="http://schemas.microsoft.com/office/drawing/2016/5/9/chartex" xmlns:cx4="http://schemas.microsoft.com/office/drawing/2016/5/10/chartex" xmlns:cx5="http://schemas.microsoft.com/office/drawing/2016/5/11/chartex" xmlns:cx6="http://schemas.microsoft.com/office/drawing/2016/5/12/chartex" xmlns:cx7="http://schemas.microsoft.com/office/drawing/2016/5/13/chartex" xmlns:cx8="http://schemas.microsoft.com/office/drawing/2016/5/14/chartex" xmlns:aink="http://schemas.microsoft.com/office/drawing/2016/ink" xmlns:am3d="http://schemas.microsoft.com/office/drawing/2017/model3d" xmlns:w16cid="http://schemas.microsoft.com/office/word/2016/wordml/cid" xmlns:w16se="http://schemas.microsoft.com/office/word/2015/wordml/symex">
+          <mc:Fallback xmlns:w16se="http://schemas.microsoft.com/office/word/2015/wordml/symex" xmlns:w16cid="http://schemas.microsoft.com/office/word/2016/wordml/cid" xmlns:am3d="http://schemas.microsoft.com/office/drawing/2017/model3d" xmlns:aink="http://schemas.microsoft.com/office/drawing/2016/ink" xmlns:cx8="http://schemas.microsoft.com/office/drawing/2016/5/14/chartex" xmlns:cx7="http://schemas.microsoft.com/office/drawing/2016/5/13/chartex" xmlns:cx6="http://schemas.microsoft.com/office/drawing/2016/5/12/chartex" xmlns:cx5="http://schemas.microsoft.com/office/drawing/2016/5/11/chartex" xmlns:cx4="http://schemas.microsoft.com/office/drawing/2016/5/10/chartex" xmlns:cx3="http://schemas.microsoft.com/office/drawing/2016/5/9/chartex" xmlns:cx2="http://schemas.microsoft.com/office/drawing/2015/10/21/chartex" xmlns:cx1="http://schemas.microsoft.com/office/drawing/2015/9/8/chartex" xmlns:cx="http://schemas.microsoft.com/office/drawing/2014/chartex">
             <w:pict>
               <v:oval w14:anchorId="70EEEAF3" id="Oval 55" o:spid="_x0000_s1026" style="position:absolute;margin-left:124.8pt;margin-top:6.95pt;width:16.15pt;height:17.5pt;z-index:251720704;visibility:visible;mso-wrap-style:square;mso-wrap-distance-left:9pt;mso-wrap-distance-top:0;mso-wrap-distance-right:9pt;mso-wrap-distance-bottom:0;mso-position-horizontal:absolute;mso-position-horizontal-relative:text;mso-position-vertical:absolute;mso-position-vertical-relative:text;v-text-anchor:middle" o:gfxdata="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" fillcolor="white [3201]" strokecolor="#f79646 [3209]" strokeweight="2pt"/>
             </w:pict>
@@ -8898,7 +9006,7 @@
               </wp:anchor>
             </w:drawing>
           </mc:Choice>
-          <mc:Fallback xmlns:cx="http://schemas.microsoft.com/office/drawing/2014/chartex" xmlns:cx1="http://schemas.microsoft.com/office/drawing/2015/9/8/chartex" xmlns:cx2="http://schemas.microsoft.com/office/drawing/2015/10/21/chartex" xmlns:cx3="http://schemas.microsoft.com/office/drawing/2016/5/9/chartex" xmlns:cx4="http://schemas.microsoft.com/office/drawing/2016/5/10/chartex" xmlns:cx5="http://schemas.microsoft.com/office/drawing/2016/5/11/chartex" xmlns:cx6="http://schemas.microsoft.com/office/drawing/2016/5/12/chartex" xmlns:cx7="http://schemas.microsoft.com/office/drawing/2016/5/13/chartex" xmlns:cx8="http://schemas.microsoft.com/office/drawing/2016/5/14/chartex" xmlns:aink="http://schemas.microsoft.com/office/drawing/2016/ink" xmlns:am3d="http://schemas.microsoft.com/office/drawing/2017/model3d" xmlns:w16cid="http://schemas.microsoft.com/office/word/2016/wordml/cid" xmlns:w16se="http://schemas.microsoft.com/office/word/2015/wordml/symex">
+          <mc:Fallback xmlns:w16se="http://schemas.microsoft.com/office/word/2015/wordml/symex" xmlns:w16cid="http://schemas.microsoft.com/office/word/2016/wordml/cid" xmlns:am3d="http://schemas.microsoft.com/office/drawing/2017/model3d" xmlns:aink="http://schemas.microsoft.com/office/drawing/2016/ink" xmlns:cx8="http://schemas.microsoft.com/office/drawing/2016/5/14/chartex" xmlns:cx7="http://schemas.microsoft.com/office/drawing/2016/5/13/chartex" xmlns:cx6="http://schemas.microsoft.com/office/drawing/2016/5/12/chartex" xmlns:cx5="http://schemas.microsoft.com/office/drawing/2016/5/11/chartex" xmlns:cx4="http://schemas.microsoft.com/office/drawing/2016/5/10/chartex" xmlns:cx3="http://schemas.microsoft.com/office/drawing/2016/5/9/chartex" xmlns:cx2="http://schemas.microsoft.com/office/drawing/2015/10/21/chartex" xmlns:cx1="http://schemas.microsoft.com/office/drawing/2015/9/8/chartex" xmlns:cx="http://schemas.microsoft.com/office/drawing/2014/chartex">
             <w:pict>
               <v:shape w14:anchorId="39004F1E" id="Straight Arrow Connector 49" o:spid="_x0000_s1026" type="#_x0000_t32" style="position:absolute;margin-left:102.25pt;margin-top:.6pt;width:81.5pt;height:73.85pt;flip:x;z-index:251715584;visibility:visible;mso-wrap-style:square;mso-width-percent:0;mso-height-percent:0;mso-wrap-distance-left:9pt;mso-wrap-distance-top:0;mso-wrap-distance-right:9pt;mso-wrap-distance-bottom:0;mso-position-horizontal:absolute;mso-position-horizontal-relative:text;mso-position-vertical:absolute;mso-position-vertical-relative:text;mso-width-percent:0;mso-height-percent:0;mso-width-relative:margin;mso-height-relative:margin" o:gfxdata="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" strokecolor="#4579b8 [3044]">
                 <v:stroke endarrow="block"/>
@@ -9576,7 +9684,7 @@
               </wp:anchor>
             </w:drawing>
           </mc:Choice>
-          <mc:Fallback xmlns:cx="http://schemas.microsoft.com/office/drawing/2014/chartex" xmlns:cx1="http://schemas.microsoft.com/office/drawing/2015/9/8/chartex" xmlns:cx2="http://schemas.microsoft.com/office/drawing/2015/10/21/chartex" xmlns:cx3="http://schemas.microsoft.com/office/drawing/2016/5/9/chartex" xmlns:cx4="http://schemas.microsoft.com/office/drawing/2016/5/10/chartex" xmlns:cx5="http://schemas.microsoft.com/office/drawing/2016/5/11/chartex" xmlns:cx6="http://schemas.microsoft.com/office/drawing/2016/5/12/chartex" xmlns:cx7="http://schemas.microsoft.com/office/drawing/2016/5/13/chartex" xmlns:cx8="http://schemas.microsoft.com/office/drawing/2016/5/14/chartex" xmlns:aink="http://schemas.microsoft.com/office/drawing/2016/ink" xmlns:am3d="http://schemas.microsoft.com/office/drawing/2017/model3d" xmlns:w16cid="http://schemas.microsoft.com/office/word/2016/wordml/cid" xmlns:w16se="http://schemas.microsoft.com/office/word/2015/wordml/symex">
+          <mc:Fallback xmlns:w16se="http://schemas.microsoft.com/office/word/2015/wordml/symex" xmlns:w16cid="http://schemas.microsoft.com/office/word/2016/wordml/cid" xmlns:am3d="http://schemas.microsoft.com/office/drawing/2017/model3d" xmlns:aink="http://schemas.microsoft.com/office/drawing/2016/ink" xmlns:cx8="http://schemas.microsoft.com/office/drawing/2016/5/14/chartex" xmlns:cx7="http://schemas.microsoft.com/office/drawing/2016/5/13/chartex" xmlns:cx6="http://schemas.microsoft.com/office/drawing/2016/5/12/chartex" xmlns:cx5="http://schemas.microsoft.com/office/drawing/2016/5/11/chartex" xmlns:cx4="http://schemas.microsoft.com/office/drawing/2016/5/10/chartex" xmlns:cx3="http://schemas.microsoft.com/office/drawing/2016/5/9/chartex" xmlns:cx2="http://schemas.microsoft.com/office/drawing/2015/10/21/chartex" xmlns:cx1="http://schemas.microsoft.com/office/drawing/2015/9/8/chartex" xmlns:cx="http://schemas.microsoft.com/office/drawing/2014/chartex">
             <w:pict>
               <v:oval w14:anchorId="4A746183" id="Oval 61" o:spid="_x0000_s1026" style="position:absolute;margin-left:314.5pt;margin-top:10.35pt;width:16.15pt;height:17.55pt;z-index:251730944;visibility:visible;mso-wrap-style:square;mso-wrap-distance-left:9pt;mso-wrap-distance-top:0;mso-wrap-distance-right:9pt;mso-wrap-distance-bottom:0;mso-position-horizontal:absolute;mso-position-horizontal-relative:text;mso-position-vertical:absolute;mso-position-vertical-relative:text;v-text-anchor:middle" o:gfxdata="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" fillcolor="white [3201]" strokecolor="#f79646 [3209]" strokeweight="2pt"/>
             </w:pict>
@@ -9746,7 +9854,7 @@
               </wp:anchor>
             </w:drawing>
           </mc:Choice>
-          <mc:Fallback xmlns:cx="http://schemas.microsoft.com/office/drawing/2014/chartex" xmlns:cx1="http://schemas.microsoft.com/office/drawing/2015/9/8/chartex" xmlns:cx2="http://schemas.microsoft.com/office/drawing/2015/10/21/chartex" xmlns:cx3="http://schemas.microsoft.com/office/drawing/2016/5/9/chartex" xmlns:cx4="http://schemas.microsoft.com/office/drawing/2016/5/10/chartex" xmlns:cx5="http://schemas.microsoft.com/office/drawing/2016/5/11/chartex" xmlns:cx6="http://schemas.microsoft.com/office/drawing/2016/5/12/chartex" xmlns:cx7="http://schemas.microsoft.com/office/drawing/2016/5/13/chartex" xmlns:cx8="http://schemas.microsoft.com/office/drawing/2016/5/14/chartex" xmlns:aink="http://schemas.microsoft.com/office/drawing/2016/ink" xmlns:am3d="http://schemas.microsoft.com/office/drawing/2017/model3d" xmlns:w16cid="http://schemas.microsoft.com/office/word/2016/wordml/cid" xmlns:w16se="http://schemas.microsoft.com/office/word/2015/wordml/symex">
+          <mc:Fallback xmlns:w16se="http://schemas.microsoft.com/office/word/2015/wordml/symex" xmlns:w16cid="http://schemas.microsoft.com/office/word/2016/wordml/cid" xmlns:am3d="http://schemas.microsoft.com/office/drawing/2017/model3d" xmlns:aink="http://schemas.microsoft.com/office/drawing/2016/ink" xmlns:cx8="http://schemas.microsoft.com/office/drawing/2016/5/14/chartex" xmlns:cx7="http://schemas.microsoft.com/office/drawing/2016/5/13/chartex" xmlns:cx6="http://schemas.microsoft.com/office/drawing/2016/5/12/chartex" xmlns:cx5="http://schemas.microsoft.com/office/drawing/2016/5/11/chartex" xmlns:cx4="http://schemas.microsoft.com/office/drawing/2016/5/10/chartex" xmlns:cx3="http://schemas.microsoft.com/office/drawing/2016/5/9/chartex" xmlns:cx2="http://schemas.microsoft.com/office/drawing/2015/10/21/chartex" xmlns:cx1="http://schemas.microsoft.com/office/drawing/2015/9/8/chartex" xmlns:cx="http://schemas.microsoft.com/office/drawing/2014/chartex">
             <w:pict>
               <v:oval w14:anchorId="16B7E66D" id="Oval 53" o:spid="_x0000_s1026" style="position:absolute;margin-left:145.95pt;margin-top:8.15pt;width:16.15pt;height:17.55pt;z-index:251716608;visibility:visible;mso-wrap-style:square;mso-wrap-distance-left:9pt;mso-wrap-distance-top:0;mso-wrap-distance-right:9pt;mso-wrap-distance-bottom:0;mso-position-horizontal:absolute;mso-position-horizontal-relative:text;mso-position-vertical:absolute;mso-position-vertical-relative:text;v-text-anchor:middle" o:gfxdata="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" fillcolor="white [3201]" strokecolor="#f79646 [3209]" strokeweight="2pt"/>
             </w:pict>
@@ -10036,7 +10144,6 @@
       <w:bookmarkStart w:id="36" w:name="_Toc503543593"/>
       <w:bookmarkStart w:id="37" w:name="_Toc504342017"/>
       <w:r>
-        <w:lastRenderedPageBreak/>
         <w:t xml:space="preserve">Use </w:t>
       </w:r>
       <w:proofErr w:type="spellStart"/>
@@ -10109,27 +10216,14 @@
       <w:r>
         <w:t xml:space="preserve">Slika </w:t>
       </w:r>
-      <w:r>
-        <w:fldChar w:fldCharType="begin"/>
-      </w:r>
-      <w:r>
-        <w:instrText xml:space="preserve"> SEQ Slika \* ARABIC </w:instrText>
-      </w:r>
-      <w:r>
-        <w:fldChar w:fldCharType="separate"/>
-      </w:r>
-      <w:r>
-        <w:rPr>
-          <w:noProof/>
-        </w:rPr>
-        <w:t>1</w:t>
-      </w:r>
-      <w:r>
-        <w:rPr>
-          <w:noProof/>
-        </w:rPr>
-        <w:fldChar w:fldCharType="end"/>
-      </w:r>
+      <w:fldSimple w:instr=" SEQ Slika \* ARABIC ">
+        <w:r>
+          <w:rPr>
+            <w:noProof/>
+          </w:rPr>
+          <w:t>1</w:t>
+        </w:r>
+      </w:fldSimple>
       <w:r>
         <w:t xml:space="preserve">. Use </w:t>
       </w:r>
@@ -10167,7 +10261,11 @@
         <w:t xml:space="preserve"> skenera te se željeni lijek skenira i nakon toga dodaje u bazu lijekova.</w:t>
       </w:r>
       <w:r>
-        <w:t xml:space="preserve"> Kako bi korisnik mogao kontrolirati odrađene i nove preglede, isti se mogu dodavati te će korisnik imati uvid u povijest pregleda kojima je prisustvovao. Također, korisniku će biti prikazana obavijest koja ga podsjeća na dogovoreni pregled za određeni dan. Prikaz dnevnog rasporeda odnosi se na same preglede odrađene taj isti dan te lijekove koje je korisnik konzumirao. Odabir samih funkcionalnosti moguće je odabrati u samom izborniku te se u istom nalazi mogućnost odabira ljekarni koji je zapravo </w:t>
+        <w:t xml:space="preserve"> Kako bi korisnik mogao kontrolirati odrađene i nove preglede, isti se mogu dodavati te će korisnik imati uvid u povijest pregleda kojima je prisustvovao. Također, korisniku će biti prikazana obavijest koja ga podsjeća na dogovoreni pregled za određeni dan. Prikaz dnevnog rasporeda odnosi se na same preglede odrađene taj isti dan te lijekove koje je korisnik konzumirao. Odabir samih funkcionalnosti moguće je odabrati u samom izborniku te se u istom nalazi mogućnost odabira ljekarni koji je </w:t>
+      </w:r>
+      <w:r>
+        <w:lastRenderedPageBreak/>
+        <w:t xml:space="preserve">zapravo </w:t>
       </w:r>
       <w:proofErr w:type="spellStart"/>
       <w:r>
@@ -10186,7 +10284,6 @@
       <w:bookmarkStart w:id="39" w:name="_Toc503543594"/>
       <w:bookmarkStart w:id="40" w:name="_Toc504342018"/>
       <w:r>
-        <w:lastRenderedPageBreak/>
         <w:t>ERA model</w:t>
       </w:r>
       <w:bookmarkEnd w:id="39"/>
@@ -10261,27 +10358,14 @@
       <w:r>
         <w:t xml:space="preserve">Slika </w:t>
       </w:r>
-      <w:r>
-        <w:fldChar w:fldCharType="begin"/>
-      </w:r>
-      <w:r>
-        <w:instrText xml:space="preserve"> SEQ Slika \* ARABIC </w:instrText>
-      </w:r>
-      <w:r>
-        <w:fldChar w:fldCharType="separate"/>
-      </w:r>
-      <w:r>
-        <w:rPr>
-          <w:noProof/>
-        </w:rPr>
-        <w:t>2</w:t>
-      </w:r>
-      <w:r>
-        <w:rPr>
-          <w:noProof/>
-        </w:rPr>
-        <w:fldChar w:fldCharType="end"/>
-      </w:r>
+      <w:fldSimple w:instr=" SEQ Slika \* ARABIC ">
+        <w:r>
+          <w:rPr>
+            <w:noProof/>
+          </w:rPr>
+          <w:t>2</w:t>
+        </w:r>
+      </w:fldSimple>
       <w:r>
         <w:t>. ERA model</w:t>
       </w:r>
@@ -10595,6 +10679,7 @@
         <w:rPr>
           <w:b/>
         </w:rPr>
+        <w:lastRenderedPageBreak/>
         <w:t>korisnik</w:t>
       </w:r>
       <w:r>
@@ -10769,7 +10854,6 @@
       <w:bookmarkStart w:id="42" w:name="_Toc503543595"/>
       <w:bookmarkStart w:id="43" w:name="_Toc504342019"/>
       <w:r>
-        <w:lastRenderedPageBreak/>
         <w:t>Prijava</w:t>
       </w:r>
       <w:bookmarkEnd w:id="42"/>
@@ -10861,27 +10945,14 @@
       <w:r>
         <w:t xml:space="preserve">Slika </w:t>
       </w:r>
-      <w:r>
-        <w:fldChar w:fldCharType="begin"/>
-      </w:r>
-      <w:r>
-        <w:instrText xml:space="preserve"> SEQ Slika \* ARABIC </w:instrText>
-      </w:r>
-      <w:r>
-        <w:fldChar w:fldCharType="separate"/>
-      </w:r>
-      <w:r>
-        <w:rPr>
-          <w:noProof/>
-        </w:rPr>
-        <w:t>3</w:t>
-      </w:r>
-      <w:r>
-        <w:rPr>
-          <w:noProof/>
-        </w:rPr>
-        <w:fldChar w:fldCharType="end"/>
-      </w:r>
+      <w:fldSimple w:instr=" SEQ Slika \* ARABIC ">
+        <w:r>
+          <w:rPr>
+            <w:noProof/>
+          </w:rPr>
+          <w:t>3</w:t>
+        </w:r>
+      </w:fldSimple>
       <w:r>
         <w:t>. Dijagram slijeda Prijava</w:t>
       </w:r>
@@ -10988,7 +11059,6 @@
       <w:bookmarkStart w:id="47" w:name="_Toc503543597"/>
       <w:bookmarkStart w:id="48" w:name="_Toc504342021"/>
       <w:r>
-        <w:lastRenderedPageBreak/>
         <w:t>Dijagram klasa</w:t>
       </w:r>
       <w:bookmarkEnd w:id="47"/>
@@ -11058,27 +11128,14 @@
       <w:r>
         <w:t xml:space="preserve">Slika </w:t>
       </w:r>
-      <w:r>
-        <w:fldChar w:fldCharType="begin"/>
-      </w:r>
-      <w:r>
-        <w:instrText xml:space="preserve"> SEQ Slika \* ARABIC </w:instrText>
-      </w:r>
-      <w:r>
-        <w:fldChar w:fldCharType="separate"/>
-      </w:r>
-      <w:r>
-        <w:rPr>
-          <w:noProof/>
-        </w:rPr>
-        <w:t>4</w:t>
-      </w:r>
-      <w:r>
-        <w:rPr>
-          <w:noProof/>
-        </w:rPr>
-        <w:fldChar w:fldCharType="end"/>
-      </w:r>
+      <w:fldSimple w:instr=" SEQ Slika \* ARABIC ">
+        <w:r>
+          <w:rPr>
+            <w:noProof/>
+          </w:rPr>
+          <w:t>4</w:t>
+        </w:r>
+      </w:fldSimple>
       <w:r>
         <w:t>. Dijagram klasa</w:t>
       </w:r>
@@ -11135,7 +11192,6 @@
       <w:bookmarkStart w:id="50" w:name="_Toc503543598"/>
       <w:bookmarkStart w:id="51" w:name="_Toc504342022"/>
       <w:r>
-        <w:lastRenderedPageBreak/>
         <w:t>Registracija</w:t>
       </w:r>
       <w:bookmarkEnd w:id="50"/>
@@ -11228,27 +11284,14 @@
       <w:r>
         <w:t xml:space="preserve">Slika </w:t>
       </w:r>
-      <w:r>
-        <w:fldChar w:fldCharType="begin"/>
-      </w:r>
-      <w:r>
-        <w:instrText xml:space="preserve"> SEQ Slika \* ARABIC </w:instrText>
-      </w:r>
-      <w:r>
-        <w:fldChar w:fldCharType="separate"/>
-      </w:r>
-      <w:r>
-        <w:rPr>
-          <w:noProof/>
-        </w:rPr>
-        <w:t>5</w:t>
-      </w:r>
-      <w:r>
-        <w:rPr>
-          <w:noProof/>
-        </w:rPr>
-        <w:fldChar w:fldCharType="end"/>
-      </w:r>
+      <w:fldSimple w:instr=" SEQ Slika \* ARABIC ">
+        <w:r>
+          <w:rPr>
+            <w:noProof/>
+          </w:rPr>
+          <w:t>5</w:t>
+        </w:r>
+      </w:fldSimple>
       <w:r>
         <w:t>. Dijagram slijeda Registracija</w:t>
       </w:r>
@@ -11300,7 +11343,6 @@
       <w:bookmarkStart w:id="55" w:name="_Toc503543600"/>
       <w:bookmarkStart w:id="56" w:name="_Toc504342024"/>
       <w:r>
-        <w:lastRenderedPageBreak/>
         <w:t>Izmjena podataka</w:t>
       </w:r>
       <w:bookmarkEnd w:id="55"/>
@@ -11396,27 +11438,14 @@
       <w:r>
         <w:t xml:space="preserve">Slika </w:t>
       </w:r>
-      <w:r>
-        <w:fldChar w:fldCharType="begin"/>
-      </w:r>
-      <w:r>
-        <w:instrText xml:space="preserve"> SEQ Slika \* ARABIC </w:instrText>
-      </w:r>
-      <w:r>
-        <w:fldChar w:fldCharType="separate"/>
-      </w:r>
-      <w:r>
-        <w:rPr>
-          <w:noProof/>
-        </w:rPr>
-        <w:t>6</w:t>
-      </w:r>
-      <w:r>
-        <w:rPr>
-          <w:noProof/>
-        </w:rPr>
-        <w:fldChar w:fldCharType="end"/>
-      </w:r>
+      <w:fldSimple w:instr=" SEQ Slika \* ARABIC ">
+        <w:r>
+          <w:rPr>
+            <w:noProof/>
+          </w:rPr>
+          <w:t>6</w:t>
+        </w:r>
+      </w:fldSimple>
       <w:r>
         <w:t>. Dijagram aktivnosti Izmjena podataka</w:t>
       </w:r>
@@ -11487,6 +11516,7 @@
         <w:rPr>
           <w:noProof/>
         </w:rPr>
+        <w:lastRenderedPageBreak/>
         <w:drawing>
           <wp:inline distT="0" distB="0" distL="0" distR="0" wp14:anchorId="7A309B9E" wp14:editId="35CEF795">
             <wp:extent cx="2266950" cy="2019300"/>
@@ -11539,27 +11569,14 @@
       <w:r>
         <w:t xml:space="preserve">Slika </w:t>
       </w:r>
-      <w:r>
-        <w:fldChar w:fldCharType="begin"/>
-      </w:r>
-      <w:r>
-        <w:instrText xml:space="preserve"> SEQ Slika \* ARABIC </w:instrText>
-      </w:r>
-      <w:r>
-        <w:fldChar w:fldCharType="separate"/>
-      </w:r>
-      <w:r>
-        <w:rPr>
-          <w:noProof/>
-        </w:rPr>
-        <w:t>7</w:t>
-      </w:r>
-      <w:r>
-        <w:rPr>
-          <w:noProof/>
-        </w:rPr>
-        <w:fldChar w:fldCharType="end"/>
-      </w:r>
+      <w:fldSimple w:instr=" SEQ Slika \* ARABIC ">
+        <w:r>
+          <w:rPr>
+            <w:noProof/>
+          </w:rPr>
+          <w:t>7</w:t>
+        </w:r>
+      </w:fldSimple>
       <w:r>
         <w:t>.Klasa Izmjena podataka</w:t>
       </w:r>
@@ -11590,7 +11607,6 @@
       <w:bookmarkStart w:id="63" w:name="_Toc503543603"/>
       <w:bookmarkStart w:id="64" w:name="_Toc504342027"/>
       <w:r>
-        <w:lastRenderedPageBreak/>
         <w:t>Popis lijekova</w:t>
       </w:r>
       <w:bookmarkEnd w:id="63"/>
@@ -11692,30 +11708,14 @@
       <w:r>
         <w:t xml:space="preserve">Slika </w:t>
       </w:r>
-      <w:r>
-        <w:fldChar w:fldCharType="begin"/>
-      </w:r>
-      <w:r>
-        <w:instrText xml:space="preserve"> SEQ</w:instrText>
-      </w:r>
-      <w:r>
-        <w:instrText xml:space="preserve"> Slika \* ARABIC </w:instrText>
-      </w:r>
-      <w:r>
-        <w:fldChar w:fldCharType="separate"/>
-      </w:r>
-      <w:r>
-        <w:rPr>
-          <w:noProof/>
-        </w:rPr>
-        <w:t>8</w:t>
-      </w:r>
-      <w:r>
-        <w:rPr>
-          <w:noProof/>
-        </w:rPr>
-        <w:fldChar w:fldCharType="end"/>
-      </w:r>
+      <w:fldSimple w:instr=" SEQ Slika \* ARABIC ">
+        <w:r>
+          <w:rPr>
+            <w:noProof/>
+          </w:rPr>
+          <w:t>8</w:t>
+        </w:r>
+      </w:fldSimple>
       <w:r>
         <w:t xml:space="preserve">. Klasa </w:t>
       </w:r>
@@ -11774,6 +11774,7 @@
         <w:rPr>
           <w:noProof/>
         </w:rPr>
+        <w:lastRenderedPageBreak/>
         <w:drawing>
           <wp:inline distT="0" distB="0" distL="0" distR="0" wp14:anchorId="40BE1A31" wp14:editId="57FF9BB2">
             <wp:extent cx="5438775" cy="2019300"/>
@@ -11827,27 +11828,14 @@
       <w:r>
         <w:t xml:space="preserve">Slika </w:t>
       </w:r>
-      <w:r>
-        <w:fldChar w:fldCharType="begin"/>
-      </w:r>
-      <w:r>
-        <w:instrText xml:space="preserve"> SEQ Slika \* ARABIC </w:instrText>
-      </w:r>
-      <w:r>
-        <w:fldChar w:fldCharType="separate"/>
-      </w:r>
-      <w:r>
-        <w:rPr>
-          <w:noProof/>
-        </w:rPr>
-        <w:t>9</w:t>
-      </w:r>
-      <w:r>
-        <w:rPr>
-          <w:noProof/>
-        </w:rPr>
-        <w:fldChar w:fldCharType="end"/>
-      </w:r>
+      <w:fldSimple w:instr=" SEQ Slika \* ARABIC ">
+        <w:r>
+          <w:rPr>
+            <w:noProof/>
+          </w:rPr>
+          <w:t>9</w:t>
+        </w:r>
+      </w:fldSimple>
       <w:r>
         <w:t>. Dijagram klasa Pregledi</w:t>
       </w:r>
@@ -11912,7 +11900,6 @@
       <w:bookmarkStart w:id="73" w:name="_Toc503543607"/>
       <w:bookmarkStart w:id="74" w:name="_Toc504342031"/>
       <w:r>
-        <w:lastRenderedPageBreak/>
         <w:t>Terapija</w:t>
       </w:r>
       <w:bookmarkEnd w:id="73"/>
@@ -12002,27 +11989,14 @@
       <w:r>
         <w:t xml:space="preserve">Slika </w:t>
       </w:r>
-      <w:r>
-        <w:fldChar w:fldCharType="begin"/>
-      </w:r>
-      <w:r>
-        <w:instrText xml:space="preserve"> SEQ Slika \* ARABIC </w:instrText>
-      </w:r>
-      <w:r>
-        <w:fldChar w:fldCharType="separate"/>
-      </w:r>
-      <w:r>
-        <w:rPr>
-          <w:noProof/>
-        </w:rPr>
-        <w:t>10</w:t>
-      </w:r>
-      <w:r>
-        <w:rPr>
-          <w:noProof/>
-        </w:rPr>
-        <w:fldChar w:fldCharType="end"/>
-      </w:r>
+      <w:fldSimple w:instr=" SEQ Slika \* ARABIC ">
+        <w:r>
+          <w:rPr>
+            <w:noProof/>
+          </w:rPr>
+          <w:t>10</w:t>
+        </w:r>
+      </w:fldSimple>
       <w:r>
         <w:t>. Dijagram klasa Terapija</w:t>
       </w:r>
@@ -12161,27 +12135,14 @@
       <w:r>
         <w:t xml:space="preserve">Slika </w:t>
       </w:r>
-      <w:r>
-        <w:fldChar w:fldCharType="begin"/>
-      </w:r>
-      <w:r>
-        <w:instrText xml:space="preserve"> SEQ Slika \* ARABIC </w:instrText>
-      </w:r>
-      <w:r>
-        <w:fldChar w:fldCharType="separate"/>
-      </w:r>
-      <w:r>
-        <w:rPr>
-          <w:noProof/>
-        </w:rPr>
-        <w:t>11</w:t>
-      </w:r>
-      <w:r>
-        <w:rPr>
-          <w:noProof/>
-        </w:rPr>
-        <w:fldChar w:fldCharType="end"/>
-      </w:r>
+      <w:fldSimple w:instr=" SEQ Slika \* ARABIC ">
+        <w:r>
+          <w:rPr>
+            <w:noProof/>
+          </w:rPr>
+          <w:t>11</w:t>
+        </w:r>
+      </w:fldSimple>
       <w:r>
         <w:t>. Dijagram klasa za obavijesti o pregledu</w:t>
       </w:r>
@@ -12254,27 +12215,14 @@
       <w:r>
         <w:t xml:space="preserve">Slika </w:t>
       </w:r>
-      <w:r>
-        <w:fldChar w:fldCharType="begin"/>
-      </w:r>
-      <w:r>
-        <w:instrText xml:space="preserve"> SEQ Slika \* ARABIC </w:instrText>
-      </w:r>
-      <w:r>
-        <w:fldChar w:fldCharType="separate"/>
-      </w:r>
-      <w:r>
-        <w:rPr>
-          <w:noProof/>
-        </w:rPr>
-        <w:t>12</w:t>
-      </w:r>
-      <w:r>
-        <w:rPr>
-          <w:noProof/>
-        </w:rPr>
-        <w:fldChar w:fldCharType="end"/>
-      </w:r>
+      <w:fldSimple w:instr=" SEQ Slika \* ARABIC ">
+        <w:r>
+          <w:rPr>
+            <w:noProof/>
+          </w:rPr>
+          <w:t>12</w:t>
+        </w:r>
+      </w:fldSimple>
       <w:r>
         <w:t>. Dijagram klasa za obavijesti o terapiji</w:t>
       </w:r>
@@ -12289,7 +12237,6 @@
       <w:bookmarkStart w:id="83" w:name="_Toc503543610"/>
       <w:bookmarkStart w:id="84" w:name="_Toc504342035"/>
       <w:r>
-        <w:lastRenderedPageBreak/>
         <w:t>Dnevni raspored</w:t>
       </w:r>
       <w:bookmarkEnd w:id="83"/>
@@ -12380,27 +12327,14 @@
       <w:r>
         <w:t xml:space="preserve">Slika </w:t>
       </w:r>
-      <w:r>
-        <w:fldChar w:fldCharType="begin"/>
-      </w:r>
-      <w:r>
-        <w:instrText xml:space="preserve"> SEQ Slika \* ARABIC </w:instrText>
-      </w:r>
-      <w:r>
-        <w:fldChar w:fldCharType="separate"/>
-      </w:r>
-      <w:r>
-        <w:rPr>
-          <w:noProof/>
-        </w:rPr>
-        <w:t>13</w:t>
-      </w:r>
-      <w:r>
-        <w:rPr>
-          <w:noProof/>
-        </w:rPr>
-        <w:fldChar w:fldCharType="end"/>
-      </w:r>
+      <w:fldSimple w:instr=" SEQ Slika \* ARABIC ">
+        <w:r>
+          <w:rPr>
+            <w:noProof/>
+          </w:rPr>
+          <w:t>13</w:t>
+        </w:r>
+      </w:fldSimple>
       <w:r>
         <w:t>. Dijagram aktivnosti za dnevni raspored</w:t>
       </w:r>
@@ -12412,7 +12346,11 @@
         <w:jc w:val="both"/>
       </w:pPr>
       <w:r>
-        <w:t xml:space="preserve">Na navedenoj slici prikazan je dijagram aktivnosti za funkcionalnost prikaz dnevnog rasporeda. Prilikom korisnikovog odabira navedene funkcionalnosti u padajućem izborniku, aplikacija generira zahtjev koji se šalje na web servis. Aplikacija u zahtjevu pokušava dobiti sve dnevne preglede za </w:t>
+        <w:t xml:space="preserve">Na navedenoj slici prikazan je dijagram aktivnosti za funkcionalnost prikaz dnevnog rasporeda. Prilikom korisnikovog odabira navedene funkcionalnosti u padajućem izborniku, aplikacija generira zahtjev koji se šalje na web servis. Aplikacija u zahtjevu pokušava dobiti sve dnevne </w:t>
+      </w:r>
+      <w:r>
+        <w:lastRenderedPageBreak/>
+        <w:t xml:space="preserve">preglede za </w:t>
       </w:r>
       <w:proofErr w:type="spellStart"/>
       <w:r>
@@ -12447,7 +12385,6 @@
       <w:bookmarkStart w:id="88" w:name="_Toc504342037"/>
       <w:proofErr w:type="spellStart"/>
       <w:r>
-        <w:lastRenderedPageBreak/>
         <w:t>Mapni</w:t>
       </w:r>
       <w:proofErr w:type="spellEnd"/>
@@ -12555,27 +12492,14 @@
       <w:r>
         <w:t xml:space="preserve">Slika </w:t>
       </w:r>
-      <w:r>
-        <w:fldChar w:fldCharType="begin"/>
-      </w:r>
-      <w:r>
-        <w:instrText xml:space="preserve"> SEQ Slika \* ARABIC </w:instrText>
-      </w:r>
-      <w:r>
-        <w:fldChar w:fldCharType="separate"/>
-      </w:r>
-      <w:r>
-        <w:rPr>
-          <w:noProof/>
-        </w:rPr>
-        <w:t>14</w:t>
-      </w:r>
-      <w:r>
-        <w:rPr>
-          <w:noProof/>
-        </w:rPr>
-        <w:fldChar w:fldCharType="end"/>
-      </w:r>
+      <w:fldSimple w:instr=" SEQ Slika \* ARABIC ">
+        <w:r>
+          <w:rPr>
+            <w:noProof/>
+          </w:rPr>
+          <w:t>14</w:t>
+        </w:r>
+      </w:fldSimple>
       <w:r>
         <w:t xml:space="preserve">. Dijagram klasa za </w:t>
       </w:r>
@@ -12763,7 +12687,6 @@
       <w:bookmarkStart w:id="91" w:name="_Toc503543616"/>
       <w:bookmarkStart w:id="92" w:name="_Toc504342039"/>
       <w:r>
-        <w:lastRenderedPageBreak/>
         <w:t>Web Servis</w:t>
       </w:r>
       <w:bookmarkEnd w:id="91"/>
@@ -12926,7 +12849,7 @@
               </wp:anchor>
             </w:drawing>
           </mc:Choice>
-          <mc:Fallback xmlns:cx="http://schemas.microsoft.com/office/drawing/2014/chartex" xmlns:cx1="http://schemas.microsoft.com/office/drawing/2015/9/8/chartex" xmlns:cx2="http://schemas.microsoft.com/office/drawing/2015/10/21/chartex" xmlns:cx3="http://schemas.microsoft.com/office/drawing/2016/5/9/chartex" xmlns:cx4="http://schemas.microsoft.com/office/drawing/2016/5/10/chartex" xmlns:cx5="http://schemas.microsoft.com/office/drawing/2016/5/11/chartex" xmlns:cx6="http://schemas.microsoft.com/office/drawing/2016/5/12/chartex" xmlns:cx7="http://schemas.microsoft.com/office/drawing/2016/5/13/chartex" xmlns:cx8="http://schemas.microsoft.com/office/drawing/2016/5/14/chartex" xmlns:aink="http://schemas.microsoft.com/office/drawing/2016/ink" xmlns:am3d="http://schemas.microsoft.com/office/drawing/2017/model3d" xmlns:w16cid="http://schemas.microsoft.com/office/word/2016/wordml/cid" xmlns:w16se="http://schemas.microsoft.com/office/word/2015/wordml/symex">
+          <mc:Fallback xmlns:w16se="http://schemas.microsoft.com/office/word/2015/wordml/symex" xmlns:w16cid="http://schemas.microsoft.com/office/word/2016/wordml/cid" xmlns:am3d="http://schemas.microsoft.com/office/drawing/2017/model3d" xmlns:aink="http://schemas.microsoft.com/office/drawing/2016/ink" xmlns:cx8="http://schemas.microsoft.com/office/drawing/2016/5/14/chartex" xmlns:cx7="http://schemas.microsoft.com/office/drawing/2016/5/13/chartex" xmlns:cx6="http://schemas.microsoft.com/office/drawing/2016/5/12/chartex" xmlns:cx5="http://schemas.microsoft.com/office/drawing/2016/5/11/chartex" xmlns:cx4="http://schemas.microsoft.com/office/drawing/2016/5/10/chartex" xmlns:cx3="http://schemas.microsoft.com/office/drawing/2016/5/9/chartex" xmlns:cx2="http://schemas.microsoft.com/office/drawing/2015/10/21/chartex" xmlns:cx1="http://schemas.microsoft.com/office/drawing/2015/9/8/chartex" xmlns:cx="http://schemas.microsoft.com/office/drawing/2014/chartex">
             <w:pict>
               <v:shapetype w14:anchorId="22540F2B" id="_x0000_t32" coordsize="21600,21600" o:spt="32" o:oned="t" path="m,l21600,21600e" filled="f">
                 <v:path arrowok="t" fillok="f" o:connecttype="none"/>
@@ -13116,7 +13039,7 @@
               </wp:anchor>
             </w:drawing>
           </mc:Choice>
-          <mc:Fallback xmlns:cx="http://schemas.microsoft.com/office/drawing/2014/chartex" xmlns:cx1="http://schemas.microsoft.com/office/drawing/2015/9/8/chartex" xmlns:cx2="http://schemas.microsoft.com/office/drawing/2015/10/21/chartex" xmlns:cx3="http://schemas.microsoft.com/office/drawing/2016/5/9/chartex" xmlns:cx4="http://schemas.microsoft.com/office/drawing/2016/5/10/chartex" xmlns:cx5="http://schemas.microsoft.com/office/drawing/2016/5/11/chartex" xmlns:cx6="http://schemas.microsoft.com/office/drawing/2016/5/12/chartex" xmlns:cx7="http://schemas.microsoft.com/office/drawing/2016/5/13/chartex" xmlns:cx8="http://schemas.microsoft.com/office/drawing/2016/5/14/chartex" xmlns:aink="http://schemas.microsoft.com/office/drawing/2016/ink" xmlns:am3d="http://schemas.microsoft.com/office/drawing/2017/model3d" xmlns:w16cid="http://schemas.microsoft.com/office/word/2016/wordml/cid" xmlns:w16se="http://schemas.microsoft.com/office/word/2015/wordml/symex">
+          <mc:Fallback xmlns:w16se="http://schemas.microsoft.com/office/word/2015/wordml/symex" xmlns:w16cid="http://schemas.microsoft.com/office/word/2016/wordml/cid" xmlns:am3d="http://schemas.microsoft.com/office/drawing/2017/model3d" xmlns:aink="http://schemas.microsoft.com/office/drawing/2016/ink" xmlns:cx8="http://schemas.microsoft.com/office/drawing/2016/5/14/chartex" xmlns:cx7="http://schemas.microsoft.com/office/drawing/2016/5/13/chartex" xmlns:cx6="http://schemas.microsoft.com/office/drawing/2016/5/12/chartex" xmlns:cx5="http://schemas.microsoft.com/office/drawing/2016/5/11/chartex" xmlns:cx4="http://schemas.microsoft.com/office/drawing/2016/5/10/chartex" xmlns:cx3="http://schemas.microsoft.com/office/drawing/2016/5/9/chartex" xmlns:cx2="http://schemas.microsoft.com/office/drawing/2015/10/21/chartex" xmlns:cx1="http://schemas.microsoft.com/office/drawing/2015/9/8/chartex" xmlns:cx="http://schemas.microsoft.com/office/drawing/2014/chartex">
             <w:pict>
               <v:shape w14:anchorId="11A2B3AF" id="Straight Arrow Connector 26" o:spid="_x0000_s1026" type="#_x0000_t32" style="position:absolute;margin-left:226.9pt;margin-top:12.15pt;width:0;height:21pt;z-index:251676672;visibility:visible;mso-wrap-style:square;mso-width-percent:0;mso-height-percent:0;mso-wrap-distance-left:9pt;mso-wrap-distance-top:0;mso-wrap-distance-right:9pt;mso-wrap-distance-bottom:0;mso-position-horizontal:absolute;mso-position-horizontal-relative:text;mso-position-vertical:absolute;mso-position-vertical-relative:text;mso-width-percent:0;mso-height-percent:0;mso-width-relative:margin;mso-height-relative:margin" o:gfxdata="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" strokecolor="#4579b8 [3044]">
                 <v:stroke endarrow="block"/>
@@ -13283,7 +13206,7 @@
               </wp:anchor>
             </w:drawing>
           </mc:Choice>
-          <mc:Fallback xmlns:cx="http://schemas.microsoft.com/office/drawing/2014/chartex" xmlns:cx1="http://schemas.microsoft.com/office/drawing/2015/9/8/chartex" xmlns:cx2="http://schemas.microsoft.com/office/drawing/2015/10/21/chartex" xmlns:cx3="http://schemas.microsoft.com/office/drawing/2016/5/9/chartex" xmlns:cx4="http://schemas.microsoft.com/office/drawing/2016/5/10/chartex" xmlns:cx5="http://schemas.microsoft.com/office/drawing/2016/5/11/chartex" xmlns:cx6="http://schemas.microsoft.com/office/drawing/2016/5/12/chartex" xmlns:cx7="http://schemas.microsoft.com/office/drawing/2016/5/13/chartex" xmlns:cx8="http://schemas.microsoft.com/office/drawing/2016/5/14/chartex" xmlns:aink="http://schemas.microsoft.com/office/drawing/2016/ink" xmlns:am3d="http://schemas.microsoft.com/office/drawing/2017/model3d" xmlns:w16cid="http://schemas.microsoft.com/office/word/2016/wordml/cid" xmlns:w16se="http://schemas.microsoft.com/office/word/2015/wordml/symex">
+          <mc:Fallback xmlns:w16se="http://schemas.microsoft.com/office/word/2015/wordml/symex" xmlns:w16cid="http://schemas.microsoft.com/office/word/2016/wordml/cid" xmlns:am3d="http://schemas.microsoft.com/office/drawing/2017/model3d" xmlns:aink="http://schemas.microsoft.com/office/drawing/2016/ink" xmlns:cx8="http://schemas.microsoft.com/office/drawing/2016/5/14/chartex" xmlns:cx7="http://schemas.microsoft.com/office/drawing/2016/5/13/chartex" xmlns:cx6="http://schemas.microsoft.com/office/drawing/2016/5/12/chartex" xmlns:cx5="http://schemas.microsoft.com/office/drawing/2016/5/11/chartex" xmlns:cx4="http://schemas.microsoft.com/office/drawing/2016/5/10/chartex" xmlns:cx3="http://schemas.microsoft.com/office/drawing/2016/5/9/chartex" xmlns:cx2="http://schemas.microsoft.com/office/drawing/2015/10/21/chartex" xmlns:cx1="http://schemas.microsoft.com/office/drawing/2015/9/8/chartex" xmlns:cx="http://schemas.microsoft.com/office/drawing/2014/chartex">
             <w:pict>
               <v:shape w14:anchorId="51FC71C1" id="Straight Arrow Connector 24" o:spid="_x0000_s1026" type="#_x0000_t32" style="position:absolute;margin-left:271.9pt;margin-top:34.55pt;width:108.75pt;height:.75pt;flip:x y;z-index:251675648;visibility:visible;mso-wrap-style:square;mso-wrap-distance-left:9pt;mso-wrap-distance-top:0;mso-wrap-distance-right:9pt;mso-wrap-distance-bottom:0;mso-position-horizontal:absolute;mso-position-horizontal-relative:text;mso-position-vertical:absolute;mso-position-vertical-relative:text" o:gfxdata="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" strokecolor="#4579b8 [3044]">
                 <v:stroke endarrow="block"/>
@@ -13355,7 +13278,7 @@
               </wp:anchor>
             </w:drawing>
           </mc:Choice>
-          <mc:Fallback xmlns:cx="http://schemas.microsoft.com/office/drawing/2014/chartex" xmlns:cx1="http://schemas.microsoft.com/office/drawing/2015/9/8/chartex" xmlns:cx2="http://schemas.microsoft.com/office/drawing/2015/10/21/chartex" xmlns:cx3="http://schemas.microsoft.com/office/drawing/2016/5/9/chartex" xmlns:cx4="http://schemas.microsoft.com/office/drawing/2016/5/10/chartex" xmlns:cx5="http://schemas.microsoft.com/office/drawing/2016/5/11/chartex" xmlns:cx6="http://schemas.microsoft.com/office/drawing/2016/5/12/chartex" xmlns:cx7="http://schemas.microsoft.com/office/drawing/2016/5/13/chartex" xmlns:cx8="http://schemas.microsoft.com/office/drawing/2016/5/14/chartex" xmlns:aink="http://schemas.microsoft.com/office/drawing/2016/ink" xmlns:am3d="http://schemas.microsoft.com/office/drawing/2017/model3d" xmlns:w16cid="http://schemas.microsoft.com/office/word/2016/wordml/cid" xmlns:w16se="http://schemas.microsoft.com/office/word/2015/wordml/symex">
+          <mc:Fallback xmlns:w16se="http://schemas.microsoft.com/office/word/2015/wordml/symex" xmlns:w16cid="http://schemas.microsoft.com/office/word/2016/wordml/cid" xmlns:am3d="http://schemas.microsoft.com/office/drawing/2017/model3d" xmlns:aink="http://schemas.microsoft.com/office/drawing/2016/ink" xmlns:cx8="http://schemas.microsoft.com/office/drawing/2016/5/14/chartex" xmlns:cx7="http://schemas.microsoft.com/office/drawing/2016/5/13/chartex" xmlns:cx6="http://schemas.microsoft.com/office/drawing/2016/5/12/chartex" xmlns:cx5="http://schemas.microsoft.com/office/drawing/2016/5/11/chartex" xmlns:cx4="http://schemas.microsoft.com/office/drawing/2016/5/10/chartex" xmlns:cx3="http://schemas.microsoft.com/office/drawing/2016/5/9/chartex" xmlns:cx2="http://schemas.microsoft.com/office/drawing/2015/10/21/chartex" xmlns:cx1="http://schemas.microsoft.com/office/drawing/2015/9/8/chartex" xmlns:cx="http://schemas.microsoft.com/office/drawing/2014/chartex">
             <w:pict>
               <v:shape w14:anchorId="16908B53" id="Straight Arrow Connector 20" o:spid="_x0000_s1026" type="#_x0000_t32" style="position:absolute;margin-left:82.85pt;margin-top:36.05pt;width:99.75pt;height:0;z-index:251672576;visibility:visible;mso-wrap-style:square;mso-width-percent:0;mso-height-percent:0;mso-wrap-distance-left:9pt;mso-wrap-distance-top:0;mso-wrap-distance-right:9pt;mso-wrap-distance-bottom:0;mso-position-horizontal:absolute;mso-position-horizontal-relative:text;mso-position-vertical:absolute;mso-position-vertical-relative:text;mso-width-percent:0;mso-height-percent:0;mso-width-relative:margin;mso-height-relative:margin" o:gfxdata="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" strokecolor="#4579b8 [3044]">
                 <v:stroke endarrow="block"/>
@@ -13474,6 +13397,7 @@
         <w:rPr>
           <w:noProof/>
         </w:rPr>
+        <w:lastRenderedPageBreak/>
         <mc:AlternateContent>
           <mc:Choice Requires="wps">
             <w:drawing>
@@ -13524,7 +13448,7 @@
               </wp:anchor>
             </w:drawing>
           </mc:Choice>
-          <mc:Fallback xmlns:cx="http://schemas.microsoft.com/office/drawing/2014/chartex" xmlns:cx1="http://schemas.microsoft.com/office/drawing/2015/9/8/chartex" xmlns:cx2="http://schemas.microsoft.com/office/drawing/2015/10/21/chartex" xmlns:cx3="http://schemas.microsoft.com/office/drawing/2016/5/9/chartex" xmlns:cx4="http://schemas.microsoft.com/office/drawing/2016/5/10/chartex" xmlns:cx5="http://schemas.microsoft.com/office/drawing/2016/5/11/chartex" xmlns:cx6="http://schemas.microsoft.com/office/drawing/2016/5/12/chartex" xmlns:cx7="http://schemas.microsoft.com/office/drawing/2016/5/13/chartex" xmlns:cx8="http://schemas.microsoft.com/office/drawing/2016/5/14/chartex" xmlns:aink="http://schemas.microsoft.com/office/drawing/2016/ink" xmlns:am3d="http://schemas.microsoft.com/office/drawing/2017/model3d" xmlns:w16cid="http://schemas.microsoft.com/office/word/2016/wordml/cid" xmlns:w16se="http://schemas.microsoft.com/office/word/2015/wordml/symex">
+          <mc:Fallback xmlns:w16se="http://schemas.microsoft.com/office/word/2015/wordml/symex" xmlns:w16cid="http://schemas.microsoft.com/office/word/2016/wordml/cid" xmlns:am3d="http://schemas.microsoft.com/office/drawing/2017/model3d" xmlns:aink="http://schemas.microsoft.com/office/drawing/2016/ink" xmlns:cx8="http://schemas.microsoft.com/office/drawing/2016/5/14/chartex" xmlns:cx7="http://schemas.microsoft.com/office/drawing/2016/5/13/chartex" xmlns:cx6="http://schemas.microsoft.com/office/drawing/2016/5/12/chartex" xmlns:cx5="http://schemas.microsoft.com/office/drawing/2016/5/11/chartex" xmlns:cx4="http://schemas.microsoft.com/office/drawing/2016/5/10/chartex" xmlns:cx3="http://schemas.microsoft.com/office/drawing/2016/5/9/chartex" xmlns:cx2="http://schemas.microsoft.com/office/drawing/2015/10/21/chartex" xmlns:cx1="http://schemas.microsoft.com/office/drawing/2015/9/8/chartex" xmlns:cx="http://schemas.microsoft.com/office/drawing/2014/chartex">
             <w:pict>
               <v:line w14:anchorId="1E696D62" id="Straight Connector 30" o:spid="_x0000_s1026" style="position:absolute;flip:y;z-index:251680768;visibility:visible;mso-wrap-style:square;mso-wrap-distance-left:9pt;mso-wrap-distance-top:0;mso-wrap-distance-right:9pt;mso-wrap-distance-bottom:0;mso-position-horizontal:absolute;mso-position-horizontal-relative:text;mso-position-vertical:absolute;mso-position-vertical-relative:text" from="407.65pt,34.05pt" to="407.65pt,93.3pt" o:gfxdata="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" strokecolor="#4579b8 [3044]"/>
             </w:pict>
@@ -13585,7 +13509,7 @@
               </wp:anchor>
             </w:drawing>
           </mc:Choice>
-          <mc:Fallback xmlns:cx="http://schemas.microsoft.com/office/drawing/2014/chartex" xmlns:cx1="http://schemas.microsoft.com/office/drawing/2015/9/8/chartex" xmlns:cx2="http://schemas.microsoft.com/office/drawing/2015/10/21/chartex" xmlns:cx3="http://schemas.microsoft.com/office/drawing/2016/5/9/chartex" xmlns:cx4="http://schemas.microsoft.com/office/drawing/2016/5/10/chartex" xmlns:cx5="http://schemas.microsoft.com/office/drawing/2016/5/11/chartex" xmlns:cx6="http://schemas.microsoft.com/office/drawing/2016/5/12/chartex" xmlns:cx7="http://schemas.microsoft.com/office/drawing/2016/5/13/chartex" xmlns:cx8="http://schemas.microsoft.com/office/drawing/2016/5/14/chartex" xmlns:aink="http://schemas.microsoft.com/office/drawing/2016/ink" xmlns:am3d="http://schemas.microsoft.com/office/drawing/2017/model3d" xmlns:w16cid="http://schemas.microsoft.com/office/word/2016/wordml/cid" xmlns:w16se="http://schemas.microsoft.com/office/word/2015/wordml/symex">
+          <mc:Fallback xmlns:w16se="http://schemas.microsoft.com/office/word/2015/wordml/symex" xmlns:w16cid="http://schemas.microsoft.com/office/word/2016/wordml/cid" xmlns:am3d="http://schemas.microsoft.com/office/drawing/2017/model3d" xmlns:aink="http://schemas.microsoft.com/office/drawing/2016/ink" xmlns:cx8="http://schemas.microsoft.com/office/drawing/2016/5/14/chartex" xmlns:cx7="http://schemas.microsoft.com/office/drawing/2016/5/13/chartex" xmlns:cx6="http://schemas.microsoft.com/office/drawing/2016/5/12/chartex" xmlns:cx5="http://schemas.microsoft.com/office/drawing/2016/5/11/chartex" xmlns:cx4="http://schemas.microsoft.com/office/drawing/2016/5/10/chartex" xmlns:cx3="http://schemas.microsoft.com/office/drawing/2016/5/9/chartex" xmlns:cx2="http://schemas.microsoft.com/office/drawing/2015/10/21/chartex" xmlns:cx1="http://schemas.microsoft.com/office/drawing/2015/9/8/chartex" xmlns:cx="http://schemas.microsoft.com/office/drawing/2014/chartex">
             <w:pict>
               <v:line w14:anchorId="29E59747" id="Straight Connector 28" o:spid="_x0000_s1026" style="position:absolute;flip:y;z-index:251678720;visibility:visible;mso-wrap-style:square;mso-wrap-distance-left:9pt;mso-wrap-distance-top:0;mso-wrap-distance-right:9pt;mso-wrap-distance-bottom:0;mso-position-horizontal:absolute;mso-position-horizontal-relative:text;mso-position-vertical:absolute;mso-position-vertical-relative:text" from="43.9pt,31.05pt" to="43.9pt,85.05pt" o:gfxdata="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" strokecolor="#4579b8 [3044]"/>
             </w:pict>
@@ -13909,7 +13833,7 @@
               </wp:anchor>
             </w:drawing>
           </mc:Choice>
-          <mc:Fallback xmlns:cx="http://schemas.microsoft.com/office/drawing/2014/chartex" xmlns:cx1="http://schemas.microsoft.com/office/drawing/2015/9/8/chartex" xmlns:cx2="http://schemas.microsoft.com/office/drawing/2015/10/21/chartex" xmlns:cx3="http://schemas.microsoft.com/office/drawing/2016/5/9/chartex" xmlns:cx4="http://schemas.microsoft.com/office/drawing/2016/5/10/chartex" xmlns:cx5="http://schemas.microsoft.com/office/drawing/2016/5/11/chartex" xmlns:cx6="http://schemas.microsoft.com/office/drawing/2016/5/12/chartex" xmlns:cx7="http://schemas.microsoft.com/office/drawing/2016/5/13/chartex" xmlns:cx8="http://schemas.microsoft.com/office/drawing/2016/5/14/chartex" xmlns:aink="http://schemas.microsoft.com/office/drawing/2016/ink" xmlns:am3d="http://schemas.microsoft.com/office/drawing/2017/model3d" xmlns:w16cid="http://schemas.microsoft.com/office/word/2016/wordml/cid" xmlns:w16se="http://schemas.microsoft.com/office/word/2015/wordml/symex">
+          <mc:Fallback xmlns:w16se="http://schemas.microsoft.com/office/word/2015/wordml/symex" xmlns:w16cid="http://schemas.microsoft.com/office/word/2016/wordml/cid" xmlns:am3d="http://schemas.microsoft.com/office/drawing/2017/model3d" xmlns:aink="http://schemas.microsoft.com/office/drawing/2016/ink" xmlns:cx8="http://schemas.microsoft.com/office/drawing/2016/5/14/chartex" xmlns:cx7="http://schemas.microsoft.com/office/drawing/2016/5/13/chartex" xmlns:cx6="http://schemas.microsoft.com/office/drawing/2016/5/12/chartex" xmlns:cx5="http://schemas.microsoft.com/office/drawing/2016/5/11/chartex" xmlns:cx4="http://schemas.microsoft.com/office/drawing/2016/5/10/chartex" xmlns:cx3="http://schemas.microsoft.com/office/drawing/2016/5/9/chartex" xmlns:cx2="http://schemas.microsoft.com/office/drawing/2015/10/21/chartex" xmlns:cx1="http://schemas.microsoft.com/office/drawing/2015/9/8/chartex" xmlns:cx="http://schemas.microsoft.com/office/drawing/2014/chartex">
             <w:pict>
               <v:shape w14:anchorId="22D2664E" id="Straight Arrow Connector 29" o:spid="_x0000_s1026" type="#_x0000_t32" style="position:absolute;margin-left:406.9pt;margin-top:9.5pt;width:0;height:34.5pt;z-index:251679744;visibility:visible;mso-wrap-style:square;mso-wrap-distance-left:9pt;mso-wrap-distance-top:0;mso-wrap-distance-right:9pt;mso-wrap-distance-bottom:0;mso-position-horizontal:absolute;mso-position-horizontal-relative:text;mso-position-vertical:absolute;mso-position-vertical-relative:text" o:gfxdata="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" strokecolor="#4579b8 [3044]">
                 <v:stroke endarrow="block"/>
@@ -13983,7 +13907,7 @@
               </wp:anchor>
             </w:drawing>
           </mc:Choice>
-          <mc:Fallback xmlns:cx="http://schemas.microsoft.com/office/drawing/2014/chartex" xmlns:cx1="http://schemas.microsoft.com/office/drawing/2015/9/8/chartex" xmlns:cx2="http://schemas.microsoft.com/office/drawing/2015/10/21/chartex" xmlns:cx3="http://schemas.microsoft.com/office/drawing/2016/5/9/chartex" xmlns:cx4="http://schemas.microsoft.com/office/drawing/2016/5/10/chartex" xmlns:cx5="http://schemas.microsoft.com/office/drawing/2016/5/11/chartex" xmlns:cx6="http://schemas.microsoft.com/office/drawing/2016/5/12/chartex" xmlns:cx7="http://schemas.microsoft.com/office/drawing/2016/5/13/chartex" xmlns:cx8="http://schemas.microsoft.com/office/drawing/2016/5/14/chartex" xmlns:aink="http://schemas.microsoft.com/office/drawing/2016/ink" xmlns:am3d="http://schemas.microsoft.com/office/drawing/2017/model3d" xmlns:w16cid="http://schemas.microsoft.com/office/word/2016/wordml/cid" xmlns:w16se="http://schemas.microsoft.com/office/word/2015/wordml/symex">
+          <mc:Fallback xmlns:w16se="http://schemas.microsoft.com/office/word/2015/wordml/symex" xmlns:w16cid="http://schemas.microsoft.com/office/word/2016/wordml/cid" xmlns:am3d="http://schemas.microsoft.com/office/drawing/2017/model3d" xmlns:aink="http://schemas.microsoft.com/office/drawing/2016/ink" xmlns:cx8="http://schemas.microsoft.com/office/drawing/2016/5/14/chartex" xmlns:cx7="http://schemas.microsoft.com/office/drawing/2016/5/13/chartex" xmlns:cx6="http://schemas.microsoft.com/office/drawing/2016/5/12/chartex" xmlns:cx5="http://schemas.microsoft.com/office/drawing/2016/5/11/chartex" xmlns:cx4="http://schemas.microsoft.com/office/drawing/2016/5/10/chartex" xmlns:cx3="http://schemas.microsoft.com/office/drawing/2016/5/9/chartex" xmlns:cx2="http://schemas.microsoft.com/office/drawing/2015/10/21/chartex" xmlns:cx1="http://schemas.microsoft.com/office/drawing/2015/9/8/chartex" xmlns:cx="http://schemas.microsoft.com/office/drawing/2014/chartex">
             <w:pict>
               <v:shape w14:anchorId="0EDE9ED7" id="Straight Arrow Connector 21" o:spid="_x0000_s1026" type="#_x0000_t32" style="position:absolute;margin-left:43.15pt;margin-top:.8pt;width:0;height:44.25pt;z-index:251673600;visibility:visible;mso-wrap-style:square;mso-wrap-distance-left:9pt;mso-wrap-distance-top:0;mso-wrap-distance-right:9pt;mso-wrap-distance-bottom:0;mso-position-horizontal:absolute;mso-position-horizontal-relative:text;mso-position-vertical:absolute;mso-position-vertical-relative:text" o:gfxdata="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" strokecolor="#4579b8 [3044]">
                 <v:stroke endarrow="block"/>
@@ -14167,7 +14091,6 @@
           <w:sz w:val="36"/>
           <w:szCs w:val="36"/>
         </w:rPr>
-        <w:lastRenderedPageBreak/>
         <w:t>Korisnici web servisa</w:t>
       </w:r>
       <w:bookmarkEnd w:id="93"/>
@@ -14464,6 +14387,7 @@
         <w:jc w:val="both"/>
       </w:pPr>
       <w:r>
+        <w:lastRenderedPageBreak/>
         <w:t xml:space="preserve">Korisničko ime: </w:t>
       </w:r>
       <w:r>
@@ -14674,7 +14598,6 @@
       </w:pPr>
       <w:proofErr w:type="spellStart"/>
       <w:r>
-        <w:lastRenderedPageBreak/>
         <w:t>dohvatiL</w:t>
       </w:r>
       <w:r>
@@ -14927,27 +14850,14 @@
       <w:r>
         <w:t xml:space="preserve">Slika </w:t>
       </w:r>
-      <w:r>
-        <w:fldChar w:fldCharType="begin"/>
-      </w:r>
-      <w:r>
-        <w:instrText xml:space="preserve"> SEQ Slika \* ARABIC </w:instrText>
-      </w:r>
-      <w:r>
-        <w:fldChar w:fldCharType="separate"/>
-      </w:r>
-      <w:r>
-        <w:rPr>
-          <w:noProof/>
-        </w:rPr>
-        <w:t>15</w:t>
-      </w:r>
-      <w:r>
-        <w:rPr>
-          <w:noProof/>
-        </w:rPr>
-        <w:fldChar w:fldCharType="end"/>
-      </w:r>
+      <w:fldSimple w:instr=" SEQ Slika \* ARABIC ">
+        <w:r>
+          <w:rPr>
+            <w:noProof/>
+          </w:rPr>
+          <w:t>15</w:t>
+        </w:r>
+      </w:fldSimple>
       <w:r>
         <w:t>. JSON odgovor</w:t>
       </w:r>
@@ -15025,6 +14935,7 @@
         </w:rPr>
       </w:pPr>
       <w:r>
+        <w:lastRenderedPageBreak/>
         <w:t>Izlaz: Dodani novi pregled</w:t>
       </w:r>
     </w:p>
@@ -15111,27 +15022,14 @@
       <w:r>
         <w:t xml:space="preserve">Slika </w:t>
       </w:r>
-      <w:r>
-        <w:fldChar w:fldCharType="begin"/>
-      </w:r>
-      <w:r>
-        <w:instrText xml:space="preserve"> SEQ Slika \* ARABIC </w:instrText>
-      </w:r>
-      <w:r>
-        <w:fldChar w:fldCharType="separate"/>
-      </w:r>
-      <w:r>
-        <w:rPr>
-          <w:noProof/>
-        </w:rPr>
-        <w:t>16</w:t>
-      </w:r>
-      <w:r>
-        <w:rPr>
-          <w:noProof/>
-        </w:rPr>
-        <w:fldChar w:fldCharType="end"/>
-      </w:r>
+      <w:fldSimple w:instr=" SEQ Slika \* ARABIC ">
+        <w:r>
+          <w:rPr>
+            <w:noProof/>
+          </w:rPr>
+          <w:t>16</w:t>
+        </w:r>
+      </w:fldSimple>
       <w:r>
         <w:t>. JSON odgovor</w:t>
       </w:r>
@@ -15295,27 +15193,14 @@
       <w:r>
         <w:t xml:space="preserve">Slika </w:t>
       </w:r>
-      <w:r>
-        <w:fldChar w:fldCharType="begin"/>
-      </w:r>
-      <w:r>
-        <w:instrText xml:space="preserve"> SEQ Slika \* ARABIC </w:instrText>
-      </w:r>
-      <w:r>
-        <w:fldChar w:fldCharType="separate"/>
-      </w:r>
-      <w:r>
-        <w:rPr>
-          <w:noProof/>
-        </w:rPr>
-        <w:t>17</w:t>
-      </w:r>
-      <w:r>
-        <w:rPr>
-          <w:noProof/>
-        </w:rPr>
-        <w:fldChar w:fldCharType="end"/>
-      </w:r>
+      <w:fldSimple w:instr=" SEQ Slika \* ARABIC ">
+        <w:r>
+          <w:rPr>
+            <w:noProof/>
+          </w:rPr>
+          <w:t>17</w:t>
+        </w:r>
+      </w:fldSimple>
       <w:r>
         <w:t>. JSON odgovor</w:t>
       </w:r>
@@ -15338,7 +15223,6 @@
         <w:rPr>
           <w:b/>
         </w:rPr>
-        <w:lastRenderedPageBreak/>
         <w:t xml:space="preserve">korisnik </w:t>
       </w:r>
       <w:r>
@@ -15472,27 +15356,14 @@
       <w:r>
         <w:t xml:space="preserve">Slika </w:t>
       </w:r>
-      <w:r>
-        <w:fldChar w:fldCharType="begin"/>
-      </w:r>
-      <w:r>
-        <w:instrText xml:space="preserve"> SEQ Slika \* ARABIC </w:instrText>
-      </w:r>
-      <w:r>
-        <w:fldChar w:fldCharType="separate"/>
-      </w:r>
-      <w:r>
-        <w:rPr>
-          <w:noProof/>
-        </w:rPr>
-        <w:t>18</w:t>
-      </w:r>
-      <w:r>
-        <w:rPr>
-          <w:noProof/>
-        </w:rPr>
-        <w:fldChar w:fldCharType="end"/>
-      </w:r>
+      <w:fldSimple w:instr=" SEQ Slika \* ARABIC ">
+        <w:r>
+          <w:rPr>
+            <w:noProof/>
+          </w:rPr>
+          <w:t>18</w:t>
+        </w:r>
+      </w:fldSimple>
       <w:r>
         <w:t>. JSON odgovor</w:t>
       </w:r>
@@ -15562,6 +15433,7 @@
         </w:rPr>
       </w:pPr>
       <w:r>
+        <w:lastRenderedPageBreak/>
         <w:t>Izlaz: Dodana terapija korisniku na temelju odabranog lijeka</w:t>
       </w:r>
     </w:p>
@@ -15645,27 +15517,14 @@
       <w:r>
         <w:t xml:space="preserve">Slika </w:t>
       </w:r>
-      <w:r>
-        <w:fldChar w:fldCharType="begin"/>
-      </w:r>
-      <w:r>
-        <w:instrText xml:space="preserve"> SEQ Slika \* ARABIC </w:instrText>
-      </w:r>
-      <w:r>
-        <w:fldChar w:fldCharType="separate"/>
-      </w:r>
-      <w:r>
-        <w:rPr>
-          <w:noProof/>
-        </w:rPr>
-        <w:t>19</w:t>
-      </w:r>
-      <w:r>
-        <w:rPr>
-          <w:noProof/>
-        </w:rPr>
-        <w:fldChar w:fldCharType="end"/>
-      </w:r>
+      <w:fldSimple w:instr=" SEQ Slika \* ARABIC ">
+        <w:r>
+          <w:rPr>
+            <w:noProof/>
+          </w:rPr>
+          <w:t>19</w:t>
+        </w:r>
+      </w:fldSimple>
       <w:r>
         <w:t>. JSON odgovor</w:t>
       </w:r>
@@ -15692,7 +15551,6 @@
         <w:rPr>
           <w:b/>
         </w:rPr>
-        <w:lastRenderedPageBreak/>
         <w:t>pokreniZaustaviTerapiju</w:t>
       </w:r>
       <w:proofErr w:type="spellEnd"/>
@@ -15844,27 +15702,14 @@
       <w:r>
         <w:t xml:space="preserve">Slika </w:t>
       </w:r>
-      <w:r>
-        <w:fldChar w:fldCharType="begin"/>
-      </w:r>
-      <w:r>
-        <w:instrText xml:space="preserve"> SEQ Slika \* ARABIC </w:instrText>
-      </w:r>
-      <w:r>
-        <w:fldChar w:fldCharType="separate"/>
-      </w:r>
-      <w:r>
-        <w:rPr>
-          <w:noProof/>
-        </w:rPr>
-        <w:t>20</w:t>
-      </w:r>
-      <w:r>
-        <w:rPr>
-          <w:noProof/>
-        </w:rPr>
-        <w:fldChar w:fldCharType="end"/>
-      </w:r>
+      <w:fldSimple w:instr=" SEQ Slika \* ARABIC ">
+        <w:r>
+          <w:rPr>
+            <w:noProof/>
+          </w:rPr>
+          <w:t>20</w:t>
+        </w:r>
+      </w:fldSimple>
       <w:r>
         <w:t>. JSON odgovor</w:t>
       </w:r>
@@ -15965,6 +15810,7 @@
           <w:b/>
           <w:noProof/>
         </w:rPr>
+        <w:lastRenderedPageBreak/>
         <w:drawing>
           <wp:inline distT="0" distB="0" distL="0" distR="0" wp14:anchorId="7610EEA1" wp14:editId="2231F7F4">
             <wp:extent cx="4747671" cy="3726503"/>
@@ -16017,27 +15863,14 @@
       <w:r>
         <w:t xml:space="preserve">Slika </w:t>
       </w:r>
-      <w:r>
-        <w:fldChar w:fldCharType="begin"/>
-      </w:r>
-      <w:r>
-        <w:instrText xml:space="preserve"> SEQ Slika \* ARABIC </w:instrText>
-      </w:r>
-      <w:r>
-        <w:fldChar w:fldCharType="separate"/>
-      </w:r>
-      <w:r>
-        <w:rPr>
-          <w:noProof/>
-        </w:rPr>
-        <w:t>21</w:t>
-      </w:r>
-      <w:r>
-        <w:rPr>
-          <w:noProof/>
-        </w:rPr>
-        <w:fldChar w:fldCharType="end"/>
-      </w:r>
+      <w:fldSimple w:instr=" SEQ Slika \* ARABIC ">
+        <w:r>
+          <w:rPr>
+            <w:noProof/>
+          </w:rPr>
+          <w:t>21</w:t>
+        </w:r>
+      </w:fldSimple>
       <w:r>
         <w:t>. JSON odgovor</w:t>
       </w:r>
@@ -16067,7 +15900,6 @@
         <w:rPr>
           <w:b/>
         </w:rPr>
-        <w:lastRenderedPageBreak/>
         <w:t>proizvodac</w:t>
       </w:r>
       <w:proofErr w:type="spellEnd"/>
@@ -16153,6 +15985,7 @@
           <w:b/>
           <w:noProof/>
         </w:rPr>
+        <w:lastRenderedPageBreak/>
         <w:drawing>
           <wp:inline distT="0" distB="0" distL="0" distR="0" wp14:anchorId="75B5911B" wp14:editId="6CF62ABB">
             <wp:extent cx="5760720" cy="2832100"/>
@@ -16208,27 +16041,14 @@
       <w:r>
         <w:t xml:space="preserve">Slika </w:t>
       </w:r>
-      <w:r>
-        <w:fldChar w:fldCharType="begin"/>
-      </w:r>
-      <w:r>
-        <w:instrText xml:space="preserve"> SEQ Slika \* ARABIC </w:instrText>
-      </w:r>
-      <w:r>
-        <w:fldChar w:fldCharType="separate"/>
-      </w:r>
-      <w:r>
-        <w:rPr>
-          <w:noProof/>
-        </w:rPr>
-        <w:t>22</w:t>
-      </w:r>
-      <w:r>
-        <w:rPr>
-          <w:noProof/>
-        </w:rPr>
-        <w:fldChar w:fldCharType="end"/>
-      </w:r>
+      <w:fldSimple w:instr=" SEQ Slika \* ARABIC ">
+        <w:r>
+          <w:rPr>
+            <w:noProof/>
+          </w:rPr>
+          <w:t>22</w:t>
+        </w:r>
+      </w:fldSimple>
       <w:r>
         <w:t>. JSON odgovor</w:t>
       </w:r>
@@ -16392,27 +16212,14 @@
       <w:r>
         <w:t xml:space="preserve">Slika </w:t>
       </w:r>
-      <w:r>
-        <w:fldChar w:fldCharType="begin"/>
-      </w:r>
-      <w:r>
-        <w:instrText xml:space="preserve"> SEQ Slika \* ARABIC </w:instrText>
-      </w:r>
-      <w:r>
-        <w:fldChar w:fldCharType="separate"/>
-      </w:r>
-      <w:r>
-        <w:rPr>
-          <w:noProof/>
-        </w:rPr>
-        <w:t>23</w:t>
-      </w:r>
-      <w:r>
-        <w:rPr>
-          <w:noProof/>
-        </w:rPr>
-        <w:fldChar w:fldCharType="end"/>
-      </w:r>
+      <w:fldSimple w:instr=" SEQ Slika \* ARABIC ">
+        <w:r>
+          <w:rPr>
+            <w:noProof/>
+          </w:rPr>
+          <w:t>23</w:t>
+        </w:r>
+      </w:fldSimple>
       <w:r>
         <w:t>. JSON odgovor</w:t>
       </w:r>
@@ -16444,7 +16251,6 @@
         <w:rPr>
           <w:b/>
         </w:rPr>
-        <w:lastRenderedPageBreak/>
         <w:t>specificnaTerapija</w:t>
       </w:r>
       <w:proofErr w:type="spellEnd"/>
@@ -16538,6 +16344,7 @@
           <w:b/>
           <w:noProof/>
         </w:rPr>
+        <w:lastRenderedPageBreak/>
         <w:drawing>
           <wp:inline distT="0" distB="0" distL="0" distR="0" wp14:anchorId="101DD816" wp14:editId="00DCF219">
             <wp:extent cx="5760720" cy="2478405"/>
@@ -16593,27 +16400,14 @@
       <w:r>
         <w:t xml:space="preserve">Slika </w:t>
       </w:r>
-      <w:r>
-        <w:fldChar w:fldCharType="begin"/>
-      </w:r>
-      <w:r>
-        <w:instrText xml:space="preserve"> SEQ Slika \* ARABIC </w:instrText>
-      </w:r>
-      <w:r>
-        <w:fldChar w:fldCharType="separate"/>
-      </w:r>
-      <w:r>
-        <w:rPr>
-          <w:noProof/>
-        </w:rPr>
-        <w:t>24</w:t>
-      </w:r>
-      <w:r>
-        <w:rPr>
-          <w:noProof/>
-        </w:rPr>
-        <w:fldChar w:fldCharType="end"/>
-      </w:r>
+      <w:fldSimple w:instr=" SEQ Slika \* ARABIC ">
+        <w:r>
+          <w:rPr>
+            <w:noProof/>
+          </w:rPr>
+          <w:t>24</w:t>
+        </w:r>
+      </w:fldSimple>
       <w:r>
         <w:t>. JSON odgovor</w:t>
       </w:r>
@@ -16774,27 +16568,14 @@
       <w:r>
         <w:t xml:space="preserve">Slika </w:t>
       </w:r>
-      <w:r>
-        <w:fldChar w:fldCharType="begin"/>
-      </w:r>
-      <w:r>
-        <w:instrText xml:space="preserve"> SEQ Slika \* ARABIC </w:instrText>
-      </w:r>
-      <w:r>
-        <w:fldChar w:fldCharType="separate"/>
-      </w:r>
-      <w:r>
-        <w:rPr>
-          <w:noProof/>
-        </w:rPr>
-        <w:t>25</w:t>
-      </w:r>
-      <w:r>
-        <w:rPr>
-          <w:noProof/>
-        </w:rPr>
-        <w:fldChar w:fldCharType="end"/>
-      </w:r>
+      <w:fldSimple w:instr=" SEQ Slika \* ARABIC ">
+        <w:r>
+          <w:rPr>
+            <w:noProof/>
+          </w:rPr>
+          <w:t>25</w:t>
+        </w:r>
+      </w:fldSimple>
       <w:r>
         <w:t>. JSON odgovor</w:t>
       </w:r>
@@ -16822,7 +16603,6 @@
         <w:rPr>
           <w:b/>
         </w:rPr>
-        <w:lastRenderedPageBreak/>
         <w:t>dohvatiLjekarne</w:t>
       </w:r>
       <w:proofErr w:type="spellEnd"/>
@@ -16922,6 +16702,7 @@
           <w:b/>
           <w:noProof/>
         </w:rPr>
+        <w:lastRenderedPageBreak/>
         <w:drawing>
           <wp:inline distT="0" distB="0" distL="0" distR="0" wp14:anchorId="461AFFB9" wp14:editId="713DA07A">
             <wp:extent cx="5760720" cy="5796915"/>
@@ -16974,27 +16755,14 @@
       <w:r>
         <w:t xml:space="preserve">Slika </w:t>
       </w:r>
-      <w:r>
-        <w:fldChar w:fldCharType="begin"/>
-      </w:r>
-      <w:r>
-        <w:instrText xml:space="preserve"> SEQ Slika \* ARABIC </w:instrText>
-      </w:r>
-      <w:r>
-        <w:fldChar w:fldCharType="separate"/>
-      </w:r>
-      <w:r>
-        <w:rPr>
-          <w:noProof/>
-        </w:rPr>
-        <w:t>26</w:t>
-      </w:r>
-      <w:r>
-        <w:rPr>
-          <w:noProof/>
-        </w:rPr>
-        <w:fldChar w:fldCharType="end"/>
-      </w:r>
+      <w:fldSimple w:instr=" SEQ Slika \* ARABIC ">
+        <w:r>
+          <w:rPr>
+            <w:noProof/>
+          </w:rPr>
+          <w:t>26</w:t>
+        </w:r>
+      </w:fldSimple>
       <w:r>
         <w:t>. JSON odgovor</w:t>
       </w:r>
@@ -17014,38 +16782,94 @@
       </w:pPr>
       <w:bookmarkStart w:id="109" w:name="_Toc504342042"/>
       <w:r>
+        <w:t xml:space="preserve">Podaci </w:t>
+      </w:r>
+      <w:r>
+        <w:t>za</w:t>
+      </w:r>
+      <w:r>
+        <w:t xml:space="preserve"> prijavu</w:t>
+      </w:r>
+      <w:bookmarkEnd w:id="109"/>
+    </w:p>
+    <w:p>
+      <w:pPr>
+        <w:spacing w:line="360" w:lineRule="auto"/>
+        <w:jc w:val="both"/>
+      </w:pPr>
+      <w:proofErr w:type="spellStart"/>
+      <w:r>
+        <w:rPr>
+          <w:b/>
+        </w:rPr>
+        <w:t>Username</w:t>
+      </w:r>
+      <w:proofErr w:type="spellEnd"/>
+      <w:r>
+        <w:t xml:space="preserve">: </w:t>
+      </w:r>
+      <w:r>
+        <w:t>korisnik</w:t>
+      </w:r>
+      <w:r>
+        <w:t xml:space="preserve"> *</w:t>
+      </w:r>
+    </w:p>
+    <w:p>
+      <w:pPr>
+        <w:spacing w:line="360" w:lineRule="auto"/>
+        <w:jc w:val="both"/>
+      </w:pPr>
+      <w:r>
+        <w:rPr>
+          <w:b/>
+        </w:rPr>
+        <w:t>Password</w:t>
+      </w:r>
+      <w:r>
+        <w:t>: korisnik</w:t>
+      </w:r>
+    </w:p>
+    <w:p>
+      <w:pPr>
+        <w:spacing w:line="360" w:lineRule="auto"/>
+        <w:jc w:val="both"/>
+      </w:pPr>
+      <w:r>
+        <w:t>*nema terapije te se zbog toga ne ispisuje lista lijekova nakon prijave</w:t>
+      </w:r>
+    </w:p>
+    <w:p>
+      <w:pPr>
+        <w:spacing w:line="360" w:lineRule="auto"/>
+        <w:jc w:val="both"/>
+      </w:pPr>
+      <w:proofErr w:type="spellStart"/>
+      <w:r>
+        <w:rPr>
+          <w:b/>
+        </w:rPr>
         <w:lastRenderedPageBreak/>
-        <w:t xml:space="preserve">Podaci </w:t>
-      </w:r>
-      <w:r>
-        <w:t>za</w:t>
-      </w:r>
-      <w:r>
-        <w:t xml:space="preserve"> prijavu</w:t>
-      </w:r>
-      <w:bookmarkEnd w:id="109"/>
+        <w:t>Username</w:t>
+      </w:r>
+      <w:proofErr w:type="spellEnd"/>
+      <w:r>
+        <w:t>: brkan *</w:t>
+      </w:r>
     </w:p>
     <w:p>
       <w:pPr>
         <w:spacing w:line="360" w:lineRule="auto"/>
         <w:jc w:val="both"/>
       </w:pPr>
-      <w:proofErr w:type="spellStart"/>
       <w:r>
         <w:rPr>
           <w:b/>
         </w:rPr>
-        <w:t>Username</w:t>
-      </w:r>
-      <w:proofErr w:type="spellEnd"/>
-      <w:r>
-        <w:t xml:space="preserve">: </w:t>
-      </w:r>
-      <w:r>
-        <w:t>korisnik</w:t>
-      </w:r>
-      <w:r>
-        <w:t xml:space="preserve"> *</w:t>
+        <w:t>Password</w:t>
+      </w:r>
+      <w:r>
+        <w:t>: brkan</w:t>
       </w:r>
     </w:p>
     <w:p>
@@ -17054,64 +16878,56 @@
         <w:jc w:val="both"/>
       </w:pPr>
       <w:r>
-        <w:rPr>
-          <w:b/>
-        </w:rPr>
-        <w:t>Password</w:t>
-      </w:r>
-      <w:r>
-        <w:t>: korisnik</w:t>
+        <w:t>*postoji terapija te se ispisuje lista lijekova</w:t>
       </w:r>
     </w:p>
     <w:p>
       <w:pPr>
         <w:spacing w:line="360" w:lineRule="auto"/>
         <w:jc w:val="both"/>
-      </w:pPr>
-      <w:r>
-        <w:t>*nema terapije te se zbog toga ne ispisuje lista lijekova nakon prijave</w:t>
+        <w:rPr>
+          <w:i/>
+        </w:rPr>
+      </w:pPr>
+      <w:r>
+        <w:rPr>
+          <w:i/>
+        </w:rPr>
+        <w:t>Napomena</w:t>
+      </w:r>
+      <w:r>
+        <w:rPr>
+          <w:i/>
+        </w:rPr>
+        <w:t>: Prilikom promjene korisnika potrebno je očistiti aplikaciju iz procesa uređaja inače se za drugog korisnika neće prikazati popis lijekova.</w:t>
       </w:r>
     </w:p>
     <w:p>
       <w:pPr>
         <w:spacing w:line="360" w:lineRule="auto"/>
         <w:jc w:val="both"/>
-      </w:pPr>
-      <w:proofErr w:type="spellStart"/>
-      <w:r>
-        <w:rPr>
-          <w:b/>
-        </w:rPr>
-        <w:t>Username</w:t>
-      </w:r>
-      <w:proofErr w:type="spellEnd"/>
-      <w:r>
-        <w:t>: brkan *</w:t>
-      </w:r>
+        <w:rPr>
+          <w:i/>
+        </w:rPr>
+      </w:pPr>
     </w:p>
     <w:p>
       <w:pPr>
         <w:spacing w:line="360" w:lineRule="auto"/>
         <w:jc w:val="both"/>
-      </w:pPr>
-      <w:r>
-        <w:rPr>
-          <w:b/>
-        </w:rPr>
-        <w:t>Password</w:t>
-      </w:r>
-      <w:r>
-        <w:t>: brkan</w:t>
-      </w:r>
+        <w:rPr>
+          <w:i/>
+        </w:rPr>
+      </w:pPr>
     </w:p>
     <w:p>
       <w:pPr>
         <w:spacing w:line="360" w:lineRule="auto"/>
         <w:jc w:val="both"/>
-      </w:pPr>
-      <w:r>
-        <w:t>*postoji terapija te se ispisuje lista lijekova</w:t>
-      </w:r>
+        <w:rPr>
+          <w:i/>
+        </w:rPr>
+      </w:pPr>
     </w:p>
     <w:p>
       <w:pPr>
@@ -17121,18 +16937,24 @@
           <w:i/>
         </w:rPr>
       </w:pPr>
-      <w:r>
+    </w:p>
+    <w:p>
+      <w:pPr>
+        <w:spacing w:line="360" w:lineRule="auto"/>
+        <w:jc w:val="both"/>
         <w:rPr>
           <w:i/>
         </w:rPr>
-        <w:t>Napomena</w:t>
-      </w:r>
-      <w:r>
+      </w:pPr>
+    </w:p>
+    <w:p>
+      <w:pPr>
+        <w:spacing w:line="360" w:lineRule="auto"/>
+        <w:jc w:val="both"/>
         <w:rPr>
           <w:i/>
         </w:rPr>
-        <w:t>: Prilikom promjene korisnika potrebno je očistiti aplikaciju iz procesa uređaja inače se za drugog korisnika neće prikazati popis lijekova.</w:t>
-      </w:r>
+      </w:pPr>
     </w:p>
     <w:p>
       <w:pPr>
@@ -17298,65 +17120,10 @@
     </w:p>
     <w:p>
       <w:pPr>
-        <w:spacing w:line="360" w:lineRule="auto"/>
-        <w:jc w:val="both"/>
-        <w:rPr>
-          <w:i/>
-        </w:rPr>
-      </w:pPr>
-    </w:p>
-    <w:p>
-      <w:pPr>
-        <w:spacing w:line="360" w:lineRule="auto"/>
-        <w:jc w:val="both"/>
-        <w:rPr>
-          <w:i/>
-        </w:rPr>
-      </w:pPr>
-    </w:p>
-    <w:p>
-      <w:pPr>
-        <w:spacing w:line="360" w:lineRule="auto"/>
-        <w:jc w:val="both"/>
-        <w:rPr>
-          <w:i/>
-        </w:rPr>
-      </w:pPr>
-    </w:p>
-    <w:p>
-      <w:pPr>
-        <w:spacing w:line="360" w:lineRule="auto"/>
-        <w:jc w:val="both"/>
-        <w:rPr>
-          <w:i/>
-        </w:rPr>
-      </w:pPr>
-    </w:p>
-    <w:p>
-      <w:pPr>
-        <w:spacing w:line="360" w:lineRule="auto"/>
-        <w:jc w:val="both"/>
-        <w:rPr>
-          <w:i/>
-        </w:rPr>
-      </w:pPr>
-    </w:p>
-    <w:p>
-      <w:pPr>
-        <w:spacing w:line="360" w:lineRule="auto"/>
-        <w:jc w:val="both"/>
-        <w:rPr>
-          <w:i/>
-        </w:rPr>
-      </w:pPr>
-    </w:p>
-    <w:p>
-      <w:pPr>
         <w:pStyle w:val="FOINaslov1"/>
       </w:pPr>
       <w:bookmarkStart w:id="110" w:name="_Toc504342043"/>
       <w:r>
-        <w:lastRenderedPageBreak/>
         <w:t>Testiranje</w:t>
       </w:r>
       <w:bookmarkEnd w:id="110"/>
@@ -17368,7 +17135,11 @@
         <w:jc w:val="both"/>
       </w:pPr>
       <w:r>
-        <w:t xml:space="preserve">Na samom kraju projekta provedeno je testiranje kako bi se dobio uvid i stanje u ispravnost aplikacije i samih metoda. Testirane su metoda za provjeru Internet povezanosti, metoda za računanje stanja tableta te metoda za provjeru postojećih korisničkih podataka na temelju korisničkog imena i lozinke. Kreirani su </w:t>
+        <w:t xml:space="preserve">Na samom kraju projekta provedeno je testiranje kako bi se dobio uvid i stanje u ispravnost aplikacije i samih metoda. Testirane su metoda za provjeru Internet povezanosti, metoda za računanje stanja tableta te metoda za provjeru postojećih korisničkih podataka na </w:t>
+      </w:r>
+      <w:r>
+        <w:lastRenderedPageBreak/>
+        <w:t xml:space="preserve">temelju korisničkog imena i lozinke. Kreirani su </w:t>
       </w:r>
       <w:proofErr w:type="spellStart"/>
       <w:r>
@@ -17464,27 +17235,14 @@
       <w:r>
         <w:t xml:space="preserve">Slika </w:t>
       </w:r>
-      <w:r>
-        <w:fldChar w:fldCharType="begin"/>
-      </w:r>
-      <w:r>
-        <w:instrText xml:space="preserve"> SEQ Slika \* ARABIC </w:instrText>
-      </w:r>
-      <w:r>
-        <w:fldChar w:fldCharType="separate"/>
-      </w:r>
-      <w:r>
-        <w:rPr>
-          <w:noProof/>
-        </w:rPr>
-        <w:t>27</w:t>
-      </w:r>
-      <w:r>
-        <w:rPr>
-          <w:noProof/>
-        </w:rPr>
-        <w:fldChar w:fldCharType="end"/>
-      </w:r>
+      <w:fldSimple w:instr=" SEQ Slika \* ARABIC ">
+        <w:r>
+          <w:rPr>
+            <w:noProof/>
+          </w:rPr>
+          <w:t>27</w:t>
+        </w:r>
+      </w:fldSimple>
       <w:r>
         <w:t>. Uspješno proveden test za provjeru postojećih korisničkih podataka</w:t>
       </w:r>
@@ -17559,30 +17317,14 @@
       <w:r>
         <w:t xml:space="preserve">Slika </w:t>
       </w:r>
-      <w:r>
-        <w:fldChar w:fldCharType="begin"/>
-      </w:r>
-      <w:r>
-        <w:instrText xml:space="preserve"> SEQ Slik</w:instrText>
-      </w:r>
-      <w:r>
-        <w:instrText xml:space="preserve">a \* ARABIC </w:instrText>
-      </w:r>
-      <w:r>
-        <w:fldChar w:fldCharType="separate"/>
-      </w:r>
-      <w:r>
-        <w:rPr>
-          <w:noProof/>
-        </w:rPr>
-        <w:t>28</w:t>
-      </w:r>
-      <w:r>
-        <w:rPr>
-          <w:noProof/>
-        </w:rPr>
-        <w:fldChar w:fldCharType="end"/>
-      </w:r>
+      <w:fldSimple w:instr=" SEQ Slika \* ARABIC ">
+        <w:r>
+          <w:rPr>
+            <w:noProof/>
+          </w:rPr>
+          <w:t>28</w:t>
+        </w:r>
+      </w:fldSimple>
       <w:r>
         <w:t>. Uspješno proveden test za provjeru internet povezanosti</w:t>
       </w:r>
@@ -17654,27 +17396,14 @@
       <w:r>
         <w:t xml:space="preserve">Slika </w:t>
       </w:r>
-      <w:r>
-        <w:fldChar w:fldCharType="begin"/>
-      </w:r>
-      <w:r>
-        <w:instrText xml:space="preserve"> SEQ Slika \* ARABIC </w:instrText>
-      </w:r>
-      <w:r>
-        <w:fldChar w:fldCharType="separate"/>
-      </w:r>
-      <w:r>
-        <w:rPr>
-          <w:noProof/>
-        </w:rPr>
-        <w:t>29</w:t>
-      </w:r>
-      <w:r>
-        <w:rPr>
-          <w:noProof/>
-        </w:rPr>
-        <w:fldChar w:fldCharType="end"/>
-      </w:r>
+      <w:fldSimple w:instr=" SEQ Slika \* ARABIC ">
+        <w:r>
+          <w:rPr>
+            <w:noProof/>
+          </w:rPr>
+          <w:t>29</w:t>
+        </w:r>
+      </w:fldSimple>
       <w:r>
         <w:t>. Uspješno proveden test za računanje stanja tableta</w:t>
       </w:r>
@@ -17687,7 +17416,6 @@
       </w:pPr>
       <w:bookmarkStart w:id="114" w:name="_Toc504342044"/>
       <w:r>
-        <w:lastRenderedPageBreak/>
         <w:t>Popis slika</w:t>
       </w:r>
       <w:bookmarkEnd w:id="114"/>
@@ -20011,7 +19739,7 @@
           <w:rPr>
             <w:noProof/>
           </w:rPr>
-          <w:t>5</w:t>
+          <w:t>17</w:t>
         </w:r>
         <w:r>
           <w:rPr>
@@ -23430,6 +23158,18 @@
     <w:unhideWhenUsed/>
     <w:rsid w:val="004C5647"/>
   </w:style>
+  <w:style w:type="character" w:styleId="FollowedHyperlink">
+    <w:name w:val="FollowedHyperlink"/>
+    <w:basedOn w:val="DefaultParagraphFont"/>
+    <w:uiPriority w:val="99"/>
+    <w:semiHidden/>
+    <w:unhideWhenUsed/>
+    <w:rsid w:val="00B9354A"/>
+    <w:rPr>
+      <w:color w:val="800080" w:themeColor="followedHyperlink"/>
+      <w:u w:val="single"/>
+    </w:rPr>
+  </w:style>
 </w:styles>
 </file>
 
@@ -23721,7 +23461,7 @@
 </file>
 
 <file path=customXml/itemProps1.xml><?xml version="1.0" encoding="utf-8"?>
-<ds:datastoreItem xmlns:ds="http://schemas.openxmlformats.org/officeDocument/2006/customXml" ds:itemID="{7901ECDA-68C1-4FAB-B67F-0FF80DE01A00}">
+<ds:datastoreItem xmlns:ds="http://schemas.openxmlformats.org/officeDocument/2006/customXml" ds:itemID="{CC02BA41-13F0-4494-A1BA-F012C647CFF3}">
   <ds:schemaRefs>
     <ds:schemaRef ds:uri="http://schemas.openxmlformats.org/officeDocument/2006/bibliography"/>
   </ds:schemaRefs>

</xml_diff>